<commit_message>
Documentación de requisitos y funciones de los perfiles
</commit_message>
<xml_diff>
--- a/SkyStay.docx
+++ b/SkyStay.docx
@@ -9,15 +9,160 @@
       </w:pPr>
       <w:bookmarkStart w:id="0" w:name="_uz2cb0yi9vq5" w:colFirst="0" w:colLast="0"/>
       <w:bookmarkEnd w:id="0"/>
+      <w:proofErr w:type="spellStart"/>
       <w:r>
         <w:t>SkyStay</w:t>
       </w:r>
+      <w:proofErr w:type="spellEnd"/>
     </w:p>
     <w:p/>
     <w:p/>
     <w:p>
       <w:r>
         <w:t>Aquí voy a realizar la memoria del proyecto</w:t>
+      </w:r>
+      <w:r>
+        <w:t>,</w:t>
+      </w:r>
+      <w:r>
+        <w:br/>
+      </w:r>
+      <w:r>
+        <w:br/>
+        <w:t xml:space="preserve">Resumen: El proyecto va a consistir en una web de una compañía de hoteles </w:t>
+      </w:r>
+      <w:proofErr w:type="spellStart"/>
+      <w:r>
+        <w:t>qu</w:t>
+      </w:r>
+      <w:proofErr w:type="spellEnd"/>
+      <w:r>
+        <w:t xml:space="preserve"> </w:t>
+      </w:r>
+      <w:proofErr w:type="spellStart"/>
+      <w:r>
+        <w:t>epueda</w:t>
+      </w:r>
+      <w:proofErr w:type="spellEnd"/>
+      <w:r>
+        <w:t xml:space="preserve"> conectarse por medio de una API REST a un Back y que este realice todas las peticiones necesarias a la base de datos por medio de peticiones HTTP de tipo GET, POST, UPDATE, DELETE… </w:t>
+      </w:r>
+      <w:r>
+        <w:br/>
+      </w:r>
+      <w:r>
+        <w:rPr>
+          <w:highlight w:val="yellow"/>
+        </w:rPr>
+        <w:t>Funciones Cliente:</w:t>
+      </w:r>
+    </w:p>
+    <w:p>
+      <w:r>
+        <w:t>-Registro</w:t>
+      </w:r>
+    </w:p>
+    <w:p>
+      <w:r>
+        <w:t>-Inicio de sesión</w:t>
+      </w:r>
+    </w:p>
+    <w:p>
+      <w:r>
+        <w:t>-Página principal</w:t>
+      </w:r>
+    </w:p>
+    <w:p>
+      <w:r>
+        <w:t>-Consulta de sus reservas</w:t>
+      </w:r>
+    </w:p>
+    <w:p>
+      <w:r>
+        <w:t>-Consulta de sus datos</w:t>
+      </w:r>
+    </w:p>
+    <w:p>
+      <w:r>
+        <w:t>-Consulta de recompensas</w:t>
+      </w:r>
+    </w:p>
+    <w:p>
+      <w:r>
+        <w:t>-búsqueda de habitaciones y precios por fechas</w:t>
+      </w:r>
+    </w:p>
+    <w:p>
+      <w:r>
+        <w:t>-Cambio de datos del propio usuario como la contraseña</w:t>
+      </w:r>
+    </w:p>
+    <w:p>
+      <w:r>
+        <w:t>-Borrado de cuenta</w:t>
+      </w:r>
+    </w:p>
+    <w:p>
+      <w:r>
+        <w:t xml:space="preserve">-Insertar códigos de descuento </w:t>
+      </w:r>
+    </w:p>
+    <w:p>
+      <w:r>
+        <w:t>-Agregar métodos de pago</w:t>
+      </w:r>
+    </w:p>
+    <w:p>
+      <w:r>
+        <w:t>-Cancelación de reservas</w:t>
+      </w:r>
+    </w:p>
+    <w:p/>
+    <w:p>
+      <w:r>
+        <w:rPr>
+          <w:highlight w:val="cyan"/>
+        </w:rPr>
+        <w:t>POSIBLES SOLO SI HAY TIEMPO</w:t>
+      </w:r>
+    </w:p>
+    <w:p>
+      <w:r>
+        <w:t xml:space="preserve">Agregar amigos con </w:t>
+      </w:r>
+      <w:proofErr w:type="gramStart"/>
+      <w:r>
+        <w:t>sus usuario</w:t>
+      </w:r>
+      <w:proofErr w:type="gramEnd"/>
+      <w:r>
+        <w:t xml:space="preserve"> y poder enviar mensajes y contratar juntos habitaciones</w:t>
+      </w:r>
+    </w:p>
+    <w:p/>
+    <w:p/>
+    <w:p/>
+    <w:p/>
+    <w:p/>
+    <w:p/>
+    <w:p>
+      <w:r>
+        <w:rPr>
+          <w:highlight w:val="yellow"/>
+        </w:rPr>
+        <w:t>Funciones Administrador:</w:t>
+      </w:r>
+    </w:p>
+    <w:p/>
+    <w:p/>
+    <w:p>
+      <w:bookmarkStart w:id="1" w:name="_xy4ke5wy4hxo" w:colFirst="0" w:colLast="0"/>
+      <w:bookmarkEnd w:id="1"/>
+      <w:r>
+        <w:rPr>
+          <w:highlight w:val="cyan"/>
+        </w:rPr>
+        <w:t>POSIBLES SOLO SI HAY TIEMPO</w:t>
       </w:r>
     </w:p>
     <w:p>
@@ -25,8 +170,6 @@
         <w:pStyle w:val="Ttulo1"/>
         <w:spacing w:before="240" w:after="240"/>
       </w:pPr>
-      <w:bookmarkStart w:id="1" w:name="_xy4ke5wy4hxo" w:colFirst="0" w:colLast="0"/>
-      <w:bookmarkEnd w:id="1"/>
     </w:p>
     <w:p/>
     <w:p/>

</xml_diff>

<commit_message>
Atributos que hay que añadir y funciones nuevas a realizar
</commit_message>
<xml_diff>
--- a/SkyStay.docx
+++ b/SkyStay.docx
@@ -24,6 +24,10 @@
       <w:r>
         <w:t>,</w:t>
       </w:r>
+    </w:p>
+    <w:p/>
+    <w:p/>
+    <w:p>
       <w:r>
         <w:br/>
       </w:r>
@@ -47,6 +51,9 @@
       <w:r>
         <w:t xml:space="preserve"> conectarse por medio de una API REST a un Back y que este realice todas las peticiones necesarias a la base de datos por medio de peticiones HTTP de tipo GET, POST, UPDATE, DELETE… </w:t>
       </w:r>
+    </w:p>
+    <w:p/>
+    <w:p>
       <w:r>
         <w:br/>
       </w:r>
@@ -153,6 +160,62 @@
         <w:t>Funciones Administrador:</w:t>
       </w:r>
     </w:p>
+    <w:p>
+      <w:r>
+        <w:t>-</w:t>
+      </w:r>
+      <w:r>
+        <w:t>Listar clientes</w:t>
+      </w:r>
+    </w:p>
+    <w:p>
+      <w:r>
+        <w:t>-</w:t>
+      </w:r>
+      <w:r>
+        <w:t>Añadir habitaciones y editarlas y eliminarlas</w:t>
+      </w:r>
+    </w:p>
+    <w:p>
+      <w:r>
+        <w:t>-</w:t>
+      </w:r>
+      <w:r>
+        <w:t>Gestionar reservas de los clientes de ese hotel que administran</w:t>
+      </w:r>
+    </w:p>
+    <w:p>
+      <w:r>
+        <w:t>-</w:t>
+      </w:r>
+      <w:r>
+        <w:t>Enviar correo informativo de un evento a los usuarios del hotel</w:t>
+      </w:r>
+    </w:p>
+    <w:p>
+      <w:r>
+        <w:t>-</w:t>
+      </w:r>
+      <w:r>
+        <w:t>Gestionar la información de los clientes</w:t>
+      </w:r>
+    </w:p>
+    <w:p>
+      <w:r>
+        <w:t>-</w:t>
+      </w:r>
+      <w:r>
+        <w:t>Añadir y modificar reservas</w:t>
+      </w:r>
+    </w:p>
+    <w:p>
+      <w:r>
+        <w:t>-</w:t>
+      </w:r>
+      <w:r>
+        <w:t>Modificar recompensas</w:t>
+      </w:r>
+    </w:p>
     <w:p/>
     <w:p/>
     <w:p>
@@ -170,6 +233,36 @@
         <w:pStyle w:val="Ttulo1"/>
         <w:spacing w:before="240" w:after="240"/>
       </w:pPr>
+    </w:p>
+    <w:p/>
+    <w:p>
+      <w:r>
+        <w:rPr>
+          <w:highlight w:val="red"/>
+        </w:rPr>
+        <w:t>ATRIBUTOS DE PERFIL QUE FALTAN</w:t>
+      </w:r>
+      <w:r>
+        <w:t xml:space="preserve"> </w:t>
+      </w:r>
+    </w:p>
+    <w:p/>
+    <w:p>
+      <w:r>
+        <w:t>Cliente: Métodos de pago como lista</w:t>
+      </w:r>
+    </w:p>
+    <w:p/>
+    <w:p>
+      <w:r>
+        <w:t>Cliente: Lista de amigos agregados a su red</w:t>
+      </w:r>
+    </w:p>
+    <w:p/>
+    <w:p>
+      <w:r>
+        <w:t xml:space="preserve">Cliente: Suma total de puntos obtenidos en su cuenta </w:t>
+      </w:r>
     </w:p>
     <w:p/>
     <w:p/>

</xml_diff>

<commit_message>
Añadido a la memoria partes del proyecto que hacer para el futuro
</commit_message>
<xml_diff>
--- a/SkyStay.docx
+++ b/SkyStay.docx
@@ -9,11 +9,9 @@
       </w:pPr>
       <w:bookmarkStart w:id="0" w:name="_uz2cb0yi9vq5" w:colFirst="0" w:colLast="0"/>
       <w:bookmarkEnd w:id="0"/>
-      <w:proofErr w:type="spellStart"/>
       <w:r>
         <w:t>SkyStay</w:t>
       </w:r>
-      <w:proofErr w:type="spellEnd"/>
     </w:p>
     <w:p/>
     <w:p/>
@@ -33,23 +31,7 @@
       </w:r>
       <w:r>
         <w:br/>
-        <w:t xml:space="preserve">Resumen: El proyecto va a consistir en una web de una compañía de hoteles </w:t>
-      </w:r>
-      <w:proofErr w:type="spellStart"/>
-      <w:r>
-        <w:t>qu</w:t>
-      </w:r>
-      <w:proofErr w:type="spellEnd"/>
-      <w:r>
-        <w:t xml:space="preserve"> </w:t>
-      </w:r>
-      <w:proofErr w:type="spellStart"/>
-      <w:r>
-        <w:t>epueda</w:t>
-      </w:r>
-      <w:proofErr w:type="spellEnd"/>
-      <w:r>
-        <w:t xml:space="preserve"> conectarse por medio de una API REST a un Back y que este realice todas las peticiones necesarias a la base de datos por medio de peticiones HTTP de tipo GET, POST, UPDATE, DELETE… </w:t>
+        <w:t xml:space="preserve">Resumen: El proyecto va a consistir en una web de una compañía de hoteles qu epueda conectarse por medio de una API REST a un Back y que este realice todas las peticiones necesarias a la base de datos por medio de peticiones HTTP de tipo GET, POST, UPDATE, DELETE… </w:t>
       </w:r>
     </w:p>
     <w:p/>
@@ -265,16 +247,75 @@
       </w:r>
     </w:p>
     <w:p/>
-    <w:p/>
-    <w:p/>
-    <w:p/>
-    <w:p/>
-    <w:p/>
-    <w:p/>
-    <w:p/>
-    <w:p/>
-    <w:p/>
-    <w:p/>
+    <w:p>
+      <w:r>
+        <w:t>Cliente: boleano de estaverificado</w:t>
+      </w:r>
+    </w:p>
+    <w:p/>
+    <w:p/>
+    <w:p>
+      <w:r>
+        <w:rPr>
+          <w:highlight w:val="darkMagenta"/>
+        </w:rPr>
+        <w:t>API CORREO</w:t>
+      </w:r>
+    </w:p>
+    <w:p/>
+    <w:p>
+      <w:r>
+        <w:t>-Habrá un sistema por el que cada vez que un usuario se registre recibirá un correo de verificación para poder validar su cuenta.</w:t>
+      </w:r>
+    </w:p>
+    <w:p/>
+    <w:p>
+      <w:r>
+        <w:t>-También recibirá un correo cada vez que reserve una habitación y en este correo se le adjuntaran los datos de la reserva</w:t>
+      </w:r>
+    </w:p>
+    <w:p/>
+    <w:p>
+      <w:r>
+        <w:t xml:space="preserve">-Por </w:t>
+      </w:r>
+      <w:proofErr w:type="gramStart"/>
+      <w:r>
+        <w:t>último</w:t>
+      </w:r>
+      <w:proofErr w:type="gramEnd"/>
+      <w:r>
+        <w:t xml:space="preserve"> al canjear una recompensa se le enviará al cliente un correo con el código de la recompensa que puede canjear.</w:t>
+      </w:r>
+    </w:p>
+    <w:p/>
+    <w:p/>
+    <w:p>
+      <w:r>
+        <w:rPr>
+          <w:highlight w:val="darkGray"/>
+        </w:rPr>
+        <w:t>API TIEMPO -</w:t>
+      </w:r>
+      <w:r>
+        <w:rPr>
+          <w:highlight w:val="darkGray"/>
+        </w:rPr>
+        <w:t xml:space="preserve"> </w:t>
+      </w:r>
+      <w:r>
+        <w:rPr>
+          <w:highlight w:val="darkGray"/>
+        </w:rPr>
+        <w:t>MENOS IMPORTANTE</w:t>
+      </w:r>
+    </w:p>
+    <w:p/>
+    <w:p>
+      <w:r>
+        <w:t>Una pequeña API en la que al ver tus reservas próximas como usuario al dar a ver detalles puedas observar el tiempo que va a hacer en esa cuidad los días que te vas a alojar.</w:t>
+      </w:r>
+    </w:p>
     <w:p/>
     <w:p/>
     <w:p/>

</xml_diff>

<commit_message>
Indice de la memoria
</commit_message>
<xml_diff>
--- a/SkyStay.docx
+++ b/SkyStay.docx
@@ -9,9 +9,760 @@
       </w:pPr>
       <w:bookmarkStart w:id="0" w:name="_uz2cb0yi9vq5" w:colFirst="0" w:colLast="0"/>
       <w:bookmarkEnd w:id="0"/>
+      <w:proofErr w:type="spellStart"/>
       <w:r>
         <w:t>SkyStay</w:t>
       </w:r>
+      <w:proofErr w:type="spellEnd"/>
+    </w:p>
+    <w:p>
+      <w:pPr>
+        <w:rPr>
+          <w:b/>
+          <w:bCs/>
+          <w:lang w:val="es-ES"/>
+        </w:rPr>
+      </w:pPr>
+      <w:r>
+        <w:rPr>
+          <w:b/>
+          <w:bCs/>
+          <w:lang w:val="es-ES"/>
+        </w:rPr>
+        <w:t>ÍNDICE</w:t>
+      </w:r>
+    </w:p>
+    <w:p>
+      <w:pPr>
+        <w:rPr>
+          <w:b/>
+          <w:bCs/>
+          <w:lang w:val="es-ES"/>
+        </w:rPr>
+      </w:pPr>
+      <w:r>
+        <w:rPr>
+          <w:b/>
+          <w:bCs/>
+          <w:lang w:val="es-ES"/>
+        </w:rPr>
+        <w:t>1. INTRODUCCIÓN</w:t>
+      </w:r>
+    </w:p>
+    <w:p>
+      <w:pPr>
+        <w:rPr>
+          <w:lang w:val="es-ES"/>
+        </w:rPr>
+      </w:pPr>
+      <w:r>
+        <w:rPr>
+          <w:lang w:val="es-ES"/>
+        </w:rPr>
+        <w:t>1.1. Presentación del proyecto</w:t>
+      </w:r>
+      <w:r>
+        <w:rPr>
+          <w:lang w:val="es-ES"/>
+        </w:rPr>
+        <w:br/>
+        <w:t>1.2. Motivación y justificación</w:t>
+      </w:r>
+      <w:r>
+        <w:rPr>
+          <w:lang w:val="es-ES"/>
+        </w:rPr>
+        <w:br/>
+        <w:t>1.3. Objetivos generales y específicos</w:t>
+      </w:r>
+      <w:r>
+        <w:rPr>
+          <w:lang w:val="es-ES"/>
+        </w:rPr>
+        <w:br/>
+        <w:t>1.4. Metodología de desarrollo y herramientas utilizadas</w:t>
+      </w:r>
+    </w:p>
+    <w:p>
+      <w:pPr>
+        <w:rPr>
+          <w:b/>
+          <w:bCs/>
+          <w:lang w:val="es-ES"/>
+        </w:rPr>
+      </w:pPr>
+      <w:r>
+        <w:rPr>
+          <w:b/>
+          <w:bCs/>
+          <w:lang w:val="es-ES"/>
+        </w:rPr>
+        <w:t>2. PLANIFICACIÓN Y ANÁLISIS</w:t>
+      </w:r>
+    </w:p>
+    <w:p>
+      <w:pPr>
+        <w:rPr>
+          <w:lang w:val="es-ES"/>
+        </w:rPr>
+      </w:pPr>
+      <w:r>
+        <w:rPr>
+          <w:lang w:val="es-ES"/>
+        </w:rPr>
+        <w:t>2.1. Definición del problema</w:t>
+      </w:r>
+      <w:r>
+        <w:rPr>
+          <w:lang w:val="es-ES"/>
+        </w:rPr>
+        <w:br/>
+        <w:t>2.2. Requisitos del sistema</w:t>
+      </w:r>
+      <w:r>
+        <w:rPr>
+          <w:lang w:val="es-ES"/>
+        </w:rPr>
+        <w:br/>
+        <w:t>2.2.1. Requisitos funcionales</w:t>
+      </w:r>
+      <w:r>
+        <w:rPr>
+          <w:lang w:val="es-ES"/>
+        </w:rPr>
+        <w:br/>
+        <w:t>2.2.2. Requisitos no funcionales</w:t>
+      </w:r>
+      <w:r>
+        <w:rPr>
+          <w:lang w:val="es-ES"/>
+        </w:rPr>
+        <w:br/>
+        <w:t>2.3. Análisis de viabilidad</w:t>
+      </w:r>
+      <w:r>
+        <w:rPr>
+          <w:lang w:val="es-ES"/>
+        </w:rPr>
+        <w:br/>
+        <w:t>2.3.1. Estudio de tecnologías</w:t>
+      </w:r>
+      <w:r>
+        <w:rPr>
+          <w:lang w:val="es-ES"/>
+        </w:rPr>
+        <w:br/>
+        <w:t>2.3.2. Recursos necesarios</w:t>
+      </w:r>
+      <w:r>
+        <w:rPr>
+          <w:lang w:val="es-ES"/>
+        </w:rPr>
+        <w:br/>
+        <w:t>2.3.3. Planificación temporal del desarrollo</w:t>
+      </w:r>
+    </w:p>
+    <w:p>
+      <w:pPr>
+        <w:rPr>
+          <w:b/>
+          <w:bCs/>
+          <w:lang w:val="es-ES"/>
+        </w:rPr>
+      </w:pPr>
+      <w:r>
+        <w:rPr>
+          <w:b/>
+          <w:bCs/>
+          <w:lang w:val="es-ES"/>
+        </w:rPr>
+        <w:t>3. DISEÑO DE LA ARQUITECTURA DEL SISTEMA</w:t>
+      </w:r>
+    </w:p>
+    <w:p>
+      <w:pPr>
+        <w:rPr>
+          <w:lang w:val="es-ES"/>
+        </w:rPr>
+      </w:pPr>
+      <w:r>
+        <w:rPr>
+          <w:lang w:val="es-ES"/>
+        </w:rPr>
+        <w:t>3.1. Modelo de arquitectura (cliente-servidor)</w:t>
+      </w:r>
+      <w:r>
+        <w:rPr>
+          <w:lang w:val="es-ES"/>
+        </w:rPr>
+        <w:br/>
+        <w:t>3.2. Diseño de la API REST</w:t>
+      </w:r>
+      <w:r>
+        <w:rPr>
+          <w:lang w:val="es-ES"/>
+        </w:rPr>
+        <w:br/>
+        <w:t xml:space="preserve">3.2.1. Definición de </w:t>
+      </w:r>
+      <w:proofErr w:type="spellStart"/>
+      <w:r>
+        <w:rPr>
+          <w:lang w:val="es-ES"/>
+        </w:rPr>
+        <w:t>endpoints</w:t>
+      </w:r>
+      <w:proofErr w:type="spellEnd"/>
+      <w:r>
+        <w:rPr>
+          <w:lang w:val="es-ES"/>
+        </w:rPr>
+        <w:br/>
+        <w:t>3.2.2. Seguridad y autenticación (JWT, roles de usuario)</w:t>
+      </w:r>
+      <w:r>
+        <w:rPr>
+          <w:lang w:val="es-ES"/>
+        </w:rPr>
+        <w:br/>
+        <w:t>3.3. Modelado de la base de datos</w:t>
+      </w:r>
+      <w:r>
+        <w:rPr>
+          <w:lang w:val="es-ES"/>
+        </w:rPr>
+        <w:br/>
+        <w:t>3.3.1. Diagrama entidad-relación (ER)</w:t>
+      </w:r>
+      <w:r>
+        <w:rPr>
+          <w:lang w:val="es-ES"/>
+        </w:rPr>
+        <w:br/>
+        <w:t>3.3.2. Estructura y normalización de tablas</w:t>
+      </w:r>
+      <w:r>
+        <w:rPr>
+          <w:lang w:val="es-ES"/>
+        </w:rPr>
+        <w:br/>
+        <w:t xml:space="preserve">3.4. Diseño del </w:t>
+      </w:r>
+      <w:proofErr w:type="spellStart"/>
+      <w:r>
+        <w:rPr>
+          <w:lang w:val="es-ES"/>
+        </w:rPr>
+        <w:t>frontend</w:t>
+      </w:r>
+      <w:proofErr w:type="spellEnd"/>
+      <w:r>
+        <w:rPr>
+          <w:lang w:val="es-ES"/>
+        </w:rPr>
+        <w:br/>
+        <w:t xml:space="preserve">3.4.1. </w:t>
+      </w:r>
+      <w:proofErr w:type="spellStart"/>
+      <w:r>
+        <w:rPr>
+          <w:lang w:val="es-ES"/>
+        </w:rPr>
+        <w:t>Wireframes</w:t>
+      </w:r>
+      <w:proofErr w:type="spellEnd"/>
+      <w:r>
+        <w:rPr>
+          <w:lang w:val="es-ES"/>
+        </w:rPr>
+        <w:t xml:space="preserve"> y prototipos</w:t>
+      </w:r>
+      <w:r>
+        <w:rPr>
+          <w:lang w:val="es-ES"/>
+        </w:rPr>
+        <w:br/>
+        <w:t>3.4.2. UX/UI: principios aplicados</w:t>
+      </w:r>
+    </w:p>
+    <w:p>
+      <w:pPr>
+        <w:rPr>
+          <w:b/>
+          <w:bCs/>
+          <w:lang w:val="es-ES"/>
+        </w:rPr>
+      </w:pPr>
+      <w:r>
+        <w:rPr>
+          <w:b/>
+          <w:bCs/>
+          <w:lang w:val="es-ES"/>
+        </w:rPr>
+        <w:t>4. IMPLEMENTACIÓN DEL BACKEND</w:t>
+      </w:r>
+    </w:p>
+    <w:p>
+      <w:pPr>
+        <w:rPr>
+          <w:lang w:val="es-ES"/>
+        </w:rPr>
+      </w:pPr>
+      <w:r>
+        <w:rPr>
+          <w:lang w:val="es-ES"/>
+        </w:rPr>
+        <w:t xml:space="preserve">4.1. Configuración del entorno y dependencias (Spring </w:t>
+      </w:r>
+      <w:proofErr w:type="spellStart"/>
+      <w:r>
+        <w:rPr>
+          <w:lang w:val="es-ES"/>
+        </w:rPr>
+        <w:t>Boot</w:t>
+      </w:r>
+      <w:proofErr w:type="spellEnd"/>
+      <w:r>
+        <w:rPr>
+          <w:lang w:val="es-ES"/>
+        </w:rPr>
+        <w:t>, Maven)</w:t>
+      </w:r>
+      <w:r>
+        <w:rPr>
+          <w:lang w:val="es-ES"/>
+        </w:rPr>
+        <w:br/>
+        <w:t xml:space="preserve">4.2. Creación del modelo de datos en </w:t>
+      </w:r>
+      <w:proofErr w:type="spellStart"/>
+      <w:r>
+        <w:rPr>
+          <w:lang w:val="es-ES"/>
+        </w:rPr>
+        <w:t>MariaDB</w:t>
+      </w:r>
+      <w:proofErr w:type="spellEnd"/>
+      <w:r>
+        <w:rPr>
+          <w:lang w:val="es-ES"/>
+        </w:rPr>
+        <w:br/>
+        <w:t>4.3. Implementación de controladores y servicios</w:t>
+      </w:r>
+      <w:r>
+        <w:rPr>
+          <w:lang w:val="es-ES"/>
+        </w:rPr>
+        <w:br/>
+        <w:t>4.4. Seguridad y autenticación con Spring Security y JWT</w:t>
+      </w:r>
+      <w:r>
+        <w:rPr>
+          <w:lang w:val="es-ES"/>
+        </w:rPr>
+        <w:br/>
+        <w:t>4.5. Gestión de reservas y usuarios</w:t>
+      </w:r>
+      <w:r>
+        <w:rPr>
+          <w:lang w:val="es-ES"/>
+        </w:rPr>
+        <w:br/>
+        <w:t>4.6. Envío de correos electrónicos con notificaciones</w:t>
+      </w:r>
+      <w:r>
+        <w:rPr>
+          <w:lang w:val="es-ES"/>
+        </w:rPr>
+        <w:br/>
+        <w:t>4.7. Generación de informes y estadísticas</w:t>
+      </w:r>
+    </w:p>
+    <w:p>
+      <w:pPr>
+        <w:rPr>
+          <w:b/>
+          <w:bCs/>
+          <w:lang w:val="es-ES"/>
+        </w:rPr>
+      </w:pPr>
+      <w:r>
+        <w:rPr>
+          <w:b/>
+          <w:bCs/>
+          <w:lang w:val="es-ES"/>
+        </w:rPr>
+        <w:t>5. IMPLEMENTACIÓN DEL FRONTEND</w:t>
+      </w:r>
+    </w:p>
+    <w:p>
+      <w:pPr>
+        <w:rPr>
+          <w:lang w:val="es-ES"/>
+        </w:rPr>
+      </w:pPr>
+      <w:r>
+        <w:rPr>
+          <w:lang w:val="es-ES"/>
+        </w:rPr>
+        <w:t>5.1. Configuración del entorno y dependencias (Angular)</w:t>
+      </w:r>
+      <w:r>
+        <w:rPr>
+          <w:lang w:val="es-ES"/>
+        </w:rPr>
+        <w:br/>
+        <w:t>5.2. Desarrollo de la estructura de componentes</w:t>
+      </w:r>
+      <w:r>
+        <w:rPr>
+          <w:lang w:val="es-ES"/>
+        </w:rPr>
+        <w:br/>
+        <w:t>5.3. Conexión con la API REST</w:t>
+      </w:r>
+      <w:r>
+        <w:rPr>
+          <w:lang w:val="es-ES"/>
+        </w:rPr>
+        <w:br/>
+        <w:t>5.4. Gestión de sesiones y autenticación</w:t>
+      </w:r>
+      <w:r>
+        <w:rPr>
+          <w:lang w:val="es-ES"/>
+        </w:rPr>
+        <w:br/>
+        <w:t>5.5. Diseño de las vistas y experiencia de usuario</w:t>
+      </w:r>
+      <w:r>
+        <w:rPr>
+          <w:lang w:val="es-ES"/>
+        </w:rPr>
+        <w:br/>
+        <w:t>5.6. Implementación de funcionalidades principales</w:t>
+      </w:r>
+      <w:r>
+        <w:rPr>
+          <w:lang w:val="es-ES"/>
+        </w:rPr>
+        <w:br/>
+        <w:t>5.6.1. Consulta de disponibilidad y reservas</w:t>
+      </w:r>
+      <w:r>
+        <w:rPr>
+          <w:lang w:val="es-ES"/>
+        </w:rPr>
+        <w:br/>
+        <w:t>5.6.2. Sistema de fidelización (puntos y recompensas)</w:t>
+      </w:r>
+      <w:r>
+        <w:rPr>
+          <w:lang w:val="es-ES"/>
+        </w:rPr>
+        <w:br/>
+        <w:t>5.6.3. Gestión de reservas y cancelaciones</w:t>
+      </w:r>
+    </w:p>
+    <w:p>
+      <w:pPr>
+        <w:rPr>
+          <w:b/>
+          <w:bCs/>
+          <w:lang w:val="es-ES"/>
+        </w:rPr>
+      </w:pPr>
+      <w:r>
+        <w:rPr>
+          <w:b/>
+          <w:bCs/>
+          <w:lang w:val="es-ES"/>
+        </w:rPr>
+        <w:lastRenderedPageBreak/>
+        <w:t>6. PRUEBAS Y DEPURACIÓN</w:t>
+      </w:r>
+    </w:p>
+    <w:p>
+      <w:pPr>
+        <w:rPr>
+          <w:lang w:val="es-ES"/>
+        </w:rPr>
+      </w:pPr>
+      <w:r>
+        <w:rPr>
+          <w:lang w:val="es-ES"/>
+        </w:rPr>
+        <w:t>6.1. Pruebas unitarias (</w:t>
+      </w:r>
+      <w:proofErr w:type="spellStart"/>
+      <w:r>
+        <w:rPr>
+          <w:lang w:val="es-ES"/>
+        </w:rPr>
+        <w:t>JUnit</w:t>
+      </w:r>
+      <w:proofErr w:type="spellEnd"/>
+      <w:r>
+        <w:rPr>
+          <w:lang w:val="es-ES"/>
+        </w:rPr>
+        <w:t>)</w:t>
+      </w:r>
+      <w:r>
+        <w:rPr>
+          <w:lang w:val="es-ES"/>
+        </w:rPr>
+        <w:br/>
+        <w:t>6.2. Pruebas de integración (</w:t>
+      </w:r>
+      <w:proofErr w:type="spellStart"/>
+      <w:r>
+        <w:rPr>
+          <w:lang w:val="es-ES"/>
+        </w:rPr>
+        <w:t>Postman</w:t>
+      </w:r>
+      <w:proofErr w:type="spellEnd"/>
+      <w:r>
+        <w:rPr>
+          <w:lang w:val="es-ES"/>
+        </w:rPr>
+        <w:t xml:space="preserve">, </w:t>
+      </w:r>
+      <w:proofErr w:type="spellStart"/>
+      <w:r>
+        <w:rPr>
+          <w:lang w:val="es-ES"/>
+        </w:rPr>
+        <w:t>Swagger</w:t>
+      </w:r>
+      <w:proofErr w:type="spellEnd"/>
+      <w:r>
+        <w:rPr>
+          <w:lang w:val="es-ES"/>
+        </w:rPr>
+        <w:t>)</w:t>
+      </w:r>
+      <w:r>
+        <w:rPr>
+          <w:lang w:val="es-ES"/>
+        </w:rPr>
+        <w:br/>
+        <w:t>6.3. Pruebas de carga y rendimiento</w:t>
+      </w:r>
+      <w:r>
+        <w:rPr>
+          <w:lang w:val="es-ES"/>
+        </w:rPr>
+        <w:br/>
+        <w:t>6.4. Pruebas de usabilidad y accesibilidad</w:t>
+      </w:r>
+      <w:r>
+        <w:rPr>
+          <w:lang w:val="es-ES"/>
+        </w:rPr>
+        <w:br/>
+        <w:t>6.5. Estrategias de depuración y resolución de errores</w:t>
+      </w:r>
+    </w:p>
+    <w:p>
+      <w:pPr>
+        <w:rPr>
+          <w:b/>
+          <w:bCs/>
+          <w:lang w:val="es-ES"/>
+        </w:rPr>
+      </w:pPr>
+      <w:r>
+        <w:rPr>
+          <w:b/>
+          <w:bCs/>
+          <w:lang w:val="es-ES"/>
+        </w:rPr>
+        <w:t>7. DESPLIEGUE Y MANTENIMIENTO</w:t>
+      </w:r>
+    </w:p>
+    <w:p>
+      <w:pPr>
+        <w:rPr>
+          <w:lang w:val="es-ES"/>
+        </w:rPr>
+      </w:pPr>
+      <w:r>
+        <w:rPr>
+          <w:lang w:val="es-ES"/>
+        </w:rPr>
+        <w:t xml:space="preserve">7.1. </w:t>
+      </w:r>
+      <w:proofErr w:type="spellStart"/>
+      <w:r>
+        <w:rPr>
+          <w:lang w:val="es-ES"/>
+        </w:rPr>
+        <w:t>Contenedorización</w:t>
+      </w:r>
+      <w:proofErr w:type="spellEnd"/>
+      <w:r>
+        <w:rPr>
+          <w:lang w:val="es-ES"/>
+        </w:rPr>
+        <w:t xml:space="preserve"> con Docker</w:t>
+      </w:r>
+      <w:r>
+        <w:rPr>
+          <w:lang w:val="es-ES"/>
+        </w:rPr>
+        <w:br/>
+        <w:t>7.2. Despliegue en servidores y configuración</w:t>
+      </w:r>
+      <w:r>
+        <w:rPr>
+          <w:lang w:val="es-ES"/>
+        </w:rPr>
+        <w:br/>
+        <w:t>7.3. Monitorización y gestión de logs</w:t>
+      </w:r>
+      <w:r>
+        <w:rPr>
+          <w:lang w:val="es-ES"/>
+        </w:rPr>
+        <w:br/>
+        <w:t>7.4. Estrategia de mantenimiento y actualizaciones</w:t>
+      </w:r>
+    </w:p>
+    <w:p>
+      <w:pPr>
+        <w:rPr>
+          <w:b/>
+          <w:bCs/>
+          <w:lang w:val="es-ES"/>
+        </w:rPr>
+      </w:pPr>
+      <w:r>
+        <w:rPr>
+          <w:b/>
+          <w:bCs/>
+          <w:lang w:val="es-ES"/>
+        </w:rPr>
+        <w:t>8. RESULTADOS Y CONCLUSIONES</w:t>
+      </w:r>
+    </w:p>
+    <w:p>
+      <w:pPr>
+        <w:rPr>
+          <w:lang w:val="es-ES"/>
+        </w:rPr>
+      </w:pPr>
+      <w:r>
+        <w:rPr>
+          <w:lang w:val="es-ES"/>
+        </w:rPr>
+        <w:t>8.1. Comparación entre objetivos iniciales y resultados obtenidos</w:t>
+      </w:r>
+      <w:r>
+        <w:rPr>
+          <w:lang w:val="es-ES"/>
+        </w:rPr>
+        <w:br/>
+        <w:t>8.2. Problemas encontrados y soluciones aplicadas</w:t>
+      </w:r>
+      <w:r>
+        <w:rPr>
+          <w:lang w:val="es-ES"/>
+        </w:rPr>
+        <w:br/>
+        <w:t>8.3. Valoración del rendimiento del sistema</w:t>
+      </w:r>
+      <w:r>
+        <w:rPr>
+          <w:lang w:val="es-ES"/>
+        </w:rPr>
+        <w:br/>
+        <w:t>8.4. Posibles mejoras y ampliaciones futuras</w:t>
+      </w:r>
+    </w:p>
+    <w:p>
+      <w:pPr>
+        <w:rPr>
+          <w:b/>
+          <w:bCs/>
+          <w:lang w:val="es-ES"/>
+        </w:rPr>
+      </w:pPr>
+      <w:r>
+        <w:rPr>
+          <w:b/>
+          <w:bCs/>
+          <w:lang w:val="es-ES"/>
+        </w:rPr>
+        <w:t>9. BIBLIOGRAFÍA Y REFERENCIAS</w:t>
+      </w:r>
+    </w:p>
+    <w:p>
+      <w:pPr>
+        <w:rPr>
+          <w:b/>
+          <w:bCs/>
+          <w:lang w:val="es-ES"/>
+        </w:rPr>
+      </w:pPr>
+      <w:r>
+        <w:rPr>
+          <w:b/>
+          <w:bCs/>
+          <w:lang w:val="es-ES"/>
+        </w:rPr>
+        <w:t>10. ANEXOS</w:t>
+      </w:r>
+    </w:p>
+    <w:p>
+      <w:pPr>
+        <w:rPr>
+          <w:lang w:val="es-ES"/>
+        </w:rPr>
+      </w:pPr>
+      <w:r>
+        <w:rPr>
+          <w:lang w:val="es-ES"/>
+        </w:rPr>
+        <w:t>10.1. Código fuente relevante</w:t>
+      </w:r>
+      <w:r>
+        <w:rPr>
+          <w:lang w:val="es-ES"/>
+        </w:rPr>
+        <w:br/>
+        <w:t>10.2. Documentación técnica de la API (</w:t>
+      </w:r>
+      <w:proofErr w:type="spellStart"/>
+      <w:r>
+        <w:rPr>
+          <w:lang w:val="es-ES"/>
+        </w:rPr>
+        <w:t>Swagger</w:t>
+      </w:r>
+      <w:proofErr w:type="spellEnd"/>
+      <w:r>
+        <w:rPr>
+          <w:lang w:val="es-ES"/>
+        </w:rPr>
+        <w:t>)</w:t>
+      </w:r>
+      <w:r>
+        <w:rPr>
+          <w:lang w:val="es-ES"/>
+        </w:rPr>
+        <w:br/>
+        <w:t>10.3. Manual de usuario y administrador</w:t>
+      </w:r>
+      <w:r>
+        <w:rPr>
+          <w:lang w:val="es-ES"/>
+        </w:rPr>
+        <w:br/>
+        <w:t>10.4. Planificación temporal detallada</w:t>
+      </w:r>
     </w:p>
     <w:p/>
     <w:p/>
@@ -31,7 +782,23 @@
       </w:r>
       <w:r>
         <w:br/>
-        <w:t xml:space="preserve">Resumen: El proyecto va a consistir en una web de una compañía de hoteles qu epueda conectarse por medio de una API REST a un Back y que este realice todas las peticiones necesarias a la base de datos por medio de peticiones HTTP de tipo GET, POST, UPDATE, DELETE… </w:t>
+        <w:t xml:space="preserve">Resumen: El proyecto va a consistir en una web de una compañía de hoteles </w:t>
+      </w:r>
+      <w:proofErr w:type="spellStart"/>
+      <w:r>
+        <w:t>qu</w:t>
+      </w:r>
+      <w:proofErr w:type="spellEnd"/>
+      <w:r>
+        <w:t xml:space="preserve"> </w:t>
+      </w:r>
+      <w:proofErr w:type="spellStart"/>
+      <w:r>
+        <w:t>epueda</w:t>
+      </w:r>
+      <w:proofErr w:type="spellEnd"/>
+      <w:r>
+        <w:t xml:space="preserve"> conectarse por medio de una API REST a un Back y que este realice todas las peticiones necesarias a la base de datos por medio de peticiones HTTP de tipo GET, POST, UPDATE, DELETE… </w:t>
       </w:r>
     </w:p>
     <w:p/>
@@ -117,15 +884,7 @@
     </w:p>
     <w:p>
       <w:r>
-        <w:t xml:space="preserve">Agregar amigos con </w:t>
-      </w:r>
-      <w:proofErr w:type="gramStart"/>
-      <w:r>
-        <w:t>sus usuario</w:t>
-      </w:r>
-      <w:proofErr w:type="gramEnd"/>
-      <w:r>
-        <w:t xml:space="preserve"> y poder enviar mensajes y contratar juntos habitaciones</w:t>
+        <w:t>Agregar amigos con sus usuario y poder enviar mensajes y contratar juntos habitaciones</w:t>
       </w:r>
     </w:p>
     <w:p/>
@@ -249,8 +1008,21 @@
     <w:p/>
     <w:p>
       <w:r>
-        <w:t>Cliente: boleano de estaverificado</w:t>
-      </w:r>
+        <w:t xml:space="preserve">Cliente: </w:t>
+      </w:r>
+      <w:proofErr w:type="spellStart"/>
+      <w:r>
+        <w:t>boleano</w:t>
+      </w:r>
+      <w:proofErr w:type="spellEnd"/>
+      <w:r>
+        <w:t xml:space="preserve"> de </w:t>
+      </w:r>
+      <w:proofErr w:type="spellStart"/>
+      <w:r>
+        <w:t>estaverificado</w:t>
+      </w:r>
+      <w:proofErr w:type="spellEnd"/>
     </w:p>
     <w:p/>
     <w:p/>
@@ -277,15 +1049,7 @@
     <w:p/>
     <w:p>
       <w:r>
-        <w:t xml:space="preserve">-Por </w:t>
-      </w:r>
-      <w:proofErr w:type="gramStart"/>
-      <w:r>
-        <w:t>último</w:t>
-      </w:r>
-      <w:proofErr w:type="gramEnd"/>
-      <w:r>
-        <w:t xml:space="preserve"> al canjear una recompensa se le enviará al cliente un correo con el código de la recompensa que puede canjear.</w:t>
+        <w:t>-Por último al canjear una recompensa se le enviará al cliente un correo con el código de la recompensa que puede canjear.</w:t>
       </w:r>
     </w:p>
     <w:p/>
@@ -295,6 +1059,7 @@
         <w:rPr>
           <w:highlight w:val="darkGray"/>
         </w:rPr>
+        <w:lastRenderedPageBreak/>
         <w:t>API TIEMPO -</w:t>
       </w:r>
       <w:r>
@@ -1313,7 +2078,6 @@
   <w:style w:type="character" w:default="1" w:styleId="Fuentedeprrafopredeter">
     <w:name w:val="Default Paragraph Font"/>
     <w:uiPriority w:val="1"/>
-    <w:semiHidden/>
     <w:unhideWhenUsed/>
   </w:style>
   <w:style w:type="table" w:default="1" w:styleId="Tablanormal">

</xml_diff>

<commit_message>
Documentación de la memoria parte Back
</commit_message>
<xml_diff>
--- a/SkyStay.docx
+++ b/SkyStay.docx
@@ -8,10 +8,14 @@
         <w:spacing w:before="240" w:after="240"/>
       </w:pPr>
       <w:bookmarkStart w:id="0" w:name="_uz2cb0yi9vq5" w:colFirst="0" w:colLast="0"/>
+      <w:bookmarkStart w:id="1" w:name="_Hlk196817117"/>
       <w:bookmarkEnd w:id="0"/>
+      <w:bookmarkEnd w:id="1"/>
+      <w:proofErr w:type="spellStart"/>
       <w:r>
         <w:t>SkyStay</w:t>
       </w:r>
+      <w:proofErr w:type="spellEnd"/>
     </w:p>
     <w:p>
       <w:pPr>
@@ -209,8 +213,16 @@
           <w:lang w:val="es-ES"/>
         </w:rPr>
         <w:br/>
-        <w:t>3.2.1. Definición de endpoints</w:t>
-      </w:r>
+        <w:t xml:space="preserve">3.2.1. Definición de </w:t>
+      </w:r>
+      <w:proofErr w:type="spellStart"/>
+      <w:r>
+        <w:rPr>
+          <w:lang w:val="es-ES"/>
+        </w:rPr>
+        <w:t>endpoints</w:t>
+      </w:r>
+      <w:proofErr w:type="spellEnd"/>
       <w:r>
         <w:rPr>
           <w:lang w:val="es-ES"/>
@@ -244,14 +256,36 @@
           <w:lang w:val="es-ES"/>
         </w:rPr>
         <w:br/>
-        <w:t>3.4. Diseño del frontend</w:t>
-      </w:r>
+        <w:t xml:space="preserve">3.4. Diseño del </w:t>
+      </w:r>
+      <w:proofErr w:type="spellStart"/>
+      <w:r>
+        <w:rPr>
+          <w:lang w:val="es-ES"/>
+        </w:rPr>
+        <w:t>frontend</w:t>
+      </w:r>
+      <w:proofErr w:type="spellEnd"/>
       <w:r>
         <w:rPr>
           <w:lang w:val="es-ES"/>
         </w:rPr>
         <w:br/>
-        <w:t>3.4.1. Wireframes y prototipos</w:t>
+        <w:t xml:space="preserve">3.4.1. </w:t>
+      </w:r>
+      <w:proofErr w:type="spellStart"/>
+      <w:r>
+        <w:rPr>
+          <w:lang w:val="es-ES"/>
+        </w:rPr>
+        <w:t>Wireframes</w:t>
+      </w:r>
+      <w:proofErr w:type="spellEnd"/>
+      <w:r>
+        <w:rPr>
+          <w:lang w:val="es-ES"/>
+        </w:rPr>
+        <w:t xml:space="preserve"> y prototipos</w:t>
       </w:r>
       <w:r>
         <w:rPr>
@@ -288,15 +322,37 @@
         <w:rPr>
           <w:lang w:val="es-ES"/>
         </w:rPr>
-        <w:t>4.1. Configuración del entorno y dependencias (Spring Boot, Maven)</w:t>
+        <w:t xml:space="preserve">4.1. Configuración del entorno y dependencias (Spring </w:t>
+      </w:r>
+      <w:proofErr w:type="spellStart"/>
+      <w:r>
+        <w:rPr>
+          <w:lang w:val="es-ES"/>
+        </w:rPr>
+        <w:t>Boot</w:t>
+      </w:r>
+      <w:proofErr w:type="spellEnd"/>
+      <w:r>
+        <w:rPr>
+          <w:lang w:val="es-ES"/>
+        </w:rPr>
+        <w:t>, Maven)</w:t>
       </w:r>
       <w:r>
         <w:rPr>
           <w:lang w:val="es-ES"/>
         </w:rPr>
         <w:br/>
-        <w:t>4.2. Creación del modelo de datos en MariaDB</w:t>
-      </w:r>
+        <w:t xml:space="preserve">4.2. Creación del modelo de datos en </w:t>
+      </w:r>
+      <w:proofErr w:type="spellStart"/>
+      <w:r>
+        <w:rPr>
+          <w:lang w:val="es-ES"/>
+        </w:rPr>
+        <w:t>MariaDB</w:t>
+      </w:r>
+      <w:proofErr w:type="spellEnd"/>
       <w:r>
         <w:rPr>
           <w:lang w:val="es-ES"/>
@@ -447,14 +503,56 @@
         <w:rPr>
           <w:lang w:val="es-ES"/>
         </w:rPr>
-        <w:t>6.1. Pruebas unitarias (JUnit)</w:t>
+        <w:t>6.1. Pruebas unitarias (</w:t>
+      </w:r>
+      <w:proofErr w:type="spellStart"/>
+      <w:r>
+        <w:rPr>
+          <w:lang w:val="es-ES"/>
+        </w:rPr>
+        <w:t>JUnit</w:t>
+      </w:r>
+      <w:proofErr w:type="spellEnd"/>
+      <w:r>
+        <w:rPr>
+          <w:lang w:val="es-ES"/>
+        </w:rPr>
+        <w:t>)</w:t>
       </w:r>
       <w:r>
         <w:rPr>
           <w:lang w:val="es-ES"/>
         </w:rPr>
         <w:br/>
-        <w:t>6.2. Pruebas de integración (Postman, Swagger)</w:t>
+        <w:t>6.2. Pruebas de integración (</w:t>
+      </w:r>
+      <w:proofErr w:type="spellStart"/>
+      <w:r>
+        <w:rPr>
+          <w:lang w:val="es-ES"/>
+        </w:rPr>
+        <w:t>Postman</w:t>
+      </w:r>
+      <w:proofErr w:type="spellEnd"/>
+      <w:r>
+        <w:rPr>
+          <w:lang w:val="es-ES"/>
+        </w:rPr>
+        <w:t xml:space="preserve">, </w:t>
+      </w:r>
+      <w:proofErr w:type="spellStart"/>
+      <w:r>
+        <w:rPr>
+          <w:lang w:val="es-ES"/>
+        </w:rPr>
+        <w:t>Swagger</w:t>
+      </w:r>
+      <w:proofErr w:type="spellEnd"/>
+      <w:r>
+        <w:rPr>
+          <w:lang w:val="es-ES"/>
+        </w:rPr>
+        <w:t>)</w:t>
       </w:r>
       <w:r>
         <w:rPr>
@@ -505,7 +603,21 @@
         <w:rPr>
           <w:lang w:val="es-ES"/>
         </w:rPr>
-        <w:t>7.1. Contenedorización con Docker</w:t>
+        <w:t xml:space="preserve">7.1. </w:t>
+      </w:r>
+      <w:proofErr w:type="spellStart"/>
+      <w:r>
+        <w:rPr>
+          <w:lang w:val="es-ES"/>
+        </w:rPr>
+        <w:t>Contenedorización</w:t>
+      </w:r>
+      <w:proofErr w:type="spellEnd"/>
+      <w:r>
+        <w:rPr>
+          <w:lang w:val="es-ES"/>
+        </w:rPr>
+        <w:t xml:space="preserve"> con Docker</w:t>
       </w:r>
       <w:r>
         <w:rPr>
@@ -631,7 +743,21 @@
           <w:lang w:val="es-ES"/>
         </w:rPr>
         <w:br/>
-        <w:t>10.2. Documentación técnica de la API (Swagger)</w:t>
+        <w:t>10.2. Documentación técnica de la API (</w:t>
+      </w:r>
+      <w:proofErr w:type="spellStart"/>
+      <w:r>
+        <w:rPr>
+          <w:lang w:val="es-ES"/>
+        </w:rPr>
+        <w:t>Swagger</w:t>
+      </w:r>
+      <w:proofErr w:type="spellEnd"/>
+      <w:r>
+        <w:rPr>
+          <w:lang w:val="es-ES"/>
+        </w:rPr>
+        <w:t>)</w:t>
       </w:r>
       <w:r>
         <w:rPr>
@@ -700,6 +826,7 @@
           <w:lang w:val="es-ES"/>
         </w:rPr>
       </w:pPr>
+      <w:proofErr w:type="spellStart"/>
       <w:r>
         <w:rPr>
           <w:b/>
@@ -708,6 +835,7 @@
         </w:rPr>
         <w:t>SkyStay</w:t>
       </w:r>
+      <w:proofErr w:type="spellEnd"/>
       <w:r>
         <w:rPr>
           <w:lang w:val="es-ES"/>
@@ -725,13 +853,23 @@
           <w:lang w:val="es-ES"/>
         </w:rPr>
       </w:pPr>
-      <w:r>
-        <w:rPr>
-          <w:b/>
-          <w:bCs/>
-          <w:lang w:val="es-ES"/>
-        </w:rPr>
-        <w:t>Frontend:</w:t>
+      <w:proofErr w:type="spellStart"/>
+      <w:r>
+        <w:rPr>
+          <w:b/>
+          <w:bCs/>
+          <w:lang w:val="es-ES"/>
+        </w:rPr>
+        <w:t>Frontend</w:t>
+      </w:r>
+      <w:proofErr w:type="spellEnd"/>
+      <w:r>
+        <w:rPr>
+          <w:b/>
+          <w:bCs/>
+          <w:lang w:val="es-ES"/>
+        </w:rPr>
+        <w:t>:</w:t>
       </w:r>
       <w:r>
         <w:rPr>
@@ -750,19 +888,43 @@
           <w:lang w:val="es-ES"/>
         </w:rPr>
       </w:pPr>
-      <w:r>
-        <w:rPr>
-          <w:b/>
-          <w:bCs/>
-          <w:lang w:val="es-ES"/>
-        </w:rPr>
-        <w:t>Backend:</w:t>
-      </w:r>
-      <w:r>
-        <w:rPr>
-          <w:lang w:val="es-ES"/>
-        </w:rPr>
-        <w:t xml:space="preserve"> Encargado de procesar la lógica del negocio, gestionar los datos y mantener la comunicación con la base de datos mediante una API REST desarrollada en Spring Boot.</w:t>
+      <w:proofErr w:type="spellStart"/>
+      <w:r>
+        <w:rPr>
+          <w:b/>
+          <w:bCs/>
+          <w:lang w:val="es-ES"/>
+        </w:rPr>
+        <w:t>Backend</w:t>
+      </w:r>
+      <w:proofErr w:type="spellEnd"/>
+      <w:r>
+        <w:rPr>
+          <w:b/>
+          <w:bCs/>
+          <w:lang w:val="es-ES"/>
+        </w:rPr>
+        <w:t>:</w:t>
+      </w:r>
+      <w:r>
+        <w:rPr>
+          <w:lang w:val="es-ES"/>
+        </w:rPr>
+        <w:t xml:space="preserve"> Encargado de procesar la lógica del negocio, gestionar los datos y mantener la comunicación con la base de datos mediante una API REST desarrollada en Spring </w:t>
+      </w:r>
+      <w:proofErr w:type="spellStart"/>
+      <w:r>
+        <w:rPr>
+          <w:lang w:val="es-ES"/>
+        </w:rPr>
+        <w:t>Boot</w:t>
+      </w:r>
+      <w:proofErr w:type="spellEnd"/>
+      <w:r>
+        <w:rPr>
+          <w:lang w:val="es-ES"/>
+        </w:rPr>
+        <w:t>.</w:t>
       </w:r>
     </w:p>
     <w:p>
@@ -820,7 +982,21 @@
         <w:rPr>
           <w:lang w:val="es-ES"/>
         </w:rPr>
-        <w:t>En un entorno cada vez más digitalizado, las empresas hoteleras demandan soluciones modernas que agilicen la gestión de sus servicios y mejoren la experiencia del cliente. SkyStay surge para cubrir esta necesidad ofreciendo:</w:t>
+        <w:t xml:space="preserve">En un entorno cada vez más digitalizado, las empresas hoteleras demandan soluciones modernas que agilicen la gestión de sus servicios y mejoren la experiencia del cliente. </w:t>
+      </w:r>
+      <w:proofErr w:type="spellStart"/>
+      <w:r>
+        <w:rPr>
+          <w:lang w:val="es-ES"/>
+        </w:rPr>
+        <w:t>SkyStay</w:t>
+      </w:r>
+      <w:proofErr w:type="spellEnd"/>
+      <w:r>
+        <w:rPr>
+          <w:lang w:val="es-ES"/>
+        </w:rPr>
+        <w:t xml:space="preserve"> surge para cubrir esta necesidad ofreciendo:</w:t>
       </w:r>
     </w:p>
     <w:p>
@@ -938,7 +1114,35 @@
         <w:rPr>
           <w:lang w:val="es-ES"/>
         </w:rPr>
-        <w:t xml:space="preserve"> Desarrollar una plataforma completa de gestión de reservas hoteleras que integre frontend, backend y base de datos.</w:t>
+        <w:t xml:space="preserve"> Desarrollar una plataforma completa de gestión de reservas hoteleras que integre </w:t>
+      </w:r>
+      <w:proofErr w:type="spellStart"/>
+      <w:r>
+        <w:rPr>
+          <w:lang w:val="es-ES"/>
+        </w:rPr>
+        <w:t>frontend</w:t>
+      </w:r>
+      <w:proofErr w:type="spellEnd"/>
+      <w:r>
+        <w:rPr>
+          <w:lang w:val="es-ES"/>
+        </w:rPr>
+        <w:t xml:space="preserve">, </w:t>
+      </w:r>
+      <w:proofErr w:type="spellStart"/>
+      <w:r>
+        <w:rPr>
+          <w:lang w:val="es-ES"/>
+        </w:rPr>
+        <w:t>backend</w:t>
+      </w:r>
+      <w:proofErr w:type="spellEnd"/>
+      <w:r>
+        <w:rPr>
+          <w:lang w:val="es-ES"/>
+        </w:rPr>
+        <w:t xml:space="preserve"> y base de datos.</w:t>
       </w:r>
     </w:p>
     <w:p>
@@ -970,7 +1174,21 @@
         <w:rPr>
           <w:lang w:val="es-ES"/>
         </w:rPr>
-        <w:t>Crear una API REST con Spring Boot para la gestión de reservas.</w:t>
+        <w:t xml:space="preserve">Crear una API REST con Spring </w:t>
+      </w:r>
+      <w:proofErr w:type="spellStart"/>
+      <w:r>
+        <w:rPr>
+          <w:lang w:val="es-ES"/>
+        </w:rPr>
+        <w:t>Boot</w:t>
+      </w:r>
+      <w:proofErr w:type="spellEnd"/>
+      <w:r>
+        <w:rPr>
+          <w:lang w:val="es-ES"/>
+        </w:rPr>
+        <w:t xml:space="preserve"> para la gestión de reservas.</w:t>
       </w:r>
     </w:p>
     <w:p>
@@ -1021,7 +1239,21 @@
         <w:rPr>
           <w:lang w:val="es-ES"/>
         </w:rPr>
-        <w:t>Desarrollar un frontend responsive e intuitivo en Angular.</w:t>
+        <w:t xml:space="preserve">Desarrollar un </w:t>
+      </w:r>
+      <w:proofErr w:type="spellStart"/>
+      <w:r>
+        <w:rPr>
+          <w:lang w:val="es-ES"/>
+        </w:rPr>
+        <w:t>frontend</w:t>
+      </w:r>
+      <w:proofErr w:type="spellEnd"/>
+      <w:r>
+        <w:rPr>
+          <w:lang w:val="es-ES"/>
+        </w:rPr>
+        <w:t xml:space="preserve"> responsive e intuitivo en Angular.</w:t>
       </w:r>
     </w:p>
     <w:p>
@@ -1185,19 +1417,43 @@
           <w:lang w:val="es-ES"/>
         </w:rPr>
       </w:pPr>
-      <w:r>
-        <w:rPr>
-          <w:b/>
-          <w:bCs/>
-          <w:lang w:val="es-ES"/>
-        </w:rPr>
-        <w:t>Backend:</w:t>
-      </w:r>
-      <w:r>
-        <w:rPr>
-          <w:lang w:val="es-ES"/>
-        </w:rPr>
-        <w:t xml:space="preserve"> Spring Boot 3.x</w:t>
+      <w:proofErr w:type="spellStart"/>
+      <w:r>
+        <w:rPr>
+          <w:b/>
+          <w:bCs/>
+          <w:lang w:val="es-ES"/>
+        </w:rPr>
+        <w:t>Backend</w:t>
+      </w:r>
+      <w:proofErr w:type="spellEnd"/>
+      <w:r>
+        <w:rPr>
+          <w:b/>
+          <w:bCs/>
+          <w:lang w:val="es-ES"/>
+        </w:rPr>
+        <w:t>:</w:t>
+      </w:r>
+      <w:r>
+        <w:rPr>
+          <w:lang w:val="es-ES"/>
+        </w:rPr>
+        <w:t xml:space="preserve"> Spring </w:t>
+      </w:r>
+      <w:proofErr w:type="spellStart"/>
+      <w:r>
+        <w:rPr>
+          <w:lang w:val="es-ES"/>
+        </w:rPr>
+        <w:t>Boot</w:t>
+      </w:r>
+      <w:proofErr w:type="spellEnd"/>
+      <w:r>
+        <w:rPr>
+          <w:lang w:val="es-ES"/>
+        </w:rPr>
+        <w:t xml:space="preserve"> 3.x</w:t>
       </w:r>
     </w:p>
     <w:p>
@@ -1210,13 +1466,23 @@
           <w:lang w:val="es-ES"/>
         </w:rPr>
       </w:pPr>
-      <w:r>
-        <w:rPr>
-          <w:b/>
-          <w:bCs/>
-          <w:lang w:val="es-ES"/>
-        </w:rPr>
-        <w:t>Frontend:</w:t>
+      <w:proofErr w:type="spellStart"/>
+      <w:r>
+        <w:rPr>
+          <w:b/>
+          <w:bCs/>
+          <w:lang w:val="es-ES"/>
+        </w:rPr>
+        <w:t>Frontend</w:t>
+      </w:r>
+      <w:proofErr w:type="spellEnd"/>
+      <w:r>
+        <w:rPr>
+          <w:b/>
+          <w:bCs/>
+          <w:lang w:val="es-ES"/>
+        </w:rPr>
+        <w:t>:</w:t>
       </w:r>
       <w:r>
         <w:rPr>
@@ -1224,12 +1490,14 @@
         </w:rPr>
         <w:t xml:space="preserve"> </w:t>
       </w:r>
+      <w:proofErr w:type="spellStart"/>
       <w:r>
         <w:rPr>
           <w:lang w:val="es-ES"/>
         </w:rPr>
         <w:t>React</w:t>
       </w:r>
+      <w:proofErr w:type="spellEnd"/>
     </w:p>
     <w:p>
       <w:pPr>
@@ -1253,8 +1521,16 @@
         <w:rPr>
           <w:lang w:val="es-ES"/>
         </w:rPr>
-        <w:t xml:space="preserve"> MariaDB</w:t>
-      </w:r>
+        <w:t xml:space="preserve"> </w:t>
+      </w:r>
+      <w:proofErr w:type="spellStart"/>
+      <w:r>
+        <w:rPr>
+          <w:lang w:val="es-ES"/>
+        </w:rPr>
+        <w:t>MariaDB</w:t>
+      </w:r>
+      <w:proofErr w:type="spellEnd"/>
     </w:p>
     <w:p>
       <w:pPr>
@@ -1303,7 +1579,35 @@
         <w:rPr>
           <w:lang w:val="es-ES"/>
         </w:rPr>
-        <w:t xml:space="preserve"> JUnit (pruebas unitarias) + Postman (pruebas de API)</w:t>
+        <w:t xml:space="preserve"> </w:t>
+      </w:r>
+      <w:proofErr w:type="spellStart"/>
+      <w:r>
+        <w:rPr>
+          <w:lang w:val="es-ES"/>
+        </w:rPr>
+        <w:t>JUnit</w:t>
+      </w:r>
+      <w:proofErr w:type="spellEnd"/>
+      <w:r>
+        <w:rPr>
+          <w:lang w:val="es-ES"/>
+        </w:rPr>
+        <w:t xml:space="preserve"> (pruebas unitarias) + </w:t>
+      </w:r>
+      <w:proofErr w:type="spellStart"/>
+      <w:r>
+        <w:rPr>
+          <w:lang w:val="es-ES"/>
+        </w:rPr>
+        <w:t>Postman</w:t>
+      </w:r>
+      <w:proofErr w:type="spellEnd"/>
+      <w:r>
+        <w:rPr>
+          <w:lang w:val="es-ES"/>
+        </w:rPr>
+        <w:t xml:space="preserve"> (pruebas de API)</w:t>
       </w:r>
     </w:p>
     <w:p>
@@ -1328,8 +1632,16 @@
         <w:rPr>
           <w:lang w:val="es-ES"/>
         </w:rPr>
-        <w:t xml:space="preserve"> Swagger</w:t>
-      </w:r>
+        <w:t xml:space="preserve"> </w:t>
+      </w:r>
+      <w:proofErr w:type="spellStart"/>
+      <w:r>
+        <w:rPr>
+          <w:lang w:val="es-ES"/>
+        </w:rPr>
+        <w:t>Swagger</w:t>
+      </w:r>
+      <w:proofErr w:type="spellEnd"/>
     </w:p>
     <w:p>
       <w:pPr>
@@ -1378,8 +1690,16 @@
         <w:rPr>
           <w:lang w:val="es-ES"/>
         </w:rPr>
-        <w:t xml:space="preserve"> IntelliJ IDEA y Visual Studio Code</w:t>
-      </w:r>
+        <w:t xml:space="preserve"> IntelliJ IDEA y Visual Studio </w:t>
+      </w:r>
+      <w:proofErr w:type="spellStart"/>
+      <w:r>
+        <w:rPr>
+          <w:lang w:val="es-ES"/>
+        </w:rPr>
+        <w:t>Code</w:t>
+      </w:r>
+      <w:proofErr w:type="spellEnd"/>
     </w:p>
     <w:p>
       <w:pPr>
@@ -1440,7 +1760,21 @@
         <w:rPr>
           <w:lang w:val="es-ES"/>
         </w:rPr>
-        <w:t>Las cadenas hoteleras que operan en múltiples localizaciones enfrentan dificultades al gestionar reservas de forma centralizada. Los sistemas tradicionales suelen carecer de integración, personalización o escalabilidad. SkyStay pretende solventar estas deficiencias proporcionando una solución web moderna y eficiente.</w:t>
+        <w:t xml:space="preserve">Las cadenas hoteleras que operan en múltiples localizaciones enfrentan dificultades al gestionar reservas de forma centralizada. Los sistemas tradicionales suelen carecer de integración, personalización o escalabilidad. </w:t>
+      </w:r>
+      <w:proofErr w:type="spellStart"/>
+      <w:r>
+        <w:rPr>
+          <w:lang w:val="es-ES"/>
+        </w:rPr>
+        <w:t>SkyStay</w:t>
+      </w:r>
+      <w:proofErr w:type="spellEnd"/>
+      <w:r>
+        <w:rPr>
+          <w:lang w:val="es-ES"/>
+        </w:rPr>
+        <w:t xml:space="preserve"> pretende solventar estas deficiencias proporcionando una solución web moderna y eficiente.</w:t>
       </w:r>
     </w:p>
     <w:p>
@@ -1668,7 +2002,21 @@
         <w:rPr>
           <w:lang w:val="es-ES"/>
         </w:rPr>
-        <w:t>Accesibilidad desde distintos dispositivos (responsive design).</w:t>
+        <w:t xml:space="preserve">Accesibilidad desde distintos dispositivos (responsive </w:t>
+      </w:r>
+      <w:proofErr w:type="spellStart"/>
+      <w:r>
+        <w:rPr>
+          <w:lang w:val="es-ES"/>
+        </w:rPr>
+        <w:t>design</w:t>
+      </w:r>
+      <w:proofErr w:type="spellEnd"/>
+      <w:r>
+        <w:rPr>
+          <w:lang w:val="es-ES"/>
+        </w:rPr>
+        <w:t>).</w:t>
       </w:r>
     </w:p>
     <w:p>
@@ -1796,12 +2144,28 @@
           <w:lang w:val="es-ES"/>
         </w:rPr>
       </w:pPr>
-      <w:r>
-        <w:rPr>
-          <w:lang w:val="es-ES"/>
-        </w:rPr>
-        <w:t>Backend: Spring Boot</w:t>
-      </w:r>
+      <w:proofErr w:type="spellStart"/>
+      <w:r>
+        <w:rPr>
+          <w:lang w:val="es-ES"/>
+        </w:rPr>
+        <w:t>Backend</w:t>
+      </w:r>
+      <w:proofErr w:type="spellEnd"/>
+      <w:r>
+        <w:rPr>
+          <w:lang w:val="es-ES"/>
+        </w:rPr>
+        <w:t xml:space="preserve">: Spring </w:t>
+      </w:r>
+      <w:proofErr w:type="spellStart"/>
+      <w:r>
+        <w:rPr>
+          <w:lang w:val="es-ES"/>
+        </w:rPr>
+        <w:t>Boot</w:t>
+      </w:r>
+      <w:proofErr w:type="spellEnd"/>
     </w:p>
     <w:p>
       <w:pPr>
@@ -1813,11 +2177,19 @@
           <w:lang w:val="es-ES"/>
         </w:rPr>
       </w:pPr>
-      <w:r>
-        <w:rPr>
-          <w:lang w:val="es-ES"/>
-        </w:rPr>
-        <w:t>Frontend: Angular</w:t>
+      <w:proofErr w:type="spellStart"/>
+      <w:r>
+        <w:rPr>
+          <w:lang w:val="es-ES"/>
+        </w:rPr>
+        <w:t>Frontend</w:t>
+      </w:r>
+      <w:proofErr w:type="spellEnd"/>
+      <w:r>
+        <w:rPr>
+          <w:lang w:val="es-ES"/>
+        </w:rPr>
+        <w:t>: Angular</w:t>
       </w:r>
     </w:p>
     <w:p>
@@ -1834,8 +2206,16 @@
         <w:rPr>
           <w:lang w:val="es-ES"/>
         </w:rPr>
-        <w:t>Base de datos: MariaDB</w:t>
-      </w:r>
+        <w:t xml:space="preserve">Base de datos: </w:t>
+      </w:r>
+      <w:proofErr w:type="spellStart"/>
+      <w:r>
+        <w:rPr>
+          <w:lang w:val="es-ES"/>
+        </w:rPr>
+        <w:t>MariaDB</w:t>
+      </w:r>
+      <w:proofErr w:type="spellEnd"/>
     </w:p>
     <w:p>
       <w:pPr>
@@ -1868,8 +2248,30 @@
         <w:rPr>
           <w:lang w:val="es-ES"/>
         </w:rPr>
-        <w:t>Pruebas: JUnit, Postman</w:t>
-      </w:r>
+        <w:t xml:space="preserve">Pruebas: </w:t>
+      </w:r>
+      <w:proofErr w:type="spellStart"/>
+      <w:r>
+        <w:rPr>
+          <w:lang w:val="es-ES"/>
+        </w:rPr>
+        <w:t>JUnit</w:t>
+      </w:r>
+      <w:proofErr w:type="spellEnd"/>
+      <w:r>
+        <w:rPr>
+          <w:lang w:val="es-ES"/>
+        </w:rPr>
+        <w:t xml:space="preserve">, </w:t>
+      </w:r>
+      <w:proofErr w:type="spellStart"/>
+      <w:r>
+        <w:rPr>
+          <w:lang w:val="es-ES"/>
+        </w:rPr>
+        <w:t>Postman</w:t>
+      </w:r>
+      <w:proofErr w:type="spellEnd"/>
     </w:p>
     <w:p>
       <w:pPr>
@@ -1902,8 +2304,16 @@
         <w:rPr>
           <w:lang w:val="es-ES"/>
         </w:rPr>
-        <w:t>Documentación: Swagger</w:t>
-      </w:r>
+        <w:t xml:space="preserve">Documentación: </w:t>
+      </w:r>
+      <w:proofErr w:type="spellStart"/>
+      <w:r>
+        <w:rPr>
+          <w:lang w:val="es-ES"/>
+        </w:rPr>
+        <w:t>Swagger</w:t>
+      </w:r>
+      <w:proofErr w:type="spellEnd"/>
     </w:p>
     <w:p>
       <w:pPr>
@@ -2228,7 +2638,35 @@
               <w:rPr>
                 <w:lang w:val="es-ES"/>
               </w:rPr>
-              <w:t>Desarrollo del backend (Spring Boot)</w:t>
+              <w:t xml:space="preserve">Desarrollo del </w:t>
+            </w:r>
+            <w:proofErr w:type="spellStart"/>
+            <w:r>
+              <w:rPr>
+                <w:lang w:val="es-ES"/>
+              </w:rPr>
+              <w:t>backend</w:t>
+            </w:r>
+            <w:proofErr w:type="spellEnd"/>
+            <w:r>
+              <w:rPr>
+                <w:lang w:val="es-ES"/>
+              </w:rPr>
+              <w:t xml:space="preserve"> (Spring </w:t>
+            </w:r>
+            <w:proofErr w:type="spellStart"/>
+            <w:r>
+              <w:rPr>
+                <w:lang w:val="es-ES"/>
+              </w:rPr>
+              <w:t>Boot</w:t>
+            </w:r>
+            <w:proofErr w:type="spellEnd"/>
+            <w:r>
+              <w:rPr>
+                <w:lang w:val="es-ES"/>
+              </w:rPr>
+              <w:t>)</w:t>
             </w:r>
           </w:p>
         </w:tc>
@@ -2273,7 +2711,21 @@
               <w:rPr>
                 <w:lang w:val="es-ES"/>
               </w:rPr>
-              <w:t>Desarrollo del frontend (Angular)</w:t>
+              <w:t xml:space="preserve">Desarrollo del </w:t>
+            </w:r>
+            <w:proofErr w:type="spellStart"/>
+            <w:r>
+              <w:rPr>
+                <w:lang w:val="es-ES"/>
+              </w:rPr>
+              <w:t>frontend</w:t>
+            </w:r>
+            <w:proofErr w:type="spellEnd"/>
+            <w:r>
+              <w:rPr>
+                <w:lang w:val="es-ES"/>
+              </w:rPr>
+              <w:t xml:space="preserve"> (Angular)</w:t>
             </w:r>
           </w:p>
         </w:tc>
@@ -2318,8 +2770,30 @@
               <w:rPr>
                 <w:lang w:val="es-ES"/>
               </w:rPr>
-              <w:t>Integración del backend con el frontend</w:t>
+              <w:t xml:space="preserve">Integración del </w:t>
             </w:r>
+            <w:proofErr w:type="spellStart"/>
+            <w:r>
+              <w:rPr>
+                <w:lang w:val="es-ES"/>
+              </w:rPr>
+              <w:t>backend</w:t>
+            </w:r>
+            <w:proofErr w:type="spellEnd"/>
+            <w:r>
+              <w:rPr>
+                <w:lang w:val="es-ES"/>
+              </w:rPr>
+              <w:t xml:space="preserve"> con el </w:t>
+            </w:r>
+            <w:proofErr w:type="spellStart"/>
+            <w:r>
+              <w:rPr>
+                <w:lang w:val="es-ES"/>
+              </w:rPr>
+              <w:t>frontend</w:t>
+            </w:r>
+            <w:proofErr w:type="spellEnd"/>
           </w:p>
         </w:tc>
       </w:tr>
@@ -2516,7 +2990,21 @@
         <w:rPr>
           <w:lang w:val="es-ES"/>
         </w:rPr>
-        <w:t xml:space="preserve">El sistema SkyStay adopta un modelo de arquitectura </w:t>
+        <w:t xml:space="preserve">El sistema </w:t>
+      </w:r>
+      <w:proofErr w:type="spellStart"/>
+      <w:r>
+        <w:rPr>
+          <w:lang w:val="es-ES"/>
+        </w:rPr>
+        <w:t>SkyStay</w:t>
+      </w:r>
+      <w:proofErr w:type="spellEnd"/>
+      <w:r>
+        <w:rPr>
+          <w:lang w:val="es-ES"/>
+        </w:rPr>
+        <w:t xml:space="preserve"> adopta un modelo de arquitectura </w:t>
       </w:r>
       <w:r>
         <w:rPr>
@@ -2530,7 +3018,35 @@
         <w:rPr>
           <w:lang w:val="es-ES"/>
         </w:rPr>
-        <w:t>, en el cual la lógica de presentación (frontend) y la lógica de negocio (backend) se encuentran desacopladas, permitiendo una comunicación eficiente y escalable mediante peticiones HTTP.</w:t>
+        <w:t>, en el cual la lógica de presentación (</w:t>
+      </w:r>
+      <w:proofErr w:type="spellStart"/>
+      <w:r>
+        <w:rPr>
+          <w:lang w:val="es-ES"/>
+        </w:rPr>
+        <w:t>frontend</w:t>
+      </w:r>
+      <w:proofErr w:type="spellEnd"/>
+      <w:r>
+        <w:rPr>
+          <w:lang w:val="es-ES"/>
+        </w:rPr>
+        <w:t>) y la lógica de negocio (</w:t>
+      </w:r>
+      <w:proofErr w:type="spellStart"/>
+      <w:r>
+        <w:rPr>
+          <w:lang w:val="es-ES"/>
+        </w:rPr>
+        <w:t>backend</w:t>
+      </w:r>
+      <w:proofErr w:type="spellEnd"/>
+      <w:r>
+        <w:rPr>
+          <w:lang w:val="es-ES"/>
+        </w:rPr>
+        <w:t>) se encuentran desacopladas, permitiendo una comunicación eficiente y escalable mediante peticiones HTTP.</w:t>
       </w:r>
     </w:p>
     <w:p>
@@ -2549,7 +3065,25 @@
           <w:bCs/>
           <w:lang w:val="es-ES"/>
         </w:rPr>
-        <w:t>Cliente (Frontend):</w:t>
+        <w:t>Cliente (</w:t>
+      </w:r>
+      <w:proofErr w:type="spellStart"/>
+      <w:r>
+        <w:rPr>
+          <w:b/>
+          <w:bCs/>
+          <w:lang w:val="es-ES"/>
+        </w:rPr>
+        <w:t>Frontend</w:t>
+      </w:r>
+      <w:proofErr w:type="spellEnd"/>
+      <w:r>
+        <w:rPr>
+          <w:b/>
+          <w:bCs/>
+          <w:lang w:val="es-ES"/>
+        </w:rPr>
+        <w:t>):</w:t>
       </w:r>
       <w:r>
         <w:rPr>
@@ -2574,13 +3108,45 @@
           <w:bCs/>
           <w:lang w:val="es-ES"/>
         </w:rPr>
-        <w:t>Servidor (Backend):</w:t>
-      </w:r>
-      <w:r>
-        <w:rPr>
-          <w:lang w:val="es-ES"/>
-        </w:rPr>
-        <w:t xml:space="preserve"> API REST desarrollada en Spring Boot que gestiona la lógica de negocio, operaciones sobre la base de datos y aplica medidas de seguridad.</w:t>
+        <w:t>Servidor (</w:t>
+      </w:r>
+      <w:proofErr w:type="spellStart"/>
+      <w:r>
+        <w:rPr>
+          <w:b/>
+          <w:bCs/>
+          <w:lang w:val="es-ES"/>
+        </w:rPr>
+        <w:t>Backend</w:t>
+      </w:r>
+      <w:proofErr w:type="spellEnd"/>
+      <w:r>
+        <w:rPr>
+          <w:b/>
+          <w:bCs/>
+          <w:lang w:val="es-ES"/>
+        </w:rPr>
+        <w:t>):</w:t>
+      </w:r>
+      <w:r>
+        <w:rPr>
+          <w:lang w:val="es-ES"/>
+        </w:rPr>
+        <w:t xml:space="preserve"> API REST desarrollada en Spring </w:t>
+      </w:r>
+      <w:proofErr w:type="spellStart"/>
+      <w:r>
+        <w:rPr>
+          <w:lang w:val="es-ES"/>
+        </w:rPr>
+        <w:t>Boot</w:t>
+      </w:r>
+      <w:proofErr w:type="spellEnd"/>
+      <w:r>
+        <w:rPr>
+          <w:lang w:val="es-ES"/>
+        </w:rPr>
+        <w:t xml:space="preserve"> que gestiona la lógica de negocio, operaciones sobre la base de datos y aplica medidas de seguridad.</w:t>
       </w:r>
     </w:p>
     <w:p>
@@ -2605,7 +3171,21 @@
         <w:rPr>
           <w:lang w:val="es-ES"/>
         </w:rPr>
-        <w:t xml:space="preserve"> Servidor MariaDB que almacena de forma estructurada toda la información relacionada con usuarios, reservas, habitaciones, etc.</w:t>
+        <w:t xml:space="preserve"> Servidor </w:t>
+      </w:r>
+      <w:proofErr w:type="spellStart"/>
+      <w:r>
+        <w:rPr>
+          <w:lang w:val="es-ES"/>
+        </w:rPr>
+        <w:t>MariaDB</w:t>
+      </w:r>
+      <w:proofErr w:type="spellEnd"/>
+      <w:r>
+        <w:rPr>
+          <w:lang w:val="es-ES"/>
+        </w:rPr>
+        <w:t xml:space="preserve"> que almacena de forma estructurada toda la información relacionada con usuarios, reservas, habitaciones, etc.</w:t>
       </w:r>
     </w:p>
     <w:p>
@@ -2663,24 +3243,84 @@
         <w:rPr>
           <w:lang w:val="es-ES"/>
         </w:rPr>
-        <w:t>La API REST de SkyStay sigue los principios RESTful para garantizar interoperabilidad, simplicidad y eficiencia. Todas las operaciones están organizadas en endpoints lógicos y cumplen con los verbos HTTP adecuados.</w:t>
-      </w:r>
-    </w:p>
-    <w:p>
-      <w:pPr>
-        <w:rPr>
-          <w:b/>
-          <w:bCs/>
-          <w:lang w:val="es-ES"/>
-        </w:rPr>
-      </w:pPr>
-      <w:r>
-        <w:rPr>
-          <w:b/>
-          <w:bCs/>
-          <w:lang w:val="es-ES"/>
-        </w:rPr>
-        <w:t>3.2.1. Definición de Endpoints (ejemplos)</w:t>
+        <w:t xml:space="preserve">La API REST de </w:t>
+      </w:r>
+      <w:proofErr w:type="spellStart"/>
+      <w:r>
+        <w:rPr>
+          <w:lang w:val="es-ES"/>
+        </w:rPr>
+        <w:t>SkyStay</w:t>
+      </w:r>
+      <w:proofErr w:type="spellEnd"/>
+      <w:r>
+        <w:rPr>
+          <w:lang w:val="es-ES"/>
+        </w:rPr>
+        <w:t xml:space="preserve"> sigue los principios </w:t>
+      </w:r>
+      <w:proofErr w:type="spellStart"/>
+      <w:r>
+        <w:rPr>
+          <w:lang w:val="es-ES"/>
+        </w:rPr>
+        <w:t>RESTful</w:t>
+      </w:r>
+      <w:proofErr w:type="spellEnd"/>
+      <w:r>
+        <w:rPr>
+          <w:lang w:val="es-ES"/>
+        </w:rPr>
+        <w:t xml:space="preserve"> para garantizar interoperabilidad, simplicidad y eficiencia. Todas las operaciones están organizadas en </w:t>
+      </w:r>
+      <w:proofErr w:type="spellStart"/>
+      <w:r>
+        <w:rPr>
+          <w:lang w:val="es-ES"/>
+        </w:rPr>
+        <w:t>endpoints</w:t>
+      </w:r>
+      <w:proofErr w:type="spellEnd"/>
+      <w:r>
+        <w:rPr>
+          <w:lang w:val="es-ES"/>
+        </w:rPr>
+        <w:t xml:space="preserve"> lógicos y cumplen con los verbos HTTP adecuados.</w:t>
+      </w:r>
+    </w:p>
+    <w:p>
+      <w:pPr>
+        <w:rPr>
+          <w:b/>
+          <w:bCs/>
+          <w:lang w:val="es-ES"/>
+        </w:rPr>
+      </w:pPr>
+      <w:r>
+        <w:rPr>
+          <w:b/>
+          <w:bCs/>
+          <w:lang w:val="es-ES"/>
+        </w:rPr>
+        <w:t xml:space="preserve">3.2.1. Definición de </w:t>
+      </w:r>
+      <w:proofErr w:type="spellStart"/>
+      <w:r>
+        <w:rPr>
+          <w:b/>
+          <w:bCs/>
+          <w:lang w:val="es-ES"/>
+        </w:rPr>
+        <w:t>Endpoints</w:t>
+      </w:r>
+      <w:proofErr w:type="spellEnd"/>
+      <w:r>
+        <w:rPr>
+          <w:b/>
+          <w:bCs/>
+          <w:lang w:val="es-ES"/>
+        </w:rPr>
+        <w:t xml:space="preserve"> (ejemplos)</w:t>
       </w:r>
     </w:p>
     <w:tbl>
@@ -2768,6 +3408,7 @@
                 <w:lang w:val="es-ES"/>
               </w:rPr>
             </w:pPr>
+            <w:proofErr w:type="spellStart"/>
             <w:r>
               <w:rPr>
                 <w:b/>
@@ -2776,6 +3417,7 @@
               </w:rPr>
               <w:t>Endpoint</w:t>
             </w:r>
+            <w:proofErr w:type="spellEnd"/>
           </w:p>
         </w:tc>
         <w:tc>
@@ -2863,8 +3505,30 @@
               <w:rPr>
                 <w:lang w:val="es-ES"/>
               </w:rPr>
-              <w:t>/api/auth/register</w:t>
+              <w:t>/api/</w:t>
             </w:r>
+            <w:proofErr w:type="spellStart"/>
+            <w:r>
+              <w:rPr>
+                <w:lang w:val="es-ES"/>
+              </w:rPr>
+              <w:t>auth</w:t>
+            </w:r>
+            <w:proofErr w:type="spellEnd"/>
+            <w:r>
+              <w:rPr>
+                <w:lang w:val="es-ES"/>
+              </w:rPr>
+              <w:t>/</w:t>
+            </w:r>
+            <w:proofErr w:type="spellStart"/>
+            <w:r>
+              <w:rPr>
+                <w:lang w:val="es-ES"/>
+              </w:rPr>
+              <w:t>register</w:t>
+            </w:r>
+            <w:proofErr w:type="spellEnd"/>
           </w:p>
         </w:tc>
         <w:tc>
@@ -2948,8 +3612,30 @@
               <w:rPr>
                 <w:lang w:val="es-ES"/>
               </w:rPr>
-              <w:t>/api/auth/login</w:t>
+              <w:t>/api/</w:t>
             </w:r>
+            <w:proofErr w:type="spellStart"/>
+            <w:r>
+              <w:rPr>
+                <w:lang w:val="es-ES"/>
+              </w:rPr>
+              <w:t>auth</w:t>
+            </w:r>
+            <w:proofErr w:type="spellEnd"/>
+            <w:r>
+              <w:rPr>
+                <w:lang w:val="es-ES"/>
+              </w:rPr>
+              <w:t>/</w:t>
+            </w:r>
+            <w:proofErr w:type="spellStart"/>
+            <w:r>
+              <w:rPr>
+                <w:lang w:val="es-ES"/>
+              </w:rPr>
+              <w:t>login</w:t>
+            </w:r>
+            <w:proofErr w:type="spellEnd"/>
           </w:p>
         </w:tc>
         <w:tc>
@@ -2968,7 +3654,21 @@
               <w:rPr>
                 <w:lang w:val="es-ES"/>
               </w:rPr>
-              <w:t>Autenticación (login)</w:t>
+              <w:t>Autenticación (</w:t>
+            </w:r>
+            <w:proofErr w:type="spellStart"/>
+            <w:r>
+              <w:rPr>
+                <w:lang w:val="es-ES"/>
+              </w:rPr>
+              <w:t>login</w:t>
+            </w:r>
+            <w:proofErr w:type="spellEnd"/>
+            <w:r>
+              <w:rPr>
+                <w:lang w:val="es-ES"/>
+              </w:rPr>
+              <w:t>)</w:t>
             </w:r>
           </w:p>
         </w:tc>
@@ -3329,11 +4029,19 @@
                 <w:lang w:val="es-ES"/>
               </w:rPr>
             </w:pPr>
+            <w:proofErr w:type="spellStart"/>
             <w:r>
               <w:rPr>
                 <w:lang w:val="es-ES"/>
               </w:rPr>
-              <w:t>Admin/Informes</w:t>
+              <w:t>Admin</w:t>
+            </w:r>
+            <w:proofErr w:type="spellEnd"/>
+            <w:r>
+              <w:rPr>
+                <w:lang w:val="es-ES"/>
+              </w:rPr>
+              <w:t>/Informes</w:t>
             </w:r>
           </w:p>
         </w:tc>
@@ -3373,7 +4081,21 @@
               <w:rPr>
                 <w:lang w:val="es-ES"/>
               </w:rPr>
-              <w:t>/api/admin/informes</w:t>
+              <w:t>/api/</w:t>
+            </w:r>
+            <w:proofErr w:type="spellStart"/>
+            <w:r>
+              <w:rPr>
+                <w:lang w:val="es-ES"/>
+              </w:rPr>
+              <w:t>admin</w:t>
+            </w:r>
+            <w:proofErr w:type="spellEnd"/>
+            <w:r>
+              <w:rPr>
+                <w:lang w:val="es-ES"/>
+              </w:rPr>
+              <w:t>/informes</w:t>
             </w:r>
           </w:p>
         </w:tc>
@@ -3409,7 +4131,35 @@
         <w:rPr>
           <w:lang w:val="es-ES"/>
         </w:rPr>
-        <w:t>Todos los endpoints devuelven respuestas en JSON y validan los datos recibidos mediante DTOs y validadores</w:t>
+        <w:t xml:space="preserve">Todos los </w:t>
+      </w:r>
+      <w:proofErr w:type="spellStart"/>
+      <w:r>
+        <w:rPr>
+          <w:lang w:val="es-ES"/>
+        </w:rPr>
+        <w:t>endpoints</w:t>
+      </w:r>
+      <w:proofErr w:type="spellEnd"/>
+      <w:r>
+        <w:rPr>
+          <w:lang w:val="es-ES"/>
+        </w:rPr>
+        <w:t xml:space="preserve"> devuelven respuestas en JSON y validan los datos recibidos mediante </w:t>
+      </w:r>
+      <w:proofErr w:type="spellStart"/>
+      <w:r>
+        <w:rPr>
+          <w:lang w:val="es-ES"/>
+        </w:rPr>
+        <w:t>DTOs</w:t>
+      </w:r>
+      <w:proofErr w:type="spellEnd"/>
+      <w:r>
+        <w:rPr>
+          <w:lang w:val="es-ES"/>
+        </w:rPr>
+        <w:t xml:space="preserve"> y validadores</w:t>
       </w:r>
       <w:r>
         <w:rPr>
@@ -3460,7 +4210,21 @@
         <w:rPr>
           <w:lang w:val="es-ES"/>
         </w:rPr>
-        <w:t xml:space="preserve">Para garantizar la seguridad, SkyStay implementa un sistema de autenticación y autorización basado en </w:t>
+        <w:t xml:space="preserve">Para garantizar la seguridad, </w:t>
+      </w:r>
+      <w:proofErr w:type="spellStart"/>
+      <w:r>
+        <w:rPr>
+          <w:lang w:val="es-ES"/>
+        </w:rPr>
+        <w:t>SkyStay</w:t>
+      </w:r>
+      <w:proofErr w:type="spellEnd"/>
+      <w:r>
+        <w:rPr>
+          <w:lang w:val="es-ES"/>
+        </w:rPr>
+        <w:t xml:space="preserve"> implementa un sistema de autenticación y autorización basado en </w:t>
       </w:r>
       <w:r>
         <w:rPr>
@@ -3505,7 +4269,35 @@
         <w:rPr>
           <w:lang w:val="es-ES"/>
         </w:rPr>
-        <w:t xml:space="preserve"> firmado que el cliente debe incluir en cada petición (Authorization: Bearer).</w:t>
+        <w:t xml:space="preserve"> firmado que el cliente debe incluir en cada petición (</w:t>
+      </w:r>
+      <w:proofErr w:type="spellStart"/>
+      <w:r>
+        <w:rPr>
+          <w:lang w:val="es-ES"/>
+        </w:rPr>
+        <w:t>Authorization</w:t>
+      </w:r>
+      <w:proofErr w:type="spellEnd"/>
+      <w:r>
+        <w:rPr>
+          <w:lang w:val="es-ES"/>
+        </w:rPr>
+        <w:t xml:space="preserve">: </w:t>
+      </w:r>
+      <w:proofErr w:type="spellStart"/>
+      <w:r>
+        <w:rPr>
+          <w:lang w:val="es-ES"/>
+        </w:rPr>
+        <w:t>Bearer</w:t>
+      </w:r>
+      <w:proofErr w:type="spellEnd"/>
+      <w:r>
+        <w:rPr>
+          <w:lang w:val="es-ES"/>
+        </w:rPr>
+        <w:t>).</w:t>
       </w:r>
     </w:p>
     <w:p>
@@ -3601,7 +4393,21 @@
           <w:lang w:val="es-ES"/>
         </w:rPr>
         <w:lastRenderedPageBreak/>
-        <w:t>Se protege cada endpoint con anotaciones como @PreAuthorize y filtros personalizados en Spring Security.</w:t>
+        <w:t xml:space="preserve">Se protege cada </w:t>
+      </w:r>
+      <w:proofErr w:type="spellStart"/>
+      <w:r>
+        <w:rPr>
+          <w:lang w:val="es-ES"/>
+        </w:rPr>
+        <w:t>endpoint</w:t>
+      </w:r>
+      <w:proofErr w:type="spellEnd"/>
+      <w:r>
+        <w:rPr>
+          <w:lang w:val="es-ES"/>
+        </w:rPr>
+        <w:t xml:space="preserve"> con anotaciones como @PreAuthorize y filtros personalizados en Spring Security.</w:t>
       </w:r>
     </w:p>
     <w:p>
@@ -3634,7 +4440,21 @@
         <w:rPr>
           <w:lang w:val="es-ES"/>
         </w:rPr>
-        <w:t>El cliente para confirmar su cuenta tiene que verificar su correo electrónico con el link que se le proporcionará. Esto se realizará mediante una API de correo que tiene diferentes métodos para automatizar el envío de correos.</w:t>
+        <w:t xml:space="preserve">El cliente para confirmar su cuenta tiene que verificar su correo electrónico con el </w:t>
+      </w:r>
+      <w:proofErr w:type="gramStart"/>
+      <w:r>
+        <w:rPr>
+          <w:lang w:val="es-ES"/>
+        </w:rPr>
+        <w:t>link</w:t>
+      </w:r>
+      <w:proofErr w:type="gramEnd"/>
+      <w:r>
+        <w:rPr>
+          <w:lang w:val="es-ES"/>
+        </w:rPr>
+        <w:t xml:space="preserve"> que se le proporcionará. Esto se realizará mediante una API de correo que tiene diferentes métodos para automatizar el envío de correos.</w:t>
       </w:r>
     </w:p>
     <w:p>
@@ -3679,7 +4499,21 @@
         <w:rPr>
           <w:lang w:val="es-ES"/>
         </w:rPr>
-        <w:t>El diseño de la base de datos se realiza respetando los principios de normalización para evitar redundancias y garantizar integridad referencial. Se emplea MariaDB como sistema gestor.</w:t>
+        <w:t xml:space="preserve">El diseño de la base de datos se realiza respetando los principios de normalización para evitar redundancias y garantizar integridad referencial. Se emplea </w:t>
+      </w:r>
+      <w:proofErr w:type="spellStart"/>
+      <w:r>
+        <w:rPr>
+          <w:lang w:val="es-ES"/>
+        </w:rPr>
+        <w:t>MariaDB</w:t>
+      </w:r>
+      <w:proofErr w:type="spellEnd"/>
+      <w:r>
+        <w:rPr>
+          <w:lang w:val="es-ES"/>
+        </w:rPr>
+        <w:t xml:space="preserve"> como sistema gestor.</w:t>
       </w:r>
     </w:p>
     <w:p>
@@ -3734,7 +4568,21 @@
         <w:rPr>
           <w:lang w:val="es-ES"/>
         </w:rPr>
-        <w:t xml:space="preserve"> ID, nombre, correo, contraseña (hasheada), rol, puntos.</w:t>
+        <w:t xml:space="preserve"> ID, nombre, correo, contraseña (</w:t>
+      </w:r>
+      <w:proofErr w:type="spellStart"/>
+      <w:r>
+        <w:rPr>
+          <w:lang w:val="es-ES"/>
+        </w:rPr>
+        <w:t>hasheada</w:t>
+      </w:r>
+      <w:proofErr w:type="spellEnd"/>
+      <w:r>
+        <w:rPr>
+          <w:lang w:val="es-ES"/>
+        </w:rPr>
+        <w:t>), rol, puntos.</w:t>
       </w:r>
     </w:p>
     <w:p>
@@ -3784,7 +4632,63 @@
         <w:rPr>
           <w:lang w:val="es-ES"/>
         </w:rPr>
-        <w:t xml:space="preserve"> ID, usuario_id, habitacion_id, fecha_entrada, fecha_salida, estado.</w:t>
+        <w:t xml:space="preserve"> ID, </w:t>
+      </w:r>
+      <w:proofErr w:type="spellStart"/>
+      <w:r>
+        <w:rPr>
+          <w:lang w:val="es-ES"/>
+        </w:rPr>
+        <w:t>usuario_id</w:t>
+      </w:r>
+      <w:proofErr w:type="spellEnd"/>
+      <w:r>
+        <w:rPr>
+          <w:lang w:val="es-ES"/>
+        </w:rPr>
+        <w:t xml:space="preserve">, </w:t>
+      </w:r>
+      <w:proofErr w:type="spellStart"/>
+      <w:r>
+        <w:rPr>
+          <w:lang w:val="es-ES"/>
+        </w:rPr>
+        <w:t>habitacion_id</w:t>
+      </w:r>
+      <w:proofErr w:type="spellEnd"/>
+      <w:r>
+        <w:rPr>
+          <w:lang w:val="es-ES"/>
+        </w:rPr>
+        <w:t xml:space="preserve">, </w:t>
+      </w:r>
+      <w:proofErr w:type="spellStart"/>
+      <w:r>
+        <w:rPr>
+          <w:lang w:val="es-ES"/>
+        </w:rPr>
+        <w:t>fecha_entrada</w:t>
+      </w:r>
+      <w:proofErr w:type="spellEnd"/>
+      <w:r>
+        <w:rPr>
+          <w:lang w:val="es-ES"/>
+        </w:rPr>
+        <w:t xml:space="preserve">, </w:t>
+      </w:r>
+      <w:proofErr w:type="spellStart"/>
+      <w:r>
+        <w:rPr>
+          <w:lang w:val="es-ES"/>
+        </w:rPr>
+        <w:t>fecha_salida</w:t>
+      </w:r>
+      <w:proofErr w:type="spellEnd"/>
+      <w:r>
+        <w:rPr>
+          <w:lang w:val="es-ES"/>
+        </w:rPr>
+        <w:t>, estado.</w:t>
       </w:r>
     </w:p>
     <w:p>
@@ -3809,7 +4713,21 @@
         <w:rPr>
           <w:lang w:val="es-ES"/>
         </w:rPr>
-        <w:t xml:space="preserve"> ID, descripción, puntos_necesarios.</w:t>
+        <w:t xml:space="preserve"> ID, descripción, </w:t>
+      </w:r>
+      <w:proofErr w:type="spellStart"/>
+      <w:r>
+        <w:rPr>
+          <w:lang w:val="es-ES"/>
+        </w:rPr>
+        <w:t>puntos_necesarios</w:t>
+      </w:r>
+      <w:proofErr w:type="spellEnd"/>
+      <w:r>
+        <w:rPr>
+          <w:lang w:val="es-ES"/>
+        </w:rPr>
+        <w:t>.</w:t>
       </w:r>
     </w:p>
     <w:p>
@@ -3822,19 +4740,75 @@
           <w:lang w:val="es-ES"/>
         </w:rPr>
       </w:pPr>
-      <w:r>
-        <w:rPr>
-          <w:b/>
-          <w:bCs/>
-          <w:lang w:val="es-ES"/>
-        </w:rPr>
-        <w:t>Check-in / Check-out:</w:t>
-      </w:r>
-      <w:r>
-        <w:rPr>
-          <w:lang w:val="es-ES"/>
-        </w:rPr>
-        <w:t xml:space="preserve"> ID, reserva_id, timestamps asociados.</w:t>
+      <w:proofErr w:type="spellStart"/>
+      <w:r>
+        <w:rPr>
+          <w:b/>
+          <w:bCs/>
+          <w:lang w:val="es-ES"/>
+        </w:rPr>
+        <w:t>Check</w:t>
+      </w:r>
+      <w:proofErr w:type="spellEnd"/>
+      <w:r>
+        <w:rPr>
+          <w:b/>
+          <w:bCs/>
+          <w:lang w:val="es-ES"/>
+        </w:rPr>
+        <w:t xml:space="preserve">-in / </w:t>
+      </w:r>
+      <w:proofErr w:type="spellStart"/>
+      <w:r>
+        <w:rPr>
+          <w:b/>
+          <w:bCs/>
+          <w:lang w:val="es-ES"/>
+        </w:rPr>
+        <w:t>Check-out</w:t>
+      </w:r>
+      <w:proofErr w:type="spellEnd"/>
+      <w:r>
+        <w:rPr>
+          <w:b/>
+          <w:bCs/>
+          <w:lang w:val="es-ES"/>
+        </w:rPr>
+        <w:t>:</w:t>
+      </w:r>
+      <w:r>
+        <w:rPr>
+          <w:lang w:val="es-ES"/>
+        </w:rPr>
+        <w:t xml:space="preserve"> ID, </w:t>
+      </w:r>
+      <w:proofErr w:type="spellStart"/>
+      <w:r>
+        <w:rPr>
+          <w:lang w:val="es-ES"/>
+        </w:rPr>
+        <w:t>reserva_id</w:t>
+      </w:r>
+      <w:proofErr w:type="spellEnd"/>
+      <w:r>
+        <w:rPr>
+          <w:lang w:val="es-ES"/>
+        </w:rPr>
+        <w:t xml:space="preserve">, </w:t>
+      </w:r>
+      <w:proofErr w:type="spellStart"/>
+      <w:r>
+        <w:rPr>
+          <w:lang w:val="es-ES"/>
+        </w:rPr>
+        <w:t>timestamps</w:t>
+      </w:r>
+      <w:proofErr w:type="spellEnd"/>
+      <w:r>
+        <w:rPr>
+          <w:lang w:val="es-ES"/>
+        </w:rPr>
+        <w:t xml:space="preserve"> asociados.</w:t>
       </w:r>
     </w:p>
     <w:p>
@@ -3911,7 +4885,21 @@
         <w:rPr>
           <w:lang w:val="es-ES"/>
         </w:rPr>
-        <w:t>El diagrama ER puede ser generado en herramientas como MySQL Workbench o dbdiagram.io.</w:t>
+        <w:t xml:space="preserve">El diagrama ER puede ser generado en herramientas como MySQL </w:t>
+      </w:r>
+      <w:proofErr w:type="spellStart"/>
+      <w:r>
+        <w:rPr>
+          <w:lang w:val="es-ES"/>
+        </w:rPr>
+        <w:t>Workbench</w:t>
+      </w:r>
+      <w:proofErr w:type="spellEnd"/>
+      <w:r>
+        <w:rPr>
+          <w:lang w:val="es-ES"/>
+        </w:rPr>
+        <w:t xml:space="preserve"> o dbdiagram.io.</w:t>
       </w:r>
     </w:p>
     <w:p>
@@ -4118,50 +5106,148 @@
           <w:bCs/>
           <w:lang w:val="es-ES"/>
         </w:rPr>
-        <w:t>3.4. Diseño del Frontend</w:t>
-      </w:r>
-    </w:p>
-    <w:p>
-      <w:pPr>
-        <w:rPr>
-          <w:lang w:val="es-ES"/>
-        </w:rPr>
-      </w:pPr>
-      <w:r>
-        <w:rPr>
-          <w:lang w:val="es-ES"/>
-        </w:rPr>
-        <w:t>El frontend será una SPA (Single Page Application) desarrollada en Angular. La comunicación con el backend se realiza mediante HTTP y JSON.</w:t>
-      </w:r>
-    </w:p>
-    <w:p>
-      <w:pPr>
-        <w:rPr>
-          <w:b/>
-          <w:bCs/>
-          <w:lang w:val="es-ES"/>
-        </w:rPr>
-      </w:pPr>
-      <w:r>
-        <w:rPr>
-          <w:b/>
-          <w:bCs/>
-          <w:lang w:val="es-ES"/>
-        </w:rPr>
-        <w:t>3.4.1. Wireframes y Prototipos</w:t>
-      </w:r>
-    </w:p>
-    <w:p>
-      <w:pPr>
-        <w:rPr>
-          <w:lang w:val="es-ES"/>
-        </w:rPr>
-      </w:pPr>
-      <w:r>
-        <w:rPr>
-          <w:lang w:val="es-ES"/>
-        </w:rPr>
-        <w:t>Los diseños iniciales se elaboran como wireframes para visualizar la experiencia de usuario. Se incluyen las siguientes pantallas:</w:t>
+        <w:t xml:space="preserve">3.4. Diseño del </w:t>
+      </w:r>
+      <w:proofErr w:type="spellStart"/>
+      <w:r>
+        <w:rPr>
+          <w:b/>
+          <w:bCs/>
+          <w:lang w:val="es-ES"/>
+        </w:rPr>
+        <w:t>Frontend</w:t>
+      </w:r>
+      <w:proofErr w:type="spellEnd"/>
+    </w:p>
+    <w:p>
+      <w:pPr>
+        <w:rPr>
+          <w:lang w:val="es-ES"/>
+        </w:rPr>
+      </w:pPr>
+      <w:r>
+        <w:rPr>
+          <w:lang w:val="es-ES"/>
+        </w:rPr>
+        <w:t xml:space="preserve">El </w:t>
+      </w:r>
+      <w:proofErr w:type="spellStart"/>
+      <w:r>
+        <w:rPr>
+          <w:lang w:val="es-ES"/>
+        </w:rPr>
+        <w:t>frontend</w:t>
+      </w:r>
+      <w:proofErr w:type="spellEnd"/>
+      <w:r>
+        <w:rPr>
+          <w:lang w:val="es-ES"/>
+        </w:rPr>
+        <w:t xml:space="preserve"> será una SPA (</w:t>
+      </w:r>
+      <w:proofErr w:type="gramStart"/>
+      <w:r>
+        <w:rPr>
+          <w:lang w:val="es-ES"/>
+        </w:rPr>
+        <w:t>Single</w:t>
+      </w:r>
+      <w:proofErr w:type="gramEnd"/>
+      <w:r>
+        <w:rPr>
+          <w:lang w:val="es-ES"/>
+        </w:rPr>
+        <w:t xml:space="preserve"> Page </w:t>
+      </w:r>
+      <w:proofErr w:type="spellStart"/>
+      <w:r>
+        <w:rPr>
+          <w:lang w:val="es-ES"/>
+        </w:rPr>
+        <w:t>Application</w:t>
+      </w:r>
+      <w:proofErr w:type="spellEnd"/>
+      <w:r>
+        <w:rPr>
+          <w:lang w:val="es-ES"/>
+        </w:rPr>
+        <w:t xml:space="preserve">) desarrollada en Angular. La comunicación con el </w:t>
+      </w:r>
+      <w:proofErr w:type="spellStart"/>
+      <w:r>
+        <w:rPr>
+          <w:lang w:val="es-ES"/>
+        </w:rPr>
+        <w:t>backend</w:t>
+      </w:r>
+      <w:proofErr w:type="spellEnd"/>
+      <w:r>
+        <w:rPr>
+          <w:lang w:val="es-ES"/>
+        </w:rPr>
+        <w:t xml:space="preserve"> se realiza mediante HTTP y JSON.</w:t>
+      </w:r>
+    </w:p>
+    <w:p>
+      <w:pPr>
+        <w:rPr>
+          <w:b/>
+          <w:bCs/>
+          <w:lang w:val="es-ES"/>
+        </w:rPr>
+      </w:pPr>
+      <w:r>
+        <w:rPr>
+          <w:b/>
+          <w:bCs/>
+          <w:lang w:val="es-ES"/>
+        </w:rPr>
+        <w:t xml:space="preserve">3.4.1. </w:t>
+      </w:r>
+      <w:proofErr w:type="spellStart"/>
+      <w:r>
+        <w:rPr>
+          <w:b/>
+          <w:bCs/>
+          <w:lang w:val="es-ES"/>
+        </w:rPr>
+        <w:t>Wireframes</w:t>
+      </w:r>
+      <w:proofErr w:type="spellEnd"/>
+      <w:r>
+        <w:rPr>
+          <w:b/>
+          <w:bCs/>
+          <w:lang w:val="es-ES"/>
+        </w:rPr>
+        <w:t xml:space="preserve"> y Prototipos</w:t>
+      </w:r>
+    </w:p>
+    <w:p>
+      <w:pPr>
+        <w:rPr>
+          <w:lang w:val="es-ES"/>
+        </w:rPr>
+      </w:pPr>
+      <w:r>
+        <w:rPr>
+          <w:lang w:val="es-ES"/>
+        </w:rPr>
+        <w:t xml:space="preserve">Los diseños iniciales se elaboran como </w:t>
+      </w:r>
+      <w:proofErr w:type="spellStart"/>
+      <w:r>
+        <w:rPr>
+          <w:lang w:val="es-ES"/>
+        </w:rPr>
+        <w:t>wireframes</w:t>
+      </w:r>
+      <w:proofErr w:type="spellEnd"/>
+      <w:r>
+        <w:rPr>
+          <w:lang w:val="es-ES"/>
+        </w:rPr>
+        <w:t xml:space="preserve"> para visualizar la experiencia de usuario. Se incluyen las siguientes pantallas:</w:t>
       </w:r>
     </w:p>
     <w:p>
@@ -4186,7 +5272,21 @@
         <w:rPr>
           <w:lang w:val="es-ES"/>
         </w:rPr>
-        <w:t xml:space="preserve"> acceso a login y registro.</w:t>
+        <w:t xml:space="preserve"> acceso a </w:t>
+      </w:r>
+      <w:proofErr w:type="spellStart"/>
+      <w:r>
+        <w:rPr>
+          <w:lang w:val="es-ES"/>
+        </w:rPr>
+        <w:t>login</w:t>
+      </w:r>
+      <w:proofErr w:type="spellEnd"/>
+      <w:r>
+        <w:rPr>
+          <w:lang w:val="es-ES"/>
+        </w:rPr>
+        <w:t xml:space="preserve"> y registro.</w:t>
       </w:r>
     </w:p>
     <w:p>
@@ -4234,8 +5334,16 @@
         <w:rPr>
           <w:lang w:val="es-ES"/>
         </w:rPr>
-        <w:t>Registro completo de cliente o admin</w:t>
-      </w:r>
+        <w:t xml:space="preserve">Registro completo de cliente o </w:t>
+      </w:r>
+      <w:proofErr w:type="spellStart"/>
+      <w:r>
+        <w:rPr>
+          <w:lang w:val="es-ES"/>
+        </w:rPr>
+        <w:t>admin</w:t>
+      </w:r>
+      <w:proofErr w:type="spellEnd"/>
       <w:r>
         <w:rPr>
           <w:lang w:val="es-ES"/>
@@ -4355,6 +5463,7 @@
         </w:rPr>
         <w:t xml:space="preserve">Herramientas utilizadas para diseño: </w:t>
       </w:r>
+      <w:proofErr w:type="spellStart"/>
       <w:r>
         <w:rPr>
           <w:b/>
@@ -4363,6 +5472,7 @@
         </w:rPr>
         <w:t>Figma</w:t>
       </w:r>
+      <w:proofErr w:type="spellEnd"/>
       <w:r>
         <w:rPr>
           <w:lang w:val="es-ES"/>
@@ -4478,13 +5588,23 @@
           <w:lang w:val="es-ES"/>
         </w:rPr>
       </w:pPr>
-      <w:r>
-        <w:rPr>
-          <w:b/>
-          <w:bCs/>
-          <w:lang w:val="es-ES"/>
-        </w:rPr>
-        <w:t>Feedback inmediato:</w:t>
+      <w:proofErr w:type="spellStart"/>
+      <w:r>
+        <w:rPr>
+          <w:b/>
+          <w:bCs/>
+          <w:lang w:val="es-ES"/>
+        </w:rPr>
+        <w:t>Feedback</w:t>
+      </w:r>
+      <w:proofErr w:type="spellEnd"/>
+      <w:r>
+        <w:rPr>
+          <w:b/>
+          <w:bCs/>
+          <w:lang w:val="es-ES"/>
+        </w:rPr>
+        <w:t xml:space="preserve"> inmediato:</w:t>
       </w:r>
       <w:r>
         <w:rPr>
@@ -4534,13 +5654,45 @@
           <w:bCs/>
           <w:lang w:val="es-ES"/>
         </w:rPr>
-        <w:t>Responsive Design:</w:t>
-      </w:r>
-      <w:r>
-        <w:rPr>
-          <w:lang w:val="es-ES"/>
-        </w:rPr>
-        <w:t xml:space="preserve"> adaptable a móviles, tablets y escritorio.</w:t>
+        <w:t xml:space="preserve">Responsive </w:t>
+      </w:r>
+      <w:proofErr w:type="spellStart"/>
+      <w:r>
+        <w:rPr>
+          <w:b/>
+          <w:bCs/>
+          <w:lang w:val="es-ES"/>
+        </w:rPr>
+        <w:t>Design</w:t>
+      </w:r>
+      <w:proofErr w:type="spellEnd"/>
+      <w:r>
+        <w:rPr>
+          <w:b/>
+          <w:bCs/>
+          <w:lang w:val="es-ES"/>
+        </w:rPr>
+        <w:t>:</w:t>
+      </w:r>
+      <w:r>
+        <w:rPr>
+          <w:lang w:val="es-ES"/>
+        </w:rPr>
+        <w:t xml:space="preserve"> adaptable a móviles, </w:t>
+      </w:r>
+      <w:proofErr w:type="spellStart"/>
+      <w:r>
+        <w:rPr>
+          <w:lang w:val="es-ES"/>
+        </w:rPr>
+        <w:t>tablets</w:t>
+      </w:r>
+      <w:proofErr w:type="spellEnd"/>
+      <w:r>
+        <w:rPr>
+          <w:lang w:val="es-ES"/>
+        </w:rPr>
+        <w:t xml:space="preserve"> y escritorio.</w:t>
       </w:r>
     </w:p>
     <w:p>
@@ -4638,7 +5790,25 @@
           <w:bCs/>
           <w:lang w:val="es-ES"/>
         </w:rPr>
-        <w:t>Configuración del entorno y dependencias (Spring Boot, Maven)</w:t>
+        <w:t xml:space="preserve">Configuración del entorno y dependencias (Spring </w:t>
+      </w:r>
+      <w:proofErr w:type="spellStart"/>
+      <w:r>
+        <w:rPr>
+          <w:b/>
+          <w:bCs/>
+          <w:lang w:val="es-ES"/>
+        </w:rPr>
+        <w:t>Boot</w:t>
+      </w:r>
+      <w:proofErr w:type="spellEnd"/>
+      <w:r>
+        <w:rPr>
+          <w:b/>
+          <w:bCs/>
+          <w:lang w:val="es-ES"/>
+        </w:rPr>
+        <w:t>, Maven)</w:t>
       </w:r>
     </w:p>
     <w:p>
@@ -4646,20 +5816,78 @@
         <w:br/>
       </w:r>
       <w:r>
-        <w:t>Para comenzar con el back, lo primero a realizar es tener un proyecto básico con todas las dependencias necesarias, en este caso en Maven debido a que vamos a utilizar dependencias en Spring y es mas sencillo de esta manera.</w:t>
+        <w:t xml:space="preserve">Para comenzar con el back, lo primero a realizar es tener un proyecto básico con todas las dependencias necesarias, en este caso en Maven debido a que vamos a utilizar dependencias en Spring y es </w:t>
+      </w:r>
+      <w:proofErr w:type="spellStart"/>
+      <w:r>
+        <w:t>mas</w:t>
+      </w:r>
+      <w:proofErr w:type="spellEnd"/>
+      <w:r>
+        <w:t xml:space="preserve"> sencillo de esta manera.</w:t>
       </w:r>
       <w:r>
         <w:br/>
       </w:r>
-      <w:bookmarkStart w:id="1" w:name="_2gvo7bnl893f" w:colFirst="0" w:colLast="0"/>
-      <w:bookmarkEnd w:id="1"/>
-      <w:r>
-        <w:t xml:space="preserve">En este proyecto se ha implementado mediante el SpringInizialicer que te permite elegir las dependencias que quieres que contenga tu proyecto (Spring Security, Spring Web, Mariadb, DevTools…), con esto ya tenemos la base del proyecto que vamos a realizar. </w:t>
-      </w:r>
-    </w:p>
-    <w:p>
-      <w:r>
-        <w:t xml:space="preserve">Para la configuración general del proyecto tenemos el archivo de application.properties que nos encontramos en resources dentro del src, aquí podremos configurar la base de datos que vamos a utilizar y diferentes utilidades que nos da </w:t>
+      <w:bookmarkStart w:id="2" w:name="_2gvo7bnl893f" w:colFirst="0" w:colLast="0"/>
+      <w:bookmarkEnd w:id="2"/>
+      <w:r>
+        <w:t xml:space="preserve">En este proyecto se ha implementado mediante el </w:t>
+      </w:r>
+      <w:proofErr w:type="spellStart"/>
+      <w:r>
+        <w:t>SpringInizialicer</w:t>
+      </w:r>
+      <w:proofErr w:type="spellEnd"/>
+      <w:r>
+        <w:t xml:space="preserve"> que te permite elegir las dependencias que quieres que contenga tu proyecto (Spring Security, Spring Web, </w:t>
+      </w:r>
+      <w:proofErr w:type="spellStart"/>
+      <w:r>
+        <w:t>Mariadb</w:t>
+      </w:r>
+      <w:proofErr w:type="spellEnd"/>
+      <w:r>
+        <w:t xml:space="preserve">, </w:t>
+      </w:r>
+      <w:proofErr w:type="spellStart"/>
+      <w:r>
+        <w:t>DevTools</w:t>
+      </w:r>
+      <w:proofErr w:type="spellEnd"/>
+      <w:r>
+        <w:t xml:space="preserve">…), con esto ya tenemos la base del proyecto que vamos a realizar. </w:t>
+      </w:r>
+    </w:p>
+    <w:p>
+      <w:r>
+        <w:t xml:space="preserve">Para la configuración general del proyecto tenemos el archivo de </w:t>
+      </w:r>
+      <w:proofErr w:type="spellStart"/>
+      <w:proofErr w:type="gramStart"/>
+      <w:r>
+        <w:t>application.properties</w:t>
+      </w:r>
+      <w:proofErr w:type="spellEnd"/>
+      <w:proofErr w:type="gramEnd"/>
+      <w:r>
+        <w:t xml:space="preserve"> que nos encontramos en </w:t>
+      </w:r>
+      <w:proofErr w:type="spellStart"/>
+      <w:r>
+        <w:t>resources</w:t>
+      </w:r>
+      <w:proofErr w:type="spellEnd"/>
+      <w:r>
+        <w:t xml:space="preserve"> dentro del </w:t>
+      </w:r>
+      <w:proofErr w:type="spellStart"/>
+      <w:r>
+        <w:t>src</w:t>
+      </w:r>
+      <w:proofErr w:type="spellEnd"/>
+      <w:r>
+        <w:t xml:space="preserve">, aquí podremos configurar la base de datos que vamos a utilizar y diferentes utilidades que nos da </w:t>
       </w:r>
       <w:r>
         <w:t>S</w:t>
@@ -4689,20 +5917,62 @@
           <w:bCs/>
           <w:lang w:val="es-ES"/>
         </w:rPr>
-        <w:t>Creación del modelo de datos en MariaDB</w:t>
-      </w:r>
-    </w:p>
-    <w:p>
-      <w:r>
-        <w:t>Una parte muy relevante es la base de datos que vamos a necesitar, en este caso la seleccionada es MariaDB, debido a que necesitamos una base de datos relacional, porque queremos crear tablas diferentes con relaciones entre estas.</w:t>
-      </w:r>
-    </w:p>
-    <w:p>
-      <w:r>
-        <w:t>En nuestra base de datos tendremos diferentes tablas: Clientes, Administradores, Objetos, Reservas, Hoteles, Habitaciones, Recompensas… Cada una tiene su ID y sus claves foráneas que hace que se relacionen entre si.</w:t>
-      </w:r>
-      <w:r>
-        <w:t xml:space="preserve"> Esto es relevante porque mediante a nuestro Back que es una API Rest podremos consultar, modificar, crear y eliminar diferentes entradas en a base de datos.(CRUD)</w:t>
+        <w:t xml:space="preserve">Creación del modelo de datos en </w:t>
+      </w:r>
+      <w:proofErr w:type="spellStart"/>
+      <w:r>
+        <w:rPr>
+          <w:b/>
+          <w:bCs/>
+          <w:lang w:val="es-ES"/>
+        </w:rPr>
+        <w:t>MariaDB</w:t>
+      </w:r>
+      <w:proofErr w:type="spellEnd"/>
+    </w:p>
+    <w:p>
+      <w:r>
+        <w:t xml:space="preserve">Una parte muy relevante es la base de datos que vamos a necesitar, en este caso la seleccionada es </w:t>
+      </w:r>
+      <w:proofErr w:type="spellStart"/>
+      <w:r>
+        <w:t>MariaDB</w:t>
+      </w:r>
+      <w:proofErr w:type="spellEnd"/>
+      <w:r>
+        <w:t>, debido a que necesitamos una base de datos relacional, porque queremos crear tablas diferentes con relaciones entre estas.</w:t>
+      </w:r>
+    </w:p>
+    <w:p>
+      <w:r>
+        <w:t xml:space="preserve">En nuestra base de datos tendremos diferentes tablas: Clientes, Administradores, Objetos, Reservas, Hoteles, Habitaciones, Recompensas… Cada una tiene su ID y sus claves foráneas que hace que se relacionen entre </w:t>
+      </w:r>
+      <w:proofErr w:type="spellStart"/>
+      <w:r>
+        <w:t>si</w:t>
+      </w:r>
+      <w:proofErr w:type="spellEnd"/>
+      <w:r>
+        <w:t>.</w:t>
+      </w:r>
+      <w:r>
+        <w:t xml:space="preserve"> Esto es relevante porque mediante a nuestro Back que es una API </w:t>
+      </w:r>
+      <w:proofErr w:type="spellStart"/>
+      <w:r>
+        <w:t>Rest</w:t>
+      </w:r>
+      <w:proofErr w:type="spellEnd"/>
+      <w:r>
+        <w:t xml:space="preserve"> podremos consultar, modificar, crear y eliminar diferentes entradas en a base de </w:t>
+      </w:r>
+      <w:proofErr w:type="gramStart"/>
+      <w:r>
+        <w:t>datos.(</w:t>
+      </w:r>
+      <w:proofErr w:type="gramEnd"/>
+      <w:r>
+        <w:t>CRUD)</w:t>
       </w:r>
     </w:p>
     <w:p/>
@@ -4740,6 +6010,923 @@
         </w:rPr>
         <w:t>, recursos y entidades</w:t>
       </w:r>
+    </w:p>
+    <w:p/>
+    <w:p>
+      <w:r>
+        <w:t xml:space="preserve">Para este proyecto el Back en Spring se ha distribuido de la siguiente manera: </w:t>
+      </w:r>
+    </w:p>
+    <w:p/>
+    <w:p>
+      <w:r>
+        <w:t xml:space="preserve">-Primero tenemos las </w:t>
+      </w:r>
+      <w:r>
+        <w:rPr>
+          <w:b/>
+          <w:bCs/>
+        </w:rPr>
+        <w:t>entidades</w:t>
+      </w:r>
+      <w:r>
+        <w:rPr>
+          <w:b/>
+          <w:bCs/>
+        </w:rPr>
+        <w:t xml:space="preserve"> </w:t>
+      </w:r>
+      <w:r>
+        <w:t>que son básicamente los objetos de nuestro proyecto que queremos que Spring los convierta y los trate como tablas de nuestra base de datos con sus diferentes columnas</w:t>
+      </w:r>
+      <w:r>
+        <w:t xml:space="preserve">. Aquí hay un ejemplo con el objeto reserva: </w:t>
+      </w:r>
+    </w:p>
+    <w:p/>
+    <w:p>
+      <w:r>
+        <w:rPr>
+          <w:noProof/>
+        </w:rPr>
+        <w:drawing>
+          <wp:inline distT="0" distB="0" distL="0" distR="0" wp14:anchorId="20850595" wp14:editId="6BEF2CB1">
+            <wp:extent cx="5733415" cy="3439795"/>
+            <wp:effectExtent l="0" t="0" r="635" b="8255"/>
+            <wp:docPr id="1673178129" name="Imagen 1" descr="Texto&#10;&#10;El contenido generado por IA puede ser incorrecto."/>
+            <wp:cNvGraphicFramePr>
+              <a:graphicFrameLocks xmlns:a="http://schemas.openxmlformats.org/drawingml/2006/main" noChangeAspect="1"/>
+            </wp:cNvGraphicFramePr>
+            <a:graphic xmlns:a="http://schemas.openxmlformats.org/drawingml/2006/main">
+              <a:graphicData uri="http://schemas.openxmlformats.org/drawingml/2006/picture">
+                <pic:pic xmlns:pic="http://schemas.openxmlformats.org/drawingml/2006/picture">
+                  <pic:nvPicPr>
+                    <pic:cNvPr id="1673178129" name="Imagen 1" descr="Texto&#10;&#10;El contenido generado por IA puede ser incorrecto."/>
+                    <pic:cNvPicPr/>
+                  </pic:nvPicPr>
+                  <pic:blipFill>
+                    <a:blip r:embed="rId6" cstate="print">
+                      <a:extLst>
+                        <a:ext uri="{28A0092B-C50C-407E-A947-70E740481C1C}">
+                          <a14:useLocalDpi xmlns:a14="http://schemas.microsoft.com/office/drawing/2010/main" val="0"/>
+                        </a:ext>
+                      </a:extLst>
+                    </a:blip>
+                    <a:stretch>
+                      <a:fillRect/>
+                    </a:stretch>
+                  </pic:blipFill>
+                  <pic:spPr>
+                    <a:xfrm>
+                      <a:off x="0" y="0"/>
+                      <a:ext cx="5733415" cy="3439795"/>
+                    </a:xfrm>
+                    <a:prstGeom prst="rect">
+                      <a:avLst/>
+                    </a:prstGeom>
+                  </pic:spPr>
+                </pic:pic>
+              </a:graphicData>
+            </a:graphic>
+          </wp:inline>
+        </w:drawing>
+      </w:r>
+    </w:p>
+    <w:p>
+      <w:r>
+        <w:rPr>
+          <w:noProof/>
+        </w:rPr>
+        <w:drawing>
+          <wp:inline distT="0" distB="0" distL="0" distR="0" wp14:anchorId="0DA69F45" wp14:editId="2797C188">
+            <wp:extent cx="5733415" cy="2986405"/>
+            <wp:effectExtent l="0" t="0" r="635" b="4445"/>
+            <wp:docPr id="1156039925" name="Imagen 2" descr="Captura de pantalla de computadora&#10;&#10;El contenido generado por IA puede ser incorrecto."/>
+            <wp:cNvGraphicFramePr>
+              <a:graphicFrameLocks xmlns:a="http://schemas.openxmlformats.org/drawingml/2006/main" noChangeAspect="1"/>
+            </wp:cNvGraphicFramePr>
+            <a:graphic xmlns:a="http://schemas.openxmlformats.org/drawingml/2006/main">
+              <a:graphicData uri="http://schemas.openxmlformats.org/drawingml/2006/picture">
+                <pic:pic xmlns:pic="http://schemas.openxmlformats.org/drawingml/2006/picture">
+                  <pic:nvPicPr>
+                    <pic:cNvPr id="1156039925" name="Imagen 2" descr="Captura de pantalla de computadora&#10;&#10;El contenido generado por IA puede ser incorrecto."/>
+                    <pic:cNvPicPr/>
+                  </pic:nvPicPr>
+                  <pic:blipFill>
+                    <a:blip r:embed="rId7" cstate="print">
+                      <a:extLst>
+                        <a:ext uri="{28A0092B-C50C-407E-A947-70E740481C1C}">
+                          <a14:useLocalDpi xmlns:a14="http://schemas.microsoft.com/office/drawing/2010/main" val="0"/>
+                        </a:ext>
+                      </a:extLst>
+                    </a:blip>
+                    <a:stretch>
+                      <a:fillRect/>
+                    </a:stretch>
+                  </pic:blipFill>
+                  <pic:spPr>
+                    <a:xfrm>
+                      <a:off x="0" y="0"/>
+                      <a:ext cx="5733415" cy="2986405"/>
+                    </a:xfrm>
+                    <a:prstGeom prst="rect">
+                      <a:avLst/>
+                    </a:prstGeom>
+                  </pic:spPr>
+                </pic:pic>
+              </a:graphicData>
+            </a:graphic>
+          </wp:inline>
+        </w:drawing>
+      </w:r>
+    </w:p>
+    <w:p>
+      <w:r>
+        <w:rPr>
+          <w:noProof/>
+        </w:rPr>
+        <w:lastRenderedPageBreak/>
+        <w:drawing>
+          <wp:inline distT="0" distB="0" distL="0" distR="0" wp14:anchorId="0DF41C2D" wp14:editId="5A6CDDE1">
+            <wp:extent cx="5733415" cy="2990215"/>
+            <wp:effectExtent l="0" t="0" r="635" b="635"/>
+            <wp:docPr id="657427393" name="Imagen 3" descr="Texto&#10;&#10;El contenido generado por IA puede ser incorrecto."/>
+            <wp:cNvGraphicFramePr>
+              <a:graphicFrameLocks xmlns:a="http://schemas.openxmlformats.org/drawingml/2006/main" noChangeAspect="1"/>
+            </wp:cNvGraphicFramePr>
+            <a:graphic xmlns:a="http://schemas.openxmlformats.org/drawingml/2006/main">
+              <a:graphicData uri="http://schemas.openxmlformats.org/drawingml/2006/picture">
+                <pic:pic xmlns:pic="http://schemas.openxmlformats.org/drawingml/2006/picture">
+                  <pic:nvPicPr>
+                    <pic:cNvPr id="657427393" name="Imagen 3" descr="Texto&#10;&#10;El contenido generado por IA puede ser incorrecto."/>
+                    <pic:cNvPicPr/>
+                  </pic:nvPicPr>
+                  <pic:blipFill>
+                    <a:blip r:embed="rId8" cstate="print">
+                      <a:extLst>
+                        <a:ext uri="{28A0092B-C50C-407E-A947-70E740481C1C}">
+                          <a14:useLocalDpi xmlns:a14="http://schemas.microsoft.com/office/drawing/2010/main" val="0"/>
+                        </a:ext>
+                      </a:extLst>
+                    </a:blip>
+                    <a:stretch>
+                      <a:fillRect/>
+                    </a:stretch>
+                  </pic:blipFill>
+                  <pic:spPr>
+                    <a:xfrm>
+                      <a:off x="0" y="0"/>
+                      <a:ext cx="5733415" cy="2990215"/>
+                    </a:xfrm>
+                    <a:prstGeom prst="rect">
+                      <a:avLst/>
+                    </a:prstGeom>
+                  </pic:spPr>
+                </pic:pic>
+              </a:graphicData>
+            </a:graphic>
+          </wp:inline>
+        </w:drawing>
+      </w:r>
+    </w:p>
+    <w:p/>
+    <w:p>
+      <w:r>
+        <w:t>Como vemos para que Spring lo tome como una tabla en la base de datos lo tenemos que declarar como @Entity, después en @Table (</w:t>
+      </w:r>
+      <w:proofErr w:type="spellStart"/>
+      <w:r>
+        <w:t>name</w:t>
+      </w:r>
+      <w:proofErr w:type="spellEnd"/>
+      <w:r>
+        <w:t xml:space="preserve">) se indica el nombre de la tabla. Luego con el @Id indicamos la clave primaria de la tabla y que se autoincrementa. También indicamos las claves foráneas con el @ManyToOne y el @OneToMany, después ponemos los </w:t>
+      </w:r>
+      <w:proofErr w:type="spellStart"/>
+      <w:r>
+        <w:t>contructores</w:t>
+      </w:r>
+      <w:proofErr w:type="spellEnd"/>
+      <w:r>
+        <w:t xml:space="preserve"> y uno en vacío, los </w:t>
+      </w:r>
+      <w:proofErr w:type="spellStart"/>
+      <w:r>
+        <w:t>getters</w:t>
+      </w:r>
+      <w:proofErr w:type="spellEnd"/>
+      <w:r>
+        <w:t xml:space="preserve"> y </w:t>
+      </w:r>
+      <w:proofErr w:type="spellStart"/>
+      <w:r>
+        <w:t>setters</w:t>
+      </w:r>
+      <w:proofErr w:type="spellEnd"/>
+      <w:r>
+        <w:t xml:space="preserve"> y en este caso un método que calcula el precio de la reserva dependiendo de la diferencia de días y del precio del </w:t>
+      </w:r>
+      <w:proofErr w:type="spellStart"/>
+      <w:r>
+        <w:t>establecmiento</w:t>
+      </w:r>
+      <w:proofErr w:type="spellEnd"/>
+      <w:r>
+        <w:t>.</w:t>
+      </w:r>
+    </w:p>
+    <w:p/>
+    <w:p/>
+    <w:p/>
+    <w:p>
+      <w:r>
+        <w:t>-</w:t>
+      </w:r>
+      <w:r>
+        <w:t>Después</w:t>
+      </w:r>
+      <w:r>
+        <w:t xml:space="preserve"> tenemos l</w:t>
+      </w:r>
+      <w:r>
+        <w:t>o</w:t>
+      </w:r>
+      <w:r>
+        <w:t xml:space="preserve">s </w:t>
+      </w:r>
+      <w:r>
+        <w:rPr>
+          <w:b/>
+          <w:bCs/>
+        </w:rPr>
+        <w:t xml:space="preserve">repositorios </w:t>
+      </w:r>
+      <w:r>
+        <w:t>que básicamente contienen los métodos que vamos a utilizar para hacer consultas a la base de datos y que nos devuelva información en forma de Objetos, booleanos… Gracias a Spring se pueden hacer consultas complejas mencionando los atributos del objeto y Spring detecta el propio nombre sin necesidad de hacer ningún método extra. Aquí un ejemplo con el repositorio del Cliente:</w:t>
+      </w:r>
+    </w:p>
+    <w:p/>
+    <w:p>
+      <w:r>
+        <w:rPr>
+          <w:noProof/>
+        </w:rPr>
+        <w:drawing>
+          <wp:inline distT="0" distB="0" distL="0" distR="0" wp14:anchorId="28F8AD21" wp14:editId="405CF6E6">
+            <wp:extent cx="5733415" cy="1932940"/>
+            <wp:effectExtent l="0" t="0" r="635" b="0"/>
+            <wp:docPr id="83014109" name="Imagen 4" descr="Interfaz de usuario gráfica, Texto, Aplicación&#10;&#10;El contenido generado por IA puede ser incorrecto."/>
+            <wp:cNvGraphicFramePr>
+              <a:graphicFrameLocks xmlns:a="http://schemas.openxmlformats.org/drawingml/2006/main" noChangeAspect="1"/>
+            </wp:cNvGraphicFramePr>
+            <a:graphic xmlns:a="http://schemas.openxmlformats.org/drawingml/2006/main">
+              <a:graphicData uri="http://schemas.openxmlformats.org/drawingml/2006/picture">
+                <pic:pic xmlns:pic="http://schemas.openxmlformats.org/drawingml/2006/picture">
+                  <pic:nvPicPr>
+                    <pic:cNvPr id="83014109" name="Imagen 4" descr="Interfaz de usuario gráfica, Texto, Aplicación&#10;&#10;El contenido generado por IA puede ser incorrecto."/>
+                    <pic:cNvPicPr/>
+                  </pic:nvPicPr>
+                  <pic:blipFill>
+                    <a:blip r:embed="rId9" cstate="print">
+                      <a:extLst>
+                        <a:ext uri="{28A0092B-C50C-407E-A947-70E740481C1C}">
+                          <a14:useLocalDpi xmlns:a14="http://schemas.microsoft.com/office/drawing/2010/main" val="0"/>
+                        </a:ext>
+                      </a:extLst>
+                    </a:blip>
+                    <a:stretch>
+                      <a:fillRect/>
+                    </a:stretch>
+                  </pic:blipFill>
+                  <pic:spPr>
+                    <a:xfrm>
+                      <a:off x="0" y="0"/>
+                      <a:ext cx="5733415" cy="1932940"/>
+                    </a:xfrm>
+                    <a:prstGeom prst="rect">
+                      <a:avLst/>
+                    </a:prstGeom>
+                  </pic:spPr>
+                </pic:pic>
+              </a:graphicData>
+            </a:graphic>
+          </wp:inline>
+        </w:drawing>
+      </w:r>
+    </w:p>
+    <w:p/>
+    <w:p>
+      <w:r>
+        <w:t xml:space="preserve">Como vemos hay que indicar el @Repositorio para </w:t>
+      </w:r>
+      <w:proofErr w:type="spellStart"/>
+      <w:r>
+        <w:t>indicarselo</w:t>
+      </w:r>
+      <w:proofErr w:type="spellEnd"/>
+      <w:r>
+        <w:t xml:space="preserve"> a Spring y hacer un </w:t>
+      </w:r>
+      <w:proofErr w:type="spellStart"/>
+      <w:r>
+        <w:t>extends</w:t>
+      </w:r>
+      <w:proofErr w:type="spellEnd"/>
+      <w:r>
+        <w:t xml:space="preserve"> del </w:t>
+      </w:r>
+      <w:proofErr w:type="spellStart"/>
+      <w:r>
+        <w:t>JpaRepository</w:t>
+      </w:r>
+      <w:proofErr w:type="spellEnd"/>
+      <w:r>
+        <w:t xml:space="preserve"> con el Objeto y el tipo de </w:t>
+      </w:r>
+      <w:proofErr w:type="spellStart"/>
+      <w:r>
+        <w:t>Primary</w:t>
+      </w:r>
+      <w:proofErr w:type="spellEnd"/>
+      <w:r>
+        <w:t xml:space="preserve"> Key.</w:t>
+      </w:r>
+    </w:p>
+    <w:p/>
+    <w:p/>
+    <w:p>
+      <w:r>
+        <w:lastRenderedPageBreak/>
+        <w:t>-</w:t>
+      </w:r>
+      <w:r>
+        <w:t xml:space="preserve">Por </w:t>
+      </w:r>
+      <w:proofErr w:type="gramStart"/>
+      <w:r>
+        <w:t>último</w:t>
+      </w:r>
+      <w:proofErr w:type="gramEnd"/>
+      <w:r>
+        <w:t xml:space="preserve"> tenemos </w:t>
+      </w:r>
+      <w:r>
+        <w:t>a los</w:t>
+      </w:r>
+      <w:r>
+        <w:t xml:space="preserve"> </w:t>
+      </w:r>
+      <w:r>
+        <w:rPr>
+          <w:b/>
+          <w:bCs/>
+        </w:rPr>
+        <w:t>controladores</w:t>
+      </w:r>
+      <w:r>
+        <w:rPr>
+          <w:b/>
+          <w:bCs/>
+        </w:rPr>
+        <w:t xml:space="preserve"> </w:t>
+      </w:r>
+      <w:r>
+        <w:t>que básicamente</w:t>
+      </w:r>
+      <w:r>
+        <w:t xml:space="preserve"> realizan las operaciones CRUD en la base de datos, es donde se conectará el </w:t>
+      </w:r>
+      <w:proofErr w:type="spellStart"/>
+      <w:r>
+        <w:t>front</w:t>
+      </w:r>
+      <w:proofErr w:type="spellEnd"/>
+      <w:r>
+        <w:t xml:space="preserve"> para hacer las diferentes peticiones para lanzar o recibir información a la API, sirve de intermediario entre el repositorio con la base de datos y el Front. Aquí un ejemplo del controlador del Cliente</w:t>
+      </w:r>
+      <w:r>
+        <w:t xml:space="preserve"> con las peticiones principales</w:t>
+      </w:r>
+      <w:r>
+        <w:t>:</w:t>
+      </w:r>
+    </w:p>
+    <w:p/>
+    <w:p>
+      <w:r>
+        <w:rPr>
+          <w:noProof/>
+        </w:rPr>
+        <w:drawing>
+          <wp:inline distT="0" distB="0" distL="0" distR="0" wp14:anchorId="5A9B41A3" wp14:editId="01394387">
+            <wp:extent cx="5733415" cy="3043555"/>
+            <wp:effectExtent l="0" t="0" r="635" b="4445"/>
+            <wp:docPr id="58610322" name="Imagen 5" descr="Texto&#10;&#10;El contenido generado por IA puede ser incorrecto."/>
+            <wp:cNvGraphicFramePr>
+              <a:graphicFrameLocks xmlns:a="http://schemas.openxmlformats.org/drawingml/2006/main" noChangeAspect="1"/>
+            </wp:cNvGraphicFramePr>
+            <a:graphic xmlns:a="http://schemas.openxmlformats.org/drawingml/2006/main">
+              <a:graphicData uri="http://schemas.openxmlformats.org/drawingml/2006/picture">
+                <pic:pic xmlns:pic="http://schemas.openxmlformats.org/drawingml/2006/picture">
+                  <pic:nvPicPr>
+                    <pic:cNvPr id="58610322" name="Imagen 5" descr="Texto&#10;&#10;El contenido generado por IA puede ser incorrecto."/>
+                    <pic:cNvPicPr/>
+                  </pic:nvPicPr>
+                  <pic:blipFill>
+                    <a:blip r:embed="rId10" cstate="print">
+                      <a:extLst>
+                        <a:ext uri="{28A0092B-C50C-407E-A947-70E740481C1C}">
+                          <a14:useLocalDpi xmlns:a14="http://schemas.microsoft.com/office/drawing/2010/main" val="0"/>
+                        </a:ext>
+                      </a:extLst>
+                    </a:blip>
+                    <a:stretch>
+                      <a:fillRect/>
+                    </a:stretch>
+                  </pic:blipFill>
+                  <pic:spPr>
+                    <a:xfrm>
+                      <a:off x="0" y="0"/>
+                      <a:ext cx="5733415" cy="3043555"/>
+                    </a:xfrm>
+                    <a:prstGeom prst="rect">
+                      <a:avLst/>
+                    </a:prstGeom>
+                  </pic:spPr>
+                </pic:pic>
+              </a:graphicData>
+            </a:graphic>
+          </wp:inline>
+        </w:drawing>
+      </w:r>
+      <w:r>
+        <w:rPr>
+          <w:noProof/>
+        </w:rPr>
+        <w:drawing>
+          <wp:inline distT="0" distB="0" distL="0" distR="0" wp14:anchorId="3F9FD170" wp14:editId="1F19F9A9">
+            <wp:extent cx="5733415" cy="3173730"/>
+            <wp:effectExtent l="0" t="0" r="635" b="7620"/>
+            <wp:docPr id="2017186993" name="Imagen 6" descr="Texto&#10;&#10;El contenido generado por IA puede ser incorrecto."/>
+            <wp:cNvGraphicFramePr>
+              <a:graphicFrameLocks xmlns:a="http://schemas.openxmlformats.org/drawingml/2006/main" noChangeAspect="1"/>
+            </wp:cNvGraphicFramePr>
+            <a:graphic xmlns:a="http://schemas.openxmlformats.org/drawingml/2006/main">
+              <a:graphicData uri="http://schemas.openxmlformats.org/drawingml/2006/picture">
+                <pic:pic xmlns:pic="http://schemas.openxmlformats.org/drawingml/2006/picture">
+                  <pic:nvPicPr>
+                    <pic:cNvPr id="2017186993" name="Imagen 6" descr="Texto&#10;&#10;El contenido generado por IA puede ser incorrecto."/>
+                    <pic:cNvPicPr/>
+                  </pic:nvPicPr>
+                  <pic:blipFill>
+                    <a:blip r:embed="rId11" cstate="print">
+                      <a:extLst>
+                        <a:ext uri="{28A0092B-C50C-407E-A947-70E740481C1C}">
+                          <a14:useLocalDpi xmlns:a14="http://schemas.microsoft.com/office/drawing/2010/main" val="0"/>
+                        </a:ext>
+                      </a:extLst>
+                    </a:blip>
+                    <a:stretch>
+                      <a:fillRect/>
+                    </a:stretch>
+                  </pic:blipFill>
+                  <pic:spPr>
+                    <a:xfrm>
+                      <a:off x="0" y="0"/>
+                      <a:ext cx="5733415" cy="3173730"/>
+                    </a:xfrm>
+                    <a:prstGeom prst="rect">
+                      <a:avLst/>
+                    </a:prstGeom>
+                  </pic:spPr>
+                </pic:pic>
+              </a:graphicData>
+            </a:graphic>
+          </wp:inline>
+        </w:drawing>
+      </w:r>
+    </w:p>
+    <w:p>
+      <w:r>
+        <w:rPr>
+          <w:noProof/>
+        </w:rPr>
+        <w:lastRenderedPageBreak/>
+        <w:drawing>
+          <wp:inline distT="0" distB="0" distL="0" distR="0" wp14:anchorId="6C5A39FD" wp14:editId="59AEF5F0">
+            <wp:extent cx="5733415" cy="3152775"/>
+            <wp:effectExtent l="0" t="0" r="635" b="9525"/>
+            <wp:docPr id="1754316065" name="Imagen 7" descr="Texto&#10;&#10;El contenido generado por IA puede ser incorrecto."/>
+            <wp:cNvGraphicFramePr>
+              <a:graphicFrameLocks xmlns:a="http://schemas.openxmlformats.org/drawingml/2006/main" noChangeAspect="1"/>
+            </wp:cNvGraphicFramePr>
+            <a:graphic xmlns:a="http://schemas.openxmlformats.org/drawingml/2006/main">
+              <a:graphicData uri="http://schemas.openxmlformats.org/drawingml/2006/picture">
+                <pic:pic xmlns:pic="http://schemas.openxmlformats.org/drawingml/2006/picture">
+                  <pic:nvPicPr>
+                    <pic:cNvPr id="1754316065" name="Imagen 7" descr="Texto&#10;&#10;El contenido generado por IA puede ser incorrecto."/>
+                    <pic:cNvPicPr/>
+                  </pic:nvPicPr>
+                  <pic:blipFill>
+                    <a:blip r:embed="rId12" cstate="print">
+                      <a:extLst>
+                        <a:ext uri="{28A0092B-C50C-407E-A947-70E740481C1C}">
+                          <a14:useLocalDpi xmlns:a14="http://schemas.microsoft.com/office/drawing/2010/main" val="0"/>
+                        </a:ext>
+                      </a:extLst>
+                    </a:blip>
+                    <a:stretch>
+                      <a:fillRect/>
+                    </a:stretch>
+                  </pic:blipFill>
+                  <pic:spPr>
+                    <a:xfrm>
+                      <a:off x="0" y="0"/>
+                      <a:ext cx="5733415" cy="3152775"/>
+                    </a:xfrm>
+                    <a:prstGeom prst="rect">
+                      <a:avLst/>
+                    </a:prstGeom>
+                  </pic:spPr>
+                </pic:pic>
+              </a:graphicData>
+            </a:graphic>
+          </wp:inline>
+        </w:drawing>
+      </w:r>
+      <w:r>
+        <w:t xml:space="preserve"> </w:t>
+      </w:r>
+    </w:p>
+    <w:p/>
+    <w:p>
+      <w:r>
+        <w:t xml:space="preserve">Como se puede observar hay que declarar el @RestController para indicar que es un controlador de tipo </w:t>
+      </w:r>
+      <w:proofErr w:type="spellStart"/>
+      <w:r>
+        <w:t>Rest</w:t>
+      </w:r>
+      <w:proofErr w:type="spellEnd"/>
+      <w:r>
+        <w:t xml:space="preserve">, y como vemos el resto son métodos cada uno con diferentes consultas, </w:t>
+      </w:r>
+      <w:proofErr w:type="spellStart"/>
+      <w:r>
+        <w:t>dependiento</w:t>
+      </w:r>
+      <w:proofErr w:type="spellEnd"/>
+      <w:r>
+        <w:t xml:space="preserve"> del tipo (</w:t>
+      </w:r>
+      <w:proofErr w:type="spellStart"/>
+      <w:r>
+        <w:t>Get</w:t>
+      </w:r>
+      <w:proofErr w:type="spellEnd"/>
+      <w:r>
+        <w:t xml:space="preserve">, Post, </w:t>
+      </w:r>
+      <w:proofErr w:type="spellStart"/>
+      <w:r>
+        <w:t>Delete</w:t>
+      </w:r>
+      <w:proofErr w:type="spellEnd"/>
+      <w:r>
+        <w:t xml:space="preserve">, </w:t>
+      </w:r>
+      <w:proofErr w:type="spellStart"/>
+      <w:r>
+        <w:t>Update</w:t>
+      </w:r>
+      <w:proofErr w:type="spellEnd"/>
+      <w:r>
+        <w:t xml:space="preserve">) se pondrá un tipo u otro de </w:t>
+      </w:r>
+      <w:proofErr w:type="spellStart"/>
+      <w:r>
+        <w:t>mapping</w:t>
+      </w:r>
+      <w:proofErr w:type="spellEnd"/>
+      <w:r>
+        <w:t>, con la ruta de la petición http. Cada una de estas peticiones se conectará al repositorio necesario y realizará modificaciones en la base de datos u obtendrá información determinada para cada petición.</w:t>
+      </w:r>
+    </w:p>
+    <w:p/>
+    <w:p>
+      <w:r>
+        <w:t xml:space="preserve">Con esta base podremos realizar la API </w:t>
+      </w:r>
+      <w:proofErr w:type="spellStart"/>
+      <w:r>
+        <w:t>Rest</w:t>
+      </w:r>
+      <w:proofErr w:type="spellEnd"/>
+      <w:r>
+        <w:t xml:space="preserve"> y conectarla, en este caso lo que se realizo para la comprobación del funcionamiento fue la utilización de </w:t>
+      </w:r>
+      <w:proofErr w:type="spellStart"/>
+      <w:r>
+        <w:t>Postman</w:t>
+      </w:r>
+      <w:proofErr w:type="spellEnd"/>
+      <w:r>
+        <w:t xml:space="preserve"> para realizar las peticiones a la API y probar su correcto funcionamiento.</w:t>
+      </w:r>
+    </w:p>
+    <w:p/>
+    <w:p/>
+    <w:p>
+      <w:pPr>
+        <w:rPr>
+          <w:b/>
+          <w:bCs/>
+        </w:rPr>
+      </w:pPr>
+      <w:r>
+        <w:rPr>
+          <w:b/>
+          <w:bCs/>
+        </w:rPr>
+        <w:t>4.</w:t>
+      </w:r>
+      <w:r>
+        <w:rPr>
+          <w:b/>
+          <w:bCs/>
+        </w:rPr>
+        <w:t>4</w:t>
+      </w:r>
+      <w:r>
+        <w:rPr>
+          <w:b/>
+          <w:bCs/>
+        </w:rPr>
+        <w:t xml:space="preserve"> </w:t>
+      </w:r>
+      <w:r>
+        <w:rPr>
+          <w:b/>
+          <w:bCs/>
+          <w:lang w:val="es-ES"/>
+        </w:rPr>
+        <w:t>Seguridad y autenticación con Spring Security</w:t>
+      </w:r>
+    </w:p>
+    <w:p/>
+    <w:p>
+      <w:r>
+        <w:t xml:space="preserve">Para asegurar los datos de los clientes y evitar las filtraciones de contraseñas, en este proyecto se ha utilizado Spring Security para encriptar y comparar las contraseñas, de tal manera que se </w:t>
+      </w:r>
+      <w:proofErr w:type="spellStart"/>
+      <w:r>
+        <w:t>se</w:t>
+      </w:r>
+      <w:proofErr w:type="spellEnd"/>
+      <w:r>
+        <w:t xml:space="preserve"> filtra la base de datos con información de los usuarios las contraseñas aparezcan encriptadas. Para esto se han realizado los siguientes métodos: </w:t>
+      </w:r>
+    </w:p>
+    <w:p>
+      <w:r>
+        <w:br/>
+      </w:r>
+      <w:r>
+        <w:rPr>
+          <w:noProof/>
+        </w:rPr>
+        <w:drawing>
+          <wp:inline distT="0" distB="0" distL="0" distR="0" wp14:anchorId="08CFD8CE" wp14:editId="040B7699">
+            <wp:extent cx="5733415" cy="1790700"/>
+            <wp:effectExtent l="0" t="0" r="635" b="0"/>
+            <wp:docPr id="454550411" name="Imagen 8" descr="Texto&#10;&#10;El contenido generado por IA puede ser incorrecto."/>
+            <wp:cNvGraphicFramePr>
+              <a:graphicFrameLocks xmlns:a="http://schemas.openxmlformats.org/drawingml/2006/main" noChangeAspect="1"/>
+            </wp:cNvGraphicFramePr>
+            <a:graphic xmlns:a="http://schemas.openxmlformats.org/drawingml/2006/main">
+              <a:graphicData uri="http://schemas.openxmlformats.org/drawingml/2006/picture">
+                <pic:pic xmlns:pic="http://schemas.openxmlformats.org/drawingml/2006/picture">
+                  <pic:nvPicPr>
+                    <pic:cNvPr id="454550411" name="Imagen 8" descr="Texto&#10;&#10;El contenido generado por IA puede ser incorrecto."/>
+                    <pic:cNvPicPr/>
+                  </pic:nvPicPr>
+                  <pic:blipFill>
+                    <a:blip r:embed="rId13">
+                      <a:extLst>
+                        <a:ext uri="{28A0092B-C50C-407E-A947-70E740481C1C}">
+                          <a14:useLocalDpi xmlns:a14="http://schemas.microsoft.com/office/drawing/2010/main" val="0"/>
+                        </a:ext>
+                      </a:extLst>
+                    </a:blip>
+                    <a:stretch>
+                      <a:fillRect/>
+                    </a:stretch>
+                  </pic:blipFill>
+                  <pic:spPr>
+                    <a:xfrm>
+                      <a:off x="0" y="0"/>
+                      <a:ext cx="5733415" cy="1790700"/>
+                    </a:xfrm>
+                    <a:prstGeom prst="rect">
+                      <a:avLst/>
+                    </a:prstGeom>
+                  </pic:spPr>
+                </pic:pic>
+              </a:graphicData>
+            </a:graphic>
+          </wp:inline>
+        </w:drawing>
+      </w:r>
+    </w:p>
+    <w:p>
+      <w:pPr>
+        <w:rPr>
+          <w:noProof/>
+        </w:rPr>
+      </w:pPr>
+      <w:r>
+        <w:rPr>
+          <w:noProof/>
+        </w:rPr>
+        <w:lastRenderedPageBreak/>
+        <w:drawing>
+          <wp:inline distT="0" distB="0" distL="0" distR="0" wp14:anchorId="07672ACD" wp14:editId="611208DD">
+            <wp:extent cx="5733415" cy="1701800"/>
+            <wp:effectExtent l="0" t="0" r="635" b="0"/>
+            <wp:docPr id="1098602129" name="Imagen 9" descr="Texto&#10;&#10;El contenido generado por IA puede ser incorrecto."/>
+            <wp:cNvGraphicFramePr>
+              <a:graphicFrameLocks xmlns:a="http://schemas.openxmlformats.org/drawingml/2006/main" noChangeAspect="1"/>
+            </wp:cNvGraphicFramePr>
+            <a:graphic xmlns:a="http://schemas.openxmlformats.org/drawingml/2006/main">
+              <a:graphicData uri="http://schemas.openxmlformats.org/drawingml/2006/picture">
+                <pic:pic xmlns:pic="http://schemas.openxmlformats.org/drawingml/2006/picture">
+                  <pic:nvPicPr>
+                    <pic:cNvPr id="1098602129" name="Imagen 9" descr="Texto&#10;&#10;El contenido generado por IA puede ser incorrecto."/>
+                    <pic:cNvPicPr/>
+                  </pic:nvPicPr>
+                  <pic:blipFill>
+                    <a:blip r:embed="rId14" cstate="print">
+                      <a:extLst>
+                        <a:ext uri="{28A0092B-C50C-407E-A947-70E740481C1C}">
+                          <a14:useLocalDpi xmlns:a14="http://schemas.microsoft.com/office/drawing/2010/main" val="0"/>
+                        </a:ext>
+                      </a:extLst>
+                    </a:blip>
+                    <a:stretch>
+                      <a:fillRect/>
+                    </a:stretch>
+                  </pic:blipFill>
+                  <pic:spPr>
+                    <a:xfrm>
+                      <a:off x="0" y="0"/>
+                      <a:ext cx="5733415" cy="1701800"/>
+                    </a:xfrm>
+                    <a:prstGeom prst="rect">
+                      <a:avLst/>
+                    </a:prstGeom>
+                  </pic:spPr>
+                </pic:pic>
+              </a:graphicData>
+            </a:graphic>
+          </wp:inline>
+        </w:drawing>
+      </w:r>
+    </w:p>
+    <w:p>
+      <w:pPr>
+        <w:rPr>
+          <w:noProof/>
+        </w:rPr>
+      </w:pPr>
+    </w:p>
+    <w:p>
+      <w:r>
+        <w:t xml:space="preserve">Como se puede observar el método </w:t>
+      </w:r>
+      <w:proofErr w:type="spellStart"/>
+      <w:r>
+        <w:t>encode</w:t>
+      </w:r>
+      <w:proofErr w:type="spellEnd"/>
+      <w:r>
+        <w:t xml:space="preserve"> dentro del </w:t>
+      </w:r>
+      <w:proofErr w:type="spellStart"/>
+      <w:r>
+        <w:t>PasswordEncoder</w:t>
+      </w:r>
+      <w:proofErr w:type="spellEnd"/>
+      <w:r>
+        <w:t xml:space="preserve"> codifica la contraseña y el método </w:t>
+      </w:r>
+      <w:proofErr w:type="spellStart"/>
+      <w:r>
+        <w:t>matches</w:t>
+      </w:r>
+      <w:proofErr w:type="spellEnd"/>
+      <w:r>
+        <w:t xml:space="preserve"> es un </w:t>
+      </w:r>
+      <w:proofErr w:type="spellStart"/>
+      <w:r>
+        <w:t>boleano</w:t>
+      </w:r>
+      <w:proofErr w:type="spellEnd"/>
+      <w:r>
+        <w:t xml:space="preserve"> que indica si la contraseña coincide con la codificada lo que nos sirve perfectamente para un inicio de sesión del usuario.</w:t>
+      </w:r>
+      <w:r>
+        <w:t xml:space="preserve"> </w:t>
+      </w:r>
+    </w:p>
+    <w:p/>
+    <w:p>
+      <w:r>
+        <w:t>-------Añadir mas cosas de seguridad aquí-----------------------------------</w:t>
+      </w:r>
+    </w:p>
+    <w:p/>
+    <w:p>
+      <w:pPr>
+        <w:rPr>
+          <w:b/>
+          <w:bCs/>
+          <w:lang w:val="es-ES"/>
+        </w:rPr>
+      </w:pPr>
+      <w:r>
+        <w:rPr>
+          <w:b/>
+          <w:bCs/>
+        </w:rPr>
+        <w:t>4.</w:t>
+      </w:r>
+      <w:r>
+        <w:rPr>
+          <w:b/>
+          <w:bCs/>
+        </w:rPr>
+        <w:t>5</w:t>
+      </w:r>
+      <w:r>
+        <w:rPr>
+          <w:b/>
+          <w:bCs/>
+        </w:rPr>
+        <w:t xml:space="preserve"> </w:t>
+      </w:r>
+      <w:r>
+        <w:rPr>
+          <w:b/>
+          <w:bCs/>
+          <w:lang w:val="es-ES"/>
+        </w:rPr>
+        <w:t>Gestión de reservas y usuarios</w:t>
+      </w:r>
+    </w:p>
+    <w:p>
+      <w:pPr>
+        <w:rPr>
+          <w:b/>
+          <w:bCs/>
+          <w:lang w:val="es-ES"/>
+        </w:rPr>
+      </w:pPr>
+    </w:p>
+    <w:p>
+      <w:pPr>
+        <w:rPr>
+          <w:b/>
+          <w:bCs/>
+          <w:lang w:val="es-ES"/>
+        </w:rPr>
+      </w:pPr>
+    </w:p>
+    <w:p>
+      <w:pPr>
+        <w:rPr>
+          <w:b/>
+          <w:bCs/>
+          <w:lang w:val="es-ES"/>
+        </w:rPr>
+      </w:pPr>
+    </w:p>
+    <w:p>
+      <w:pPr>
+        <w:rPr>
+          <w:b/>
+          <w:bCs/>
+          <w:lang w:val="es-ES"/>
+        </w:rPr>
+      </w:pPr>
+    </w:p>
+    <w:p>
+      <w:pPr>
+        <w:rPr>
+          <w:b/>
+          <w:bCs/>
+        </w:rPr>
+      </w:pPr>
     </w:p>
     <w:p/>
     <w:sectPr>
@@ -4757,7 +6944,7 @@
   <w:abstractNum w:abstractNumId="0" w15:restartNumberingAfterBreak="0">
     <w:nsid w:val="06F45E3A"/>
     <w:multiLevelType w:val="multilevel"/>
-    <w:tmpl w:val="4DEA5B5A"/>
+    <w:tmpl w:val="2D0A3930"/>
     <w:lvl w:ilvl="0">
       <w:start w:val="1"/>
       <w:numFmt w:val="bullet"/>
@@ -4774,20 +6961,16 @@
         <w:sz w:val="20"/>
       </w:rPr>
     </w:lvl>
-    <w:lvl w:ilvl="1" w:tentative="1">
-      <w:start w:val="1"/>
-      <w:numFmt w:val="bullet"/>
-      <w:lvlText w:val="o"/>
-      <w:lvlJc w:val="left"/>
-      <w:pPr>
-        <w:tabs>
-          <w:tab w:val="num" w:pos="1440"/>
-        </w:tabs>
+    <w:lvl w:ilvl="1">
+      <w:start w:val="4"/>
+      <w:numFmt w:val="bullet"/>
+      <w:lvlText w:val="-"/>
+      <w:lvlJc w:val="left"/>
+      <w:pPr>
         <w:ind w:left="1440" w:hanging="360"/>
       </w:pPr>
       <w:rPr>
-        <w:rFonts w:ascii="Courier New" w:hAnsi="Courier New" w:hint="default"/>
-        <w:sz w:val="20"/>
+        <w:rFonts w:ascii="Arial" w:eastAsia="Arial" w:hAnsi="Arial" w:cs="Arial" w:hint="default"/>
       </w:rPr>
     </w:lvl>
     <w:lvl w:ilvl="2" w:tentative="1">
@@ -8118,6 +10301,17 @@
       <w:szCs w:val="30"/>
     </w:rPr>
   </w:style>
+  <w:style w:type="paragraph" w:styleId="Prrafodelista">
+    <w:name w:val="List Paragraph"/>
+    <w:basedOn w:val="Normal"/>
+    <w:uiPriority w:val="34"/>
+    <w:qFormat/>
+    <w:rsid w:val="00D107B2"/>
+    <w:pPr>
+      <w:ind w:left="720"/>
+      <w:contextualSpacing/>
+    </w:pPr>
+  </w:style>
 </w:styles>
 </file>
 

</xml_diff>

<commit_message>
Documentación de la memoria parte de reservas
</commit_message>
<xml_diff>
--- a/SkyStay.docx
+++ b/SkyStay.docx
@@ -19,6 +19,7 @@
     </w:p>
     <w:p>
       <w:pPr>
+        <w:spacing w:line="360" w:lineRule="auto"/>
         <w:rPr>
           <w:b/>
           <w:bCs/>
@@ -44,6 +45,7 @@
     </w:p>
     <w:p>
       <w:pPr>
+        <w:spacing w:line="360" w:lineRule="auto"/>
         <w:rPr>
           <w:b/>
           <w:bCs/>
@@ -61,6 +63,7 @@
     </w:p>
     <w:p>
       <w:pPr>
+        <w:spacing w:line="360" w:lineRule="auto"/>
         <w:rPr>
           <w:lang w:val="es-ES"/>
         </w:rPr>
@@ -95,6 +98,7 @@
     </w:p>
     <w:p>
       <w:pPr>
+        <w:spacing w:line="360" w:lineRule="auto"/>
         <w:rPr>
           <w:b/>
           <w:bCs/>
@@ -112,6 +116,7 @@
     </w:p>
     <w:p>
       <w:pPr>
+        <w:spacing w:line="360" w:lineRule="auto"/>
         <w:rPr>
           <w:lang w:val="es-ES"/>
         </w:rPr>
@@ -174,6 +179,7 @@
     </w:p>
     <w:p>
       <w:pPr>
+        <w:spacing w:line="360" w:lineRule="auto"/>
         <w:rPr>
           <w:b/>
           <w:bCs/>
@@ -191,6 +197,7 @@
     </w:p>
     <w:p>
       <w:pPr>
+        <w:spacing w:line="360" w:lineRule="auto"/>
         <w:rPr>
           <w:lang w:val="es-ES"/>
         </w:rPr>
@@ -266,37 +273,10 @@
         <w:t>frontend</w:t>
       </w:r>
       <w:proofErr w:type="spellEnd"/>
-      <w:r>
-        <w:rPr>
-          <w:lang w:val="es-ES"/>
-        </w:rPr>
-        <w:br/>
-        <w:t xml:space="preserve">3.4.1. </w:t>
-      </w:r>
-      <w:proofErr w:type="spellStart"/>
-      <w:r>
-        <w:rPr>
-          <w:lang w:val="es-ES"/>
-        </w:rPr>
-        <w:t>Wireframes</w:t>
-      </w:r>
-      <w:proofErr w:type="spellEnd"/>
-      <w:r>
-        <w:rPr>
-          <w:lang w:val="es-ES"/>
-        </w:rPr>
-        <w:t xml:space="preserve"> y prototipos</w:t>
-      </w:r>
-      <w:r>
-        <w:rPr>
-          <w:lang w:val="es-ES"/>
-        </w:rPr>
-        <w:br/>
-        <w:t>3.4.2. UX/UI: principios aplicados</w:t>
-      </w:r>
-    </w:p>
-    <w:p>
-      <w:pPr>
+    </w:p>
+    <w:p>
+      <w:pPr>
+        <w:spacing w:line="360" w:lineRule="auto"/>
         <w:rPr>
           <w:b/>
           <w:bCs/>
@@ -314,6 +294,7 @@
     </w:p>
     <w:p>
       <w:pPr>
+        <w:spacing w:line="360" w:lineRule="auto"/>
         <w:rPr>
           <w:lang w:val="es-ES"/>
         </w:rPr>
@@ -391,23 +372,42 @@
     </w:p>
     <w:p>
       <w:pPr>
-        <w:rPr>
-          <w:b/>
-          <w:bCs/>
-          <w:lang w:val="es-ES"/>
-        </w:rPr>
-      </w:pPr>
-      <w:r>
-        <w:rPr>
-          <w:b/>
-          <w:bCs/>
-          <w:lang w:val="es-ES"/>
-        </w:rPr>
+        <w:spacing w:line="360" w:lineRule="auto"/>
+        <w:rPr>
+          <w:lang w:val="es-ES"/>
+        </w:rPr>
+      </w:pPr>
+    </w:p>
+    <w:p>
+      <w:pPr>
+        <w:spacing w:line="360" w:lineRule="auto"/>
+        <w:rPr>
+          <w:lang w:val="es-ES"/>
+        </w:rPr>
+      </w:pPr>
+    </w:p>
+    <w:p>
+      <w:pPr>
+        <w:spacing w:line="360" w:lineRule="auto"/>
+        <w:rPr>
+          <w:b/>
+          <w:bCs/>
+          <w:lang w:val="es-ES"/>
+        </w:rPr>
+      </w:pPr>
+      <w:r>
+        <w:rPr>
+          <w:b/>
+          <w:bCs/>
+          <w:lang w:val="es-ES"/>
+        </w:rPr>
+        <w:lastRenderedPageBreak/>
         <w:t>5. IMPLEMENTACIÓN DEL FRONTEND</w:t>
       </w:r>
     </w:p>
     <w:p>
       <w:pPr>
+        <w:spacing w:line="360" w:lineRule="auto"/>
         <w:rPr>
           <w:lang w:val="es-ES"/>
         </w:rPr>
@@ -477,24 +477,25 @@
     </w:p>
     <w:p>
       <w:pPr>
-        <w:rPr>
-          <w:b/>
-          <w:bCs/>
-          <w:lang w:val="es-ES"/>
-        </w:rPr>
-      </w:pPr>
-      <w:r>
-        <w:rPr>
-          <w:b/>
-          <w:bCs/>
-          <w:lang w:val="es-ES"/>
-        </w:rPr>
-        <w:lastRenderedPageBreak/>
+        <w:spacing w:line="360" w:lineRule="auto"/>
+        <w:rPr>
+          <w:b/>
+          <w:bCs/>
+          <w:lang w:val="es-ES"/>
+        </w:rPr>
+      </w:pPr>
+      <w:r>
+        <w:rPr>
+          <w:b/>
+          <w:bCs/>
+          <w:lang w:val="es-ES"/>
+        </w:rPr>
         <w:t>6. PRUEBAS Y DEPURACIÓN</w:t>
       </w:r>
     </w:p>
     <w:p>
       <w:pPr>
+        <w:spacing w:line="360" w:lineRule="auto"/>
         <w:rPr>
           <w:lang w:val="es-ES"/>
         </w:rPr>
@@ -578,6 +579,7 @@
     </w:p>
     <w:p>
       <w:pPr>
+        <w:spacing w:line="360" w:lineRule="auto"/>
         <w:rPr>
           <w:b/>
           <w:bCs/>
@@ -595,6 +597,7 @@
     </w:p>
     <w:p>
       <w:pPr>
+        <w:spacing w:line="360" w:lineRule="auto"/>
         <w:rPr>
           <w:lang w:val="es-ES"/>
         </w:rPr>
@@ -643,6 +646,7 @@
     </w:p>
     <w:p>
       <w:pPr>
+        <w:spacing w:line="360" w:lineRule="auto"/>
         <w:rPr>
           <w:b/>
           <w:bCs/>
@@ -660,6 +664,7 @@
     </w:p>
     <w:p>
       <w:pPr>
+        <w:spacing w:line="360" w:lineRule="auto"/>
         <w:rPr>
           <w:lang w:val="es-ES"/>
         </w:rPr>
@@ -694,6 +699,7 @@
     </w:p>
     <w:p>
       <w:pPr>
+        <w:spacing w:line="360" w:lineRule="auto"/>
         <w:rPr>
           <w:b/>
           <w:bCs/>
@@ -711,6 +717,7 @@
     </w:p>
     <w:p>
       <w:pPr>
+        <w:spacing w:line="360" w:lineRule="auto"/>
         <w:rPr>
           <w:b/>
           <w:bCs/>
@@ -728,6 +735,7 @@
     </w:p>
     <w:p>
       <w:pPr>
+        <w:spacing w:line="360" w:lineRule="auto"/>
         <w:rPr>
           <w:lang w:val="es-ES"/>
         </w:rPr>
@@ -776,35 +784,39 @@
     </w:p>
     <w:p/>
     <w:p/>
-    <w:p>
-      <w:r>
-        <w:t>Aquí voy a realizar la memoria del proyecto</w:t>
-      </w:r>
-      <w:r>
-        <w:t>,</w:t>
-      </w:r>
-    </w:p>
     <w:p/>
     <w:p/>
     <w:p>
-      <w:pPr>
-        <w:rPr>
-          <w:b/>
-          <w:bCs/>
-          <w:lang w:val="es-ES"/>
-        </w:rPr>
-      </w:pPr>
-      <w:r>
-        <w:rPr>
-          <w:b/>
-          <w:bCs/>
-          <w:lang w:val="es-ES"/>
-        </w:rPr>
+      <w:r>
+        <w:t>Aquí voy a realizar la memoria del proyecto</w:t>
+      </w:r>
+      <w:r>
+        <w:t>,</w:t>
+      </w:r>
+    </w:p>
+    <w:p/>
+    <w:p>
+      <w:pPr>
+        <w:spacing w:line="360" w:lineRule="auto"/>
+        <w:rPr>
+          <w:b/>
+          <w:bCs/>
+          <w:lang w:val="es-ES"/>
+        </w:rPr>
+      </w:pPr>
+      <w:r>
+        <w:rPr>
+          <w:b/>
+          <w:bCs/>
+          <w:lang w:val="es-ES"/>
+        </w:rPr>
+        <w:lastRenderedPageBreak/>
         <w:t>1. INTRODUCCIÓN</w:t>
       </w:r>
     </w:p>
     <w:p>
       <w:pPr>
+        <w:spacing w:line="360" w:lineRule="auto"/>
         <w:rPr>
           <w:b/>
           <w:bCs/>
@@ -822,6 +834,7 @@
     </w:p>
     <w:p>
       <w:pPr>
+        <w:spacing w:line="360" w:lineRule="auto"/>
         <w:rPr>
           <w:lang w:val="es-ES"/>
         </w:rPr>
@@ -849,6 +862,7 @@
           <w:ilvl w:val="0"/>
           <w:numId w:val="4"/>
         </w:numPr>
+        <w:spacing w:line="360" w:lineRule="auto"/>
         <w:rPr>
           <w:lang w:val="es-ES"/>
         </w:rPr>
@@ -884,6 +898,7 @@
           <w:ilvl w:val="0"/>
           <w:numId w:val="4"/>
         </w:numPr>
+        <w:spacing w:line="360" w:lineRule="auto"/>
         <w:rPr>
           <w:lang w:val="es-ES"/>
         </w:rPr>
@@ -929,6 +944,7 @@
     </w:p>
     <w:p>
       <w:pPr>
+        <w:spacing w:line="360" w:lineRule="auto"/>
         <w:rPr>
           <w:lang w:val="es-ES"/>
         </w:rPr>
@@ -942,6 +958,7 @@
     </w:p>
     <w:p>
       <w:pPr>
+        <w:spacing w:line="360" w:lineRule="auto"/>
         <w:rPr>
           <w:lang w:val="es-ES"/>
         </w:rPr>
@@ -957,6 +974,7 @@
     </w:p>
     <w:p>
       <w:pPr>
+        <w:spacing w:line="360" w:lineRule="auto"/>
         <w:rPr>
           <w:b/>
           <w:bCs/>
@@ -974,6 +992,7 @@
     </w:p>
     <w:p>
       <w:pPr>
+        <w:spacing w:line="360" w:lineRule="auto"/>
         <w:rPr>
           <w:lang w:val="es-ES"/>
         </w:rPr>
@@ -1005,6 +1024,7 @@
           <w:ilvl w:val="0"/>
           <w:numId w:val="5"/>
         </w:numPr>
+        <w:spacing w:line="360" w:lineRule="auto"/>
         <w:rPr>
           <w:lang w:val="es-ES"/>
         </w:rPr>
@@ -1022,6 +1042,7 @@
           <w:ilvl w:val="0"/>
           <w:numId w:val="5"/>
         </w:numPr>
+        <w:spacing w:line="360" w:lineRule="auto"/>
         <w:rPr>
           <w:lang w:val="es-ES"/>
         </w:rPr>
@@ -1039,6 +1060,7 @@
           <w:ilvl w:val="0"/>
           <w:numId w:val="5"/>
         </w:numPr>
+        <w:spacing w:line="360" w:lineRule="auto"/>
         <w:rPr>
           <w:lang w:val="es-ES"/>
         </w:rPr>
@@ -1052,20 +1074,21 @@
     </w:p>
     <w:p>
       <w:pPr>
-        <w:rPr>
-          <w:lang w:val="es-ES"/>
-        </w:rPr>
-      </w:pPr>
-      <w:r>
-        <w:rPr>
-          <w:lang w:val="es-ES"/>
-        </w:rPr>
-        <w:lastRenderedPageBreak/>
+        <w:spacing w:line="360" w:lineRule="auto"/>
+        <w:rPr>
+          <w:lang w:val="es-ES"/>
+        </w:rPr>
+      </w:pPr>
+      <w:r>
+        <w:rPr>
+          <w:lang w:val="es-ES"/>
+        </w:rPr>
         <w:t>El objetivo es crear un sistema eficaz, seguro y moderno que responda a las exigencias del sector hotelero actual.</w:t>
       </w:r>
     </w:p>
     <w:p>
       <w:pPr>
+        <w:spacing w:line="360" w:lineRule="auto"/>
         <w:rPr>
           <w:lang w:val="es-ES"/>
         </w:rPr>
@@ -1081,6 +1104,7 @@
     </w:p>
     <w:p>
       <w:pPr>
+        <w:spacing w:line="360" w:lineRule="auto"/>
         <w:rPr>
           <w:b/>
           <w:bCs/>
@@ -1098,6 +1122,7 @@
     </w:p>
     <w:p>
       <w:pPr>
+        <w:spacing w:line="360" w:lineRule="auto"/>
         <w:rPr>
           <w:lang w:val="es-ES"/>
         </w:rPr>
@@ -1147,6 +1172,7 @@
     </w:p>
     <w:p>
       <w:pPr>
+        <w:spacing w:line="360" w:lineRule="auto"/>
         <w:rPr>
           <w:lang w:val="es-ES"/>
         </w:rPr>
@@ -1166,6 +1192,7 @@
           <w:ilvl w:val="0"/>
           <w:numId w:val="6"/>
         </w:numPr>
+        <w:spacing w:line="360" w:lineRule="auto"/>
         <w:rPr>
           <w:lang w:val="es-ES"/>
         </w:rPr>
@@ -1197,6 +1224,7 @@
           <w:ilvl w:val="0"/>
           <w:numId w:val="6"/>
         </w:numPr>
+        <w:spacing w:line="360" w:lineRule="auto"/>
         <w:rPr>
           <w:lang w:val="es-ES"/>
         </w:rPr>
@@ -1214,6 +1242,7 @@
           <w:ilvl w:val="0"/>
           <w:numId w:val="6"/>
         </w:numPr>
+        <w:spacing w:line="360" w:lineRule="auto"/>
         <w:rPr>
           <w:lang w:val="es-ES"/>
         </w:rPr>
@@ -1231,6 +1260,7 @@
           <w:ilvl w:val="0"/>
           <w:numId w:val="6"/>
         </w:numPr>
+        <w:spacing w:line="360" w:lineRule="auto"/>
         <w:rPr>
           <w:lang w:val="es-ES"/>
         </w:rPr>
@@ -1262,6 +1292,7 @@
           <w:ilvl w:val="0"/>
           <w:numId w:val="6"/>
         </w:numPr>
+        <w:spacing w:line="360" w:lineRule="auto"/>
         <w:rPr>
           <w:lang w:val="es-ES"/>
         </w:rPr>
@@ -1279,6 +1310,7 @@
           <w:ilvl w:val="0"/>
           <w:numId w:val="6"/>
         </w:numPr>
+        <w:spacing w:line="360" w:lineRule="auto"/>
         <w:rPr>
           <w:lang w:val="es-ES"/>
         </w:rPr>
@@ -1296,6 +1328,7 @@
           <w:ilvl w:val="0"/>
           <w:numId w:val="6"/>
         </w:numPr>
+        <w:spacing w:line="360" w:lineRule="auto"/>
         <w:rPr>
           <w:lang w:val="es-ES"/>
         </w:rPr>
@@ -1313,6 +1346,7 @@
           <w:ilvl w:val="0"/>
           <w:numId w:val="6"/>
         </w:numPr>
+        <w:spacing w:line="360" w:lineRule="auto"/>
         <w:rPr>
           <w:lang w:val="es-ES"/>
         </w:rPr>
@@ -1326,6 +1360,7 @@
     </w:p>
     <w:p>
       <w:pPr>
+        <w:spacing w:line="360" w:lineRule="auto"/>
         <w:rPr>
           <w:lang w:val="es-ES"/>
         </w:rPr>
@@ -1341,23 +1376,26 @@
     </w:p>
     <w:p>
       <w:pPr>
-        <w:rPr>
-          <w:b/>
-          <w:bCs/>
-          <w:lang w:val="es-ES"/>
-        </w:rPr>
-      </w:pPr>
-      <w:r>
-        <w:rPr>
-          <w:b/>
-          <w:bCs/>
-          <w:lang w:val="es-ES"/>
-        </w:rPr>
+        <w:spacing w:line="360" w:lineRule="auto"/>
+        <w:rPr>
+          <w:b/>
+          <w:bCs/>
+          <w:lang w:val="es-ES"/>
+        </w:rPr>
+      </w:pPr>
+      <w:r>
+        <w:rPr>
+          <w:b/>
+          <w:bCs/>
+          <w:lang w:val="es-ES"/>
+        </w:rPr>
+        <w:lastRenderedPageBreak/>
         <w:t>1.4. Metodología de Desarrollo y Herramientas Utilizadas</w:t>
       </w:r>
     </w:p>
     <w:p>
       <w:pPr>
+        <w:spacing w:line="360" w:lineRule="auto"/>
         <w:rPr>
           <w:lang w:val="es-ES"/>
         </w:rPr>
@@ -1394,6 +1432,7 @@
     </w:p>
     <w:p>
       <w:pPr>
+        <w:spacing w:line="360" w:lineRule="auto"/>
         <w:rPr>
           <w:lang w:val="es-ES"/>
         </w:rPr>
@@ -1413,6 +1452,7 @@
           <w:ilvl w:val="0"/>
           <w:numId w:val="7"/>
         </w:numPr>
+        <w:spacing w:line="360" w:lineRule="auto"/>
         <w:rPr>
           <w:lang w:val="es-ES"/>
         </w:rPr>
@@ -1462,6 +1502,7 @@
           <w:ilvl w:val="0"/>
           <w:numId w:val="7"/>
         </w:numPr>
+        <w:spacing w:line="360" w:lineRule="auto"/>
         <w:rPr>
           <w:lang w:val="es-ES"/>
         </w:rPr>
@@ -1505,6 +1546,7 @@
           <w:ilvl w:val="0"/>
           <w:numId w:val="7"/>
         </w:numPr>
+        <w:spacing w:line="360" w:lineRule="auto"/>
         <w:rPr>
           <w:lang w:val="es-ES"/>
         </w:rPr>
@@ -1538,6 +1580,7 @@
           <w:ilvl w:val="0"/>
           <w:numId w:val="7"/>
         </w:numPr>
+        <w:spacing w:line="360" w:lineRule="auto"/>
         <w:rPr>
           <w:lang w:val="es-ES"/>
         </w:rPr>
@@ -1563,6 +1606,7 @@
           <w:ilvl w:val="0"/>
           <w:numId w:val="7"/>
         </w:numPr>
+        <w:spacing w:line="360" w:lineRule="auto"/>
         <w:rPr>
           <w:lang w:val="es-ES"/>
         </w:rPr>
@@ -1616,6 +1660,7 @@
           <w:ilvl w:val="0"/>
           <w:numId w:val="7"/>
         </w:numPr>
+        <w:spacing w:line="360" w:lineRule="auto"/>
         <w:rPr>
           <w:lang w:val="es-ES"/>
         </w:rPr>
@@ -1649,6 +1694,7 @@
           <w:ilvl w:val="0"/>
           <w:numId w:val="7"/>
         </w:numPr>
+        <w:spacing w:line="360" w:lineRule="auto"/>
         <w:rPr>
           <w:lang w:val="es-ES"/>
         </w:rPr>
@@ -1674,6 +1720,7 @@
           <w:ilvl w:val="0"/>
           <w:numId w:val="7"/>
         </w:numPr>
+        <w:spacing w:line="360" w:lineRule="auto"/>
         <w:rPr>
           <w:lang w:val="es-ES"/>
         </w:rPr>
@@ -1703,6 +1750,7 @@
     </w:p>
     <w:p>
       <w:pPr>
+        <w:spacing w:line="360" w:lineRule="auto"/>
         <w:rPr>
           <w:lang w:val="es-ES"/>
         </w:rPr>
@@ -1718,6 +1766,7 @@
     </w:p>
     <w:p>
       <w:pPr>
+        <w:spacing w:line="360" w:lineRule="auto"/>
         <w:rPr>
           <w:b/>
           <w:bCs/>
@@ -1735,6 +1784,7 @@
     </w:p>
     <w:p>
       <w:pPr>
+        <w:spacing w:line="360" w:lineRule="auto"/>
         <w:rPr>
           <w:b/>
           <w:bCs/>
@@ -1752,6 +1802,7 @@
     </w:p>
     <w:p>
       <w:pPr>
+        <w:spacing w:line="360" w:lineRule="auto"/>
         <w:rPr>
           <w:lang w:val="es-ES"/>
         </w:rPr>
@@ -1779,6 +1830,7 @@
     </w:p>
     <w:p>
       <w:pPr>
+        <w:spacing w:line="360" w:lineRule="auto"/>
         <w:rPr>
           <w:lang w:val="es-ES"/>
         </w:rPr>
@@ -1794,6 +1846,7 @@
     </w:p>
     <w:p>
       <w:pPr>
+        <w:spacing w:line="360" w:lineRule="auto"/>
         <w:rPr>
           <w:b/>
           <w:bCs/>
@@ -1811,6 +1864,7 @@
     </w:p>
     <w:p>
       <w:pPr>
+        <w:spacing w:line="360" w:lineRule="auto"/>
         <w:rPr>
           <w:b/>
           <w:bCs/>
@@ -1832,6 +1886,7 @@
           <w:ilvl w:val="0"/>
           <w:numId w:val="8"/>
         </w:numPr>
+        <w:spacing w:line="360" w:lineRule="auto"/>
         <w:rPr>
           <w:lang w:val="es-ES"/>
         </w:rPr>
@@ -1849,6 +1904,7 @@
           <w:ilvl w:val="0"/>
           <w:numId w:val="8"/>
         </w:numPr>
+        <w:spacing w:line="360" w:lineRule="auto"/>
         <w:rPr>
           <w:lang w:val="es-ES"/>
         </w:rPr>
@@ -1866,6 +1922,7 @@
           <w:ilvl w:val="0"/>
           <w:numId w:val="8"/>
         </w:numPr>
+        <w:spacing w:line="360" w:lineRule="auto"/>
         <w:rPr>
           <w:lang w:val="es-ES"/>
         </w:rPr>
@@ -1883,6 +1940,7 @@
           <w:ilvl w:val="0"/>
           <w:numId w:val="8"/>
         </w:numPr>
+        <w:spacing w:line="360" w:lineRule="auto"/>
         <w:rPr>
           <w:lang w:val="es-ES"/>
         </w:rPr>
@@ -1900,6 +1958,7 @@
           <w:ilvl w:val="0"/>
           <w:numId w:val="8"/>
         </w:numPr>
+        <w:spacing w:line="360" w:lineRule="auto"/>
         <w:rPr>
           <w:lang w:val="es-ES"/>
         </w:rPr>
@@ -1917,6 +1976,7 @@
           <w:ilvl w:val="0"/>
           <w:numId w:val="8"/>
         </w:numPr>
+        <w:spacing w:line="360" w:lineRule="auto"/>
         <w:rPr>
           <w:lang w:val="es-ES"/>
         </w:rPr>
@@ -1934,6 +1994,7 @@
           <w:ilvl w:val="0"/>
           <w:numId w:val="8"/>
         </w:numPr>
+        <w:spacing w:line="360" w:lineRule="auto"/>
         <w:rPr>
           <w:lang w:val="es-ES"/>
         </w:rPr>
@@ -1947,6 +2008,7 @@
     </w:p>
     <w:p>
       <w:pPr>
+        <w:spacing w:line="360" w:lineRule="auto"/>
         <w:ind w:left="720"/>
         <w:rPr>
           <w:lang w:val="es-ES"/>
@@ -1955,19 +2017,19 @@
     </w:p>
     <w:p>
       <w:pPr>
-        <w:rPr>
-          <w:b/>
-          <w:bCs/>
-          <w:lang w:val="es-ES"/>
-        </w:rPr>
-      </w:pPr>
-      <w:r>
-        <w:rPr>
-          <w:b/>
-          <w:bCs/>
-          <w:lang w:val="es-ES"/>
-        </w:rPr>
-        <w:lastRenderedPageBreak/>
+        <w:spacing w:line="360" w:lineRule="auto"/>
+        <w:rPr>
+          <w:b/>
+          <w:bCs/>
+          <w:lang w:val="es-ES"/>
+        </w:rPr>
+      </w:pPr>
+      <w:r>
+        <w:rPr>
+          <w:b/>
+          <w:bCs/>
+          <w:lang w:val="es-ES"/>
+        </w:rPr>
         <w:t>2.2.2. Requisitos No Funcionales</w:t>
       </w:r>
     </w:p>
@@ -1977,6 +2039,7 @@
           <w:ilvl w:val="0"/>
           <w:numId w:val="9"/>
         </w:numPr>
+        <w:spacing w:line="360" w:lineRule="auto"/>
         <w:rPr>
           <w:lang w:val="es-ES"/>
         </w:rPr>
@@ -1994,6 +2057,7 @@
           <w:ilvl w:val="0"/>
           <w:numId w:val="9"/>
         </w:numPr>
+        <w:spacing w:line="360" w:lineRule="auto"/>
         <w:rPr>
           <w:lang w:val="es-ES"/>
         </w:rPr>
@@ -2025,6 +2089,7 @@
           <w:ilvl w:val="0"/>
           <w:numId w:val="9"/>
         </w:numPr>
+        <w:spacing w:line="360" w:lineRule="auto"/>
         <w:rPr>
           <w:lang w:val="es-ES"/>
         </w:rPr>
@@ -2042,6 +2107,7 @@
           <w:ilvl w:val="0"/>
           <w:numId w:val="9"/>
         </w:numPr>
+        <w:spacing w:line="360" w:lineRule="auto"/>
         <w:rPr>
           <w:lang w:val="es-ES"/>
         </w:rPr>
@@ -2059,6 +2125,7 @@
           <w:ilvl w:val="0"/>
           <w:numId w:val="9"/>
         </w:numPr>
+        <w:spacing w:line="360" w:lineRule="auto"/>
         <w:rPr>
           <w:lang w:val="es-ES"/>
         </w:rPr>
@@ -2072,14 +2139,16 @@
     </w:p>
     <w:p>
       <w:pPr>
-        <w:rPr>
-          <w:lang w:val="es-ES"/>
-        </w:rPr>
-      </w:pPr>
-      <w:r>
-        <w:rPr>
-          <w:lang w:val="es-ES"/>
-        </w:rPr>
+        <w:spacing w:line="360" w:lineRule="auto"/>
+        <w:rPr>
+          <w:lang w:val="es-ES"/>
+        </w:rPr>
+      </w:pPr>
+      <w:r>
+        <w:rPr>
+          <w:lang w:val="es-ES"/>
+        </w:rPr>
+        <w:lastRenderedPageBreak/>
         <w:pict w14:anchorId="4635CA8F">
           <v:rect id="_x0000_i1030" style="width:0;height:1.5pt" o:hralign="center" o:hrstd="t" o:hr="t" fillcolor="#a0a0a0" stroked="f"/>
         </w:pict>
@@ -2087,6 +2156,7 @@
     </w:p>
     <w:p>
       <w:pPr>
+        <w:spacing w:line="360" w:lineRule="auto"/>
         <w:rPr>
           <w:b/>
           <w:bCs/>
@@ -2104,6 +2174,7 @@
     </w:p>
     <w:p>
       <w:pPr>
+        <w:spacing w:line="360" w:lineRule="auto"/>
         <w:rPr>
           <w:b/>
           <w:bCs/>
@@ -2121,6 +2192,7 @@
     </w:p>
     <w:p>
       <w:pPr>
+        <w:spacing w:line="360" w:lineRule="auto"/>
         <w:rPr>
           <w:lang w:val="es-ES"/>
         </w:rPr>
@@ -2140,6 +2212,7 @@
           <w:ilvl w:val="0"/>
           <w:numId w:val="10"/>
         </w:numPr>
+        <w:spacing w:line="360" w:lineRule="auto"/>
         <w:rPr>
           <w:lang w:val="es-ES"/>
         </w:rPr>
@@ -2173,6 +2246,7 @@
           <w:ilvl w:val="0"/>
           <w:numId w:val="10"/>
         </w:numPr>
+        <w:spacing w:line="360" w:lineRule="auto"/>
         <w:rPr>
           <w:lang w:val="es-ES"/>
         </w:rPr>
@@ -2198,6 +2272,7 @@
           <w:ilvl w:val="0"/>
           <w:numId w:val="10"/>
         </w:numPr>
+        <w:spacing w:line="360" w:lineRule="auto"/>
         <w:rPr>
           <w:lang w:val="es-ES"/>
         </w:rPr>
@@ -2223,6 +2298,7 @@
           <w:ilvl w:val="0"/>
           <w:numId w:val="10"/>
         </w:numPr>
+        <w:spacing w:line="360" w:lineRule="auto"/>
         <w:rPr>
           <w:lang w:val="es-ES"/>
         </w:rPr>
@@ -2240,6 +2316,7 @@
           <w:ilvl w:val="0"/>
           <w:numId w:val="10"/>
         </w:numPr>
+        <w:spacing w:line="360" w:lineRule="auto"/>
         <w:rPr>
           <w:lang w:val="es-ES"/>
         </w:rPr>
@@ -2279,6 +2356,7 @@
           <w:ilvl w:val="0"/>
           <w:numId w:val="10"/>
         </w:numPr>
+        <w:spacing w:line="360" w:lineRule="auto"/>
         <w:rPr>
           <w:lang w:val="es-ES"/>
         </w:rPr>
@@ -2296,6 +2374,7 @@
           <w:ilvl w:val="0"/>
           <w:numId w:val="10"/>
         </w:numPr>
+        <w:spacing w:line="360" w:lineRule="auto"/>
         <w:rPr>
           <w:lang w:val="es-ES"/>
         </w:rPr>
@@ -2317,6 +2396,7 @@
     </w:p>
     <w:p>
       <w:pPr>
+        <w:spacing w:line="360" w:lineRule="auto"/>
         <w:rPr>
           <w:lang w:val="es-ES"/>
         </w:rPr>
@@ -2336,6 +2416,7 @@
           <w:ilvl w:val="0"/>
           <w:numId w:val="11"/>
         </w:numPr>
+        <w:spacing w:line="360" w:lineRule="auto"/>
         <w:rPr>
           <w:lang w:val="es-ES"/>
         </w:rPr>
@@ -2353,6 +2434,7 @@
           <w:ilvl w:val="0"/>
           <w:numId w:val="11"/>
         </w:numPr>
+        <w:spacing w:line="360" w:lineRule="auto"/>
         <w:rPr>
           <w:lang w:val="es-ES"/>
         </w:rPr>
@@ -2370,6 +2452,7 @@
           <w:ilvl w:val="0"/>
           <w:numId w:val="11"/>
         </w:numPr>
+        <w:spacing w:line="360" w:lineRule="auto"/>
         <w:rPr>
           <w:lang w:val="es-ES"/>
         </w:rPr>
@@ -2387,6 +2470,7 @@
           <w:ilvl w:val="0"/>
           <w:numId w:val="11"/>
         </w:numPr>
+        <w:spacing w:line="360" w:lineRule="auto"/>
         <w:rPr>
           <w:lang w:val="es-ES"/>
         </w:rPr>
@@ -2400,6 +2484,7 @@
     </w:p>
     <w:p>
       <w:pPr>
+        <w:spacing w:line="360" w:lineRule="auto"/>
         <w:rPr>
           <w:b/>
           <w:bCs/>
@@ -2421,6 +2506,7 @@
           <w:ilvl w:val="0"/>
           <w:numId w:val="12"/>
         </w:numPr>
+        <w:spacing w:line="360" w:lineRule="auto"/>
         <w:rPr>
           <w:lang w:val="es-ES"/>
         </w:rPr>
@@ -2438,6 +2524,7 @@
           <w:ilvl w:val="0"/>
           <w:numId w:val="12"/>
         </w:numPr>
+        <w:spacing w:line="360" w:lineRule="auto"/>
         <w:rPr>
           <w:lang w:val="es-ES"/>
         </w:rPr>
@@ -2455,6 +2542,7 @@
           <w:ilvl w:val="0"/>
           <w:numId w:val="12"/>
         </w:numPr>
+        <w:spacing w:line="360" w:lineRule="auto"/>
         <w:rPr>
           <w:lang w:val="es-ES"/>
         </w:rPr>
@@ -2468,6 +2556,7 @@
     </w:p>
     <w:p>
       <w:pPr>
+        <w:spacing w:line="360" w:lineRule="auto"/>
         <w:rPr>
           <w:b/>
           <w:bCs/>
@@ -2512,6 +2601,7 @@
           </w:tcPr>
           <w:p>
             <w:pPr>
+              <w:spacing w:line="360" w:lineRule="auto"/>
               <w:rPr>
                 <w:b/>
                 <w:bCs/>
@@ -2536,6 +2626,7 @@
           </w:tcPr>
           <w:p>
             <w:pPr>
+              <w:spacing w:line="360" w:lineRule="auto"/>
               <w:rPr>
                 <w:b/>
                 <w:bCs/>
@@ -2565,6 +2656,7 @@
           </w:tcPr>
           <w:p>
             <w:pPr>
+              <w:spacing w:line="360" w:lineRule="auto"/>
               <w:rPr>
                 <w:lang w:val="es-ES"/>
               </w:rPr>
@@ -2585,6 +2677,7 @@
           </w:tcPr>
           <w:p>
             <w:pPr>
+              <w:spacing w:line="360" w:lineRule="auto"/>
               <w:rPr>
                 <w:lang w:val="es-ES"/>
               </w:rPr>
@@ -2610,6 +2703,7 @@
           </w:tcPr>
           <w:p>
             <w:pPr>
+              <w:spacing w:line="360" w:lineRule="auto"/>
               <w:rPr>
                 <w:lang w:val="es-ES"/>
               </w:rPr>
@@ -2630,6 +2724,7 @@
           </w:tcPr>
           <w:p>
             <w:pPr>
+              <w:spacing w:line="360" w:lineRule="auto"/>
               <w:rPr>
                 <w:lang w:val="es-ES"/>
               </w:rPr>
@@ -2683,6 +2778,7 @@
           </w:tcPr>
           <w:p>
             <w:pPr>
+              <w:spacing w:line="360" w:lineRule="auto"/>
               <w:rPr>
                 <w:lang w:val="es-ES"/>
               </w:rPr>
@@ -2703,6 +2799,7 @@
           </w:tcPr>
           <w:p>
             <w:pPr>
+              <w:spacing w:line="360" w:lineRule="auto"/>
               <w:rPr>
                 <w:lang w:val="es-ES"/>
               </w:rPr>
@@ -2742,6 +2839,7 @@
           </w:tcPr>
           <w:p>
             <w:pPr>
+              <w:spacing w:line="360" w:lineRule="auto"/>
               <w:rPr>
                 <w:lang w:val="es-ES"/>
               </w:rPr>
@@ -2762,6 +2860,7 @@
           </w:tcPr>
           <w:p>
             <w:pPr>
+              <w:spacing w:line="360" w:lineRule="auto"/>
               <w:rPr>
                 <w:lang w:val="es-ES"/>
               </w:rPr>
@@ -2809,6 +2908,7 @@
           </w:tcPr>
           <w:p>
             <w:pPr>
+              <w:spacing w:line="360" w:lineRule="auto"/>
               <w:rPr>
                 <w:lang w:val="es-ES"/>
               </w:rPr>
@@ -2829,6 +2929,7 @@
           </w:tcPr>
           <w:p>
             <w:pPr>
+              <w:spacing w:line="360" w:lineRule="auto"/>
               <w:rPr>
                 <w:lang w:val="es-ES"/>
               </w:rPr>
@@ -2854,6 +2955,7 @@
           </w:tcPr>
           <w:p>
             <w:pPr>
+              <w:spacing w:line="360" w:lineRule="auto"/>
               <w:rPr>
                 <w:lang w:val="es-ES"/>
               </w:rPr>
@@ -2874,6 +2976,7 @@
           </w:tcPr>
           <w:p>
             <w:pPr>
+              <w:spacing w:line="360" w:lineRule="auto"/>
               <w:rPr>
                 <w:lang w:val="es-ES"/>
               </w:rPr>
@@ -2899,6 +3002,7 @@
           </w:tcPr>
           <w:p>
             <w:pPr>
+              <w:spacing w:line="360" w:lineRule="auto"/>
               <w:rPr>
                 <w:lang w:val="es-ES"/>
               </w:rPr>
@@ -2919,6 +3023,7 @@
           </w:tcPr>
           <w:p>
             <w:pPr>
+              <w:spacing w:line="360" w:lineRule="auto"/>
               <w:rPr>
                 <w:lang w:val="es-ES"/>
               </w:rPr>
@@ -2933,21 +3038,44 @@
         </w:tc>
       </w:tr>
     </w:tbl>
-    <w:p/>
-    <w:p/>
-    <w:p/>
-    <w:p/>
-    <w:p/>
-    <w:p/>
-    <w:p/>
-    <w:p/>
-    <w:p/>
-    <w:p/>
-    <w:p/>
-    <w:p/>
-    <w:p/>
-    <w:p>
-      <w:pPr>
+    <w:p>
+      <w:pPr>
+        <w:spacing w:line="360" w:lineRule="auto"/>
+      </w:pPr>
+    </w:p>
+    <w:p>
+      <w:pPr>
+        <w:spacing w:line="360" w:lineRule="auto"/>
+      </w:pPr>
+    </w:p>
+    <w:p>
+      <w:pPr>
+        <w:spacing w:line="360" w:lineRule="auto"/>
+      </w:pPr>
+    </w:p>
+    <w:p>
+      <w:pPr>
+        <w:spacing w:line="360" w:lineRule="auto"/>
+      </w:pPr>
+    </w:p>
+    <w:p>
+      <w:pPr>
+        <w:spacing w:line="360" w:lineRule="auto"/>
+      </w:pPr>
+    </w:p>
+    <w:p>
+      <w:pPr>
+        <w:spacing w:line="360" w:lineRule="auto"/>
+      </w:pPr>
+    </w:p>
+    <w:p>
+      <w:pPr>
+        <w:spacing w:line="360" w:lineRule="auto"/>
+      </w:pPr>
+    </w:p>
+    <w:p>
+      <w:pPr>
+        <w:spacing w:line="360" w:lineRule="auto"/>
         <w:rPr>
           <w:b/>
           <w:bCs/>
@@ -2965,6 +3093,7 @@
     </w:p>
     <w:p>
       <w:pPr>
+        <w:spacing w:line="360" w:lineRule="auto"/>
         <w:rPr>
           <w:b/>
           <w:bCs/>
@@ -2982,6 +3111,7 @@
     </w:p>
     <w:p>
       <w:pPr>
+        <w:spacing w:line="360" w:lineRule="auto"/>
         <w:rPr>
           <w:lang w:val="es-ES"/>
         </w:rPr>
@@ -3055,6 +3185,7 @@
           <w:ilvl w:val="0"/>
           <w:numId w:val="13"/>
         </w:numPr>
+        <w:spacing w:line="360" w:lineRule="auto"/>
         <w:rPr>
           <w:lang w:val="es-ES"/>
         </w:rPr>
@@ -3098,6 +3229,7 @@
           <w:ilvl w:val="0"/>
           <w:numId w:val="13"/>
         </w:numPr>
+        <w:spacing w:line="360" w:lineRule="auto"/>
         <w:rPr>
           <w:lang w:val="es-ES"/>
         </w:rPr>
@@ -3155,6 +3287,7 @@
           <w:ilvl w:val="0"/>
           <w:numId w:val="13"/>
         </w:numPr>
+        <w:spacing w:line="360" w:lineRule="auto"/>
         <w:rPr>
           <w:lang w:val="es-ES"/>
         </w:rPr>
@@ -3190,6 +3323,7 @@
     </w:p>
     <w:p>
       <w:pPr>
+        <w:spacing w:line="360" w:lineRule="auto"/>
         <w:rPr>
           <w:lang w:val="es-ES"/>
         </w:rPr>
@@ -3203,6 +3337,7 @@
     </w:p>
     <w:p>
       <w:pPr>
+        <w:spacing w:line="360" w:lineRule="auto"/>
         <w:rPr>
           <w:lang w:val="es-ES"/>
         </w:rPr>
@@ -3218,6 +3353,7 @@
     </w:p>
     <w:p>
       <w:pPr>
+        <w:spacing w:line="360" w:lineRule="auto"/>
         <w:rPr>
           <w:b/>
           <w:bCs/>
@@ -3235,6 +3371,7 @@
     </w:p>
     <w:p>
       <w:pPr>
+        <w:spacing w:line="360" w:lineRule="auto"/>
         <w:rPr>
           <w:lang w:val="es-ES"/>
         </w:rPr>
@@ -3290,6 +3427,7 @@
     </w:p>
     <w:p>
       <w:pPr>
+        <w:spacing w:line="360" w:lineRule="auto"/>
         <w:rPr>
           <w:b/>
           <w:bCs/>
@@ -3354,6 +3492,7 @@
           </w:tcPr>
           <w:p>
             <w:pPr>
+              <w:spacing w:line="360" w:lineRule="auto"/>
               <w:rPr>
                 <w:b/>
                 <w:bCs/>
@@ -3378,6 +3517,7 @@
           </w:tcPr>
           <w:p>
             <w:pPr>
+              <w:spacing w:line="360" w:lineRule="auto"/>
               <w:rPr>
                 <w:b/>
                 <w:bCs/>
@@ -3402,6 +3542,7 @@
           </w:tcPr>
           <w:p>
             <w:pPr>
+              <w:spacing w:line="360" w:lineRule="auto"/>
               <w:rPr>
                 <w:b/>
                 <w:bCs/>
@@ -3428,6 +3569,7 @@
           </w:tcPr>
           <w:p>
             <w:pPr>
+              <w:spacing w:line="360" w:lineRule="auto"/>
               <w:rPr>
                 <w:b/>
                 <w:bCs/>
@@ -3457,6 +3599,7 @@
           </w:tcPr>
           <w:p>
             <w:pPr>
+              <w:spacing w:line="360" w:lineRule="auto"/>
               <w:rPr>
                 <w:lang w:val="es-ES"/>
               </w:rPr>
@@ -3477,6 +3620,7 @@
           </w:tcPr>
           <w:p>
             <w:pPr>
+              <w:spacing w:line="360" w:lineRule="auto"/>
               <w:rPr>
                 <w:lang w:val="es-ES"/>
               </w:rPr>
@@ -3497,6 +3641,7 @@
           </w:tcPr>
           <w:p>
             <w:pPr>
+              <w:spacing w:line="360" w:lineRule="auto"/>
               <w:rPr>
                 <w:lang w:val="es-ES"/>
               </w:rPr>
@@ -3539,6 +3684,7 @@
           </w:tcPr>
           <w:p>
             <w:pPr>
+              <w:spacing w:line="360" w:lineRule="auto"/>
               <w:rPr>
                 <w:lang w:val="es-ES"/>
               </w:rPr>
@@ -3564,6 +3710,7 @@
           </w:tcPr>
           <w:p>
             <w:pPr>
+              <w:spacing w:line="360" w:lineRule="auto"/>
               <w:rPr>
                 <w:lang w:val="es-ES"/>
               </w:rPr>
@@ -3584,6 +3731,7 @@
           </w:tcPr>
           <w:p>
             <w:pPr>
+              <w:spacing w:line="360" w:lineRule="auto"/>
               <w:rPr>
                 <w:lang w:val="es-ES"/>
               </w:rPr>
@@ -3604,6 +3752,7 @@
           </w:tcPr>
           <w:p>
             <w:pPr>
+              <w:spacing w:line="360" w:lineRule="auto"/>
               <w:rPr>
                 <w:lang w:val="es-ES"/>
               </w:rPr>
@@ -3646,6 +3795,7 @@
           </w:tcPr>
           <w:p>
             <w:pPr>
+              <w:spacing w:line="360" w:lineRule="auto"/>
               <w:rPr>
                 <w:lang w:val="es-ES"/>
               </w:rPr>
@@ -3685,6 +3835,7 @@
           </w:tcPr>
           <w:p>
             <w:pPr>
+              <w:spacing w:line="360" w:lineRule="auto"/>
               <w:rPr>
                 <w:lang w:val="es-ES"/>
               </w:rPr>
@@ -3705,6 +3856,7 @@
           </w:tcPr>
           <w:p>
             <w:pPr>
+              <w:spacing w:line="360" w:lineRule="auto"/>
               <w:rPr>
                 <w:lang w:val="es-ES"/>
               </w:rPr>
@@ -3725,6 +3877,7 @@
           </w:tcPr>
           <w:p>
             <w:pPr>
+              <w:spacing w:line="360" w:lineRule="auto"/>
               <w:rPr>
                 <w:lang w:val="es-ES"/>
               </w:rPr>
@@ -3745,6 +3898,7 @@
           </w:tcPr>
           <w:p>
             <w:pPr>
+              <w:spacing w:line="360" w:lineRule="auto"/>
               <w:rPr>
                 <w:lang w:val="es-ES"/>
               </w:rPr>
@@ -3770,6 +3924,7 @@
           </w:tcPr>
           <w:p>
             <w:pPr>
+              <w:spacing w:line="360" w:lineRule="auto"/>
               <w:rPr>
                 <w:lang w:val="es-ES"/>
               </w:rPr>
@@ -3790,6 +3945,7 @@
           </w:tcPr>
           <w:p>
             <w:pPr>
+              <w:spacing w:line="360" w:lineRule="auto"/>
               <w:rPr>
                 <w:lang w:val="es-ES"/>
               </w:rPr>
@@ -3810,6 +3966,7 @@
           </w:tcPr>
           <w:p>
             <w:pPr>
+              <w:spacing w:line="360" w:lineRule="auto"/>
               <w:rPr>
                 <w:lang w:val="es-ES"/>
               </w:rPr>
@@ -3830,6 +3987,7 @@
           </w:tcPr>
           <w:p>
             <w:pPr>
+              <w:spacing w:line="360" w:lineRule="auto"/>
               <w:rPr>
                 <w:lang w:val="es-ES"/>
               </w:rPr>
@@ -3855,6 +4013,7 @@
           </w:tcPr>
           <w:p>
             <w:pPr>
+              <w:spacing w:line="360" w:lineRule="auto"/>
               <w:rPr>
                 <w:lang w:val="es-ES"/>
               </w:rPr>
@@ -3875,6 +4034,7 @@
           </w:tcPr>
           <w:p>
             <w:pPr>
+              <w:spacing w:line="360" w:lineRule="auto"/>
               <w:rPr>
                 <w:lang w:val="es-ES"/>
               </w:rPr>
@@ -3895,6 +4055,7 @@
           </w:tcPr>
           <w:p>
             <w:pPr>
+              <w:spacing w:line="360" w:lineRule="auto"/>
               <w:rPr>
                 <w:lang w:val="es-ES"/>
               </w:rPr>
@@ -3915,6 +4076,7 @@
           </w:tcPr>
           <w:p>
             <w:pPr>
+              <w:spacing w:line="360" w:lineRule="auto"/>
               <w:rPr>
                 <w:lang w:val="es-ES"/>
               </w:rPr>
@@ -3940,6 +4102,7 @@
           </w:tcPr>
           <w:p>
             <w:pPr>
+              <w:spacing w:line="360" w:lineRule="auto"/>
               <w:rPr>
                 <w:lang w:val="es-ES"/>
               </w:rPr>
@@ -3960,6 +4123,7 @@
           </w:tcPr>
           <w:p>
             <w:pPr>
+              <w:spacing w:line="360" w:lineRule="auto"/>
               <w:rPr>
                 <w:lang w:val="es-ES"/>
               </w:rPr>
@@ -3980,6 +4144,7 @@
           </w:tcPr>
           <w:p>
             <w:pPr>
+              <w:spacing w:line="360" w:lineRule="auto"/>
               <w:rPr>
                 <w:lang w:val="es-ES"/>
               </w:rPr>
@@ -4000,6 +4165,7 @@
           </w:tcPr>
           <w:p>
             <w:pPr>
+              <w:spacing w:line="360" w:lineRule="auto"/>
               <w:rPr>
                 <w:lang w:val="es-ES"/>
               </w:rPr>
@@ -4025,6 +4191,7 @@
           </w:tcPr>
           <w:p>
             <w:pPr>
+              <w:spacing w:line="360" w:lineRule="auto"/>
               <w:rPr>
                 <w:lang w:val="es-ES"/>
               </w:rPr>
@@ -4053,6 +4220,7 @@
           </w:tcPr>
           <w:p>
             <w:pPr>
+              <w:spacing w:line="360" w:lineRule="auto"/>
               <w:rPr>
                 <w:lang w:val="es-ES"/>
               </w:rPr>
@@ -4073,6 +4241,7 @@
           </w:tcPr>
           <w:p>
             <w:pPr>
+              <w:spacing w:line="360" w:lineRule="auto"/>
               <w:rPr>
                 <w:lang w:val="es-ES"/>
               </w:rPr>
@@ -4107,6 +4276,7 @@
           </w:tcPr>
           <w:p>
             <w:pPr>
+              <w:spacing w:line="360" w:lineRule="auto"/>
               <w:rPr>
                 <w:lang w:val="es-ES"/>
               </w:rPr>
@@ -4123,6 +4293,7 @@
     </w:tbl>
     <w:p>
       <w:pPr>
+        <w:spacing w:line="360" w:lineRule="auto"/>
         <w:rPr>
           <w:lang w:val="es-ES"/>
         </w:rPr>
@@ -4170,6 +4341,7 @@
     </w:p>
     <w:p>
       <w:pPr>
+        <w:spacing w:line="360" w:lineRule="auto"/>
         <w:rPr>
           <w:lang w:val="es-ES"/>
         </w:rPr>
@@ -4179,29 +4351,40 @@
           <w:lang w:val="es-ES"/>
         </w:rPr>
         <w:pict w14:anchorId="441A7D88">
-          <v:rect id="_x0000_i1032" style="width:0;height:1.5pt" o:hralign="center" o:hrstd="t" o:hr="t" fillcolor="#a0a0a0" stroked="f"/>
+          <v:rect id="_x0000_i1053" style="width:0;height:1.5pt" o:hralign="center" o:bullet="t" o:hrstd="t" o:hr="t" fillcolor="#a0a0a0" stroked="f"/>
         </w:pict>
       </w:r>
     </w:p>
     <w:p>
       <w:pPr>
-        <w:rPr>
-          <w:b/>
-          <w:bCs/>
-          <w:lang w:val="es-ES"/>
-        </w:rPr>
-      </w:pPr>
-      <w:r>
-        <w:rPr>
-          <w:b/>
-          <w:bCs/>
-          <w:lang w:val="es-ES"/>
-        </w:rPr>
+        <w:spacing w:line="360" w:lineRule="auto"/>
+        <w:rPr>
+          <w:lang w:val="es-ES"/>
+        </w:rPr>
+      </w:pPr>
+    </w:p>
+    <w:p>
+      <w:pPr>
+        <w:spacing w:line="360" w:lineRule="auto"/>
+        <w:rPr>
+          <w:b/>
+          <w:bCs/>
+          <w:lang w:val="es-ES"/>
+        </w:rPr>
+      </w:pPr>
+      <w:r>
+        <w:rPr>
+          <w:b/>
+          <w:bCs/>
+          <w:lang w:val="es-ES"/>
+        </w:rPr>
+        <w:lastRenderedPageBreak/>
         <w:t>3.2.2. Seguridad y Autenticación (JWT, Roles de Usuario)</w:t>
       </w:r>
     </w:p>
     <w:p>
       <w:pPr>
+        <w:spacing w:line="360" w:lineRule="auto"/>
         <w:rPr>
           <w:lang w:val="es-ES"/>
         </w:rPr>
@@ -4247,6 +4430,7 @@
           <w:ilvl w:val="0"/>
           <w:numId w:val="14"/>
         </w:numPr>
+        <w:spacing w:line="360" w:lineRule="auto"/>
         <w:rPr>
           <w:lang w:val="es-ES"/>
         </w:rPr>
@@ -4306,6 +4490,7 @@
           <w:ilvl w:val="0"/>
           <w:numId w:val="14"/>
         </w:numPr>
+        <w:spacing w:line="360" w:lineRule="auto"/>
         <w:rPr>
           <w:lang w:val="es-ES"/>
         </w:rPr>
@@ -4323,6 +4508,7 @@
           <w:ilvl w:val="0"/>
           <w:numId w:val="14"/>
         </w:numPr>
+        <w:spacing w:line="360" w:lineRule="auto"/>
         <w:rPr>
           <w:lang w:val="es-ES"/>
         </w:rPr>
@@ -4354,6 +4540,7 @@
           <w:ilvl w:val="1"/>
           <w:numId w:val="14"/>
         </w:numPr>
+        <w:spacing w:line="360" w:lineRule="auto"/>
         <w:rPr>
           <w:lang w:val="es-ES"/>
         </w:rPr>
@@ -4371,6 +4558,7 @@
           <w:ilvl w:val="1"/>
           <w:numId w:val="14"/>
         </w:numPr>
+        <w:spacing w:line="360" w:lineRule="auto"/>
         <w:rPr>
           <w:lang w:val="es-ES"/>
         </w:rPr>
@@ -4384,15 +4572,15 @@
     </w:p>
     <w:p>
       <w:pPr>
-        <w:rPr>
-          <w:lang w:val="es-ES"/>
-        </w:rPr>
-      </w:pPr>
-      <w:r>
-        <w:rPr>
-          <w:lang w:val="es-ES"/>
-        </w:rPr>
-        <w:lastRenderedPageBreak/>
+        <w:spacing w:line="360" w:lineRule="auto"/>
+        <w:rPr>
+          <w:lang w:val="es-ES"/>
+        </w:rPr>
+      </w:pPr>
+      <w:r>
+        <w:rPr>
+          <w:lang w:val="es-ES"/>
+        </w:rPr>
         <w:t xml:space="preserve">Se protege cada </w:t>
       </w:r>
       <w:proofErr w:type="spellStart"/>
@@ -4412,13 +4600,15 @@
     </w:p>
     <w:p>
       <w:pPr>
-        <w:rPr>
-          <w:lang w:val="es-ES"/>
-        </w:rPr>
-      </w:pPr>
-    </w:p>
-    <w:p>
-      <w:pPr>
+        <w:spacing w:line="360" w:lineRule="auto"/>
+        <w:rPr>
+          <w:lang w:val="es-ES"/>
+        </w:rPr>
+      </w:pPr>
+    </w:p>
+    <w:p>
+      <w:pPr>
+        <w:spacing w:line="360" w:lineRule="auto"/>
         <w:rPr>
           <w:lang w:val="es-ES"/>
         </w:rPr>
@@ -4432,6 +4622,7 @@
     </w:p>
     <w:p>
       <w:pPr>
+        <w:spacing w:line="360" w:lineRule="auto"/>
         <w:rPr>
           <w:lang w:val="es-ES"/>
         </w:rPr>
@@ -4459,6 +4650,7 @@
     </w:p>
     <w:p>
       <w:pPr>
+        <w:spacing w:line="360" w:lineRule="auto"/>
         <w:rPr>
           <w:lang w:val="es-ES"/>
         </w:rPr>
@@ -4474,6 +4666,7 @@
     </w:p>
     <w:p>
       <w:pPr>
+        <w:spacing w:line="360" w:lineRule="auto"/>
         <w:rPr>
           <w:b/>
           <w:bCs/>
@@ -4491,6 +4684,7 @@
     </w:p>
     <w:p>
       <w:pPr>
+        <w:spacing w:line="360" w:lineRule="auto"/>
         <w:rPr>
           <w:lang w:val="es-ES"/>
         </w:rPr>
@@ -4518,6 +4712,7 @@
     </w:p>
     <w:p>
       <w:pPr>
+        <w:spacing w:line="360" w:lineRule="auto"/>
         <w:rPr>
           <w:b/>
           <w:bCs/>
@@ -4535,6 +4730,7 @@
     </w:p>
     <w:p>
       <w:pPr>
+        <w:spacing w:line="360" w:lineRule="auto"/>
         <w:rPr>
           <w:lang w:val="es-ES"/>
         </w:rPr>
@@ -4552,6 +4748,7 @@
           <w:ilvl w:val="0"/>
           <w:numId w:val="15"/>
         </w:numPr>
+        <w:spacing w:line="360" w:lineRule="auto"/>
         <w:rPr>
           <w:lang w:val="es-ES"/>
         </w:rPr>
@@ -4591,6 +4788,7 @@
           <w:ilvl w:val="0"/>
           <w:numId w:val="15"/>
         </w:numPr>
+        <w:spacing w:line="360" w:lineRule="auto"/>
         <w:rPr>
           <w:lang w:val="es-ES"/>
         </w:rPr>
@@ -4616,6 +4814,7 @@
           <w:ilvl w:val="0"/>
           <w:numId w:val="15"/>
         </w:numPr>
+        <w:spacing w:line="360" w:lineRule="auto"/>
         <w:rPr>
           <w:lang w:val="es-ES"/>
         </w:rPr>
@@ -4697,6 +4896,7 @@
           <w:ilvl w:val="0"/>
           <w:numId w:val="15"/>
         </w:numPr>
+        <w:spacing w:line="360" w:lineRule="auto"/>
         <w:rPr>
           <w:lang w:val="es-ES"/>
         </w:rPr>
@@ -4736,6 +4936,7 @@
           <w:ilvl w:val="0"/>
           <w:numId w:val="15"/>
         </w:numPr>
+        <w:spacing w:line="360" w:lineRule="auto"/>
         <w:rPr>
           <w:lang w:val="es-ES"/>
         </w:rPr>
@@ -4813,6 +5014,7 @@
     </w:p>
     <w:p>
       <w:pPr>
+        <w:spacing w:line="360" w:lineRule="auto"/>
         <w:rPr>
           <w:lang w:val="es-ES"/>
         </w:rPr>
@@ -4830,6 +5032,7 @@
           <w:ilvl w:val="0"/>
           <w:numId w:val="16"/>
         </w:numPr>
+        <w:spacing w:line="360" w:lineRule="auto"/>
         <w:rPr>
           <w:lang w:val="es-ES"/>
         </w:rPr>
@@ -4847,6 +5050,7 @@
           <w:ilvl w:val="0"/>
           <w:numId w:val="16"/>
         </w:numPr>
+        <w:spacing w:line="360" w:lineRule="auto"/>
         <w:rPr>
           <w:lang w:val="es-ES"/>
         </w:rPr>
@@ -4864,6 +5068,7 @@
           <w:ilvl w:val="0"/>
           <w:numId w:val="16"/>
         </w:numPr>
+        <w:spacing w:line="360" w:lineRule="auto"/>
         <w:rPr>
           <w:lang w:val="es-ES"/>
         </w:rPr>
@@ -4877,6 +5082,7 @@
     </w:p>
     <w:p>
       <w:pPr>
+        <w:spacing w:line="360" w:lineRule="auto"/>
         <w:rPr>
           <w:lang w:val="es-ES"/>
         </w:rPr>
@@ -4904,20 +5110,23 @@
     </w:p>
     <w:p>
       <w:pPr>
-        <w:rPr>
-          <w:lang w:val="es-ES"/>
-        </w:rPr>
-      </w:pPr>
-    </w:p>
-    <w:p>
-      <w:pPr>
-        <w:rPr>
-          <w:lang w:val="es-ES"/>
-        </w:rPr>
-      </w:pPr>
-    </w:p>
-    <w:p>
-      <w:pPr>
+        <w:spacing w:line="360" w:lineRule="auto"/>
+        <w:rPr>
+          <w:lang w:val="es-ES"/>
+        </w:rPr>
+      </w:pPr>
+    </w:p>
+    <w:p>
+      <w:pPr>
+        <w:spacing w:line="360" w:lineRule="auto"/>
+        <w:rPr>
+          <w:lang w:val="es-ES"/>
+        </w:rPr>
+      </w:pPr>
+    </w:p>
+    <w:p>
+      <w:pPr>
+        <w:spacing w:line="360" w:lineRule="auto"/>
         <w:rPr>
           <w:lang w:val="es-ES"/>
         </w:rPr>
@@ -4931,27 +5140,31 @@
     </w:p>
     <w:p>
       <w:pPr>
-        <w:rPr>
-          <w:lang w:val="es-ES"/>
-        </w:rPr>
-      </w:pPr>
-    </w:p>
-    <w:p>
-      <w:pPr>
-        <w:rPr>
-          <w:lang w:val="es-ES"/>
-        </w:rPr>
-      </w:pPr>
-    </w:p>
-    <w:p>
-      <w:pPr>
-        <w:rPr>
-          <w:lang w:val="es-ES"/>
-        </w:rPr>
-      </w:pPr>
-    </w:p>
-    <w:p>
-      <w:pPr>
+        <w:spacing w:line="360" w:lineRule="auto"/>
+        <w:rPr>
+          <w:lang w:val="es-ES"/>
+        </w:rPr>
+      </w:pPr>
+    </w:p>
+    <w:p>
+      <w:pPr>
+        <w:spacing w:line="360" w:lineRule="auto"/>
+        <w:rPr>
+          <w:lang w:val="es-ES"/>
+        </w:rPr>
+      </w:pPr>
+    </w:p>
+    <w:p>
+      <w:pPr>
+        <w:spacing w:line="360" w:lineRule="auto"/>
+        <w:rPr>
+          <w:lang w:val="es-ES"/>
+        </w:rPr>
+      </w:pPr>
+    </w:p>
+    <w:p>
+      <w:pPr>
+        <w:spacing w:line="360" w:lineRule="auto"/>
         <w:rPr>
           <w:lang w:val="es-ES"/>
         </w:rPr>
@@ -4967,6 +5180,7 @@
     </w:p>
     <w:p>
       <w:pPr>
+        <w:spacing w:line="360" w:lineRule="auto"/>
         <w:rPr>
           <w:b/>
           <w:bCs/>
@@ -4984,6 +5198,7 @@
     </w:p>
     <w:p>
       <w:pPr>
+        <w:spacing w:line="360" w:lineRule="auto"/>
         <w:rPr>
           <w:lang w:val="es-ES"/>
         </w:rPr>
@@ -5015,6 +5230,7 @@
           <w:ilvl w:val="0"/>
           <w:numId w:val="17"/>
         </w:numPr>
+        <w:spacing w:line="360" w:lineRule="auto"/>
         <w:rPr>
           <w:lang w:val="es-ES"/>
         </w:rPr>
@@ -5032,6 +5248,7 @@
           <w:ilvl w:val="0"/>
           <w:numId w:val="17"/>
         </w:numPr>
+        <w:spacing w:line="360" w:lineRule="auto"/>
         <w:rPr>
           <w:lang w:val="es-ES"/>
         </w:rPr>
@@ -5049,6 +5266,7 @@
           <w:ilvl w:val="0"/>
           <w:numId w:val="17"/>
         </w:numPr>
+        <w:spacing w:line="360" w:lineRule="auto"/>
         <w:rPr>
           <w:lang w:val="es-ES"/>
         </w:rPr>
@@ -5066,6 +5284,7 @@
           <w:ilvl w:val="0"/>
           <w:numId w:val="17"/>
         </w:numPr>
+        <w:spacing w:line="360" w:lineRule="auto"/>
         <w:rPr>
           <w:lang w:val="es-ES"/>
         </w:rPr>
@@ -5079,6 +5298,7 @@
     </w:p>
     <w:p>
       <w:pPr>
+        <w:spacing w:line="360" w:lineRule="auto"/>
         <w:rPr>
           <w:lang w:val="es-ES"/>
         </w:rPr>
@@ -5094,6 +5314,7 @@
     </w:p>
     <w:p>
       <w:pPr>
+        <w:spacing w:line="360" w:lineRule="auto"/>
         <w:rPr>
           <w:b/>
           <w:bCs/>
@@ -5121,6 +5342,7 @@
     </w:p>
     <w:p>
       <w:pPr>
+        <w:spacing w:line="360" w:lineRule="auto"/>
         <w:rPr>
           <w:lang w:val="es-ES"/>
         </w:rPr>
@@ -5190,6 +5412,7 @@
     </w:p>
     <w:p>
       <w:pPr>
+        <w:spacing w:line="360" w:lineRule="auto"/>
         <w:rPr>
           <w:b/>
           <w:bCs/>
@@ -5225,6 +5448,7 @@
     </w:p>
     <w:p>
       <w:pPr>
+        <w:spacing w:line="360" w:lineRule="auto"/>
         <w:rPr>
           <w:lang w:val="es-ES"/>
         </w:rPr>
@@ -5256,6 +5480,7 @@
           <w:ilvl w:val="0"/>
           <w:numId w:val="18"/>
         </w:numPr>
+        <w:spacing w:line="360" w:lineRule="auto"/>
         <w:rPr>
           <w:lang w:val="es-ES"/>
         </w:rPr>
@@ -5295,17 +5520,17 @@
           <w:ilvl w:val="0"/>
           <w:numId w:val="18"/>
         </w:numPr>
-        <w:rPr>
-          <w:lang w:val="es-ES"/>
-        </w:rPr>
-      </w:pPr>
-      <w:r>
-        <w:rPr>
-          <w:b/>
-          <w:bCs/>
-          <w:lang w:val="es-ES"/>
-        </w:rPr>
-        <w:lastRenderedPageBreak/>
+        <w:spacing w:line="360" w:lineRule="auto"/>
+        <w:rPr>
+          <w:lang w:val="es-ES"/>
+        </w:rPr>
+      </w:pPr>
+      <w:r>
+        <w:rPr>
+          <w:b/>
+          <w:bCs/>
+          <w:lang w:val="es-ES"/>
+        </w:rPr>
         <w:t xml:space="preserve">Página de </w:t>
       </w:r>
       <w:r>
@@ -5357,6 +5582,7 @@
           <w:ilvl w:val="0"/>
           <w:numId w:val="18"/>
         </w:numPr>
+        <w:spacing w:line="360" w:lineRule="auto"/>
         <w:rPr>
           <w:lang w:val="es-ES"/>
         </w:rPr>
@@ -5382,6 +5608,7 @@
           <w:ilvl w:val="0"/>
           <w:numId w:val="18"/>
         </w:numPr>
+        <w:spacing w:line="360" w:lineRule="auto"/>
         <w:rPr>
           <w:lang w:val="es-ES"/>
         </w:rPr>
@@ -5407,6 +5634,7 @@
           <w:ilvl w:val="0"/>
           <w:numId w:val="18"/>
         </w:numPr>
+        <w:spacing w:line="360" w:lineRule="auto"/>
         <w:rPr>
           <w:lang w:val="es-ES"/>
         </w:rPr>
@@ -5432,6 +5660,7 @@
           <w:ilvl w:val="0"/>
           <w:numId w:val="18"/>
         </w:numPr>
+        <w:spacing w:line="360" w:lineRule="auto"/>
         <w:rPr>
           <w:lang w:val="es-ES"/>
         </w:rPr>
@@ -5453,6 +5682,7 @@
     </w:p>
     <w:p>
       <w:pPr>
+        <w:spacing w:line="360" w:lineRule="auto"/>
         <w:rPr>
           <w:lang w:val="es-ES"/>
         </w:rPr>
@@ -5496,6 +5726,7 @@
     </w:p>
     <w:p>
       <w:pPr>
+        <w:spacing w:line="360" w:lineRule="auto"/>
         <w:rPr>
           <w:lang w:val="es-ES"/>
         </w:rPr>
@@ -5511,6 +5742,7 @@
     </w:p>
     <w:p>
       <w:pPr>
+        <w:spacing w:line="360" w:lineRule="auto"/>
         <w:rPr>
           <w:b/>
           <w:bCs/>
@@ -5528,6 +5760,7 @@
     </w:p>
     <w:p>
       <w:pPr>
+        <w:spacing w:line="360" w:lineRule="auto"/>
         <w:rPr>
           <w:lang w:val="es-ES"/>
         </w:rPr>
@@ -5559,6 +5792,7 @@
           <w:ilvl w:val="0"/>
           <w:numId w:val="19"/>
         </w:numPr>
+        <w:spacing w:line="360" w:lineRule="auto"/>
         <w:rPr>
           <w:lang w:val="es-ES"/>
         </w:rPr>
@@ -5584,6 +5818,7 @@
           <w:ilvl w:val="0"/>
           <w:numId w:val="19"/>
         </w:numPr>
+        <w:spacing w:line="360" w:lineRule="auto"/>
         <w:rPr>
           <w:lang w:val="es-ES"/>
         </w:rPr>
@@ -5619,6 +5854,7 @@
           <w:ilvl w:val="0"/>
           <w:numId w:val="19"/>
         </w:numPr>
+        <w:spacing w:line="360" w:lineRule="auto"/>
         <w:rPr>
           <w:lang w:val="es-ES"/>
         </w:rPr>
@@ -5644,6 +5880,7 @@
           <w:ilvl w:val="0"/>
           <w:numId w:val="19"/>
         </w:numPr>
+        <w:spacing w:line="360" w:lineRule="auto"/>
         <w:rPr>
           <w:lang w:val="es-ES"/>
         </w:rPr>
@@ -5701,6 +5938,7 @@
           <w:ilvl w:val="0"/>
           <w:numId w:val="19"/>
         </w:numPr>
+        <w:spacing w:line="360" w:lineRule="auto"/>
         <w:rPr>
           <w:lang w:val="es-ES"/>
         </w:rPr>
@@ -5720,15 +5958,19 @@
         <w:t xml:space="preserve"> interfaz limpia, sin elementos innecesarios.</w:t>
       </w:r>
     </w:p>
-    <w:p/>
-    <w:p/>
-    <w:p/>
-    <w:p/>
-    <w:p/>
-    <w:p/>
-    <w:p/>
-    <w:p>
-      <w:pPr>
+    <w:p>
+      <w:pPr>
+        <w:spacing w:line="360" w:lineRule="auto"/>
+      </w:pPr>
+    </w:p>
+    <w:p>
+      <w:pPr>
+        <w:spacing w:line="360" w:lineRule="auto"/>
+      </w:pPr>
+    </w:p>
+    <w:p>
+      <w:pPr>
+        <w:spacing w:line="360" w:lineRule="auto"/>
         <w:rPr>
           <w:b/>
           <w:bCs/>
@@ -5762,6 +6004,7 @@
     </w:p>
     <w:p>
       <w:pPr>
+        <w:spacing w:line="360" w:lineRule="auto"/>
         <w:rPr>
           <w:b/>
           <w:bCs/>
@@ -5812,6 +6055,9 @@
       </w:r>
     </w:p>
     <w:p>
+      <w:pPr>
+        <w:spacing w:line="360" w:lineRule="auto"/>
+      </w:pPr>
       <w:r>
         <w:br/>
       </w:r>
@@ -5860,6 +6106,9 @@
       </w:r>
     </w:p>
     <w:p>
+      <w:pPr>
+        <w:spacing w:line="360" w:lineRule="auto"/>
+      </w:pPr>
       <w:r>
         <w:t xml:space="preserve">Para la configuración general del proyecto tenemos el archivo de </w:t>
       </w:r>
@@ -5896,9 +6145,14 @@
         <w:t>pring para probar y configurar un proyecto.</w:t>
       </w:r>
     </w:p>
-    <w:p/>
-    <w:p>
-      <w:pPr>
+    <w:p>
+      <w:pPr>
+        <w:spacing w:line="360" w:lineRule="auto"/>
+      </w:pPr>
+    </w:p>
+    <w:p>
+      <w:pPr>
+        <w:spacing w:line="360" w:lineRule="auto"/>
         <w:rPr>
           <w:b/>
           <w:bCs/>
@@ -5931,6 +6185,9 @@
       <w:proofErr w:type="spellEnd"/>
     </w:p>
     <w:p>
+      <w:pPr>
+        <w:spacing w:line="360" w:lineRule="auto"/>
+      </w:pPr>
       <w:r>
         <w:t xml:space="preserve">Una parte muy relevante es la base de datos que vamos a necesitar, en este caso la seleccionada es </w:t>
       </w:r>
@@ -5944,6 +6201,9 @@
       </w:r>
     </w:p>
     <w:p>
+      <w:pPr>
+        <w:spacing w:line="360" w:lineRule="auto"/>
+      </w:pPr>
       <w:r>
         <w:t xml:space="preserve">En nuestra base de datos tendremos diferentes tablas: Clientes, Administradores, Objetos, Reservas, Hoteles, Habitaciones, Recompensas… Cada una tiene su ID y sus claves foráneas que hace que se relacionen entre </w:t>
       </w:r>
@@ -5975,82 +6235,110 @@
         <w:t>CRUD)</w:t>
       </w:r>
     </w:p>
-    <w:p/>
-    <w:p/>
-    <w:p/>
-    <w:p/>
-    <w:p>
-      <w:pPr>
-        <w:rPr>
-          <w:b/>
-          <w:bCs/>
-        </w:rPr>
-      </w:pPr>
-      <w:r>
-        <w:rPr>
-          <w:b/>
-          <w:bCs/>
+    <w:p>
+      <w:pPr>
+        <w:spacing w:line="360" w:lineRule="auto"/>
+      </w:pPr>
+    </w:p>
+    <w:p>
+      <w:pPr>
+        <w:spacing w:line="360" w:lineRule="auto"/>
+      </w:pPr>
+    </w:p>
+    <w:p>
+      <w:pPr>
+        <w:spacing w:line="360" w:lineRule="auto"/>
+        <w:rPr>
+          <w:b/>
+          <w:bCs/>
+        </w:rPr>
+      </w:pPr>
+      <w:r>
+        <w:rPr>
+          <w:b/>
+          <w:bCs/>
+        </w:rPr>
+        <w:t xml:space="preserve">4.3 </w:t>
+      </w:r>
+      <w:r>
+        <w:rPr>
+          <w:b/>
+          <w:bCs/>
+          <w:lang w:val="es-ES"/>
+        </w:rPr>
+        <w:t>Implementación de controladores</w:t>
+      </w:r>
+      <w:r>
+        <w:rPr>
+          <w:b/>
+          <w:bCs/>
+          <w:lang w:val="es-ES"/>
+        </w:rPr>
+        <w:t>, recursos y entidades</w:t>
+      </w:r>
+    </w:p>
+    <w:p>
+      <w:pPr>
+        <w:spacing w:line="360" w:lineRule="auto"/>
+      </w:pPr>
+    </w:p>
+    <w:p>
+      <w:pPr>
+        <w:spacing w:line="360" w:lineRule="auto"/>
+      </w:pPr>
+      <w:r>
+        <w:t xml:space="preserve">Para este proyecto el Back en Spring se ha distribuido de la siguiente manera: </w:t>
+      </w:r>
+    </w:p>
+    <w:p>
+      <w:pPr>
+        <w:spacing w:line="360" w:lineRule="auto"/>
+      </w:pPr>
+    </w:p>
+    <w:p>
+      <w:pPr>
+        <w:spacing w:line="360" w:lineRule="auto"/>
+      </w:pPr>
+      <w:r>
+        <w:t xml:space="preserve">-Primero tenemos las </w:t>
+      </w:r>
+      <w:r>
+        <w:rPr>
+          <w:b/>
+          <w:bCs/>
+        </w:rPr>
+        <w:t>entidades</w:t>
+      </w:r>
+      <w:r>
+        <w:rPr>
+          <w:b/>
+          <w:bCs/>
+        </w:rPr>
+        <w:t xml:space="preserve"> </w:t>
+      </w:r>
+      <w:r>
+        <w:t>que son básicamente los objetos de nuestro proyecto que queremos que Spring los convierta y los trate como tablas de nuestra base de datos con sus diferentes columnas</w:t>
+      </w:r>
+      <w:r>
+        <w:t xml:space="preserve">. Aquí hay un ejemplo con el objeto reserva: </w:t>
+      </w:r>
+    </w:p>
+    <w:p>
+      <w:pPr>
+        <w:spacing w:line="360" w:lineRule="auto"/>
+      </w:pPr>
+    </w:p>
+    <w:p>
+      <w:pPr>
+        <w:spacing w:line="360" w:lineRule="auto"/>
+      </w:pPr>
+      <w:r>
+        <w:rPr>
+          <w:noProof/>
         </w:rPr>
         <w:lastRenderedPageBreak/>
-        <w:t xml:space="preserve">4.3 </w:t>
-      </w:r>
-      <w:r>
-        <w:rPr>
-          <w:b/>
-          <w:bCs/>
-          <w:lang w:val="es-ES"/>
-        </w:rPr>
-        <w:t>Implementación de controladores</w:t>
-      </w:r>
-      <w:r>
-        <w:rPr>
-          <w:b/>
-          <w:bCs/>
-          <w:lang w:val="es-ES"/>
-        </w:rPr>
-        <w:t>, recursos y entidades</w:t>
-      </w:r>
-    </w:p>
-    <w:p/>
-    <w:p>
-      <w:r>
-        <w:t xml:space="preserve">Para este proyecto el Back en Spring se ha distribuido de la siguiente manera: </w:t>
-      </w:r>
-    </w:p>
-    <w:p/>
-    <w:p>
-      <w:r>
-        <w:t xml:space="preserve">-Primero tenemos las </w:t>
-      </w:r>
-      <w:r>
-        <w:rPr>
-          <w:b/>
-          <w:bCs/>
-        </w:rPr>
-        <w:t>entidades</w:t>
-      </w:r>
-      <w:r>
-        <w:rPr>
-          <w:b/>
-          <w:bCs/>
-        </w:rPr>
-        <w:t xml:space="preserve"> </w:t>
-      </w:r>
-      <w:r>
-        <w:t>que son básicamente los objetos de nuestro proyecto que queremos que Spring los convierta y los trate como tablas de nuestra base de datos con sus diferentes columnas</w:t>
-      </w:r>
-      <w:r>
-        <w:t xml:space="preserve">. Aquí hay un ejemplo con el objeto reserva: </w:t>
-      </w:r>
-    </w:p>
-    <w:p/>
-    <w:p>
-      <w:r>
-        <w:rPr>
-          <w:noProof/>
-        </w:rPr>
         <w:drawing>
-          <wp:inline distT="0" distB="0" distL="0" distR="0" wp14:anchorId="20850595" wp14:editId="6BEF2CB1">
+          <wp:inline distT="0" distB="0" distL="0" distR="0" wp14:anchorId="20850595" wp14:editId="745252F3">
             <wp:extent cx="5733415" cy="3439795"/>
             <wp:effectExtent l="0" t="0" r="635" b="8255"/>
             <wp:docPr id="1673178129" name="Imagen 1" descr="Texto&#10;&#10;El contenido generado por IA puede ser incorrecto."/>
@@ -6093,6 +6381,9 @@
       </w:r>
     </w:p>
     <w:p>
+      <w:pPr>
+        <w:spacing w:line="360" w:lineRule="auto"/>
+      </w:pPr>
       <w:r>
         <w:rPr>
           <w:noProof/>
@@ -6141,13 +6432,16 @@
       </w:r>
     </w:p>
     <w:p>
+      <w:pPr>
+        <w:spacing w:line="360" w:lineRule="auto"/>
+      </w:pPr>
       <w:r>
         <w:rPr>
           <w:noProof/>
         </w:rPr>
         <w:lastRenderedPageBreak/>
         <w:drawing>
-          <wp:inline distT="0" distB="0" distL="0" distR="0" wp14:anchorId="0DF41C2D" wp14:editId="5A6CDDE1">
+          <wp:inline distT="0" distB="0" distL="0" distR="0" wp14:anchorId="0DF41C2D" wp14:editId="08DBD3A0">
             <wp:extent cx="5733415" cy="2990215"/>
             <wp:effectExtent l="0" t="0" r="635" b="635"/>
             <wp:docPr id="657427393" name="Imagen 3" descr="Texto&#10;&#10;El contenido generado por IA puede ser incorrecto."/>
@@ -6189,8 +6483,15 @@
         </w:drawing>
       </w:r>
     </w:p>
-    <w:p/>
-    <w:p>
+    <w:p>
+      <w:pPr>
+        <w:spacing w:line="360" w:lineRule="auto"/>
+      </w:pPr>
+    </w:p>
+    <w:p>
+      <w:pPr>
+        <w:spacing w:line="360" w:lineRule="auto"/>
+      </w:pPr>
       <w:r>
         <w:t>Como vemos para que Spring lo tome como una tabla en la base de datos lo tenemos que declarar como @Entity, después en @Table (</w:t>
       </w:r>
@@ -6235,24 +6536,27 @@
         <w:t>.</w:t>
       </w:r>
     </w:p>
-    <w:p/>
-    <w:p/>
-    <w:p/>
-    <w:p>
-      <w:r>
-        <w:t>-</w:t>
-      </w:r>
-      <w:r>
-        <w:t>Después</w:t>
-      </w:r>
-      <w:r>
-        <w:t xml:space="preserve"> tenemos l</w:t>
-      </w:r>
-      <w:r>
-        <w:t>o</w:t>
-      </w:r>
-      <w:r>
-        <w:t xml:space="preserve">s </w:t>
+    <w:p>
+      <w:pPr>
+        <w:spacing w:line="360" w:lineRule="auto"/>
+      </w:pPr>
+    </w:p>
+    <w:p>
+      <w:pPr>
+        <w:spacing w:line="360" w:lineRule="auto"/>
+      </w:pPr>
+    </w:p>
+    <w:p>
+      <w:pPr>
+        <w:spacing w:line="360" w:lineRule="auto"/>
+      </w:pPr>
+    </w:p>
+    <w:p>
+      <w:pPr>
+        <w:spacing w:line="360" w:lineRule="auto"/>
+      </w:pPr>
+      <w:r>
+        <w:t xml:space="preserve">-Después tenemos los </w:t>
       </w:r>
       <w:r>
         <w:rPr>
@@ -6265,8 +6569,15 @@
         <w:t>que básicamente contienen los métodos que vamos a utilizar para hacer consultas a la base de datos y que nos devuelva información en forma de Objetos, booleanos… Gracias a Spring se pueden hacer consultas complejas mencionando los atributos del objeto y Spring detecta el propio nombre sin necesidad de hacer ningún método extra. Aquí un ejemplo con el repositorio del Cliente:</w:t>
       </w:r>
     </w:p>
-    <w:p/>
-    <w:p>
+    <w:p>
+      <w:pPr>
+        <w:spacing w:line="360" w:lineRule="auto"/>
+      </w:pPr>
+    </w:p>
+    <w:p>
+      <w:pPr>
+        <w:spacing w:line="360" w:lineRule="auto"/>
+      </w:pPr>
       <w:r>
         <w:rPr>
           <w:noProof/>
@@ -6314,8 +6625,15 @@
         </w:drawing>
       </w:r>
     </w:p>
-    <w:p/>
-    <w:p>
+    <w:p>
+      <w:pPr>
+        <w:spacing w:line="360" w:lineRule="auto"/>
+      </w:pPr>
+    </w:p>
+    <w:p>
+      <w:pPr>
+        <w:spacing w:line="360" w:lineRule="auto"/>
+      </w:pPr>
       <w:r>
         <w:t xml:space="preserve">Como vemos hay que indicar el @Repositorio para </w:t>
       </w:r>
@@ -6352,15 +6670,22 @@
         <w:t xml:space="preserve"> Key.</w:t>
       </w:r>
     </w:p>
-    <w:p/>
-    <w:p/>
-    <w:p>
-      <w:r>
-        <w:lastRenderedPageBreak/>
-        <w:t>-</w:t>
-      </w:r>
-      <w:r>
-        <w:t xml:space="preserve">Por </w:t>
+    <w:p>
+      <w:pPr>
+        <w:spacing w:line="360" w:lineRule="auto"/>
+      </w:pPr>
+    </w:p>
+    <w:p>
+      <w:pPr>
+        <w:spacing w:line="360" w:lineRule="auto"/>
+      </w:pPr>
+    </w:p>
+    <w:p>
+      <w:pPr>
+        <w:spacing w:line="360" w:lineRule="auto"/>
+      </w:pPr>
+      <w:r>
+        <w:t xml:space="preserve">-Por </w:t>
       </w:r>
       <w:proofErr w:type="gramStart"/>
       <w:r>
@@ -6368,33 +6693,17 @@
       </w:r>
       <w:proofErr w:type="gramEnd"/>
       <w:r>
-        <w:t xml:space="preserve"> tenemos </w:t>
-      </w:r>
-      <w:r>
-        <w:t>a los</w:t>
-      </w:r>
-      <w:r>
-        <w:t xml:space="preserve"> </w:t>
-      </w:r>
-      <w:r>
-        <w:rPr>
-          <w:b/>
-          <w:bCs/>
-        </w:rPr>
-        <w:t>controladores</w:t>
-      </w:r>
-      <w:r>
-        <w:rPr>
-          <w:b/>
-          <w:bCs/>
-        </w:rPr>
-        <w:t xml:space="preserve"> </w:t>
-      </w:r>
-      <w:r>
-        <w:t>que básicamente</w:t>
-      </w:r>
-      <w:r>
-        <w:t xml:space="preserve"> realizan las operaciones CRUD en la base de datos, es donde se conectará el </w:t>
+        <w:t xml:space="preserve"> tenemos a los </w:t>
+      </w:r>
+      <w:r>
+        <w:rPr>
+          <w:b/>
+          <w:bCs/>
+        </w:rPr>
+        <w:t xml:space="preserve">controladores </w:t>
+      </w:r>
+      <w:r>
+        <w:t xml:space="preserve">que básicamente realizan las operaciones CRUD en la base de datos, es donde se conectará el </w:t>
       </w:r>
       <w:proofErr w:type="spellStart"/>
       <w:r>
@@ -6411,14 +6720,16 @@
         <w:t>:</w:t>
       </w:r>
     </w:p>
-    <w:p/>
-    <w:p>
+    <w:p>
+      <w:pPr>
+        <w:spacing w:line="360" w:lineRule="auto"/>
+      </w:pPr>
       <w:r>
         <w:rPr>
           <w:noProof/>
         </w:rPr>
         <w:drawing>
-          <wp:inline distT="0" distB="0" distL="0" distR="0" wp14:anchorId="5A9B41A3" wp14:editId="01394387">
+          <wp:inline distT="0" distB="0" distL="0" distR="0" wp14:anchorId="79838EB8" wp14:editId="343EF352">
             <wp:extent cx="5733415" cy="3043555"/>
             <wp:effectExtent l="0" t="0" r="635" b="4445"/>
             <wp:docPr id="58610322" name="Imagen 5" descr="Texto&#10;&#10;El contenido generado por IA puede ser incorrecto."/>
@@ -6459,12 +6770,17 @@
           </wp:inline>
         </w:drawing>
       </w:r>
+    </w:p>
+    <w:p>
+      <w:pPr>
+        <w:spacing w:line="360" w:lineRule="auto"/>
+      </w:pPr>
       <w:r>
         <w:rPr>
           <w:noProof/>
         </w:rPr>
         <w:drawing>
-          <wp:inline distT="0" distB="0" distL="0" distR="0" wp14:anchorId="3F9FD170" wp14:editId="1F19F9A9">
+          <wp:inline distT="0" distB="0" distL="0" distR="0" wp14:anchorId="3F9FD170" wp14:editId="6C39844E">
             <wp:extent cx="5733415" cy="3173730"/>
             <wp:effectExtent l="0" t="0" r="635" b="7620"/>
             <wp:docPr id="2017186993" name="Imagen 6" descr="Texto&#10;&#10;El contenido generado por IA puede ser incorrecto."/>
@@ -6507,13 +6823,16 @@
       </w:r>
     </w:p>
     <w:p>
+      <w:pPr>
+        <w:spacing w:line="360" w:lineRule="auto"/>
+      </w:pPr>
       <w:r>
         <w:rPr>
           <w:noProof/>
         </w:rPr>
         <w:lastRenderedPageBreak/>
         <w:drawing>
-          <wp:inline distT="0" distB="0" distL="0" distR="0" wp14:anchorId="6C5A39FD" wp14:editId="59AEF5F0">
+          <wp:inline distT="0" distB="0" distL="0" distR="0" wp14:anchorId="6C5A39FD" wp14:editId="39903477">
             <wp:extent cx="5733415" cy="3152775"/>
             <wp:effectExtent l="0" t="0" r="635" b="9525"/>
             <wp:docPr id="1754316065" name="Imagen 7" descr="Texto&#10;&#10;El contenido generado por IA puede ser incorrecto."/>
@@ -6558,8 +6877,15 @@
         <w:t xml:space="preserve"> </w:t>
       </w:r>
     </w:p>
-    <w:p/>
-    <w:p>
+    <w:p>
+      <w:pPr>
+        <w:spacing w:line="360" w:lineRule="auto"/>
+      </w:pPr>
+    </w:p>
+    <w:p>
+      <w:pPr>
+        <w:spacing w:line="360" w:lineRule="auto"/>
+      </w:pPr>
       <w:r>
         <w:t xml:space="preserve">Como se puede observar hay que declarar el @RestController para indicar que es un controlador de tipo </w:t>
       </w:r>
@@ -6612,8 +6938,15 @@
         <w:t>, con la ruta de la petición http. Cada una de estas peticiones se conectará al repositorio necesario y realizará modificaciones en la base de datos u obtendrá información determinada para cada petición.</w:t>
       </w:r>
     </w:p>
-    <w:p/>
-    <w:p>
+    <w:p>
+      <w:pPr>
+        <w:spacing w:line="360" w:lineRule="auto"/>
+      </w:pPr>
+    </w:p>
+    <w:p>
+      <w:pPr>
+        <w:spacing w:line="360" w:lineRule="auto"/>
+      </w:pPr>
       <w:r>
         <w:t xml:space="preserve">Con esta base podremos realizar la API </w:t>
       </w:r>
@@ -6634,10 +6967,19 @@
         <w:t xml:space="preserve"> para realizar las peticiones a la API y probar su correcto funcionamiento.</w:t>
       </w:r>
     </w:p>
-    <w:p/>
-    <w:p/>
-    <w:p>
-      <w:pPr>
+    <w:p>
+      <w:pPr>
+        <w:spacing w:line="360" w:lineRule="auto"/>
+      </w:pPr>
+    </w:p>
+    <w:p>
+      <w:pPr>
+        <w:spacing w:line="360" w:lineRule="auto"/>
+      </w:pPr>
+    </w:p>
+    <w:p>
+      <w:pPr>
+        <w:spacing w:line="360" w:lineRule="auto"/>
         <w:rPr>
           <w:b/>
           <w:bCs/>
@@ -6673,8 +7015,15 @@
         <w:t>Seguridad y autenticación con Spring Security</w:t>
       </w:r>
     </w:p>
-    <w:p/>
-    <w:p>
+    <w:p>
+      <w:pPr>
+        <w:spacing w:line="360" w:lineRule="auto"/>
+      </w:pPr>
+    </w:p>
+    <w:p>
+      <w:pPr>
+        <w:spacing w:line="360" w:lineRule="auto"/>
+      </w:pPr>
       <w:r>
         <w:t xml:space="preserve">Para asegurar los datos de los clientes y evitar las filtraciones de contraseñas, en este proyecto se ha utilizado Spring Security para encriptar y comparar las contraseñas, de tal manera que se </w:t>
       </w:r>
@@ -6688,7 +7037,11 @@
       </w:r>
     </w:p>
     <w:p>
-      <w:r>
+      <w:pPr>
+        <w:spacing w:line="360" w:lineRule="auto"/>
+      </w:pPr>
+      <w:r>
+        <w:lastRenderedPageBreak/>
         <w:br/>
       </w:r>
       <w:r>
@@ -6740,6 +7093,7 @@
     </w:p>
     <w:p>
       <w:pPr>
+        <w:spacing w:line="360" w:lineRule="auto"/>
         <w:rPr>
           <w:noProof/>
         </w:rPr>
@@ -6748,9 +7102,8 @@
         <w:rPr>
           <w:noProof/>
         </w:rPr>
-        <w:lastRenderedPageBreak/>
         <w:drawing>
-          <wp:inline distT="0" distB="0" distL="0" distR="0" wp14:anchorId="07672ACD" wp14:editId="611208DD">
+          <wp:inline distT="0" distB="0" distL="0" distR="0" wp14:anchorId="07672ACD" wp14:editId="092708FB">
             <wp:extent cx="5733415" cy="1701800"/>
             <wp:effectExtent l="0" t="0" r="635" b="0"/>
             <wp:docPr id="1098602129" name="Imagen 9" descr="Texto&#10;&#10;El contenido generado por IA puede ser incorrecto."/>
@@ -6794,12 +7147,16 @@
     </w:p>
     <w:p>
       <w:pPr>
+        <w:spacing w:line="360" w:lineRule="auto"/>
         <w:rPr>
           <w:noProof/>
         </w:rPr>
       </w:pPr>
     </w:p>
     <w:p>
+      <w:pPr>
+        <w:spacing w:line="360" w:lineRule="auto"/>
+      </w:pPr>
       <w:r>
         <w:t xml:space="preserve">Como se puede observar el método </w:t>
       </w:r>
@@ -6833,21 +7190,210 @@
       </w:r>
       <w:proofErr w:type="spellEnd"/>
       <w:r>
-        <w:t xml:space="preserve"> que indica si la contraseña coincide con la codificada lo que nos sirve perfectamente para un inicio de sesión del usuario.</w:t>
-      </w:r>
-      <w:r>
+        <w:t xml:space="preserve"> que indica si la contraseña coincide con la codificada lo que nos sirve perfectamente para un inicio de sesión del usuario. </w:t>
+      </w:r>
+    </w:p>
+    <w:p>
+      <w:pPr>
+        <w:spacing w:line="360" w:lineRule="auto"/>
+      </w:pPr>
+    </w:p>
+    <w:p>
+      <w:pPr>
+        <w:spacing w:line="360" w:lineRule="auto"/>
+      </w:pPr>
+      <w:r>
+        <w:t>-------Añadir mas cosas de seguridad aquí-----------------------------------</w:t>
+      </w:r>
+    </w:p>
+    <w:p>
+      <w:pPr>
+        <w:spacing w:line="360" w:lineRule="auto"/>
+      </w:pPr>
+    </w:p>
+    <w:p>
+      <w:pPr>
+        <w:spacing w:line="360" w:lineRule="auto"/>
+        <w:rPr>
+          <w:b/>
+          <w:bCs/>
+          <w:lang w:val="es-ES"/>
+        </w:rPr>
+      </w:pPr>
+      <w:r>
+        <w:rPr>
+          <w:b/>
+          <w:bCs/>
+        </w:rPr>
+        <w:t>4.</w:t>
+      </w:r>
+      <w:r>
+        <w:rPr>
+          <w:b/>
+          <w:bCs/>
+        </w:rPr>
+        <w:t>5</w:t>
+      </w:r>
+      <w:r>
+        <w:rPr>
+          <w:b/>
+          <w:bCs/>
+        </w:rPr>
         <w:t xml:space="preserve"> </w:t>
       </w:r>
+      <w:r>
+        <w:rPr>
+          <w:b/>
+          <w:bCs/>
+          <w:lang w:val="es-ES"/>
+        </w:rPr>
+        <w:t>Gestión de reservas y usuarios</w:t>
+      </w:r>
+    </w:p>
+    <w:p>
+      <w:pPr>
+        <w:spacing w:line="360" w:lineRule="auto"/>
+        <w:rPr>
+          <w:b/>
+          <w:bCs/>
+          <w:lang w:val="es-ES"/>
+        </w:rPr>
+      </w:pPr>
+    </w:p>
+    <w:p>
+      <w:pPr>
+        <w:spacing w:line="360" w:lineRule="auto"/>
+        <w:rPr>
+          <w:lang w:val="es-ES"/>
+        </w:rPr>
+      </w:pPr>
+      <w:r>
+        <w:rPr>
+          <w:lang w:val="es-ES"/>
+        </w:rPr>
+        <w:t xml:space="preserve">Para la gestión de reservas se han realizado diferentes métodos para hacer que un usuario no pueda reservar una habitación que este ocupada en ese momento, para ello se ha realizado un método </w:t>
+      </w:r>
+      <w:proofErr w:type="spellStart"/>
+      <w:r>
+        <w:rPr>
+          <w:lang w:val="es-ES"/>
+        </w:rPr>
+        <w:t>boleano</w:t>
+      </w:r>
+      <w:proofErr w:type="spellEnd"/>
+      <w:r>
+        <w:rPr>
+          <w:lang w:val="es-ES"/>
+        </w:rPr>
+        <w:t xml:space="preserve"> de esta ocupado y para poder reservar una habitación una de las condiciones es que ese método te devuelva false. En dicho método hay que introducir la habitación, el día de entrada y el de salida, lo que se hace es recorrerse estos días comprobando que no hay ningún día de estos que coincida con una reserva, si no coincide ningún día el método retornará false y si coincide retornará true. Con esto podemos comprobar fácilmente en un rango de días si la habitación </w:t>
+      </w:r>
+      <w:proofErr w:type="spellStart"/>
+      <w:r>
+        <w:rPr>
+          <w:lang w:val="es-ES"/>
+        </w:rPr>
+        <w:t>esta</w:t>
+      </w:r>
+      <w:proofErr w:type="spellEnd"/>
+      <w:r>
+        <w:rPr>
+          <w:lang w:val="es-ES"/>
+        </w:rPr>
+        <w:t xml:space="preserve"> o no ocupada.</w:t>
+      </w:r>
+    </w:p>
+    <w:p>
+      <w:pPr>
+        <w:spacing w:line="360" w:lineRule="auto"/>
+        <w:rPr>
+          <w:lang w:val="es-ES"/>
+        </w:rPr>
+      </w:pPr>
+    </w:p>
+    <w:p>
+      <w:pPr>
+        <w:rPr>
+          <w:lang w:val="es-ES"/>
+        </w:rPr>
+      </w:pPr>
+      <w:r>
+        <w:rPr>
+          <w:noProof/>
+          <w:lang w:val="es-ES"/>
+        </w:rPr>
+        <w:lastRenderedPageBreak/>
+        <w:drawing>
+          <wp:inline distT="0" distB="0" distL="0" distR="0" wp14:anchorId="134FDF82" wp14:editId="59554C7E">
+            <wp:extent cx="5733415" cy="2368550"/>
+            <wp:effectExtent l="0" t="0" r="635" b="0"/>
+            <wp:docPr id="1853395792" name="Imagen 1" descr="Texto&#10;&#10;El contenido generado por IA puede ser incorrecto."/>
+            <wp:cNvGraphicFramePr>
+              <a:graphicFrameLocks xmlns:a="http://schemas.openxmlformats.org/drawingml/2006/main" noChangeAspect="1"/>
+            </wp:cNvGraphicFramePr>
+            <a:graphic xmlns:a="http://schemas.openxmlformats.org/drawingml/2006/main">
+              <a:graphicData uri="http://schemas.openxmlformats.org/drawingml/2006/picture">
+                <pic:pic xmlns:pic="http://schemas.openxmlformats.org/drawingml/2006/picture">
+                  <pic:nvPicPr>
+                    <pic:cNvPr id="1853395792" name="Imagen 1" descr="Texto&#10;&#10;El contenido generado por IA puede ser incorrecto."/>
+                    <pic:cNvPicPr/>
+                  </pic:nvPicPr>
+                  <pic:blipFill>
+                    <a:blip r:embed="rId15" cstate="print">
+                      <a:extLst>
+                        <a:ext uri="{28A0092B-C50C-407E-A947-70E740481C1C}">
+                          <a14:useLocalDpi xmlns:a14="http://schemas.microsoft.com/office/drawing/2010/main" val="0"/>
+                        </a:ext>
+                      </a:extLst>
+                    </a:blip>
+                    <a:stretch>
+                      <a:fillRect/>
+                    </a:stretch>
+                  </pic:blipFill>
+                  <pic:spPr>
+                    <a:xfrm>
+                      <a:off x="0" y="0"/>
+                      <a:ext cx="5733415" cy="2368550"/>
+                    </a:xfrm>
+                    <a:prstGeom prst="rect">
+                      <a:avLst/>
+                    </a:prstGeom>
+                  </pic:spPr>
+                </pic:pic>
+              </a:graphicData>
+            </a:graphic>
+          </wp:inline>
+        </w:drawing>
+      </w:r>
+    </w:p>
+    <w:p>
+      <w:pPr>
+        <w:rPr>
+          <w:lang w:val="es-ES"/>
+        </w:rPr>
+      </w:pPr>
+    </w:p>
+    <w:p>
+      <w:pPr>
+        <w:rPr>
+          <w:b/>
+          <w:bCs/>
+          <w:lang w:val="es-ES"/>
+        </w:rPr>
+      </w:pPr>
+    </w:p>
+    <w:p>
+      <w:pPr>
+        <w:rPr>
+          <w:b/>
+          <w:bCs/>
+          <w:lang w:val="es-ES"/>
+        </w:rPr>
+      </w:pPr>
     </w:p>
     <w:p/>
     <w:p>
-      <w:r>
-        <w:t>-------Añadir mas cosas de seguridad aquí-----------------------------------</w:t>
-      </w:r>
-    </w:p>
-    <w:p/>
-    <w:p>
-      <w:pPr>
+      <w:pPr>
+        <w:spacing w:line="360" w:lineRule="auto"/>
         <w:rPr>
           <w:b/>
           <w:bCs/>
@@ -6881,52 +7427,8 @@
           <w:bCs/>
           <w:lang w:val="es-ES"/>
         </w:rPr>
-        <w:t>Gestión de reservas y usuarios</w:t>
-      </w:r>
-    </w:p>
-    <w:p>
-      <w:pPr>
-        <w:rPr>
-          <w:b/>
-          <w:bCs/>
-          <w:lang w:val="es-ES"/>
-        </w:rPr>
-      </w:pPr>
-    </w:p>
-    <w:p>
-      <w:pPr>
-        <w:rPr>
-          <w:b/>
-          <w:bCs/>
-          <w:lang w:val="es-ES"/>
-        </w:rPr>
-      </w:pPr>
-    </w:p>
-    <w:p>
-      <w:pPr>
-        <w:rPr>
-          <w:b/>
-          <w:bCs/>
-          <w:lang w:val="es-ES"/>
-        </w:rPr>
-      </w:pPr>
-    </w:p>
-    <w:p>
-      <w:pPr>
-        <w:rPr>
-          <w:b/>
-          <w:bCs/>
-          <w:lang w:val="es-ES"/>
-        </w:rPr>
-      </w:pPr>
-    </w:p>
-    <w:p>
-      <w:pPr>
-        <w:rPr>
-          <w:b/>
-          <w:bCs/>
-        </w:rPr>
-      </w:pPr>
+        <w:t>Envío de correos electrónicos con notificaciones</w:t>
+      </w:r>
     </w:p>
     <w:p/>
     <w:sectPr>
@@ -6941,6 +7443,11 @@
 
 <file path=word/numbering.xml><?xml version="1.0" encoding="utf-8"?>
 <w:numbering xmlns:wpc="http://schemas.microsoft.com/office/word/2010/wordprocessingCanvas" xmlns:cx="http://schemas.microsoft.com/office/drawing/2014/chartex" xmlns:cx1="http://schemas.microsoft.com/office/drawing/2015/9/8/chartex" xmlns:cx2="http://schemas.microsoft.com/office/drawing/2015/10/21/chartex" xmlns:cx3="http://schemas.microsoft.com/office/drawing/2016/5/9/chartex" xmlns:cx4="http://schemas.microsoft.com/office/drawing/2016/5/10/chartex" xmlns:cx5="http://schemas.microsoft.com/office/drawing/2016/5/11/chartex" xmlns:cx6="http://schemas.microsoft.com/office/drawing/2016/5/12/chartex" xmlns:cx7="http://schemas.microsoft.com/office/drawing/2016/5/13/chartex" xmlns:cx8="http://schemas.microsoft.com/office/drawing/2016/5/14/chartex" xmlns:mc="http://schemas.openxmlformats.org/markup-compatibility/2006" xmlns:aink="http://schemas.microsoft.com/office/drawing/2016/ink" xmlns:am3d="http://schemas.microsoft.com/office/drawing/2017/model3d" xmlns:o="urn:schemas-microsoft-com:office:office" xmlns:oel="http://schemas.microsoft.com/office/2019/extlst" xmlns:r="http://schemas.openxmlformats.org/officeDocument/2006/relationships" xmlns:m="http://schemas.openxmlformats.org/officeDocument/2006/math" xmlns:v="urn:schemas-microsoft-com:vml" xmlns:wp14="http://schemas.microsoft.com/office/word/2010/wordprocessingDrawing" xmlns:wp="http://schemas.openxmlformats.org/drawingml/2006/wordprocessingDrawing" xmlns:w10="urn:schemas-microsoft-com:office:word" xmlns:w="http://schemas.openxmlformats.org/wordprocessingml/2006/main" xmlns:w14="http://schemas.microsoft.com/office/word/2010/wordml" xmlns:w15="http://schemas.microsoft.com/office/word/2012/wordml" xmlns:w16cex="http://schemas.microsoft.com/office/word/2018/wordml/cex" xmlns:w16cid="http://schemas.microsoft.com/office/word/2016/wordml/cid" xmlns:w16="http://schemas.microsoft.com/office/word/2018/wordml" xmlns:w16sdtdh="http://schemas.microsoft.com/office/word/2020/wordml/sdtdatahash" xmlns:w16se="http://schemas.microsoft.com/office/word/2015/wordml/symex" xmlns:wpg="http://schemas.microsoft.com/office/word/2010/wordprocessingGroup" xmlns:wpi="http://schemas.microsoft.com/office/word/2010/wordprocessingInk" xmlns:wne="http://schemas.microsoft.com/office/word/2006/wordml" xmlns:wps="http://schemas.microsoft.com/office/word/2010/wordprocessingShape" mc:Ignorable="w14 w15 w16se w16cid w16 w16cex w16sdtdh wp14">
+  <w:numPicBullet w:numPicBulletId="0">
+    <w:pict>
+      <v:rect id="_x0000_i1034" style="width:0;height:1.5pt" o:hralign="center" o:bullet="t" o:hrstd="t" o:hr="t" fillcolor="#a0a0a0" stroked="f"/>
+    </w:pict>
+  </w:numPicBullet>
   <w:abstractNum w:abstractNumId="0" w15:restartNumberingAfterBreak="0">
     <w:nsid w:val="06F45E3A"/>
     <w:multiLevelType w:val="multilevel"/>

</xml_diff>

<commit_message>
Documentación de la memoria parte de la api correo y diseño general
</commit_message>
<xml_diff>
--- a/SkyStay.docx
+++ b/SkyStay.docx
@@ -17,775 +17,825 @@
       </w:r>
       <w:proofErr w:type="spellEnd"/>
     </w:p>
-    <w:p>
-      <w:pPr>
-        <w:spacing w:line="360" w:lineRule="auto"/>
-        <w:rPr>
-          <w:b/>
-          <w:bCs/>
-          <w:lang w:val="es-ES"/>
-        </w:rPr>
-      </w:pPr>
-      <w:r>
-        <w:rPr>
-          <w:b/>
-          <w:bCs/>
-          <w:lang w:val="es-ES"/>
-        </w:rPr>
-        <w:t>ÍNDICE</w:t>
-      </w:r>
-      <w:r>
-        <w:rPr>
-          <w:b/>
-          <w:bCs/>
-          <w:lang w:val="es-ES"/>
-        </w:rPr>
-        <w:t xml:space="preserve"> (Provisional)</w:t>
-      </w:r>
-    </w:p>
-    <w:p>
-      <w:pPr>
-        <w:spacing w:line="360" w:lineRule="auto"/>
-        <w:rPr>
-          <w:b/>
-          <w:bCs/>
-          <w:lang w:val="es-ES"/>
-        </w:rPr>
-      </w:pPr>
-      <w:r>
-        <w:rPr>
-          <w:b/>
-          <w:bCs/>
-          <w:lang w:val="es-ES"/>
-        </w:rPr>
-        <w:t>1. INTRODUCCIÓN</w:t>
-      </w:r>
-    </w:p>
-    <w:p>
-      <w:pPr>
-        <w:spacing w:line="360" w:lineRule="auto"/>
-        <w:rPr>
-          <w:lang w:val="es-ES"/>
-        </w:rPr>
-      </w:pPr>
-      <w:r>
-        <w:rPr>
-          <w:lang w:val="es-ES"/>
-        </w:rPr>
-        <w:t>1.1. Presentación del proyecto</w:t>
-      </w:r>
-      <w:r>
-        <w:rPr>
-          <w:lang w:val="es-ES"/>
-        </w:rPr>
-        <w:br/>
-        <w:t>1.2. Motivación y justificación</w:t>
-      </w:r>
-      <w:r>
-        <w:rPr>
-          <w:lang w:val="es-ES"/>
-        </w:rPr>
-        <w:br/>
-        <w:t>1.3. Objetivos generales y específicos</w:t>
-      </w:r>
-      <w:r>
-        <w:rPr>
-          <w:lang w:val="es-ES"/>
-        </w:rPr>
-        <w:br/>
-        <w:t>1.4. Metodología de desarrollo y herramientas utilizadas</w:t>
-      </w:r>
-    </w:p>
-    <w:p>
-      <w:pPr>
-        <w:spacing w:line="360" w:lineRule="auto"/>
-        <w:rPr>
-          <w:b/>
-          <w:bCs/>
-          <w:lang w:val="es-ES"/>
-        </w:rPr>
-      </w:pPr>
-      <w:r>
-        <w:rPr>
-          <w:b/>
-          <w:bCs/>
-          <w:lang w:val="es-ES"/>
-        </w:rPr>
-        <w:t>2. PLANIFICACIÓN Y ANÁLISIS</w:t>
-      </w:r>
-    </w:p>
-    <w:p>
-      <w:pPr>
-        <w:spacing w:line="360" w:lineRule="auto"/>
-        <w:rPr>
-          <w:lang w:val="es-ES"/>
-        </w:rPr>
-      </w:pPr>
-      <w:r>
-        <w:rPr>
-          <w:lang w:val="es-ES"/>
-        </w:rPr>
-        <w:t>2.1. Definición del problema</w:t>
-      </w:r>
-      <w:r>
-        <w:rPr>
-          <w:lang w:val="es-ES"/>
-        </w:rPr>
-        <w:br/>
-        <w:t>2.2. Requisitos del sistema</w:t>
-      </w:r>
-      <w:r>
-        <w:rPr>
-          <w:lang w:val="es-ES"/>
-        </w:rPr>
-        <w:br/>
-        <w:t>2.2.1. Requisitos funcionales</w:t>
-      </w:r>
-      <w:r>
-        <w:rPr>
-          <w:lang w:val="es-ES"/>
-        </w:rPr>
-        <w:br/>
-        <w:t>2.2.2. Requisitos no funcionales</w:t>
-      </w:r>
-      <w:r>
-        <w:rPr>
-          <w:lang w:val="es-ES"/>
-        </w:rPr>
-        <w:br/>
-        <w:t>2.3. Análisis de viabilidad</w:t>
-      </w:r>
-      <w:r>
-        <w:rPr>
-          <w:lang w:val="es-ES"/>
-        </w:rPr>
-        <w:br/>
-        <w:t>2.3.1. Estudio de tecnologías</w:t>
-      </w:r>
-      <w:r>
-        <w:rPr>
-          <w:lang w:val="es-ES"/>
-        </w:rPr>
-        <w:br/>
-        <w:t>2.3.2. Recursos necesarios</w:t>
-      </w:r>
-      <w:r>
-        <w:rPr>
-          <w:lang w:val="es-ES"/>
-        </w:rPr>
-        <w:br/>
-        <w:t>2.3.3. Planificación temporal del desarrollo</w:t>
-      </w:r>
-    </w:p>
-    <w:p>
-      <w:pPr>
-        <w:spacing w:line="360" w:lineRule="auto"/>
-        <w:rPr>
-          <w:b/>
-          <w:bCs/>
-          <w:lang w:val="es-ES"/>
-        </w:rPr>
-      </w:pPr>
-      <w:r>
-        <w:rPr>
-          <w:b/>
-          <w:bCs/>
-          <w:lang w:val="es-ES"/>
-        </w:rPr>
-        <w:t>3. DISEÑO DE LA ARQUITECTURA DEL SISTEMA</w:t>
-      </w:r>
-    </w:p>
-    <w:p>
-      <w:pPr>
-        <w:spacing w:line="360" w:lineRule="auto"/>
-        <w:rPr>
-          <w:lang w:val="es-ES"/>
-        </w:rPr>
-      </w:pPr>
-      <w:r>
-        <w:rPr>
-          <w:lang w:val="es-ES"/>
-        </w:rPr>
-        <w:t>3.1. Modelo de arquitectura (cliente-servidor)</w:t>
-      </w:r>
-      <w:r>
-        <w:rPr>
-          <w:lang w:val="es-ES"/>
-        </w:rPr>
-        <w:br/>
-        <w:t>3.2. Diseño de la API REST</w:t>
-      </w:r>
-      <w:r>
-        <w:rPr>
-          <w:lang w:val="es-ES"/>
-        </w:rPr>
-        <w:br/>
-        <w:t xml:space="preserve">3.2.1. Definición de </w:t>
-      </w:r>
-      <w:proofErr w:type="spellStart"/>
-      <w:r>
-        <w:rPr>
-          <w:lang w:val="es-ES"/>
-        </w:rPr>
-        <w:t>endpoints</w:t>
-      </w:r>
-      <w:proofErr w:type="spellEnd"/>
-      <w:r>
-        <w:rPr>
-          <w:lang w:val="es-ES"/>
-        </w:rPr>
-        <w:br/>
-        <w:t>3.2.2. Seguridad y autenticación (JWT, roles de usuario)</w:t>
-      </w:r>
-      <w:r>
-        <w:rPr>
-          <w:lang w:val="es-ES"/>
-        </w:rPr>
-        <w:br/>
-        <w:t>3.3. Modelado de la base de datos</w:t>
-      </w:r>
-      <w:r>
-        <w:rPr>
-          <w:lang w:val="es-ES"/>
-        </w:rPr>
-        <w:br/>
-        <w:t>3.3.1. Diagrama entidad-relación (ER)</w:t>
-      </w:r>
-      <w:r>
-        <w:rPr>
-          <w:lang w:val="es-ES"/>
-        </w:rPr>
-        <w:br/>
-        <w:t>3.3.2. Estructura y normalización de tablas</w:t>
-      </w:r>
-      <w:r>
-        <w:rPr>
-          <w:lang w:val="es-ES"/>
-        </w:rPr>
-        <w:br/>
-        <w:t xml:space="preserve">3.4. Diseño del </w:t>
-      </w:r>
-      <w:proofErr w:type="spellStart"/>
-      <w:r>
-        <w:rPr>
-          <w:lang w:val="es-ES"/>
-        </w:rPr>
-        <w:t>frontend</w:t>
-      </w:r>
-      <w:proofErr w:type="spellEnd"/>
-    </w:p>
-    <w:p>
-      <w:pPr>
-        <w:spacing w:line="360" w:lineRule="auto"/>
-        <w:rPr>
-          <w:b/>
-          <w:bCs/>
-          <w:lang w:val="es-ES"/>
-        </w:rPr>
-      </w:pPr>
-      <w:r>
-        <w:rPr>
-          <w:b/>
-          <w:bCs/>
-          <w:lang w:val="es-ES"/>
-        </w:rPr>
-        <w:t>4. IMPLEMENTACIÓN DEL BACKEND</w:t>
-      </w:r>
-    </w:p>
-    <w:p>
-      <w:pPr>
-        <w:spacing w:line="360" w:lineRule="auto"/>
-        <w:rPr>
-          <w:lang w:val="es-ES"/>
-        </w:rPr>
-      </w:pPr>
-      <w:r>
-        <w:rPr>
-          <w:lang w:val="es-ES"/>
-        </w:rPr>
-        <w:t xml:space="preserve">4.1. Configuración del entorno y dependencias (Spring </w:t>
-      </w:r>
-      <w:proofErr w:type="spellStart"/>
-      <w:r>
-        <w:rPr>
-          <w:lang w:val="es-ES"/>
-        </w:rPr>
-        <w:t>Boot</w:t>
-      </w:r>
-      <w:proofErr w:type="spellEnd"/>
-      <w:r>
-        <w:rPr>
-          <w:lang w:val="es-ES"/>
-        </w:rPr>
-        <w:t>, Maven)</w:t>
-      </w:r>
-      <w:r>
-        <w:rPr>
-          <w:lang w:val="es-ES"/>
-        </w:rPr>
-        <w:br/>
-        <w:t xml:space="preserve">4.2. Creación del modelo de datos en </w:t>
-      </w:r>
-      <w:proofErr w:type="spellStart"/>
-      <w:r>
-        <w:rPr>
-          <w:lang w:val="es-ES"/>
-        </w:rPr>
-        <w:t>MariaDB</w:t>
-      </w:r>
-      <w:proofErr w:type="spellEnd"/>
-      <w:r>
-        <w:rPr>
-          <w:lang w:val="es-ES"/>
-        </w:rPr>
-        <w:br/>
-        <w:t>4.3. Implementación de controladores y servicios</w:t>
-      </w:r>
-      <w:r>
-        <w:rPr>
-          <w:lang w:val="es-ES"/>
-        </w:rPr>
-        <w:br/>
-        <w:t>4.4. Seguridad y autenticación con Spring Security y JWT</w:t>
-      </w:r>
-      <w:r>
-        <w:rPr>
-          <w:lang w:val="es-ES"/>
-        </w:rPr>
-        <w:br/>
-        <w:t>4.5. Gestión de reservas y usuarios</w:t>
-      </w:r>
-      <w:r>
-        <w:rPr>
-          <w:lang w:val="es-ES"/>
-        </w:rPr>
-        <w:br/>
-        <w:t>4.6. Envío de correos electrónicos con notificaciones</w:t>
-      </w:r>
-      <w:r>
-        <w:rPr>
-          <w:lang w:val="es-ES"/>
-        </w:rPr>
-        <w:br/>
-        <w:t>4.7. Generación de informes y estadísticas</w:t>
-      </w:r>
-    </w:p>
-    <w:p>
-      <w:pPr>
-        <w:spacing w:line="360" w:lineRule="auto"/>
-        <w:rPr>
-          <w:lang w:val="es-ES"/>
-        </w:rPr>
-      </w:pPr>
-    </w:p>
-    <w:p>
-      <w:pPr>
-        <w:spacing w:line="360" w:lineRule="auto"/>
-        <w:rPr>
-          <w:lang w:val="es-ES"/>
-        </w:rPr>
-      </w:pPr>
-    </w:p>
-    <w:p>
-      <w:pPr>
-        <w:spacing w:line="360" w:lineRule="auto"/>
-        <w:rPr>
-          <w:b/>
-          <w:bCs/>
-          <w:lang w:val="es-ES"/>
-        </w:rPr>
-      </w:pPr>
-      <w:r>
-        <w:rPr>
-          <w:b/>
-          <w:bCs/>
-          <w:lang w:val="es-ES"/>
-        </w:rPr>
-        <w:lastRenderedPageBreak/>
-        <w:t>5. IMPLEMENTACIÓN DEL FRONTEND</w:t>
-      </w:r>
-    </w:p>
-    <w:p>
-      <w:pPr>
-        <w:spacing w:line="360" w:lineRule="auto"/>
-        <w:rPr>
-          <w:lang w:val="es-ES"/>
-        </w:rPr>
-      </w:pPr>
-      <w:r>
-        <w:rPr>
-          <w:lang w:val="es-ES"/>
-        </w:rPr>
-        <w:t>5.1. Configuración del entorno y dependencias (Angular)</w:t>
-      </w:r>
-      <w:r>
-        <w:rPr>
-          <w:lang w:val="es-ES"/>
-        </w:rPr>
-        <w:br/>
-        <w:t>5.2. Desarrollo de la estructura de componentes</w:t>
-      </w:r>
-      <w:r>
-        <w:rPr>
-          <w:lang w:val="es-ES"/>
-        </w:rPr>
-        <w:br/>
-        <w:t>5.3. Conexión con la API REST</w:t>
-      </w:r>
-      <w:r>
-        <w:rPr>
-          <w:lang w:val="es-ES"/>
-        </w:rPr>
-        <w:br/>
-        <w:t>5.4. Gestión de sesiones y autenticación</w:t>
-      </w:r>
-      <w:r>
-        <w:rPr>
-          <w:lang w:val="es-ES"/>
-        </w:rPr>
-        <w:br/>
-        <w:t>5.5. Diseño de las vistas y experiencia de usuario</w:t>
-      </w:r>
-      <w:r>
-        <w:rPr>
-          <w:lang w:val="es-ES"/>
-        </w:rPr>
-        <w:br/>
-        <w:t>5.6. Implementación de funcionalidades principales</w:t>
-      </w:r>
-      <w:r>
-        <w:rPr>
-          <w:lang w:val="es-ES"/>
-        </w:rPr>
-        <w:br/>
-        <w:t>5.6.1. Consulta de disponibilidad y reservas</w:t>
-      </w:r>
-      <w:r>
-        <w:rPr>
-          <w:lang w:val="es-ES"/>
-        </w:rPr>
-        <w:br/>
-        <w:t>5.6.2. Sistema de fidelización (puntos y recompensas)</w:t>
-      </w:r>
-      <w:r>
-        <w:rPr>
-          <w:lang w:val="es-ES"/>
-        </w:rPr>
-        <w:br/>
-        <w:t>5.6.3. Gestión de reservas y cancelaciones</w:t>
-      </w:r>
-    </w:p>
-    <w:p>
-      <w:pPr>
-        <w:spacing w:line="360" w:lineRule="auto"/>
-        <w:rPr>
-          <w:b/>
-          <w:bCs/>
-          <w:lang w:val="es-ES"/>
-        </w:rPr>
-      </w:pPr>
-      <w:r>
-        <w:rPr>
-          <w:b/>
-          <w:bCs/>
-          <w:lang w:val="es-ES"/>
-        </w:rPr>
-        <w:t>6. PRUEBAS Y DEPURACIÓN</w:t>
-      </w:r>
-    </w:p>
-    <w:p>
-      <w:pPr>
-        <w:spacing w:line="360" w:lineRule="auto"/>
-        <w:rPr>
-          <w:lang w:val="es-ES"/>
-        </w:rPr>
-      </w:pPr>
-      <w:r>
-        <w:rPr>
-          <w:lang w:val="es-ES"/>
-        </w:rPr>
-        <w:t>6.1. Pruebas unitarias (</w:t>
-      </w:r>
-      <w:proofErr w:type="spellStart"/>
-      <w:r>
-        <w:rPr>
-          <w:lang w:val="es-ES"/>
-        </w:rPr>
-        <w:t>JUnit</w:t>
-      </w:r>
-      <w:proofErr w:type="spellEnd"/>
-      <w:r>
-        <w:rPr>
-          <w:lang w:val="es-ES"/>
-        </w:rPr>
-        <w:t>)</w:t>
-      </w:r>
-      <w:r>
-        <w:rPr>
-          <w:lang w:val="es-ES"/>
-        </w:rPr>
-        <w:br/>
-        <w:t>6.2. Pruebas de integración (</w:t>
-      </w:r>
-      <w:proofErr w:type="spellStart"/>
-      <w:r>
-        <w:rPr>
-          <w:lang w:val="es-ES"/>
-        </w:rPr>
-        <w:t>Postman</w:t>
-      </w:r>
-      <w:proofErr w:type="spellEnd"/>
-      <w:r>
-        <w:rPr>
-          <w:lang w:val="es-ES"/>
-        </w:rPr>
-        <w:t xml:space="preserve">, </w:t>
-      </w:r>
-      <w:proofErr w:type="spellStart"/>
-      <w:r>
-        <w:rPr>
-          <w:lang w:val="es-ES"/>
-        </w:rPr>
-        <w:t>Swagger</w:t>
-      </w:r>
-      <w:proofErr w:type="spellEnd"/>
-      <w:r>
-        <w:rPr>
-          <w:lang w:val="es-ES"/>
-        </w:rPr>
-        <w:t>)</w:t>
-      </w:r>
-      <w:r>
-        <w:rPr>
-          <w:lang w:val="es-ES"/>
-        </w:rPr>
-        <w:br/>
-        <w:t>6.3. Pruebas de carga y rendimiento</w:t>
-      </w:r>
-      <w:r>
-        <w:rPr>
-          <w:lang w:val="es-ES"/>
-        </w:rPr>
-        <w:br/>
-        <w:t>6.4. Pruebas de usabilidad y accesibilidad</w:t>
-      </w:r>
-      <w:r>
-        <w:rPr>
-          <w:lang w:val="es-ES"/>
-        </w:rPr>
-        <w:br/>
-        <w:t>6.5. Estrategias de depuración y resolución de errores</w:t>
-      </w:r>
-    </w:p>
-    <w:p>
-      <w:pPr>
-        <w:spacing w:line="360" w:lineRule="auto"/>
-        <w:rPr>
-          <w:b/>
-          <w:bCs/>
-          <w:lang w:val="es-ES"/>
-        </w:rPr>
-      </w:pPr>
-      <w:r>
-        <w:rPr>
-          <w:b/>
-          <w:bCs/>
-          <w:lang w:val="es-ES"/>
-        </w:rPr>
-        <w:t>7. DESPLIEGUE Y MANTENIMIENTO</w:t>
-      </w:r>
-    </w:p>
-    <w:p>
-      <w:pPr>
-        <w:spacing w:line="360" w:lineRule="auto"/>
-        <w:rPr>
-          <w:lang w:val="es-ES"/>
-        </w:rPr>
-      </w:pPr>
-      <w:r>
-        <w:rPr>
-          <w:lang w:val="es-ES"/>
-        </w:rPr>
-        <w:t xml:space="preserve">7.1. </w:t>
-      </w:r>
-      <w:proofErr w:type="spellStart"/>
-      <w:r>
-        <w:rPr>
-          <w:lang w:val="es-ES"/>
-        </w:rPr>
-        <w:t>Contenedorización</w:t>
-      </w:r>
-      <w:proofErr w:type="spellEnd"/>
-      <w:r>
-        <w:rPr>
-          <w:lang w:val="es-ES"/>
-        </w:rPr>
-        <w:t xml:space="preserve"> con Docker</w:t>
-      </w:r>
-      <w:r>
-        <w:rPr>
-          <w:lang w:val="es-ES"/>
-        </w:rPr>
-        <w:br/>
-        <w:t>7.2. Despliegue en servidores y configuración</w:t>
-      </w:r>
-      <w:r>
-        <w:rPr>
-          <w:lang w:val="es-ES"/>
-        </w:rPr>
-        <w:br/>
-        <w:t>7.3. Monitorización y gestión de logs</w:t>
-      </w:r>
-      <w:r>
-        <w:rPr>
-          <w:lang w:val="es-ES"/>
-        </w:rPr>
-        <w:br/>
-        <w:t>7.4. Estrategia de mantenimiento y actualizaciones</w:t>
-      </w:r>
-    </w:p>
-    <w:p>
-      <w:pPr>
-        <w:spacing w:line="360" w:lineRule="auto"/>
-        <w:rPr>
-          <w:b/>
-          <w:bCs/>
-          <w:lang w:val="es-ES"/>
-        </w:rPr>
-      </w:pPr>
-      <w:r>
-        <w:rPr>
-          <w:b/>
-          <w:bCs/>
-          <w:lang w:val="es-ES"/>
-        </w:rPr>
-        <w:t>8. RESULTADOS Y CONCLUSIONES</w:t>
-      </w:r>
-    </w:p>
-    <w:p>
-      <w:pPr>
-        <w:spacing w:line="360" w:lineRule="auto"/>
-        <w:rPr>
-          <w:lang w:val="es-ES"/>
-        </w:rPr>
-      </w:pPr>
-      <w:r>
-        <w:rPr>
-          <w:lang w:val="es-ES"/>
-        </w:rPr>
-        <w:t>8.1. Comparación entre objetivos iniciales y resultados obtenidos</w:t>
-      </w:r>
-      <w:r>
-        <w:rPr>
-          <w:lang w:val="es-ES"/>
-        </w:rPr>
-        <w:br/>
-        <w:t>8.2. Problemas encontrados y soluciones aplicadas</w:t>
-      </w:r>
-      <w:r>
-        <w:rPr>
-          <w:lang w:val="es-ES"/>
-        </w:rPr>
-        <w:br/>
-        <w:t>8.3. Valoración del rendimiento del sistema</w:t>
-      </w:r>
-      <w:r>
-        <w:rPr>
-          <w:lang w:val="es-ES"/>
-        </w:rPr>
-        <w:br/>
-        <w:t>8.4. Posibles mejoras y ampliaciones futuras</w:t>
-      </w:r>
-    </w:p>
-    <w:p>
-      <w:pPr>
-        <w:spacing w:line="360" w:lineRule="auto"/>
-        <w:rPr>
-          <w:b/>
-          <w:bCs/>
-          <w:lang w:val="es-ES"/>
-        </w:rPr>
-      </w:pPr>
-      <w:r>
-        <w:rPr>
-          <w:b/>
-          <w:bCs/>
-          <w:lang w:val="es-ES"/>
-        </w:rPr>
-        <w:t>9. BIBLIOGRAFÍA Y REFERENCIAS</w:t>
-      </w:r>
-    </w:p>
-    <w:p>
-      <w:pPr>
-        <w:spacing w:line="360" w:lineRule="auto"/>
-        <w:rPr>
-          <w:b/>
-          <w:bCs/>
-          <w:lang w:val="es-ES"/>
-        </w:rPr>
-      </w:pPr>
-      <w:r>
-        <w:rPr>
-          <w:b/>
-          <w:bCs/>
-          <w:lang w:val="es-ES"/>
-        </w:rPr>
-        <w:t>10. ANEXOS</w:t>
-      </w:r>
-    </w:p>
-    <w:p>
-      <w:pPr>
-        <w:spacing w:line="360" w:lineRule="auto"/>
-        <w:rPr>
-          <w:lang w:val="es-ES"/>
-        </w:rPr>
-      </w:pPr>
-      <w:r>
-        <w:rPr>
-          <w:lang w:val="es-ES"/>
-        </w:rPr>
-        <w:t>10.1. Código fuente relevante</w:t>
-      </w:r>
-      <w:r>
-        <w:rPr>
-          <w:lang w:val="es-ES"/>
-        </w:rPr>
-        <w:br/>
-        <w:t>10.2. Documentación técnica de la API (</w:t>
-      </w:r>
-      <w:proofErr w:type="spellStart"/>
-      <w:r>
-        <w:rPr>
-          <w:lang w:val="es-ES"/>
-        </w:rPr>
-        <w:t>Swagger</w:t>
-      </w:r>
-      <w:proofErr w:type="spellEnd"/>
-      <w:r>
-        <w:rPr>
-          <w:lang w:val="es-ES"/>
-        </w:rPr>
-        <w:t>)</w:t>
-      </w:r>
-      <w:r>
-        <w:rPr>
-          <w:lang w:val="es-ES"/>
-        </w:rPr>
-        <w:br/>
-        <w:t>10.3. Manual de usuario y administrador</w:t>
-      </w:r>
-      <w:r>
-        <w:rPr>
-          <w:lang w:val="es-ES"/>
-        </w:rPr>
-        <w:br/>
-        <w:t>10.4. Planificación temporal detallada</w:t>
-      </w:r>
-    </w:p>
     <w:p/>
     <w:p/>
     <w:p/>
     <w:p/>
+    <w:p/>
+    <w:p/>
+    <w:p/>
+    <w:p/>
+    <w:p/>
+    <w:p/>
+    <w:p/>
+    <w:p/>
+    <w:p/>
+    <w:p/>
+    <w:p/>
+    <w:p/>
+    <w:p/>
+    <w:p/>
+    <w:p/>
+    <w:p/>
+    <w:p/>
+    <w:p/>
+    <w:p/>
+    <w:p/>
+    <w:p/>
+    <w:p/>
+    <w:p/>
+    <w:p/>
+    <w:p/>
+    <w:p/>
+    <w:p/>
+    <w:p/>
+    <w:p/>
+    <w:p/>
+    <w:p/>
+    <w:p/>
+    <w:p/>
+    <w:p/>
+    <w:p/>
+    <w:p/>
+    <w:p/>
+    <w:p/>
+    <w:p/>
+    <w:p/>
+    <w:p>
+      <w:pPr>
+        <w:spacing w:line="360" w:lineRule="auto"/>
+        <w:rPr>
+          <w:b/>
+          <w:bCs/>
+          <w:lang w:val="es-ES"/>
+        </w:rPr>
+      </w:pPr>
+      <w:r>
+        <w:rPr>
+          <w:b/>
+          <w:bCs/>
+          <w:lang w:val="es-ES"/>
+        </w:rPr>
+        <w:lastRenderedPageBreak/>
+        <w:t>ÍNDICE</w:t>
+      </w:r>
+      <w:r>
+        <w:rPr>
+          <w:b/>
+          <w:bCs/>
+          <w:lang w:val="es-ES"/>
+        </w:rPr>
+        <w:t xml:space="preserve"> (Provisional)</w:t>
+      </w:r>
+    </w:p>
+    <w:p>
+      <w:pPr>
+        <w:spacing w:line="360" w:lineRule="auto"/>
+        <w:rPr>
+          <w:b/>
+          <w:bCs/>
+          <w:lang w:val="es-ES"/>
+        </w:rPr>
+      </w:pPr>
+      <w:r>
+        <w:rPr>
+          <w:b/>
+          <w:bCs/>
+          <w:lang w:val="es-ES"/>
+        </w:rPr>
+        <w:t>1. INTRODUCCIÓN</w:t>
+      </w:r>
+    </w:p>
+    <w:p>
+      <w:pPr>
+        <w:spacing w:line="360" w:lineRule="auto"/>
+        <w:rPr>
+          <w:lang w:val="es-ES"/>
+        </w:rPr>
+      </w:pPr>
+      <w:r>
+        <w:rPr>
+          <w:lang w:val="es-ES"/>
+        </w:rPr>
+        <w:t>1.1. Presentación del proyecto</w:t>
+      </w:r>
+      <w:r>
+        <w:rPr>
+          <w:lang w:val="es-ES"/>
+        </w:rPr>
+        <w:br/>
+        <w:t>1.2. Motivación y justificación</w:t>
+      </w:r>
+      <w:r>
+        <w:rPr>
+          <w:lang w:val="es-ES"/>
+        </w:rPr>
+        <w:br/>
+        <w:t>1.3. Objetivos generales y específicos</w:t>
+      </w:r>
+      <w:r>
+        <w:rPr>
+          <w:lang w:val="es-ES"/>
+        </w:rPr>
+        <w:br/>
+        <w:t>1.4. Metodología de desarrollo y herramientas utilizadas</w:t>
+      </w:r>
+    </w:p>
+    <w:p>
+      <w:pPr>
+        <w:spacing w:line="360" w:lineRule="auto"/>
+        <w:rPr>
+          <w:b/>
+          <w:bCs/>
+          <w:lang w:val="es-ES"/>
+        </w:rPr>
+      </w:pPr>
+      <w:r>
+        <w:rPr>
+          <w:b/>
+          <w:bCs/>
+          <w:lang w:val="es-ES"/>
+        </w:rPr>
+        <w:t>2. PLANIFICACIÓN Y ANÁLISIS</w:t>
+      </w:r>
+    </w:p>
+    <w:p>
+      <w:pPr>
+        <w:spacing w:line="360" w:lineRule="auto"/>
+        <w:rPr>
+          <w:lang w:val="es-ES"/>
+        </w:rPr>
+      </w:pPr>
+      <w:r>
+        <w:rPr>
+          <w:lang w:val="es-ES"/>
+        </w:rPr>
+        <w:t>2.1. Definición del problema</w:t>
+      </w:r>
+      <w:r>
+        <w:rPr>
+          <w:lang w:val="es-ES"/>
+        </w:rPr>
+        <w:br/>
+        <w:t>2.2. Requisitos del sistema</w:t>
+      </w:r>
+      <w:r>
+        <w:rPr>
+          <w:lang w:val="es-ES"/>
+        </w:rPr>
+        <w:br/>
+        <w:t>2.2.1. Requisitos funcionales</w:t>
+      </w:r>
+      <w:r>
+        <w:rPr>
+          <w:lang w:val="es-ES"/>
+        </w:rPr>
+        <w:br/>
+        <w:t>2.2.2. Requisitos no funcionales</w:t>
+      </w:r>
+      <w:r>
+        <w:rPr>
+          <w:lang w:val="es-ES"/>
+        </w:rPr>
+        <w:br/>
+        <w:t>2.3. Análisis de viabilidad</w:t>
+      </w:r>
+      <w:r>
+        <w:rPr>
+          <w:lang w:val="es-ES"/>
+        </w:rPr>
+        <w:br/>
+        <w:t>2.3.1. Estudio de tecnologías</w:t>
+      </w:r>
+      <w:r>
+        <w:rPr>
+          <w:lang w:val="es-ES"/>
+        </w:rPr>
+        <w:br/>
+        <w:t>2.3.2. Recursos necesarios</w:t>
+      </w:r>
+      <w:r>
+        <w:rPr>
+          <w:lang w:val="es-ES"/>
+        </w:rPr>
+        <w:br/>
+        <w:t>2.3.3. Planificación temporal del desarrollo</w:t>
+      </w:r>
+    </w:p>
+    <w:p>
+      <w:pPr>
+        <w:spacing w:line="360" w:lineRule="auto"/>
+        <w:rPr>
+          <w:b/>
+          <w:bCs/>
+          <w:lang w:val="es-ES"/>
+        </w:rPr>
+      </w:pPr>
+      <w:r>
+        <w:rPr>
+          <w:b/>
+          <w:bCs/>
+          <w:lang w:val="es-ES"/>
+        </w:rPr>
+        <w:t>3. DISEÑO DE LA ARQUITECTURA DEL SISTEMA</w:t>
+      </w:r>
+    </w:p>
+    <w:p>
+      <w:pPr>
+        <w:spacing w:line="360" w:lineRule="auto"/>
+        <w:rPr>
+          <w:lang w:val="es-ES"/>
+        </w:rPr>
+      </w:pPr>
+      <w:r>
+        <w:rPr>
+          <w:lang w:val="es-ES"/>
+        </w:rPr>
+        <w:t>3.1. Modelo de arquitectura (cliente-servidor)</w:t>
+      </w:r>
+      <w:r>
+        <w:rPr>
+          <w:lang w:val="es-ES"/>
+        </w:rPr>
+        <w:br/>
+        <w:t>3.2. Diseño de la API REST</w:t>
+      </w:r>
+      <w:r>
+        <w:rPr>
+          <w:lang w:val="es-ES"/>
+        </w:rPr>
+        <w:br/>
+        <w:t xml:space="preserve">3.2.1. Definición de </w:t>
+      </w:r>
+      <w:proofErr w:type="spellStart"/>
+      <w:r>
+        <w:rPr>
+          <w:lang w:val="es-ES"/>
+        </w:rPr>
+        <w:t>endpoints</w:t>
+      </w:r>
+      <w:proofErr w:type="spellEnd"/>
+      <w:r>
+        <w:rPr>
+          <w:lang w:val="es-ES"/>
+        </w:rPr>
+        <w:br/>
+        <w:t>3.2.2. Seguridad y autenticación (JWT, roles de usuario)</w:t>
+      </w:r>
+      <w:r>
+        <w:rPr>
+          <w:lang w:val="es-ES"/>
+        </w:rPr>
+        <w:br/>
+        <w:t>3.3. Modelado de la base de datos</w:t>
+      </w:r>
+      <w:r>
+        <w:rPr>
+          <w:lang w:val="es-ES"/>
+        </w:rPr>
+        <w:br/>
+        <w:t>3.3.1. Diagrama entidad-relación (ER)</w:t>
+      </w:r>
+      <w:r>
+        <w:rPr>
+          <w:lang w:val="es-ES"/>
+        </w:rPr>
+        <w:br/>
+        <w:t>3.3.2. Estructura y normalización de tablas</w:t>
+      </w:r>
+      <w:r>
+        <w:rPr>
+          <w:lang w:val="es-ES"/>
+        </w:rPr>
+        <w:br/>
+        <w:t xml:space="preserve">3.4. Diseño del </w:t>
+      </w:r>
+      <w:proofErr w:type="spellStart"/>
+      <w:r>
+        <w:rPr>
+          <w:lang w:val="es-ES"/>
+        </w:rPr>
+        <w:t>frontend</w:t>
+      </w:r>
+      <w:proofErr w:type="spellEnd"/>
+    </w:p>
+    <w:p>
+      <w:pPr>
+        <w:spacing w:line="360" w:lineRule="auto"/>
+        <w:rPr>
+          <w:b/>
+          <w:bCs/>
+          <w:lang w:val="es-ES"/>
+        </w:rPr>
+      </w:pPr>
+      <w:r>
+        <w:rPr>
+          <w:b/>
+          <w:bCs/>
+          <w:lang w:val="es-ES"/>
+        </w:rPr>
+        <w:t>4. IMPLEMENTACIÓN DEL BACKEND</w:t>
+      </w:r>
+    </w:p>
+    <w:p>
+      <w:pPr>
+        <w:spacing w:line="360" w:lineRule="auto"/>
+        <w:rPr>
+          <w:lang w:val="es-ES"/>
+        </w:rPr>
+      </w:pPr>
+      <w:r>
+        <w:rPr>
+          <w:lang w:val="es-ES"/>
+        </w:rPr>
+        <w:t xml:space="preserve">4.1. Configuración del entorno y dependencias (Spring </w:t>
+      </w:r>
+      <w:proofErr w:type="spellStart"/>
+      <w:r>
+        <w:rPr>
+          <w:lang w:val="es-ES"/>
+        </w:rPr>
+        <w:t>Boot</w:t>
+      </w:r>
+      <w:proofErr w:type="spellEnd"/>
+      <w:r>
+        <w:rPr>
+          <w:lang w:val="es-ES"/>
+        </w:rPr>
+        <w:t>, Maven)</w:t>
+      </w:r>
+      <w:r>
+        <w:rPr>
+          <w:lang w:val="es-ES"/>
+        </w:rPr>
+        <w:br/>
+        <w:t xml:space="preserve">4.2. Creación del modelo de datos en </w:t>
+      </w:r>
+      <w:proofErr w:type="spellStart"/>
+      <w:r>
+        <w:rPr>
+          <w:lang w:val="es-ES"/>
+        </w:rPr>
+        <w:t>MariaDB</w:t>
+      </w:r>
+      <w:proofErr w:type="spellEnd"/>
+      <w:r>
+        <w:rPr>
+          <w:lang w:val="es-ES"/>
+        </w:rPr>
+        <w:br/>
+        <w:t>4.3. Implementación de controladores y servicios</w:t>
+      </w:r>
+      <w:r>
+        <w:rPr>
+          <w:lang w:val="es-ES"/>
+        </w:rPr>
+        <w:br/>
+        <w:t>4.4. Seguridad y autenticación con Spring Security y JWT</w:t>
+      </w:r>
+      <w:r>
+        <w:rPr>
+          <w:lang w:val="es-ES"/>
+        </w:rPr>
+        <w:br/>
+        <w:t>4.5. Gestión de reservas y usuarios</w:t>
+      </w:r>
+      <w:r>
+        <w:rPr>
+          <w:lang w:val="es-ES"/>
+        </w:rPr>
+        <w:br/>
+        <w:t>4.6. Envío de correos electrónicos con notificaciones</w:t>
+      </w:r>
+      <w:r>
+        <w:rPr>
+          <w:lang w:val="es-ES"/>
+        </w:rPr>
+        <w:br/>
+        <w:t>4.7. Generación de informes y estadísticas</w:t>
+      </w:r>
+    </w:p>
+    <w:p>
+      <w:pPr>
+        <w:spacing w:line="360" w:lineRule="auto"/>
+        <w:rPr>
+          <w:lang w:val="es-ES"/>
+        </w:rPr>
+      </w:pPr>
+    </w:p>
+    <w:p>
+      <w:pPr>
+        <w:spacing w:line="360" w:lineRule="auto"/>
+        <w:rPr>
+          <w:lang w:val="es-ES"/>
+        </w:rPr>
+      </w:pPr>
+    </w:p>
+    <w:p>
+      <w:pPr>
+        <w:spacing w:line="360" w:lineRule="auto"/>
+        <w:rPr>
+          <w:b/>
+          <w:bCs/>
+          <w:lang w:val="es-ES"/>
+        </w:rPr>
+      </w:pPr>
+      <w:r>
+        <w:rPr>
+          <w:b/>
+          <w:bCs/>
+          <w:lang w:val="es-ES"/>
+        </w:rPr>
+        <w:t>5. IMPLEMENTACIÓN DEL FRONTEND</w:t>
+      </w:r>
+    </w:p>
+    <w:p>
+      <w:pPr>
+        <w:spacing w:line="360" w:lineRule="auto"/>
+        <w:rPr>
+          <w:lang w:val="es-ES"/>
+        </w:rPr>
+      </w:pPr>
+      <w:r>
+        <w:rPr>
+          <w:lang w:val="es-ES"/>
+        </w:rPr>
+        <w:t>5.1. Configuración del entorno y dependencias (Angular)</w:t>
+      </w:r>
+      <w:r>
+        <w:rPr>
+          <w:lang w:val="es-ES"/>
+        </w:rPr>
+        <w:br/>
+        <w:t>5.2. Desarrollo de la estructura de componentes</w:t>
+      </w:r>
+      <w:r>
+        <w:rPr>
+          <w:lang w:val="es-ES"/>
+        </w:rPr>
+        <w:br/>
+      </w:r>
+      <w:r>
+        <w:rPr>
+          <w:lang w:val="es-ES"/>
+        </w:rPr>
+        <w:lastRenderedPageBreak/>
+        <w:t>5.3. Conexión con la API REST</w:t>
+      </w:r>
+      <w:r>
+        <w:rPr>
+          <w:lang w:val="es-ES"/>
+        </w:rPr>
+        <w:br/>
+        <w:t>5.4. Gestión de sesiones y autenticación</w:t>
+      </w:r>
+      <w:r>
+        <w:rPr>
+          <w:lang w:val="es-ES"/>
+        </w:rPr>
+        <w:br/>
+        <w:t>5.5. Diseño de las vistas y experiencia de usuario</w:t>
+      </w:r>
+      <w:r>
+        <w:rPr>
+          <w:lang w:val="es-ES"/>
+        </w:rPr>
+        <w:br/>
+        <w:t>5.6. Implementación de funcionalidades principales</w:t>
+      </w:r>
+      <w:r>
+        <w:rPr>
+          <w:lang w:val="es-ES"/>
+        </w:rPr>
+        <w:br/>
+        <w:t>5.6.1. Consulta de disponibilidad y reservas</w:t>
+      </w:r>
+      <w:r>
+        <w:rPr>
+          <w:lang w:val="es-ES"/>
+        </w:rPr>
+        <w:br/>
+        <w:t>5.6.2. Sistema de fidelización (puntos y recompensas)</w:t>
+      </w:r>
+      <w:r>
+        <w:rPr>
+          <w:lang w:val="es-ES"/>
+        </w:rPr>
+        <w:br/>
+        <w:t>5.6.3. Gestión de reservas y cancelaciones</w:t>
+      </w:r>
+    </w:p>
+    <w:p>
+      <w:pPr>
+        <w:spacing w:line="360" w:lineRule="auto"/>
+        <w:rPr>
+          <w:b/>
+          <w:bCs/>
+          <w:lang w:val="es-ES"/>
+        </w:rPr>
+      </w:pPr>
+      <w:r>
+        <w:rPr>
+          <w:b/>
+          <w:bCs/>
+          <w:lang w:val="es-ES"/>
+        </w:rPr>
+        <w:t>6. PRUEBAS Y DEPURACIÓN</w:t>
+      </w:r>
+    </w:p>
+    <w:p>
+      <w:pPr>
+        <w:spacing w:line="360" w:lineRule="auto"/>
+        <w:rPr>
+          <w:lang w:val="es-ES"/>
+        </w:rPr>
+      </w:pPr>
+      <w:r>
+        <w:rPr>
+          <w:lang w:val="es-ES"/>
+        </w:rPr>
+        <w:t>6.1. Pruebas unitarias (</w:t>
+      </w:r>
+      <w:proofErr w:type="spellStart"/>
+      <w:r>
+        <w:rPr>
+          <w:lang w:val="es-ES"/>
+        </w:rPr>
+        <w:t>JUnit</w:t>
+      </w:r>
+      <w:proofErr w:type="spellEnd"/>
+      <w:r>
+        <w:rPr>
+          <w:lang w:val="es-ES"/>
+        </w:rPr>
+        <w:t>)</w:t>
+      </w:r>
+      <w:r>
+        <w:rPr>
+          <w:lang w:val="es-ES"/>
+        </w:rPr>
+        <w:br/>
+        <w:t>6.2. Pruebas de integración (</w:t>
+      </w:r>
+      <w:proofErr w:type="spellStart"/>
+      <w:r>
+        <w:rPr>
+          <w:lang w:val="es-ES"/>
+        </w:rPr>
+        <w:t>Postman</w:t>
+      </w:r>
+      <w:proofErr w:type="spellEnd"/>
+      <w:r>
+        <w:rPr>
+          <w:lang w:val="es-ES"/>
+        </w:rPr>
+        <w:t xml:space="preserve">, </w:t>
+      </w:r>
+      <w:proofErr w:type="spellStart"/>
+      <w:r>
+        <w:rPr>
+          <w:lang w:val="es-ES"/>
+        </w:rPr>
+        <w:t>Swagger</w:t>
+      </w:r>
+      <w:proofErr w:type="spellEnd"/>
+      <w:r>
+        <w:rPr>
+          <w:lang w:val="es-ES"/>
+        </w:rPr>
+        <w:t>)</w:t>
+      </w:r>
+      <w:r>
+        <w:rPr>
+          <w:lang w:val="es-ES"/>
+        </w:rPr>
+        <w:br/>
+        <w:t>6.3. Pruebas de carga y rendimiento</w:t>
+      </w:r>
+      <w:r>
+        <w:rPr>
+          <w:lang w:val="es-ES"/>
+        </w:rPr>
+        <w:br/>
+        <w:t>6.4. Pruebas de usabilidad y accesibilidad</w:t>
+      </w:r>
+      <w:r>
+        <w:rPr>
+          <w:lang w:val="es-ES"/>
+        </w:rPr>
+        <w:br/>
+        <w:t>6.5. Estrategias de depuración y resolución de errores</w:t>
+      </w:r>
+    </w:p>
+    <w:p>
+      <w:pPr>
+        <w:spacing w:line="360" w:lineRule="auto"/>
+        <w:rPr>
+          <w:b/>
+          <w:bCs/>
+          <w:lang w:val="es-ES"/>
+        </w:rPr>
+      </w:pPr>
+      <w:r>
+        <w:rPr>
+          <w:b/>
+          <w:bCs/>
+          <w:lang w:val="es-ES"/>
+        </w:rPr>
+        <w:t>7. DESPLIEGUE Y MANTENIMIENTO</w:t>
+      </w:r>
+    </w:p>
+    <w:p>
+      <w:pPr>
+        <w:spacing w:line="360" w:lineRule="auto"/>
+        <w:rPr>
+          <w:lang w:val="es-ES"/>
+        </w:rPr>
+      </w:pPr>
+      <w:r>
+        <w:rPr>
+          <w:lang w:val="es-ES"/>
+        </w:rPr>
+        <w:t xml:space="preserve">7.1. </w:t>
+      </w:r>
+      <w:proofErr w:type="spellStart"/>
+      <w:r>
+        <w:rPr>
+          <w:lang w:val="es-ES"/>
+        </w:rPr>
+        <w:t>Contenedorización</w:t>
+      </w:r>
+      <w:proofErr w:type="spellEnd"/>
+      <w:r>
+        <w:rPr>
+          <w:lang w:val="es-ES"/>
+        </w:rPr>
+        <w:t xml:space="preserve"> con Docker</w:t>
+      </w:r>
+      <w:r>
+        <w:rPr>
+          <w:lang w:val="es-ES"/>
+        </w:rPr>
+        <w:br/>
+        <w:t>7.2. Despliegue en servidores y configuración</w:t>
+      </w:r>
+      <w:r>
+        <w:rPr>
+          <w:lang w:val="es-ES"/>
+        </w:rPr>
+        <w:br/>
+        <w:t>7.3. Monitorización y gestión de logs</w:t>
+      </w:r>
+      <w:r>
+        <w:rPr>
+          <w:lang w:val="es-ES"/>
+        </w:rPr>
+        <w:br/>
+        <w:t>7.4. Estrategia de mantenimiento y actualizaciones</w:t>
+      </w:r>
+    </w:p>
+    <w:p>
+      <w:pPr>
+        <w:spacing w:line="360" w:lineRule="auto"/>
+        <w:rPr>
+          <w:b/>
+          <w:bCs/>
+          <w:lang w:val="es-ES"/>
+        </w:rPr>
+      </w:pPr>
+      <w:r>
+        <w:rPr>
+          <w:b/>
+          <w:bCs/>
+          <w:lang w:val="es-ES"/>
+        </w:rPr>
+        <w:t>8. RESULTADOS Y CONCLUSIONES</w:t>
+      </w:r>
+    </w:p>
+    <w:p>
+      <w:pPr>
+        <w:spacing w:line="360" w:lineRule="auto"/>
+        <w:rPr>
+          <w:lang w:val="es-ES"/>
+        </w:rPr>
+      </w:pPr>
+      <w:r>
+        <w:rPr>
+          <w:lang w:val="es-ES"/>
+        </w:rPr>
+        <w:t>8.1. Comparación entre objetivos iniciales y resultados obtenidos</w:t>
+      </w:r>
+      <w:r>
+        <w:rPr>
+          <w:lang w:val="es-ES"/>
+        </w:rPr>
+        <w:br/>
+        <w:t>8.2. Problemas encontrados y soluciones aplicadas</w:t>
+      </w:r>
+      <w:r>
+        <w:rPr>
+          <w:lang w:val="es-ES"/>
+        </w:rPr>
+        <w:br/>
+        <w:t>8.3. Valoración del rendimiento del sistema</w:t>
+      </w:r>
+      <w:r>
+        <w:rPr>
+          <w:lang w:val="es-ES"/>
+        </w:rPr>
+        <w:br/>
+        <w:t>8.4. Posibles mejoras y ampliaciones futuras</w:t>
+      </w:r>
+    </w:p>
+    <w:p>
+      <w:pPr>
+        <w:spacing w:line="360" w:lineRule="auto"/>
+        <w:rPr>
+          <w:b/>
+          <w:bCs/>
+          <w:lang w:val="es-ES"/>
+        </w:rPr>
+      </w:pPr>
+      <w:r>
+        <w:rPr>
+          <w:b/>
+          <w:bCs/>
+          <w:lang w:val="es-ES"/>
+        </w:rPr>
+        <w:t>9. BIBLIOGRAFÍA Y REFERENCIAS</w:t>
+      </w:r>
+    </w:p>
+    <w:p>
+      <w:pPr>
+        <w:spacing w:line="360" w:lineRule="auto"/>
+        <w:rPr>
+          <w:b/>
+          <w:bCs/>
+          <w:lang w:val="es-ES"/>
+        </w:rPr>
+      </w:pPr>
+      <w:r>
+        <w:rPr>
+          <w:b/>
+          <w:bCs/>
+          <w:lang w:val="es-ES"/>
+        </w:rPr>
+        <w:t>10. ANEXOS</w:t>
+      </w:r>
+    </w:p>
+    <w:p>
+      <w:pPr>
+        <w:spacing w:line="360" w:lineRule="auto"/>
+        <w:rPr>
+          <w:lang w:val="es-ES"/>
+        </w:rPr>
+      </w:pPr>
+      <w:r>
+        <w:rPr>
+          <w:lang w:val="es-ES"/>
+        </w:rPr>
+        <w:t>10.1. Código fuente relevante</w:t>
+      </w:r>
+      <w:r>
+        <w:rPr>
+          <w:lang w:val="es-ES"/>
+        </w:rPr>
+        <w:br/>
+        <w:t>10.2. Documentación técnica de la API (</w:t>
+      </w:r>
+      <w:proofErr w:type="spellStart"/>
+      <w:r>
+        <w:rPr>
+          <w:lang w:val="es-ES"/>
+        </w:rPr>
+        <w:t>Swagger</w:t>
+      </w:r>
+      <w:proofErr w:type="spellEnd"/>
+      <w:r>
+        <w:rPr>
+          <w:lang w:val="es-ES"/>
+        </w:rPr>
+        <w:t>)</w:t>
+      </w:r>
+      <w:r>
+        <w:rPr>
+          <w:lang w:val="es-ES"/>
+        </w:rPr>
+        <w:br/>
+        <w:t>10.3. Manual de usuario y administrador</w:t>
+      </w:r>
+      <w:r>
+        <w:rPr>
+          <w:lang w:val="es-ES"/>
+        </w:rPr>
+        <w:br/>
+        <w:t>10.4. Planificación temporal detallada</w:t>
+      </w:r>
+    </w:p>
+    <w:p/>
+    <w:p/>
+    <w:p/>
+    <w:p/>
     <w:p>
       <w:r>
         <w:t>Aquí voy a realizar la memoria del proyecto</w:t>
@@ -810,42 +860,42 @@
           <w:bCs/>
           <w:lang w:val="es-ES"/>
         </w:rPr>
+        <w:t>1. INTRODUCCIÓN</w:t>
+      </w:r>
+    </w:p>
+    <w:p>
+      <w:pPr>
+        <w:spacing w:line="360" w:lineRule="auto"/>
+        <w:rPr>
+          <w:b/>
+          <w:bCs/>
+          <w:lang w:val="es-ES"/>
+        </w:rPr>
+      </w:pPr>
+      <w:r>
+        <w:rPr>
+          <w:b/>
+          <w:bCs/>
+          <w:lang w:val="es-ES"/>
+        </w:rPr>
+        <w:t>1.1. Presentación del Proyecto</w:t>
+      </w:r>
+    </w:p>
+    <w:p>
+      <w:pPr>
+        <w:spacing w:line="360" w:lineRule="auto"/>
+        <w:rPr>
+          <w:lang w:val="es-ES"/>
+        </w:rPr>
+      </w:pPr>
+      <w:proofErr w:type="spellStart"/>
+      <w:r>
+        <w:rPr>
+          <w:b/>
+          <w:bCs/>
+          <w:lang w:val="es-ES"/>
+        </w:rPr>
         <w:lastRenderedPageBreak/>
-        <w:t>1. INTRODUCCIÓN</w:t>
-      </w:r>
-    </w:p>
-    <w:p>
-      <w:pPr>
-        <w:spacing w:line="360" w:lineRule="auto"/>
-        <w:rPr>
-          <w:b/>
-          <w:bCs/>
-          <w:lang w:val="es-ES"/>
-        </w:rPr>
-      </w:pPr>
-      <w:r>
-        <w:rPr>
-          <w:b/>
-          <w:bCs/>
-          <w:lang w:val="es-ES"/>
-        </w:rPr>
-        <w:t>1.1. Presentación del Proyecto</w:t>
-      </w:r>
-    </w:p>
-    <w:p>
-      <w:pPr>
-        <w:spacing w:line="360" w:lineRule="auto"/>
-        <w:rPr>
-          <w:lang w:val="es-ES"/>
-        </w:rPr>
-      </w:pPr>
-      <w:proofErr w:type="spellStart"/>
-      <w:r>
-        <w:rPr>
-          <w:b/>
-          <w:bCs/>
-          <w:lang w:val="es-ES"/>
-        </w:rPr>
         <w:t>SkyStay</w:t>
       </w:r>
       <w:proofErr w:type="spellEnd"/>
@@ -968,7 +1018,7 @@
           <w:lang w:val="es-ES"/>
         </w:rPr>
         <w:pict w14:anchorId="7789AFF2">
-          <v:rect id="_x0000_i1025" style="width:0;height:1.5pt" o:hralign="center" o:hrstd="t" o:hr="t" fillcolor="#a0a0a0" stroked="f"/>
+          <v:rect id="_x0000_i1026" style="width:0;height:1.5pt" o:hralign="center" o:hrstd="t" o:hr="t" fillcolor="#a0a0a0" stroked="f"/>
         </w:pict>
       </w:r>
     </w:p>
@@ -1098,7 +1148,7 @@
           <w:lang w:val="es-ES"/>
         </w:rPr>
         <w:pict w14:anchorId="782FC31B">
-          <v:rect id="_x0000_i1026" style="width:0;height:1.5pt" o:hralign="center" o:hrstd="t" o:hr="t" fillcolor="#a0a0a0" stroked="f"/>
+          <v:rect id="_x0000_i1027" style="width:0;height:1.5pt" o:hralign="center" o:hrstd="t" o:hr="t" fillcolor="#a0a0a0" stroked="f"/>
         </w:pict>
       </w:r>
     </w:p>
@@ -1370,9 +1420,29 @@
           <w:lang w:val="es-ES"/>
         </w:rPr>
         <w:pict w14:anchorId="5B5CEE19">
-          <v:rect id="_x0000_i1027" style="width:0;height:1.5pt" o:hralign="center" o:hrstd="t" o:hr="t" fillcolor="#a0a0a0" stroked="f"/>
+          <v:rect id="_x0000_i1028" style="width:0;height:1.5pt" o:hralign="center" o:hrstd="t" o:hr="t" fillcolor="#a0a0a0" stroked="f"/>
         </w:pict>
       </w:r>
+    </w:p>
+    <w:p>
+      <w:pPr>
+        <w:spacing w:line="360" w:lineRule="auto"/>
+        <w:rPr>
+          <w:b/>
+          <w:bCs/>
+          <w:lang w:val="es-ES"/>
+        </w:rPr>
+      </w:pPr>
+    </w:p>
+    <w:p>
+      <w:pPr>
+        <w:spacing w:line="360" w:lineRule="auto"/>
+        <w:rPr>
+          <w:b/>
+          <w:bCs/>
+          <w:lang w:val="es-ES"/>
+        </w:rPr>
+      </w:pPr>
     </w:p>
     <w:p>
       <w:pPr>
@@ -1760,7 +1830,7 @@
           <w:lang w:val="es-ES"/>
         </w:rPr>
         <w:pict w14:anchorId="172728B3">
-          <v:rect id="_x0000_i1028" style="width:0;height:1.5pt" o:hralign="center" o:hrstd="t" o:hr="t" fillcolor="#a0a0a0" stroked="f"/>
+          <v:rect id="_x0000_i1029" style="width:0;height:1.5pt" o:hralign="center" o:hrstd="t" o:hr="t" fillcolor="#a0a0a0" stroked="f"/>
         </w:pict>
       </w:r>
     </w:p>
@@ -1840,7 +1910,7 @@
           <w:lang w:val="es-ES"/>
         </w:rPr>
         <w:pict w14:anchorId="545118EB">
-          <v:rect id="_x0000_i1029" style="width:0;height:1.5pt" o:hralign="center" o:hrstd="t" o:hr="t" fillcolor="#a0a0a0" stroked="f"/>
+          <v:rect id="_x0000_i1030" style="width:0;height:1.5pt" o:hralign="center" o:hrstd="t" o:hr="t" fillcolor="#a0a0a0" stroked="f"/>
         </w:pict>
       </w:r>
     </w:p>
@@ -2150,7 +2220,7 @@
         </w:rPr>
         <w:lastRenderedPageBreak/>
         <w:pict w14:anchorId="4635CA8F">
-          <v:rect id="_x0000_i1030" style="width:0;height:1.5pt" o:hralign="center" o:hrstd="t" o:hr="t" fillcolor="#a0a0a0" stroked="f"/>
+          <v:rect id="_x0000_i1031" style="width:0;height:1.5pt" o:hralign="center" o:hrstd="t" o:hr="t" fillcolor="#a0a0a0" stroked="f"/>
         </w:pict>
       </w:r>
     </w:p>
@@ -3347,7 +3417,7 @@
           <w:lang w:val="es-ES"/>
         </w:rPr>
         <w:pict w14:anchorId="7A6D09B6">
-          <v:rect id="_x0000_i1031" style="width:0;height:1.5pt" o:hralign="center" o:hrstd="t" o:hr="t" fillcolor="#a0a0a0" stroked="f"/>
+          <v:rect id="_x0000_i1032" style="width:0;height:1.5pt" o:hralign="center" o:hrstd="t" o:hr="t" fillcolor="#a0a0a0" stroked="f"/>
         </w:pict>
       </w:r>
     </w:p>
@@ -4351,7 +4421,7 @@
           <w:lang w:val="es-ES"/>
         </w:rPr>
         <w:pict w14:anchorId="441A7D88">
-          <v:rect id="_x0000_i1053" style="width:0;height:1.5pt" o:hralign="center" o:bullet="t" o:hrstd="t" o:hr="t" fillcolor="#a0a0a0" stroked="f"/>
+          <v:rect id="_x0000_i1033" style="width:0;height:1.5pt" o:hralign="center" o:bullet="t" o:hrstd="t" o:hr="t" fillcolor="#a0a0a0" stroked="f"/>
         </w:pict>
       </w:r>
     </w:p>
@@ -4660,7 +4730,7 @@
           <w:lang w:val="es-ES"/>
         </w:rPr>
         <w:pict w14:anchorId="474EB255">
-          <v:rect id="_x0000_i1033" style="width:0;height:1.5pt" o:hralign="center" o:hrstd="t" o:hr="t" fillcolor="#a0a0a0" stroked="f"/>
+          <v:rect id="_x0000_i1034" style="width:0;height:1.5pt" o:hralign="center" o:hrstd="t" o:hr="t" fillcolor="#a0a0a0" stroked="f"/>
         </w:pict>
       </w:r>
     </w:p>
@@ -5174,7 +5244,7 @@
           <w:lang w:val="es-ES"/>
         </w:rPr>
         <w:pict w14:anchorId="311C3E3F">
-          <v:rect id="_x0000_i1034" style="width:0;height:1.5pt" o:hralign="center" o:hrstd="t" o:hr="t" fillcolor="#a0a0a0" stroked="f"/>
+          <v:rect id="_x0000_i1035" style="width:0;height:1.5pt" o:hralign="center" o:hrstd="t" o:hr="t" fillcolor="#a0a0a0" stroked="f"/>
         </w:pict>
       </w:r>
     </w:p>
@@ -5308,7 +5378,7 @@
           <w:lang w:val="es-ES"/>
         </w:rPr>
         <w:pict w14:anchorId="238CC8C9">
-          <v:rect id="_x0000_i1035" style="width:0;height:1.5pt" o:hralign="center" o:hrstd="t" o:hr="t" fillcolor="#a0a0a0" stroked="f"/>
+          <v:rect id="_x0000_i1036" style="width:0;height:1.5pt" o:hralign="center" o:hrstd="t" o:hr="t" fillcolor="#a0a0a0" stroked="f"/>
         </w:pict>
       </w:r>
     </w:p>
@@ -5736,7 +5806,7 @@
           <w:lang w:val="es-ES"/>
         </w:rPr>
         <w:pict w14:anchorId="6AFF8EF3">
-          <v:rect id="_x0000_i1036" style="width:0;height:1.5pt" o:hralign="center" o:hrstd="t" o:hr="t" fillcolor="#a0a0a0" stroked="f"/>
+          <v:rect id="_x0000_i1037" style="width:0;height:1.5pt" o:hralign="center" o:hrstd="t" o:hr="t" fillcolor="#a0a0a0" stroked="f"/>
         </w:pict>
       </w:r>
     </w:p>
@@ -6338,7 +6408,7 @@
         </w:rPr>
         <w:lastRenderedPageBreak/>
         <w:drawing>
-          <wp:inline distT="0" distB="0" distL="0" distR="0" wp14:anchorId="20850595" wp14:editId="745252F3">
+          <wp:inline distT="0" distB="0" distL="0" distR="0" wp14:anchorId="20850595" wp14:editId="0A2375C9">
             <wp:extent cx="5733415" cy="3439795"/>
             <wp:effectExtent l="0" t="0" r="635" b="8255"/>
             <wp:docPr id="1673178129" name="Imagen 1" descr="Texto&#10;&#10;El contenido generado por IA puede ser incorrecto."/>
@@ -6353,7 +6423,7 @@
                     <pic:cNvPicPr/>
                   </pic:nvPicPr>
                   <pic:blipFill>
-                    <a:blip r:embed="rId6" cstate="print">
+                    <a:blip r:embed="rId8" cstate="print">
                       <a:extLst>
                         <a:ext uri="{28A0092B-C50C-407E-A947-70E740481C1C}">
                           <a14:useLocalDpi xmlns:a14="http://schemas.microsoft.com/office/drawing/2010/main" val="0"/>
@@ -6404,7 +6474,7 @@
                     <pic:cNvPicPr/>
                   </pic:nvPicPr>
                   <pic:blipFill>
-                    <a:blip r:embed="rId7" cstate="print">
+                    <a:blip r:embed="rId9" cstate="print">
                       <a:extLst>
                         <a:ext uri="{28A0092B-C50C-407E-A947-70E740481C1C}">
                           <a14:useLocalDpi xmlns:a14="http://schemas.microsoft.com/office/drawing/2010/main" val="0"/>
@@ -6441,7 +6511,7 @@
         </w:rPr>
         <w:lastRenderedPageBreak/>
         <w:drawing>
-          <wp:inline distT="0" distB="0" distL="0" distR="0" wp14:anchorId="0DF41C2D" wp14:editId="08DBD3A0">
+          <wp:inline distT="0" distB="0" distL="0" distR="0" wp14:anchorId="0DF41C2D" wp14:editId="776F768A">
             <wp:extent cx="5733415" cy="2990215"/>
             <wp:effectExtent l="0" t="0" r="635" b="635"/>
             <wp:docPr id="657427393" name="Imagen 3" descr="Texto&#10;&#10;El contenido generado por IA puede ser incorrecto."/>
@@ -6456,7 +6526,7 @@
                     <pic:cNvPicPr/>
                   </pic:nvPicPr>
                   <pic:blipFill>
-                    <a:blip r:embed="rId8" cstate="print">
+                    <a:blip r:embed="rId10" cstate="print">
                       <a:extLst>
                         <a:ext uri="{28A0092B-C50C-407E-A947-70E740481C1C}">
                           <a14:useLocalDpi xmlns:a14="http://schemas.microsoft.com/office/drawing/2010/main" val="0"/>
@@ -6598,7 +6668,7 @@
                     <pic:cNvPicPr/>
                   </pic:nvPicPr>
                   <pic:blipFill>
-                    <a:blip r:embed="rId9" cstate="print">
+                    <a:blip r:embed="rId11" cstate="print">
                       <a:extLst>
                         <a:ext uri="{28A0092B-C50C-407E-A947-70E740481C1C}">
                           <a14:useLocalDpi xmlns:a14="http://schemas.microsoft.com/office/drawing/2010/main" val="0"/>
@@ -6729,7 +6799,7 @@
           <w:noProof/>
         </w:rPr>
         <w:drawing>
-          <wp:inline distT="0" distB="0" distL="0" distR="0" wp14:anchorId="79838EB8" wp14:editId="343EF352">
+          <wp:inline distT="0" distB="0" distL="0" distR="0" wp14:anchorId="79838EB8" wp14:editId="4266A908">
             <wp:extent cx="5733415" cy="3043555"/>
             <wp:effectExtent l="0" t="0" r="635" b="4445"/>
             <wp:docPr id="58610322" name="Imagen 5" descr="Texto&#10;&#10;El contenido generado por IA puede ser incorrecto."/>
@@ -6744,7 +6814,7 @@
                     <pic:cNvPicPr/>
                   </pic:nvPicPr>
                   <pic:blipFill>
-                    <a:blip r:embed="rId10" cstate="print">
+                    <a:blip r:embed="rId12" cstate="print">
                       <a:extLst>
                         <a:ext uri="{28A0092B-C50C-407E-A947-70E740481C1C}">
                           <a14:useLocalDpi xmlns:a14="http://schemas.microsoft.com/office/drawing/2010/main" val="0"/>
@@ -6780,7 +6850,7 @@
           <w:noProof/>
         </w:rPr>
         <w:drawing>
-          <wp:inline distT="0" distB="0" distL="0" distR="0" wp14:anchorId="3F9FD170" wp14:editId="6C39844E">
+          <wp:inline distT="0" distB="0" distL="0" distR="0" wp14:anchorId="3F9FD170" wp14:editId="71396864">
             <wp:extent cx="5733415" cy="3173730"/>
             <wp:effectExtent l="0" t="0" r="635" b="7620"/>
             <wp:docPr id="2017186993" name="Imagen 6" descr="Texto&#10;&#10;El contenido generado por IA puede ser incorrecto."/>
@@ -6795,7 +6865,7 @@
                     <pic:cNvPicPr/>
                   </pic:nvPicPr>
                   <pic:blipFill>
-                    <a:blip r:embed="rId11" cstate="print">
+                    <a:blip r:embed="rId13" cstate="print">
                       <a:extLst>
                         <a:ext uri="{28A0092B-C50C-407E-A947-70E740481C1C}">
                           <a14:useLocalDpi xmlns:a14="http://schemas.microsoft.com/office/drawing/2010/main" val="0"/>
@@ -6832,7 +6902,7 @@
         </w:rPr>
         <w:lastRenderedPageBreak/>
         <w:drawing>
-          <wp:inline distT="0" distB="0" distL="0" distR="0" wp14:anchorId="6C5A39FD" wp14:editId="39903477">
+          <wp:inline distT="0" distB="0" distL="0" distR="0" wp14:anchorId="6C5A39FD" wp14:editId="543E330D">
             <wp:extent cx="5733415" cy="3152775"/>
             <wp:effectExtent l="0" t="0" r="635" b="9525"/>
             <wp:docPr id="1754316065" name="Imagen 7" descr="Texto&#10;&#10;El contenido generado por IA puede ser incorrecto."/>
@@ -6847,7 +6917,7 @@
                     <pic:cNvPicPr/>
                   </pic:nvPicPr>
                   <pic:blipFill>
-                    <a:blip r:embed="rId12" cstate="print">
+                    <a:blip r:embed="rId14" cstate="print">
                       <a:extLst>
                         <a:ext uri="{28A0092B-C50C-407E-A947-70E740481C1C}">
                           <a14:useLocalDpi xmlns:a14="http://schemas.microsoft.com/office/drawing/2010/main" val="0"/>
@@ -7064,7 +7134,7 @@
                     <pic:cNvPicPr/>
                   </pic:nvPicPr>
                   <pic:blipFill>
-                    <a:blip r:embed="rId13">
+                    <a:blip r:embed="rId15">
                       <a:extLst>
                         <a:ext uri="{28A0092B-C50C-407E-A947-70E740481C1C}">
                           <a14:useLocalDpi xmlns:a14="http://schemas.microsoft.com/office/drawing/2010/main" val="0"/>
@@ -7103,7 +7173,7 @@
           <w:noProof/>
         </w:rPr>
         <w:drawing>
-          <wp:inline distT="0" distB="0" distL="0" distR="0" wp14:anchorId="07672ACD" wp14:editId="092708FB">
+          <wp:inline distT="0" distB="0" distL="0" distR="0" wp14:anchorId="07672ACD" wp14:editId="3DCF495C">
             <wp:extent cx="5733415" cy="1701800"/>
             <wp:effectExtent l="0" t="0" r="635" b="0"/>
             <wp:docPr id="1098602129" name="Imagen 9" descr="Texto&#10;&#10;El contenido generado por IA puede ser incorrecto."/>
@@ -7118,7 +7188,7 @@
                     <pic:cNvPicPr/>
                   </pic:nvPicPr>
                   <pic:blipFill>
-                    <a:blip r:embed="rId14" cstate="print">
+                    <a:blip r:embed="rId16" cstate="print">
                       <a:extLst>
                         <a:ext uri="{28A0092B-C50C-407E-A947-70E740481C1C}">
                           <a14:useLocalDpi xmlns:a14="http://schemas.microsoft.com/office/drawing/2010/main" val="0"/>
@@ -7323,7 +7393,7 @@
         </w:rPr>
         <w:lastRenderedPageBreak/>
         <w:drawing>
-          <wp:inline distT="0" distB="0" distL="0" distR="0" wp14:anchorId="134FDF82" wp14:editId="59554C7E">
+          <wp:inline distT="0" distB="0" distL="0" distR="0" wp14:anchorId="134FDF82" wp14:editId="01B2A778">
             <wp:extent cx="5733415" cy="2368550"/>
             <wp:effectExtent l="0" t="0" r="635" b="0"/>
             <wp:docPr id="1853395792" name="Imagen 1" descr="Texto&#10;&#10;El contenido generado por IA puede ser incorrecto."/>
@@ -7338,7 +7408,7 @@
                     <pic:cNvPicPr/>
                   </pic:nvPicPr>
                   <pic:blipFill>
-                    <a:blip r:embed="rId15" cstate="print">
+                    <a:blip r:embed="rId17" cstate="print">
                       <a:extLst>
                         <a:ext uri="{28A0092B-C50C-407E-A947-70E740481C1C}">
                           <a14:useLocalDpi xmlns:a14="http://schemas.microsoft.com/office/drawing/2010/main" val="0"/>
@@ -7412,7 +7482,7 @@
           <w:b/>
           <w:bCs/>
         </w:rPr>
-        <w:t>5</w:t>
+        <w:t>6</w:t>
       </w:r>
       <w:r>
         <w:rPr>
@@ -7429,23 +7499,474 @@
         </w:rPr>
         <w:t>Envío de correos electrónicos con notificaciones</w:t>
       </w:r>
+    </w:p>
+    <w:p/>
+    <w:p>
+      <w:r>
+        <w:t>Un añadido importante al proyecto es el de la API de correos electrónicos. Lo he realizado como una clase que implementa diferentes métodos: Un correo de confirmación al crear tu cuenta, un correo con el código de la recompensa canjeada, una confirmación al realizar una reserva de los datos de dicha reserva…</w:t>
+      </w:r>
+    </w:p>
+    <w:p>
+      <w:r>
+        <w:t xml:space="preserve">Esto </w:t>
+      </w:r>
+      <w:r>
+        <w:t>se realiza gracias a Spring Mail con la que puedes automatizar los correos. Para esto necesitas una cuenta de correo electrónico con el permiso de aplicaciones.</w:t>
+      </w:r>
+    </w:p>
+    <w:p/>
+    <w:p>
+      <w:r>
+        <w:t>-</w:t>
+      </w:r>
+      <w:r>
+        <w:t>----</w:t>
+      </w:r>
+      <w:r>
+        <w:t xml:space="preserve">-Insertar </w:t>
+      </w:r>
+      <w:proofErr w:type="spellStart"/>
+      <w:r>
+        <w:t>mas</w:t>
+      </w:r>
+      <w:proofErr w:type="spellEnd"/>
+      <w:r>
+        <w:t xml:space="preserve"> </w:t>
+      </w:r>
+      <w:proofErr w:type="spellStart"/>
+      <w:r>
+        <w:t>info</w:t>
+      </w:r>
+      <w:proofErr w:type="spellEnd"/>
+      <w:r>
+        <w:t xml:space="preserve"> como token</w:t>
+      </w:r>
+      <w:r>
+        <w:t>-----</w:t>
+      </w:r>
+    </w:p>
+    <w:p/>
+    <w:p>
+      <w:r>
+        <w:rPr>
+          <w:noProof/>
+        </w:rPr>
+        <w:drawing>
+          <wp:inline distT="0" distB="0" distL="0" distR="0" wp14:anchorId="236ADD88" wp14:editId="50239FB4">
+            <wp:extent cx="5733415" cy="3185795"/>
+            <wp:effectExtent l="0" t="0" r="635" b="0"/>
+            <wp:docPr id="1715816621" name="Imagen 1" descr="Texto&#10;&#10;El contenido generado por IA puede ser incorrecto."/>
+            <wp:cNvGraphicFramePr>
+              <a:graphicFrameLocks xmlns:a="http://schemas.openxmlformats.org/drawingml/2006/main" noChangeAspect="1"/>
+            </wp:cNvGraphicFramePr>
+            <a:graphic xmlns:a="http://schemas.openxmlformats.org/drawingml/2006/main">
+              <a:graphicData uri="http://schemas.openxmlformats.org/drawingml/2006/picture">
+                <pic:pic xmlns:pic="http://schemas.openxmlformats.org/drawingml/2006/picture">
+                  <pic:nvPicPr>
+                    <pic:cNvPr id="1715816621" name="Imagen 1" descr="Texto&#10;&#10;El contenido generado por IA puede ser incorrecto."/>
+                    <pic:cNvPicPr/>
+                  </pic:nvPicPr>
+                  <pic:blipFill>
+                    <a:blip r:embed="rId18" cstate="print">
+                      <a:extLst>
+                        <a:ext uri="{28A0092B-C50C-407E-A947-70E740481C1C}">
+                          <a14:useLocalDpi xmlns:a14="http://schemas.microsoft.com/office/drawing/2010/main" val="0"/>
+                        </a:ext>
+                      </a:extLst>
+                    </a:blip>
+                    <a:stretch>
+                      <a:fillRect/>
+                    </a:stretch>
+                  </pic:blipFill>
+                  <pic:spPr>
+                    <a:xfrm>
+                      <a:off x="0" y="0"/>
+                      <a:ext cx="5733415" cy="3185795"/>
+                    </a:xfrm>
+                    <a:prstGeom prst="rect">
+                      <a:avLst/>
+                    </a:prstGeom>
+                  </pic:spPr>
+                </pic:pic>
+              </a:graphicData>
+            </a:graphic>
+          </wp:inline>
+        </w:drawing>
+      </w:r>
+    </w:p>
+    <w:p>
+      <w:pPr>
+        <w:rPr>
+          <w:noProof/>
+        </w:rPr>
+      </w:pPr>
+      <w:r>
+        <w:rPr>
+          <w:noProof/>
+        </w:rPr>
+        <w:lastRenderedPageBreak/>
+        <w:drawing>
+          <wp:inline distT="0" distB="0" distL="0" distR="0" wp14:anchorId="27014FCE" wp14:editId="166231F7">
+            <wp:extent cx="5733415" cy="3139440"/>
+            <wp:effectExtent l="0" t="0" r="635" b="3810"/>
+            <wp:docPr id="1579628756" name="Imagen 2" descr="Texto&#10;&#10;El contenido generado por IA puede ser incorrecto."/>
+            <wp:cNvGraphicFramePr>
+              <a:graphicFrameLocks xmlns:a="http://schemas.openxmlformats.org/drawingml/2006/main" noChangeAspect="1"/>
+            </wp:cNvGraphicFramePr>
+            <a:graphic xmlns:a="http://schemas.openxmlformats.org/drawingml/2006/main">
+              <a:graphicData uri="http://schemas.openxmlformats.org/drawingml/2006/picture">
+                <pic:pic xmlns:pic="http://schemas.openxmlformats.org/drawingml/2006/picture">
+                  <pic:nvPicPr>
+                    <pic:cNvPr id="1579628756" name="Imagen 2" descr="Texto&#10;&#10;El contenido generado por IA puede ser incorrecto."/>
+                    <pic:cNvPicPr/>
+                  </pic:nvPicPr>
+                  <pic:blipFill>
+                    <a:blip r:embed="rId19" cstate="print">
+                      <a:extLst>
+                        <a:ext uri="{28A0092B-C50C-407E-A947-70E740481C1C}">
+                          <a14:useLocalDpi xmlns:a14="http://schemas.microsoft.com/office/drawing/2010/main" val="0"/>
+                        </a:ext>
+                      </a:extLst>
+                    </a:blip>
+                    <a:stretch>
+                      <a:fillRect/>
+                    </a:stretch>
+                  </pic:blipFill>
+                  <pic:spPr>
+                    <a:xfrm>
+                      <a:off x="0" y="0"/>
+                      <a:ext cx="5733415" cy="3139440"/>
+                    </a:xfrm>
+                    <a:prstGeom prst="rect">
+                      <a:avLst/>
+                    </a:prstGeom>
+                  </pic:spPr>
+                </pic:pic>
+              </a:graphicData>
+            </a:graphic>
+          </wp:inline>
+        </w:drawing>
+      </w:r>
+      <w:r>
+        <w:t xml:space="preserve"> </w:t>
+      </w:r>
+    </w:p>
+    <w:p/>
+    <w:p/>
+    <w:p>
+      <w:pPr>
+        <w:rPr>
+          <w:noProof/>
+        </w:rPr>
+      </w:pPr>
+    </w:p>
+    <w:p>
+      <w:pPr>
+        <w:rPr>
+          <w:b/>
+          <w:bCs/>
+          <w:lang w:val="es-ES"/>
+        </w:rPr>
+      </w:pPr>
+      <w:r>
+        <w:rPr>
+          <w:b/>
+          <w:bCs/>
+          <w:lang w:val="es-ES"/>
+        </w:rPr>
+        <w:t xml:space="preserve">4.7 </w:t>
+      </w:r>
+      <w:r>
+        <w:rPr>
+          <w:b/>
+          <w:bCs/>
+          <w:lang w:val="es-ES"/>
+        </w:rPr>
+        <w:t>Generación de informes y estadísticas</w:t>
+      </w:r>
+    </w:p>
+    <w:p>
+      <w:pPr>
+        <w:rPr>
+          <w:b/>
+          <w:bCs/>
+          <w:lang w:val="es-ES"/>
+        </w:rPr>
+      </w:pPr>
     </w:p>
     <w:p/>
     <w:sectPr>
+      <w:headerReference w:type="default" r:id="rId20"/>
+      <w:footerReference w:type="default" r:id="rId21"/>
       <w:pgSz w:w="11909" w:h="16834"/>
-      <w:pgMar w:top="1440" w:right="1440" w:bottom="1440" w:left="1440" w:header="720" w:footer="720" w:gutter="0"/>
+      <w:pgMar w:top="1440" w:right="1440" w:bottom="1440" w:left="1440" w:header="680" w:footer="624" w:gutter="0"/>
       <w:pgNumType w:start="1"/>
       <w:cols w:space="720"/>
+      <w:docGrid w:linePitch="299"/>
     </w:sectPr>
   </w:body>
 </w:document>
+</file>
+
+<file path=word/endnotes.xml><?xml version="1.0" encoding="utf-8"?>
+<w:endnotes xmlns:wpc="http://schemas.microsoft.com/office/word/2010/wordprocessingCanvas" xmlns:cx="http://schemas.microsoft.com/office/drawing/2014/chartex" xmlns:cx1="http://schemas.microsoft.com/office/drawing/2015/9/8/chartex" xmlns:cx2="http://schemas.microsoft.com/office/drawing/2015/10/21/chartex" xmlns:cx3="http://schemas.microsoft.com/office/drawing/2016/5/9/chartex" xmlns:cx4="http://schemas.microsoft.com/office/drawing/2016/5/10/chartex" xmlns:cx5="http://schemas.microsoft.com/office/drawing/2016/5/11/chartex" xmlns:cx6="http://schemas.microsoft.com/office/drawing/2016/5/12/chartex" xmlns:cx7="http://schemas.microsoft.com/office/drawing/2016/5/13/chartex" xmlns:cx8="http://schemas.microsoft.com/office/drawing/2016/5/14/chartex" xmlns:mc="http://schemas.openxmlformats.org/markup-compatibility/2006" xmlns:aink="http://schemas.microsoft.com/office/drawing/2016/ink" xmlns:am3d="http://schemas.microsoft.com/office/drawing/2017/model3d" xmlns:o="urn:schemas-microsoft-com:office:office" xmlns:oel="http://schemas.microsoft.com/office/2019/extlst" xmlns:r="http://schemas.openxmlformats.org/officeDocument/2006/relationships" xmlns:m="http://schemas.openxmlformats.org/officeDocument/2006/math" xmlns:v="urn:schemas-microsoft-com:vml" xmlns:wp14="http://schemas.microsoft.com/office/word/2010/wordprocessingDrawing" xmlns:wp="http://schemas.openxmlformats.org/drawingml/2006/wordprocessingDrawing" xmlns:w10="urn:schemas-microsoft-com:office:word" xmlns:w="http://schemas.openxmlformats.org/wordprocessingml/2006/main" xmlns:w14="http://schemas.microsoft.com/office/word/2010/wordml" xmlns:w15="http://schemas.microsoft.com/office/word/2012/wordml" xmlns:w16cex="http://schemas.microsoft.com/office/word/2018/wordml/cex" xmlns:w16cid="http://schemas.microsoft.com/office/word/2016/wordml/cid" xmlns:w16="http://schemas.microsoft.com/office/word/2018/wordml" xmlns:w16sdtdh="http://schemas.microsoft.com/office/word/2020/wordml/sdtdatahash" xmlns:w16se="http://schemas.microsoft.com/office/word/2015/wordml/symex" xmlns:wpg="http://schemas.microsoft.com/office/word/2010/wordprocessingGroup" xmlns:wpi="http://schemas.microsoft.com/office/word/2010/wordprocessingInk" xmlns:wne="http://schemas.microsoft.com/office/word/2006/wordml" xmlns:wps="http://schemas.microsoft.com/office/word/2010/wordprocessingShape" mc:Ignorable="w14 w15 w16se w16cid w16 w16cex w16sdtdh wp14">
+  <w:endnote w:type="separator" w:id="-1">
+    <w:p>
+      <w:pPr>
+        <w:spacing w:line="240" w:lineRule="auto"/>
+      </w:pPr>
+      <w:r>
+        <w:separator/>
+      </w:r>
+    </w:p>
+  </w:endnote>
+  <w:endnote w:type="continuationSeparator" w:id="0">
+    <w:p>
+      <w:pPr>
+        <w:spacing w:line="240" w:lineRule="auto"/>
+      </w:pPr>
+      <w:r>
+        <w:continuationSeparator/>
+      </w:r>
+    </w:p>
+  </w:endnote>
+</w:endnotes>
+</file>
+
+<file path=word/footer1.xml><?xml version="1.0" encoding="utf-8"?>
+<w:ftr xmlns:wpc="http://schemas.microsoft.com/office/word/2010/wordprocessingCanvas" xmlns:cx="http://schemas.microsoft.com/office/drawing/2014/chartex" xmlns:cx1="http://schemas.microsoft.com/office/drawing/2015/9/8/chartex" xmlns:cx2="http://schemas.microsoft.com/office/drawing/2015/10/21/chartex" xmlns:cx3="http://schemas.microsoft.com/office/drawing/2016/5/9/chartex" xmlns:cx4="http://schemas.microsoft.com/office/drawing/2016/5/10/chartex" xmlns:cx5="http://schemas.microsoft.com/office/drawing/2016/5/11/chartex" xmlns:cx6="http://schemas.microsoft.com/office/drawing/2016/5/12/chartex" xmlns:cx7="http://schemas.microsoft.com/office/drawing/2016/5/13/chartex" xmlns:cx8="http://schemas.microsoft.com/office/drawing/2016/5/14/chartex" xmlns:mc="http://schemas.openxmlformats.org/markup-compatibility/2006" xmlns:aink="http://schemas.microsoft.com/office/drawing/2016/ink" xmlns:am3d="http://schemas.microsoft.com/office/drawing/2017/model3d" xmlns:o="urn:schemas-microsoft-com:office:office" xmlns:oel="http://schemas.microsoft.com/office/2019/extlst" xmlns:r="http://schemas.openxmlformats.org/officeDocument/2006/relationships" xmlns:m="http://schemas.openxmlformats.org/officeDocument/2006/math" xmlns:v="urn:schemas-microsoft-com:vml" xmlns:wp14="http://schemas.microsoft.com/office/word/2010/wordprocessingDrawing" xmlns:wp="http://schemas.openxmlformats.org/drawingml/2006/wordprocessingDrawing" xmlns:w10="urn:schemas-microsoft-com:office:word" xmlns:w="http://schemas.openxmlformats.org/wordprocessingml/2006/main" xmlns:w14="http://schemas.microsoft.com/office/word/2010/wordml" xmlns:w15="http://schemas.microsoft.com/office/word/2012/wordml" xmlns:w16cex="http://schemas.microsoft.com/office/word/2018/wordml/cex" xmlns:w16cid="http://schemas.microsoft.com/office/word/2016/wordml/cid" xmlns:w16="http://schemas.microsoft.com/office/word/2018/wordml" xmlns:w16sdtdh="http://schemas.microsoft.com/office/word/2020/wordml/sdtdatahash" xmlns:w16se="http://schemas.microsoft.com/office/word/2015/wordml/symex" xmlns:wpg="http://schemas.microsoft.com/office/word/2010/wordprocessingGroup" xmlns:wpi="http://schemas.microsoft.com/office/word/2010/wordprocessingInk" xmlns:wne="http://schemas.microsoft.com/office/word/2006/wordml" xmlns:wps="http://schemas.microsoft.com/office/word/2010/wordprocessingShape" mc:Ignorable="w14 w15 w16se w16cid w16 w16cex w16sdtdh wp14">
+  <w:sdt>
+    <w:sdtPr>
+      <w:id w:val="-361281730"/>
+      <w:docPartObj>
+        <w:docPartGallery w:val="Page Numbers (Bottom of Page)"/>
+        <w:docPartUnique/>
+      </w:docPartObj>
+    </w:sdtPr>
+    <w:sdtContent>
+      <w:sdt>
+        <w:sdtPr>
+          <w:id w:val="-1769616900"/>
+          <w:docPartObj>
+            <w:docPartGallery w:val="Page Numbers (Top of Page)"/>
+            <w:docPartUnique/>
+          </w:docPartObj>
+        </w:sdtPr>
+        <w:sdtContent>
+          <w:p>
+            <w:pPr>
+              <w:pStyle w:val="Piedepgina"/>
+              <w:jc w:val="right"/>
+            </w:pPr>
+            <w:r>
+              <w:rPr>
+                <w:lang w:val="es-ES"/>
+              </w:rPr>
+              <w:t xml:space="preserve">Página </w:t>
+            </w:r>
+            <w:r>
+              <w:rPr>
+                <w:b/>
+                <w:bCs/>
+                <w:sz w:val="24"/>
+                <w:szCs w:val="24"/>
+              </w:rPr>
+              <w:fldChar w:fldCharType="begin"/>
+            </w:r>
+            <w:r>
+              <w:rPr>
+                <w:b/>
+                <w:bCs/>
+              </w:rPr>
+              <w:instrText>PAGE</w:instrText>
+            </w:r>
+            <w:r>
+              <w:rPr>
+                <w:b/>
+                <w:bCs/>
+                <w:sz w:val="24"/>
+                <w:szCs w:val="24"/>
+              </w:rPr>
+              <w:fldChar w:fldCharType="separate"/>
+            </w:r>
+            <w:r>
+              <w:rPr>
+                <w:b/>
+                <w:bCs/>
+                <w:lang w:val="es-ES"/>
+              </w:rPr>
+              <w:t>2</w:t>
+            </w:r>
+            <w:r>
+              <w:rPr>
+                <w:b/>
+                <w:bCs/>
+                <w:sz w:val="24"/>
+                <w:szCs w:val="24"/>
+              </w:rPr>
+              <w:fldChar w:fldCharType="end"/>
+            </w:r>
+            <w:r>
+              <w:rPr>
+                <w:lang w:val="es-ES"/>
+              </w:rPr>
+              <w:t xml:space="preserve"> de </w:t>
+            </w:r>
+            <w:r>
+              <w:rPr>
+                <w:b/>
+                <w:bCs/>
+                <w:sz w:val="24"/>
+                <w:szCs w:val="24"/>
+              </w:rPr>
+              <w:fldChar w:fldCharType="begin"/>
+            </w:r>
+            <w:r>
+              <w:rPr>
+                <w:b/>
+                <w:bCs/>
+              </w:rPr>
+              <w:instrText>NUMPAGES</w:instrText>
+            </w:r>
+            <w:r>
+              <w:rPr>
+                <w:b/>
+                <w:bCs/>
+                <w:sz w:val="24"/>
+                <w:szCs w:val="24"/>
+              </w:rPr>
+              <w:fldChar w:fldCharType="separate"/>
+            </w:r>
+            <w:r>
+              <w:rPr>
+                <w:b/>
+                <w:bCs/>
+                <w:lang w:val="es-ES"/>
+              </w:rPr>
+              <w:t>2</w:t>
+            </w:r>
+            <w:r>
+              <w:rPr>
+                <w:b/>
+                <w:bCs/>
+                <w:sz w:val="24"/>
+                <w:szCs w:val="24"/>
+              </w:rPr>
+              <w:fldChar w:fldCharType="end"/>
+            </w:r>
+          </w:p>
+        </w:sdtContent>
+      </w:sdt>
+    </w:sdtContent>
+  </w:sdt>
+  <w:p>
+    <w:pPr>
+      <w:pStyle w:val="Piedepgina"/>
+    </w:pPr>
+  </w:p>
+</w:ftr>
+</file>
+
+<file path=word/footnotes.xml><?xml version="1.0" encoding="utf-8"?>
+<w:footnotes xmlns:wpc="http://schemas.microsoft.com/office/word/2010/wordprocessingCanvas" xmlns:cx="http://schemas.microsoft.com/office/drawing/2014/chartex" xmlns:cx1="http://schemas.microsoft.com/office/drawing/2015/9/8/chartex" xmlns:cx2="http://schemas.microsoft.com/office/drawing/2015/10/21/chartex" xmlns:cx3="http://schemas.microsoft.com/office/drawing/2016/5/9/chartex" xmlns:cx4="http://schemas.microsoft.com/office/drawing/2016/5/10/chartex" xmlns:cx5="http://schemas.microsoft.com/office/drawing/2016/5/11/chartex" xmlns:cx6="http://schemas.microsoft.com/office/drawing/2016/5/12/chartex" xmlns:cx7="http://schemas.microsoft.com/office/drawing/2016/5/13/chartex" xmlns:cx8="http://schemas.microsoft.com/office/drawing/2016/5/14/chartex" xmlns:mc="http://schemas.openxmlformats.org/markup-compatibility/2006" xmlns:aink="http://schemas.microsoft.com/office/drawing/2016/ink" xmlns:am3d="http://schemas.microsoft.com/office/drawing/2017/model3d" xmlns:o="urn:schemas-microsoft-com:office:office" xmlns:oel="http://schemas.microsoft.com/office/2019/extlst" xmlns:r="http://schemas.openxmlformats.org/officeDocument/2006/relationships" xmlns:m="http://schemas.openxmlformats.org/officeDocument/2006/math" xmlns:v="urn:schemas-microsoft-com:vml" xmlns:wp14="http://schemas.microsoft.com/office/word/2010/wordprocessingDrawing" xmlns:wp="http://schemas.openxmlformats.org/drawingml/2006/wordprocessingDrawing" xmlns:w10="urn:schemas-microsoft-com:office:word" xmlns:w="http://schemas.openxmlformats.org/wordprocessingml/2006/main" xmlns:w14="http://schemas.microsoft.com/office/word/2010/wordml" xmlns:w15="http://schemas.microsoft.com/office/word/2012/wordml" xmlns:w16cex="http://schemas.microsoft.com/office/word/2018/wordml/cex" xmlns:w16cid="http://schemas.microsoft.com/office/word/2016/wordml/cid" xmlns:w16="http://schemas.microsoft.com/office/word/2018/wordml" xmlns:w16sdtdh="http://schemas.microsoft.com/office/word/2020/wordml/sdtdatahash" xmlns:w16se="http://schemas.microsoft.com/office/word/2015/wordml/symex" xmlns:wpg="http://schemas.microsoft.com/office/word/2010/wordprocessingGroup" xmlns:wpi="http://schemas.microsoft.com/office/word/2010/wordprocessingInk" xmlns:wne="http://schemas.microsoft.com/office/word/2006/wordml" xmlns:wps="http://schemas.microsoft.com/office/word/2010/wordprocessingShape" mc:Ignorable="w14 w15 w16se w16cid w16 w16cex w16sdtdh wp14">
+  <w:footnote w:type="separator" w:id="-1">
+    <w:p>
+      <w:pPr>
+        <w:spacing w:line="240" w:lineRule="auto"/>
+      </w:pPr>
+      <w:r>
+        <w:separator/>
+      </w:r>
+    </w:p>
+  </w:footnote>
+  <w:footnote w:type="continuationSeparator" w:id="0">
+    <w:p>
+      <w:pPr>
+        <w:spacing w:line="240" w:lineRule="auto"/>
+      </w:pPr>
+      <w:r>
+        <w:continuationSeparator/>
+      </w:r>
+    </w:p>
+  </w:footnote>
+</w:footnotes>
+</file>
+
+<file path=word/header1.xml><?xml version="1.0" encoding="utf-8"?>
+<w:hdr xmlns:wpc="http://schemas.microsoft.com/office/word/2010/wordprocessingCanvas" xmlns:cx="http://schemas.microsoft.com/office/drawing/2014/chartex" xmlns:cx1="http://schemas.microsoft.com/office/drawing/2015/9/8/chartex" xmlns:cx2="http://schemas.microsoft.com/office/drawing/2015/10/21/chartex" xmlns:cx3="http://schemas.microsoft.com/office/drawing/2016/5/9/chartex" xmlns:cx4="http://schemas.microsoft.com/office/drawing/2016/5/10/chartex" xmlns:cx5="http://schemas.microsoft.com/office/drawing/2016/5/11/chartex" xmlns:cx6="http://schemas.microsoft.com/office/drawing/2016/5/12/chartex" xmlns:cx7="http://schemas.microsoft.com/office/drawing/2016/5/13/chartex" xmlns:cx8="http://schemas.microsoft.com/office/drawing/2016/5/14/chartex" xmlns:mc="http://schemas.openxmlformats.org/markup-compatibility/2006" xmlns:aink="http://schemas.microsoft.com/office/drawing/2016/ink" xmlns:am3d="http://schemas.microsoft.com/office/drawing/2017/model3d" xmlns:o="urn:schemas-microsoft-com:office:office" xmlns:oel="http://schemas.microsoft.com/office/2019/extlst" xmlns:r="http://schemas.openxmlformats.org/officeDocument/2006/relationships" xmlns:m="http://schemas.openxmlformats.org/officeDocument/2006/math" xmlns:v="urn:schemas-microsoft-com:vml" xmlns:wp14="http://schemas.microsoft.com/office/word/2010/wordprocessingDrawing" xmlns:wp="http://schemas.openxmlformats.org/drawingml/2006/wordprocessingDrawing" xmlns:w10="urn:schemas-microsoft-com:office:word" xmlns:w="http://schemas.openxmlformats.org/wordprocessingml/2006/main" xmlns:w14="http://schemas.microsoft.com/office/word/2010/wordml" xmlns:w15="http://schemas.microsoft.com/office/word/2012/wordml" xmlns:w16cex="http://schemas.microsoft.com/office/word/2018/wordml/cex" xmlns:w16cid="http://schemas.microsoft.com/office/word/2016/wordml/cid" xmlns:w16="http://schemas.microsoft.com/office/word/2018/wordml" xmlns:w16sdtdh="http://schemas.microsoft.com/office/word/2020/wordml/sdtdatahash" xmlns:w16se="http://schemas.microsoft.com/office/word/2015/wordml/symex" xmlns:wpg="http://schemas.microsoft.com/office/word/2010/wordprocessingGroup" xmlns:wpi="http://schemas.microsoft.com/office/word/2010/wordprocessingInk" xmlns:wne="http://schemas.microsoft.com/office/word/2006/wordml" xmlns:wps="http://schemas.microsoft.com/office/word/2010/wordprocessingShape" mc:Ignorable="w14 w15 w16se w16cid w16 w16cex w16sdtdh wp14">
+  <w:p>
+    <w:pPr>
+      <w:pStyle w:val="Encabezado"/>
+    </w:pPr>
+    <w:r>
+      <w:rPr>
+        <w:noProof/>
+      </w:rPr>
+      <w:drawing>
+        <wp:anchor distT="0" distB="0" distL="114300" distR="114300" simplePos="0" relativeHeight="251658240" behindDoc="0" locked="0" layoutInCell="1" allowOverlap="1" wp14:anchorId="08569734" wp14:editId="57790D74">
+          <wp:simplePos x="0" y="0"/>
+          <wp:positionH relativeFrom="rightMargin">
+            <wp:posOffset>-390525</wp:posOffset>
+          </wp:positionH>
+          <wp:positionV relativeFrom="margin">
+            <wp:posOffset>-771525</wp:posOffset>
+          </wp:positionV>
+          <wp:extent cx="1150620" cy="657860"/>
+          <wp:effectExtent l="0" t="0" r="0" b="8890"/>
+          <wp:wrapSquare wrapText="bothSides"/>
+          <wp:docPr id="340453224" name="Imagen 1" descr="Icono&#10;&#10;El contenido generado por IA puede ser incorrecto."/>
+          <wp:cNvGraphicFramePr>
+            <a:graphicFrameLocks xmlns:a="http://schemas.openxmlformats.org/drawingml/2006/main" noChangeAspect="1"/>
+          </wp:cNvGraphicFramePr>
+          <a:graphic xmlns:a="http://schemas.openxmlformats.org/drawingml/2006/main">
+            <a:graphicData uri="http://schemas.openxmlformats.org/drawingml/2006/picture">
+              <pic:pic xmlns:pic="http://schemas.openxmlformats.org/drawingml/2006/picture">
+                <pic:nvPicPr>
+                  <pic:cNvPr id="340453224" name="Imagen 1" descr="Icono&#10;&#10;El contenido generado por IA puede ser incorrecto."/>
+                  <pic:cNvPicPr/>
+                </pic:nvPicPr>
+                <pic:blipFill>
+                  <a:blip r:embed="rId1">
+                    <a:extLst>
+                      <a:ext uri="{28A0092B-C50C-407E-A947-70E740481C1C}">
+                        <a14:useLocalDpi xmlns:a14="http://schemas.microsoft.com/office/drawing/2010/main" val="0"/>
+                      </a:ext>
+                    </a:extLst>
+                  </a:blip>
+                  <a:stretch>
+                    <a:fillRect/>
+                  </a:stretch>
+                </pic:blipFill>
+                <pic:spPr>
+                  <a:xfrm>
+                    <a:off x="0" y="0"/>
+                    <a:ext cx="1150620" cy="657860"/>
+                  </a:xfrm>
+                  <a:prstGeom prst="rect">
+                    <a:avLst/>
+                  </a:prstGeom>
+                </pic:spPr>
+              </pic:pic>
+            </a:graphicData>
+          </a:graphic>
+          <wp14:sizeRelH relativeFrom="margin">
+            <wp14:pctWidth>0</wp14:pctWidth>
+          </wp14:sizeRelH>
+          <wp14:sizeRelV relativeFrom="margin">
+            <wp14:pctHeight>0</wp14:pctHeight>
+          </wp14:sizeRelV>
+        </wp:anchor>
+      </w:drawing>
+    </w:r>
+  </w:p>
+</w:hdr>
 </file>
 
 <file path=word/numbering.xml><?xml version="1.0" encoding="utf-8"?>
 <w:numbering xmlns:wpc="http://schemas.microsoft.com/office/word/2010/wordprocessingCanvas" xmlns:cx="http://schemas.microsoft.com/office/drawing/2014/chartex" xmlns:cx1="http://schemas.microsoft.com/office/drawing/2015/9/8/chartex" xmlns:cx2="http://schemas.microsoft.com/office/drawing/2015/10/21/chartex" xmlns:cx3="http://schemas.microsoft.com/office/drawing/2016/5/9/chartex" xmlns:cx4="http://schemas.microsoft.com/office/drawing/2016/5/10/chartex" xmlns:cx5="http://schemas.microsoft.com/office/drawing/2016/5/11/chartex" xmlns:cx6="http://schemas.microsoft.com/office/drawing/2016/5/12/chartex" xmlns:cx7="http://schemas.microsoft.com/office/drawing/2016/5/13/chartex" xmlns:cx8="http://schemas.microsoft.com/office/drawing/2016/5/14/chartex" xmlns:mc="http://schemas.openxmlformats.org/markup-compatibility/2006" xmlns:aink="http://schemas.microsoft.com/office/drawing/2016/ink" xmlns:am3d="http://schemas.microsoft.com/office/drawing/2017/model3d" xmlns:o="urn:schemas-microsoft-com:office:office" xmlns:oel="http://schemas.microsoft.com/office/2019/extlst" xmlns:r="http://schemas.openxmlformats.org/officeDocument/2006/relationships" xmlns:m="http://schemas.openxmlformats.org/officeDocument/2006/math" xmlns:v="urn:schemas-microsoft-com:vml" xmlns:wp14="http://schemas.microsoft.com/office/word/2010/wordprocessingDrawing" xmlns:wp="http://schemas.openxmlformats.org/drawingml/2006/wordprocessingDrawing" xmlns:w10="urn:schemas-microsoft-com:office:word" xmlns:w="http://schemas.openxmlformats.org/wordprocessingml/2006/main" xmlns:w14="http://schemas.microsoft.com/office/word/2010/wordml" xmlns:w15="http://schemas.microsoft.com/office/word/2012/wordml" xmlns:w16cex="http://schemas.microsoft.com/office/word/2018/wordml/cex" xmlns:w16cid="http://schemas.microsoft.com/office/word/2016/wordml/cid" xmlns:w16="http://schemas.microsoft.com/office/word/2018/wordml" xmlns:w16sdtdh="http://schemas.microsoft.com/office/word/2020/wordml/sdtdatahash" xmlns:w16se="http://schemas.microsoft.com/office/word/2015/wordml/symex" xmlns:wpg="http://schemas.microsoft.com/office/word/2010/wordprocessingGroup" xmlns:wpi="http://schemas.microsoft.com/office/word/2010/wordprocessingInk" xmlns:wne="http://schemas.microsoft.com/office/word/2006/wordml" xmlns:wps="http://schemas.microsoft.com/office/word/2010/wordprocessingShape" mc:Ignorable="w14 w15 w16se w16cid w16 w16cex w16sdtdh wp14">
   <w:numPicBullet w:numPicBulletId="0">
     <w:pict>
-      <v:rect id="_x0000_i1034" style="width:0;height:1.5pt" o:hralign="center" o:bullet="t" o:hrstd="t" o:hr="t" fillcolor="#a0a0a0" stroked="f"/>
+      <v:rect id="_x0000_i1036" style="width:0;height:1.5pt" o:hralign="center" o:bullet="t" o:hrstd="t" o:hr="t" fillcolor="#a0a0a0" stroked="f"/>
     </w:pict>
   </w:numPicBullet>
   <w:abstractNum w:abstractNumId="0" w15:restartNumberingAfterBreak="0">
@@ -10819,6 +11340,50 @@
       <w:contextualSpacing/>
     </w:pPr>
   </w:style>
+  <w:style w:type="paragraph" w:styleId="Encabezado">
+    <w:name w:val="header"/>
+    <w:basedOn w:val="Normal"/>
+    <w:link w:val="EncabezadoCar"/>
+    <w:uiPriority w:val="99"/>
+    <w:unhideWhenUsed/>
+    <w:rsid w:val="00066005"/>
+    <w:pPr>
+      <w:tabs>
+        <w:tab w:val="center" w:pos="4252"/>
+        <w:tab w:val="right" w:pos="8504"/>
+      </w:tabs>
+      <w:spacing w:line="240" w:lineRule="auto"/>
+    </w:pPr>
+  </w:style>
+  <w:style w:type="character" w:customStyle="1" w:styleId="EncabezadoCar">
+    <w:name w:val="Encabezado Car"/>
+    <w:basedOn w:val="Fuentedeprrafopredeter"/>
+    <w:link w:val="Encabezado"/>
+    <w:uiPriority w:val="99"/>
+    <w:rsid w:val="00066005"/>
+  </w:style>
+  <w:style w:type="paragraph" w:styleId="Piedepgina">
+    <w:name w:val="footer"/>
+    <w:basedOn w:val="Normal"/>
+    <w:link w:val="PiedepginaCar"/>
+    <w:uiPriority w:val="99"/>
+    <w:unhideWhenUsed/>
+    <w:rsid w:val="00066005"/>
+    <w:pPr>
+      <w:tabs>
+        <w:tab w:val="center" w:pos="4252"/>
+        <w:tab w:val="right" w:pos="8504"/>
+      </w:tabs>
+      <w:spacing w:line="240" w:lineRule="auto"/>
+    </w:pPr>
+  </w:style>
+  <w:style w:type="character" w:customStyle="1" w:styleId="PiedepginaCar">
+    <w:name w:val="Pie de página Car"/>
+    <w:basedOn w:val="Fuentedeprrafopredeter"/>
+    <w:link w:val="Piedepgina"/>
+    <w:uiPriority w:val="99"/>
+    <w:rsid w:val="00066005"/>
+  </w:style>
 </w:styles>
 </file>
 

</xml_diff>

<commit_message>
Memoria de proyecto parte mail
</commit_message>
<xml_diff>
--- a/SkyStay.docx
+++ b/SkyStay.docx
@@ -6408,7 +6408,7 @@
         </w:rPr>
         <w:lastRenderedPageBreak/>
         <w:drawing>
-          <wp:inline distT="0" distB="0" distL="0" distR="0" wp14:anchorId="20850595" wp14:editId="0A2375C9">
+          <wp:inline distT="0" distB="0" distL="0" distR="0" wp14:anchorId="20850595" wp14:editId="3E86ECF9">
             <wp:extent cx="5733415" cy="3439795"/>
             <wp:effectExtent l="0" t="0" r="635" b="8255"/>
             <wp:docPr id="1673178129" name="Imagen 1" descr="Texto&#10;&#10;El contenido generado por IA puede ser incorrecto."/>
@@ -6511,7 +6511,7 @@
         </w:rPr>
         <w:lastRenderedPageBreak/>
         <w:drawing>
-          <wp:inline distT="0" distB="0" distL="0" distR="0" wp14:anchorId="0DF41C2D" wp14:editId="776F768A">
+          <wp:inline distT="0" distB="0" distL="0" distR="0" wp14:anchorId="0DF41C2D" wp14:editId="5E7EB8DD">
             <wp:extent cx="5733415" cy="2990215"/>
             <wp:effectExtent l="0" t="0" r="635" b="635"/>
             <wp:docPr id="657427393" name="Imagen 3" descr="Texto&#10;&#10;El contenido generado por IA puede ser incorrecto."/>
@@ -6799,7 +6799,7 @@
           <w:noProof/>
         </w:rPr>
         <w:drawing>
-          <wp:inline distT="0" distB="0" distL="0" distR="0" wp14:anchorId="79838EB8" wp14:editId="4266A908">
+          <wp:inline distT="0" distB="0" distL="0" distR="0" wp14:anchorId="79838EB8" wp14:editId="2AB78BE6">
             <wp:extent cx="5733415" cy="3043555"/>
             <wp:effectExtent l="0" t="0" r="635" b="4445"/>
             <wp:docPr id="58610322" name="Imagen 5" descr="Texto&#10;&#10;El contenido generado por IA puede ser incorrecto."/>
@@ -6850,7 +6850,7 @@
           <w:noProof/>
         </w:rPr>
         <w:drawing>
-          <wp:inline distT="0" distB="0" distL="0" distR="0" wp14:anchorId="3F9FD170" wp14:editId="71396864">
+          <wp:inline distT="0" distB="0" distL="0" distR="0" wp14:anchorId="3F9FD170" wp14:editId="0DAC6BFD">
             <wp:extent cx="5733415" cy="3173730"/>
             <wp:effectExtent l="0" t="0" r="635" b="7620"/>
             <wp:docPr id="2017186993" name="Imagen 6" descr="Texto&#10;&#10;El contenido generado por IA puede ser incorrecto."/>
@@ -6902,7 +6902,7 @@
         </w:rPr>
         <w:lastRenderedPageBreak/>
         <w:drawing>
-          <wp:inline distT="0" distB="0" distL="0" distR="0" wp14:anchorId="6C5A39FD" wp14:editId="543E330D">
+          <wp:inline distT="0" distB="0" distL="0" distR="0" wp14:anchorId="6C5A39FD" wp14:editId="4D2B3566">
             <wp:extent cx="5733415" cy="3152775"/>
             <wp:effectExtent l="0" t="0" r="635" b="9525"/>
             <wp:docPr id="1754316065" name="Imagen 7" descr="Texto&#10;&#10;El contenido generado por IA puede ser incorrecto."/>
@@ -7173,7 +7173,7 @@
           <w:noProof/>
         </w:rPr>
         <w:drawing>
-          <wp:inline distT="0" distB="0" distL="0" distR="0" wp14:anchorId="07672ACD" wp14:editId="3DCF495C">
+          <wp:inline distT="0" distB="0" distL="0" distR="0" wp14:anchorId="07672ACD" wp14:editId="50544D6D">
             <wp:extent cx="5733415" cy="1701800"/>
             <wp:effectExtent l="0" t="0" r="635" b="0"/>
             <wp:docPr id="1098602129" name="Imagen 9" descr="Texto&#10;&#10;El contenido generado por IA puede ser incorrecto."/>
@@ -7393,7 +7393,7 @@
         </w:rPr>
         <w:lastRenderedPageBreak/>
         <w:drawing>
-          <wp:inline distT="0" distB="0" distL="0" distR="0" wp14:anchorId="134FDF82" wp14:editId="01B2A778">
+          <wp:inline distT="0" distB="0" distL="0" distR="0" wp14:anchorId="134FDF82" wp14:editId="213383CF">
             <wp:extent cx="5733415" cy="2368550"/>
             <wp:effectExtent l="0" t="0" r="635" b="0"/>
             <wp:docPr id="1853395792" name="Imagen 1" descr="Texto&#10;&#10;El contenido generado por IA puede ser incorrecto."/>
@@ -7502,11 +7502,17 @@
     </w:p>
     <w:p/>
     <w:p>
+      <w:pPr>
+        <w:spacing w:line="360" w:lineRule="auto"/>
+      </w:pPr>
       <w:r>
         <w:t>Un añadido importante al proyecto es el de la API de correos electrónicos. Lo he realizado como una clase que implementa diferentes métodos: Un correo de confirmación al crear tu cuenta, un correo con el código de la recompensa canjeada, una confirmación al realizar una reserva de los datos de dicha reserva…</w:t>
       </w:r>
     </w:p>
     <w:p>
+      <w:pPr>
+        <w:spacing w:line="360" w:lineRule="auto"/>
+      </w:pPr>
       <w:r>
         <w:t xml:space="preserve">Esto </w:t>
       </w:r>
@@ -7517,42 +7523,11 @@
     <w:p/>
     <w:p>
       <w:r>
-        <w:t>-</w:t>
-      </w:r>
-      <w:r>
-        <w:t>----</w:t>
-      </w:r>
-      <w:r>
-        <w:t xml:space="preserve">-Insertar </w:t>
-      </w:r>
-      <w:proofErr w:type="spellStart"/>
-      <w:r>
-        <w:t>mas</w:t>
-      </w:r>
-      <w:proofErr w:type="spellEnd"/>
-      <w:r>
-        <w:t xml:space="preserve"> </w:t>
-      </w:r>
-      <w:proofErr w:type="spellStart"/>
-      <w:r>
-        <w:t>info</w:t>
-      </w:r>
-      <w:proofErr w:type="spellEnd"/>
-      <w:r>
-        <w:t xml:space="preserve"> como token</w:t>
-      </w:r>
-      <w:r>
-        <w:t>-----</w:t>
-      </w:r>
-    </w:p>
-    <w:p/>
-    <w:p>
-      <w:r>
         <w:rPr>
           <w:noProof/>
         </w:rPr>
         <w:drawing>
-          <wp:inline distT="0" distB="0" distL="0" distR="0" wp14:anchorId="236ADD88" wp14:editId="50239FB4">
+          <wp:inline distT="0" distB="0" distL="0" distR="0" wp14:anchorId="236ADD88" wp14:editId="14C33E23">
             <wp:extent cx="5733415" cy="3185795"/>
             <wp:effectExtent l="0" t="0" r="635" b="0"/>
             <wp:docPr id="1715816621" name="Imagen 1" descr="Texto&#10;&#10;El contenido generado por IA puede ser incorrecto."/>
@@ -7594,6 +7569,9 @@
         </w:drawing>
       </w:r>
     </w:p>
+    <w:p/>
+    <w:p/>
+    <w:p/>
     <w:p>
       <w:pPr>
         <w:rPr>
@@ -7604,9 +7582,8 @@
         <w:rPr>
           <w:noProof/>
         </w:rPr>
-        <w:lastRenderedPageBreak/>
         <w:drawing>
-          <wp:inline distT="0" distB="0" distL="0" distR="0" wp14:anchorId="27014FCE" wp14:editId="166231F7">
+          <wp:inline distT="0" distB="0" distL="0" distR="0" wp14:anchorId="27014FCE" wp14:editId="2A4E313A">
             <wp:extent cx="5733415" cy="3139440"/>
             <wp:effectExtent l="0" t="0" r="635" b="3810"/>
             <wp:docPr id="1579628756" name="Imagen 2" descr="Texto&#10;&#10;El contenido generado por IA puede ser incorrecto."/>
@@ -7652,52 +7629,371 @@
       </w:r>
     </w:p>
     <w:p/>
+    <w:p>
+      <w:pPr>
+        <w:spacing w:line="360" w:lineRule="auto"/>
+      </w:pPr>
+      <w:r>
+        <w:t>Como vemos hay métodos que realizan diferentes funciones en este caso tendremos 3. El primero será el mail de confirmación que llegará a la cuenta de correo utilizada para registrarse y que sirve para confirmar el correo de dicha cuenta.</w:t>
+      </w:r>
+    </w:p>
+    <w:p>
+      <w:pPr>
+        <w:spacing w:line="360" w:lineRule="auto"/>
+      </w:pPr>
+    </w:p>
     <w:p/>
     <w:p>
-      <w:pPr>
+      <w:r>
         <w:rPr>
           <w:noProof/>
         </w:rPr>
-      </w:pPr>
-    </w:p>
-    <w:p>
-      <w:pPr>
-        <w:rPr>
-          <w:b/>
-          <w:bCs/>
-          <w:lang w:val="es-ES"/>
-        </w:rPr>
-      </w:pPr>
-      <w:r>
-        <w:rPr>
-          <w:b/>
-          <w:bCs/>
-          <w:lang w:val="es-ES"/>
-        </w:rPr>
-        <w:t xml:space="preserve">4.7 </w:t>
-      </w:r>
-      <w:r>
-        <w:rPr>
-          <w:b/>
-          <w:bCs/>
-          <w:lang w:val="es-ES"/>
-        </w:rPr>
-        <w:t>Generación de informes y estadísticas</w:t>
-      </w:r>
-    </w:p>
-    <w:p>
-      <w:pPr>
-        <w:rPr>
-          <w:b/>
-          <w:bCs/>
-          <w:lang w:val="es-ES"/>
-        </w:rPr>
-      </w:pPr>
+        <w:drawing>
+          <wp:inline distT="0" distB="0" distL="0" distR="0" wp14:anchorId="6E3D6535" wp14:editId="7096A692">
+            <wp:extent cx="6457512" cy="1216550"/>
+            <wp:effectExtent l="0" t="0" r="635" b="3175"/>
+            <wp:docPr id="780136212" name="Imagen 1" descr="Interfaz de usuario gráfica, Texto&#10;&#10;El contenido generado por IA puede ser incorrecto."/>
+            <wp:cNvGraphicFramePr>
+              <a:graphicFrameLocks xmlns:a="http://schemas.openxmlformats.org/drawingml/2006/main" noChangeAspect="1"/>
+            </wp:cNvGraphicFramePr>
+            <a:graphic xmlns:a="http://schemas.openxmlformats.org/drawingml/2006/main">
+              <a:graphicData uri="http://schemas.openxmlformats.org/drawingml/2006/picture">
+                <pic:pic xmlns:pic="http://schemas.openxmlformats.org/drawingml/2006/picture">
+                  <pic:nvPicPr>
+                    <pic:cNvPr id="780136212" name="Imagen 1" descr="Interfaz de usuario gráfica, Texto&#10;&#10;El contenido generado por IA puede ser incorrecto."/>
+                    <pic:cNvPicPr/>
+                  </pic:nvPicPr>
+                  <pic:blipFill>
+                    <a:blip r:embed="rId20" cstate="print">
+                      <a:extLst>
+                        <a:ext uri="{28A0092B-C50C-407E-A947-70E740481C1C}">
+                          <a14:useLocalDpi xmlns:a14="http://schemas.microsoft.com/office/drawing/2010/main" val="0"/>
+                        </a:ext>
+                      </a:extLst>
+                    </a:blip>
+                    <a:stretch>
+                      <a:fillRect/>
+                    </a:stretch>
+                  </pic:blipFill>
+                  <pic:spPr>
+                    <a:xfrm>
+                      <a:off x="0" y="0"/>
+                      <a:ext cx="6512575" cy="1226923"/>
+                    </a:xfrm>
+                    <a:prstGeom prst="rect">
+                      <a:avLst/>
+                    </a:prstGeom>
+                  </pic:spPr>
+                </pic:pic>
+              </a:graphicData>
+            </a:graphic>
+          </wp:inline>
+        </w:drawing>
+      </w:r>
+    </w:p>
+    <w:p>
+      <w:pPr>
+        <w:spacing w:line="360" w:lineRule="auto"/>
+      </w:pPr>
+    </w:p>
+    <w:p>
+      <w:pPr>
+        <w:spacing w:line="360" w:lineRule="auto"/>
+      </w:pPr>
+    </w:p>
+    <w:p>
+      <w:pPr>
+        <w:spacing w:line="360" w:lineRule="auto"/>
+      </w:pPr>
+      <w:r>
+        <w:t xml:space="preserve">Como vemos este sería un ejemplo del correo que se le enviará cuando se registra, en dicho correo hay un </w:t>
+      </w:r>
+      <w:proofErr w:type="gramStart"/>
+      <w:r>
+        <w:t>link</w:t>
+      </w:r>
+      <w:proofErr w:type="gramEnd"/>
+      <w:r>
+        <w:t xml:space="preserve"> para confirmar la cuenta en forma de token, cuando se hace </w:t>
+      </w:r>
+      <w:proofErr w:type="spellStart"/>
+      <w:r>
+        <w:t>click</w:t>
+      </w:r>
+      <w:proofErr w:type="spellEnd"/>
+      <w:r>
+        <w:t xml:space="preserve"> sobre el gracias a una petición del back se confirma la cuenta y se verifica.</w:t>
+      </w:r>
+      <w:r>
+        <w:t xml:space="preserve"> Gracias a este sistema se asegura que la cuenta que se ha utilizado al registrarse es la cuenta del cliente.</w:t>
+      </w:r>
+    </w:p>
+    <w:p>
+      <w:pPr>
+        <w:spacing w:line="360" w:lineRule="auto"/>
+      </w:pPr>
+    </w:p>
+    <w:p>
+      <w:pPr>
+        <w:spacing w:line="360" w:lineRule="auto"/>
+      </w:pPr>
+    </w:p>
+    <w:p>
+      <w:pPr>
+        <w:spacing w:line="360" w:lineRule="auto"/>
+      </w:pPr>
+    </w:p>
+    <w:p>
+      <w:pPr>
+        <w:spacing w:line="360" w:lineRule="auto"/>
+      </w:pPr>
+    </w:p>
+    <w:p>
+      <w:pPr>
+        <w:spacing w:line="360" w:lineRule="auto"/>
+      </w:pPr>
+    </w:p>
+    <w:p>
+      <w:pPr>
+        <w:spacing w:line="360" w:lineRule="auto"/>
+      </w:pPr>
+    </w:p>
+    <w:p>
+      <w:pPr>
+        <w:spacing w:line="360" w:lineRule="auto"/>
+      </w:pPr>
+      <w:r>
+        <w:lastRenderedPageBreak/>
+        <w:t xml:space="preserve">Aparte del anterior tenemos un correo que se envía automáticamente al cliente cada vez que realiza una reserva en uno de los hoteles, a </w:t>
+      </w:r>
+      <w:r>
+        <w:t>continuación,</w:t>
+      </w:r>
+      <w:r>
+        <w:t xml:space="preserve"> puede ver un ejemplo</w:t>
+      </w:r>
+      <w:r>
+        <w:t xml:space="preserve"> donde aparte de la confirmación de la reserva incluye información del hotel reservado, el día de entrada y de salida</w:t>
+      </w:r>
+      <w:r>
+        <w:t>.</w:t>
+      </w:r>
     </w:p>
     <w:p/>
+    <w:p>
+      <w:r>
+        <w:rPr>
+          <w:noProof/>
+        </w:rPr>
+        <w:drawing>
+          <wp:inline distT="0" distB="0" distL="0" distR="0" wp14:anchorId="5EC8B1FC" wp14:editId="4E6234E4">
+            <wp:extent cx="5991578" cy="2029930"/>
+            <wp:effectExtent l="0" t="0" r="0" b="8890"/>
+            <wp:docPr id="1735738182" name="Imagen 2" descr="Interfaz de usuario gráfica, Texto, Aplicación&#10;&#10;El contenido generado por IA puede ser incorrecto."/>
+            <wp:cNvGraphicFramePr>
+              <a:graphicFrameLocks xmlns:a="http://schemas.openxmlformats.org/drawingml/2006/main" noChangeAspect="1"/>
+            </wp:cNvGraphicFramePr>
+            <a:graphic xmlns:a="http://schemas.openxmlformats.org/drawingml/2006/main">
+              <a:graphicData uri="http://schemas.openxmlformats.org/drawingml/2006/picture">
+                <pic:pic xmlns:pic="http://schemas.openxmlformats.org/drawingml/2006/picture">
+                  <pic:nvPicPr>
+                    <pic:cNvPr id="1735738182" name="Imagen 2" descr="Interfaz de usuario gráfica, Texto, Aplicación&#10;&#10;El contenido generado por IA puede ser incorrecto."/>
+                    <pic:cNvPicPr/>
+                  </pic:nvPicPr>
+                  <pic:blipFill>
+                    <a:blip r:embed="rId21" cstate="print">
+                      <a:extLst>
+                        <a:ext uri="{28A0092B-C50C-407E-A947-70E740481C1C}">
+                          <a14:useLocalDpi xmlns:a14="http://schemas.microsoft.com/office/drawing/2010/main" val="0"/>
+                        </a:ext>
+                      </a:extLst>
+                    </a:blip>
+                    <a:stretch>
+                      <a:fillRect/>
+                    </a:stretch>
+                  </pic:blipFill>
+                  <pic:spPr>
+                    <a:xfrm>
+                      <a:off x="0" y="0"/>
+                      <a:ext cx="6002440" cy="2033610"/>
+                    </a:xfrm>
+                    <a:prstGeom prst="rect">
+                      <a:avLst/>
+                    </a:prstGeom>
+                  </pic:spPr>
+                </pic:pic>
+              </a:graphicData>
+            </a:graphic>
+          </wp:inline>
+        </w:drawing>
+      </w:r>
+    </w:p>
+    <w:p>
+      <w:pPr>
+        <w:spacing w:line="360" w:lineRule="auto"/>
+        <w:rPr>
+          <w:noProof/>
+        </w:rPr>
+      </w:pPr>
+      <w:r>
+        <w:rPr>
+          <w:noProof/>
+        </w:rPr>
+        <w:t xml:space="preserve">Por último tendremos un correo que se enviará cuando se canjea una recompensa con los puntos del cliente acumulados, </w:t>
+      </w:r>
+      <w:r>
+        <w:rPr>
+          <w:noProof/>
+        </w:rPr>
+        <w:t>en este correo se enviará el codigo para canjear esta recompensa, se ha decidido realizar de esta manera para que sea mas seguro y que solo en el correo del propietario se pueda ver el código de la recompensa.</w:t>
+      </w:r>
+    </w:p>
+    <w:p>
+      <w:pPr>
+        <w:rPr>
+          <w:noProof/>
+        </w:rPr>
+      </w:pPr>
+    </w:p>
+    <w:p>
+      <w:pPr>
+        <w:rPr>
+          <w:noProof/>
+        </w:rPr>
+      </w:pPr>
+    </w:p>
+    <w:p>
+      <w:pPr>
+        <w:rPr>
+          <w:noProof/>
+        </w:rPr>
+      </w:pPr>
+      <w:r>
+        <w:rPr>
+          <w:noProof/>
+        </w:rPr>
+        <w:drawing>
+          <wp:inline distT="0" distB="0" distL="0" distR="0" wp14:anchorId="3D9B84B8" wp14:editId="6E508D08">
+            <wp:extent cx="5976868" cy="1359673"/>
+            <wp:effectExtent l="0" t="0" r="5080" b="0"/>
+            <wp:docPr id="1831570911" name="Imagen 3" descr="Interfaz de usuario gráfica, Texto&#10;&#10;El contenido generado por IA puede ser incorrecto."/>
+            <wp:cNvGraphicFramePr>
+              <a:graphicFrameLocks xmlns:a="http://schemas.openxmlformats.org/drawingml/2006/main" noChangeAspect="1"/>
+            </wp:cNvGraphicFramePr>
+            <a:graphic xmlns:a="http://schemas.openxmlformats.org/drawingml/2006/main">
+              <a:graphicData uri="http://schemas.openxmlformats.org/drawingml/2006/picture">
+                <pic:pic xmlns:pic="http://schemas.openxmlformats.org/drawingml/2006/picture">
+                  <pic:nvPicPr>
+                    <pic:cNvPr id="1831570911" name="Imagen 3" descr="Interfaz de usuario gráfica, Texto&#10;&#10;El contenido generado por IA puede ser incorrecto."/>
+                    <pic:cNvPicPr/>
+                  </pic:nvPicPr>
+                  <pic:blipFill>
+                    <a:blip r:embed="rId22" cstate="print">
+                      <a:extLst>
+                        <a:ext uri="{28A0092B-C50C-407E-A947-70E740481C1C}">
+                          <a14:useLocalDpi xmlns:a14="http://schemas.microsoft.com/office/drawing/2010/main" val="0"/>
+                        </a:ext>
+                      </a:extLst>
+                    </a:blip>
+                    <a:stretch>
+                      <a:fillRect/>
+                    </a:stretch>
+                  </pic:blipFill>
+                  <pic:spPr>
+                    <a:xfrm>
+                      <a:off x="0" y="0"/>
+                      <a:ext cx="5984390" cy="1361384"/>
+                    </a:xfrm>
+                    <a:prstGeom prst="rect">
+                      <a:avLst/>
+                    </a:prstGeom>
+                  </pic:spPr>
+                </pic:pic>
+              </a:graphicData>
+            </a:graphic>
+          </wp:inline>
+        </w:drawing>
+      </w:r>
+    </w:p>
+    <w:p>
+      <w:pPr>
+        <w:rPr>
+          <w:noProof/>
+        </w:rPr>
+      </w:pPr>
+    </w:p>
+    <w:p>
+      <w:pPr>
+        <w:rPr>
+          <w:noProof/>
+        </w:rPr>
+      </w:pPr>
+    </w:p>
+    <w:p>
+      <w:pPr>
+        <w:rPr>
+          <w:noProof/>
+        </w:rPr>
+      </w:pPr>
+    </w:p>
+    <w:p>
+      <w:pPr>
+        <w:rPr>
+          <w:noProof/>
+        </w:rPr>
+      </w:pPr>
+    </w:p>
+    <w:p>
+      <w:pPr>
+        <w:rPr>
+          <w:b/>
+          <w:bCs/>
+          <w:lang w:val="es-ES"/>
+        </w:rPr>
+      </w:pPr>
+      <w:r>
+        <w:rPr>
+          <w:b/>
+          <w:bCs/>
+          <w:lang w:val="es-ES"/>
+        </w:rPr>
+        <w:t>4.7 Generación de informes y estadísticas</w:t>
+      </w:r>
+    </w:p>
+    <w:p>
+      <w:pPr>
+        <w:rPr>
+          <w:b/>
+          <w:bCs/>
+          <w:lang w:val="es-ES"/>
+        </w:rPr>
+      </w:pPr>
+    </w:p>
+    <w:p>
+      <w:pPr>
+        <w:spacing w:line="360" w:lineRule="auto"/>
+      </w:pPr>
+      <w:r>
+        <w:t>De cara al administrador es importante que este pueda tener toda la</w:t>
+      </w:r>
+      <w:r>
+        <w:t xml:space="preserve"> información que pueda para poder administrar correctamente el hotel que este encargado, por lo que una de sus funciones</w:t>
+      </w:r>
+      <w:r>
+        <w:t xml:space="preserve"> es generar diferentes informes que este puede imprimir o guardar como </w:t>
+      </w:r>
+      <w:proofErr w:type="spellStart"/>
+      <w:r>
+        <w:t>pdf</w:t>
+      </w:r>
+      <w:proofErr w:type="spellEnd"/>
+      <w:r>
+        <w:t xml:space="preserve"> con información relativa a dicho hotel. </w:t>
+      </w:r>
+    </w:p>
     <w:sectPr>
-      <w:headerReference w:type="default" r:id="rId20"/>
-      <w:footerReference w:type="default" r:id="rId21"/>
+      <w:headerReference w:type="default" r:id="rId23"/>
+      <w:footerReference w:type="default" r:id="rId24"/>
       <w:pgSz w:w="11909" w:h="16834"/>
       <w:pgMar w:top="1440" w:right="1440" w:bottom="1440" w:left="1440" w:header="680" w:footer="624" w:gutter="0"/>
       <w:pgNumType w:start="1"/>
@@ -7966,7 +8262,7 @@
 <w:numbering xmlns:wpc="http://schemas.microsoft.com/office/word/2010/wordprocessingCanvas" xmlns:cx="http://schemas.microsoft.com/office/drawing/2014/chartex" xmlns:cx1="http://schemas.microsoft.com/office/drawing/2015/9/8/chartex" xmlns:cx2="http://schemas.microsoft.com/office/drawing/2015/10/21/chartex" xmlns:cx3="http://schemas.microsoft.com/office/drawing/2016/5/9/chartex" xmlns:cx4="http://schemas.microsoft.com/office/drawing/2016/5/10/chartex" xmlns:cx5="http://schemas.microsoft.com/office/drawing/2016/5/11/chartex" xmlns:cx6="http://schemas.microsoft.com/office/drawing/2016/5/12/chartex" xmlns:cx7="http://schemas.microsoft.com/office/drawing/2016/5/13/chartex" xmlns:cx8="http://schemas.microsoft.com/office/drawing/2016/5/14/chartex" xmlns:mc="http://schemas.openxmlformats.org/markup-compatibility/2006" xmlns:aink="http://schemas.microsoft.com/office/drawing/2016/ink" xmlns:am3d="http://schemas.microsoft.com/office/drawing/2017/model3d" xmlns:o="urn:schemas-microsoft-com:office:office" xmlns:oel="http://schemas.microsoft.com/office/2019/extlst" xmlns:r="http://schemas.openxmlformats.org/officeDocument/2006/relationships" xmlns:m="http://schemas.openxmlformats.org/officeDocument/2006/math" xmlns:v="urn:schemas-microsoft-com:vml" xmlns:wp14="http://schemas.microsoft.com/office/word/2010/wordprocessingDrawing" xmlns:wp="http://schemas.openxmlformats.org/drawingml/2006/wordprocessingDrawing" xmlns:w10="urn:schemas-microsoft-com:office:word" xmlns:w="http://schemas.openxmlformats.org/wordprocessingml/2006/main" xmlns:w14="http://schemas.microsoft.com/office/word/2010/wordml" xmlns:w15="http://schemas.microsoft.com/office/word/2012/wordml" xmlns:w16cex="http://schemas.microsoft.com/office/word/2018/wordml/cex" xmlns:w16cid="http://schemas.microsoft.com/office/word/2016/wordml/cid" xmlns:w16="http://schemas.microsoft.com/office/word/2018/wordml" xmlns:w16sdtdh="http://schemas.microsoft.com/office/word/2020/wordml/sdtdatahash" xmlns:w16se="http://schemas.microsoft.com/office/word/2015/wordml/symex" xmlns:wpg="http://schemas.microsoft.com/office/word/2010/wordprocessingGroup" xmlns:wpi="http://schemas.microsoft.com/office/word/2010/wordprocessingInk" xmlns:wne="http://schemas.microsoft.com/office/word/2006/wordml" xmlns:wps="http://schemas.microsoft.com/office/word/2010/wordprocessingShape" mc:Ignorable="w14 w15 w16se w16cid w16 w16cex w16sdtdh wp14">
   <w:numPicBullet w:numPicBulletId="0">
     <w:pict>
-      <v:rect id="_x0000_i1036" style="width:0;height:1.5pt" o:hralign="center" o:bullet="t" o:hrstd="t" o:hr="t" fillcolor="#a0a0a0" stroked="f"/>
+      <v:rect id="_x0000_i1049" style="width:0;height:1.5pt" o:hralign="center" o:bullet="t" o:hrstd="t" o:hr="t" fillcolor="#a0a0a0" stroked="f"/>
     </w:pict>
   </w:numPicBullet>
   <w:abstractNum w:abstractNumId="0" w15:restartNumberingAfterBreak="0">

</xml_diff>

<commit_message>
Memoria de proyecto parte front
</commit_message>
<xml_diff>
--- a/SkyStay.docx
+++ b/SkyStay.docx
@@ -11,11 +11,9 @@
       <w:bookmarkStart w:id="1" w:name="_Hlk196817117"/>
       <w:bookmarkEnd w:id="0"/>
       <w:bookmarkEnd w:id="1"/>
-      <w:proofErr w:type="spellStart"/>
       <w:r>
         <w:t>SkyStay</w:t>
       </w:r>
-      <w:proofErr w:type="spellEnd"/>
     </w:p>
     <w:p/>
     <w:p/>
@@ -265,16 +263,8 @@
           <w:lang w:val="es-ES"/>
         </w:rPr>
         <w:br/>
-        <w:t xml:space="preserve">3.2.1. Definición de </w:t>
-      </w:r>
-      <w:proofErr w:type="spellStart"/>
-      <w:r>
-        <w:rPr>
-          <w:lang w:val="es-ES"/>
-        </w:rPr>
-        <w:t>endpoints</w:t>
-      </w:r>
-      <w:proofErr w:type="spellEnd"/>
+        <w:t>3.2.1. Definición de endpoints</w:t>
+      </w:r>
       <w:r>
         <w:rPr>
           <w:lang w:val="es-ES"/>
@@ -308,16 +298,8 @@
           <w:lang w:val="es-ES"/>
         </w:rPr>
         <w:br/>
-        <w:t xml:space="preserve">3.4. Diseño del </w:t>
-      </w:r>
-      <w:proofErr w:type="spellStart"/>
-      <w:r>
-        <w:rPr>
-          <w:lang w:val="es-ES"/>
-        </w:rPr>
-        <w:t>frontend</w:t>
-      </w:r>
-      <w:proofErr w:type="spellEnd"/>
+        <w:t>3.4. Diseño del frontend</w:t>
+      </w:r>
     </w:p>
     <w:p>
       <w:pPr>
@@ -348,37 +330,15 @@
         <w:rPr>
           <w:lang w:val="es-ES"/>
         </w:rPr>
-        <w:t xml:space="preserve">4.1. Configuración del entorno y dependencias (Spring </w:t>
-      </w:r>
-      <w:proofErr w:type="spellStart"/>
-      <w:r>
-        <w:rPr>
-          <w:lang w:val="es-ES"/>
-        </w:rPr>
-        <w:t>Boot</w:t>
-      </w:r>
-      <w:proofErr w:type="spellEnd"/>
-      <w:r>
-        <w:rPr>
-          <w:lang w:val="es-ES"/>
-        </w:rPr>
-        <w:t>, Maven)</w:t>
+        <w:t>4.1. Configuración del entorno y dependencias (Spring Boot, Maven)</w:t>
       </w:r>
       <w:r>
         <w:rPr>
           <w:lang w:val="es-ES"/>
         </w:rPr>
         <w:br/>
-        <w:t xml:space="preserve">4.2. Creación del modelo de datos en </w:t>
-      </w:r>
-      <w:proofErr w:type="spellStart"/>
-      <w:r>
-        <w:rPr>
-          <w:lang w:val="es-ES"/>
-        </w:rPr>
-        <w:t>MariaDB</w:t>
-      </w:r>
-      <w:proofErr w:type="spellEnd"/>
+        <w:t>4.2. Creación del modelo de datos en MariaDB</w:t>
+      </w:r>
       <w:r>
         <w:rPr>
           <w:lang w:val="es-ES"/>
@@ -460,7 +420,19 @@
         <w:rPr>
           <w:lang w:val="es-ES"/>
         </w:rPr>
-        <w:t>5.1. Configuración del entorno y dependencias (Angular)</w:t>
+        <w:t>5.1. Configuración del entorno y dependencias (</w:t>
+      </w:r>
+      <w:r>
+        <w:rPr>
+          <w:lang w:val="es-ES"/>
+        </w:rPr>
+        <w:t>React</w:t>
+      </w:r>
+      <w:r>
+        <w:rPr>
+          <w:lang w:val="es-ES"/>
+        </w:rPr>
+        <w:t>)</w:t>
       </w:r>
       <w:r>
         <w:rPr>
@@ -554,56 +526,14 @@
         <w:rPr>
           <w:lang w:val="es-ES"/>
         </w:rPr>
-        <w:t>6.1. Pruebas unitarias (</w:t>
-      </w:r>
-      <w:proofErr w:type="spellStart"/>
-      <w:r>
-        <w:rPr>
-          <w:lang w:val="es-ES"/>
-        </w:rPr>
-        <w:t>JUnit</w:t>
-      </w:r>
-      <w:proofErr w:type="spellEnd"/>
-      <w:r>
-        <w:rPr>
-          <w:lang w:val="es-ES"/>
-        </w:rPr>
-        <w:t>)</w:t>
+        <w:t>6.1. Pruebas unitarias (JUnit)</w:t>
       </w:r>
       <w:r>
         <w:rPr>
           <w:lang w:val="es-ES"/>
         </w:rPr>
         <w:br/>
-        <w:t>6.2. Pruebas de integración (</w:t>
-      </w:r>
-      <w:proofErr w:type="spellStart"/>
-      <w:r>
-        <w:rPr>
-          <w:lang w:val="es-ES"/>
-        </w:rPr>
-        <w:t>Postman</w:t>
-      </w:r>
-      <w:proofErr w:type="spellEnd"/>
-      <w:r>
-        <w:rPr>
-          <w:lang w:val="es-ES"/>
-        </w:rPr>
-        <w:t xml:space="preserve">, </w:t>
-      </w:r>
-      <w:proofErr w:type="spellStart"/>
-      <w:r>
-        <w:rPr>
-          <w:lang w:val="es-ES"/>
-        </w:rPr>
-        <w:t>Swagger</w:t>
-      </w:r>
-      <w:proofErr w:type="spellEnd"/>
-      <w:r>
-        <w:rPr>
-          <w:lang w:val="es-ES"/>
-        </w:rPr>
-        <w:t>)</w:t>
+        <w:t>6.2. Pruebas de integración (Postman, Swagger)</w:t>
       </w:r>
       <w:r>
         <w:rPr>
@@ -656,21 +586,7 @@
         <w:rPr>
           <w:lang w:val="es-ES"/>
         </w:rPr>
-        <w:t xml:space="preserve">7.1. </w:t>
-      </w:r>
-      <w:proofErr w:type="spellStart"/>
-      <w:r>
-        <w:rPr>
-          <w:lang w:val="es-ES"/>
-        </w:rPr>
-        <w:t>Contenedorización</w:t>
-      </w:r>
-      <w:proofErr w:type="spellEnd"/>
-      <w:r>
-        <w:rPr>
-          <w:lang w:val="es-ES"/>
-        </w:rPr>
-        <w:t xml:space="preserve"> con Docker</w:t>
+        <w:t>7.1. Contenedorización con Docker</w:t>
       </w:r>
       <w:r>
         <w:rPr>
@@ -801,21 +717,7 @@
           <w:lang w:val="es-ES"/>
         </w:rPr>
         <w:br/>
-        <w:t>10.2. Documentación técnica de la API (</w:t>
-      </w:r>
-      <w:proofErr w:type="spellStart"/>
-      <w:r>
-        <w:rPr>
-          <w:lang w:val="es-ES"/>
-        </w:rPr>
-        <w:t>Swagger</w:t>
-      </w:r>
-      <w:proofErr w:type="spellEnd"/>
-      <w:r>
-        <w:rPr>
-          <w:lang w:val="es-ES"/>
-        </w:rPr>
-        <w:t>)</w:t>
+        <w:t>10.2. Documentación técnica de la API (Swagger)</w:t>
       </w:r>
       <w:r>
         <w:rPr>
@@ -888,7 +790,6 @@
           <w:lang w:val="es-ES"/>
         </w:rPr>
       </w:pPr>
-      <w:proofErr w:type="spellStart"/>
       <w:r>
         <w:rPr>
           <w:b/>
@@ -898,7 +799,6 @@
         <w:lastRenderedPageBreak/>
         <w:t>SkyStay</w:t>
       </w:r>
-      <w:proofErr w:type="spellEnd"/>
       <w:r>
         <w:rPr>
           <w:lang w:val="es-ES"/>
@@ -917,23 +817,13 @@
           <w:lang w:val="es-ES"/>
         </w:rPr>
       </w:pPr>
-      <w:proofErr w:type="spellStart"/>
-      <w:r>
-        <w:rPr>
-          <w:b/>
-          <w:bCs/>
-          <w:lang w:val="es-ES"/>
-        </w:rPr>
-        <w:t>Frontend</w:t>
-      </w:r>
-      <w:proofErr w:type="spellEnd"/>
-      <w:r>
-        <w:rPr>
-          <w:b/>
-          <w:bCs/>
-          <w:lang w:val="es-ES"/>
-        </w:rPr>
-        <w:t>:</w:t>
+      <w:r>
+        <w:rPr>
+          <w:b/>
+          <w:bCs/>
+          <w:lang w:val="es-ES"/>
+        </w:rPr>
+        <w:t>Frontend:</w:t>
       </w:r>
       <w:r>
         <w:rPr>
@@ -953,43 +843,19 @@
           <w:lang w:val="es-ES"/>
         </w:rPr>
       </w:pPr>
-      <w:proofErr w:type="spellStart"/>
-      <w:r>
-        <w:rPr>
-          <w:b/>
-          <w:bCs/>
-          <w:lang w:val="es-ES"/>
-        </w:rPr>
-        <w:t>Backend</w:t>
-      </w:r>
-      <w:proofErr w:type="spellEnd"/>
-      <w:r>
-        <w:rPr>
-          <w:b/>
-          <w:bCs/>
-          <w:lang w:val="es-ES"/>
-        </w:rPr>
-        <w:t>:</w:t>
-      </w:r>
-      <w:r>
-        <w:rPr>
-          <w:lang w:val="es-ES"/>
-        </w:rPr>
-        <w:t xml:space="preserve"> Encargado de procesar la lógica del negocio, gestionar los datos y mantener la comunicación con la base de datos mediante una API REST desarrollada en Spring </w:t>
-      </w:r>
-      <w:proofErr w:type="spellStart"/>
-      <w:r>
-        <w:rPr>
-          <w:lang w:val="es-ES"/>
-        </w:rPr>
-        <w:t>Boot</w:t>
-      </w:r>
-      <w:proofErr w:type="spellEnd"/>
-      <w:r>
-        <w:rPr>
-          <w:lang w:val="es-ES"/>
-        </w:rPr>
-        <w:t>.</w:t>
+      <w:r>
+        <w:rPr>
+          <w:b/>
+          <w:bCs/>
+          <w:lang w:val="es-ES"/>
+        </w:rPr>
+        <w:t>Backend:</w:t>
+      </w:r>
+      <w:r>
+        <w:rPr>
+          <w:lang w:val="es-ES"/>
+        </w:rPr>
+        <w:t xml:space="preserve"> Encargado de procesar la lógica del negocio, gestionar los datos y mantener la comunicación con la base de datos mediante una API REST desarrollada en Spring Boot.</w:t>
       </w:r>
     </w:p>
     <w:p>
@@ -1051,21 +917,7 @@
         <w:rPr>
           <w:lang w:val="es-ES"/>
         </w:rPr>
-        <w:t xml:space="preserve">En un entorno cada vez más digitalizado, las empresas hoteleras demandan soluciones modernas que agilicen la gestión de sus servicios y mejoren la experiencia del cliente. </w:t>
-      </w:r>
-      <w:proofErr w:type="spellStart"/>
-      <w:r>
-        <w:rPr>
-          <w:lang w:val="es-ES"/>
-        </w:rPr>
-        <w:t>SkyStay</w:t>
-      </w:r>
-      <w:proofErr w:type="spellEnd"/>
-      <w:r>
-        <w:rPr>
-          <w:lang w:val="es-ES"/>
-        </w:rPr>
-        <w:t xml:space="preserve"> surge para cubrir esta necesidad ofreciendo:</w:t>
+        <w:t>En un entorno cada vez más digitalizado, las empresas hoteleras demandan soluciones modernas que agilicen la gestión de sus servicios y mejoren la experiencia del cliente. SkyStay surge para cubrir esta necesidad ofreciendo:</w:t>
       </w:r>
     </w:p>
     <w:p>
@@ -1189,35 +1041,7 @@
         <w:rPr>
           <w:lang w:val="es-ES"/>
         </w:rPr>
-        <w:t xml:space="preserve"> Desarrollar una plataforma completa de gestión de reservas hoteleras que integre </w:t>
-      </w:r>
-      <w:proofErr w:type="spellStart"/>
-      <w:r>
-        <w:rPr>
-          <w:lang w:val="es-ES"/>
-        </w:rPr>
-        <w:t>frontend</w:t>
-      </w:r>
-      <w:proofErr w:type="spellEnd"/>
-      <w:r>
-        <w:rPr>
-          <w:lang w:val="es-ES"/>
-        </w:rPr>
-        <w:t xml:space="preserve">, </w:t>
-      </w:r>
-      <w:proofErr w:type="spellStart"/>
-      <w:r>
-        <w:rPr>
-          <w:lang w:val="es-ES"/>
-        </w:rPr>
-        <w:t>backend</w:t>
-      </w:r>
-      <w:proofErr w:type="spellEnd"/>
-      <w:r>
-        <w:rPr>
-          <w:lang w:val="es-ES"/>
-        </w:rPr>
-        <w:t xml:space="preserve"> y base de datos.</w:t>
+        <w:t xml:space="preserve"> Desarrollar una plataforma completa de gestión de reservas hoteleras que integre frontend, backend y base de datos.</w:t>
       </w:r>
     </w:p>
     <w:p>
@@ -1251,21 +1075,7 @@
         <w:rPr>
           <w:lang w:val="es-ES"/>
         </w:rPr>
-        <w:t xml:space="preserve">Crear una API REST con Spring </w:t>
-      </w:r>
-      <w:proofErr w:type="spellStart"/>
-      <w:r>
-        <w:rPr>
-          <w:lang w:val="es-ES"/>
-        </w:rPr>
-        <w:t>Boot</w:t>
-      </w:r>
-      <w:proofErr w:type="spellEnd"/>
-      <w:r>
-        <w:rPr>
-          <w:lang w:val="es-ES"/>
-        </w:rPr>
-        <w:t xml:space="preserve"> para la gestión de reservas.</w:t>
+        <w:t>Crear una API REST con Spring Boot para la gestión de reservas.</w:t>
       </w:r>
     </w:p>
     <w:p>
@@ -1319,21 +1129,7 @@
         <w:rPr>
           <w:lang w:val="es-ES"/>
         </w:rPr>
-        <w:t xml:space="preserve">Desarrollar un </w:t>
-      </w:r>
-      <w:proofErr w:type="spellStart"/>
-      <w:r>
-        <w:rPr>
-          <w:lang w:val="es-ES"/>
-        </w:rPr>
-        <w:t>frontend</w:t>
-      </w:r>
-      <w:proofErr w:type="spellEnd"/>
-      <w:r>
-        <w:rPr>
-          <w:lang w:val="es-ES"/>
-        </w:rPr>
-        <w:t xml:space="preserve"> responsive e intuitivo en Angular.</w:t>
+        <w:t>Desarrollar un frontend responsive e intuitivo en Angular.</w:t>
       </w:r>
     </w:p>
     <w:p>
@@ -1527,43 +1323,19 @@
           <w:lang w:val="es-ES"/>
         </w:rPr>
       </w:pPr>
-      <w:proofErr w:type="spellStart"/>
-      <w:r>
-        <w:rPr>
-          <w:b/>
-          <w:bCs/>
-          <w:lang w:val="es-ES"/>
-        </w:rPr>
-        <w:t>Backend</w:t>
-      </w:r>
-      <w:proofErr w:type="spellEnd"/>
-      <w:r>
-        <w:rPr>
-          <w:b/>
-          <w:bCs/>
-          <w:lang w:val="es-ES"/>
-        </w:rPr>
-        <w:t>:</w:t>
-      </w:r>
-      <w:r>
-        <w:rPr>
-          <w:lang w:val="es-ES"/>
-        </w:rPr>
-        <w:t xml:space="preserve"> Spring </w:t>
-      </w:r>
-      <w:proofErr w:type="spellStart"/>
-      <w:r>
-        <w:rPr>
-          <w:lang w:val="es-ES"/>
-        </w:rPr>
-        <w:t>Boot</w:t>
-      </w:r>
-      <w:proofErr w:type="spellEnd"/>
-      <w:r>
-        <w:rPr>
-          <w:lang w:val="es-ES"/>
-        </w:rPr>
-        <w:t xml:space="preserve"> 3.x</w:t>
+      <w:r>
+        <w:rPr>
+          <w:b/>
+          <w:bCs/>
+          <w:lang w:val="es-ES"/>
+        </w:rPr>
+        <w:t>Backend:</w:t>
+      </w:r>
+      <w:r>
+        <w:rPr>
+          <w:lang w:val="es-ES"/>
+        </w:rPr>
+        <w:t xml:space="preserve"> Spring Boot 3.x</w:t>
       </w:r>
     </w:p>
     <w:p>
@@ -1577,23 +1349,13 @@
           <w:lang w:val="es-ES"/>
         </w:rPr>
       </w:pPr>
-      <w:proofErr w:type="spellStart"/>
-      <w:r>
-        <w:rPr>
-          <w:b/>
-          <w:bCs/>
-          <w:lang w:val="es-ES"/>
-        </w:rPr>
-        <w:t>Frontend</w:t>
-      </w:r>
-      <w:proofErr w:type="spellEnd"/>
-      <w:r>
-        <w:rPr>
-          <w:b/>
-          <w:bCs/>
-          <w:lang w:val="es-ES"/>
-        </w:rPr>
-        <w:t>:</w:t>
+      <w:r>
+        <w:rPr>
+          <w:b/>
+          <w:bCs/>
+          <w:lang w:val="es-ES"/>
+        </w:rPr>
+        <w:t>Frontend:</w:t>
       </w:r>
       <w:r>
         <w:rPr>
@@ -1601,14 +1363,12 @@
         </w:rPr>
         <w:t xml:space="preserve"> </w:t>
       </w:r>
-      <w:proofErr w:type="spellStart"/>
       <w:r>
         <w:rPr>
           <w:lang w:val="es-ES"/>
         </w:rPr>
         <w:t>React</w:t>
       </w:r>
-      <w:proofErr w:type="spellEnd"/>
     </w:p>
     <w:p>
       <w:pPr>
@@ -1633,16 +1393,8 @@
         <w:rPr>
           <w:lang w:val="es-ES"/>
         </w:rPr>
-        <w:t xml:space="preserve"> </w:t>
-      </w:r>
-      <w:proofErr w:type="spellStart"/>
-      <w:r>
-        <w:rPr>
-          <w:lang w:val="es-ES"/>
-        </w:rPr>
-        <w:t>MariaDB</w:t>
-      </w:r>
-      <w:proofErr w:type="spellEnd"/>
+        <w:t xml:space="preserve"> MariaDB</w:t>
+      </w:r>
     </w:p>
     <w:p>
       <w:pPr>
@@ -1693,35 +1445,7 @@
         <w:rPr>
           <w:lang w:val="es-ES"/>
         </w:rPr>
-        <w:t xml:space="preserve"> </w:t>
-      </w:r>
-      <w:proofErr w:type="spellStart"/>
-      <w:r>
-        <w:rPr>
-          <w:lang w:val="es-ES"/>
-        </w:rPr>
-        <w:t>JUnit</w:t>
-      </w:r>
-      <w:proofErr w:type="spellEnd"/>
-      <w:r>
-        <w:rPr>
-          <w:lang w:val="es-ES"/>
-        </w:rPr>
-        <w:t xml:space="preserve"> (pruebas unitarias) + </w:t>
-      </w:r>
-      <w:proofErr w:type="spellStart"/>
-      <w:r>
-        <w:rPr>
-          <w:lang w:val="es-ES"/>
-        </w:rPr>
-        <w:t>Postman</w:t>
-      </w:r>
-      <w:proofErr w:type="spellEnd"/>
-      <w:r>
-        <w:rPr>
-          <w:lang w:val="es-ES"/>
-        </w:rPr>
-        <w:t xml:space="preserve"> (pruebas de API)</w:t>
+        <w:t xml:space="preserve"> JUnit (pruebas unitarias) + Postman (pruebas de API)</w:t>
       </w:r>
     </w:p>
     <w:p>
@@ -1747,16 +1471,8 @@
         <w:rPr>
           <w:lang w:val="es-ES"/>
         </w:rPr>
-        <w:t xml:space="preserve"> </w:t>
-      </w:r>
-      <w:proofErr w:type="spellStart"/>
-      <w:r>
-        <w:rPr>
-          <w:lang w:val="es-ES"/>
-        </w:rPr>
-        <w:t>Swagger</w:t>
-      </w:r>
-      <w:proofErr w:type="spellEnd"/>
+        <w:t xml:space="preserve"> Swagger</w:t>
+      </w:r>
     </w:p>
     <w:p>
       <w:pPr>
@@ -1807,16 +1523,8 @@
         <w:rPr>
           <w:lang w:val="es-ES"/>
         </w:rPr>
-        <w:t xml:space="preserve"> IntelliJ IDEA y Visual Studio </w:t>
-      </w:r>
-      <w:proofErr w:type="spellStart"/>
-      <w:r>
-        <w:rPr>
-          <w:lang w:val="es-ES"/>
-        </w:rPr>
-        <w:t>Code</w:t>
-      </w:r>
-      <w:proofErr w:type="spellEnd"/>
+        <w:t xml:space="preserve"> IntelliJ IDEA y Visual Studio Code</w:t>
+      </w:r>
     </w:p>
     <w:p>
       <w:pPr>
@@ -1881,21 +1589,7 @@
         <w:rPr>
           <w:lang w:val="es-ES"/>
         </w:rPr>
-        <w:t xml:space="preserve">Las cadenas hoteleras que operan en múltiples localizaciones enfrentan dificultades al gestionar reservas de forma centralizada. Los sistemas tradicionales suelen carecer de integración, personalización o escalabilidad. </w:t>
-      </w:r>
-      <w:proofErr w:type="spellStart"/>
-      <w:r>
-        <w:rPr>
-          <w:lang w:val="es-ES"/>
-        </w:rPr>
-        <w:t>SkyStay</w:t>
-      </w:r>
-      <w:proofErr w:type="spellEnd"/>
-      <w:r>
-        <w:rPr>
-          <w:lang w:val="es-ES"/>
-        </w:rPr>
-        <w:t xml:space="preserve"> pretende solventar estas deficiencias proporcionando una solución web moderna y eficiente.</w:t>
+        <w:t>Las cadenas hoteleras que operan en múltiples localizaciones enfrentan dificultades al gestionar reservas de forma centralizada. Los sistemas tradicionales suelen carecer de integración, personalización o escalabilidad. SkyStay pretende solventar estas deficiencias proporcionando una solución web moderna y eficiente.</w:t>
       </w:r>
     </w:p>
     <w:p>
@@ -2136,21 +1830,7 @@
         <w:rPr>
           <w:lang w:val="es-ES"/>
         </w:rPr>
-        <w:t xml:space="preserve">Accesibilidad desde distintos dispositivos (responsive </w:t>
-      </w:r>
-      <w:proofErr w:type="spellStart"/>
-      <w:r>
-        <w:rPr>
-          <w:lang w:val="es-ES"/>
-        </w:rPr>
-        <w:t>design</w:t>
-      </w:r>
-      <w:proofErr w:type="spellEnd"/>
-      <w:r>
-        <w:rPr>
-          <w:lang w:val="es-ES"/>
-        </w:rPr>
-        <w:t>).</w:t>
+        <w:t>Accesibilidad desde distintos dispositivos (responsive design).</w:t>
       </w:r>
     </w:p>
     <w:p>
@@ -2287,28 +1967,12 @@
           <w:lang w:val="es-ES"/>
         </w:rPr>
       </w:pPr>
-      <w:proofErr w:type="spellStart"/>
-      <w:r>
-        <w:rPr>
-          <w:lang w:val="es-ES"/>
-        </w:rPr>
-        <w:t>Backend</w:t>
-      </w:r>
-      <w:proofErr w:type="spellEnd"/>
-      <w:r>
-        <w:rPr>
-          <w:lang w:val="es-ES"/>
-        </w:rPr>
-        <w:t xml:space="preserve">: Spring </w:t>
-      </w:r>
-      <w:proofErr w:type="spellStart"/>
-      <w:r>
-        <w:rPr>
-          <w:lang w:val="es-ES"/>
-        </w:rPr>
-        <w:t>Boot</w:t>
-      </w:r>
-      <w:proofErr w:type="spellEnd"/>
+      <w:r>
+        <w:rPr>
+          <w:lang w:val="es-ES"/>
+        </w:rPr>
+        <w:t>Backend: Spring Boot</w:t>
+      </w:r>
     </w:p>
     <w:p>
       <w:pPr>
@@ -2321,19 +1985,11 @@
           <w:lang w:val="es-ES"/>
         </w:rPr>
       </w:pPr>
-      <w:proofErr w:type="spellStart"/>
-      <w:r>
-        <w:rPr>
-          <w:lang w:val="es-ES"/>
-        </w:rPr>
-        <w:t>Frontend</w:t>
-      </w:r>
-      <w:proofErr w:type="spellEnd"/>
-      <w:r>
-        <w:rPr>
-          <w:lang w:val="es-ES"/>
-        </w:rPr>
-        <w:t>: Angular</w:t>
+      <w:r>
+        <w:rPr>
+          <w:lang w:val="es-ES"/>
+        </w:rPr>
+        <w:t>Frontend: Angular</w:t>
       </w:r>
     </w:p>
     <w:p>
@@ -2351,16 +2007,8 @@
         <w:rPr>
           <w:lang w:val="es-ES"/>
         </w:rPr>
-        <w:t xml:space="preserve">Base de datos: </w:t>
-      </w:r>
-      <w:proofErr w:type="spellStart"/>
-      <w:r>
-        <w:rPr>
-          <w:lang w:val="es-ES"/>
-        </w:rPr>
-        <w:t>MariaDB</w:t>
-      </w:r>
-      <w:proofErr w:type="spellEnd"/>
+        <w:t>Base de datos: MariaDB</w:t>
+      </w:r>
     </w:p>
     <w:p>
       <w:pPr>
@@ -2395,30 +2043,8 @@
         <w:rPr>
           <w:lang w:val="es-ES"/>
         </w:rPr>
-        <w:t xml:space="preserve">Pruebas: </w:t>
-      </w:r>
-      <w:proofErr w:type="spellStart"/>
-      <w:r>
-        <w:rPr>
-          <w:lang w:val="es-ES"/>
-        </w:rPr>
-        <w:t>JUnit</w:t>
-      </w:r>
-      <w:proofErr w:type="spellEnd"/>
-      <w:r>
-        <w:rPr>
-          <w:lang w:val="es-ES"/>
-        </w:rPr>
-        <w:t xml:space="preserve">, </w:t>
-      </w:r>
-      <w:proofErr w:type="spellStart"/>
-      <w:r>
-        <w:rPr>
-          <w:lang w:val="es-ES"/>
-        </w:rPr>
-        <w:t>Postman</w:t>
-      </w:r>
-      <w:proofErr w:type="spellEnd"/>
+        <w:t>Pruebas: JUnit, Postman</w:t>
+      </w:r>
     </w:p>
     <w:p>
       <w:pPr>
@@ -2453,16 +2079,8 @@
         <w:rPr>
           <w:lang w:val="es-ES"/>
         </w:rPr>
-        <w:t xml:space="preserve">Documentación: </w:t>
-      </w:r>
-      <w:proofErr w:type="spellStart"/>
-      <w:r>
-        <w:rPr>
-          <w:lang w:val="es-ES"/>
-        </w:rPr>
-        <w:t>Swagger</w:t>
-      </w:r>
-      <w:proofErr w:type="spellEnd"/>
+        <w:t>Documentación: Swagger</w:t>
+      </w:r>
     </w:p>
     <w:p>
       <w:pPr>
@@ -2803,35 +2421,7 @@
               <w:rPr>
                 <w:lang w:val="es-ES"/>
               </w:rPr>
-              <w:t xml:space="preserve">Desarrollo del </w:t>
-            </w:r>
-            <w:proofErr w:type="spellStart"/>
-            <w:r>
-              <w:rPr>
-                <w:lang w:val="es-ES"/>
-              </w:rPr>
-              <w:t>backend</w:t>
-            </w:r>
-            <w:proofErr w:type="spellEnd"/>
-            <w:r>
-              <w:rPr>
-                <w:lang w:val="es-ES"/>
-              </w:rPr>
-              <w:t xml:space="preserve"> (Spring </w:t>
-            </w:r>
-            <w:proofErr w:type="spellStart"/>
-            <w:r>
-              <w:rPr>
-                <w:lang w:val="es-ES"/>
-              </w:rPr>
-              <w:t>Boot</w:t>
-            </w:r>
-            <w:proofErr w:type="spellEnd"/>
-            <w:r>
-              <w:rPr>
-                <w:lang w:val="es-ES"/>
-              </w:rPr>
-              <w:t>)</w:t>
+              <w:t>Desarrollo del backend (Spring Boot)</w:t>
             </w:r>
           </w:p>
         </w:tc>
@@ -2878,21 +2468,7 @@
               <w:rPr>
                 <w:lang w:val="es-ES"/>
               </w:rPr>
-              <w:t xml:space="preserve">Desarrollo del </w:t>
-            </w:r>
-            <w:proofErr w:type="spellStart"/>
-            <w:r>
-              <w:rPr>
-                <w:lang w:val="es-ES"/>
-              </w:rPr>
-              <w:t>frontend</w:t>
-            </w:r>
-            <w:proofErr w:type="spellEnd"/>
-            <w:r>
-              <w:rPr>
-                <w:lang w:val="es-ES"/>
-              </w:rPr>
-              <w:t xml:space="preserve"> (Angular)</w:t>
+              <w:t>Desarrollo del frontend (Angular)</w:t>
             </w:r>
           </w:p>
         </w:tc>
@@ -2939,30 +2515,8 @@
               <w:rPr>
                 <w:lang w:val="es-ES"/>
               </w:rPr>
-              <w:t xml:space="preserve">Integración del </w:t>
+              <w:t>Integración del backend con el frontend</w:t>
             </w:r>
-            <w:proofErr w:type="spellStart"/>
-            <w:r>
-              <w:rPr>
-                <w:lang w:val="es-ES"/>
-              </w:rPr>
-              <w:t>backend</w:t>
-            </w:r>
-            <w:proofErr w:type="spellEnd"/>
-            <w:r>
-              <w:rPr>
-                <w:lang w:val="es-ES"/>
-              </w:rPr>
-              <w:t xml:space="preserve"> con el </w:t>
-            </w:r>
-            <w:proofErr w:type="spellStart"/>
-            <w:r>
-              <w:rPr>
-                <w:lang w:val="es-ES"/>
-              </w:rPr>
-              <w:t>frontend</w:t>
-            </w:r>
-            <w:proofErr w:type="spellEnd"/>
           </w:p>
         </w:tc>
       </w:tr>
@@ -3190,21 +2744,7 @@
         <w:rPr>
           <w:lang w:val="es-ES"/>
         </w:rPr>
-        <w:t xml:space="preserve">El sistema </w:t>
-      </w:r>
-      <w:proofErr w:type="spellStart"/>
-      <w:r>
-        <w:rPr>
-          <w:lang w:val="es-ES"/>
-        </w:rPr>
-        <w:t>SkyStay</w:t>
-      </w:r>
-      <w:proofErr w:type="spellEnd"/>
-      <w:r>
-        <w:rPr>
-          <w:lang w:val="es-ES"/>
-        </w:rPr>
-        <w:t xml:space="preserve"> adopta un modelo de arquitectura </w:t>
+        <w:t xml:space="preserve">El sistema SkyStay adopta un modelo de arquitectura </w:t>
       </w:r>
       <w:r>
         <w:rPr>
@@ -3218,35 +2758,7 @@
         <w:rPr>
           <w:lang w:val="es-ES"/>
         </w:rPr>
-        <w:t>, en el cual la lógica de presentación (</w:t>
-      </w:r>
-      <w:proofErr w:type="spellStart"/>
-      <w:r>
-        <w:rPr>
-          <w:lang w:val="es-ES"/>
-        </w:rPr>
-        <w:t>frontend</w:t>
-      </w:r>
-      <w:proofErr w:type="spellEnd"/>
-      <w:r>
-        <w:rPr>
-          <w:lang w:val="es-ES"/>
-        </w:rPr>
-        <w:t>) y la lógica de negocio (</w:t>
-      </w:r>
-      <w:proofErr w:type="spellStart"/>
-      <w:r>
-        <w:rPr>
-          <w:lang w:val="es-ES"/>
-        </w:rPr>
-        <w:t>backend</w:t>
-      </w:r>
-      <w:proofErr w:type="spellEnd"/>
-      <w:r>
-        <w:rPr>
-          <w:lang w:val="es-ES"/>
-        </w:rPr>
-        <w:t>) se encuentran desacopladas, permitiendo una comunicación eficiente y escalable mediante peticiones HTTP.</w:t>
+        <w:t>, en el cual la lógica de presentación (frontend) y la lógica de negocio (backend) se encuentran desacopladas, permitiendo una comunicación eficiente y escalable mediante peticiones HTTP.</w:t>
       </w:r>
     </w:p>
     <w:p>
@@ -3266,25 +2778,7 @@
           <w:bCs/>
           <w:lang w:val="es-ES"/>
         </w:rPr>
-        <w:t>Cliente (</w:t>
-      </w:r>
-      <w:proofErr w:type="spellStart"/>
-      <w:r>
-        <w:rPr>
-          <w:b/>
-          <w:bCs/>
-          <w:lang w:val="es-ES"/>
-        </w:rPr>
-        <w:t>Frontend</w:t>
-      </w:r>
-      <w:proofErr w:type="spellEnd"/>
-      <w:r>
-        <w:rPr>
-          <w:b/>
-          <w:bCs/>
-          <w:lang w:val="es-ES"/>
-        </w:rPr>
-        <w:t>):</w:t>
+        <w:t>Cliente (Frontend):</w:t>
       </w:r>
       <w:r>
         <w:rPr>
@@ -3310,45 +2804,13 @@
           <w:bCs/>
           <w:lang w:val="es-ES"/>
         </w:rPr>
-        <w:t>Servidor (</w:t>
-      </w:r>
-      <w:proofErr w:type="spellStart"/>
-      <w:r>
-        <w:rPr>
-          <w:b/>
-          <w:bCs/>
-          <w:lang w:val="es-ES"/>
-        </w:rPr>
-        <w:t>Backend</w:t>
-      </w:r>
-      <w:proofErr w:type="spellEnd"/>
-      <w:r>
-        <w:rPr>
-          <w:b/>
-          <w:bCs/>
-          <w:lang w:val="es-ES"/>
-        </w:rPr>
-        <w:t>):</w:t>
-      </w:r>
-      <w:r>
-        <w:rPr>
-          <w:lang w:val="es-ES"/>
-        </w:rPr>
-        <w:t xml:space="preserve"> API REST desarrollada en Spring </w:t>
-      </w:r>
-      <w:proofErr w:type="spellStart"/>
-      <w:r>
-        <w:rPr>
-          <w:lang w:val="es-ES"/>
-        </w:rPr>
-        <w:t>Boot</w:t>
-      </w:r>
-      <w:proofErr w:type="spellEnd"/>
-      <w:r>
-        <w:rPr>
-          <w:lang w:val="es-ES"/>
-        </w:rPr>
-        <w:t xml:space="preserve"> que gestiona la lógica de negocio, operaciones sobre la base de datos y aplica medidas de seguridad.</w:t>
+        <w:t>Servidor (Backend):</w:t>
+      </w:r>
+      <w:r>
+        <w:rPr>
+          <w:lang w:val="es-ES"/>
+        </w:rPr>
+        <w:t xml:space="preserve"> API REST desarrollada en Spring Boot que gestiona la lógica de negocio, operaciones sobre la base de datos y aplica medidas de seguridad.</w:t>
       </w:r>
     </w:p>
     <w:p>
@@ -3374,21 +2836,7 @@
         <w:rPr>
           <w:lang w:val="es-ES"/>
         </w:rPr>
-        <w:t xml:space="preserve"> Servidor </w:t>
-      </w:r>
-      <w:proofErr w:type="spellStart"/>
-      <w:r>
-        <w:rPr>
-          <w:lang w:val="es-ES"/>
-        </w:rPr>
-        <w:t>MariaDB</w:t>
-      </w:r>
-      <w:proofErr w:type="spellEnd"/>
-      <w:r>
-        <w:rPr>
-          <w:lang w:val="es-ES"/>
-        </w:rPr>
-        <w:t xml:space="preserve"> que almacena de forma estructurada toda la información relacionada con usuarios, reservas, habitaciones, etc.</w:t>
+        <w:t xml:space="preserve"> Servidor MariaDB que almacena de forma estructurada toda la información relacionada con usuarios, reservas, habitaciones, etc.</w:t>
       </w:r>
     </w:p>
     <w:p>
@@ -3450,85 +2898,25 @@
         <w:rPr>
           <w:lang w:val="es-ES"/>
         </w:rPr>
-        <w:t xml:space="preserve">La API REST de </w:t>
-      </w:r>
-      <w:proofErr w:type="spellStart"/>
-      <w:r>
-        <w:rPr>
-          <w:lang w:val="es-ES"/>
-        </w:rPr>
-        <w:t>SkyStay</w:t>
-      </w:r>
-      <w:proofErr w:type="spellEnd"/>
-      <w:r>
-        <w:rPr>
-          <w:lang w:val="es-ES"/>
-        </w:rPr>
-        <w:t xml:space="preserve"> sigue los principios </w:t>
-      </w:r>
-      <w:proofErr w:type="spellStart"/>
-      <w:r>
-        <w:rPr>
-          <w:lang w:val="es-ES"/>
-        </w:rPr>
-        <w:t>RESTful</w:t>
-      </w:r>
-      <w:proofErr w:type="spellEnd"/>
-      <w:r>
-        <w:rPr>
-          <w:lang w:val="es-ES"/>
-        </w:rPr>
-        <w:t xml:space="preserve"> para garantizar interoperabilidad, simplicidad y eficiencia. Todas las operaciones están organizadas en </w:t>
-      </w:r>
-      <w:proofErr w:type="spellStart"/>
-      <w:r>
-        <w:rPr>
-          <w:lang w:val="es-ES"/>
-        </w:rPr>
-        <w:t>endpoints</w:t>
-      </w:r>
-      <w:proofErr w:type="spellEnd"/>
-      <w:r>
-        <w:rPr>
-          <w:lang w:val="es-ES"/>
-        </w:rPr>
-        <w:t xml:space="preserve"> lógicos y cumplen con los verbos HTTP adecuados.</w:t>
-      </w:r>
-    </w:p>
-    <w:p>
-      <w:pPr>
-        <w:spacing w:line="360" w:lineRule="auto"/>
-        <w:rPr>
-          <w:b/>
-          <w:bCs/>
-          <w:lang w:val="es-ES"/>
-        </w:rPr>
-      </w:pPr>
-      <w:r>
-        <w:rPr>
-          <w:b/>
-          <w:bCs/>
-          <w:lang w:val="es-ES"/>
-        </w:rPr>
-        <w:t xml:space="preserve">3.2.1. Definición de </w:t>
-      </w:r>
-      <w:proofErr w:type="spellStart"/>
-      <w:r>
-        <w:rPr>
-          <w:b/>
-          <w:bCs/>
-          <w:lang w:val="es-ES"/>
-        </w:rPr>
-        <w:t>Endpoints</w:t>
-      </w:r>
-      <w:proofErr w:type="spellEnd"/>
-      <w:r>
-        <w:rPr>
-          <w:b/>
-          <w:bCs/>
-          <w:lang w:val="es-ES"/>
-        </w:rPr>
-        <w:t xml:space="preserve"> (ejemplos)</w:t>
+        <w:t>La API REST de SkyStay sigue los principios RESTful para garantizar interoperabilidad, simplicidad y eficiencia. Todas las operaciones están organizadas en endpoints lógicos y cumplen con los verbos HTTP adecuados.</w:t>
+      </w:r>
+    </w:p>
+    <w:p>
+      <w:pPr>
+        <w:spacing w:line="360" w:lineRule="auto"/>
+        <w:rPr>
+          <w:b/>
+          <w:bCs/>
+          <w:lang w:val="es-ES"/>
+        </w:rPr>
+      </w:pPr>
+      <w:r>
+        <w:rPr>
+          <w:b/>
+          <w:bCs/>
+          <w:lang w:val="es-ES"/>
+        </w:rPr>
+        <w:t>3.2.1. Definición de Endpoints (ejemplos)</w:t>
       </w:r>
     </w:p>
     <w:tbl>
@@ -3619,7 +3007,6 @@
                 <w:lang w:val="es-ES"/>
               </w:rPr>
             </w:pPr>
-            <w:proofErr w:type="spellStart"/>
             <w:r>
               <w:rPr>
                 <w:b/>
@@ -3628,7 +3015,6 @@
               </w:rPr>
               <w:t>Endpoint</w:t>
             </w:r>
-            <w:proofErr w:type="spellEnd"/>
           </w:p>
         </w:tc>
         <w:tc>
@@ -3720,30 +3106,8 @@
               <w:rPr>
                 <w:lang w:val="es-ES"/>
               </w:rPr>
-              <w:t>/api/</w:t>
+              <w:t>/api/auth/register</w:t>
             </w:r>
-            <w:proofErr w:type="spellStart"/>
-            <w:r>
-              <w:rPr>
-                <w:lang w:val="es-ES"/>
-              </w:rPr>
-              <w:t>auth</w:t>
-            </w:r>
-            <w:proofErr w:type="spellEnd"/>
-            <w:r>
-              <w:rPr>
-                <w:lang w:val="es-ES"/>
-              </w:rPr>
-              <w:t>/</w:t>
-            </w:r>
-            <w:proofErr w:type="spellStart"/>
-            <w:r>
-              <w:rPr>
-                <w:lang w:val="es-ES"/>
-              </w:rPr>
-              <w:t>register</w:t>
-            </w:r>
-            <w:proofErr w:type="spellEnd"/>
           </w:p>
         </w:tc>
         <w:tc>
@@ -3831,30 +3195,8 @@
               <w:rPr>
                 <w:lang w:val="es-ES"/>
               </w:rPr>
-              <w:t>/api/</w:t>
+              <w:t>/api/auth/login</w:t>
             </w:r>
-            <w:proofErr w:type="spellStart"/>
-            <w:r>
-              <w:rPr>
-                <w:lang w:val="es-ES"/>
-              </w:rPr>
-              <w:t>auth</w:t>
-            </w:r>
-            <w:proofErr w:type="spellEnd"/>
-            <w:r>
-              <w:rPr>
-                <w:lang w:val="es-ES"/>
-              </w:rPr>
-              <w:t>/</w:t>
-            </w:r>
-            <w:proofErr w:type="spellStart"/>
-            <w:r>
-              <w:rPr>
-                <w:lang w:val="es-ES"/>
-              </w:rPr>
-              <w:t>login</w:t>
-            </w:r>
-            <w:proofErr w:type="spellEnd"/>
           </w:p>
         </w:tc>
         <w:tc>
@@ -3874,21 +3216,7 @@
               <w:rPr>
                 <w:lang w:val="es-ES"/>
               </w:rPr>
-              <w:t>Autenticación (</w:t>
-            </w:r>
-            <w:proofErr w:type="spellStart"/>
-            <w:r>
-              <w:rPr>
-                <w:lang w:val="es-ES"/>
-              </w:rPr>
-              <w:t>login</w:t>
-            </w:r>
-            <w:proofErr w:type="spellEnd"/>
-            <w:r>
-              <w:rPr>
-                <w:lang w:val="es-ES"/>
-              </w:rPr>
-              <w:t>)</w:t>
+              <w:t>Autenticación (login)</w:t>
             </w:r>
           </w:p>
         </w:tc>
@@ -4266,19 +3594,11 @@
                 <w:lang w:val="es-ES"/>
               </w:rPr>
             </w:pPr>
-            <w:proofErr w:type="spellStart"/>
             <w:r>
               <w:rPr>
                 <w:lang w:val="es-ES"/>
               </w:rPr>
-              <w:t>Admin</w:t>
-            </w:r>
-            <w:proofErr w:type="spellEnd"/>
-            <w:r>
-              <w:rPr>
-                <w:lang w:val="es-ES"/>
-              </w:rPr>
-              <w:t>/Informes</w:t>
+              <w:t>Admin/Informes</w:t>
             </w:r>
           </w:p>
         </w:tc>
@@ -4320,21 +3640,7 @@
               <w:rPr>
                 <w:lang w:val="es-ES"/>
               </w:rPr>
-              <w:t>/api/</w:t>
-            </w:r>
-            <w:proofErr w:type="spellStart"/>
-            <w:r>
-              <w:rPr>
-                <w:lang w:val="es-ES"/>
-              </w:rPr>
-              <w:t>admin</w:t>
-            </w:r>
-            <w:proofErr w:type="spellEnd"/>
-            <w:r>
-              <w:rPr>
-                <w:lang w:val="es-ES"/>
-              </w:rPr>
-              <w:t>/informes</w:t>
+              <w:t>/api/admin/informes</w:t>
             </w:r>
           </w:p>
         </w:tc>
@@ -4372,35 +3678,7 @@
         <w:rPr>
           <w:lang w:val="es-ES"/>
         </w:rPr>
-        <w:t xml:space="preserve">Todos los </w:t>
-      </w:r>
-      <w:proofErr w:type="spellStart"/>
-      <w:r>
-        <w:rPr>
-          <w:lang w:val="es-ES"/>
-        </w:rPr>
-        <w:t>endpoints</w:t>
-      </w:r>
-      <w:proofErr w:type="spellEnd"/>
-      <w:r>
-        <w:rPr>
-          <w:lang w:val="es-ES"/>
-        </w:rPr>
-        <w:t xml:space="preserve"> devuelven respuestas en JSON y validan los datos recibidos mediante </w:t>
-      </w:r>
-      <w:proofErr w:type="spellStart"/>
-      <w:r>
-        <w:rPr>
-          <w:lang w:val="es-ES"/>
-        </w:rPr>
-        <w:t>DTOs</w:t>
-      </w:r>
-      <w:proofErr w:type="spellEnd"/>
-      <w:r>
-        <w:rPr>
-          <w:lang w:val="es-ES"/>
-        </w:rPr>
-        <w:t xml:space="preserve"> y validadores</w:t>
+        <w:t>Todos los endpoints devuelven respuestas en JSON y validan los datos recibidos mediante DTOs y validadores</w:t>
       </w:r>
       <w:r>
         <w:rPr>
@@ -4463,21 +3741,7 @@
         <w:rPr>
           <w:lang w:val="es-ES"/>
         </w:rPr>
-        <w:t xml:space="preserve">Para garantizar la seguridad, </w:t>
-      </w:r>
-      <w:proofErr w:type="spellStart"/>
-      <w:r>
-        <w:rPr>
-          <w:lang w:val="es-ES"/>
-        </w:rPr>
-        <w:t>SkyStay</w:t>
-      </w:r>
-      <w:proofErr w:type="spellEnd"/>
-      <w:r>
-        <w:rPr>
-          <w:lang w:val="es-ES"/>
-        </w:rPr>
-        <w:t xml:space="preserve"> implementa un sistema de autenticación y autorización basado en </w:t>
+        <w:t xml:space="preserve">Para garantizar la seguridad, SkyStay implementa un sistema de autenticación y autorización basado en </w:t>
       </w:r>
       <w:r>
         <w:rPr>
@@ -4523,35 +3787,7 @@
         <w:rPr>
           <w:lang w:val="es-ES"/>
         </w:rPr>
-        <w:t xml:space="preserve"> firmado que el cliente debe incluir en cada petición (</w:t>
-      </w:r>
-      <w:proofErr w:type="spellStart"/>
-      <w:r>
-        <w:rPr>
-          <w:lang w:val="es-ES"/>
-        </w:rPr>
-        <w:t>Authorization</w:t>
-      </w:r>
-      <w:proofErr w:type="spellEnd"/>
-      <w:r>
-        <w:rPr>
-          <w:lang w:val="es-ES"/>
-        </w:rPr>
-        <w:t xml:space="preserve">: </w:t>
-      </w:r>
-      <w:proofErr w:type="spellStart"/>
-      <w:r>
-        <w:rPr>
-          <w:lang w:val="es-ES"/>
-        </w:rPr>
-        <w:t>Bearer</w:t>
-      </w:r>
-      <w:proofErr w:type="spellEnd"/>
-      <w:r>
-        <w:rPr>
-          <w:lang w:val="es-ES"/>
-        </w:rPr>
-        <w:t>).</w:t>
+        <w:t xml:space="preserve"> firmado que el cliente debe incluir en cada petición (Authorization: Bearer).</w:t>
       </w:r>
     </w:p>
     <w:p>
@@ -4651,21 +3887,7 @@
         <w:rPr>
           <w:lang w:val="es-ES"/>
         </w:rPr>
-        <w:t xml:space="preserve">Se protege cada </w:t>
-      </w:r>
-      <w:proofErr w:type="spellStart"/>
-      <w:r>
-        <w:rPr>
-          <w:lang w:val="es-ES"/>
-        </w:rPr>
-        <w:t>endpoint</w:t>
-      </w:r>
-      <w:proofErr w:type="spellEnd"/>
-      <w:r>
-        <w:rPr>
-          <w:lang w:val="es-ES"/>
-        </w:rPr>
-        <w:t xml:space="preserve"> con anotaciones como @PreAuthorize y filtros personalizados en Spring Security.</w:t>
+        <w:t>Se protege cada endpoint con anotaciones como @PreAuthorize y filtros personalizados en Spring Security.</w:t>
       </w:r>
     </w:p>
     <w:p>
@@ -4701,21 +3923,7 @@
         <w:rPr>
           <w:lang w:val="es-ES"/>
         </w:rPr>
-        <w:t xml:space="preserve">El cliente para confirmar su cuenta tiene que verificar su correo electrónico con el </w:t>
-      </w:r>
-      <w:proofErr w:type="gramStart"/>
-      <w:r>
-        <w:rPr>
-          <w:lang w:val="es-ES"/>
-        </w:rPr>
-        <w:t>link</w:t>
-      </w:r>
-      <w:proofErr w:type="gramEnd"/>
-      <w:r>
-        <w:rPr>
-          <w:lang w:val="es-ES"/>
-        </w:rPr>
-        <w:t xml:space="preserve"> que se le proporcionará. Esto se realizará mediante una API de correo que tiene diferentes métodos para automatizar el envío de correos.</w:t>
+        <w:t>El cliente para confirmar su cuenta tiene que verificar su correo electrónico con el link que se le proporcionará. Esto se realizará mediante una API de correo que tiene diferentes métodos para automatizar el envío de correos.</w:t>
       </w:r>
     </w:p>
     <w:p>
@@ -4763,21 +3971,7 @@
         <w:rPr>
           <w:lang w:val="es-ES"/>
         </w:rPr>
-        <w:t xml:space="preserve">El diseño de la base de datos se realiza respetando los principios de normalización para evitar redundancias y garantizar integridad referencial. Se emplea </w:t>
-      </w:r>
-      <w:proofErr w:type="spellStart"/>
-      <w:r>
-        <w:rPr>
-          <w:lang w:val="es-ES"/>
-        </w:rPr>
-        <w:t>MariaDB</w:t>
-      </w:r>
-      <w:proofErr w:type="spellEnd"/>
-      <w:r>
-        <w:rPr>
-          <w:lang w:val="es-ES"/>
-        </w:rPr>
-        <w:t xml:space="preserve"> como sistema gestor.</w:t>
+        <w:t>El diseño de la base de datos se realiza respetando los principios de normalización para evitar redundancias y garantizar integridad referencial. Se emplea MariaDB como sistema gestor.</w:t>
       </w:r>
     </w:p>
     <w:p>
@@ -4835,21 +4029,7 @@
         <w:rPr>
           <w:lang w:val="es-ES"/>
         </w:rPr>
-        <w:t xml:space="preserve"> ID, nombre, correo, contraseña (</w:t>
-      </w:r>
-      <w:proofErr w:type="spellStart"/>
-      <w:r>
-        <w:rPr>
-          <w:lang w:val="es-ES"/>
-        </w:rPr>
-        <w:t>hasheada</w:t>
-      </w:r>
-      <w:proofErr w:type="spellEnd"/>
-      <w:r>
-        <w:rPr>
-          <w:lang w:val="es-ES"/>
-        </w:rPr>
-        <w:t>), rol, puntos.</w:t>
+        <w:t xml:space="preserve"> ID, nombre, correo, contraseña (hasheada), rol, puntos.</w:t>
       </w:r>
     </w:p>
     <w:p>
@@ -4901,63 +4081,7 @@
         <w:rPr>
           <w:lang w:val="es-ES"/>
         </w:rPr>
-        <w:t xml:space="preserve"> ID, </w:t>
-      </w:r>
-      <w:proofErr w:type="spellStart"/>
-      <w:r>
-        <w:rPr>
-          <w:lang w:val="es-ES"/>
-        </w:rPr>
-        <w:t>usuario_id</w:t>
-      </w:r>
-      <w:proofErr w:type="spellEnd"/>
-      <w:r>
-        <w:rPr>
-          <w:lang w:val="es-ES"/>
-        </w:rPr>
-        <w:t xml:space="preserve">, </w:t>
-      </w:r>
-      <w:proofErr w:type="spellStart"/>
-      <w:r>
-        <w:rPr>
-          <w:lang w:val="es-ES"/>
-        </w:rPr>
-        <w:t>habitacion_id</w:t>
-      </w:r>
-      <w:proofErr w:type="spellEnd"/>
-      <w:r>
-        <w:rPr>
-          <w:lang w:val="es-ES"/>
-        </w:rPr>
-        <w:t xml:space="preserve">, </w:t>
-      </w:r>
-      <w:proofErr w:type="spellStart"/>
-      <w:r>
-        <w:rPr>
-          <w:lang w:val="es-ES"/>
-        </w:rPr>
-        <w:t>fecha_entrada</w:t>
-      </w:r>
-      <w:proofErr w:type="spellEnd"/>
-      <w:r>
-        <w:rPr>
-          <w:lang w:val="es-ES"/>
-        </w:rPr>
-        <w:t xml:space="preserve">, </w:t>
-      </w:r>
-      <w:proofErr w:type="spellStart"/>
-      <w:r>
-        <w:rPr>
-          <w:lang w:val="es-ES"/>
-        </w:rPr>
-        <w:t>fecha_salida</w:t>
-      </w:r>
-      <w:proofErr w:type="spellEnd"/>
-      <w:r>
-        <w:rPr>
-          <w:lang w:val="es-ES"/>
-        </w:rPr>
-        <w:t>, estado.</w:t>
+        <w:t xml:space="preserve"> ID, usuario_id, habitacion_id, fecha_entrada, fecha_salida, estado.</w:t>
       </w:r>
     </w:p>
     <w:p>
@@ -4983,21 +4107,7 @@
         <w:rPr>
           <w:lang w:val="es-ES"/>
         </w:rPr>
-        <w:t xml:space="preserve"> ID, descripción, </w:t>
-      </w:r>
-      <w:proofErr w:type="spellStart"/>
-      <w:r>
-        <w:rPr>
-          <w:lang w:val="es-ES"/>
-        </w:rPr>
-        <w:t>puntos_necesarios</w:t>
-      </w:r>
-      <w:proofErr w:type="spellEnd"/>
-      <w:r>
-        <w:rPr>
-          <w:lang w:val="es-ES"/>
-        </w:rPr>
-        <w:t>.</w:t>
+        <w:t xml:space="preserve"> ID, descripción, puntos_necesarios.</w:t>
       </w:r>
     </w:p>
     <w:p>
@@ -5011,75 +4121,19 @@
           <w:lang w:val="es-ES"/>
         </w:rPr>
       </w:pPr>
-      <w:proofErr w:type="spellStart"/>
-      <w:r>
-        <w:rPr>
-          <w:b/>
-          <w:bCs/>
-          <w:lang w:val="es-ES"/>
-        </w:rPr>
-        <w:t>Check</w:t>
-      </w:r>
-      <w:proofErr w:type="spellEnd"/>
-      <w:r>
-        <w:rPr>
-          <w:b/>
-          <w:bCs/>
-          <w:lang w:val="es-ES"/>
-        </w:rPr>
-        <w:t xml:space="preserve">-in / </w:t>
-      </w:r>
-      <w:proofErr w:type="spellStart"/>
-      <w:r>
-        <w:rPr>
-          <w:b/>
-          <w:bCs/>
-          <w:lang w:val="es-ES"/>
-        </w:rPr>
-        <w:t>Check-out</w:t>
-      </w:r>
-      <w:proofErr w:type="spellEnd"/>
-      <w:r>
-        <w:rPr>
-          <w:b/>
-          <w:bCs/>
-          <w:lang w:val="es-ES"/>
-        </w:rPr>
-        <w:t>:</w:t>
-      </w:r>
-      <w:r>
-        <w:rPr>
-          <w:lang w:val="es-ES"/>
-        </w:rPr>
-        <w:t xml:space="preserve"> ID, </w:t>
-      </w:r>
-      <w:proofErr w:type="spellStart"/>
-      <w:r>
-        <w:rPr>
-          <w:lang w:val="es-ES"/>
-        </w:rPr>
-        <w:t>reserva_id</w:t>
-      </w:r>
-      <w:proofErr w:type="spellEnd"/>
-      <w:r>
-        <w:rPr>
-          <w:lang w:val="es-ES"/>
-        </w:rPr>
-        <w:t xml:space="preserve">, </w:t>
-      </w:r>
-      <w:proofErr w:type="spellStart"/>
-      <w:r>
-        <w:rPr>
-          <w:lang w:val="es-ES"/>
-        </w:rPr>
-        <w:t>timestamps</w:t>
-      </w:r>
-      <w:proofErr w:type="spellEnd"/>
-      <w:r>
-        <w:rPr>
-          <w:lang w:val="es-ES"/>
-        </w:rPr>
-        <w:t xml:space="preserve"> asociados.</w:t>
+      <w:r>
+        <w:rPr>
+          <w:b/>
+          <w:bCs/>
+          <w:lang w:val="es-ES"/>
+        </w:rPr>
+        <w:t>Check-in / Check-out:</w:t>
+      </w:r>
+      <w:r>
+        <w:rPr>
+          <w:lang w:val="es-ES"/>
+        </w:rPr>
+        <w:t xml:space="preserve"> ID, reserva_id, timestamps asociados.</w:t>
       </w:r>
     </w:p>
     <w:p>
@@ -5161,21 +4215,7 @@
         <w:rPr>
           <w:lang w:val="es-ES"/>
         </w:rPr>
-        <w:t xml:space="preserve">El diagrama ER puede ser generado en herramientas como MySQL </w:t>
-      </w:r>
-      <w:proofErr w:type="spellStart"/>
-      <w:r>
-        <w:rPr>
-          <w:lang w:val="es-ES"/>
-        </w:rPr>
-        <w:t>Workbench</w:t>
-      </w:r>
-      <w:proofErr w:type="spellEnd"/>
-      <w:r>
-        <w:rPr>
-          <w:lang w:val="es-ES"/>
-        </w:rPr>
-        <w:t xml:space="preserve"> o dbdiagram.io.</w:t>
+        <w:t>El diagrama ER puede ser generado en herramientas como MySQL Workbench o dbdiagram.io.</w:t>
       </w:r>
     </w:p>
     <w:p>
@@ -5397,151 +4437,53 @@
           <w:bCs/>
           <w:lang w:val="es-ES"/>
         </w:rPr>
-        <w:t xml:space="preserve">3.4. Diseño del </w:t>
-      </w:r>
-      <w:proofErr w:type="spellStart"/>
-      <w:r>
-        <w:rPr>
-          <w:b/>
-          <w:bCs/>
-          <w:lang w:val="es-ES"/>
-        </w:rPr>
-        <w:t>Frontend</w:t>
-      </w:r>
-      <w:proofErr w:type="spellEnd"/>
-    </w:p>
-    <w:p>
-      <w:pPr>
-        <w:spacing w:line="360" w:lineRule="auto"/>
-        <w:rPr>
-          <w:lang w:val="es-ES"/>
-        </w:rPr>
-      </w:pPr>
-      <w:r>
-        <w:rPr>
-          <w:lang w:val="es-ES"/>
-        </w:rPr>
-        <w:t xml:space="preserve">El </w:t>
-      </w:r>
-      <w:proofErr w:type="spellStart"/>
-      <w:r>
-        <w:rPr>
-          <w:lang w:val="es-ES"/>
-        </w:rPr>
-        <w:t>frontend</w:t>
-      </w:r>
-      <w:proofErr w:type="spellEnd"/>
-      <w:r>
-        <w:rPr>
-          <w:lang w:val="es-ES"/>
-        </w:rPr>
-        <w:t xml:space="preserve"> será una SPA (</w:t>
-      </w:r>
-      <w:proofErr w:type="gramStart"/>
-      <w:r>
-        <w:rPr>
-          <w:lang w:val="es-ES"/>
-        </w:rPr>
-        <w:t>Single</w:t>
-      </w:r>
-      <w:proofErr w:type="gramEnd"/>
-      <w:r>
-        <w:rPr>
-          <w:lang w:val="es-ES"/>
-        </w:rPr>
-        <w:t xml:space="preserve"> Page </w:t>
-      </w:r>
-      <w:proofErr w:type="spellStart"/>
-      <w:r>
-        <w:rPr>
-          <w:lang w:val="es-ES"/>
-        </w:rPr>
-        <w:t>Application</w:t>
-      </w:r>
-      <w:proofErr w:type="spellEnd"/>
-      <w:r>
-        <w:rPr>
-          <w:lang w:val="es-ES"/>
-        </w:rPr>
-        <w:t xml:space="preserve">) desarrollada en Angular. La comunicación con el </w:t>
-      </w:r>
-      <w:proofErr w:type="spellStart"/>
-      <w:r>
-        <w:rPr>
-          <w:lang w:val="es-ES"/>
-        </w:rPr>
-        <w:t>backend</w:t>
-      </w:r>
-      <w:proofErr w:type="spellEnd"/>
-      <w:r>
-        <w:rPr>
-          <w:lang w:val="es-ES"/>
-        </w:rPr>
-        <w:t xml:space="preserve"> se realiza mediante HTTP y JSON.</w:t>
-      </w:r>
-    </w:p>
-    <w:p>
-      <w:pPr>
-        <w:spacing w:line="360" w:lineRule="auto"/>
-        <w:rPr>
-          <w:b/>
-          <w:bCs/>
-          <w:lang w:val="es-ES"/>
-        </w:rPr>
-      </w:pPr>
-      <w:r>
-        <w:rPr>
-          <w:b/>
-          <w:bCs/>
-          <w:lang w:val="es-ES"/>
-        </w:rPr>
-        <w:t xml:space="preserve">3.4.1. </w:t>
-      </w:r>
-      <w:proofErr w:type="spellStart"/>
-      <w:r>
-        <w:rPr>
-          <w:b/>
-          <w:bCs/>
-          <w:lang w:val="es-ES"/>
-        </w:rPr>
-        <w:t>Wireframes</w:t>
-      </w:r>
-      <w:proofErr w:type="spellEnd"/>
-      <w:r>
-        <w:rPr>
-          <w:b/>
-          <w:bCs/>
-          <w:lang w:val="es-ES"/>
-        </w:rPr>
-        <w:t xml:space="preserve"> y Prototipos</w:t>
-      </w:r>
-    </w:p>
-    <w:p>
-      <w:pPr>
-        <w:spacing w:line="360" w:lineRule="auto"/>
-        <w:rPr>
-          <w:lang w:val="es-ES"/>
-        </w:rPr>
-      </w:pPr>
-      <w:r>
-        <w:rPr>
-          <w:lang w:val="es-ES"/>
-        </w:rPr>
-        <w:t xml:space="preserve">Los diseños iniciales se elaboran como </w:t>
-      </w:r>
-      <w:proofErr w:type="spellStart"/>
-      <w:r>
-        <w:rPr>
-          <w:lang w:val="es-ES"/>
-        </w:rPr>
-        <w:t>wireframes</w:t>
-      </w:r>
-      <w:proofErr w:type="spellEnd"/>
-      <w:r>
-        <w:rPr>
-          <w:lang w:val="es-ES"/>
-        </w:rPr>
-        <w:t xml:space="preserve"> para visualizar la experiencia de usuario. Se incluyen las siguientes pantallas:</w:t>
+        <w:t>3.4. Diseño del Frontend</w:t>
+      </w:r>
+    </w:p>
+    <w:p>
+      <w:pPr>
+        <w:spacing w:line="360" w:lineRule="auto"/>
+        <w:rPr>
+          <w:lang w:val="es-ES"/>
+        </w:rPr>
+      </w:pPr>
+      <w:r>
+        <w:rPr>
+          <w:lang w:val="es-ES"/>
+        </w:rPr>
+        <w:t>El frontend será una SPA (Single Page Application) desarrollada en Angular. La comunicación con el backend se realiza mediante HTTP y JSON.</w:t>
+      </w:r>
+    </w:p>
+    <w:p>
+      <w:pPr>
+        <w:spacing w:line="360" w:lineRule="auto"/>
+        <w:rPr>
+          <w:b/>
+          <w:bCs/>
+          <w:lang w:val="es-ES"/>
+        </w:rPr>
+      </w:pPr>
+      <w:r>
+        <w:rPr>
+          <w:b/>
+          <w:bCs/>
+          <w:lang w:val="es-ES"/>
+        </w:rPr>
+        <w:t>3.4.1. Wireframes y Prototipos</w:t>
+      </w:r>
+    </w:p>
+    <w:p>
+      <w:pPr>
+        <w:spacing w:line="360" w:lineRule="auto"/>
+        <w:rPr>
+          <w:lang w:val="es-ES"/>
+        </w:rPr>
+      </w:pPr>
+      <w:r>
+        <w:rPr>
+          <w:lang w:val="es-ES"/>
+        </w:rPr>
+        <w:t>Los diseños iniciales se elaboran como wireframes para visualizar la experiencia de usuario. Se incluyen las siguientes pantallas:</w:t>
       </w:r>
     </w:p>
     <w:p>
@@ -5567,21 +4509,7 @@
         <w:rPr>
           <w:lang w:val="es-ES"/>
         </w:rPr>
-        <w:t xml:space="preserve"> acceso a </w:t>
-      </w:r>
-      <w:proofErr w:type="spellStart"/>
-      <w:r>
-        <w:rPr>
-          <w:lang w:val="es-ES"/>
-        </w:rPr>
-        <w:t>login</w:t>
-      </w:r>
-      <w:proofErr w:type="spellEnd"/>
-      <w:r>
-        <w:rPr>
-          <w:lang w:val="es-ES"/>
-        </w:rPr>
-        <w:t xml:space="preserve"> y registro.</w:t>
+        <w:t xml:space="preserve"> acceso a login y registro.</w:t>
       </w:r>
     </w:p>
     <w:p>
@@ -5629,16 +4557,8 @@
         <w:rPr>
           <w:lang w:val="es-ES"/>
         </w:rPr>
-        <w:t xml:space="preserve">Registro completo de cliente o </w:t>
-      </w:r>
-      <w:proofErr w:type="spellStart"/>
-      <w:r>
-        <w:rPr>
-          <w:lang w:val="es-ES"/>
-        </w:rPr>
-        <w:t>admin</w:t>
-      </w:r>
-      <w:proofErr w:type="spellEnd"/>
+        <w:t>Registro completo de cliente o admin</w:t>
+      </w:r>
       <w:r>
         <w:rPr>
           <w:lang w:val="es-ES"/>
@@ -5763,7 +4683,6 @@
         </w:rPr>
         <w:t xml:space="preserve">Herramientas utilizadas para diseño: </w:t>
       </w:r>
-      <w:proofErr w:type="spellStart"/>
       <w:r>
         <w:rPr>
           <w:b/>
@@ -5772,7 +4691,6 @@
         </w:rPr>
         <w:t>Figma</w:t>
       </w:r>
-      <w:proofErr w:type="spellEnd"/>
       <w:r>
         <w:rPr>
           <w:lang w:val="es-ES"/>
@@ -5893,23 +4811,13 @@
           <w:lang w:val="es-ES"/>
         </w:rPr>
       </w:pPr>
-      <w:proofErr w:type="spellStart"/>
-      <w:r>
-        <w:rPr>
-          <w:b/>
-          <w:bCs/>
-          <w:lang w:val="es-ES"/>
-        </w:rPr>
-        <w:t>Feedback</w:t>
-      </w:r>
-      <w:proofErr w:type="spellEnd"/>
-      <w:r>
-        <w:rPr>
-          <w:b/>
-          <w:bCs/>
-          <w:lang w:val="es-ES"/>
-        </w:rPr>
-        <w:t xml:space="preserve"> inmediato:</w:t>
+      <w:r>
+        <w:rPr>
+          <w:b/>
+          <w:bCs/>
+          <w:lang w:val="es-ES"/>
+        </w:rPr>
+        <w:t>Feedback inmediato:</w:t>
       </w:r>
       <w:r>
         <w:rPr>
@@ -5961,45 +4869,13 @@
           <w:bCs/>
           <w:lang w:val="es-ES"/>
         </w:rPr>
-        <w:t xml:space="preserve">Responsive </w:t>
-      </w:r>
-      <w:proofErr w:type="spellStart"/>
-      <w:r>
-        <w:rPr>
-          <w:b/>
-          <w:bCs/>
-          <w:lang w:val="es-ES"/>
-        </w:rPr>
-        <w:t>Design</w:t>
-      </w:r>
-      <w:proofErr w:type="spellEnd"/>
-      <w:r>
-        <w:rPr>
-          <w:b/>
-          <w:bCs/>
-          <w:lang w:val="es-ES"/>
-        </w:rPr>
-        <w:t>:</w:t>
-      </w:r>
-      <w:r>
-        <w:rPr>
-          <w:lang w:val="es-ES"/>
-        </w:rPr>
-        <w:t xml:space="preserve"> adaptable a móviles, </w:t>
-      </w:r>
-      <w:proofErr w:type="spellStart"/>
-      <w:r>
-        <w:rPr>
-          <w:lang w:val="es-ES"/>
-        </w:rPr>
-        <w:t>tablets</w:t>
-      </w:r>
-      <w:proofErr w:type="spellEnd"/>
-      <w:r>
-        <w:rPr>
-          <w:lang w:val="es-ES"/>
-        </w:rPr>
-        <w:t xml:space="preserve"> y escritorio.</w:t>
+        <w:t>Responsive Design:</w:t>
+      </w:r>
+      <w:r>
+        <w:rPr>
+          <w:lang w:val="es-ES"/>
+        </w:rPr>
+        <w:t xml:space="preserve"> adaptable a móviles, tablets y escritorio.</w:t>
       </w:r>
     </w:p>
     <w:p>
@@ -6103,25 +4979,7 @@
           <w:bCs/>
           <w:lang w:val="es-ES"/>
         </w:rPr>
-        <w:t xml:space="preserve">Configuración del entorno y dependencias (Spring </w:t>
-      </w:r>
-      <w:proofErr w:type="spellStart"/>
-      <w:r>
-        <w:rPr>
-          <w:b/>
-          <w:bCs/>
-          <w:lang w:val="es-ES"/>
-        </w:rPr>
-        <w:t>Boot</w:t>
-      </w:r>
-      <w:proofErr w:type="spellEnd"/>
-      <w:r>
-        <w:rPr>
-          <w:b/>
-          <w:bCs/>
-          <w:lang w:val="es-ES"/>
-        </w:rPr>
-        <w:t>, Maven)</w:t>
+        <w:t>Configuración del entorno y dependencias (Spring Boot, Maven)</w:t>
       </w:r>
     </w:p>
     <w:p>
@@ -6132,15 +4990,7 @@
         <w:br/>
       </w:r>
       <w:r>
-        <w:t xml:space="preserve">Para comenzar con el back, lo primero a realizar es tener un proyecto básico con todas las dependencias necesarias, en este caso en Maven debido a que vamos a utilizar dependencias en Spring y es </w:t>
-      </w:r>
-      <w:proofErr w:type="spellStart"/>
-      <w:r>
-        <w:t>mas</w:t>
-      </w:r>
-      <w:proofErr w:type="spellEnd"/>
-      <w:r>
-        <w:t xml:space="preserve"> sencillo de esta manera.</w:t>
+        <w:t>Para comenzar con el back, lo primero a realizar es tener un proyecto básico con todas las dependencias necesarias, en este caso en Maven debido a que vamos a utilizar dependencias en Spring y es mas sencillo de esta manera.</w:t>
       </w:r>
       <w:r>
         <w:br/>
@@ -6148,65 +4998,15 @@
       <w:bookmarkStart w:id="2" w:name="_2gvo7bnl893f" w:colFirst="0" w:colLast="0"/>
       <w:bookmarkEnd w:id="2"/>
       <w:r>
-        <w:t xml:space="preserve">En este proyecto se ha implementado mediante el </w:t>
-      </w:r>
-      <w:proofErr w:type="spellStart"/>
-      <w:r>
-        <w:t>SpringInizialicer</w:t>
-      </w:r>
-      <w:proofErr w:type="spellEnd"/>
-      <w:r>
-        <w:t xml:space="preserve"> que te permite elegir las dependencias que quieres que contenga tu proyecto (Spring Security, Spring Web, </w:t>
-      </w:r>
-      <w:proofErr w:type="spellStart"/>
-      <w:r>
-        <w:t>Mariadb</w:t>
-      </w:r>
-      <w:proofErr w:type="spellEnd"/>
-      <w:r>
-        <w:t xml:space="preserve">, </w:t>
-      </w:r>
-      <w:proofErr w:type="spellStart"/>
-      <w:r>
-        <w:t>DevTools</w:t>
-      </w:r>
-      <w:proofErr w:type="spellEnd"/>
-      <w:r>
-        <w:t xml:space="preserve">…), con esto ya tenemos la base del proyecto que vamos a realizar. </w:t>
-      </w:r>
-    </w:p>
-    <w:p>
-      <w:pPr>
-        <w:spacing w:line="360" w:lineRule="auto"/>
-      </w:pPr>
-      <w:r>
-        <w:t xml:space="preserve">Para la configuración general del proyecto tenemos el archivo de </w:t>
-      </w:r>
-      <w:proofErr w:type="spellStart"/>
-      <w:proofErr w:type="gramStart"/>
-      <w:r>
-        <w:t>application.properties</w:t>
-      </w:r>
-      <w:proofErr w:type="spellEnd"/>
-      <w:proofErr w:type="gramEnd"/>
-      <w:r>
-        <w:t xml:space="preserve"> que nos encontramos en </w:t>
-      </w:r>
-      <w:proofErr w:type="spellStart"/>
-      <w:r>
-        <w:t>resources</w:t>
-      </w:r>
-      <w:proofErr w:type="spellEnd"/>
-      <w:r>
-        <w:t xml:space="preserve"> dentro del </w:t>
-      </w:r>
-      <w:proofErr w:type="spellStart"/>
-      <w:r>
-        <w:t>src</w:t>
-      </w:r>
-      <w:proofErr w:type="spellEnd"/>
-      <w:r>
-        <w:t xml:space="preserve">, aquí podremos configurar la base de datos que vamos a utilizar y diferentes utilidades que nos da </w:t>
+        <w:t xml:space="preserve">En este proyecto se ha implementado mediante el SpringInizialicer que te permite elegir las dependencias que quieres que contenga tu proyecto (Spring Security, Spring Web, Mariadb, DevTools…), con esto ya tenemos la base del proyecto que vamos a realizar. </w:t>
+      </w:r>
+    </w:p>
+    <w:p>
+      <w:pPr>
+        <w:spacing w:line="360" w:lineRule="auto"/>
+      </w:pPr>
+      <w:r>
+        <w:t xml:space="preserve">Para la configuración general del proyecto tenemos el archivo de application.properties que nos encontramos en resources dentro del src, aquí podremos configurar la base de datos que vamos a utilizar y diferentes utilidades que nos da </w:t>
       </w:r>
       <w:r>
         <w:t>S</w:t>
@@ -6241,68 +5041,26 @@
           <w:bCs/>
           <w:lang w:val="es-ES"/>
         </w:rPr>
-        <w:t xml:space="preserve">Creación del modelo de datos en </w:t>
-      </w:r>
-      <w:proofErr w:type="spellStart"/>
-      <w:r>
-        <w:rPr>
-          <w:b/>
-          <w:bCs/>
-          <w:lang w:val="es-ES"/>
-        </w:rPr>
-        <w:t>MariaDB</w:t>
-      </w:r>
-      <w:proofErr w:type="spellEnd"/>
-    </w:p>
-    <w:p>
-      <w:pPr>
-        <w:spacing w:line="360" w:lineRule="auto"/>
-      </w:pPr>
-      <w:r>
-        <w:t xml:space="preserve">Una parte muy relevante es la base de datos que vamos a necesitar, en este caso la seleccionada es </w:t>
-      </w:r>
-      <w:proofErr w:type="spellStart"/>
-      <w:r>
-        <w:t>MariaDB</w:t>
-      </w:r>
-      <w:proofErr w:type="spellEnd"/>
-      <w:r>
-        <w:t>, debido a que necesitamos una base de datos relacional, porque queremos crear tablas diferentes con relaciones entre estas.</w:t>
-      </w:r>
-    </w:p>
-    <w:p>
-      <w:pPr>
-        <w:spacing w:line="360" w:lineRule="auto"/>
-      </w:pPr>
-      <w:r>
-        <w:t xml:space="preserve">En nuestra base de datos tendremos diferentes tablas: Clientes, Administradores, Objetos, Reservas, Hoteles, Habitaciones, Recompensas… Cada una tiene su ID y sus claves foráneas que hace que se relacionen entre </w:t>
-      </w:r>
-      <w:proofErr w:type="spellStart"/>
-      <w:r>
-        <w:t>si</w:t>
-      </w:r>
-      <w:proofErr w:type="spellEnd"/>
-      <w:r>
-        <w:t>.</w:t>
-      </w:r>
-      <w:r>
-        <w:t xml:space="preserve"> Esto es relevante porque mediante a nuestro Back que es una API </w:t>
-      </w:r>
-      <w:proofErr w:type="spellStart"/>
-      <w:r>
-        <w:t>Rest</w:t>
-      </w:r>
-      <w:proofErr w:type="spellEnd"/>
-      <w:r>
-        <w:t xml:space="preserve"> podremos consultar, modificar, crear y eliminar diferentes entradas en a base de </w:t>
-      </w:r>
-      <w:proofErr w:type="gramStart"/>
-      <w:r>
-        <w:t>datos.(</w:t>
-      </w:r>
-      <w:proofErr w:type="gramEnd"/>
-      <w:r>
-        <w:t>CRUD)</w:t>
+        <w:t>Creación del modelo de datos en MariaDB</w:t>
+      </w:r>
+    </w:p>
+    <w:p>
+      <w:pPr>
+        <w:spacing w:line="360" w:lineRule="auto"/>
+      </w:pPr>
+      <w:r>
+        <w:t>Una parte muy relevante es la base de datos que vamos a necesitar, en este caso la seleccionada es MariaDB, debido a que necesitamos una base de datos relacional, porque queremos crear tablas diferentes con relaciones entre estas.</w:t>
+      </w:r>
+    </w:p>
+    <w:p>
+      <w:pPr>
+        <w:spacing w:line="360" w:lineRule="auto"/>
+      </w:pPr>
+      <w:r>
+        <w:t>En nuestra base de datos tendremos diferentes tablas: Clientes, Administradores, Objetos, Reservas, Hoteles, Habitaciones, Recompensas… Cada una tiene su ID y sus claves foráneas que hace que se relacionen entre si.</w:t>
+      </w:r>
+      <w:r>
+        <w:t xml:space="preserve"> Esto es relevante porque mediante a nuestro Back que es una API Rest podremos consultar, modificar, crear y eliminar diferentes entradas en a base de datos.(CRUD)</w:t>
       </w:r>
     </w:p>
     <w:p>
@@ -6408,7 +5166,7 @@
         </w:rPr>
         <w:lastRenderedPageBreak/>
         <w:drawing>
-          <wp:inline distT="0" distB="0" distL="0" distR="0" wp14:anchorId="20850595" wp14:editId="3E86ECF9">
+          <wp:inline distT="0" distB="0" distL="0" distR="0" wp14:anchorId="20850595" wp14:editId="4133BCB4">
             <wp:extent cx="5733415" cy="3439795"/>
             <wp:effectExtent l="0" t="0" r="635" b="8255"/>
             <wp:docPr id="1673178129" name="Imagen 1" descr="Texto&#10;&#10;El contenido generado por IA puede ser incorrecto."/>
@@ -6511,7 +5269,7 @@
         </w:rPr>
         <w:lastRenderedPageBreak/>
         <w:drawing>
-          <wp:inline distT="0" distB="0" distL="0" distR="0" wp14:anchorId="0DF41C2D" wp14:editId="5E7EB8DD">
+          <wp:inline distT="0" distB="0" distL="0" distR="0" wp14:anchorId="0DF41C2D" wp14:editId="3F65D89C">
             <wp:extent cx="5733415" cy="2990215"/>
             <wp:effectExtent l="0" t="0" r="635" b="635"/>
             <wp:docPr id="657427393" name="Imagen 3" descr="Texto&#10;&#10;El contenido generado por IA puede ser incorrecto."/>
@@ -6563,47 +5321,7 @@
         <w:spacing w:line="360" w:lineRule="auto"/>
       </w:pPr>
       <w:r>
-        <w:t>Como vemos para que Spring lo tome como una tabla en la base de datos lo tenemos que declarar como @Entity, después en @Table (</w:t>
-      </w:r>
-      <w:proofErr w:type="spellStart"/>
-      <w:r>
-        <w:t>name</w:t>
-      </w:r>
-      <w:proofErr w:type="spellEnd"/>
-      <w:r>
-        <w:t xml:space="preserve">) se indica el nombre de la tabla. Luego con el @Id indicamos la clave primaria de la tabla y que se autoincrementa. También indicamos las claves foráneas con el @ManyToOne y el @OneToMany, después ponemos los </w:t>
-      </w:r>
-      <w:proofErr w:type="spellStart"/>
-      <w:r>
-        <w:t>contructores</w:t>
-      </w:r>
-      <w:proofErr w:type="spellEnd"/>
-      <w:r>
-        <w:t xml:space="preserve"> y uno en vacío, los </w:t>
-      </w:r>
-      <w:proofErr w:type="spellStart"/>
-      <w:r>
-        <w:t>getters</w:t>
-      </w:r>
-      <w:proofErr w:type="spellEnd"/>
-      <w:r>
-        <w:t xml:space="preserve"> y </w:t>
-      </w:r>
-      <w:proofErr w:type="spellStart"/>
-      <w:r>
-        <w:t>setters</w:t>
-      </w:r>
-      <w:proofErr w:type="spellEnd"/>
-      <w:r>
-        <w:t xml:space="preserve"> y en este caso un método que calcula el precio de la reserva dependiendo de la diferencia de días y del precio del </w:t>
-      </w:r>
-      <w:proofErr w:type="spellStart"/>
-      <w:r>
-        <w:t>establecmiento</w:t>
-      </w:r>
-      <w:proofErr w:type="spellEnd"/>
-      <w:r>
-        <w:t>.</w:t>
+        <w:t>Como vemos para que Spring lo tome como una tabla en la base de datos lo tenemos que declarar como @Entity, después en @Table (name) se indica el nombre de la tabla. Luego con el @Id indicamos la clave primaria de la tabla y que se autoincrementa. También indicamos las claves foráneas con el @ManyToOne y el @OneToMany, después ponemos los contructores y uno en vacío, los getters y setters y en este caso un método que calcula el precio de la reserva dependiendo de la diferencia de días y del precio del establecmiento.</w:t>
       </w:r>
     </w:p>
     <w:p>
@@ -6705,65 +5423,25 @@
         <w:spacing w:line="360" w:lineRule="auto"/>
       </w:pPr>
       <w:r>
-        <w:t xml:space="preserve">Como vemos hay que indicar el @Repositorio para </w:t>
-      </w:r>
-      <w:proofErr w:type="spellStart"/>
-      <w:r>
-        <w:t>indicarselo</w:t>
-      </w:r>
-      <w:proofErr w:type="spellEnd"/>
-      <w:r>
-        <w:t xml:space="preserve"> a Spring y hacer un </w:t>
-      </w:r>
-      <w:proofErr w:type="spellStart"/>
-      <w:r>
-        <w:t>extends</w:t>
-      </w:r>
-      <w:proofErr w:type="spellEnd"/>
-      <w:r>
-        <w:t xml:space="preserve"> del </w:t>
-      </w:r>
-      <w:proofErr w:type="spellStart"/>
-      <w:r>
-        <w:t>JpaRepository</w:t>
-      </w:r>
-      <w:proofErr w:type="spellEnd"/>
-      <w:r>
-        <w:t xml:space="preserve"> con el Objeto y el tipo de </w:t>
-      </w:r>
-      <w:proofErr w:type="spellStart"/>
-      <w:r>
-        <w:t>Primary</w:t>
-      </w:r>
-      <w:proofErr w:type="spellEnd"/>
-      <w:r>
-        <w:t xml:space="preserve"> Key.</w:t>
-      </w:r>
-    </w:p>
-    <w:p>
-      <w:pPr>
-        <w:spacing w:line="360" w:lineRule="auto"/>
-      </w:pPr>
-    </w:p>
-    <w:p>
-      <w:pPr>
-        <w:spacing w:line="360" w:lineRule="auto"/>
-      </w:pPr>
-    </w:p>
-    <w:p>
-      <w:pPr>
-        <w:spacing w:line="360" w:lineRule="auto"/>
-      </w:pPr>
-      <w:r>
-        <w:t xml:space="preserve">-Por </w:t>
-      </w:r>
-      <w:proofErr w:type="gramStart"/>
-      <w:r>
-        <w:t>último</w:t>
-      </w:r>
-      <w:proofErr w:type="gramEnd"/>
-      <w:r>
-        <w:t xml:space="preserve"> tenemos a los </w:t>
+        <w:t>Como vemos hay que indicar el @Repositorio para indicarselo a Spring y hacer un extends del JpaRepository con el Objeto y el tipo de Primary Key.</w:t>
+      </w:r>
+    </w:p>
+    <w:p>
+      <w:pPr>
+        <w:spacing w:line="360" w:lineRule="auto"/>
+      </w:pPr>
+    </w:p>
+    <w:p>
+      <w:pPr>
+        <w:spacing w:line="360" w:lineRule="auto"/>
+      </w:pPr>
+    </w:p>
+    <w:p>
+      <w:pPr>
+        <w:spacing w:line="360" w:lineRule="auto"/>
+      </w:pPr>
+      <w:r>
+        <w:t xml:space="preserve">-Por último tenemos a los </w:t>
       </w:r>
       <w:r>
         <w:rPr>
@@ -6773,15 +5451,7 @@
         <w:t xml:space="preserve">controladores </w:t>
       </w:r>
       <w:r>
-        <w:t xml:space="preserve">que básicamente realizan las operaciones CRUD en la base de datos, es donde se conectará el </w:t>
-      </w:r>
-      <w:proofErr w:type="spellStart"/>
-      <w:r>
-        <w:t>front</w:t>
-      </w:r>
-      <w:proofErr w:type="spellEnd"/>
-      <w:r>
-        <w:t xml:space="preserve"> para hacer las diferentes peticiones para lanzar o recibir información a la API, sirve de intermediario entre el repositorio con la base de datos y el Front. Aquí un ejemplo del controlador del Cliente</w:t>
+        <w:t>que básicamente realizan las operaciones CRUD en la base de datos, es donde se conectará el front para hacer las diferentes peticiones para lanzar o recibir información a la API, sirve de intermediario entre el repositorio con la base de datos y el Front. Aquí un ejemplo del controlador del Cliente</w:t>
       </w:r>
       <w:r>
         <w:t xml:space="preserve"> con las peticiones principales</w:t>
@@ -6799,7 +5469,7 @@
           <w:noProof/>
         </w:rPr>
         <w:drawing>
-          <wp:inline distT="0" distB="0" distL="0" distR="0" wp14:anchorId="79838EB8" wp14:editId="2AB78BE6">
+          <wp:inline distT="0" distB="0" distL="0" distR="0" wp14:anchorId="79838EB8" wp14:editId="0E647840">
             <wp:extent cx="5733415" cy="3043555"/>
             <wp:effectExtent l="0" t="0" r="635" b="4445"/>
             <wp:docPr id="58610322" name="Imagen 5" descr="Texto&#10;&#10;El contenido generado por IA puede ser incorrecto."/>
@@ -6850,7 +5520,7 @@
           <w:noProof/>
         </w:rPr>
         <w:drawing>
-          <wp:inline distT="0" distB="0" distL="0" distR="0" wp14:anchorId="3F9FD170" wp14:editId="0DAC6BFD">
+          <wp:inline distT="0" distB="0" distL="0" distR="0" wp14:anchorId="3F9FD170" wp14:editId="65BFE942">
             <wp:extent cx="5733415" cy="3173730"/>
             <wp:effectExtent l="0" t="0" r="635" b="7620"/>
             <wp:docPr id="2017186993" name="Imagen 6" descr="Texto&#10;&#10;El contenido generado por IA puede ser incorrecto."/>
@@ -6902,7 +5572,7 @@
         </w:rPr>
         <w:lastRenderedPageBreak/>
         <w:drawing>
-          <wp:inline distT="0" distB="0" distL="0" distR="0" wp14:anchorId="6C5A39FD" wp14:editId="4D2B3566">
+          <wp:inline distT="0" distB="0" distL="0" distR="0" wp14:anchorId="6C5A39FD" wp14:editId="116EE124">
             <wp:extent cx="5733415" cy="3152775"/>
             <wp:effectExtent l="0" t="0" r="635" b="9525"/>
             <wp:docPr id="1754316065" name="Imagen 7" descr="Texto&#10;&#10;El contenido generado por IA puede ser incorrecto."/>
@@ -6957,84 +5627,20 @@
         <w:spacing w:line="360" w:lineRule="auto"/>
       </w:pPr>
       <w:r>
-        <w:t xml:space="preserve">Como se puede observar hay que declarar el @RestController para indicar que es un controlador de tipo </w:t>
-      </w:r>
-      <w:proofErr w:type="spellStart"/>
-      <w:r>
-        <w:t>Rest</w:t>
-      </w:r>
-      <w:proofErr w:type="spellEnd"/>
-      <w:r>
-        <w:t xml:space="preserve">, y como vemos el resto son métodos cada uno con diferentes consultas, </w:t>
-      </w:r>
-      <w:proofErr w:type="spellStart"/>
-      <w:r>
-        <w:t>dependiento</w:t>
-      </w:r>
-      <w:proofErr w:type="spellEnd"/>
-      <w:r>
-        <w:t xml:space="preserve"> del tipo (</w:t>
-      </w:r>
-      <w:proofErr w:type="spellStart"/>
-      <w:r>
-        <w:t>Get</w:t>
-      </w:r>
-      <w:proofErr w:type="spellEnd"/>
-      <w:r>
-        <w:t xml:space="preserve">, Post, </w:t>
-      </w:r>
-      <w:proofErr w:type="spellStart"/>
-      <w:r>
-        <w:t>Delete</w:t>
-      </w:r>
-      <w:proofErr w:type="spellEnd"/>
-      <w:r>
-        <w:t xml:space="preserve">, </w:t>
-      </w:r>
-      <w:proofErr w:type="spellStart"/>
-      <w:r>
-        <w:t>Update</w:t>
-      </w:r>
-      <w:proofErr w:type="spellEnd"/>
-      <w:r>
-        <w:t xml:space="preserve">) se pondrá un tipo u otro de </w:t>
-      </w:r>
-      <w:proofErr w:type="spellStart"/>
-      <w:r>
-        <w:t>mapping</w:t>
-      </w:r>
-      <w:proofErr w:type="spellEnd"/>
-      <w:r>
-        <w:t>, con la ruta de la petición http. Cada una de estas peticiones se conectará al repositorio necesario y realizará modificaciones en la base de datos u obtendrá información determinada para cada petición.</w:t>
-      </w:r>
-    </w:p>
-    <w:p>
-      <w:pPr>
-        <w:spacing w:line="360" w:lineRule="auto"/>
-      </w:pPr>
-    </w:p>
-    <w:p>
-      <w:pPr>
-        <w:spacing w:line="360" w:lineRule="auto"/>
-      </w:pPr>
-      <w:r>
-        <w:t xml:space="preserve">Con esta base podremos realizar la API </w:t>
-      </w:r>
-      <w:proofErr w:type="spellStart"/>
-      <w:r>
-        <w:t>Rest</w:t>
-      </w:r>
-      <w:proofErr w:type="spellEnd"/>
-      <w:r>
-        <w:t xml:space="preserve"> y conectarla, en este caso lo que se realizo para la comprobación del funcionamiento fue la utilización de </w:t>
-      </w:r>
-      <w:proofErr w:type="spellStart"/>
-      <w:r>
-        <w:t>Postman</w:t>
-      </w:r>
-      <w:proofErr w:type="spellEnd"/>
-      <w:r>
-        <w:t xml:space="preserve"> para realizar las peticiones a la API y probar su correcto funcionamiento.</w:t>
+        <w:t>Como se puede observar hay que declarar el @RestController para indicar que es un controlador de tipo Rest, y como vemos el resto son métodos cada uno con diferentes consultas, dependiento del tipo (Get, Post, Delete, Update) se pondrá un tipo u otro de mapping, con la ruta de la petición http. Cada una de estas peticiones se conectará al repositorio necesario y realizará modificaciones en la base de datos u obtendrá información determinada para cada petición.</w:t>
+      </w:r>
+    </w:p>
+    <w:p>
+      <w:pPr>
+        <w:spacing w:line="360" w:lineRule="auto"/>
+      </w:pPr>
+    </w:p>
+    <w:p>
+      <w:pPr>
+        <w:spacing w:line="360" w:lineRule="auto"/>
+      </w:pPr>
+      <w:r>
+        <w:t>Con esta base podremos realizar la API Rest y conectarla, en este caso lo que se realizo para la comprobación del funcionamiento fue la utilización de Postman para realizar las peticiones a la API y probar su correcto funcionamiento.</w:t>
       </w:r>
     </w:p>
     <w:p>
@@ -7095,15 +5701,7 @@
         <w:spacing w:line="360" w:lineRule="auto"/>
       </w:pPr>
       <w:r>
-        <w:t xml:space="preserve">Para asegurar los datos de los clientes y evitar las filtraciones de contraseñas, en este proyecto se ha utilizado Spring Security para encriptar y comparar las contraseñas, de tal manera que se </w:t>
-      </w:r>
-      <w:proofErr w:type="spellStart"/>
-      <w:r>
-        <w:t>se</w:t>
-      </w:r>
-      <w:proofErr w:type="spellEnd"/>
-      <w:r>
-        <w:t xml:space="preserve"> filtra la base de datos con información de los usuarios las contraseñas aparezcan encriptadas. Para esto se han realizado los siguientes métodos: </w:t>
+        <w:t xml:space="preserve">Para asegurar los datos de los clientes y evitar las filtraciones de contraseñas, en este proyecto se ha utilizado Spring Security para encriptar y comparar las contraseñas, de tal manera que se se filtra la base de datos con información de los usuarios las contraseñas aparezcan encriptadas. Para esto se han realizado los siguientes métodos: </w:t>
       </w:r>
     </w:p>
     <w:p>
@@ -7173,7 +5771,7 @@
           <w:noProof/>
         </w:rPr>
         <w:drawing>
-          <wp:inline distT="0" distB="0" distL="0" distR="0" wp14:anchorId="07672ACD" wp14:editId="50544D6D">
+          <wp:inline distT="0" distB="0" distL="0" distR="0" wp14:anchorId="07672ACD" wp14:editId="12DBB301">
             <wp:extent cx="5733415" cy="1701800"/>
             <wp:effectExtent l="0" t="0" r="635" b="0"/>
             <wp:docPr id="1098602129" name="Imagen 9" descr="Texto&#10;&#10;El contenido generado por IA puede ser incorrecto."/>
@@ -7228,39 +5826,7 @@
         <w:spacing w:line="360" w:lineRule="auto"/>
       </w:pPr>
       <w:r>
-        <w:t xml:space="preserve">Como se puede observar el método </w:t>
-      </w:r>
-      <w:proofErr w:type="spellStart"/>
-      <w:r>
-        <w:t>encode</w:t>
-      </w:r>
-      <w:proofErr w:type="spellEnd"/>
-      <w:r>
-        <w:t xml:space="preserve"> dentro del </w:t>
-      </w:r>
-      <w:proofErr w:type="spellStart"/>
-      <w:r>
-        <w:t>PasswordEncoder</w:t>
-      </w:r>
-      <w:proofErr w:type="spellEnd"/>
-      <w:r>
-        <w:t xml:space="preserve"> codifica la contraseña y el método </w:t>
-      </w:r>
-      <w:proofErr w:type="spellStart"/>
-      <w:r>
-        <w:t>matches</w:t>
-      </w:r>
-      <w:proofErr w:type="spellEnd"/>
-      <w:r>
-        <w:t xml:space="preserve"> es un </w:t>
-      </w:r>
-      <w:proofErr w:type="spellStart"/>
-      <w:r>
-        <w:t>boleano</w:t>
-      </w:r>
-      <w:proofErr w:type="spellEnd"/>
-      <w:r>
-        <w:t xml:space="preserve"> que indica si la contraseña coincide con la codificada lo que nos sirve perfectamente para un inicio de sesión del usuario. </w:t>
+        <w:t xml:space="preserve">Como se puede observar el método encode dentro del PasswordEncoder codifica la contraseña y el método matches es un boleano que indica si la contraseña coincide con la codificada lo que nos sirve perfectamente para un inicio de sesión del usuario. </w:t>
       </w:r>
     </w:p>
     <w:p>
@@ -7341,35 +5907,7 @@
         <w:rPr>
           <w:lang w:val="es-ES"/>
         </w:rPr>
-        <w:t xml:space="preserve">Para la gestión de reservas se han realizado diferentes métodos para hacer que un usuario no pueda reservar una habitación que este ocupada en ese momento, para ello se ha realizado un método </w:t>
-      </w:r>
-      <w:proofErr w:type="spellStart"/>
-      <w:r>
-        <w:rPr>
-          <w:lang w:val="es-ES"/>
-        </w:rPr>
-        <w:t>boleano</w:t>
-      </w:r>
-      <w:proofErr w:type="spellEnd"/>
-      <w:r>
-        <w:rPr>
-          <w:lang w:val="es-ES"/>
-        </w:rPr>
-        <w:t xml:space="preserve"> de esta ocupado y para poder reservar una habitación una de las condiciones es que ese método te devuelva false. En dicho método hay que introducir la habitación, el día de entrada y el de salida, lo que se hace es recorrerse estos días comprobando que no hay ningún día de estos que coincida con una reserva, si no coincide ningún día el método retornará false y si coincide retornará true. Con esto podemos comprobar fácilmente en un rango de días si la habitación </w:t>
-      </w:r>
-      <w:proofErr w:type="spellStart"/>
-      <w:r>
-        <w:rPr>
-          <w:lang w:val="es-ES"/>
-        </w:rPr>
-        <w:t>esta</w:t>
-      </w:r>
-      <w:proofErr w:type="spellEnd"/>
-      <w:r>
-        <w:rPr>
-          <w:lang w:val="es-ES"/>
-        </w:rPr>
-        <w:t xml:space="preserve"> o no ocupada.</w:t>
+        <w:t>Para la gestión de reservas se han realizado diferentes métodos para hacer que un usuario no pueda reservar una habitación que este ocupada en ese momento, para ello se ha realizado un método boleano de esta ocupado y para poder reservar una habitación una de las condiciones es que ese método te devuelva false. En dicho método hay que introducir la habitación, el día de entrada y el de salida, lo que se hace es recorrerse estos días comprobando que no hay ningún día de estos que coincida con una reserva, si no coincide ningún día el método retornará false y si coincide retornará true. Con esto podemos comprobar fácilmente en un rango de días si la habitación esta o no ocupada.</w:t>
       </w:r>
     </w:p>
     <w:p>
@@ -7393,7 +5931,7 @@
         </w:rPr>
         <w:lastRenderedPageBreak/>
         <w:drawing>
-          <wp:inline distT="0" distB="0" distL="0" distR="0" wp14:anchorId="134FDF82" wp14:editId="213383CF">
+          <wp:inline distT="0" distB="0" distL="0" distR="0" wp14:anchorId="134FDF82" wp14:editId="67FA92B9">
             <wp:extent cx="5733415" cy="2368550"/>
             <wp:effectExtent l="0" t="0" r="635" b="0"/>
             <wp:docPr id="1853395792" name="Imagen 1" descr="Texto&#10;&#10;El contenido generado por IA puede ser incorrecto."/>
@@ -7527,7 +6065,7 @@
           <w:noProof/>
         </w:rPr>
         <w:drawing>
-          <wp:inline distT="0" distB="0" distL="0" distR="0" wp14:anchorId="236ADD88" wp14:editId="14C33E23">
+          <wp:inline distT="0" distB="0" distL="0" distR="0" wp14:anchorId="236ADD88" wp14:editId="549B618F">
             <wp:extent cx="5733415" cy="3185795"/>
             <wp:effectExtent l="0" t="0" r="635" b="0"/>
             <wp:docPr id="1715816621" name="Imagen 1" descr="Texto&#10;&#10;El contenido generado por IA puede ser incorrecto."/>
@@ -7583,7 +6121,7 @@
           <w:noProof/>
         </w:rPr>
         <w:drawing>
-          <wp:inline distT="0" distB="0" distL="0" distR="0" wp14:anchorId="27014FCE" wp14:editId="2A4E313A">
+          <wp:inline distT="0" distB="0" distL="0" distR="0" wp14:anchorId="27014FCE" wp14:editId="73746D8B">
             <wp:extent cx="5733415" cy="3139440"/>
             <wp:effectExtent l="0" t="0" r="635" b="3810"/>
             <wp:docPr id="1579628756" name="Imagen 2" descr="Texto&#10;&#10;El contenido generado por IA puede ser incorrecto."/>
@@ -7706,23 +6244,7 @@
         <w:spacing w:line="360" w:lineRule="auto"/>
       </w:pPr>
       <w:r>
-        <w:t xml:space="preserve">Como vemos este sería un ejemplo del correo que se le enviará cuando se registra, en dicho correo hay un </w:t>
-      </w:r>
-      <w:proofErr w:type="gramStart"/>
-      <w:r>
-        <w:t>link</w:t>
-      </w:r>
-      <w:proofErr w:type="gramEnd"/>
-      <w:r>
-        <w:t xml:space="preserve"> para confirmar la cuenta en forma de token, cuando se hace </w:t>
-      </w:r>
-      <w:proofErr w:type="spellStart"/>
-      <w:r>
-        <w:t>click</w:t>
-      </w:r>
-      <w:proofErr w:type="spellEnd"/>
-      <w:r>
-        <w:t xml:space="preserve"> sobre el gracias a una petición del back se confirma la cuenta y se verifica.</w:t>
+        <w:t>Como vemos este sería un ejemplo del correo que se le enviará cuando se registra, en dicho correo hay un link para confirmar la cuenta en forma de token, cuando se hace click sobre el gracias a una petición del back se confirma la cuenta y se verifica.</w:t>
       </w:r>
       <w:r>
         <w:t xml:space="preserve"> Gracias a este sistema se asegura que la cuenta que se ha utilizado al registrarse es la cuenta del cliente.</w:t>
@@ -7980,20 +6502,485 @@
         <w:t xml:space="preserve"> información que pueda para poder administrar correctamente el hotel que este encargado, por lo que una de sus funciones</w:t>
       </w:r>
       <w:r>
-        <w:t xml:space="preserve"> es generar diferentes informes que este puede imprimir o guardar como </w:t>
-      </w:r>
-      <w:proofErr w:type="spellStart"/>
-      <w:r>
-        <w:t>pdf</w:t>
-      </w:r>
-      <w:proofErr w:type="spellEnd"/>
-      <w:r>
-        <w:t xml:space="preserve"> con información relativa a dicho hotel. </w:t>
+        <w:t xml:space="preserve"> es generar diferentes informes que este puede imprimir o guardar como pdf con información relativa a dicho hotel</w:t>
+      </w:r>
+      <w:r>
+        <w:t>, diferentes clientes, reservas o capacidad y disponibilidad de diferentes habitaciones</w:t>
+      </w:r>
+      <w:r>
+        <w:t>.</w:t>
+      </w:r>
+      <w:r>
+        <w:t xml:space="preserve"> Estos informes estarán disponibles en el apartado del administrador mediante un botón podrás generar este archivo que será enviado directamente al correo del administrador adjuntado con un PDF. </w:t>
+      </w:r>
+    </w:p>
+    <w:p>
+      <w:pPr>
+        <w:spacing w:line="360" w:lineRule="auto"/>
+      </w:pPr>
+      <w:r>
+        <w:lastRenderedPageBreak/>
+        <w:t>Por lo que este proceso lo realizará el back en Java mediante una Api que genere el documento pdf y la envié por la api del correo adjuntando este archivo anteriormente creado.</w:t>
+      </w:r>
+    </w:p>
+    <w:p>
+      <w:pPr>
+        <w:spacing w:line="360" w:lineRule="auto"/>
+      </w:pPr>
+    </w:p>
+    <w:p>
+      <w:pPr>
+        <w:spacing w:line="360" w:lineRule="auto"/>
+      </w:pPr>
+      <w:r>
+        <w:t>----ADJUNTAR CAPTURAS-----------------------</w:t>
+      </w:r>
+    </w:p>
+    <w:p>
+      <w:pPr>
+        <w:spacing w:line="360" w:lineRule="auto"/>
+      </w:pPr>
+    </w:p>
+    <w:p>
+      <w:pPr>
+        <w:spacing w:line="360" w:lineRule="auto"/>
+      </w:pPr>
+    </w:p>
+    <w:p>
+      <w:pPr>
+        <w:spacing w:line="360" w:lineRule="auto"/>
+      </w:pPr>
+    </w:p>
+    <w:p>
+      <w:pPr>
+        <w:spacing w:line="360" w:lineRule="auto"/>
+        <w:rPr>
+          <w:b/>
+          <w:bCs/>
+          <w:lang w:val="es-ES"/>
+        </w:rPr>
+      </w:pPr>
+      <w:r>
+        <w:rPr>
+          <w:b/>
+          <w:bCs/>
+          <w:lang w:val="es-ES"/>
+        </w:rPr>
+        <w:t>5</w:t>
+      </w:r>
+      <w:r>
+        <w:rPr>
+          <w:b/>
+          <w:bCs/>
+          <w:lang w:val="es-ES"/>
+        </w:rPr>
+        <w:t>. I</w:t>
+      </w:r>
+      <w:r>
+        <w:rPr>
+          <w:b/>
+          <w:bCs/>
+          <w:lang w:val="es-ES"/>
+        </w:rPr>
+        <w:t>MPLEMENTACIÓN DEL FRONTEND</w:t>
+      </w:r>
+    </w:p>
+    <w:p>
+      <w:pPr>
+        <w:spacing w:line="360" w:lineRule="auto"/>
+        <w:rPr>
+          <w:b/>
+          <w:bCs/>
+          <w:lang w:val="es-ES"/>
+        </w:rPr>
+      </w:pPr>
+      <w:r>
+        <w:rPr>
+          <w:b/>
+          <w:bCs/>
+          <w:lang w:val="es-ES"/>
+        </w:rPr>
+        <w:t>5</w:t>
+      </w:r>
+      <w:r>
+        <w:rPr>
+          <w:b/>
+          <w:bCs/>
+          <w:lang w:val="es-ES"/>
+        </w:rPr>
+        <w:t xml:space="preserve">.1. </w:t>
+      </w:r>
+      <w:r>
+        <w:rPr>
+          <w:b/>
+          <w:bCs/>
+          <w:lang w:val="es-ES"/>
+        </w:rPr>
+        <w:t>Configuración del entorno y dependencias (React)</w:t>
+      </w:r>
+    </w:p>
+    <w:p>
+      <w:pPr>
+        <w:spacing w:line="360" w:lineRule="auto"/>
+      </w:pPr>
+    </w:p>
+    <w:p>
+      <w:pPr>
+        <w:spacing w:line="360" w:lineRule="auto"/>
+      </w:pPr>
+      <w:r>
+        <w:t>Para el apartado visual se ha utilizado React debido a que hoy en día la web es un medio mucho mas sencillo y multiplataforma que una aplicación nativa</w:t>
+      </w:r>
+      <w:r>
+        <w:t>. S</w:t>
+      </w:r>
+      <w:r>
+        <w:t>obre todo para el cliente</w:t>
+      </w:r>
+      <w:r>
+        <w:t xml:space="preserve">, </w:t>
+      </w:r>
+      <w:r>
+        <w:t>se ha observado que muchas veces al reservar productos o servicios en vez de un ordenador se utiliza el teléfono móvil u otros dispositivos como las tablets, por lo que se ha decidido realizar este proyecto en web y conectarse a la base de datos y a las diferentes funcionalidades mediante la Api Rest en Spring. Como Framework se ha decidido utilizar React debido a que hoy en día es de los más utilizados y con mas soporte.</w:t>
+      </w:r>
+      <w:r>
+        <w:t xml:space="preserve"> Y como IDE Visual Studio Code, que es el mejor para desarrollo en JavaScript y en general todo el desarrollo web con sus diferentes Frameworks.</w:t>
+      </w:r>
+    </w:p>
+    <w:p>
+      <w:pPr>
+        <w:spacing w:line="360" w:lineRule="auto"/>
+      </w:pPr>
+    </w:p>
+    <w:p>
+      <w:pPr>
+        <w:spacing w:line="360" w:lineRule="auto"/>
+      </w:pPr>
+      <w:r>
+        <w:t xml:space="preserve">Para </w:t>
+      </w:r>
+      <w:r>
+        <w:t xml:space="preserve">empezar </w:t>
+      </w:r>
+      <w:r>
+        <w:t>en Visual Studio Code en su terminal nos movemos a la carpeta de nuestro proyecto y tenemos que tener instalado npm y Node y luego realizar los siguientes comandos para crear una plantilla de nuestro proyecto.</w:t>
+      </w:r>
+    </w:p>
+    <w:p>
+      <w:pPr>
+        <w:spacing w:line="360" w:lineRule="auto"/>
+      </w:pPr>
+      <w:r>
+        <w:rPr>
+          <w:noProof/>
+        </w:rPr>
+        <w:drawing>
+          <wp:inline distT="0" distB="0" distL="0" distR="0" wp14:anchorId="15790898" wp14:editId="2725A5CD">
+            <wp:extent cx="5733415" cy="1576070"/>
+            <wp:effectExtent l="0" t="0" r="635" b="5080"/>
+            <wp:docPr id="231198306" name="Imagen 2" descr="Texto&#10;&#10;El contenido generado por IA puede ser incorrecto."/>
+            <wp:cNvGraphicFramePr>
+              <a:graphicFrameLocks xmlns:a="http://schemas.openxmlformats.org/drawingml/2006/main" noChangeAspect="1"/>
+            </wp:cNvGraphicFramePr>
+            <a:graphic xmlns:a="http://schemas.openxmlformats.org/drawingml/2006/main">
+              <a:graphicData uri="http://schemas.openxmlformats.org/drawingml/2006/picture">
+                <pic:pic xmlns:pic="http://schemas.openxmlformats.org/drawingml/2006/picture">
+                  <pic:nvPicPr>
+                    <pic:cNvPr id="231198306" name="Imagen 2" descr="Texto&#10;&#10;El contenido generado por IA puede ser incorrecto."/>
+                    <pic:cNvPicPr/>
+                  </pic:nvPicPr>
+                  <pic:blipFill>
+                    <a:blip r:embed="rId23">
+                      <a:extLst>
+                        <a:ext uri="{28A0092B-C50C-407E-A947-70E740481C1C}">
+                          <a14:useLocalDpi xmlns:a14="http://schemas.microsoft.com/office/drawing/2010/main" val="0"/>
+                        </a:ext>
+                      </a:extLst>
+                    </a:blip>
+                    <a:stretch>
+                      <a:fillRect/>
+                    </a:stretch>
+                  </pic:blipFill>
+                  <pic:spPr>
+                    <a:xfrm>
+                      <a:off x="0" y="0"/>
+                      <a:ext cx="5733415" cy="1576070"/>
+                    </a:xfrm>
+                    <a:prstGeom prst="rect">
+                      <a:avLst/>
+                    </a:prstGeom>
+                  </pic:spPr>
+                </pic:pic>
+              </a:graphicData>
+            </a:graphic>
+          </wp:inline>
+        </w:drawing>
+      </w:r>
+      <w:r>
+        <w:rPr>
+          <w:noProof/>
+        </w:rPr>
+        <w:drawing>
+          <wp:inline distT="0" distB="0" distL="0" distR="0" wp14:anchorId="04D35A16" wp14:editId="6A56615E">
+            <wp:extent cx="5733415" cy="1213485"/>
+            <wp:effectExtent l="0" t="0" r="635" b="5715"/>
+            <wp:docPr id="831898284" name="Imagen 1" descr="Captura de pantalla de computadora&#10;&#10;El contenido generado por IA puede ser incorrecto."/>
+            <wp:cNvGraphicFramePr>
+              <a:graphicFrameLocks xmlns:a="http://schemas.openxmlformats.org/drawingml/2006/main" noChangeAspect="1"/>
+            </wp:cNvGraphicFramePr>
+            <a:graphic xmlns:a="http://schemas.openxmlformats.org/drawingml/2006/main">
+              <a:graphicData uri="http://schemas.openxmlformats.org/drawingml/2006/picture">
+                <pic:pic xmlns:pic="http://schemas.openxmlformats.org/drawingml/2006/picture">
+                  <pic:nvPicPr>
+                    <pic:cNvPr id="831898284" name="Imagen 1" descr="Captura de pantalla de computadora&#10;&#10;El contenido generado por IA puede ser incorrecto."/>
+                    <pic:cNvPicPr/>
+                  </pic:nvPicPr>
+                  <pic:blipFill>
+                    <a:blip r:embed="rId24" cstate="print">
+                      <a:extLst>
+                        <a:ext uri="{28A0092B-C50C-407E-A947-70E740481C1C}">
+                          <a14:useLocalDpi xmlns:a14="http://schemas.microsoft.com/office/drawing/2010/main" val="0"/>
+                        </a:ext>
+                      </a:extLst>
+                    </a:blip>
+                    <a:stretch>
+                      <a:fillRect/>
+                    </a:stretch>
+                  </pic:blipFill>
+                  <pic:spPr>
+                    <a:xfrm>
+                      <a:off x="0" y="0"/>
+                      <a:ext cx="5733415" cy="1213485"/>
+                    </a:xfrm>
+                    <a:prstGeom prst="rect">
+                      <a:avLst/>
+                    </a:prstGeom>
+                  </pic:spPr>
+                </pic:pic>
+              </a:graphicData>
+            </a:graphic>
+          </wp:inline>
+        </w:drawing>
+      </w:r>
+    </w:p>
+    <w:p>
+      <w:pPr>
+        <w:spacing w:line="360" w:lineRule="auto"/>
+      </w:pPr>
+      <w:r>
+        <w:rPr>
+          <w:noProof/>
+        </w:rPr>
+        <w:lastRenderedPageBreak/>
+        <w:drawing>
+          <wp:inline distT="0" distB="0" distL="0" distR="0" wp14:anchorId="71AD3096" wp14:editId="38F02D5B">
+            <wp:extent cx="5733415" cy="1700530"/>
+            <wp:effectExtent l="0" t="0" r="635" b="0"/>
+            <wp:docPr id="254481591" name="Imagen 3" descr="Texto&#10;&#10;El contenido generado por IA puede ser incorrecto."/>
+            <wp:cNvGraphicFramePr>
+              <a:graphicFrameLocks xmlns:a="http://schemas.openxmlformats.org/drawingml/2006/main" noChangeAspect="1"/>
+            </wp:cNvGraphicFramePr>
+            <a:graphic xmlns:a="http://schemas.openxmlformats.org/drawingml/2006/main">
+              <a:graphicData uri="http://schemas.openxmlformats.org/drawingml/2006/picture">
+                <pic:pic xmlns:pic="http://schemas.openxmlformats.org/drawingml/2006/picture">
+                  <pic:nvPicPr>
+                    <pic:cNvPr id="254481591" name="Imagen 3" descr="Texto&#10;&#10;El contenido generado por IA puede ser incorrecto."/>
+                    <pic:cNvPicPr/>
+                  </pic:nvPicPr>
+                  <pic:blipFill>
+                    <a:blip r:embed="rId25">
+                      <a:extLst>
+                        <a:ext uri="{28A0092B-C50C-407E-A947-70E740481C1C}">
+                          <a14:useLocalDpi xmlns:a14="http://schemas.microsoft.com/office/drawing/2010/main" val="0"/>
+                        </a:ext>
+                      </a:extLst>
+                    </a:blip>
+                    <a:stretch>
+                      <a:fillRect/>
+                    </a:stretch>
+                  </pic:blipFill>
+                  <pic:spPr>
+                    <a:xfrm>
+                      <a:off x="0" y="0"/>
+                      <a:ext cx="5733415" cy="1700530"/>
+                    </a:xfrm>
+                    <a:prstGeom prst="rect">
+                      <a:avLst/>
+                    </a:prstGeom>
+                  </pic:spPr>
+                </pic:pic>
+              </a:graphicData>
+            </a:graphic>
+          </wp:inline>
+        </w:drawing>
+      </w:r>
+    </w:p>
+    <w:p>
+      <w:pPr>
+        <w:spacing w:line="360" w:lineRule="auto"/>
+      </w:pPr>
+    </w:p>
+    <w:p>
+      <w:pPr>
+        <w:spacing w:line="360" w:lineRule="auto"/>
+      </w:pPr>
+      <w:r>
+        <w:t>Cuando tengamos todo esto realizado podremos hacer un deploy de nuestro front para probar el funcionamiento en localhost</w:t>
+      </w:r>
+      <w:r>
+        <w:t>:</w:t>
+      </w:r>
+      <w:r>
+        <w:t>3030</w:t>
+      </w:r>
+      <w:r>
+        <w:t xml:space="preserve"> y a partir de aquí tendremos nuestra estructura principal a la que más adelante se le añadirán dependencias como la de calendario para poder seleccionar las fechas de entrada y salida para el hotel, etc…</w:t>
+      </w:r>
+    </w:p>
+    <w:p>
+      <w:pPr>
+        <w:spacing w:line="360" w:lineRule="auto"/>
+      </w:pPr>
+    </w:p>
+    <w:p>
+      <w:pPr>
+        <w:spacing w:line="360" w:lineRule="auto"/>
+      </w:pPr>
+    </w:p>
+    <w:p>
+      <w:pPr>
+        <w:spacing w:line="360" w:lineRule="auto"/>
+        <w:rPr>
+          <w:b/>
+          <w:bCs/>
+          <w:lang w:val="es-ES"/>
+        </w:rPr>
+      </w:pPr>
+      <w:r>
+        <w:rPr>
+          <w:b/>
+          <w:bCs/>
+          <w:lang w:val="es-ES"/>
+        </w:rPr>
+        <w:t>5</w:t>
+      </w:r>
+      <w:r>
+        <w:rPr>
+          <w:b/>
+          <w:bCs/>
+          <w:lang w:val="es-ES"/>
+        </w:rPr>
+        <w:t>.</w:t>
+      </w:r>
+      <w:r>
+        <w:rPr>
+          <w:b/>
+          <w:bCs/>
+          <w:lang w:val="es-ES"/>
+        </w:rPr>
+        <w:t>2</w:t>
+      </w:r>
+      <w:r>
+        <w:rPr>
+          <w:b/>
+          <w:bCs/>
+          <w:lang w:val="es-ES"/>
+        </w:rPr>
+        <w:t xml:space="preserve">. </w:t>
+      </w:r>
+      <w:r>
+        <w:rPr>
+          <w:b/>
+          <w:bCs/>
+          <w:lang w:val="es-ES"/>
+        </w:rPr>
+        <w:t>Desarrollo de la estructura de componentes</w:t>
+      </w:r>
+    </w:p>
+    <w:p>
+      <w:pPr>
+        <w:spacing w:line="360" w:lineRule="auto"/>
+      </w:pPr>
+    </w:p>
+    <w:p>
+      <w:pPr>
+        <w:spacing w:line="360" w:lineRule="auto"/>
+        <w:rPr>
+          <w:lang w:val="es-ES"/>
+        </w:rPr>
+      </w:pPr>
+      <w:r>
+        <w:rPr>
+          <w:lang w:val="es-ES"/>
+        </w:rPr>
+        <w:t xml:space="preserve">La estructura principal del Front es la siguiente: </w:t>
+      </w:r>
+    </w:p>
+    <w:p>
+      <w:pPr>
+        <w:spacing w:line="360" w:lineRule="auto"/>
+        <w:rPr>
+          <w:lang w:val="es-ES"/>
+        </w:rPr>
+      </w:pPr>
+      <w:r>
+        <w:rPr>
+          <w:noProof/>
+        </w:rPr>
+        <w:drawing>
+          <wp:inline distT="0" distB="0" distL="0" distR="0" wp14:anchorId="0262C62E" wp14:editId="55B01239">
+            <wp:extent cx="2711395" cy="4372058"/>
+            <wp:effectExtent l="0" t="0" r="0" b="0"/>
+            <wp:docPr id="2064527341" name="Imagen 4" descr="Texto&#10;&#10;El contenido generado por IA puede ser incorrecto."/>
+            <wp:cNvGraphicFramePr>
+              <a:graphicFrameLocks xmlns:a="http://schemas.openxmlformats.org/drawingml/2006/main" noChangeAspect="1"/>
+            </wp:cNvGraphicFramePr>
+            <a:graphic xmlns:a="http://schemas.openxmlformats.org/drawingml/2006/main">
+              <a:graphicData uri="http://schemas.openxmlformats.org/drawingml/2006/picture">
+                <pic:pic xmlns:pic="http://schemas.openxmlformats.org/drawingml/2006/picture">
+                  <pic:nvPicPr>
+                    <pic:cNvPr id="2064527341" name="Imagen 4" descr="Texto&#10;&#10;El contenido generado por IA puede ser incorrecto."/>
+                    <pic:cNvPicPr/>
+                  </pic:nvPicPr>
+                  <pic:blipFill>
+                    <a:blip r:embed="rId26">
+                      <a:extLst>
+                        <a:ext uri="{28A0092B-C50C-407E-A947-70E740481C1C}">
+                          <a14:useLocalDpi xmlns:a14="http://schemas.microsoft.com/office/drawing/2010/main" val="0"/>
+                        </a:ext>
+                      </a:extLst>
+                    </a:blip>
+                    <a:stretch>
+                      <a:fillRect/>
+                    </a:stretch>
+                  </pic:blipFill>
+                  <pic:spPr>
+                    <a:xfrm>
+                      <a:off x="0" y="0"/>
+                      <a:ext cx="2730846" cy="4403423"/>
+                    </a:xfrm>
+                    <a:prstGeom prst="rect">
+                      <a:avLst/>
+                    </a:prstGeom>
+                  </pic:spPr>
+                </pic:pic>
+              </a:graphicData>
+            </a:graphic>
+          </wp:inline>
+        </w:drawing>
+      </w:r>
+    </w:p>
+    <w:p>
+      <w:pPr>
+        <w:spacing w:line="360" w:lineRule="auto"/>
+      </w:pPr>
+      <w:r>
+        <w:t>-------EXPLICAR QUE HACE CADA COMPONENTE Y LOS QUE FALTAN----</w:t>
       </w:r>
     </w:p>
     <w:sectPr>
-      <w:headerReference w:type="default" r:id="rId23"/>
-      <w:footerReference w:type="default" r:id="rId24"/>
+      <w:headerReference w:type="default" r:id="rId27"/>
+      <w:footerReference w:type="default" r:id="rId28"/>
       <w:pgSz w:w="11909" w:h="16834"/>
       <w:pgMar w:top="1440" w:right="1440" w:bottom="1440" w:left="1440" w:header="680" w:footer="624" w:gutter="0"/>
       <w:pgNumType w:start="1"/>
@@ -8262,7 +7249,7 @@
 <w:numbering xmlns:wpc="http://schemas.microsoft.com/office/word/2010/wordprocessingCanvas" xmlns:cx="http://schemas.microsoft.com/office/drawing/2014/chartex" xmlns:cx1="http://schemas.microsoft.com/office/drawing/2015/9/8/chartex" xmlns:cx2="http://schemas.microsoft.com/office/drawing/2015/10/21/chartex" xmlns:cx3="http://schemas.microsoft.com/office/drawing/2016/5/9/chartex" xmlns:cx4="http://schemas.microsoft.com/office/drawing/2016/5/10/chartex" xmlns:cx5="http://schemas.microsoft.com/office/drawing/2016/5/11/chartex" xmlns:cx6="http://schemas.microsoft.com/office/drawing/2016/5/12/chartex" xmlns:cx7="http://schemas.microsoft.com/office/drawing/2016/5/13/chartex" xmlns:cx8="http://schemas.microsoft.com/office/drawing/2016/5/14/chartex" xmlns:mc="http://schemas.openxmlformats.org/markup-compatibility/2006" xmlns:aink="http://schemas.microsoft.com/office/drawing/2016/ink" xmlns:am3d="http://schemas.microsoft.com/office/drawing/2017/model3d" xmlns:o="urn:schemas-microsoft-com:office:office" xmlns:oel="http://schemas.microsoft.com/office/2019/extlst" xmlns:r="http://schemas.openxmlformats.org/officeDocument/2006/relationships" xmlns:m="http://schemas.openxmlformats.org/officeDocument/2006/math" xmlns:v="urn:schemas-microsoft-com:vml" xmlns:wp14="http://schemas.microsoft.com/office/word/2010/wordprocessingDrawing" xmlns:wp="http://schemas.openxmlformats.org/drawingml/2006/wordprocessingDrawing" xmlns:w10="urn:schemas-microsoft-com:office:word" xmlns:w="http://schemas.openxmlformats.org/wordprocessingml/2006/main" xmlns:w14="http://schemas.microsoft.com/office/word/2010/wordml" xmlns:w15="http://schemas.microsoft.com/office/word/2012/wordml" xmlns:w16cex="http://schemas.microsoft.com/office/word/2018/wordml/cex" xmlns:w16cid="http://schemas.microsoft.com/office/word/2016/wordml/cid" xmlns:w16="http://schemas.microsoft.com/office/word/2018/wordml" xmlns:w16sdtdh="http://schemas.microsoft.com/office/word/2020/wordml/sdtdatahash" xmlns:w16se="http://schemas.microsoft.com/office/word/2015/wordml/symex" xmlns:wpg="http://schemas.microsoft.com/office/word/2010/wordprocessingGroup" xmlns:wpi="http://schemas.microsoft.com/office/word/2010/wordprocessingInk" xmlns:wne="http://schemas.microsoft.com/office/word/2006/wordml" xmlns:wps="http://schemas.microsoft.com/office/word/2010/wordprocessingShape" mc:Ignorable="w14 w15 w16se w16cid w16 w16cex w16sdtdh wp14">
   <w:numPicBullet w:numPicBulletId="0">
     <w:pict>
-      <v:rect id="_x0000_i1049" style="width:0;height:1.5pt" o:hralign="center" o:bullet="t" o:hrstd="t" o:hr="t" fillcolor="#a0a0a0" stroked="f"/>
+      <v:rect id="_x0000_i1037" style="width:0;height:1.5pt" o:hralign="center" o:bullet="t" o:hrstd="t" o:hr="t" fillcolor="#a0a0a0" stroked="f"/>
     </w:pict>
   </w:numPicBullet>
   <w:abstractNum w:abstractNumId="0" w15:restartNumberingAfterBreak="0">

</xml_diff>

<commit_message>
Nombre y propuestas para actualizaciones futuras
</commit_message>
<xml_diff>
--- a/SkyStay.docx
+++ b/SkyStay.docx
@@ -32,6 +32,18 @@
           <w:bCs/>
         </w:rPr>
         <w:t>PORTADA</w:t>
+      </w:r>
+    </w:p>
+    <w:p/>
+    <w:p/>
+    <w:p/>
+    <w:p/>
+    <w:p/>
+    <w:p/>
+    <w:p/>
+    <w:p>
+      <w:r>
+        <w:t>Eduardo Merino Fernández</w:t>
       </w:r>
     </w:p>
     <w:p/>
@@ -73,8 +85,6 @@
     <w:p/>
     <w:p/>
     <w:p/>
-    <w:p/>
-    <w:p/>
     <w:p>
       <w:pPr>
         <w:spacing w:line="360" w:lineRule="auto"/>
@@ -251,13 +261,7 @@
         <w:rPr>
           <w:lang w:val="es-ES"/>
         </w:rPr>
-        <w:t>……………………………………………</w:t>
-      </w:r>
-      <w:r>
-        <w:rPr>
-          <w:lang w:val="es-ES"/>
-        </w:rPr>
-        <w:t>……………………</w:t>
+        <w:t>…………………………………………………………………</w:t>
       </w:r>
       <w:r>
         <w:rPr>
@@ -282,13 +286,7 @@
         <w:rPr>
           <w:lang w:val="es-ES"/>
         </w:rPr>
-        <w:t>……………………………………………</w:t>
-      </w:r>
-      <w:r>
-        <w:rPr>
-          <w:lang w:val="es-ES"/>
-        </w:rPr>
-        <w:t>………………………</w:t>
+        <w:t>……………………………………………………………………</w:t>
       </w:r>
       <w:r>
         <w:rPr>
@@ -681,13 +679,7 @@
         <w:rPr>
           <w:lang w:val="es-ES"/>
         </w:rPr>
-        <w:t>……………………………………………</w:t>
-      </w:r>
-      <w:r>
-        <w:rPr>
-          <w:lang w:val="es-ES"/>
-        </w:rPr>
-        <w:t>………………</w:t>
+        <w:t>……………………………………………………………</w:t>
       </w:r>
       <w:r>
         <w:rPr>
@@ -700,19 +692,19 @@
           <w:lang w:val="es-ES"/>
         </w:rPr>
         <w:br/>
+      </w:r>
+      <w:r>
+        <w:rPr>
+          <w:lang w:val="es-ES"/>
+        </w:rPr>
+        <w:lastRenderedPageBreak/>
         <w:t>4.6. Envío de correos electrónicos con notificaciones</w:t>
       </w:r>
       <w:r>
         <w:rPr>
           <w:lang w:val="es-ES"/>
         </w:rPr>
-        <w:t>………………………………………</w:t>
-      </w:r>
-      <w:r>
-        <w:rPr>
-          <w:lang w:val="es-ES"/>
-        </w:rPr>
-        <w:t>…</w:t>
+        <w:t>…………………………………………</w:t>
       </w:r>
       <w:r>
         <w:rPr>
@@ -725,13 +717,7 @@
         <w:rPr>
           <w:lang w:val="es-ES"/>
         </w:rPr>
-        <w:t>……………………………………………</w:t>
-      </w:r>
-      <w:r>
-        <w:rPr>
-          <w:lang w:val="es-ES"/>
-        </w:rPr>
-        <w:t>……….</w:t>
+        <w:t>…………………………………………………….</w:t>
       </w:r>
     </w:p>
     <w:p>
@@ -779,7 +765,6 @@
         <w:rPr>
           <w:lang w:val="es-ES"/>
         </w:rPr>
-        <w:lastRenderedPageBreak/>
         <w:t>5.1. Configuración del entorno y dependencias (</w:t>
       </w:r>
       <w:r>
@@ -804,13 +789,7 @@
         <w:rPr>
           <w:lang w:val="es-ES"/>
         </w:rPr>
-        <w:t>……………………………</w:t>
-      </w:r>
-      <w:r>
-        <w:rPr>
-          <w:lang w:val="es-ES"/>
-        </w:rPr>
-        <w:t>…………</w:t>
+        <w:t>………………………………………</w:t>
       </w:r>
       <w:r>
         <w:rPr>
@@ -823,13 +802,7 @@
         <w:rPr>
           <w:lang w:val="es-ES"/>
         </w:rPr>
-        <w:t>……………………………………</w:t>
-      </w:r>
-      <w:r>
-        <w:rPr>
-          <w:lang w:val="es-ES"/>
-        </w:rPr>
-        <w:t>………….</w:t>
+        <w:t>……………………………………………….</w:t>
       </w:r>
       <w:r>
         <w:rPr>
@@ -842,13 +815,7 @@
         <w:rPr>
           <w:lang w:val="es-ES"/>
         </w:rPr>
-        <w:t>……………………………………………</w:t>
-      </w:r>
-      <w:r>
-        <w:rPr>
-          <w:lang w:val="es-ES"/>
-        </w:rPr>
-        <w:t>……………………</w:t>
+        <w:t>…………………………………………………………………</w:t>
       </w:r>
       <w:r>
         <w:rPr>
@@ -861,13 +828,7 @@
         <w:rPr>
           <w:lang w:val="es-ES"/>
         </w:rPr>
-        <w:t>……………………………………………</w:t>
-      </w:r>
-      <w:r>
-        <w:rPr>
-          <w:lang w:val="es-ES"/>
-        </w:rPr>
-        <w:t>…………</w:t>
+        <w:t>………………………………………………………</w:t>
       </w:r>
       <w:r>
         <w:rPr>
@@ -880,13 +841,7 @@
         <w:rPr>
           <w:lang w:val="es-ES"/>
         </w:rPr>
-        <w:t>……………………………………………</w:t>
-      </w:r>
-      <w:r>
-        <w:rPr>
-          <w:lang w:val="es-ES"/>
-        </w:rPr>
-        <w:t>..</w:t>
+        <w:t>……………………………………………..</w:t>
       </w:r>
       <w:r>
         <w:rPr>
@@ -899,13 +854,7 @@
         <w:rPr>
           <w:lang w:val="es-ES"/>
         </w:rPr>
-        <w:t>……………………………………………</w:t>
-      </w:r>
-      <w:r>
-        <w:rPr>
-          <w:lang w:val="es-ES"/>
-        </w:rPr>
-        <w:t>88</w:t>
+        <w:t>……………………………………………88</w:t>
       </w:r>
       <w:r>
         <w:rPr>
@@ -918,13 +867,7 @@
         <w:rPr>
           <w:lang w:val="es-ES"/>
         </w:rPr>
-        <w:t>……………………………………………</w:t>
-      </w:r>
-      <w:r>
-        <w:rPr>
-          <w:lang w:val="es-ES"/>
-        </w:rPr>
-        <w:t>………..88</w:t>
+        <w:t>……………………………………………………..88</w:t>
       </w:r>
       <w:r>
         <w:rPr>
@@ -943,13 +886,7 @@
         <w:rPr>
           <w:lang w:val="es-ES"/>
         </w:rPr>
-        <w:t>……………………………………</w:t>
-      </w:r>
-      <w:r>
-        <w:rPr>
-          <w:lang w:val="es-ES"/>
-        </w:rPr>
-        <w:t>…88</w:t>
+        <w:t>………………………………………88</w:t>
       </w:r>
       <w:r>
         <w:rPr>
@@ -962,13 +899,7 @@
         <w:rPr>
           <w:lang w:val="es-ES"/>
         </w:rPr>
-        <w:t>……………………………………………</w:t>
-      </w:r>
-      <w:r>
-        <w:rPr>
-          <w:lang w:val="es-ES"/>
-        </w:rPr>
-        <w:t>……….88</w:t>
+        <w:t>…………………………………………………….88</w:t>
       </w:r>
     </w:p>
     <w:p>
@@ -1012,13 +943,7 @@
         <w:rPr>
           <w:lang w:val="es-ES"/>
         </w:rPr>
-        <w:t>……………………………………………</w:t>
-      </w:r>
-      <w:r>
-        <w:rPr>
-          <w:lang w:val="es-ES"/>
-        </w:rPr>
-        <w:t>………………………..88</w:t>
+        <w:t>……………………………………………………………………..88</w:t>
       </w:r>
       <w:r>
         <w:rPr>
@@ -1037,13 +962,7 @@
         <w:rPr>
           <w:lang w:val="es-ES"/>
         </w:rPr>
-        <w:t>……………………………………</w:t>
-      </w:r>
-      <w:r>
-        <w:rPr>
-          <w:lang w:val="es-ES"/>
-        </w:rPr>
-        <w:t>…………88</w:t>
+        <w:t>………………………………………………88</w:t>
       </w:r>
       <w:r>
         <w:rPr>
@@ -1056,13 +975,7 @@
         <w:rPr>
           <w:lang w:val="es-ES"/>
         </w:rPr>
-        <w:t>……………………………………………</w:t>
-      </w:r>
-      <w:r>
-        <w:rPr>
-          <w:lang w:val="es-ES"/>
-        </w:rPr>
-        <w:t>………………..88</w:t>
+        <w:t>……………………………………………………………..88</w:t>
       </w:r>
       <w:r>
         <w:rPr>
@@ -1075,13 +988,7 @@
         <w:rPr>
           <w:lang w:val="es-ES"/>
         </w:rPr>
-        <w:t>…………………………………………</w:t>
-      </w:r>
-      <w:r>
-        <w:rPr>
-          <w:lang w:val="es-ES"/>
-        </w:rPr>
-        <w:t>……………88</w:t>
+        <w:t>………………………………………………………88</w:t>
       </w:r>
       <w:r>
         <w:rPr>
@@ -1094,13 +1001,7 @@
         <w:rPr>
           <w:lang w:val="es-ES"/>
         </w:rPr>
-        <w:t>…………………………………</w:t>
-      </w:r>
-      <w:r>
-        <w:rPr>
-          <w:lang w:val="es-ES"/>
-        </w:rPr>
-        <w:t>……..88</w:t>
+        <w:t>………………………………………..88</w:t>
       </w:r>
     </w:p>
     <w:p>
@@ -1138,13 +1039,7 @@
         <w:rPr>
           <w:lang w:val="es-ES"/>
         </w:rPr>
-        <w:t>……………………………………………</w:t>
-      </w:r>
-      <w:r>
-        <w:rPr>
-          <w:lang w:val="es-ES"/>
-        </w:rPr>
-        <w:t>…………………88</w:t>
+        <w:t>………………………………………………………………88</w:t>
       </w:r>
       <w:r>
         <w:rPr>
@@ -1157,13 +1052,7 @@
         <w:rPr>
           <w:lang w:val="es-ES"/>
         </w:rPr>
-        <w:t>……………………………………………</w:t>
-      </w:r>
-      <w:r>
-        <w:rPr>
-          <w:lang w:val="es-ES"/>
-        </w:rPr>
-        <w:t>……..88</w:t>
+        <w:t>…………………………………………………..88</w:t>
       </w:r>
       <w:r>
         <w:rPr>
@@ -1176,13 +1065,7 @@
         <w:rPr>
           <w:lang w:val="es-ES"/>
         </w:rPr>
-        <w:t>……………………………………………</w:t>
-      </w:r>
-      <w:r>
-        <w:rPr>
-          <w:lang w:val="es-ES"/>
-        </w:rPr>
-        <w:t>………………..88</w:t>
+        <w:t>……………………………………………………………..88</w:t>
       </w:r>
       <w:r>
         <w:rPr>
@@ -1195,13 +1078,7 @@
         <w:rPr>
           <w:lang w:val="es-ES"/>
         </w:rPr>
-        <w:t>………………………………………</w:t>
-      </w:r>
-      <w:r>
-        <w:rPr>
-          <w:lang w:val="es-ES"/>
-        </w:rPr>
-        <w:t>……88</w:t>
+        <w:t>……………………………………………88</w:t>
       </w:r>
     </w:p>
     <w:p>
@@ -1239,13 +1116,7 @@
         <w:rPr>
           <w:lang w:val="es-ES"/>
         </w:rPr>
-        <w:t>……………………………</w:t>
-      </w:r>
-      <w:r>
-        <w:rPr>
-          <w:lang w:val="es-ES"/>
-        </w:rPr>
-        <w:t>88</w:t>
+        <w:t>……………………………88</w:t>
       </w:r>
       <w:r>
         <w:rPr>
@@ -1258,13 +1129,7 @@
         <w:rPr>
           <w:lang w:val="es-ES"/>
         </w:rPr>
-        <w:t>……………………………………………</w:t>
-      </w:r>
-      <w:r>
-        <w:rPr>
-          <w:lang w:val="es-ES"/>
-        </w:rPr>
-        <w:t>88</w:t>
+        <w:t>……………………………………………88</w:t>
       </w:r>
       <w:r>
         <w:rPr>
@@ -1277,13 +1142,7 @@
         <w:rPr>
           <w:lang w:val="es-ES"/>
         </w:rPr>
-        <w:t>……………………………………………</w:t>
-      </w:r>
-      <w:r>
-        <w:rPr>
-          <w:lang w:val="es-ES"/>
-        </w:rPr>
-        <w:t>………..88</w:t>
+        <w:t>……………………………………………………..88</w:t>
       </w:r>
       <w:r>
         <w:rPr>
@@ -1296,13 +1155,7 @@
         <w:rPr>
           <w:lang w:val="es-ES"/>
         </w:rPr>
-        <w:t>……………………………………………</w:t>
-      </w:r>
-      <w:r>
-        <w:rPr>
-          <w:lang w:val="es-ES"/>
-        </w:rPr>
-        <w:t>………88</w:t>
+        <w:t>……………………………………………………88</w:t>
       </w:r>
     </w:p>
     <w:p>
@@ -1358,13 +1211,7 @@
         <w:rPr>
           <w:lang w:val="es-ES"/>
         </w:rPr>
-        <w:t>……………………………………………</w:t>
-      </w:r>
-      <w:r>
-        <w:rPr>
-          <w:lang w:val="es-ES"/>
-        </w:rPr>
-        <w:t>……………………….88</w:t>
+        <w:t>…………………………………………………………………….88</w:t>
       </w:r>
       <w:r>
         <w:rPr>
@@ -1383,13 +1230,7 @@
         <w:rPr>
           <w:lang w:val="es-ES"/>
         </w:rPr>
-        <w:t>……………………………………………</w:t>
-      </w:r>
-      <w:r>
-        <w:rPr>
-          <w:lang w:val="es-ES"/>
-        </w:rPr>
-        <w:t>88</w:t>
+        <w:t>……………………………………………88</w:t>
       </w:r>
       <w:r>
         <w:rPr>
@@ -1402,13 +1243,7 @@
         <w:rPr>
           <w:lang w:val="es-ES"/>
         </w:rPr>
-        <w:t>……………………………………………</w:t>
-      </w:r>
-      <w:r>
-        <w:rPr>
-          <w:lang w:val="es-ES"/>
-        </w:rPr>
-        <w:t>………….88</w:t>
+        <w:t>……………………………………………………….88</w:t>
       </w:r>
       <w:r>
         <w:rPr>
@@ -1421,13 +1256,7 @@
         <w:rPr>
           <w:lang w:val="es-ES"/>
         </w:rPr>
-        <w:t>……………………………………………</w:t>
-      </w:r>
-      <w:r>
-        <w:rPr>
-          <w:lang w:val="es-ES"/>
-        </w:rPr>
-        <w:t>…………….88</w:t>
+        <w:t>………………………………………………………….88</w:t>
       </w:r>
     </w:p>
     <w:p/>
@@ -1794,6 +1623,7 @@
         <w:rPr>
           <w:lang w:val="es-ES"/>
         </w:rPr>
+        <w:lastRenderedPageBreak/>
         <w:t>Implementar autenticación y autorización diferenciada para clientes y administradores.</w:t>
       </w:r>
     </w:p>
@@ -1866,7 +1696,6 @@
         <w:rPr>
           <w:lang w:val="es-ES"/>
         </w:rPr>
-        <w:lastRenderedPageBreak/>
         <w:t>Incorporar notificaciones por correo para eventos clave.</w:t>
       </w:r>
     </w:p>
@@ -2414,6 +2243,7 @@
         <w:rPr>
           <w:lang w:val="es-ES"/>
         </w:rPr>
+        <w:lastRenderedPageBreak/>
         <w:t>Canjeo de recompensas.</w:t>
       </w:r>
     </w:p>
@@ -2495,7 +2325,6 @@
           <w:bCs/>
           <w:lang w:val="es-ES"/>
         </w:rPr>
-        <w:lastRenderedPageBreak/>
         <w:t>2.2.2. Requisitos No Funcionales</w:t>
       </w:r>
     </w:p>
@@ -3195,6 +3024,7 @@
               <w:rPr>
                 <w:lang w:val="es-ES"/>
               </w:rPr>
+              <w:lastRenderedPageBreak/>
               <w:t>7-8</w:t>
             </w:r>
           </w:p>
@@ -3943,6 +3773,7 @@
               <w:rPr>
                 <w:lang w:val="es-ES"/>
               </w:rPr>
+              <w:lastRenderedPageBreak/>
               <w:t>Habitaciones</w:t>
             </w:r>
           </w:p>
@@ -4299,7 +4130,6 @@
               <w:rPr>
                 <w:lang w:val="es-ES"/>
               </w:rPr>
-              <w:lastRenderedPageBreak/>
               <w:t>Admin/Informes</w:t>
             </w:r>
           </w:p>
@@ -4672,6 +4502,7 @@
         <w:rPr>
           <w:lang w:val="es-ES"/>
         </w:rPr>
+        <w:lastRenderedPageBreak/>
         <w:t>El diseño de la base de datos se realiza respetando los principios de normalización para evitar redundancias y garantizar integridad referencial. Se emplea MariaDB como sistema gestor.</w:t>
       </w:r>
     </w:p>
@@ -4776,7 +4607,6 @@
           <w:bCs/>
           <w:lang w:val="es-ES"/>
         </w:rPr>
-        <w:lastRenderedPageBreak/>
         <w:t>Reserva:</w:t>
       </w:r>
       <w:r>
@@ -5205,6 +5035,7 @@
           <w:bCs/>
           <w:lang w:val="es-ES"/>
         </w:rPr>
+        <w:lastRenderedPageBreak/>
         <w:t>Página de inicio:</w:t>
       </w:r>
       <w:r>
@@ -5425,7 +5256,6 @@
         <w:rPr>
           <w:lang w:val="es-ES"/>
         </w:rPr>
-        <w:lastRenderedPageBreak/>
         <w:pict w14:anchorId="6AFF8EF3">
           <v:rect id="_x0000_i1037" style="width:0;height:1.5pt" o:hralign="center" o:hrstd="t" o:hr="t" fillcolor="#a0a0a0" stroked="f"/>
         </w:pict>
@@ -5760,7 +5590,11 @@
         <w:spacing w:line="360" w:lineRule="auto"/>
       </w:pPr>
       <w:r>
-        <w:t>En nuestra base de datos tendremos diferentes tablas: Clientes, Administradores, Objetos, Reservas, Hoteles, Habitaciones, Recompensas… Cada una tiene su ID y sus claves foráneas que hace que se relacionen entre si.</w:t>
+        <w:t xml:space="preserve">En nuestra base de datos tendremos diferentes tablas: Clientes, Administradores, Objetos, Reservas, Hoteles, Habitaciones, Recompensas… Cada una tiene su ID y sus claves </w:t>
+      </w:r>
+      <w:r>
+        <w:lastRenderedPageBreak/>
+        <w:t>foráneas que hace que se relacionen entre si.</w:t>
       </w:r>
       <w:r>
         <w:t xml:space="preserve"> Esto es relevante porque mediante a nuestro Back que es una API Rest podremos consultar, modificar, crear y eliminar diferentes entradas en a base de datos.(CRUD)</w:t>
@@ -5799,7 +5633,6 @@
           <w:b/>
           <w:bCs/>
         </w:rPr>
-        <w:lastRenderedPageBreak/>
         <w:t xml:space="preserve">4.3 </w:t>
       </w:r>
       <w:r>
@@ -5879,7 +5712,7 @@
           <w:noProof/>
         </w:rPr>
         <w:drawing>
-          <wp:inline distT="0" distB="0" distL="0" distR="0" wp14:anchorId="20850595" wp14:editId="79ED4A26">
+          <wp:inline distT="0" distB="0" distL="0" distR="0" wp14:anchorId="20850595" wp14:editId="08834021">
             <wp:extent cx="5733415" cy="3439795"/>
             <wp:effectExtent l="0" t="0" r="635" b="8255"/>
             <wp:docPr id="1673178129" name="Imagen 1" descr="Texto&#10;&#10;El contenido generado por IA puede ser incorrecto."/>
@@ -5929,6 +5762,7 @@
         <w:rPr>
           <w:noProof/>
         </w:rPr>
+        <w:lastRenderedPageBreak/>
         <w:drawing>
           <wp:inline distT="0" distB="0" distL="0" distR="0" wp14:anchorId="0DA69F45" wp14:editId="2797C188">
             <wp:extent cx="5733415" cy="2986405"/>
@@ -5980,9 +5814,8 @@
         <w:rPr>
           <w:noProof/>
         </w:rPr>
-        <w:lastRenderedPageBreak/>
         <w:drawing>
-          <wp:inline distT="0" distB="0" distL="0" distR="0" wp14:anchorId="0DF41C2D" wp14:editId="33F93183">
+          <wp:inline distT="0" distB="0" distL="0" distR="0" wp14:anchorId="0DF41C2D" wp14:editId="2CC123B2">
             <wp:extent cx="5733415" cy="2990215"/>
             <wp:effectExtent l="0" t="0" r="635" b="635"/>
             <wp:docPr id="657427393" name="Imagen 3" descr="Texto&#10;&#10;El contenido generado por IA puede ser incorrecto."/>
@@ -6057,6 +5890,7 @@
         <w:spacing w:line="360" w:lineRule="auto"/>
       </w:pPr>
       <w:r>
+        <w:lastRenderedPageBreak/>
         <w:t xml:space="preserve">-Después tenemos los </w:t>
       </w:r>
       <w:r>
@@ -6181,8 +6015,9 @@
         <w:rPr>
           <w:noProof/>
         </w:rPr>
+        <w:lastRenderedPageBreak/>
         <w:drawing>
-          <wp:inline distT="0" distB="0" distL="0" distR="0" wp14:anchorId="79838EB8" wp14:editId="55AB9ED5">
+          <wp:inline distT="0" distB="0" distL="0" distR="0" wp14:anchorId="79838EB8" wp14:editId="475F4404">
             <wp:extent cx="5733415" cy="3043555"/>
             <wp:effectExtent l="0" t="0" r="635" b="4445"/>
             <wp:docPr id="58610322" name="Imagen 5" descr="Texto&#10;&#10;El contenido generado por IA puede ser incorrecto."/>
@@ -6233,7 +6068,7 @@
           <w:noProof/>
         </w:rPr>
         <w:drawing>
-          <wp:inline distT="0" distB="0" distL="0" distR="0" wp14:anchorId="3F9FD170" wp14:editId="29DE7141">
+          <wp:inline distT="0" distB="0" distL="0" distR="0" wp14:anchorId="3F9FD170" wp14:editId="5A13DF02">
             <wp:extent cx="5733415" cy="3173730"/>
             <wp:effectExtent l="0" t="0" r="635" b="7620"/>
             <wp:docPr id="2017186993" name="Imagen 6" descr="Texto&#10;&#10;El contenido generado por IA puede ser incorrecto."/>
@@ -6285,7 +6120,7 @@
         </w:rPr>
         <w:lastRenderedPageBreak/>
         <w:drawing>
-          <wp:inline distT="0" distB="0" distL="0" distR="0" wp14:anchorId="6C5A39FD" wp14:editId="3C086A2F">
+          <wp:inline distT="0" distB="0" distL="0" distR="0" wp14:anchorId="6C5A39FD" wp14:editId="52A9E06F">
             <wp:extent cx="5733415" cy="3152775"/>
             <wp:effectExtent l="0" t="0" r="635" b="9525"/>
             <wp:docPr id="1754316065" name="Imagen 7" descr="Texto&#10;&#10;El contenido generado por IA puede ser incorrecto."/>
@@ -6484,7 +6319,7 @@
           <w:noProof/>
         </w:rPr>
         <w:drawing>
-          <wp:inline distT="0" distB="0" distL="0" distR="0" wp14:anchorId="07672ACD" wp14:editId="6C02A1DC">
+          <wp:inline distT="0" distB="0" distL="0" distR="0" wp14:anchorId="07672ACD" wp14:editId="39D59B0C">
             <wp:extent cx="5733415" cy="1701800"/>
             <wp:effectExtent l="0" t="0" r="635" b="0"/>
             <wp:docPr id="1098602129" name="Imagen 9" descr="Texto&#10;&#10;El contenido generado por IA puede ser incorrecto."/>
@@ -6644,7 +6479,7 @@
         </w:rPr>
         <w:lastRenderedPageBreak/>
         <w:drawing>
-          <wp:inline distT="0" distB="0" distL="0" distR="0" wp14:anchorId="134FDF82" wp14:editId="531BC934">
+          <wp:inline distT="0" distB="0" distL="0" distR="0" wp14:anchorId="134FDF82" wp14:editId="04AE9D4F">
             <wp:extent cx="5733415" cy="2368550"/>
             <wp:effectExtent l="0" t="0" r="635" b="0"/>
             <wp:docPr id="1853395792" name="Imagen 1" descr="Texto&#10;&#10;El contenido generado por IA puede ser incorrecto."/>
@@ -6778,7 +6613,7 @@
           <w:noProof/>
         </w:rPr>
         <w:drawing>
-          <wp:inline distT="0" distB="0" distL="0" distR="0" wp14:anchorId="236ADD88" wp14:editId="1F5320BE">
+          <wp:inline distT="0" distB="0" distL="0" distR="0" wp14:anchorId="236ADD88" wp14:editId="033433A9">
             <wp:extent cx="5733415" cy="3185795"/>
             <wp:effectExtent l="0" t="0" r="635" b="0"/>
             <wp:docPr id="1715816621" name="Imagen 1" descr="Texto&#10;&#10;El contenido generado por IA puede ser incorrecto."/>
@@ -6834,7 +6669,7 @@
           <w:noProof/>
         </w:rPr>
         <w:drawing>
-          <wp:inline distT="0" distB="0" distL="0" distR="0" wp14:anchorId="27014FCE" wp14:editId="124294CC">
+          <wp:inline distT="0" distB="0" distL="0" distR="0" wp14:anchorId="27014FCE" wp14:editId="7B54E723">
             <wp:extent cx="5733415" cy="3139440"/>
             <wp:effectExtent l="0" t="0" r="635" b="3810"/>
             <wp:docPr id="1579628756" name="Imagen 2" descr="Texto&#10;&#10;El contenido generado por IA puede ser incorrecto."/>
@@ -7434,7 +7269,7 @@
           <w:noProof/>
         </w:rPr>
         <w:drawing>
-          <wp:inline distT="0" distB="0" distL="0" distR="0" wp14:anchorId="04D35A16" wp14:editId="4FBFF5B9">
+          <wp:inline distT="0" distB="0" distL="0" distR="0" wp14:anchorId="04D35A16" wp14:editId="544522CD">
             <wp:extent cx="5733415" cy="1213485"/>
             <wp:effectExtent l="0" t="0" r="635" b="5715"/>
             <wp:docPr id="831898284" name="Imagen 1" descr="Captura de pantalla de computadora&#10;&#10;El contenido generado por IA puede ser incorrecto."/>
@@ -9490,7 +9325,7 @@
 <w:numbering xmlns:wpc="http://schemas.microsoft.com/office/word/2010/wordprocessingCanvas" xmlns:cx="http://schemas.microsoft.com/office/drawing/2014/chartex" xmlns:cx1="http://schemas.microsoft.com/office/drawing/2015/9/8/chartex" xmlns:cx2="http://schemas.microsoft.com/office/drawing/2015/10/21/chartex" xmlns:cx3="http://schemas.microsoft.com/office/drawing/2016/5/9/chartex" xmlns:cx4="http://schemas.microsoft.com/office/drawing/2016/5/10/chartex" xmlns:cx5="http://schemas.microsoft.com/office/drawing/2016/5/11/chartex" xmlns:cx6="http://schemas.microsoft.com/office/drawing/2016/5/12/chartex" xmlns:cx7="http://schemas.microsoft.com/office/drawing/2016/5/13/chartex" xmlns:cx8="http://schemas.microsoft.com/office/drawing/2016/5/14/chartex" xmlns:mc="http://schemas.openxmlformats.org/markup-compatibility/2006" xmlns:aink="http://schemas.microsoft.com/office/drawing/2016/ink" xmlns:am3d="http://schemas.microsoft.com/office/drawing/2017/model3d" xmlns:o="urn:schemas-microsoft-com:office:office" xmlns:oel="http://schemas.microsoft.com/office/2019/extlst" xmlns:r="http://schemas.openxmlformats.org/officeDocument/2006/relationships" xmlns:m="http://schemas.openxmlformats.org/officeDocument/2006/math" xmlns:v="urn:schemas-microsoft-com:vml" xmlns:wp14="http://schemas.microsoft.com/office/word/2010/wordprocessingDrawing" xmlns:wp="http://schemas.openxmlformats.org/drawingml/2006/wordprocessingDrawing" xmlns:w10="urn:schemas-microsoft-com:office:word" xmlns:w="http://schemas.openxmlformats.org/wordprocessingml/2006/main" xmlns:w14="http://schemas.microsoft.com/office/word/2010/wordml" xmlns:w15="http://schemas.microsoft.com/office/word/2012/wordml" xmlns:w16cex="http://schemas.microsoft.com/office/word/2018/wordml/cex" xmlns:w16cid="http://schemas.microsoft.com/office/word/2016/wordml/cid" xmlns:w16="http://schemas.microsoft.com/office/word/2018/wordml" xmlns:w16sdtdh="http://schemas.microsoft.com/office/word/2020/wordml/sdtdatahash" xmlns:w16se="http://schemas.microsoft.com/office/word/2015/wordml/symex" xmlns:wpg="http://schemas.microsoft.com/office/word/2010/wordprocessingGroup" xmlns:wpi="http://schemas.microsoft.com/office/word/2010/wordprocessingInk" xmlns:wne="http://schemas.microsoft.com/office/word/2006/wordml" xmlns:wps="http://schemas.microsoft.com/office/word/2010/wordprocessingShape" mc:Ignorable="w14 w15 w16se w16cid w16 w16cex w16sdtdh wp14">
   <w:numPicBullet w:numPicBulletId="0">
     <w:pict>
-      <v:rect id="_x0000_i1040" style="width:0;height:1.5pt" o:hralign="center" o:bullet="t" o:hrstd="t" o:hr="t" fillcolor="#a0a0a0" stroked="f"/>
+      <v:rect id="_x0000_i1030" style="width:0;height:1.5pt" o:hralign="center" o:bullet="t" o:hrstd="t" o:hr="t" fillcolor="#a0a0a0" stroked="f"/>
     </w:pict>
   </w:numPicBullet>
   <w:abstractNum w:abstractNumId="0" w15:restartNumberingAfterBreak="0">

</xml_diff>

<commit_message>
Memoria proyecto actualización parte front v2
</commit_message>
<xml_diff>
--- a/SkyStay.docx
+++ b/SkyStay.docx
@@ -169,7 +169,21 @@
         <w:rPr>
           <w:lang w:val="es-ES"/>
         </w:rPr>
-        <w:t>……………………..</w:t>
+        <w:t>………………</w:t>
+      </w:r>
+      <w:proofErr w:type="gramStart"/>
+      <w:r>
+        <w:rPr>
+          <w:lang w:val="es-ES"/>
+        </w:rPr>
+        <w:t>…….</w:t>
+      </w:r>
+      <w:proofErr w:type="gramEnd"/>
+      <w:r>
+        <w:rPr>
+          <w:lang w:val="es-ES"/>
+        </w:rPr>
+        <w:t>.</w:t>
       </w:r>
       <w:r>
         <w:rPr>
@@ -194,7 +208,21 @@
         <w:rPr>
           <w:lang w:val="es-ES"/>
         </w:rPr>
-        <w:t>…………..</w:t>
+        <w:t>……</w:t>
+      </w:r>
+      <w:proofErr w:type="gramStart"/>
+      <w:r>
+        <w:rPr>
+          <w:lang w:val="es-ES"/>
+        </w:rPr>
+        <w:t>…….</w:t>
+      </w:r>
+      <w:proofErr w:type="gramEnd"/>
+      <w:r>
+        <w:rPr>
+          <w:lang w:val="es-ES"/>
+        </w:rPr>
+        <w:t>.</w:t>
       </w:r>
       <w:r>
         <w:rPr>
@@ -213,13 +241,27 @@
         <w:rPr>
           <w:lang w:val="es-ES"/>
         </w:rPr>
-        <w:t>………………………………</w:t>
-      </w:r>
-      <w:r>
-        <w:rPr>
-          <w:lang w:val="es-ES"/>
-        </w:rPr>
-        <w:t>…..</w:t>
+        <w:t>……………………………</w:t>
+      </w:r>
+      <w:proofErr w:type="gramStart"/>
+      <w:r>
+        <w:rPr>
+          <w:lang w:val="es-ES"/>
+        </w:rPr>
+        <w:t>…</w:t>
+      </w:r>
+      <w:r>
+        <w:rPr>
+          <w:lang w:val="es-ES"/>
+        </w:rPr>
+        <w:t>….</w:t>
+      </w:r>
+      <w:proofErr w:type="gramEnd"/>
+      <w:r>
+        <w:rPr>
+          <w:lang w:val="es-ES"/>
+        </w:rPr>
+        <w:t>.</w:t>
       </w:r>
       <w:r>
         <w:rPr>
@@ -288,13 +330,27 @@
         <w:rPr>
           <w:lang w:val="es-ES"/>
         </w:rPr>
-        <w:t>……………………………………………………………………</w:t>
-      </w:r>
-      <w:r>
-        <w:rPr>
-          <w:lang w:val="es-ES"/>
-        </w:rPr>
-        <w:t>..</w:t>
+        <w:t>………………………………………………………………</w:t>
+      </w:r>
+      <w:proofErr w:type="gramStart"/>
+      <w:r>
+        <w:rPr>
+          <w:lang w:val="es-ES"/>
+        </w:rPr>
+        <w:t>……</w:t>
+      </w:r>
+      <w:r>
+        <w:rPr>
+          <w:lang w:val="es-ES"/>
+        </w:rPr>
+        <w:t>.</w:t>
+      </w:r>
+      <w:proofErr w:type="gramEnd"/>
+      <w:r>
+        <w:rPr>
+          <w:lang w:val="es-ES"/>
+        </w:rPr>
+        <w:t>.</w:t>
       </w:r>
       <w:r>
         <w:rPr>
@@ -333,7 +389,21 @@
         <w:rPr>
           <w:lang w:val="es-ES"/>
         </w:rPr>
-        <w:t>…………………………..</w:t>
+        <w:t>……………………</w:t>
+      </w:r>
+      <w:proofErr w:type="gramStart"/>
+      <w:r>
+        <w:rPr>
+          <w:lang w:val="es-ES"/>
+        </w:rPr>
+        <w:t>…….</w:t>
+      </w:r>
+      <w:proofErr w:type="gramEnd"/>
+      <w:r>
+        <w:rPr>
+          <w:lang w:val="es-ES"/>
+        </w:rPr>
+        <w:t>.</w:t>
       </w:r>
       <w:r>
         <w:rPr>
@@ -410,13 +480,27 @@
         <w:rPr>
           <w:lang w:val="es-ES"/>
         </w:rPr>
-        <w:t>……………………………………………</w:t>
-      </w:r>
-      <w:r>
-        <w:rPr>
-          <w:lang w:val="es-ES"/>
-        </w:rPr>
-        <w:t>…..7</w:t>
+        <w:t>…………………………………………</w:t>
+      </w:r>
+      <w:proofErr w:type="gramStart"/>
+      <w:r>
+        <w:rPr>
+          <w:lang w:val="es-ES"/>
+        </w:rPr>
+        <w:t>…</w:t>
+      </w:r>
+      <w:r>
+        <w:rPr>
+          <w:lang w:val="es-ES"/>
+        </w:rPr>
+        <w:t>….</w:t>
+      </w:r>
+      <w:proofErr w:type="gramEnd"/>
+      <w:r>
+        <w:rPr>
+          <w:lang w:val="es-ES"/>
+        </w:rPr>
+        <w:t>.7</w:t>
       </w:r>
       <w:r>
         <w:rPr>
@@ -435,7 +519,14 @@
         <w:rPr>
           <w:lang w:val="es-ES"/>
         </w:rPr>
-        <w:t>……………………</w:t>
+        <w:t>………………</w:t>
+      </w:r>
+      <w:proofErr w:type="gramStart"/>
+      <w:r>
+        <w:rPr>
+          <w:lang w:val="es-ES"/>
+        </w:rPr>
+        <w:t>……</w:t>
       </w:r>
       <w:r>
         <w:rPr>
@@ -443,6 +534,7 @@
         </w:rPr>
         <w:t>.</w:t>
       </w:r>
+      <w:proofErr w:type="gramEnd"/>
       <w:r>
         <w:rPr>
           <w:lang w:val="es-ES"/>
@@ -494,7 +586,14 @@
         <w:rPr>
           <w:lang w:val="es-ES"/>
         </w:rPr>
-        <w:t>………………</w:t>
+        <w:t>…………</w:t>
+      </w:r>
+      <w:proofErr w:type="gramStart"/>
+      <w:r>
+        <w:rPr>
+          <w:lang w:val="es-ES"/>
+        </w:rPr>
+        <w:t>……</w:t>
       </w:r>
       <w:r>
         <w:rPr>
@@ -502,6 +601,7 @@
         </w:rPr>
         <w:t>.</w:t>
       </w:r>
+      <w:proofErr w:type="gramEnd"/>
       <w:r>
         <w:rPr>
           <w:lang w:val="es-ES"/>
@@ -559,7 +659,21 @@
         <w:rPr>
           <w:lang w:val="es-ES"/>
         </w:rPr>
-        <w:t>……………………………..</w:t>
+        <w:t>………………………</w:t>
+      </w:r>
+      <w:proofErr w:type="gramStart"/>
+      <w:r>
+        <w:rPr>
+          <w:lang w:val="es-ES"/>
+        </w:rPr>
+        <w:t>…….</w:t>
+      </w:r>
+      <w:proofErr w:type="gramEnd"/>
+      <w:r>
+        <w:rPr>
+          <w:lang w:val="es-ES"/>
+        </w:rPr>
+        <w:t>.</w:t>
       </w:r>
       <w:r>
         <w:rPr>
@@ -611,13 +725,27 @@
         <w:rPr>
           <w:lang w:val="es-ES"/>
         </w:rPr>
-        <w:t>, Maven)</w:t>
-      </w:r>
-      <w:r>
-        <w:rPr>
-          <w:lang w:val="es-ES"/>
-        </w:rPr>
-        <w:t>……………</w:t>
+        <w:t xml:space="preserve">, </w:t>
+      </w:r>
+      <w:proofErr w:type="gramStart"/>
+      <w:r>
+        <w:rPr>
+          <w:lang w:val="es-ES"/>
+        </w:rPr>
+        <w:t>Maven)</w:t>
+      </w:r>
+      <w:r>
+        <w:rPr>
+          <w:lang w:val="es-ES"/>
+        </w:rPr>
+        <w:t>…</w:t>
+      </w:r>
+      <w:proofErr w:type="gramEnd"/>
+      <w:r>
+        <w:rPr>
+          <w:lang w:val="es-ES"/>
+        </w:rPr>
+        <w:t>…………</w:t>
       </w:r>
       <w:r>
         <w:rPr>
@@ -656,8 +784,16 @@
         <w:rPr>
           <w:lang w:val="es-ES"/>
         </w:rPr>
-        <w:t>………….</w:t>
-      </w:r>
+        <w:t>……</w:t>
+      </w:r>
+      <w:proofErr w:type="gramStart"/>
+      <w:r>
+        <w:rPr>
+          <w:lang w:val="es-ES"/>
+        </w:rPr>
+        <w:t>…….</w:t>
+      </w:r>
+      <w:proofErr w:type="gramEnd"/>
       <w:r>
         <w:rPr>
           <w:lang w:val="es-ES"/>
@@ -681,7 +817,21 @@
         <w:rPr>
           <w:lang w:val="es-ES"/>
         </w:rPr>
-        <w:t>………..</w:t>
+        <w:t>…</w:t>
+      </w:r>
+      <w:proofErr w:type="gramStart"/>
+      <w:r>
+        <w:rPr>
+          <w:lang w:val="es-ES"/>
+        </w:rPr>
+        <w:t>…….</w:t>
+      </w:r>
+      <w:proofErr w:type="gramEnd"/>
+      <w:r>
+        <w:rPr>
+          <w:lang w:val="es-ES"/>
+        </w:rPr>
+        <w:t>.</w:t>
       </w:r>
       <w:r>
         <w:rPr>
@@ -719,13 +869,27 @@
         <w:rPr>
           <w:lang w:val="es-ES"/>
         </w:rPr>
-        <w:t>……………………………………………………………</w:t>
-      </w:r>
-      <w:r>
-        <w:rPr>
-          <w:lang w:val="es-ES"/>
-        </w:rPr>
-        <w:t>..</w:t>
+        <w:t>………………………………………………………</w:t>
+      </w:r>
+      <w:proofErr w:type="gramStart"/>
+      <w:r>
+        <w:rPr>
+          <w:lang w:val="es-ES"/>
+        </w:rPr>
+        <w:t>……</w:t>
+      </w:r>
+      <w:r>
+        <w:rPr>
+          <w:lang w:val="es-ES"/>
+        </w:rPr>
+        <w:t>.</w:t>
+      </w:r>
+      <w:proofErr w:type="gramEnd"/>
+      <w:r>
+        <w:rPr>
+          <w:lang w:val="es-ES"/>
+        </w:rPr>
+        <w:t>.</w:t>
       </w:r>
       <w:r>
         <w:rPr>
@@ -844,8 +1008,16 @@
         <w:rPr>
           <w:lang w:val="es-ES"/>
         </w:rPr>
-        <w:t>……………………………………………….</w:t>
-      </w:r>
+        <w:t>…………………………………………</w:t>
+      </w:r>
+      <w:proofErr w:type="gramStart"/>
+      <w:r>
+        <w:rPr>
+          <w:lang w:val="es-ES"/>
+        </w:rPr>
+        <w:t>…….</w:t>
+      </w:r>
+      <w:proofErr w:type="gramEnd"/>
       <w:r>
         <w:rPr>
           <w:lang w:val="es-ES"/>
@@ -883,7 +1055,21 @@
         <w:rPr>
           <w:lang w:val="es-ES"/>
         </w:rPr>
-        <w:t>……………………………………………..</w:t>
+        <w:t>………………………………………</w:t>
+      </w:r>
+      <w:proofErr w:type="gramStart"/>
+      <w:r>
+        <w:rPr>
+          <w:lang w:val="es-ES"/>
+        </w:rPr>
+        <w:t>…….</w:t>
+      </w:r>
+      <w:proofErr w:type="gramEnd"/>
+      <w:r>
+        <w:rPr>
+          <w:lang w:val="es-ES"/>
+        </w:rPr>
+        <w:t>.</w:t>
       </w:r>
       <w:r>
         <w:rPr>
@@ -909,7 +1095,21 @@
         <w:rPr>
           <w:lang w:val="es-ES"/>
         </w:rPr>
-        <w:t>……………………………………………………..88</w:t>
+        <w:t>………………………………………………</w:t>
+      </w:r>
+      <w:proofErr w:type="gramStart"/>
+      <w:r>
+        <w:rPr>
+          <w:lang w:val="es-ES"/>
+        </w:rPr>
+        <w:t>…….</w:t>
+      </w:r>
+      <w:proofErr w:type="gramEnd"/>
+      <w:r>
+        <w:rPr>
+          <w:lang w:val="es-ES"/>
+        </w:rPr>
+        <w:t>.88</w:t>
       </w:r>
       <w:r>
         <w:rPr>
@@ -941,7 +1141,21 @@
         <w:rPr>
           <w:lang w:val="es-ES"/>
         </w:rPr>
-        <w:t>…………………………………………………….88</w:t>
+        <w:t>………………………………………………</w:t>
+      </w:r>
+      <w:proofErr w:type="gramStart"/>
+      <w:r>
+        <w:rPr>
+          <w:lang w:val="es-ES"/>
+        </w:rPr>
+        <w:t>…….</w:t>
+      </w:r>
+      <w:proofErr w:type="gramEnd"/>
+      <w:r>
+        <w:rPr>
+          <w:lang w:val="es-ES"/>
+        </w:rPr>
+        <w:t>88</w:t>
       </w:r>
     </w:p>
     <w:p>
@@ -999,7 +1213,21 @@
         <w:rPr>
           <w:lang w:val="es-ES"/>
         </w:rPr>
-        <w:t>……………………………………………………………………..88</w:t>
+        <w:t>………………………………………………………………</w:t>
+      </w:r>
+      <w:proofErr w:type="gramStart"/>
+      <w:r>
+        <w:rPr>
+          <w:lang w:val="es-ES"/>
+        </w:rPr>
+        <w:t>…….</w:t>
+      </w:r>
+      <w:proofErr w:type="gramEnd"/>
+      <w:r>
+        <w:rPr>
+          <w:lang w:val="es-ES"/>
+        </w:rPr>
+        <w:t>.88</w:t>
       </w:r>
       <w:r>
         <w:rPr>
@@ -1059,7 +1287,21 @@
         <w:rPr>
           <w:lang w:val="es-ES"/>
         </w:rPr>
-        <w:t>……………………………………………………………..88</w:t>
+        <w:t>………………………………………………………</w:t>
+      </w:r>
+      <w:proofErr w:type="gramStart"/>
+      <w:r>
+        <w:rPr>
+          <w:lang w:val="es-ES"/>
+        </w:rPr>
+        <w:t>…….</w:t>
+      </w:r>
+      <w:proofErr w:type="gramEnd"/>
+      <w:r>
+        <w:rPr>
+          <w:lang w:val="es-ES"/>
+        </w:rPr>
+        <w:t>.88</w:t>
       </w:r>
       <w:r>
         <w:rPr>
@@ -1085,7 +1327,21 @@
         <w:rPr>
           <w:lang w:val="es-ES"/>
         </w:rPr>
-        <w:t>………………………………………..88</w:t>
+        <w:t>…………………………………</w:t>
+      </w:r>
+      <w:proofErr w:type="gramStart"/>
+      <w:r>
+        <w:rPr>
+          <w:lang w:val="es-ES"/>
+        </w:rPr>
+        <w:t>…….</w:t>
+      </w:r>
+      <w:proofErr w:type="gramEnd"/>
+      <w:r>
+        <w:rPr>
+          <w:lang w:val="es-ES"/>
+        </w:rPr>
+        <w:t>.88</w:t>
       </w:r>
     </w:p>
     <w:p>
@@ -1150,7 +1406,21 @@
         <w:rPr>
           <w:lang w:val="es-ES"/>
         </w:rPr>
-        <w:t>…………………………………………………..88</w:t>
+        <w:t>……………………………………………</w:t>
+      </w:r>
+      <w:proofErr w:type="gramStart"/>
+      <w:r>
+        <w:rPr>
+          <w:lang w:val="es-ES"/>
+        </w:rPr>
+        <w:t>…….</w:t>
+      </w:r>
+      <w:proofErr w:type="gramEnd"/>
+      <w:r>
+        <w:rPr>
+          <w:lang w:val="es-ES"/>
+        </w:rPr>
+        <w:t>.88</w:t>
       </w:r>
       <w:r>
         <w:rPr>
@@ -1163,7 +1433,21 @@
         <w:rPr>
           <w:lang w:val="es-ES"/>
         </w:rPr>
-        <w:t>……………………………………………………………..88</w:t>
+        <w:t>………………………………………………………</w:t>
+      </w:r>
+      <w:proofErr w:type="gramStart"/>
+      <w:r>
+        <w:rPr>
+          <w:lang w:val="es-ES"/>
+        </w:rPr>
+        <w:t>…….</w:t>
+      </w:r>
+      <w:proofErr w:type="gramEnd"/>
+      <w:r>
+        <w:rPr>
+          <w:lang w:val="es-ES"/>
+        </w:rPr>
+        <w:t>.88</w:t>
       </w:r>
       <w:r>
         <w:rPr>
@@ -1240,7 +1524,21 @@
         <w:rPr>
           <w:lang w:val="es-ES"/>
         </w:rPr>
-        <w:t>……………………………………………………..88</w:t>
+        <w:t>………………………………………………</w:t>
+      </w:r>
+      <w:proofErr w:type="gramStart"/>
+      <w:r>
+        <w:rPr>
+          <w:lang w:val="es-ES"/>
+        </w:rPr>
+        <w:t>…….</w:t>
+      </w:r>
+      <w:proofErr w:type="gramEnd"/>
+      <w:r>
+        <w:rPr>
+          <w:lang w:val="es-ES"/>
+        </w:rPr>
+        <w:t>.88</w:t>
       </w:r>
       <w:r>
         <w:rPr>
@@ -1309,7 +1607,21 @@
         <w:rPr>
           <w:lang w:val="es-ES"/>
         </w:rPr>
-        <w:t>…………………………………………………………………….88</w:t>
+        <w:t>………………………………………………………………</w:t>
+      </w:r>
+      <w:proofErr w:type="gramStart"/>
+      <w:r>
+        <w:rPr>
+          <w:lang w:val="es-ES"/>
+        </w:rPr>
+        <w:t>…….</w:t>
+      </w:r>
+      <w:proofErr w:type="gramEnd"/>
+      <w:r>
+        <w:rPr>
+          <w:lang w:val="es-ES"/>
+        </w:rPr>
+        <w:t>88</w:t>
       </w:r>
       <w:r>
         <w:rPr>
@@ -1355,7 +1667,21 @@
         <w:rPr>
           <w:lang w:val="es-ES"/>
         </w:rPr>
-        <w:t>……………………………………………………….88</w:t>
+        <w:t>…………………………………………………</w:t>
+      </w:r>
+      <w:proofErr w:type="gramStart"/>
+      <w:r>
+        <w:rPr>
+          <w:lang w:val="es-ES"/>
+        </w:rPr>
+        <w:t>…….</w:t>
+      </w:r>
+      <w:proofErr w:type="gramEnd"/>
+      <w:r>
+        <w:rPr>
+          <w:lang w:val="es-ES"/>
+        </w:rPr>
+        <w:t>88</w:t>
       </w:r>
       <w:r>
         <w:rPr>
@@ -1368,7 +1694,21 @@
         <w:rPr>
           <w:lang w:val="es-ES"/>
         </w:rPr>
-        <w:t>………………………………………………………….88</w:t>
+        <w:t>……………………………………………………</w:t>
+      </w:r>
+      <w:proofErr w:type="gramStart"/>
+      <w:r>
+        <w:rPr>
+          <w:lang w:val="es-ES"/>
+        </w:rPr>
+        <w:t>…….</w:t>
+      </w:r>
+      <w:proofErr w:type="gramEnd"/>
+      <w:r>
+        <w:rPr>
+          <w:lang w:val="es-ES"/>
+        </w:rPr>
+        <w:t>88</w:t>
       </w:r>
     </w:p>
     <w:p/>
@@ -5246,7 +5586,21 @@
         <w:rPr>
           <w:lang w:val="es-ES"/>
         </w:rPr>
-        <w:t>El cliente para confirmar su cuenta tiene que verificar su correo electrónico con el link que se le proporcionará. Esto se realizará mediante una API de correo que tiene diferentes métodos para automatizar el envío de correos.</w:t>
+        <w:t xml:space="preserve">El cliente para confirmar su cuenta tiene que verificar su correo electrónico con el </w:t>
+      </w:r>
+      <w:proofErr w:type="gramStart"/>
+      <w:r>
+        <w:rPr>
+          <w:lang w:val="es-ES"/>
+        </w:rPr>
+        <w:t>link</w:t>
+      </w:r>
+      <w:proofErr w:type="gramEnd"/>
+      <w:r>
+        <w:rPr>
+          <w:lang w:val="es-ES"/>
+        </w:rPr>
+        <w:t xml:space="preserve"> que se le proporcionará. Esto se realizará mediante una API de correo que tiene diferentes métodos para automatizar el envío de correos.</w:t>
       </w:r>
     </w:p>
     <w:p>
@@ -5967,7 +6321,21 @@
         <w:rPr>
           <w:lang w:val="es-ES"/>
         </w:rPr>
-        <w:t xml:space="preserve"> será una SPA (Single Page </w:t>
+        <w:t xml:space="preserve"> será una SPA (</w:t>
+      </w:r>
+      <w:proofErr w:type="gramStart"/>
+      <w:r>
+        <w:rPr>
+          <w:lang w:val="es-ES"/>
+        </w:rPr>
+        <w:t>Single</w:t>
+      </w:r>
+      <w:proofErr w:type="gramEnd"/>
+      <w:r>
+        <w:rPr>
+          <w:lang w:val="es-ES"/>
+        </w:rPr>
+        <w:t xml:space="preserve"> Page </w:t>
       </w:r>
       <w:proofErr w:type="spellStart"/>
       <w:r>
@@ -6702,10 +7070,12 @@
         <w:t xml:space="preserve">Para la configuración general del proyecto tenemos el archivo de </w:t>
       </w:r>
       <w:proofErr w:type="spellStart"/>
+      <w:proofErr w:type="gramStart"/>
       <w:r>
         <w:t>application.properties</w:t>
       </w:r>
       <w:proofErr w:type="spellEnd"/>
+      <w:proofErr w:type="gramEnd"/>
       <w:r>
         <w:t xml:space="preserve"> que nos encontramos en </w:t>
       </w:r>
@@ -6815,7 +7185,15 @@
       </w:r>
       <w:proofErr w:type="spellEnd"/>
       <w:r>
-        <w:t xml:space="preserve"> podremos consultar, modificar, crear y eliminar diferentes entradas en a base de datos.(CRUD)</w:t>
+        <w:t xml:space="preserve"> podremos consultar, modificar, crear y eliminar diferentes entradas en a base de </w:t>
+      </w:r>
+      <w:proofErr w:type="gramStart"/>
+      <w:r>
+        <w:t>datos.(</w:t>
+      </w:r>
+      <w:proofErr w:type="gramEnd"/>
+      <w:r>
+        <w:t>CRUD)</w:t>
       </w:r>
     </w:p>
     <w:p>
@@ -6930,7 +7308,7 @@
           <w:noProof/>
         </w:rPr>
         <w:drawing>
-          <wp:inline distT="0" distB="0" distL="0" distR="0" wp14:anchorId="20850595" wp14:editId="4EF50E14">
+          <wp:inline distT="0" distB="0" distL="0" distR="0" wp14:anchorId="20850595" wp14:editId="282B1F30">
             <wp:extent cx="5733415" cy="3439795"/>
             <wp:effectExtent l="0" t="0" r="635" b="8255"/>
             <wp:docPr id="1673178129" name="Imagen 1" descr="Texto&#10;&#10;El contenido generado por IA puede ser incorrecto."/>
@@ -7033,7 +7411,7 @@
           <w:noProof/>
         </w:rPr>
         <w:drawing>
-          <wp:inline distT="0" distB="0" distL="0" distR="0" wp14:anchorId="0DF41C2D" wp14:editId="56D1F01B">
+          <wp:inline distT="0" distB="0" distL="0" distR="0" wp14:anchorId="0DF41C2D" wp14:editId="02664329">
             <wp:extent cx="5733415" cy="2990215"/>
             <wp:effectExtent l="0" t="0" r="635" b="635"/>
             <wp:docPr id="657427393" name="Imagen 3" descr="Texto&#10;&#10;El contenido generado por IA puede ser incorrecto."/>
@@ -7278,7 +7656,15 @@
         <w:spacing w:line="360" w:lineRule="auto"/>
       </w:pPr>
       <w:r>
-        <w:t xml:space="preserve">-Por último tenemos a los </w:t>
+        <w:t xml:space="preserve">-Por </w:t>
+      </w:r>
+      <w:proofErr w:type="gramStart"/>
+      <w:r>
+        <w:t>último</w:t>
+      </w:r>
+      <w:proofErr w:type="gramEnd"/>
+      <w:r>
+        <w:t xml:space="preserve"> tenemos a los </w:t>
       </w:r>
       <w:r>
         <w:rPr>
@@ -7315,7 +7701,7 @@
         </w:rPr>
         <w:lastRenderedPageBreak/>
         <w:drawing>
-          <wp:inline distT="0" distB="0" distL="0" distR="0" wp14:anchorId="79838EB8" wp14:editId="0EEA8A8D">
+          <wp:inline distT="0" distB="0" distL="0" distR="0" wp14:anchorId="79838EB8" wp14:editId="72D221C4">
             <wp:extent cx="5733415" cy="3043555"/>
             <wp:effectExtent l="0" t="0" r="635" b="4445"/>
             <wp:docPr id="58610322" name="Imagen 5" descr="Texto&#10;&#10;El contenido generado por IA puede ser incorrecto."/>
@@ -7366,7 +7752,7 @@
           <w:noProof/>
         </w:rPr>
         <w:drawing>
-          <wp:inline distT="0" distB="0" distL="0" distR="0" wp14:anchorId="3F9FD170" wp14:editId="253C21D4">
+          <wp:inline distT="0" distB="0" distL="0" distR="0" wp14:anchorId="3F9FD170" wp14:editId="5FB9B7EE">
             <wp:extent cx="5733415" cy="3173730"/>
             <wp:effectExtent l="0" t="0" r="635" b="7620"/>
             <wp:docPr id="2017186993" name="Imagen 6" descr="Texto&#10;&#10;El contenido generado por IA puede ser incorrecto."/>
@@ -7418,7 +7804,7 @@
         </w:rPr>
         <w:lastRenderedPageBreak/>
         <w:drawing>
-          <wp:inline distT="0" distB="0" distL="0" distR="0" wp14:anchorId="6C5A39FD" wp14:editId="1AC57C3E">
+          <wp:inline distT="0" distB="0" distL="0" distR="0" wp14:anchorId="6C5A39FD" wp14:editId="7E46084F">
             <wp:extent cx="5733415" cy="3152775"/>
             <wp:effectExtent l="0" t="0" r="635" b="9525"/>
             <wp:docPr id="1754316065" name="Imagen 7" descr="Texto&#10;&#10;El contenido generado por IA puede ser incorrecto."/>
@@ -7697,7 +8083,7 @@
           <w:noProof/>
         </w:rPr>
         <w:drawing>
-          <wp:inline distT="0" distB="0" distL="0" distR="0" wp14:anchorId="07672ACD" wp14:editId="7156674A">
+          <wp:inline distT="0" distB="0" distL="0" distR="0" wp14:anchorId="07672ACD" wp14:editId="18CFFDBD">
             <wp:extent cx="5733415" cy="1701800"/>
             <wp:effectExtent l="0" t="0" r="635" b="0"/>
             <wp:docPr id="1098602129" name="Imagen 9" descr="Texto&#10;&#10;El contenido generado por IA puede ser incorrecto."/>
@@ -7925,7 +8311,7 @@
         </w:rPr>
         <w:lastRenderedPageBreak/>
         <w:drawing>
-          <wp:inline distT="0" distB="0" distL="0" distR="0" wp14:anchorId="134FDF82" wp14:editId="4489B0F4">
+          <wp:inline distT="0" distB="0" distL="0" distR="0" wp14:anchorId="134FDF82" wp14:editId="7696F8B4">
             <wp:extent cx="5733415" cy="2368550"/>
             <wp:effectExtent l="0" t="0" r="635" b="0"/>
             <wp:docPr id="1853395792" name="Imagen 1" descr="Texto&#10;&#10;El contenido generado por IA puede ser incorrecto."/>
@@ -8059,7 +8445,7 @@
           <w:noProof/>
         </w:rPr>
         <w:drawing>
-          <wp:inline distT="0" distB="0" distL="0" distR="0" wp14:anchorId="236ADD88" wp14:editId="678A6D22">
+          <wp:inline distT="0" distB="0" distL="0" distR="0" wp14:anchorId="236ADD88" wp14:editId="05645ED6">
             <wp:extent cx="5733415" cy="3185795"/>
             <wp:effectExtent l="0" t="0" r="635" b="0"/>
             <wp:docPr id="1715816621" name="Imagen 1" descr="Texto&#10;&#10;El contenido generado por IA puede ser incorrecto."/>
@@ -8115,7 +8501,7 @@
           <w:noProof/>
         </w:rPr>
         <w:drawing>
-          <wp:inline distT="0" distB="0" distL="0" distR="0" wp14:anchorId="27014FCE" wp14:editId="7284B115">
+          <wp:inline distT="0" distB="0" distL="0" distR="0" wp14:anchorId="27014FCE" wp14:editId="43288ADF">
             <wp:extent cx="5733415" cy="3139440"/>
             <wp:effectExtent l="0" t="0" r="635" b="3810"/>
             <wp:docPr id="1579628756" name="Imagen 2" descr="Texto&#10;&#10;El contenido generado por IA puede ser incorrecto."/>
@@ -8238,7 +8624,15 @@
         <w:spacing w:line="360" w:lineRule="auto"/>
       </w:pPr>
       <w:r>
-        <w:t xml:space="preserve">Como vemos este sería un ejemplo del correo que se le enviará cuando se registra, en dicho correo hay un link para confirmar la cuenta en forma de token, cuando se hace </w:t>
+        <w:t xml:space="preserve">Como vemos este sería un ejemplo del correo que se le enviará cuando se registra, en dicho correo hay un </w:t>
+      </w:r>
+      <w:proofErr w:type="gramStart"/>
+      <w:r>
+        <w:t>link</w:t>
+      </w:r>
+      <w:proofErr w:type="gramEnd"/>
+      <w:r>
+        <w:t xml:space="preserve"> para confirmar la cuenta en forma de token, cuando se hace </w:t>
       </w:r>
       <w:proofErr w:type="spellStart"/>
       <w:r>
@@ -8530,7 +8924,15 @@
       </w:pPr>
       <w:r>
         <w:lastRenderedPageBreak/>
-        <w:t xml:space="preserve">Por lo que este proceso lo realizará el back en Java mediante una Api que genere el documento </w:t>
+        <w:t xml:space="preserve">Por lo que este proceso lo realizará el back en Java mediante una Api que </w:t>
+      </w:r>
+      <w:proofErr w:type="gramStart"/>
+      <w:r>
+        <w:t>genere</w:t>
+      </w:r>
+      <w:proofErr w:type="gramEnd"/>
+      <w:r>
+        <w:t xml:space="preserve"> el documento </w:t>
       </w:r>
       <w:proofErr w:type="spellStart"/>
       <w:r>
@@ -8687,7 +9089,15 @@
         <w:t>. S</w:t>
       </w:r>
       <w:r>
-        <w:t>obre todo para el cliente</w:t>
+        <w:t xml:space="preserve">obre </w:t>
+      </w:r>
+      <w:proofErr w:type="gramStart"/>
+      <w:r>
+        <w:t>todo</w:t>
+      </w:r>
+      <w:proofErr w:type="gramEnd"/>
+      <w:r>
+        <w:t xml:space="preserve"> para el cliente</w:t>
       </w:r>
       <w:r>
         <w:t xml:space="preserve">, </w:t>
@@ -8771,7 +9181,15 @@
       </w:r>
       <w:proofErr w:type="spellEnd"/>
       <w:r>
-        <w:t xml:space="preserve"> en su terminal nos movemos a la carpeta de nuestro proyecto y tenemos que tener instalado </w:t>
+        <w:t xml:space="preserve"> en su terminal nos movemos a la carpeta de nuestro proyecto y </w:t>
+      </w:r>
+      <w:proofErr w:type="gramStart"/>
+      <w:r>
+        <w:t>tenemos que tener</w:t>
+      </w:r>
+      <w:proofErr w:type="gramEnd"/>
+      <w:r>
+        <w:t xml:space="preserve"> instalado </w:t>
       </w:r>
       <w:proofErr w:type="spellStart"/>
       <w:r>
@@ -8845,7 +9263,7 @@
           <w:noProof/>
         </w:rPr>
         <w:drawing>
-          <wp:inline distT="0" distB="0" distL="0" distR="0" wp14:anchorId="04D35A16" wp14:editId="4E497119">
+          <wp:inline distT="0" distB="0" distL="0" distR="0" wp14:anchorId="04D35A16" wp14:editId="40B03686">
             <wp:extent cx="5733415" cy="1213485"/>
             <wp:effectExtent l="0" t="0" r="635" b="5715"/>
             <wp:docPr id="831898284" name="Imagen 1" descr="Captura de pantalla de computadora&#10;&#10;El contenido generado por IA puede ser incorrecto."/>
@@ -9129,7 +9547,15 @@
       </w:pPr>
       <w:r>
         <w:lastRenderedPageBreak/>
-        <w:t>Como se puede observar el la imagen anterior tenemos la estructura del proyecto</w:t>
+        <w:t xml:space="preserve">Como se puede observar </w:t>
+      </w:r>
+      <w:proofErr w:type="gramStart"/>
+      <w:r>
+        <w:t>el la imagen anterior</w:t>
+      </w:r>
+      <w:proofErr w:type="gramEnd"/>
+      <w:r>
+        <w:t xml:space="preserve"> tenemos la estructura del proyecto</w:t>
       </w:r>
       <w:r>
         <w:t>:</w:t>
@@ -9509,7 +9935,14 @@
         <w:rPr>
           <w:lang w:val="es-ES"/>
         </w:rPr>
-        <w:t>Los archivos .</w:t>
+        <w:t xml:space="preserve">Los </w:t>
+      </w:r>
+      <w:proofErr w:type="gramStart"/>
+      <w:r>
+        <w:rPr>
+          <w:lang w:val="es-ES"/>
+        </w:rPr>
+        <w:t>archivos .</w:t>
       </w:r>
       <w:proofErr w:type="spellStart"/>
       <w:r>
@@ -9519,6 +9952,7 @@
         <w:t>jsx</w:t>
       </w:r>
       <w:proofErr w:type="spellEnd"/>
+      <w:proofErr w:type="gramEnd"/>
       <w:r>
         <w:rPr>
           <w:lang w:val="es-ES"/>
@@ -10168,6 +10602,7 @@
         <w:t xml:space="preserve"> y </w:t>
       </w:r>
       <w:proofErr w:type="spellStart"/>
+      <w:proofErr w:type="gramStart"/>
       <w:r>
         <w:rPr>
           <w:lang w:val="es-ES"/>
@@ -10175,6 +10610,7 @@
         <w:t>password</w:t>
       </w:r>
       <w:proofErr w:type="spellEnd"/>
+      <w:proofErr w:type="gramEnd"/>
       <w:r>
         <w:rPr>
           <w:lang w:val="es-ES"/>
@@ -10684,6 +11120,7 @@
         <w:t xml:space="preserve"> </w:t>
       </w:r>
       <w:proofErr w:type="spellStart"/>
+      <w:proofErr w:type="gramStart"/>
       <w:r>
         <w:rPr>
           <w:lang w:val="es-ES"/>
@@ -10691,6 +11128,7 @@
         <w:t>response.json</w:t>
       </w:r>
       <w:proofErr w:type="spellEnd"/>
+      <w:proofErr w:type="gramEnd"/>
       <w:r>
         <w:rPr>
           <w:lang w:val="es-ES"/>
@@ -10795,7 +11233,21 @@
         <w:rPr>
           <w:lang w:val="es-ES"/>
         </w:rPr>
-        <w:t xml:space="preserve"> fue exitoso, por ejemplo true o false.</w:t>
+        <w:t xml:space="preserve"> fue exitoso, por </w:t>
+      </w:r>
+      <w:proofErr w:type="gramStart"/>
+      <w:r>
+        <w:rPr>
+          <w:lang w:val="es-ES"/>
+        </w:rPr>
+        <w:t>ejemplo</w:t>
+      </w:r>
+      <w:proofErr w:type="gramEnd"/>
+      <w:r>
+        <w:rPr>
+          <w:lang w:val="es-ES"/>
+        </w:rPr>
+        <w:t xml:space="preserve"> true o false.</w:t>
       </w:r>
     </w:p>
     <w:p>
@@ -11321,6 +11773,16 @@
       <w:pPr>
         <w:spacing w:line="360" w:lineRule="auto"/>
       </w:pPr>
+    </w:p>
+    <w:p>
+      <w:pPr>
+        <w:spacing w:line="360" w:lineRule="auto"/>
+      </w:pPr>
+    </w:p>
+    <w:p>
+      <w:pPr>
+        <w:spacing w:line="360" w:lineRule="auto"/>
+      </w:pPr>
       <w:r>
         <w:t>-----CAPTURA DE LA WEB CON EL DOMINIO /PERFIL</w:t>
       </w:r>
@@ -11334,6 +11796,26 @@
       <w:pPr>
         <w:spacing w:line="360" w:lineRule="auto"/>
       </w:pPr>
+    </w:p>
+    <w:p>
+      <w:pPr>
+        <w:spacing w:line="360" w:lineRule="auto"/>
+      </w:pPr>
+    </w:p>
+    <w:p>
+      <w:pPr>
+        <w:spacing w:line="360" w:lineRule="auto"/>
+      </w:pPr>
+    </w:p>
+    <w:p>
+      <w:pPr>
+        <w:spacing w:line="360" w:lineRule="auto"/>
+      </w:pPr>
+    </w:p>
+    <w:p>
+      <w:pPr>
+        <w:spacing w:line="360" w:lineRule="auto"/>
+      </w:pPr>
       <w:r>
         <w:t xml:space="preserve">Para la autenticación lo que hace el </w:t>
       </w:r>
@@ -11355,6 +11837,26 @@
       <w:pPr>
         <w:spacing w:line="360" w:lineRule="auto"/>
       </w:pPr>
+    </w:p>
+    <w:p>
+      <w:pPr>
+        <w:spacing w:line="360" w:lineRule="auto"/>
+      </w:pPr>
+    </w:p>
+    <w:p>
+      <w:pPr>
+        <w:spacing w:line="360" w:lineRule="auto"/>
+      </w:pPr>
+    </w:p>
+    <w:p>
+      <w:pPr>
+        <w:spacing w:line="360" w:lineRule="auto"/>
+      </w:pPr>
+    </w:p>
+    <w:p>
+      <w:pPr>
+        <w:spacing w:line="360" w:lineRule="auto"/>
+      </w:pPr>
       <w:r>
         <w:t>---CAPTURA INICIO SESIÓN Y INTENTOS</w:t>
       </w:r>
@@ -11377,18 +11879,49 @@
     <w:p>
       <w:pPr>
         <w:spacing w:line="360" w:lineRule="auto"/>
-        <w:rPr>
-          <w:b/>
-          <w:bCs/>
-          <w:lang w:val="es-ES"/>
-        </w:rPr>
-      </w:pPr>
-      <w:r>
-        <w:rPr>
-          <w:b/>
-          <w:bCs/>
-          <w:lang w:val="es-ES"/>
-        </w:rPr>
+      </w:pPr>
+    </w:p>
+    <w:p>
+      <w:pPr>
+        <w:spacing w:line="360" w:lineRule="auto"/>
+      </w:pPr>
+    </w:p>
+    <w:p>
+      <w:pPr>
+        <w:spacing w:line="360" w:lineRule="auto"/>
+      </w:pPr>
+    </w:p>
+    <w:p>
+      <w:pPr>
+        <w:spacing w:line="360" w:lineRule="auto"/>
+      </w:pPr>
+    </w:p>
+    <w:p>
+      <w:pPr>
+        <w:spacing w:line="360" w:lineRule="auto"/>
+      </w:pPr>
+    </w:p>
+    <w:p>
+      <w:pPr>
+        <w:spacing w:line="360" w:lineRule="auto"/>
+      </w:pPr>
+    </w:p>
+    <w:p>
+      <w:pPr>
+        <w:spacing w:line="360" w:lineRule="auto"/>
+        <w:rPr>
+          <w:b/>
+          <w:bCs/>
+          <w:lang w:val="es-ES"/>
+        </w:rPr>
+      </w:pPr>
+      <w:r>
+        <w:rPr>
+          <w:b/>
+          <w:bCs/>
+          <w:lang w:val="es-ES"/>
+        </w:rPr>
+        <w:lastRenderedPageBreak/>
         <w:t>5.5. Diseño de las vistas y experiencia de usuario</w:t>
       </w:r>
     </w:p>
@@ -11449,6 +11982,98 @@
       <w:pPr>
         <w:spacing w:line="360" w:lineRule="auto"/>
       </w:pPr>
+      <w:r>
+        <w:rPr>
+          <w:noProof/>
+        </w:rPr>
+        <w:drawing>
+          <wp:inline distT="0" distB="0" distL="0" distR="0" wp14:anchorId="21077D1C" wp14:editId="326AA7B2">
+            <wp:extent cx="4603115" cy="2316597"/>
+            <wp:effectExtent l="0" t="0" r="6985" b="7620"/>
+            <wp:docPr id="1507480065" name="Imagen 1" descr="Texto&#10;&#10;El contenido generado por IA puede ser incorrecto."/>
+            <wp:cNvGraphicFramePr>
+              <a:graphicFrameLocks xmlns:a="http://schemas.openxmlformats.org/drawingml/2006/main" noChangeAspect="1"/>
+            </wp:cNvGraphicFramePr>
+            <a:graphic xmlns:a="http://schemas.openxmlformats.org/drawingml/2006/main">
+              <a:graphicData uri="http://schemas.openxmlformats.org/drawingml/2006/picture">
+                <pic:pic xmlns:pic="http://schemas.openxmlformats.org/drawingml/2006/picture">
+                  <pic:nvPicPr>
+                    <pic:cNvPr id="1507480065" name="Imagen 1" descr="Texto&#10;&#10;El contenido generado por IA puede ser incorrecto."/>
+                    <pic:cNvPicPr/>
+                  </pic:nvPicPr>
+                  <pic:blipFill>
+                    <a:blip r:embed="rId30" cstate="print">
+                      <a:extLst>
+                        <a:ext uri="{28A0092B-C50C-407E-A947-70E740481C1C}">
+                          <a14:useLocalDpi xmlns:a14="http://schemas.microsoft.com/office/drawing/2010/main" val="0"/>
+                        </a:ext>
+                      </a:extLst>
+                    </a:blip>
+                    <a:stretch>
+                      <a:fillRect/>
+                    </a:stretch>
+                  </pic:blipFill>
+                  <pic:spPr>
+                    <a:xfrm>
+                      <a:off x="0" y="0"/>
+                      <a:ext cx="4621603" cy="2325901"/>
+                    </a:xfrm>
+                    <a:prstGeom prst="rect">
+                      <a:avLst/>
+                    </a:prstGeom>
+                  </pic:spPr>
+                </pic:pic>
+              </a:graphicData>
+            </a:graphic>
+          </wp:inline>
+        </w:drawing>
+      </w:r>
+      <w:r>
+        <w:rPr>
+          <w:noProof/>
+        </w:rPr>
+        <w:drawing>
+          <wp:inline distT="0" distB="0" distL="0" distR="0" wp14:anchorId="1448088C" wp14:editId="4780C74D">
+            <wp:extent cx="4615815" cy="2349061"/>
+            <wp:effectExtent l="0" t="0" r="0" b="0"/>
+            <wp:docPr id="435897510" name="Imagen 2" descr="Texto&#10;&#10;El contenido generado por IA puede ser incorrecto."/>
+            <wp:cNvGraphicFramePr>
+              <a:graphicFrameLocks xmlns:a="http://schemas.openxmlformats.org/drawingml/2006/main" noChangeAspect="1"/>
+            </wp:cNvGraphicFramePr>
+            <a:graphic xmlns:a="http://schemas.openxmlformats.org/drawingml/2006/main">
+              <a:graphicData uri="http://schemas.openxmlformats.org/drawingml/2006/picture">
+                <pic:pic xmlns:pic="http://schemas.openxmlformats.org/drawingml/2006/picture">
+                  <pic:nvPicPr>
+                    <pic:cNvPr id="435897510" name="Imagen 2" descr="Texto&#10;&#10;El contenido generado por IA puede ser incorrecto."/>
+                    <pic:cNvPicPr/>
+                  </pic:nvPicPr>
+                  <pic:blipFill>
+                    <a:blip r:embed="rId31" cstate="print">
+                      <a:extLst>
+                        <a:ext uri="{28A0092B-C50C-407E-A947-70E740481C1C}">
+                          <a14:useLocalDpi xmlns:a14="http://schemas.microsoft.com/office/drawing/2010/main" val="0"/>
+                        </a:ext>
+                      </a:extLst>
+                    </a:blip>
+                    <a:stretch>
+                      <a:fillRect/>
+                    </a:stretch>
+                  </pic:blipFill>
+                  <pic:spPr>
+                    <a:xfrm>
+                      <a:off x="0" y="0"/>
+                      <a:ext cx="4636015" cy="2359341"/>
+                    </a:xfrm>
+                    <a:prstGeom prst="rect">
+                      <a:avLst/>
+                    </a:prstGeom>
+                  </pic:spPr>
+                </pic:pic>
+              </a:graphicData>
+            </a:graphic>
+          </wp:inline>
+        </w:drawing>
+      </w:r>
     </w:p>
     <w:p>
       <w:pPr>
@@ -11457,31 +12082,58 @@
       <w:r>
         <w:t xml:space="preserve"> </w:t>
       </w:r>
-    </w:p>
-    <w:p>
-      <w:pPr>
-        <w:spacing w:line="360" w:lineRule="auto"/>
-      </w:pPr>
-      <w:r>
-        <w:t>---CAPTURA CSS---</w:t>
-      </w:r>
-    </w:p>
-    <w:p>
-      <w:pPr>
-        <w:spacing w:line="360" w:lineRule="auto"/>
-      </w:pPr>
-    </w:p>
-    <w:p>
-      <w:pPr>
-        <w:spacing w:line="360" w:lineRule="auto"/>
-      </w:pPr>
-    </w:p>
-    <w:p>
-      <w:pPr>
-        <w:spacing w:line="360" w:lineRule="auto"/>
-      </w:pPr>
-      <w:r>
-        <w:lastRenderedPageBreak/>
+      <w:r>
+        <w:t xml:space="preserve">Este es un ejemplo de la utilización del CSS en el archivo, en el </w:t>
+      </w:r>
+      <w:proofErr w:type="spellStart"/>
+      <w:r>
+        <w:t>return</w:t>
+      </w:r>
+      <w:proofErr w:type="spellEnd"/>
+      <w:r>
+        <w:t xml:space="preserve"> va tanto el HTML como el CSS junto.</w:t>
+      </w:r>
+    </w:p>
+    <w:p>
+      <w:pPr>
+        <w:spacing w:line="360" w:lineRule="auto"/>
+      </w:pPr>
+    </w:p>
+    <w:p>
+      <w:pPr>
+        <w:spacing w:line="360" w:lineRule="auto"/>
+      </w:pPr>
+    </w:p>
+    <w:p>
+      <w:pPr>
+        <w:spacing w:line="360" w:lineRule="auto"/>
+      </w:pPr>
+    </w:p>
+    <w:p>
+      <w:pPr>
+        <w:spacing w:line="360" w:lineRule="auto"/>
+      </w:pPr>
+    </w:p>
+    <w:p>
+      <w:pPr>
+        <w:spacing w:line="360" w:lineRule="auto"/>
+      </w:pPr>
+    </w:p>
+    <w:p>
+      <w:pPr>
+        <w:spacing w:line="360" w:lineRule="auto"/>
+      </w:pPr>
+    </w:p>
+    <w:p>
+      <w:pPr>
+        <w:spacing w:line="360" w:lineRule="auto"/>
+      </w:pPr>
+    </w:p>
+    <w:p>
+      <w:pPr>
+        <w:spacing w:line="360" w:lineRule="auto"/>
+      </w:pPr>
+      <w:r>
         <w:t xml:space="preserve">Aparte del CSS básico en este proyecto se utilizan diferentes </w:t>
       </w:r>
       <w:r>
@@ -11518,6 +12170,21 @@
       <w:pPr>
         <w:spacing w:line="360" w:lineRule="auto"/>
       </w:pPr>
+    </w:p>
+    <w:p>
+      <w:pPr>
+        <w:spacing w:line="360" w:lineRule="auto"/>
+      </w:pPr>
+    </w:p>
+    <w:p>
+      <w:pPr>
+        <w:spacing w:line="360" w:lineRule="auto"/>
+      </w:pPr>
+    </w:p>
+    <w:p>
+      <w:pPr>
+        <w:spacing w:line="360" w:lineRule="auto"/>
+      </w:pPr>
       <w:r>
         <w:t>---CAPTURA DE LIBRERÍA DE CALENDARÍO Y MUESTRA EN IMAGEN DE LA WEB-----</w:t>
       </w:r>
@@ -11546,6 +12213,21 @@
       <w:pPr>
         <w:spacing w:line="360" w:lineRule="auto"/>
       </w:pPr>
+    </w:p>
+    <w:p>
+      <w:pPr>
+        <w:spacing w:line="360" w:lineRule="auto"/>
+      </w:pPr>
+    </w:p>
+    <w:p>
+      <w:pPr>
+        <w:spacing w:line="360" w:lineRule="auto"/>
+      </w:pPr>
+    </w:p>
+    <w:p>
+      <w:pPr>
+        <w:spacing w:line="360" w:lineRule="auto"/>
+      </w:pPr>
       <w:r>
         <w:t>Aparte de esto se ha intentado con el uso de colores sin mucho contraste y con el tipo de navegación intuitiva hacer esta web accesible para toda clase de público, y que todos los procesos que puedes realizar queden claros y que sean sencillos de realizar.</w:t>
       </w:r>
@@ -11574,15 +12256,7 @@
           <w:bCs/>
           <w:lang w:val="es-ES"/>
         </w:rPr>
-        <w:t>5.6. Implementación de funcionalidades principales</w:t>
-      </w:r>
-      <w:r>
-        <w:rPr>
-          <w:b/>
-          <w:bCs/>
-          <w:lang w:val="es-ES"/>
-        </w:rPr>
-        <w:t xml:space="preserve"> </w:t>
+        <w:t xml:space="preserve">5.6. Implementación de funcionalidades principales </w:t>
       </w:r>
     </w:p>
     <w:p>
@@ -11716,12 +12390,54 @@
           <w:lang w:val="es-ES"/>
         </w:rPr>
       </w:pPr>
+    </w:p>
+    <w:p>
+      <w:pPr>
+        <w:spacing w:line="360" w:lineRule="auto"/>
+        <w:ind w:left="420"/>
+        <w:rPr>
+          <w:lang w:val="es-ES"/>
+        </w:rPr>
+      </w:pPr>
+    </w:p>
+    <w:p>
+      <w:pPr>
+        <w:spacing w:line="360" w:lineRule="auto"/>
+        <w:ind w:left="420"/>
+        <w:rPr>
+          <w:lang w:val="es-ES"/>
+        </w:rPr>
+      </w:pPr>
+    </w:p>
+    <w:p>
+      <w:pPr>
+        <w:spacing w:line="360" w:lineRule="auto"/>
+        <w:ind w:left="420"/>
+        <w:rPr>
+          <w:lang w:val="es-ES"/>
+        </w:rPr>
+      </w:pPr>
+      <w:r>
+        <w:rPr>
+          <w:lang w:val="es-ES"/>
+        </w:rPr>
+        <w:t>-------</w:t>
+      </w:r>
       <w:r>
         <w:rPr>
           <w:lang w:val="es-ES"/>
         </w:rPr>
         <w:t>--CAPTURAS DE PANTALLA DE RESERVAS----------------</w:t>
       </w:r>
+    </w:p>
+    <w:p>
+      <w:pPr>
+        <w:spacing w:line="360" w:lineRule="auto"/>
+        <w:ind w:left="420"/>
+        <w:rPr>
+          <w:lang w:val="es-ES"/>
+        </w:rPr>
+      </w:pPr>
     </w:p>
     <w:p>
       <w:pPr>
@@ -11783,7 +12499,6 @@
         <w:rPr>
           <w:lang w:val="es-ES"/>
         </w:rPr>
-        <w:lastRenderedPageBreak/>
         <w:t xml:space="preserve"> Sistema de fidelización (puntos y recompensas) </w:t>
       </w:r>
     </w:p>
@@ -11881,9 +12596,197 @@
         <w:t>Gestión de reservas y cancelaciones</w:t>
       </w:r>
     </w:p>
+    <w:p>
+      <w:pPr>
+        <w:spacing w:line="360" w:lineRule="auto"/>
+        <w:rPr>
+          <w:b/>
+          <w:bCs/>
+        </w:rPr>
+      </w:pPr>
+    </w:p>
+    <w:p>
+      <w:pPr>
+        <w:spacing w:line="360" w:lineRule="auto"/>
+        <w:rPr>
+          <w:b/>
+          <w:bCs/>
+        </w:rPr>
+      </w:pPr>
+    </w:p>
+    <w:p>
+      <w:pPr>
+        <w:spacing w:line="360" w:lineRule="auto"/>
+        <w:rPr>
+          <w:b/>
+          <w:bCs/>
+        </w:rPr>
+      </w:pPr>
+    </w:p>
+    <w:p>
+      <w:pPr>
+        <w:spacing w:line="360" w:lineRule="auto"/>
+        <w:rPr>
+          <w:b/>
+          <w:bCs/>
+        </w:rPr>
+      </w:pPr>
+    </w:p>
+    <w:p>
+      <w:pPr>
+        <w:spacing w:line="360" w:lineRule="auto"/>
+        <w:rPr>
+          <w:b/>
+          <w:bCs/>
+        </w:rPr>
+      </w:pPr>
+    </w:p>
+    <w:p>
+      <w:pPr>
+        <w:spacing w:line="360" w:lineRule="auto"/>
+        <w:rPr>
+          <w:b/>
+          <w:bCs/>
+        </w:rPr>
+      </w:pPr>
+    </w:p>
+    <w:p>
+      <w:pPr>
+        <w:spacing w:line="360" w:lineRule="auto"/>
+        <w:rPr>
+          <w:b/>
+          <w:bCs/>
+        </w:rPr>
+      </w:pPr>
+    </w:p>
+    <w:p>
+      <w:pPr>
+        <w:spacing w:line="360" w:lineRule="auto"/>
+        <w:rPr>
+          <w:b/>
+          <w:bCs/>
+        </w:rPr>
+      </w:pPr>
+    </w:p>
+    <w:p>
+      <w:pPr>
+        <w:spacing w:line="360" w:lineRule="auto"/>
+        <w:rPr>
+          <w:b/>
+          <w:bCs/>
+        </w:rPr>
+      </w:pPr>
+    </w:p>
+    <w:p>
+      <w:pPr>
+        <w:spacing w:line="360" w:lineRule="auto"/>
+        <w:rPr>
+          <w:b/>
+          <w:bCs/>
+        </w:rPr>
+      </w:pPr>
+    </w:p>
+    <w:p>
+      <w:pPr>
+        <w:spacing w:line="360" w:lineRule="auto"/>
+        <w:rPr>
+          <w:b/>
+          <w:bCs/>
+        </w:rPr>
+      </w:pPr>
+    </w:p>
+    <w:p>
+      <w:pPr>
+        <w:spacing w:line="360" w:lineRule="auto"/>
+        <w:rPr>
+          <w:b/>
+          <w:bCs/>
+        </w:rPr>
+      </w:pPr>
+    </w:p>
+    <w:p>
+      <w:pPr>
+        <w:spacing w:line="360" w:lineRule="auto"/>
+        <w:rPr>
+          <w:b/>
+          <w:bCs/>
+        </w:rPr>
+      </w:pPr>
+    </w:p>
+    <w:p>
+      <w:pPr>
+        <w:spacing w:line="360" w:lineRule="auto"/>
+        <w:rPr>
+          <w:b/>
+          <w:bCs/>
+          <w:lang w:val="es-ES"/>
+        </w:rPr>
+      </w:pPr>
+      <w:r>
+        <w:rPr>
+          <w:b/>
+          <w:bCs/>
+          <w:lang w:val="es-ES"/>
+        </w:rPr>
+        <w:t>6. PRUEBAS Y DEPURACIÓN</w:t>
+      </w:r>
+    </w:p>
+    <w:p>
+      <w:pPr>
+        <w:spacing w:line="360" w:lineRule="auto"/>
+        <w:rPr>
+          <w:b/>
+          <w:bCs/>
+          <w:lang w:val="es-ES"/>
+        </w:rPr>
+      </w:pPr>
+      <w:r>
+        <w:rPr>
+          <w:b/>
+          <w:bCs/>
+          <w:lang w:val="es-ES"/>
+        </w:rPr>
+        <w:t>6.1. Pruebas unitarias (</w:t>
+      </w:r>
+      <w:proofErr w:type="spellStart"/>
+      <w:r>
+        <w:rPr>
+          <w:b/>
+          <w:bCs/>
+          <w:lang w:val="es-ES"/>
+        </w:rPr>
+        <w:t>JUnit</w:t>
+      </w:r>
+      <w:proofErr w:type="spellEnd"/>
+      <w:r>
+        <w:rPr>
+          <w:b/>
+          <w:bCs/>
+          <w:lang w:val="es-ES"/>
+        </w:rPr>
+        <w:t>)</w:t>
+      </w:r>
+    </w:p>
+    <w:p>
+      <w:pPr>
+        <w:spacing w:line="360" w:lineRule="auto"/>
+        <w:rPr>
+          <w:lang w:val="es-ES"/>
+        </w:rPr>
+      </w:pPr>
+    </w:p>
+    <w:p>
+      <w:pPr>
+        <w:spacing w:line="360" w:lineRule="auto"/>
+        <w:rPr>
+          <w:b/>
+          <w:bCs/>
+        </w:rPr>
+      </w:pPr>
+    </w:p>
     <w:sectPr>
-      <w:headerReference w:type="default" r:id="rId30"/>
-      <w:footerReference w:type="default" r:id="rId31"/>
+      <w:headerReference w:type="default" r:id="rId32"/>
+      <w:footerReference w:type="default" r:id="rId33"/>
       <w:pgSz w:w="11909" w:h="16834"/>
       <w:pgMar w:top="1440" w:right="1440" w:bottom="1440" w:left="1440" w:header="680" w:footer="624" w:gutter="0"/>
       <w:pgNumType w:start="1"/>
@@ -12152,7 +13055,7 @@
 <w:numbering xmlns:wpc="http://schemas.microsoft.com/office/word/2010/wordprocessingCanvas" xmlns:cx="http://schemas.microsoft.com/office/drawing/2014/chartex" xmlns:cx1="http://schemas.microsoft.com/office/drawing/2015/9/8/chartex" xmlns:cx2="http://schemas.microsoft.com/office/drawing/2015/10/21/chartex" xmlns:cx3="http://schemas.microsoft.com/office/drawing/2016/5/9/chartex" xmlns:cx4="http://schemas.microsoft.com/office/drawing/2016/5/10/chartex" xmlns:cx5="http://schemas.microsoft.com/office/drawing/2016/5/11/chartex" xmlns:cx6="http://schemas.microsoft.com/office/drawing/2016/5/12/chartex" xmlns:cx7="http://schemas.microsoft.com/office/drawing/2016/5/13/chartex" xmlns:cx8="http://schemas.microsoft.com/office/drawing/2016/5/14/chartex" xmlns:mc="http://schemas.openxmlformats.org/markup-compatibility/2006" xmlns:aink="http://schemas.microsoft.com/office/drawing/2016/ink" xmlns:am3d="http://schemas.microsoft.com/office/drawing/2017/model3d" xmlns:o="urn:schemas-microsoft-com:office:office" xmlns:oel="http://schemas.microsoft.com/office/2019/extlst" xmlns:r="http://schemas.openxmlformats.org/officeDocument/2006/relationships" xmlns:m="http://schemas.openxmlformats.org/officeDocument/2006/math" xmlns:v="urn:schemas-microsoft-com:vml" xmlns:wp14="http://schemas.microsoft.com/office/word/2010/wordprocessingDrawing" xmlns:wp="http://schemas.openxmlformats.org/drawingml/2006/wordprocessingDrawing" xmlns:w10="urn:schemas-microsoft-com:office:word" xmlns:w="http://schemas.openxmlformats.org/wordprocessingml/2006/main" xmlns:w14="http://schemas.microsoft.com/office/word/2010/wordml" xmlns:w15="http://schemas.microsoft.com/office/word/2012/wordml" xmlns:w16cex="http://schemas.microsoft.com/office/word/2018/wordml/cex" xmlns:w16cid="http://schemas.microsoft.com/office/word/2016/wordml/cid" xmlns:w16="http://schemas.microsoft.com/office/word/2018/wordml" xmlns:w16sdtdh="http://schemas.microsoft.com/office/word/2020/wordml/sdtdatahash" xmlns:w16se="http://schemas.microsoft.com/office/word/2015/wordml/symex" xmlns:wpg="http://schemas.microsoft.com/office/word/2010/wordprocessingGroup" xmlns:wpi="http://schemas.microsoft.com/office/word/2010/wordprocessingInk" xmlns:wne="http://schemas.microsoft.com/office/word/2006/wordml" xmlns:wps="http://schemas.microsoft.com/office/word/2010/wordprocessingShape" mc:Ignorable="w14 w15 w16se w16cid w16 w16cex w16sdtdh wp14">
   <w:numPicBullet w:numPicBulletId="0">
     <w:pict>
-      <v:rect id="_x0000_i1057" style="width:0;height:1.5pt" o:hralign="center" o:bullet="t" o:hrstd="t" o:hr="t" fillcolor="#a0a0a0" stroked="f"/>
+      <v:rect id="_x0000_i1036" style="width:0;height:1.5pt" o:hralign="center" o:bullet="t" o:hrstd="t" o:hr="t" fillcolor="#a0a0a0" stroked="f"/>
     </w:pict>
   </w:numPicBullet>
   <w:abstractNum w:abstractNumId="0" w15:restartNumberingAfterBreak="0">

</xml_diff>

<commit_message>
Memoria proyecto actualización parte pruebas
</commit_message>
<xml_diff>
--- a/SkyStay.docx
+++ b/SkyStay.docx
@@ -80,6 +80,1641 @@
     <w:p/>
     <w:p/>
     <w:p/>
+    <w:p>
+      <w:pPr>
+        <w:spacing w:line="360" w:lineRule="auto"/>
+        <w:rPr>
+          <w:b/>
+          <w:bCs/>
+          <w:lang w:val="es-ES"/>
+        </w:rPr>
+      </w:pPr>
+      <w:r>
+        <w:rPr>
+          <w:b/>
+          <w:bCs/>
+          <w:lang w:val="es-ES"/>
+        </w:rPr>
+        <w:t>ÍNDICE</w:t>
+      </w:r>
+      <w:r>
+        <w:rPr>
+          <w:b/>
+          <w:bCs/>
+          <w:lang w:val="es-ES"/>
+        </w:rPr>
+        <w:t xml:space="preserve"> (Provisional)</w:t>
+      </w:r>
+    </w:p>
+    <w:p>
+      <w:pPr>
+        <w:spacing w:line="360" w:lineRule="auto"/>
+        <w:rPr>
+          <w:b/>
+          <w:bCs/>
+          <w:lang w:val="es-ES"/>
+        </w:rPr>
+      </w:pPr>
+      <w:r>
+        <w:rPr>
+          <w:b/>
+          <w:bCs/>
+          <w:lang w:val="es-ES"/>
+        </w:rPr>
+        <w:t>1. INTRODUCCIÓN</w:t>
+      </w:r>
+    </w:p>
+    <w:p>
+      <w:pPr>
+        <w:spacing w:line="360" w:lineRule="auto"/>
+        <w:rPr>
+          <w:lang w:val="es-ES"/>
+        </w:rPr>
+      </w:pPr>
+      <w:r>
+        <w:rPr>
+          <w:lang w:val="es-ES"/>
+        </w:rPr>
+        <w:t>1.1. Presentación del proyecto</w:t>
+      </w:r>
+      <w:r>
+        <w:rPr>
+          <w:lang w:val="es-ES"/>
+        </w:rPr>
+        <w:t>…………………………………………………………………4</w:t>
+      </w:r>
+      <w:r>
+        <w:rPr>
+          <w:lang w:val="es-ES"/>
+        </w:rPr>
+        <w:br/>
+        <w:t>1.2. Motivación y justificación</w:t>
+      </w:r>
+      <w:bookmarkStart w:id="2" w:name="_Hlk197436892"/>
+      <w:r>
+        <w:rPr>
+          <w:lang w:val="es-ES"/>
+        </w:rPr>
+        <w:t>……………………………………………</w:t>
+      </w:r>
+      <w:bookmarkEnd w:id="2"/>
+      <w:r>
+        <w:rPr>
+          <w:lang w:val="es-ES"/>
+        </w:rPr>
+        <w:t>………………</w:t>
+      </w:r>
+      <w:proofErr w:type="gramStart"/>
+      <w:r>
+        <w:rPr>
+          <w:lang w:val="es-ES"/>
+        </w:rPr>
+        <w:t>…….</w:t>
+      </w:r>
+      <w:proofErr w:type="gramEnd"/>
+      <w:r>
+        <w:rPr>
+          <w:lang w:val="es-ES"/>
+        </w:rPr>
+        <w:t>.</w:t>
+      </w:r>
+      <w:r>
+        <w:rPr>
+          <w:lang w:val="es-ES"/>
+        </w:rPr>
+        <w:t>4</w:t>
+      </w:r>
+      <w:r>
+        <w:rPr>
+          <w:lang w:val="es-ES"/>
+        </w:rPr>
+        <w:br/>
+        <w:t>1.3. Objetivos generales y específicos</w:t>
+      </w:r>
+      <w:r>
+        <w:rPr>
+          <w:lang w:val="es-ES"/>
+        </w:rPr>
+        <w:t>……………………………………………</w:t>
+      </w:r>
+      <w:r>
+        <w:rPr>
+          <w:lang w:val="es-ES"/>
+        </w:rPr>
+        <w:t>……</w:t>
+      </w:r>
+      <w:proofErr w:type="gramStart"/>
+      <w:r>
+        <w:rPr>
+          <w:lang w:val="es-ES"/>
+        </w:rPr>
+        <w:t>…….</w:t>
+      </w:r>
+      <w:proofErr w:type="gramEnd"/>
+      <w:r>
+        <w:rPr>
+          <w:lang w:val="es-ES"/>
+        </w:rPr>
+        <w:t>.</w:t>
+      </w:r>
+      <w:r>
+        <w:rPr>
+          <w:lang w:val="es-ES"/>
+        </w:rPr>
+        <w:t>4</w:t>
+      </w:r>
+      <w:r>
+        <w:rPr>
+          <w:lang w:val="es-ES"/>
+        </w:rPr>
+        <w:br/>
+        <w:t>1.4. Metodología de desarrollo y herramientas utilizadas</w:t>
+      </w:r>
+      <w:r>
+        <w:rPr>
+          <w:lang w:val="es-ES"/>
+        </w:rPr>
+        <w:t>……………………………</w:t>
+      </w:r>
+      <w:proofErr w:type="gramStart"/>
+      <w:r>
+        <w:rPr>
+          <w:lang w:val="es-ES"/>
+        </w:rPr>
+        <w:t>…</w:t>
+      </w:r>
+      <w:r>
+        <w:rPr>
+          <w:lang w:val="es-ES"/>
+        </w:rPr>
+        <w:t>….</w:t>
+      </w:r>
+      <w:proofErr w:type="gramEnd"/>
+      <w:r>
+        <w:rPr>
+          <w:lang w:val="es-ES"/>
+        </w:rPr>
+        <w:t>.</w:t>
+      </w:r>
+      <w:r>
+        <w:rPr>
+          <w:lang w:val="es-ES"/>
+        </w:rPr>
+        <w:t>5</w:t>
+      </w:r>
+    </w:p>
+    <w:p>
+      <w:pPr>
+        <w:spacing w:line="360" w:lineRule="auto"/>
+        <w:rPr>
+          <w:b/>
+          <w:bCs/>
+          <w:lang w:val="es-ES"/>
+        </w:rPr>
+      </w:pPr>
+      <w:r>
+        <w:rPr>
+          <w:b/>
+          <w:bCs/>
+          <w:lang w:val="es-ES"/>
+        </w:rPr>
+        <w:t>2. PLANIFICACIÓN Y ANÁLISIS</w:t>
+      </w:r>
+    </w:p>
+    <w:p>
+      <w:pPr>
+        <w:spacing w:line="360" w:lineRule="auto"/>
+        <w:rPr>
+          <w:lang w:val="es-ES"/>
+        </w:rPr>
+      </w:pPr>
+      <w:r>
+        <w:rPr>
+          <w:lang w:val="es-ES"/>
+        </w:rPr>
+        <w:t>2.1. Definición del problema</w:t>
+      </w:r>
+      <w:r>
+        <w:rPr>
+          <w:lang w:val="es-ES"/>
+        </w:rPr>
+        <w:t>…………………………………………………………………</w:t>
+      </w:r>
+      <w:r>
+        <w:rPr>
+          <w:lang w:val="es-ES"/>
+        </w:rPr>
+        <w:t>…</w:t>
+      </w:r>
+      <w:r>
+        <w:rPr>
+          <w:lang w:val="es-ES"/>
+        </w:rPr>
+        <w:t>5</w:t>
+      </w:r>
+      <w:r>
+        <w:rPr>
+          <w:lang w:val="es-ES"/>
+        </w:rPr>
+        <w:br/>
+        <w:t>2.2. Requisitos del sistema</w:t>
+      </w:r>
+      <w:r>
+        <w:rPr>
+          <w:lang w:val="es-ES"/>
+        </w:rPr>
+        <w:t>………………………………………………………………</w:t>
+      </w:r>
+      <w:proofErr w:type="gramStart"/>
+      <w:r>
+        <w:rPr>
+          <w:lang w:val="es-ES"/>
+        </w:rPr>
+        <w:t>……</w:t>
+      </w:r>
+      <w:r>
+        <w:rPr>
+          <w:lang w:val="es-ES"/>
+        </w:rPr>
+        <w:t>.</w:t>
+      </w:r>
+      <w:proofErr w:type="gramEnd"/>
+      <w:r>
+        <w:rPr>
+          <w:lang w:val="es-ES"/>
+        </w:rPr>
+        <w:t>.</w:t>
+      </w:r>
+      <w:r>
+        <w:rPr>
+          <w:lang w:val="es-ES"/>
+        </w:rPr>
+        <w:t>5</w:t>
+      </w:r>
+      <w:r>
+        <w:rPr>
+          <w:lang w:val="es-ES"/>
+        </w:rPr>
+        <w:br/>
+        <w:t>2.2.1. Requisitos funcionales</w:t>
+      </w:r>
+      <w:r>
+        <w:rPr>
+          <w:lang w:val="es-ES"/>
+        </w:rPr>
+        <w:br/>
+        <w:t>2.2.2. Requisitos no funcionales</w:t>
+      </w:r>
+      <w:r>
+        <w:rPr>
+          <w:lang w:val="es-ES"/>
+        </w:rPr>
+        <w:br/>
+        <w:t>2.3. Análisis de viabilidad</w:t>
+      </w:r>
+      <w:r>
+        <w:rPr>
+          <w:lang w:val="es-ES"/>
+        </w:rPr>
+        <w:t>……………………………………………</w:t>
+      </w:r>
+      <w:r>
+        <w:rPr>
+          <w:lang w:val="es-ES"/>
+        </w:rPr>
+        <w:t>……………………</w:t>
+      </w:r>
+      <w:proofErr w:type="gramStart"/>
+      <w:r>
+        <w:rPr>
+          <w:lang w:val="es-ES"/>
+        </w:rPr>
+        <w:t>…….</w:t>
+      </w:r>
+      <w:proofErr w:type="gramEnd"/>
+      <w:r>
+        <w:rPr>
+          <w:lang w:val="es-ES"/>
+        </w:rPr>
+        <w:t>.</w:t>
+      </w:r>
+      <w:r>
+        <w:rPr>
+          <w:lang w:val="es-ES"/>
+        </w:rPr>
+        <w:t>6</w:t>
+      </w:r>
+      <w:r>
+        <w:rPr>
+          <w:lang w:val="es-ES"/>
+        </w:rPr>
+        <w:br/>
+        <w:t>2.3.1. Estudio de tecnología</w:t>
+      </w:r>
+      <w:r>
+        <w:rPr>
+          <w:lang w:val="es-ES"/>
+        </w:rPr>
+        <w:t>s</w:t>
+      </w:r>
+      <w:r>
+        <w:rPr>
+          <w:lang w:val="es-ES"/>
+        </w:rPr>
+        <w:br/>
+        <w:t>2.3.2. Recursos necesarios</w:t>
+      </w:r>
+      <w:r>
+        <w:rPr>
+          <w:lang w:val="es-ES"/>
+        </w:rPr>
+        <w:br/>
+        <w:t>2.3.3. Planificación temporal del desarrollo</w:t>
+      </w:r>
+    </w:p>
+    <w:p>
+      <w:pPr>
+        <w:spacing w:line="360" w:lineRule="auto"/>
+        <w:rPr>
+          <w:b/>
+          <w:bCs/>
+          <w:lang w:val="es-ES"/>
+        </w:rPr>
+      </w:pPr>
+      <w:r>
+        <w:rPr>
+          <w:b/>
+          <w:bCs/>
+          <w:lang w:val="es-ES"/>
+        </w:rPr>
+        <w:t>3. DISEÑO DE LA ARQUITECTURA DEL SISTEMA</w:t>
+      </w:r>
+    </w:p>
+    <w:p>
+      <w:pPr>
+        <w:spacing w:line="360" w:lineRule="auto"/>
+        <w:rPr>
+          <w:lang w:val="es-ES"/>
+        </w:rPr>
+      </w:pPr>
+      <w:r>
+        <w:rPr>
+          <w:lang w:val="es-ES"/>
+        </w:rPr>
+        <w:t>3.1. Modelo de arquitectura (cliente-servidor)</w:t>
+      </w:r>
+      <w:r>
+        <w:rPr>
+          <w:lang w:val="es-ES"/>
+        </w:rPr>
+        <w:t xml:space="preserve"> </w:t>
+      </w:r>
+      <w:r>
+        <w:rPr>
+          <w:lang w:val="es-ES"/>
+        </w:rPr>
+        <w:t>…………………………………………</w:t>
+      </w:r>
+      <w:proofErr w:type="gramStart"/>
+      <w:r>
+        <w:rPr>
+          <w:lang w:val="es-ES"/>
+        </w:rPr>
+        <w:t>…</w:t>
+      </w:r>
+      <w:r>
+        <w:rPr>
+          <w:lang w:val="es-ES"/>
+        </w:rPr>
+        <w:t>….</w:t>
+      </w:r>
+      <w:proofErr w:type="gramEnd"/>
+      <w:r>
+        <w:rPr>
+          <w:lang w:val="es-ES"/>
+        </w:rPr>
+        <w:t>.7</w:t>
+      </w:r>
+      <w:r>
+        <w:rPr>
+          <w:lang w:val="es-ES"/>
+        </w:rPr>
+        <w:br/>
+        <w:t>3.2. Diseño de la API REST</w:t>
+      </w:r>
+      <w:r>
+        <w:rPr>
+          <w:lang w:val="es-ES"/>
+        </w:rPr>
+        <w:t>……………………………………………</w:t>
+      </w:r>
+      <w:r>
+        <w:rPr>
+          <w:lang w:val="es-ES"/>
+        </w:rPr>
+        <w:t>………………</w:t>
+      </w:r>
+      <w:proofErr w:type="gramStart"/>
+      <w:r>
+        <w:rPr>
+          <w:lang w:val="es-ES"/>
+        </w:rPr>
+        <w:t>……</w:t>
+      </w:r>
+      <w:r>
+        <w:rPr>
+          <w:lang w:val="es-ES"/>
+        </w:rPr>
+        <w:t>.</w:t>
+      </w:r>
+      <w:proofErr w:type="gramEnd"/>
+      <w:r>
+        <w:rPr>
+          <w:lang w:val="es-ES"/>
+        </w:rPr>
+        <w:t>….7</w:t>
+      </w:r>
+      <w:r>
+        <w:rPr>
+          <w:lang w:val="es-ES"/>
+        </w:rPr>
+        <w:br/>
+        <w:t xml:space="preserve">3.2.1. Definición de </w:t>
+      </w:r>
+      <w:proofErr w:type="spellStart"/>
+      <w:r>
+        <w:rPr>
+          <w:lang w:val="es-ES"/>
+        </w:rPr>
+        <w:t>endpoints</w:t>
+      </w:r>
+      <w:proofErr w:type="spellEnd"/>
+      <w:r>
+        <w:rPr>
+          <w:lang w:val="es-ES"/>
+        </w:rPr>
+        <w:br/>
+        <w:t>3.2.2. Seguridad y autenticación (JWT, roles de usuario)</w:t>
+      </w:r>
+      <w:r>
+        <w:rPr>
+          <w:lang w:val="es-ES"/>
+        </w:rPr>
+        <w:t xml:space="preserve"> </w:t>
+      </w:r>
+      <w:r>
+        <w:rPr>
+          <w:lang w:val="es-ES"/>
+        </w:rPr>
+        <w:br/>
+        <w:t>3.3. Modelado de la base de datos</w:t>
+      </w:r>
+      <w:r>
+        <w:rPr>
+          <w:lang w:val="es-ES"/>
+        </w:rPr>
+        <w:t>……………………………………………</w:t>
+      </w:r>
+      <w:r>
+        <w:rPr>
+          <w:lang w:val="es-ES"/>
+        </w:rPr>
+        <w:t>…………</w:t>
+      </w:r>
+      <w:proofErr w:type="gramStart"/>
+      <w:r>
+        <w:rPr>
+          <w:lang w:val="es-ES"/>
+        </w:rPr>
+        <w:t>……</w:t>
+      </w:r>
+      <w:r>
+        <w:rPr>
+          <w:lang w:val="es-ES"/>
+        </w:rPr>
+        <w:t>.</w:t>
+      </w:r>
+      <w:proofErr w:type="gramEnd"/>
+      <w:r>
+        <w:rPr>
+          <w:lang w:val="es-ES"/>
+        </w:rPr>
+        <w:t>.</w:t>
+      </w:r>
+      <w:r>
+        <w:rPr>
+          <w:lang w:val="es-ES"/>
+        </w:rPr>
+        <w:t>8</w:t>
+      </w:r>
+      <w:r>
+        <w:rPr>
+          <w:lang w:val="es-ES"/>
+        </w:rPr>
+        <w:br/>
+        <w:t>3.3.1. Diagrama entidad-relación (ER)</w:t>
+      </w:r>
+      <w:r>
+        <w:rPr>
+          <w:lang w:val="es-ES"/>
+        </w:rPr>
+        <w:t xml:space="preserve"> </w:t>
+      </w:r>
+      <w:r>
+        <w:rPr>
+          <w:lang w:val="es-ES"/>
+        </w:rPr>
+        <w:br/>
+        <w:t>3.3.2. Estructura y normalización de tablas</w:t>
+      </w:r>
+      <w:r>
+        <w:rPr>
+          <w:lang w:val="es-ES"/>
+        </w:rPr>
+        <w:br/>
+        <w:t xml:space="preserve">3.4. Diseño del </w:t>
+      </w:r>
+      <w:proofErr w:type="spellStart"/>
+      <w:r>
+        <w:rPr>
+          <w:lang w:val="es-ES"/>
+        </w:rPr>
+        <w:t>frontend</w:t>
+      </w:r>
+      <w:proofErr w:type="spellEnd"/>
+      <w:r>
+        <w:rPr>
+          <w:lang w:val="es-ES"/>
+        </w:rPr>
+        <w:t>……………………………………………</w:t>
+      </w:r>
+      <w:r>
+        <w:rPr>
+          <w:lang w:val="es-ES"/>
+        </w:rPr>
+        <w:t>………………………</w:t>
+      </w:r>
+      <w:proofErr w:type="gramStart"/>
+      <w:r>
+        <w:rPr>
+          <w:lang w:val="es-ES"/>
+        </w:rPr>
+        <w:t>…….</w:t>
+      </w:r>
+      <w:proofErr w:type="gramEnd"/>
+      <w:r>
+        <w:rPr>
+          <w:lang w:val="es-ES"/>
+        </w:rPr>
+        <w:t>.</w:t>
+      </w:r>
+      <w:r>
+        <w:rPr>
+          <w:lang w:val="es-ES"/>
+        </w:rPr>
+        <w:t>9</w:t>
+      </w:r>
+    </w:p>
+    <w:p>
+      <w:pPr>
+        <w:spacing w:line="360" w:lineRule="auto"/>
+        <w:rPr>
+          <w:b/>
+          <w:bCs/>
+          <w:lang w:val="es-ES"/>
+        </w:rPr>
+      </w:pPr>
+      <w:r>
+        <w:rPr>
+          <w:b/>
+          <w:bCs/>
+          <w:lang w:val="es-ES"/>
+        </w:rPr>
+        <w:t>4. IMPLEMENTACIÓN DEL BACKEND</w:t>
+      </w:r>
+    </w:p>
+    <w:p>
+      <w:pPr>
+        <w:spacing w:line="360" w:lineRule="auto"/>
+        <w:rPr>
+          <w:lang w:val="es-ES"/>
+        </w:rPr>
+      </w:pPr>
+      <w:r>
+        <w:rPr>
+          <w:lang w:val="es-ES"/>
+        </w:rPr>
+        <w:t xml:space="preserve">4.1. Configuración del entorno y dependencias (Spring </w:t>
+      </w:r>
+      <w:proofErr w:type="spellStart"/>
+      <w:r>
+        <w:rPr>
+          <w:lang w:val="es-ES"/>
+        </w:rPr>
+        <w:t>Boot</w:t>
+      </w:r>
+      <w:proofErr w:type="spellEnd"/>
+      <w:r>
+        <w:rPr>
+          <w:lang w:val="es-ES"/>
+        </w:rPr>
+        <w:t xml:space="preserve">, </w:t>
+      </w:r>
+      <w:proofErr w:type="gramStart"/>
+      <w:r>
+        <w:rPr>
+          <w:lang w:val="es-ES"/>
+        </w:rPr>
+        <w:t>Maven)</w:t>
+      </w:r>
+      <w:r>
+        <w:rPr>
+          <w:lang w:val="es-ES"/>
+        </w:rPr>
+        <w:t>…</w:t>
+      </w:r>
+      <w:proofErr w:type="gramEnd"/>
+      <w:r>
+        <w:rPr>
+          <w:lang w:val="es-ES"/>
+        </w:rPr>
+        <w:t>…………</w:t>
+      </w:r>
+      <w:r>
+        <w:rPr>
+          <w:lang w:val="es-ES"/>
+        </w:rPr>
+        <w:t>………</w:t>
+      </w:r>
+      <w:r>
+        <w:rPr>
+          <w:lang w:val="es-ES"/>
+        </w:rPr>
+        <w:t>..10</w:t>
+      </w:r>
+      <w:r>
+        <w:rPr>
+          <w:lang w:val="es-ES"/>
+        </w:rPr>
+        <w:br/>
+        <w:t xml:space="preserve">4.2. Creación del modelo de datos en </w:t>
+      </w:r>
+      <w:proofErr w:type="spellStart"/>
+      <w:r>
+        <w:rPr>
+          <w:lang w:val="es-ES"/>
+        </w:rPr>
+        <w:t>MariaDB</w:t>
+      </w:r>
+      <w:proofErr w:type="spellEnd"/>
+      <w:r>
+        <w:rPr>
+          <w:lang w:val="es-ES"/>
+        </w:rPr>
+        <w:t>……………………………………</w:t>
+      </w:r>
+      <w:r>
+        <w:rPr>
+          <w:lang w:val="es-ES"/>
+        </w:rPr>
+        <w:t>……</w:t>
+      </w:r>
+      <w:proofErr w:type="gramStart"/>
+      <w:r>
+        <w:rPr>
+          <w:lang w:val="es-ES"/>
+        </w:rPr>
+        <w:t>…….</w:t>
+      </w:r>
+      <w:proofErr w:type="gramEnd"/>
+      <w:r>
+        <w:rPr>
+          <w:lang w:val="es-ES"/>
+        </w:rPr>
+        <w:t>10</w:t>
+      </w:r>
+      <w:r>
+        <w:rPr>
+          <w:lang w:val="es-ES"/>
+        </w:rPr>
+        <w:br/>
+        <w:t>4.3. Implementación de controladores y servicios</w:t>
+      </w:r>
+      <w:r>
+        <w:rPr>
+          <w:lang w:val="es-ES"/>
+        </w:rPr>
+        <w:t>……………………………………</w:t>
+      </w:r>
+      <w:r>
+        <w:rPr>
+          <w:lang w:val="es-ES"/>
+        </w:rPr>
+        <w:t>…</w:t>
+      </w:r>
+      <w:proofErr w:type="gramStart"/>
+      <w:r>
+        <w:rPr>
+          <w:lang w:val="es-ES"/>
+        </w:rPr>
+        <w:t>…….</w:t>
+      </w:r>
+      <w:proofErr w:type="gramEnd"/>
+      <w:r>
+        <w:rPr>
+          <w:lang w:val="es-ES"/>
+        </w:rPr>
+        <w:t>.</w:t>
+      </w:r>
+      <w:r>
+        <w:rPr>
+          <w:lang w:val="es-ES"/>
+        </w:rPr>
+        <w:t>11</w:t>
+      </w:r>
+      <w:r>
+        <w:rPr>
+          <w:lang w:val="es-ES"/>
+        </w:rPr>
+        <w:br/>
+        <w:t>4.4. Seguridad y autenticación con Spring Security y JWT</w:t>
+      </w:r>
+      <w:r>
+        <w:rPr>
+          <w:lang w:val="es-ES"/>
+        </w:rPr>
+        <w:t>…………………………………</w:t>
+      </w:r>
+      <w:r>
+        <w:rPr>
+          <w:lang w:val="es-ES"/>
+        </w:rPr>
+        <w:t>...14</w:t>
+      </w:r>
+      <w:r>
+        <w:rPr>
+          <w:lang w:val="es-ES"/>
+        </w:rPr>
+        <w:br/>
+        <w:t>4.5. Gestión de reservas y usuarios</w:t>
+      </w:r>
+      <w:r>
+        <w:rPr>
+          <w:lang w:val="es-ES"/>
+        </w:rPr>
+        <w:t>………………………………………………………</w:t>
+      </w:r>
+      <w:proofErr w:type="gramStart"/>
+      <w:r>
+        <w:rPr>
+          <w:lang w:val="es-ES"/>
+        </w:rPr>
+        <w:t>……</w:t>
+      </w:r>
+      <w:r>
+        <w:rPr>
+          <w:lang w:val="es-ES"/>
+        </w:rPr>
+        <w:t>.</w:t>
+      </w:r>
+      <w:proofErr w:type="gramEnd"/>
+      <w:r>
+        <w:rPr>
+          <w:lang w:val="es-ES"/>
+        </w:rPr>
+        <w:t>.</w:t>
+      </w:r>
+      <w:r>
+        <w:rPr>
+          <w:lang w:val="es-ES"/>
+        </w:rPr>
+        <w:br/>
+        <w:t>4.6. Envío de correos electrónicos con notificaciones</w:t>
+      </w:r>
+      <w:r>
+        <w:rPr>
+          <w:lang w:val="es-ES"/>
+        </w:rPr>
+        <w:t>…………………………………………</w:t>
+      </w:r>
+      <w:r>
+        <w:rPr>
+          <w:lang w:val="es-ES"/>
+        </w:rPr>
+        <w:br/>
+        <w:t>4.7. Generación de informes y estadísticas</w:t>
+      </w:r>
+      <w:r>
+        <w:rPr>
+          <w:lang w:val="es-ES"/>
+        </w:rPr>
+        <w:t>…………………………………………………….</w:t>
+      </w:r>
+    </w:p>
+    <w:p>
+      <w:pPr>
+        <w:spacing w:line="360" w:lineRule="auto"/>
+        <w:rPr>
+          <w:lang w:val="es-ES"/>
+        </w:rPr>
+      </w:pPr>
+    </w:p>
+    <w:p>
+      <w:pPr>
+        <w:spacing w:line="360" w:lineRule="auto"/>
+        <w:rPr>
+          <w:lang w:val="es-ES"/>
+        </w:rPr>
+      </w:pPr>
+    </w:p>
+    <w:p>
+      <w:pPr>
+        <w:spacing w:line="360" w:lineRule="auto"/>
+        <w:rPr>
+          <w:lang w:val="es-ES"/>
+        </w:rPr>
+      </w:pPr>
+    </w:p>
+    <w:p>
+      <w:pPr>
+        <w:spacing w:line="360" w:lineRule="auto"/>
+        <w:rPr>
+          <w:lang w:val="es-ES"/>
+        </w:rPr>
+      </w:pPr>
+    </w:p>
+    <w:p>
+      <w:pPr>
+        <w:spacing w:line="360" w:lineRule="auto"/>
+        <w:rPr>
+          <w:b/>
+          <w:bCs/>
+          <w:lang w:val="es-ES"/>
+        </w:rPr>
+      </w:pPr>
+      <w:r>
+        <w:rPr>
+          <w:b/>
+          <w:bCs/>
+          <w:lang w:val="es-ES"/>
+        </w:rPr>
+        <w:lastRenderedPageBreak/>
+        <w:t>5. IMPLEMENTACIÓN DEL FRONTEND</w:t>
+      </w:r>
+    </w:p>
+    <w:p>
+      <w:pPr>
+        <w:spacing w:line="360" w:lineRule="auto"/>
+        <w:rPr>
+          <w:lang w:val="es-ES"/>
+        </w:rPr>
+      </w:pPr>
+      <w:r>
+        <w:rPr>
+          <w:lang w:val="es-ES"/>
+        </w:rPr>
+        <w:t>5.1. Configuración del entorno y dependencias (</w:t>
+      </w:r>
+      <w:proofErr w:type="spellStart"/>
+      <w:r>
+        <w:rPr>
+          <w:lang w:val="es-ES"/>
+        </w:rPr>
+        <w:t>React</w:t>
+      </w:r>
+      <w:proofErr w:type="spellEnd"/>
+      <w:r>
+        <w:rPr>
+          <w:lang w:val="es-ES"/>
+        </w:rPr>
+        <w:t>)</w:t>
+      </w:r>
+      <w:r>
+        <w:rPr>
+          <w:lang w:val="es-ES"/>
+        </w:rPr>
+        <w:t xml:space="preserve"> </w:t>
+      </w:r>
+      <w:r>
+        <w:rPr>
+          <w:lang w:val="es-ES"/>
+        </w:rPr>
+        <w:t>………………………………………</w:t>
+      </w:r>
+      <w:r>
+        <w:rPr>
+          <w:lang w:val="es-ES"/>
+        </w:rPr>
+        <w:br/>
+        <w:t>5.2. Desarrollo de la estructura de componentes</w:t>
+      </w:r>
+      <w:r>
+        <w:rPr>
+          <w:lang w:val="es-ES"/>
+        </w:rPr>
+        <w:t>…………………………………………</w:t>
+      </w:r>
+      <w:proofErr w:type="gramStart"/>
+      <w:r>
+        <w:rPr>
+          <w:lang w:val="es-ES"/>
+        </w:rPr>
+        <w:t>…….</w:t>
+      </w:r>
+      <w:proofErr w:type="gramEnd"/>
+      <w:r>
+        <w:rPr>
+          <w:lang w:val="es-ES"/>
+        </w:rPr>
+        <w:br/>
+        <w:t>5.3. Conexión con la API REST</w:t>
+      </w:r>
+      <w:r>
+        <w:rPr>
+          <w:lang w:val="es-ES"/>
+        </w:rPr>
+        <w:t>…………………………………………………………………</w:t>
+      </w:r>
+      <w:r>
+        <w:rPr>
+          <w:lang w:val="es-ES"/>
+        </w:rPr>
+        <w:br/>
+        <w:t>5.4. Gestión de sesiones y autenticación</w:t>
+      </w:r>
+      <w:r>
+        <w:rPr>
+          <w:lang w:val="es-ES"/>
+        </w:rPr>
+        <w:t>………………………………………………………</w:t>
+      </w:r>
+      <w:r>
+        <w:rPr>
+          <w:lang w:val="es-ES"/>
+        </w:rPr>
+        <w:br/>
+        <w:t>5.5. Diseño de las vistas y experiencia de usuario</w:t>
+      </w:r>
+      <w:r>
+        <w:rPr>
+          <w:lang w:val="es-ES"/>
+        </w:rPr>
+        <w:t>………………………………………</w:t>
+      </w:r>
+      <w:proofErr w:type="gramStart"/>
+      <w:r>
+        <w:rPr>
+          <w:lang w:val="es-ES"/>
+        </w:rPr>
+        <w:t>…….</w:t>
+      </w:r>
+      <w:proofErr w:type="gramEnd"/>
+      <w:r>
+        <w:rPr>
+          <w:lang w:val="es-ES"/>
+        </w:rPr>
+        <w:t>.</w:t>
+      </w:r>
+      <w:r>
+        <w:rPr>
+          <w:lang w:val="es-ES"/>
+        </w:rPr>
+        <w:br/>
+        <w:t>5.6. Implementación de funcionalidades principales</w:t>
+      </w:r>
+      <w:r>
+        <w:rPr>
+          <w:lang w:val="es-ES"/>
+        </w:rPr>
+        <w:t>……………………………………………88</w:t>
+      </w:r>
+      <w:r>
+        <w:rPr>
+          <w:lang w:val="es-ES"/>
+        </w:rPr>
+        <w:br/>
+        <w:t>5.6.1. Consulta de disponibilidad y reservas</w:t>
+      </w:r>
+      <w:r>
+        <w:rPr>
+          <w:lang w:val="es-ES"/>
+        </w:rPr>
+        <w:t>………………………………………………</w:t>
+      </w:r>
+      <w:proofErr w:type="gramStart"/>
+      <w:r>
+        <w:rPr>
+          <w:lang w:val="es-ES"/>
+        </w:rPr>
+        <w:t>…….</w:t>
+      </w:r>
+      <w:proofErr w:type="gramEnd"/>
+      <w:r>
+        <w:rPr>
+          <w:lang w:val="es-ES"/>
+        </w:rPr>
+        <w:t>.88</w:t>
+      </w:r>
+      <w:r>
+        <w:rPr>
+          <w:lang w:val="es-ES"/>
+        </w:rPr>
+        <w:br/>
+        <w:t>5.6.2. Sistema de fidelización (puntos y recompensas)</w:t>
+      </w:r>
+      <w:r>
+        <w:rPr>
+          <w:lang w:val="es-ES"/>
+        </w:rPr>
+        <w:t xml:space="preserve"> </w:t>
+      </w:r>
+      <w:r>
+        <w:rPr>
+          <w:lang w:val="es-ES"/>
+        </w:rPr>
+        <w:t>………………………………………88</w:t>
+      </w:r>
+      <w:r>
+        <w:rPr>
+          <w:lang w:val="es-ES"/>
+        </w:rPr>
+        <w:br/>
+        <w:t>5.6.3. Gestión de reservas y cancelaciones</w:t>
+      </w:r>
+      <w:r>
+        <w:rPr>
+          <w:lang w:val="es-ES"/>
+        </w:rPr>
+        <w:t>………………………………………………</w:t>
+      </w:r>
+      <w:proofErr w:type="gramStart"/>
+      <w:r>
+        <w:rPr>
+          <w:lang w:val="es-ES"/>
+        </w:rPr>
+        <w:t>…….</w:t>
+      </w:r>
+      <w:proofErr w:type="gramEnd"/>
+      <w:r>
+        <w:rPr>
+          <w:lang w:val="es-ES"/>
+        </w:rPr>
+        <w:t>88</w:t>
+      </w:r>
+    </w:p>
+    <w:p>
+      <w:pPr>
+        <w:spacing w:line="360" w:lineRule="auto"/>
+        <w:rPr>
+          <w:b/>
+          <w:bCs/>
+          <w:lang w:val="es-ES"/>
+        </w:rPr>
+      </w:pPr>
+      <w:r>
+        <w:rPr>
+          <w:b/>
+          <w:bCs/>
+          <w:lang w:val="es-ES"/>
+        </w:rPr>
+        <w:t>6. PRUEBAS Y DEPURACIÓN</w:t>
+      </w:r>
+    </w:p>
+    <w:p>
+      <w:pPr>
+        <w:spacing w:line="360" w:lineRule="auto"/>
+        <w:rPr>
+          <w:lang w:val="es-ES"/>
+        </w:rPr>
+      </w:pPr>
+      <w:r>
+        <w:rPr>
+          <w:lang w:val="es-ES"/>
+        </w:rPr>
+        <w:t>6.1. Pruebas unitarias (</w:t>
+      </w:r>
+      <w:proofErr w:type="spellStart"/>
+      <w:r>
+        <w:rPr>
+          <w:lang w:val="es-ES"/>
+        </w:rPr>
+        <w:t>JUnit</w:t>
+      </w:r>
+      <w:proofErr w:type="spellEnd"/>
+      <w:r>
+        <w:rPr>
+          <w:lang w:val="es-ES"/>
+        </w:rPr>
+        <w:t>)</w:t>
+      </w:r>
+      <w:r>
+        <w:rPr>
+          <w:lang w:val="es-ES"/>
+        </w:rPr>
+        <w:t xml:space="preserve"> </w:t>
+      </w:r>
+      <w:r>
+        <w:rPr>
+          <w:lang w:val="es-ES"/>
+        </w:rPr>
+        <w:t>………………………………………………………………</w:t>
+      </w:r>
+      <w:proofErr w:type="gramStart"/>
+      <w:r>
+        <w:rPr>
+          <w:lang w:val="es-ES"/>
+        </w:rPr>
+        <w:t>…….</w:t>
+      </w:r>
+      <w:proofErr w:type="gramEnd"/>
+      <w:r>
+        <w:rPr>
+          <w:lang w:val="es-ES"/>
+        </w:rPr>
+        <w:t>.88</w:t>
+      </w:r>
+      <w:r>
+        <w:rPr>
+          <w:lang w:val="es-ES"/>
+        </w:rPr>
+        <w:br/>
+        <w:t>6.2. Pruebas de integración (</w:t>
+      </w:r>
+      <w:proofErr w:type="spellStart"/>
+      <w:r>
+        <w:rPr>
+          <w:lang w:val="es-ES"/>
+        </w:rPr>
+        <w:t>Postman</w:t>
+      </w:r>
+      <w:proofErr w:type="spellEnd"/>
+      <w:r>
+        <w:rPr>
+          <w:lang w:val="es-ES"/>
+        </w:rPr>
+        <w:t xml:space="preserve">, </w:t>
+      </w:r>
+      <w:proofErr w:type="spellStart"/>
+      <w:r>
+        <w:rPr>
+          <w:lang w:val="es-ES"/>
+        </w:rPr>
+        <w:t>Swagger</w:t>
+      </w:r>
+      <w:proofErr w:type="spellEnd"/>
+      <w:r>
+        <w:rPr>
+          <w:lang w:val="es-ES"/>
+        </w:rPr>
+        <w:t>)</w:t>
+      </w:r>
+      <w:r>
+        <w:rPr>
+          <w:lang w:val="es-ES"/>
+        </w:rPr>
+        <w:t xml:space="preserve"> </w:t>
+      </w:r>
+      <w:r>
+        <w:rPr>
+          <w:lang w:val="es-ES"/>
+        </w:rPr>
+        <w:t>………………………………………………88</w:t>
+      </w:r>
+      <w:r>
+        <w:rPr>
+          <w:lang w:val="es-ES"/>
+        </w:rPr>
+        <w:br/>
+        <w:t>6.3. Pruebas de carga y rendimiento</w:t>
+      </w:r>
+      <w:r>
+        <w:rPr>
+          <w:lang w:val="es-ES"/>
+        </w:rPr>
+        <w:t>………………………………………………………</w:t>
+      </w:r>
+      <w:proofErr w:type="gramStart"/>
+      <w:r>
+        <w:rPr>
+          <w:lang w:val="es-ES"/>
+        </w:rPr>
+        <w:t>…….</w:t>
+      </w:r>
+      <w:proofErr w:type="gramEnd"/>
+      <w:r>
+        <w:rPr>
+          <w:lang w:val="es-ES"/>
+        </w:rPr>
+        <w:t>.88</w:t>
+      </w:r>
+      <w:r>
+        <w:rPr>
+          <w:lang w:val="es-ES"/>
+        </w:rPr>
+        <w:br/>
+        <w:t>6.4. Pruebas de usabilidad y accesibilidad</w:t>
+      </w:r>
+      <w:r>
+        <w:rPr>
+          <w:lang w:val="es-ES"/>
+        </w:rPr>
+        <w:t>………………………………………………………88</w:t>
+      </w:r>
+      <w:r>
+        <w:rPr>
+          <w:lang w:val="es-ES"/>
+        </w:rPr>
+        <w:br/>
+        <w:t>6.5. Estrategias de depuración y resolución de errores</w:t>
+      </w:r>
+      <w:r>
+        <w:rPr>
+          <w:lang w:val="es-ES"/>
+        </w:rPr>
+        <w:t>…………………………………</w:t>
+      </w:r>
+      <w:proofErr w:type="gramStart"/>
+      <w:r>
+        <w:rPr>
+          <w:lang w:val="es-ES"/>
+        </w:rPr>
+        <w:t>…….</w:t>
+      </w:r>
+      <w:proofErr w:type="gramEnd"/>
+      <w:r>
+        <w:rPr>
+          <w:lang w:val="es-ES"/>
+        </w:rPr>
+        <w:t>.88</w:t>
+      </w:r>
+    </w:p>
+    <w:p>
+      <w:pPr>
+        <w:spacing w:line="360" w:lineRule="auto"/>
+        <w:rPr>
+          <w:b/>
+          <w:bCs/>
+          <w:lang w:val="es-ES"/>
+        </w:rPr>
+      </w:pPr>
+      <w:r>
+        <w:rPr>
+          <w:b/>
+          <w:bCs/>
+          <w:lang w:val="es-ES"/>
+        </w:rPr>
+        <w:t>7. DESPLIEGUE Y MANTENIMIENTO</w:t>
+      </w:r>
+    </w:p>
+    <w:p>
+      <w:pPr>
+        <w:spacing w:line="360" w:lineRule="auto"/>
+        <w:rPr>
+          <w:lang w:val="es-ES"/>
+        </w:rPr>
+      </w:pPr>
+      <w:r>
+        <w:rPr>
+          <w:lang w:val="es-ES"/>
+        </w:rPr>
+        <w:t xml:space="preserve">7.1. </w:t>
+      </w:r>
+      <w:proofErr w:type="spellStart"/>
+      <w:r>
+        <w:rPr>
+          <w:lang w:val="es-ES"/>
+        </w:rPr>
+        <w:t>Contenedorización</w:t>
+      </w:r>
+      <w:proofErr w:type="spellEnd"/>
+      <w:r>
+        <w:rPr>
+          <w:lang w:val="es-ES"/>
+        </w:rPr>
+        <w:t xml:space="preserve"> con Docker</w:t>
+      </w:r>
+      <w:r>
+        <w:rPr>
+          <w:lang w:val="es-ES"/>
+        </w:rPr>
+        <w:t>………………………………………………………………88</w:t>
+      </w:r>
+      <w:r>
+        <w:rPr>
+          <w:lang w:val="es-ES"/>
+        </w:rPr>
+        <w:br/>
+        <w:t>7.2. Despliegue en servidores y configuración</w:t>
+      </w:r>
+      <w:r>
+        <w:rPr>
+          <w:lang w:val="es-ES"/>
+        </w:rPr>
+        <w:t>……………………………………………</w:t>
+      </w:r>
+      <w:proofErr w:type="gramStart"/>
+      <w:r>
+        <w:rPr>
+          <w:lang w:val="es-ES"/>
+        </w:rPr>
+        <w:t>…….</w:t>
+      </w:r>
+      <w:proofErr w:type="gramEnd"/>
+      <w:r>
+        <w:rPr>
+          <w:lang w:val="es-ES"/>
+        </w:rPr>
+        <w:t>.88</w:t>
+      </w:r>
+      <w:r>
+        <w:rPr>
+          <w:lang w:val="es-ES"/>
+        </w:rPr>
+        <w:br/>
+        <w:t>7.3. Monitorización y gestión de logs</w:t>
+      </w:r>
+      <w:r>
+        <w:rPr>
+          <w:lang w:val="es-ES"/>
+        </w:rPr>
+        <w:t>………………………………………………………</w:t>
+      </w:r>
+      <w:proofErr w:type="gramStart"/>
+      <w:r>
+        <w:rPr>
+          <w:lang w:val="es-ES"/>
+        </w:rPr>
+        <w:t>…….</w:t>
+      </w:r>
+      <w:proofErr w:type="gramEnd"/>
+      <w:r>
+        <w:rPr>
+          <w:lang w:val="es-ES"/>
+        </w:rPr>
+        <w:t>.88</w:t>
+      </w:r>
+      <w:r>
+        <w:rPr>
+          <w:lang w:val="es-ES"/>
+        </w:rPr>
+        <w:br/>
+        <w:t>7.4. Estrategia de mantenimiento y actualizaciones</w:t>
+      </w:r>
+      <w:r>
+        <w:rPr>
+          <w:lang w:val="es-ES"/>
+        </w:rPr>
+        <w:t>……………………………………………88</w:t>
+      </w:r>
+    </w:p>
+    <w:p>
+      <w:pPr>
+        <w:spacing w:line="360" w:lineRule="auto"/>
+        <w:rPr>
+          <w:b/>
+          <w:bCs/>
+          <w:lang w:val="es-ES"/>
+        </w:rPr>
+      </w:pPr>
+      <w:r>
+        <w:rPr>
+          <w:b/>
+          <w:bCs/>
+          <w:lang w:val="es-ES"/>
+        </w:rPr>
+        <w:t>8. RESULTADOS Y CONCLUSIONES</w:t>
+      </w:r>
+    </w:p>
+    <w:p>
+      <w:pPr>
+        <w:spacing w:line="360" w:lineRule="auto"/>
+        <w:rPr>
+          <w:lang w:val="es-ES"/>
+        </w:rPr>
+      </w:pPr>
+      <w:r>
+        <w:rPr>
+          <w:lang w:val="es-ES"/>
+        </w:rPr>
+        <w:t>8.1. Comparación entre objetivos iniciales y resultados obtenidos</w:t>
+      </w:r>
+      <w:r>
+        <w:rPr>
+          <w:lang w:val="es-ES"/>
+        </w:rPr>
+        <w:t>……………………………88</w:t>
+      </w:r>
+      <w:r>
+        <w:rPr>
+          <w:lang w:val="es-ES"/>
+        </w:rPr>
+        <w:br/>
+        <w:t>8.2. Problemas encontrados y soluciones aplicadas</w:t>
+      </w:r>
+      <w:r>
+        <w:rPr>
+          <w:lang w:val="es-ES"/>
+        </w:rPr>
+        <w:t>……………………………………………88</w:t>
+      </w:r>
+      <w:r>
+        <w:rPr>
+          <w:lang w:val="es-ES"/>
+        </w:rPr>
+        <w:br/>
+        <w:t>8.3. Valoración del rendimiento del sistema</w:t>
+      </w:r>
+      <w:r>
+        <w:rPr>
+          <w:lang w:val="es-ES"/>
+        </w:rPr>
+        <w:t>………………………………………………</w:t>
+      </w:r>
+      <w:proofErr w:type="gramStart"/>
+      <w:r>
+        <w:rPr>
+          <w:lang w:val="es-ES"/>
+        </w:rPr>
+        <w:t>…….</w:t>
+      </w:r>
+      <w:proofErr w:type="gramEnd"/>
+      <w:r>
+        <w:rPr>
+          <w:lang w:val="es-ES"/>
+        </w:rPr>
+        <w:t>.88</w:t>
+      </w:r>
+      <w:r>
+        <w:rPr>
+          <w:lang w:val="es-ES"/>
+        </w:rPr>
+        <w:br/>
+        <w:t>8.4. Posibles mejoras y ampliaciones futuras</w:t>
+      </w:r>
+      <w:r>
+        <w:rPr>
+          <w:lang w:val="es-ES"/>
+        </w:rPr>
+        <w:t>……………………………………………………88</w:t>
+      </w:r>
+    </w:p>
+    <w:p>
+      <w:pPr>
+        <w:spacing w:line="360" w:lineRule="auto"/>
+        <w:rPr>
+          <w:b/>
+          <w:bCs/>
+          <w:lang w:val="es-ES"/>
+        </w:rPr>
+      </w:pPr>
+      <w:r>
+        <w:rPr>
+          <w:b/>
+          <w:bCs/>
+          <w:lang w:val="es-ES"/>
+        </w:rPr>
+        <w:t>9. BIBLIOGRAFÍA Y REFERENCIAS</w:t>
+      </w:r>
+    </w:p>
+    <w:p>
+      <w:pPr>
+        <w:spacing w:line="360" w:lineRule="auto"/>
+        <w:rPr>
+          <w:b/>
+          <w:bCs/>
+          <w:lang w:val="es-ES"/>
+        </w:rPr>
+      </w:pPr>
+      <w:r>
+        <w:rPr>
+          <w:b/>
+          <w:bCs/>
+          <w:lang w:val="es-ES"/>
+        </w:rPr>
+        <w:t>10. ANEXOS</w:t>
+      </w:r>
+    </w:p>
+    <w:p>
+      <w:pPr>
+        <w:spacing w:line="360" w:lineRule="auto"/>
+        <w:rPr>
+          <w:lang w:val="es-ES"/>
+        </w:rPr>
+      </w:pPr>
+      <w:r>
+        <w:rPr>
+          <w:lang w:val="es-ES"/>
+        </w:rPr>
+        <w:t>10.1. Código fuente relevante</w:t>
+      </w:r>
+      <w:r>
+        <w:rPr>
+          <w:lang w:val="es-ES"/>
+        </w:rPr>
+        <w:t>………………………………………………………………</w:t>
+      </w:r>
+      <w:proofErr w:type="gramStart"/>
+      <w:r>
+        <w:rPr>
+          <w:lang w:val="es-ES"/>
+        </w:rPr>
+        <w:t>…….</w:t>
+      </w:r>
+      <w:proofErr w:type="gramEnd"/>
+      <w:r>
+        <w:rPr>
+          <w:lang w:val="es-ES"/>
+        </w:rPr>
+        <w:t>88</w:t>
+      </w:r>
+      <w:r>
+        <w:rPr>
+          <w:lang w:val="es-ES"/>
+        </w:rPr>
+        <w:br/>
+        <w:t>10.2. Documentación técnica de la API (</w:t>
+      </w:r>
+      <w:proofErr w:type="spellStart"/>
+      <w:r>
+        <w:rPr>
+          <w:lang w:val="es-ES"/>
+        </w:rPr>
+        <w:t>Swagger</w:t>
+      </w:r>
+      <w:proofErr w:type="spellEnd"/>
+      <w:r>
+        <w:rPr>
+          <w:lang w:val="es-ES"/>
+        </w:rPr>
+        <w:t>)</w:t>
+      </w:r>
+      <w:r>
+        <w:rPr>
+          <w:lang w:val="es-ES"/>
+        </w:rPr>
+        <w:t xml:space="preserve"> </w:t>
+      </w:r>
+      <w:r>
+        <w:rPr>
+          <w:lang w:val="es-ES"/>
+        </w:rPr>
+        <w:t>……………………………………………88</w:t>
+      </w:r>
+      <w:r>
+        <w:rPr>
+          <w:lang w:val="es-ES"/>
+        </w:rPr>
+        <w:br/>
+        <w:t>10.3. Manual de usuario y administrador</w:t>
+      </w:r>
+      <w:r>
+        <w:rPr>
+          <w:lang w:val="es-ES"/>
+        </w:rPr>
+        <w:t>…………………………………………………</w:t>
+      </w:r>
+      <w:proofErr w:type="gramStart"/>
+      <w:r>
+        <w:rPr>
+          <w:lang w:val="es-ES"/>
+        </w:rPr>
+        <w:t>…….</w:t>
+      </w:r>
+      <w:proofErr w:type="gramEnd"/>
+      <w:r>
+        <w:rPr>
+          <w:lang w:val="es-ES"/>
+        </w:rPr>
+        <w:t>88</w:t>
+      </w:r>
+      <w:r>
+        <w:rPr>
+          <w:lang w:val="es-ES"/>
+        </w:rPr>
+        <w:br/>
+        <w:t>10.4. Planificación temporal detallada</w:t>
+      </w:r>
+      <w:r>
+        <w:rPr>
+          <w:lang w:val="es-ES"/>
+        </w:rPr>
+        <w:t>……………………………………………………</w:t>
+      </w:r>
+      <w:proofErr w:type="gramStart"/>
+      <w:r>
+        <w:rPr>
+          <w:lang w:val="es-ES"/>
+        </w:rPr>
+        <w:t>…….</w:t>
+      </w:r>
+      <w:proofErr w:type="gramEnd"/>
+      <w:r>
+        <w:rPr>
+          <w:lang w:val="es-ES"/>
+        </w:rPr>
+        <w:t>88</w:t>
+      </w:r>
+    </w:p>
     <w:p/>
     <w:p/>
     <w:p/>
@@ -88,1640 +1723,6 @@
     <w:p/>
     <w:p/>
     <w:p>
-      <w:pPr>
-        <w:spacing w:line="360" w:lineRule="auto"/>
-        <w:rPr>
-          <w:b/>
-          <w:bCs/>
-          <w:lang w:val="es-ES"/>
-        </w:rPr>
-      </w:pPr>
-      <w:r>
-        <w:rPr>
-          <w:b/>
-          <w:bCs/>
-          <w:lang w:val="es-ES"/>
-        </w:rPr>
-        <w:t>ÍNDICE</w:t>
-      </w:r>
-      <w:r>
-        <w:rPr>
-          <w:b/>
-          <w:bCs/>
-          <w:lang w:val="es-ES"/>
-        </w:rPr>
-        <w:t xml:space="preserve"> (Provisional)</w:t>
-      </w:r>
-    </w:p>
-    <w:p>
-      <w:pPr>
-        <w:spacing w:line="360" w:lineRule="auto"/>
-        <w:rPr>
-          <w:b/>
-          <w:bCs/>
-          <w:lang w:val="es-ES"/>
-        </w:rPr>
-      </w:pPr>
-      <w:r>
-        <w:rPr>
-          <w:b/>
-          <w:bCs/>
-          <w:lang w:val="es-ES"/>
-        </w:rPr>
-        <w:t>1. INTRODUCCIÓN</w:t>
-      </w:r>
-    </w:p>
-    <w:p>
-      <w:pPr>
-        <w:spacing w:line="360" w:lineRule="auto"/>
-        <w:rPr>
-          <w:lang w:val="es-ES"/>
-        </w:rPr>
-      </w:pPr>
-      <w:r>
-        <w:rPr>
-          <w:lang w:val="es-ES"/>
-        </w:rPr>
-        <w:t>1.1. Presentación del proyecto</w:t>
-      </w:r>
-      <w:r>
-        <w:rPr>
-          <w:lang w:val="es-ES"/>
-        </w:rPr>
-        <w:t>…………………………………………………………………4</w:t>
-      </w:r>
-      <w:r>
-        <w:rPr>
-          <w:lang w:val="es-ES"/>
-        </w:rPr>
-        <w:br/>
-        <w:t>1.2. Motivación y justificación</w:t>
-      </w:r>
-      <w:bookmarkStart w:id="2" w:name="_Hlk197436892"/>
-      <w:r>
-        <w:rPr>
-          <w:lang w:val="es-ES"/>
-        </w:rPr>
-        <w:t>……………………………………………</w:t>
-      </w:r>
-      <w:bookmarkEnd w:id="2"/>
-      <w:r>
-        <w:rPr>
-          <w:lang w:val="es-ES"/>
-        </w:rPr>
-        <w:t>………………</w:t>
-      </w:r>
-      <w:proofErr w:type="gramStart"/>
-      <w:r>
-        <w:rPr>
-          <w:lang w:val="es-ES"/>
-        </w:rPr>
-        <w:t>…….</w:t>
-      </w:r>
-      <w:proofErr w:type="gramEnd"/>
-      <w:r>
-        <w:rPr>
-          <w:lang w:val="es-ES"/>
-        </w:rPr>
-        <w:t>.</w:t>
-      </w:r>
-      <w:r>
-        <w:rPr>
-          <w:lang w:val="es-ES"/>
-        </w:rPr>
-        <w:t>4</w:t>
-      </w:r>
-      <w:r>
-        <w:rPr>
-          <w:lang w:val="es-ES"/>
-        </w:rPr>
-        <w:br/>
-        <w:t>1.3. Objetivos generales y específicos</w:t>
-      </w:r>
-      <w:r>
-        <w:rPr>
-          <w:lang w:val="es-ES"/>
-        </w:rPr>
-        <w:t>……………………………………………</w:t>
-      </w:r>
-      <w:r>
-        <w:rPr>
-          <w:lang w:val="es-ES"/>
-        </w:rPr>
-        <w:t>……</w:t>
-      </w:r>
-      <w:proofErr w:type="gramStart"/>
-      <w:r>
-        <w:rPr>
-          <w:lang w:val="es-ES"/>
-        </w:rPr>
-        <w:t>…….</w:t>
-      </w:r>
-      <w:proofErr w:type="gramEnd"/>
-      <w:r>
-        <w:rPr>
-          <w:lang w:val="es-ES"/>
-        </w:rPr>
-        <w:t>.</w:t>
-      </w:r>
-      <w:r>
-        <w:rPr>
-          <w:lang w:val="es-ES"/>
-        </w:rPr>
-        <w:t>4</w:t>
-      </w:r>
-      <w:r>
-        <w:rPr>
-          <w:lang w:val="es-ES"/>
-        </w:rPr>
-        <w:br/>
-        <w:t>1.4. Metodología de desarrollo y herramientas utilizadas</w:t>
-      </w:r>
-      <w:r>
-        <w:rPr>
-          <w:lang w:val="es-ES"/>
-        </w:rPr>
-        <w:t>……………………………</w:t>
-      </w:r>
-      <w:proofErr w:type="gramStart"/>
-      <w:r>
-        <w:rPr>
-          <w:lang w:val="es-ES"/>
-        </w:rPr>
-        <w:t>…</w:t>
-      </w:r>
-      <w:r>
-        <w:rPr>
-          <w:lang w:val="es-ES"/>
-        </w:rPr>
-        <w:t>….</w:t>
-      </w:r>
-      <w:proofErr w:type="gramEnd"/>
-      <w:r>
-        <w:rPr>
-          <w:lang w:val="es-ES"/>
-        </w:rPr>
-        <w:t>.</w:t>
-      </w:r>
-      <w:r>
-        <w:rPr>
-          <w:lang w:val="es-ES"/>
-        </w:rPr>
-        <w:t>5</w:t>
-      </w:r>
-    </w:p>
-    <w:p>
-      <w:pPr>
-        <w:spacing w:line="360" w:lineRule="auto"/>
-        <w:rPr>
-          <w:b/>
-          <w:bCs/>
-          <w:lang w:val="es-ES"/>
-        </w:rPr>
-      </w:pPr>
-      <w:r>
-        <w:rPr>
-          <w:b/>
-          <w:bCs/>
-          <w:lang w:val="es-ES"/>
-        </w:rPr>
-        <w:t>2. PLANIFICACIÓN Y ANÁLISIS</w:t>
-      </w:r>
-    </w:p>
-    <w:p>
-      <w:pPr>
-        <w:spacing w:line="360" w:lineRule="auto"/>
-        <w:rPr>
-          <w:lang w:val="es-ES"/>
-        </w:rPr>
-      </w:pPr>
-      <w:r>
-        <w:rPr>
-          <w:lang w:val="es-ES"/>
-        </w:rPr>
-        <w:t>2.1. Definición del problema</w:t>
-      </w:r>
-      <w:r>
-        <w:rPr>
-          <w:lang w:val="es-ES"/>
-        </w:rPr>
-        <w:t>…………………………………………………………………</w:t>
-      </w:r>
-      <w:r>
-        <w:rPr>
-          <w:lang w:val="es-ES"/>
-        </w:rPr>
-        <w:t>…</w:t>
-      </w:r>
-      <w:r>
-        <w:rPr>
-          <w:lang w:val="es-ES"/>
-        </w:rPr>
-        <w:t>5</w:t>
-      </w:r>
-      <w:r>
-        <w:rPr>
-          <w:lang w:val="es-ES"/>
-        </w:rPr>
-        <w:br/>
-        <w:t>2.2. Requisitos del sistema</w:t>
-      </w:r>
-      <w:r>
-        <w:rPr>
-          <w:lang w:val="es-ES"/>
-        </w:rPr>
-        <w:t>………………………………………………………………</w:t>
-      </w:r>
-      <w:proofErr w:type="gramStart"/>
-      <w:r>
-        <w:rPr>
-          <w:lang w:val="es-ES"/>
-        </w:rPr>
-        <w:t>……</w:t>
-      </w:r>
-      <w:r>
-        <w:rPr>
-          <w:lang w:val="es-ES"/>
-        </w:rPr>
-        <w:t>.</w:t>
-      </w:r>
-      <w:proofErr w:type="gramEnd"/>
-      <w:r>
-        <w:rPr>
-          <w:lang w:val="es-ES"/>
-        </w:rPr>
-        <w:t>.</w:t>
-      </w:r>
-      <w:r>
-        <w:rPr>
-          <w:lang w:val="es-ES"/>
-        </w:rPr>
-        <w:t>5</w:t>
-      </w:r>
-      <w:r>
-        <w:rPr>
-          <w:lang w:val="es-ES"/>
-        </w:rPr>
-        <w:br/>
-        <w:t>2.2.1. Requisitos funcionales</w:t>
-      </w:r>
-      <w:r>
-        <w:rPr>
-          <w:lang w:val="es-ES"/>
-        </w:rPr>
-        <w:br/>
-        <w:t>2.2.2. Requisitos no funcionales</w:t>
-      </w:r>
-      <w:r>
-        <w:rPr>
-          <w:lang w:val="es-ES"/>
-        </w:rPr>
-        <w:br/>
-        <w:t>2.3. Análisis de viabilidad</w:t>
-      </w:r>
-      <w:r>
-        <w:rPr>
-          <w:lang w:val="es-ES"/>
-        </w:rPr>
-        <w:t>……………………………………………</w:t>
-      </w:r>
-      <w:r>
-        <w:rPr>
-          <w:lang w:val="es-ES"/>
-        </w:rPr>
-        <w:t>……………………</w:t>
-      </w:r>
-      <w:proofErr w:type="gramStart"/>
-      <w:r>
-        <w:rPr>
-          <w:lang w:val="es-ES"/>
-        </w:rPr>
-        <w:t>…….</w:t>
-      </w:r>
-      <w:proofErr w:type="gramEnd"/>
-      <w:r>
-        <w:rPr>
-          <w:lang w:val="es-ES"/>
-        </w:rPr>
-        <w:t>.</w:t>
-      </w:r>
-      <w:r>
-        <w:rPr>
-          <w:lang w:val="es-ES"/>
-        </w:rPr>
-        <w:t>6</w:t>
-      </w:r>
-      <w:r>
-        <w:rPr>
-          <w:lang w:val="es-ES"/>
-        </w:rPr>
-        <w:br/>
-        <w:t>2.3.1. Estudio de tecnología</w:t>
-      </w:r>
-      <w:r>
-        <w:rPr>
-          <w:lang w:val="es-ES"/>
-        </w:rPr>
-        <w:t>s</w:t>
-      </w:r>
-      <w:r>
-        <w:rPr>
-          <w:lang w:val="es-ES"/>
-        </w:rPr>
-        <w:br/>
-        <w:t>2.3.2. Recursos necesarios</w:t>
-      </w:r>
-      <w:r>
-        <w:rPr>
-          <w:lang w:val="es-ES"/>
-        </w:rPr>
-        <w:br/>
-        <w:t>2.3.3. Planificación temporal del desarrollo</w:t>
-      </w:r>
-    </w:p>
-    <w:p>
-      <w:pPr>
-        <w:spacing w:line="360" w:lineRule="auto"/>
-        <w:rPr>
-          <w:b/>
-          <w:bCs/>
-          <w:lang w:val="es-ES"/>
-        </w:rPr>
-      </w:pPr>
-      <w:r>
-        <w:rPr>
-          <w:b/>
-          <w:bCs/>
-          <w:lang w:val="es-ES"/>
-        </w:rPr>
-        <w:t>3. DISEÑO DE LA ARQUITECTURA DEL SISTEMA</w:t>
-      </w:r>
-    </w:p>
-    <w:p>
-      <w:pPr>
-        <w:spacing w:line="360" w:lineRule="auto"/>
-        <w:rPr>
-          <w:lang w:val="es-ES"/>
-        </w:rPr>
-      </w:pPr>
-      <w:r>
-        <w:rPr>
-          <w:lang w:val="es-ES"/>
-        </w:rPr>
-        <w:t>3.1. Modelo de arquitectura (cliente-servidor)</w:t>
-      </w:r>
-      <w:r>
-        <w:rPr>
-          <w:lang w:val="es-ES"/>
-        </w:rPr>
-        <w:t xml:space="preserve"> </w:t>
-      </w:r>
-      <w:r>
-        <w:rPr>
-          <w:lang w:val="es-ES"/>
-        </w:rPr>
-        <w:t>…………………………………………</w:t>
-      </w:r>
-      <w:proofErr w:type="gramStart"/>
-      <w:r>
-        <w:rPr>
-          <w:lang w:val="es-ES"/>
-        </w:rPr>
-        <w:t>…</w:t>
-      </w:r>
-      <w:r>
-        <w:rPr>
-          <w:lang w:val="es-ES"/>
-        </w:rPr>
-        <w:t>….</w:t>
-      </w:r>
-      <w:proofErr w:type="gramEnd"/>
-      <w:r>
-        <w:rPr>
-          <w:lang w:val="es-ES"/>
-        </w:rPr>
-        <w:t>.7</w:t>
-      </w:r>
-      <w:r>
-        <w:rPr>
-          <w:lang w:val="es-ES"/>
-        </w:rPr>
-        <w:br/>
-        <w:t>3.2. Diseño de la API REST</w:t>
-      </w:r>
-      <w:r>
-        <w:rPr>
-          <w:lang w:val="es-ES"/>
-        </w:rPr>
-        <w:t>……………………………………………</w:t>
-      </w:r>
-      <w:r>
-        <w:rPr>
-          <w:lang w:val="es-ES"/>
-        </w:rPr>
-        <w:t>………………</w:t>
-      </w:r>
-      <w:proofErr w:type="gramStart"/>
-      <w:r>
-        <w:rPr>
-          <w:lang w:val="es-ES"/>
-        </w:rPr>
-        <w:t>……</w:t>
-      </w:r>
-      <w:r>
-        <w:rPr>
-          <w:lang w:val="es-ES"/>
-        </w:rPr>
-        <w:t>.</w:t>
-      </w:r>
-      <w:proofErr w:type="gramEnd"/>
-      <w:r>
-        <w:rPr>
-          <w:lang w:val="es-ES"/>
-        </w:rPr>
-        <w:t>….7</w:t>
-      </w:r>
-      <w:r>
-        <w:rPr>
-          <w:lang w:val="es-ES"/>
-        </w:rPr>
-        <w:br/>
-        <w:t xml:space="preserve">3.2.1. Definición de </w:t>
-      </w:r>
-      <w:proofErr w:type="spellStart"/>
-      <w:r>
-        <w:rPr>
-          <w:lang w:val="es-ES"/>
-        </w:rPr>
-        <w:t>endpoints</w:t>
-      </w:r>
-      <w:proofErr w:type="spellEnd"/>
-      <w:r>
-        <w:rPr>
-          <w:lang w:val="es-ES"/>
-        </w:rPr>
-        <w:br/>
-        <w:t>3.2.2. Seguridad y autenticación (JWT, roles de usuario)</w:t>
-      </w:r>
-      <w:r>
-        <w:rPr>
-          <w:lang w:val="es-ES"/>
-        </w:rPr>
-        <w:t xml:space="preserve"> </w:t>
-      </w:r>
-      <w:r>
-        <w:rPr>
-          <w:lang w:val="es-ES"/>
-        </w:rPr>
-        <w:br/>
-        <w:t>3.3. Modelado de la base de datos</w:t>
-      </w:r>
-      <w:r>
-        <w:rPr>
-          <w:lang w:val="es-ES"/>
-        </w:rPr>
-        <w:t>……………………………………………</w:t>
-      </w:r>
-      <w:r>
-        <w:rPr>
-          <w:lang w:val="es-ES"/>
-        </w:rPr>
-        <w:t>…………</w:t>
-      </w:r>
-      <w:proofErr w:type="gramStart"/>
-      <w:r>
-        <w:rPr>
-          <w:lang w:val="es-ES"/>
-        </w:rPr>
-        <w:t>……</w:t>
-      </w:r>
-      <w:r>
-        <w:rPr>
-          <w:lang w:val="es-ES"/>
-        </w:rPr>
-        <w:t>.</w:t>
-      </w:r>
-      <w:proofErr w:type="gramEnd"/>
-      <w:r>
-        <w:rPr>
-          <w:lang w:val="es-ES"/>
-        </w:rPr>
-        <w:t>.</w:t>
-      </w:r>
-      <w:r>
-        <w:rPr>
-          <w:lang w:val="es-ES"/>
-        </w:rPr>
-        <w:t>8</w:t>
-      </w:r>
-      <w:r>
-        <w:rPr>
-          <w:lang w:val="es-ES"/>
-        </w:rPr>
-        <w:br/>
-        <w:t>3.3.1. Diagrama entidad-relación (ER)</w:t>
-      </w:r>
-      <w:r>
-        <w:rPr>
-          <w:lang w:val="es-ES"/>
-        </w:rPr>
-        <w:t xml:space="preserve"> </w:t>
-      </w:r>
-      <w:r>
-        <w:rPr>
-          <w:lang w:val="es-ES"/>
-        </w:rPr>
-        <w:br/>
-        <w:t>3.3.2. Estructura y normalización de tablas</w:t>
-      </w:r>
-      <w:r>
-        <w:rPr>
-          <w:lang w:val="es-ES"/>
-        </w:rPr>
-        <w:br/>
-        <w:t xml:space="preserve">3.4. Diseño del </w:t>
-      </w:r>
-      <w:proofErr w:type="spellStart"/>
-      <w:r>
-        <w:rPr>
-          <w:lang w:val="es-ES"/>
-        </w:rPr>
-        <w:t>frontend</w:t>
-      </w:r>
-      <w:proofErr w:type="spellEnd"/>
-      <w:r>
-        <w:rPr>
-          <w:lang w:val="es-ES"/>
-        </w:rPr>
-        <w:t>……………………………………………</w:t>
-      </w:r>
-      <w:r>
-        <w:rPr>
-          <w:lang w:val="es-ES"/>
-        </w:rPr>
-        <w:t>………………………</w:t>
-      </w:r>
-      <w:proofErr w:type="gramStart"/>
-      <w:r>
-        <w:rPr>
-          <w:lang w:val="es-ES"/>
-        </w:rPr>
-        <w:t>…….</w:t>
-      </w:r>
-      <w:proofErr w:type="gramEnd"/>
-      <w:r>
-        <w:rPr>
-          <w:lang w:val="es-ES"/>
-        </w:rPr>
-        <w:t>.</w:t>
-      </w:r>
-      <w:r>
-        <w:rPr>
-          <w:lang w:val="es-ES"/>
-        </w:rPr>
-        <w:t>9</w:t>
-      </w:r>
-    </w:p>
-    <w:p>
-      <w:pPr>
-        <w:spacing w:line="360" w:lineRule="auto"/>
-        <w:rPr>
-          <w:b/>
-          <w:bCs/>
-          <w:lang w:val="es-ES"/>
-        </w:rPr>
-      </w:pPr>
-      <w:r>
-        <w:rPr>
-          <w:b/>
-          <w:bCs/>
-          <w:lang w:val="es-ES"/>
-        </w:rPr>
-        <w:t>4. IMPLEMENTACIÓN DEL BACKEND</w:t>
-      </w:r>
-    </w:p>
-    <w:p>
-      <w:pPr>
-        <w:spacing w:line="360" w:lineRule="auto"/>
-        <w:rPr>
-          <w:lang w:val="es-ES"/>
-        </w:rPr>
-      </w:pPr>
-      <w:r>
-        <w:rPr>
-          <w:lang w:val="es-ES"/>
-        </w:rPr>
-        <w:t xml:space="preserve">4.1. Configuración del entorno y dependencias (Spring </w:t>
-      </w:r>
-      <w:proofErr w:type="spellStart"/>
-      <w:r>
-        <w:rPr>
-          <w:lang w:val="es-ES"/>
-        </w:rPr>
-        <w:t>Boot</w:t>
-      </w:r>
-      <w:proofErr w:type="spellEnd"/>
-      <w:r>
-        <w:rPr>
-          <w:lang w:val="es-ES"/>
-        </w:rPr>
-        <w:t xml:space="preserve">, </w:t>
-      </w:r>
-      <w:proofErr w:type="gramStart"/>
-      <w:r>
-        <w:rPr>
-          <w:lang w:val="es-ES"/>
-        </w:rPr>
-        <w:t>Maven)</w:t>
-      </w:r>
-      <w:r>
-        <w:rPr>
-          <w:lang w:val="es-ES"/>
-        </w:rPr>
-        <w:t>…</w:t>
-      </w:r>
-      <w:proofErr w:type="gramEnd"/>
-      <w:r>
-        <w:rPr>
-          <w:lang w:val="es-ES"/>
-        </w:rPr>
-        <w:t>…………</w:t>
-      </w:r>
-      <w:r>
-        <w:rPr>
-          <w:lang w:val="es-ES"/>
-        </w:rPr>
-        <w:t>………</w:t>
-      </w:r>
-      <w:r>
-        <w:rPr>
-          <w:lang w:val="es-ES"/>
-        </w:rPr>
-        <w:t>..10</w:t>
-      </w:r>
-      <w:r>
-        <w:rPr>
-          <w:lang w:val="es-ES"/>
-        </w:rPr>
-        <w:br/>
-        <w:t xml:space="preserve">4.2. Creación del modelo de datos en </w:t>
-      </w:r>
-      <w:proofErr w:type="spellStart"/>
-      <w:r>
-        <w:rPr>
-          <w:lang w:val="es-ES"/>
-        </w:rPr>
-        <w:t>MariaDB</w:t>
-      </w:r>
-      <w:proofErr w:type="spellEnd"/>
-      <w:r>
-        <w:rPr>
-          <w:lang w:val="es-ES"/>
-        </w:rPr>
-        <w:t>……………………………………</w:t>
-      </w:r>
-      <w:r>
-        <w:rPr>
-          <w:lang w:val="es-ES"/>
-        </w:rPr>
-        <w:t>……</w:t>
-      </w:r>
-      <w:proofErr w:type="gramStart"/>
-      <w:r>
-        <w:rPr>
-          <w:lang w:val="es-ES"/>
-        </w:rPr>
-        <w:t>…….</w:t>
-      </w:r>
-      <w:proofErr w:type="gramEnd"/>
-      <w:r>
-        <w:rPr>
-          <w:lang w:val="es-ES"/>
-        </w:rPr>
-        <w:t>10</w:t>
-      </w:r>
-      <w:r>
-        <w:rPr>
-          <w:lang w:val="es-ES"/>
-        </w:rPr>
-        <w:br/>
-        <w:t>4.3. Implementación de controladores y servicios</w:t>
-      </w:r>
-      <w:r>
-        <w:rPr>
-          <w:lang w:val="es-ES"/>
-        </w:rPr>
-        <w:t>……………………………………</w:t>
-      </w:r>
-      <w:r>
-        <w:rPr>
-          <w:lang w:val="es-ES"/>
-        </w:rPr>
-        <w:t>…</w:t>
-      </w:r>
-      <w:proofErr w:type="gramStart"/>
-      <w:r>
-        <w:rPr>
-          <w:lang w:val="es-ES"/>
-        </w:rPr>
-        <w:t>…….</w:t>
-      </w:r>
-      <w:proofErr w:type="gramEnd"/>
-      <w:r>
-        <w:rPr>
-          <w:lang w:val="es-ES"/>
-        </w:rPr>
-        <w:t>.</w:t>
-      </w:r>
-      <w:r>
-        <w:rPr>
-          <w:lang w:val="es-ES"/>
-        </w:rPr>
-        <w:t>11</w:t>
-      </w:r>
-      <w:r>
-        <w:rPr>
-          <w:lang w:val="es-ES"/>
-        </w:rPr>
-        <w:br/>
-        <w:t>4.4. Seguridad y autenticación con Spring Security y JWT</w:t>
-      </w:r>
-      <w:r>
-        <w:rPr>
-          <w:lang w:val="es-ES"/>
-        </w:rPr>
-        <w:t>…………………………………</w:t>
-      </w:r>
-      <w:r>
-        <w:rPr>
-          <w:lang w:val="es-ES"/>
-        </w:rPr>
-        <w:t>...14</w:t>
-      </w:r>
-      <w:r>
-        <w:rPr>
-          <w:lang w:val="es-ES"/>
-        </w:rPr>
-        <w:br/>
-        <w:t>4.5. Gestión de reservas y usuarios</w:t>
-      </w:r>
-      <w:r>
-        <w:rPr>
-          <w:lang w:val="es-ES"/>
-        </w:rPr>
-        <w:t>………………………………………………………</w:t>
-      </w:r>
-      <w:proofErr w:type="gramStart"/>
-      <w:r>
-        <w:rPr>
-          <w:lang w:val="es-ES"/>
-        </w:rPr>
-        <w:t>……</w:t>
-      </w:r>
-      <w:r>
-        <w:rPr>
-          <w:lang w:val="es-ES"/>
-        </w:rPr>
-        <w:t>.</w:t>
-      </w:r>
-      <w:proofErr w:type="gramEnd"/>
-      <w:r>
-        <w:rPr>
-          <w:lang w:val="es-ES"/>
-        </w:rPr>
-        <w:t>.</w:t>
-      </w:r>
-      <w:r>
-        <w:rPr>
-          <w:lang w:val="es-ES"/>
-        </w:rPr>
-        <w:br/>
-      </w:r>
-      <w:r>
-        <w:rPr>
-          <w:lang w:val="es-ES"/>
-        </w:rPr>
-        <w:lastRenderedPageBreak/>
-        <w:t>4.6. Envío de correos electrónicos con notificaciones</w:t>
-      </w:r>
-      <w:r>
-        <w:rPr>
-          <w:lang w:val="es-ES"/>
-        </w:rPr>
-        <w:t>…………………………………………</w:t>
-      </w:r>
-      <w:r>
-        <w:rPr>
-          <w:lang w:val="es-ES"/>
-        </w:rPr>
-        <w:br/>
-        <w:t>4.7. Generación de informes y estadísticas</w:t>
-      </w:r>
-      <w:r>
-        <w:rPr>
-          <w:lang w:val="es-ES"/>
-        </w:rPr>
-        <w:t>…………………………………………………….</w:t>
-      </w:r>
-    </w:p>
-    <w:p>
-      <w:pPr>
-        <w:spacing w:line="360" w:lineRule="auto"/>
-        <w:rPr>
-          <w:lang w:val="es-ES"/>
-        </w:rPr>
-      </w:pPr>
-    </w:p>
-    <w:p>
-      <w:pPr>
-        <w:spacing w:line="360" w:lineRule="auto"/>
-        <w:rPr>
-          <w:lang w:val="es-ES"/>
-        </w:rPr>
-      </w:pPr>
-    </w:p>
-    <w:p>
-      <w:pPr>
-        <w:spacing w:line="360" w:lineRule="auto"/>
-        <w:rPr>
-          <w:b/>
-          <w:bCs/>
-          <w:lang w:val="es-ES"/>
-        </w:rPr>
-      </w:pPr>
-      <w:r>
-        <w:rPr>
-          <w:b/>
-          <w:bCs/>
-          <w:lang w:val="es-ES"/>
-        </w:rPr>
-        <w:t>5. IMPLEMENTACIÓN DEL FRONTEND</w:t>
-      </w:r>
-    </w:p>
-    <w:p>
-      <w:pPr>
-        <w:spacing w:line="360" w:lineRule="auto"/>
-        <w:rPr>
-          <w:lang w:val="es-ES"/>
-        </w:rPr>
-      </w:pPr>
-      <w:r>
-        <w:rPr>
-          <w:lang w:val="es-ES"/>
-        </w:rPr>
-        <w:t>5.1. Configuración del entorno y dependencias (</w:t>
-      </w:r>
-      <w:proofErr w:type="spellStart"/>
-      <w:r>
-        <w:rPr>
-          <w:lang w:val="es-ES"/>
-        </w:rPr>
-        <w:t>React</w:t>
-      </w:r>
-      <w:proofErr w:type="spellEnd"/>
-      <w:r>
-        <w:rPr>
-          <w:lang w:val="es-ES"/>
-        </w:rPr>
-        <w:t>)</w:t>
-      </w:r>
-      <w:r>
-        <w:rPr>
-          <w:lang w:val="es-ES"/>
-        </w:rPr>
-        <w:t xml:space="preserve"> </w:t>
-      </w:r>
-      <w:r>
-        <w:rPr>
-          <w:lang w:val="es-ES"/>
-        </w:rPr>
-        <w:t>………………………………………</w:t>
-      </w:r>
-      <w:r>
-        <w:rPr>
-          <w:lang w:val="es-ES"/>
-        </w:rPr>
-        <w:br/>
-        <w:t>5.2. Desarrollo de la estructura de componentes</w:t>
-      </w:r>
-      <w:r>
-        <w:rPr>
-          <w:lang w:val="es-ES"/>
-        </w:rPr>
-        <w:t>…………………………………………</w:t>
-      </w:r>
-      <w:proofErr w:type="gramStart"/>
-      <w:r>
-        <w:rPr>
-          <w:lang w:val="es-ES"/>
-        </w:rPr>
-        <w:t>…….</w:t>
-      </w:r>
-      <w:proofErr w:type="gramEnd"/>
-      <w:r>
-        <w:rPr>
-          <w:lang w:val="es-ES"/>
-        </w:rPr>
-        <w:br/>
-        <w:t>5.3. Conexión con la API REST</w:t>
-      </w:r>
-      <w:r>
-        <w:rPr>
-          <w:lang w:val="es-ES"/>
-        </w:rPr>
-        <w:t>…………………………………………………………………</w:t>
-      </w:r>
-      <w:r>
-        <w:rPr>
-          <w:lang w:val="es-ES"/>
-        </w:rPr>
-        <w:br/>
-        <w:t>5.4. Gestión de sesiones y autenticación</w:t>
-      </w:r>
-      <w:r>
-        <w:rPr>
-          <w:lang w:val="es-ES"/>
-        </w:rPr>
-        <w:t>………………………………………………………</w:t>
-      </w:r>
-      <w:r>
-        <w:rPr>
-          <w:lang w:val="es-ES"/>
-        </w:rPr>
-        <w:br/>
-        <w:t>5.5. Diseño de las vistas y experiencia de usuario</w:t>
-      </w:r>
-      <w:r>
-        <w:rPr>
-          <w:lang w:val="es-ES"/>
-        </w:rPr>
-        <w:t>………………………………………</w:t>
-      </w:r>
-      <w:proofErr w:type="gramStart"/>
-      <w:r>
-        <w:rPr>
-          <w:lang w:val="es-ES"/>
-        </w:rPr>
-        <w:t>…….</w:t>
-      </w:r>
-      <w:proofErr w:type="gramEnd"/>
-      <w:r>
-        <w:rPr>
-          <w:lang w:val="es-ES"/>
-        </w:rPr>
-        <w:t>.</w:t>
-      </w:r>
-      <w:r>
-        <w:rPr>
-          <w:lang w:val="es-ES"/>
-        </w:rPr>
-        <w:br/>
-        <w:t>5.6. Implementación de funcionalidades principales</w:t>
-      </w:r>
-      <w:r>
-        <w:rPr>
-          <w:lang w:val="es-ES"/>
-        </w:rPr>
-        <w:t>……………………………………………88</w:t>
-      </w:r>
-      <w:r>
-        <w:rPr>
-          <w:lang w:val="es-ES"/>
-        </w:rPr>
-        <w:br/>
-        <w:t>5.6.1. Consulta de disponibilidad y reservas</w:t>
-      </w:r>
-      <w:r>
-        <w:rPr>
-          <w:lang w:val="es-ES"/>
-        </w:rPr>
-        <w:t>………………………………………………</w:t>
-      </w:r>
-      <w:proofErr w:type="gramStart"/>
-      <w:r>
-        <w:rPr>
-          <w:lang w:val="es-ES"/>
-        </w:rPr>
-        <w:t>…….</w:t>
-      </w:r>
-      <w:proofErr w:type="gramEnd"/>
-      <w:r>
-        <w:rPr>
-          <w:lang w:val="es-ES"/>
-        </w:rPr>
-        <w:t>.88</w:t>
-      </w:r>
-      <w:r>
-        <w:rPr>
-          <w:lang w:val="es-ES"/>
-        </w:rPr>
-        <w:br/>
-        <w:t>5.6.2. Sistema de fidelización (puntos y recompensas)</w:t>
-      </w:r>
-      <w:r>
-        <w:rPr>
-          <w:lang w:val="es-ES"/>
-        </w:rPr>
-        <w:t xml:space="preserve"> </w:t>
-      </w:r>
-      <w:r>
-        <w:rPr>
-          <w:lang w:val="es-ES"/>
-        </w:rPr>
-        <w:t>………………………………………88</w:t>
-      </w:r>
-      <w:r>
-        <w:rPr>
-          <w:lang w:val="es-ES"/>
-        </w:rPr>
-        <w:br/>
-        <w:t>5.6.3. Gestión de reservas y cancelaciones</w:t>
-      </w:r>
-      <w:r>
-        <w:rPr>
-          <w:lang w:val="es-ES"/>
-        </w:rPr>
-        <w:t>………………………………………………</w:t>
-      </w:r>
-      <w:proofErr w:type="gramStart"/>
-      <w:r>
-        <w:rPr>
-          <w:lang w:val="es-ES"/>
-        </w:rPr>
-        <w:t>…….</w:t>
-      </w:r>
-      <w:proofErr w:type="gramEnd"/>
-      <w:r>
-        <w:rPr>
-          <w:lang w:val="es-ES"/>
-        </w:rPr>
-        <w:t>88</w:t>
-      </w:r>
-    </w:p>
-    <w:p>
-      <w:pPr>
-        <w:spacing w:line="360" w:lineRule="auto"/>
-        <w:rPr>
-          <w:b/>
-          <w:bCs/>
-          <w:lang w:val="es-ES"/>
-        </w:rPr>
-      </w:pPr>
-      <w:r>
-        <w:rPr>
-          <w:b/>
-          <w:bCs/>
-          <w:lang w:val="es-ES"/>
-        </w:rPr>
-        <w:t>6. PRUEBAS Y DEPURACIÓN</w:t>
-      </w:r>
-    </w:p>
-    <w:p>
-      <w:pPr>
-        <w:spacing w:line="360" w:lineRule="auto"/>
-        <w:rPr>
-          <w:lang w:val="es-ES"/>
-        </w:rPr>
-      </w:pPr>
-      <w:r>
-        <w:rPr>
-          <w:lang w:val="es-ES"/>
-        </w:rPr>
-        <w:t>6.1. Pruebas unitarias (</w:t>
-      </w:r>
-      <w:proofErr w:type="spellStart"/>
-      <w:r>
-        <w:rPr>
-          <w:lang w:val="es-ES"/>
-        </w:rPr>
-        <w:t>JUnit</w:t>
-      </w:r>
-      <w:proofErr w:type="spellEnd"/>
-      <w:r>
-        <w:rPr>
-          <w:lang w:val="es-ES"/>
-        </w:rPr>
-        <w:t>)</w:t>
-      </w:r>
-      <w:r>
-        <w:rPr>
-          <w:lang w:val="es-ES"/>
-        </w:rPr>
-        <w:t xml:space="preserve"> </w:t>
-      </w:r>
-      <w:r>
-        <w:rPr>
-          <w:lang w:val="es-ES"/>
-        </w:rPr>
-        <w:t>………………………………………………………………</w:t>
-      </w:r>
-      <w:proofErr w:type="gramStart"/>
-      <w:r>
-        <w:rPr>
-          <w:lang w:val="es-ES"/>
-        </w:rPr>
-        <w:t>…….</w:t>
-      </w:r>
-      <w:proofErr w:type="gramEnd"/>
-      <w:r>
-        <w:rPr>
-          <w:lang w:val="es-ES"/>
-        </w:rPr>
-        <w:t>.88</w:t>
-      </w:r>
-      <w:r>
-        <w:rPr>
-          <w:lang w:val="es-ES"/>
-        </w:rPr>
-        <w:br/>
-        <w:t>6.2. Pruebas de integración (</w:t>
-      </w:r>
-      <w:proofErr w:type="spellStart"/>
-      <w:r>
-        <w:rPr>
-          <w:lang w:val="es-ES"/>
-        </w:rPr>
-        <w:t>Postman</w:t>
-      </w:r>
-      <w:proofErr w:type="spellEnd"/>
-      <w:r>
-        <w:rPr>
-          <w:lang w:val="es-ES"/>
-        </w:rPr>
-        <w:t xml:space="preserve">, </w:t>
-      </w:r>
-      <w:proofErr w:type="spellStart"/>
-      <w:r>
-        <w:rPr>
-          <w:lang w:val="es-ES"/>
-        </w:rPr>
-        <w:t>Swagger</w:t>
-      </w:r>
-      <w:proofErr w:type="spellEnd"/>
-      <w:r>
-        <w:rPr>
-          <w:lang w:val="es-ES"/>
-        </w:rPr>
-        <w:t>)</w:t>
-      </w:r>
-      <w:r>
-        <w:rPr>
-          <w:lang w:val="es-ES"/>
-        </w:rPr>
-        <w:t xml:space="preserve"> </w:t>
-      </w:r>
-      <w:r>
-        <w:rPr>
-          <w:lang w:val="es-ES"/>
-        </w:rPr>
-        <w:t>………………………………………………88</w:t>
-      </w:r>
-      <w:r>
-        <w:rPr>
-          <w:lang w:val="es-ES"/>
-        </w:rPr>
-        <w:br/>
-        <w:t>6.3. Pruebas de carga y rendimiento</w:t>
-      </w:r>
-      <w:r>
-        <w:rPr>
-          <w:lang w:val="es-ES"/>
-        </w:rPr>
-        <w:t>………………………………………………………</w:t>
-      </w:r>
-      <w:proofErr w:type="gramStart"/>
-      <w:r>
-        <w:rPr>
-          <w:lang w:val="es-ES"/>
-        </w:rPr>
-        <w:t>…….</w:t>
-      </w:r>
-      <w:proofErr w:type="gramEnd"/>
-      <w:r>
-        <w:rPr>
-          <w:lang w:val="es-ES"/>
-        </w:rPr>
-        <w:t>.88</w:t>
-      </w:r>
-      <w:r>
-        <w:rPr>
-          <w:lang w:val="es-ES"/>
-        </w:rPr>
-        <w:br/>
-        <w:t>6.4. Pruebas de usabilidad y accesibilidad</w:t>
-      </w:r>
-      <w:r>
-        <w:rPr>
-          <w:lang w:val="es-ES"/>
-        </w:rPr>
-        <w:t>………………………………………………………88</w:t>
-      </w:r>
-      <w:r>
-        <w:rPr>
-          <w:lang w:val="es-ES"/>
-        </w:rPr>
-        <w:br/>
-        <w:t>6.5. Estrategias de depuración y resolución de errores</w:t>
-      </w:r>
-      <w:r>
-        <w:rPr>
-          <w:lang w:val="es-ES"/>
-        </w:rPr>
-        <w:t>…………………………………</w:t>
-      </w:r>
-      <w:proofErr w:type="gramStart"/>
-      <w:r>
-        <w:rPr>
-          <w:lang w:val="es-ES"/>
-        </w:rPr>
-        <w:t>…….</w:t>
-      </w:r>
-      <w:proofErr w:type="gramEnd"/>
-      <w:r>
-        <w:rPr>
-          <w:lang w:val="es-ES"/>
-        </w:rPr>
-        <w:t>.88</w:t>
-      </w:r>
-    </w:p>
-    <w:p>
-      <w:pPr>
-        <w:spacing w:line="360" w:lineRule="auto"/>
-        <w:rPr>
-          <w:b/>
-          <w:bCs/>
-          <w:lang w:val="es-ES"/>
-        </w:rPr>
-      </w:pPr>
-      <w:r>
-        <w:rPr>
-          <w:b/>
-          <w:bCs/>
-          <w:lang w:val="es-ES"/>
-        </w:rPr>
-        <w:t>7. DESPLIEGUE Y MANTENIMIENTO</w:t>
-      </w:r>
-    </w:p>
-    <w:p>
-      <w:pPr>
-        <w:spacing w:line="360" w:lineRule="auto"/>
-        <w:rPr>
-          <w:lang w:val="es-ES"/>
-        </w:rPr>
-      </w:pPr>
-      <w:r>
-        <w:rPr>
-          <w:lang w:val="es-ES"/>
-        </w:rPr>
-        <w:t xml:space="preserve">7.1. </w:t>
-      </w:r>
-      <w:proofErr w:type="spellStart"/>
-      <w:r>
-        <w:rPr>
-          <w:lang w:val="es-ES"/>
-        </w:rPr>
-        <w:t>Contenedorización</w:t>
-      </w:r>
-      <w:proofErr w:type="spellEnd"/>
-      <w:r>
-        <w:rPr>
-          <w:lang w:val="es-ES"/>
-        </w:rPr>
-        <w:t xml:space="preserve"> con Docker</w:t>
-      </w:r>
-      <w:r>
-        <w:rPr>
-          <w:lang w:val="es-ES"/>
-        </w:rPr>
-        <w:t>………………………………………………………………88</w:t>
-      </w:r>
-      <w:r>
-        <w:rPr>
-          <w:lang w:val="es-ES"/>
-        </w:rPr>
-        <w:br/>
-        <w:t>7.2. Despliegue en servidores y configuración</w:t>
-      </w:r>
-      <w:r>
-        <w:rPr>
-          <w:lang w:val="es-ES"/>
-        </w:rPr>
-        <w:t>……………………………………………</w:t>
-      </w:r>
-      <w:proofErr w:type="gramStart"/>
-      <w:r>
-        <w:rPr>
-          <w:lang w:val="es-ES"/>
-        </w:rPr>
-        <w:t>…….</w:t>
-      </w:r>
-      <w:proofErr w:type="gramEnd"/>
-      <w:r>
-        <w:rPr>
-          <w:lang w:val="es-ES"/>
-        </w:rPr>
-        <w:t>.88</w:t>
-      </w:r>
-      <w:r>
-        <w:rPr>
-          <w:lang w:val="es-ES"/>
-        </w:rPr>
-        <w:br/>
-        <w:t>7.3. Monitorización y gestión de logs</w:t>
-      </w:r>
-      <w:r>
-        <w:rPr>
-          <w:lang w:val="es-ES"/>
-        </w:rPr>
-        <w:t>………………………………………………………</w:t>
-      </w:r>
-      <w:proofErr w:type="gramStart"/>
-      <w:r>
-        <w:rPr>
-          <w:lang w:val="es-ES"/>
-        </w:rPr>
-        <w:t>…….</w:t>
-      </w:r>
-      <w:proofErr w:type="gramEnd"/>
-      <w:r>
-        <w:rPr>
-          <w:lang w:val="es-ES"/>
-        </w:rPr>
-        <w:t>.88</w:t>
-      </w:r>
-      <w:r>
-        <w:rPr>
-          <w:lang w:val="es-ES"/>
-        </w:rPr>
-        <w:br/>
-        <w:t>7.4. Estrategia de mantenimiento y actualizaciones</w:t>
-      </w:r>
-      <w:r>
-        <w:rPr>
-          <w:lang w:val="es-ES"/>
-        </w:rPr>
-        <w:t>……………………………………………88</w:t>
-      </w:r>
-    </w:p>
-    <w:p>
-      <w:pPr>
-        <w:spacing w:line="360" w:lineRule="auto"/>
-        <w:rPr>
-          <w:b/>
-          <w:bCs/>
-          <w:lang w:val="es-ES"/>
-        </w:rPr>
-      </w:pPr>
-      <w:r>
-        <w:rPr>
-          <w:b/>
-          <w:bCs/>
-          <w:lang w:val="es-ES"/>
-        </w:rPr>
-        <w:t>8. RESULTADOS Y CONCLUSIONES</w:t>
-      </w:r>
-    </w:p>
-    <w:p>
-      <w:pPr>
-        <w:spacing w:line="360" w:lineRule="auto"/>
-        <w:rPr>
-          <w:lang w:val="es-ES"/>
-        </w:rPr>
-      </w:pPr>
-      <w:r>
-        <w:rPr>
-          <w:lang w:val="es-ES"/>
-        </w:rPr>
-        <w:t>8.1. Comparación entre objetivos iniciales y resultados obtenidos</w:t>
-      </w:r>
-      <w:r>
-        <w:rPr>
-          <w:lang w:val="es-ES"/>
-        </w:rPr>
-        <w:t>……………………………88</w:t>
-      </w:r>
-      <w:r>
-        <w:rPr>
-          <w:lang w:val="es-ES"/>
-        </w:rPr>
-        <w:br/>
-        <w:t>8.2. Problemas encontrados y soluciones aplicadas</w:t>
-      </w:r>
-      <w:r>
-        <w:rPr>
-          <w:lang w:val="es-ES"/>
-        </w:rPr>
-        <w:t>……………………………………………88</w:t>
-      </w:r>
-      <w:r>
-        <w:rPr>
-          <w:lang w:val="es-ES"/>
-        </w:rPr>
-        <w:br/>
-        <w:t>8.3. Valoración del rendimiento del sistema</w:t>
-      </w:r>
-      <w:r>
-        <w:rPr>
-          <w:lang w:val="es-ES"/>
-        </w:rPr>
-        <w:t>………………………………………………</w:t>
-      </w:r>
-      <w:proofErr w:type="gramStart"/>
-      <w:r>
-        <w:rPr>
-          <w:lang w:val="es-ES"/>
-        </w:rPr>
-        <w:t>…….</w:t>
-      </w:r>
-      <w:proofErr w:type="gramEnd"/>
-      <w:r>
-        <w:rPr>
-          <w:lang w:val="es-ES"/>
-        </w:rPr>
-        <w:t>.88</w:t>
-      </w:r>
-      <w:r>
-        <w:rPr>
-          <w:lang w:val="es-ES"/>
-        </w:rPr>
-        <w:br/>
-        <w:t>8.4. Posibles mejoras y ampliaciones futuras</w:t>
-      </w:r>
-      <w:r>
-        <w:rPr>
-          <w:lang w:val="es-ES"/>
-        </w:rPr>
-        <w:t>……………………………………………………88</w:t>
-      </w:r>
-    </w:p>
-    <w:p>
-      <w:pPr>
-        <w:spacing w:line="360" w:lineRule="auto"/>
-        <w:rPr>
-          <w:b/>
-          <w:bCs/>
-          <w:lang w:val="es-ES"/>
-        </w:rPr>
-      </w:pPr>
-      <w:r>
-        <w:rPr>
-          <w:b/>
-          <w:bCs/>
-          <w:lang w:val="es-ES"/>
-        </w:rPr>
-        <w:t>9. BIBLIOGRAFÍA Y REFERENCIAS</w:t>
-      </w:r>
-    </w:p>
-    <w:p>
-      <w:pPr>
-        <w:spacing w:line="360" w:lineRule="auto"/>
-        <w:rPr>
-          <w:b/>
-          <w:bCs/>
-          <w:lang w:val="es-ES"/>
-        </w:rPr>
-      </w:pPr>
-      <w:r>
-        <w:rPr>
-          <w:b/>
-          <w:bCs/>
-          <w:lang w:val="es-ES"/>
-        </w:rPr>
-        <w:t>10. ANEXOS</w:t>
-      </w:r>
-    </w:p>
-    <w:p>
-      <w:pPr>
-        <w:spacing w:line="360" w:lineRule="auto"/>
-        <w:rPr>
-          <w:lang w:val="es-ES"/>
-        </w:rPr>
-      </w:pPr>
-      <w:r>
-        <w:rPr>
-          <w:lang w:val="es-ES"/>
-        </w:rPr>
-        <w:t>10.1. Código fuente relevante</w:t>
-      </w:r>
-      <w:r>
-        <w:rPr>
-          <w:lang w:val="es-ES"/>
-        </w:rPr>
-        <w:t>………………………………………………………………</w:t>
-      </w:r>
-      <w:proofErr w:type="gramStart"/>
-      <w:r>
-        <w:rPr>
-          <w:lang w:val="es-ES"/>
-        </w:rPr>
-        <w:t>…….</w:t>
-      </w:r>
-      <w:proofErr w:type="gramEnd"/>
-      <w:r>
-        <w:rPr>
-          <w:lang w:val="es-ES"/>
-        </w:rPr>
-        <w:t>88</w:t>
-      </w:r>
-      <w:r>
-        <w:rPr>
-          <w:lang w:val="es-ES"/>
-        </w:rPr>
-        <w:br/>
-        <w:t>10.2. Documentación técnica de la API (</w:t>
-      </w:r>
-      <w:proofErr w:type="spellStart"/>
-      <w:r>
-        <w:rPr>
-          <w:lang w:val="es-ES"/>
-        </w:rPr>
-        <w:t>Swagger</w:t>
-      </w:r>
-      <w:proofErr w:type="spellEnd"/>
-      <w:r>
-        <w:rPr>
-          <w:lang w:val="es-ES"/>
-        </w:rPr>
-        <w:t>)</w:t>
-      </w:r>
-      <w:r>
-        <w:rPr>
-          <w:lang w:val="es-ES"/>
-        </w:rPr>
-        <w:t xml:space="preserve"> </w:t>
-      </w:r>
-      <w:r>
-        <w:rPr>
-          <w:lang w:val="es-ES"/>
-        </w:rPr>
-        <w:t>……………………………………………88</w:t>
-      </w:r>
-      <w:r>
-        <w:rPr>
-          <w:lang w:val="es-ES"/>
-        </w:rPr>
-        <w:br/>
-        <w:t>10.3. Manual de usuario y administrador</w:t>
-      </w:r>
-      <w:r>
-        <w:rPr>
-          <w:lang w:val="es-ES"/>
-        </w:rPr>
-        <w:t>…………………………………………………</w:t>
-      </w:r>
-      <w:proofErr w:type="gramStart"/>
-      <w:r>
-        <w:rPr>
-          <w:lang w:val="es-ES"/>
-        </w:rPr>
-        <w:t>…….</w:t>
-      </w:r>
-      <w:proofErr w:type="gramEnd"/>
-      <w:r>
-        <w:rPr>
-          <w:lang w:val="es-ES"/>
-        </w:rPr>
-        <w:t>88</w:t>
-      </w:r>
-      <w:r>
-        <w:rPr>
-          <w:lang w:val="es-ES"/>
-        </w:rPr>
-        <w:br/>
-        <w:t>10.4. Planificación temporal detallada</w:t>
-      </w:r>
-      <w:r>
-        <w:rPr>
-          <w:lang w:val="es-ES"/>
-        </w:rPr>
-        <w:t>……………………………………………………</w:t>
-      </w:r>
-      <w:proofErr w:type="gramStart"/>
-      <w:r>
-        <w:rPr>
-          <w:lang w:val="es-ES"/>
-        </w:rPr>
-        <w:t>…….</w:t>
-      </w:r>
-      <w:proofErr w:type="gramEnd"/>
-      <w:r>
-        <w:rPr>
-          <w:lang w:val="es-ES"/>
-        </w:rPr>
-        <w:t>88</w:t>
-      </w:r>
-    </w:p>
-    <w:p/>
-    <w:p/>
-    <w:p/>
-    <w:p/>
-    <w:p/>
-    <w:p/>
-    <w:p/>
-    <w:p/>
-    <w:p/>
-    <w:p/>
-    <w:p>
       <w:r>
         <w:t>Aquí voy a realizar la memoria del proyecto</w:t>
       </w:r>
@@ -2167,7 +2168,6 @@
         <w:rPr>
           <w:lang w:val="es-ES"/>
         </w:rPr>
-        <w:lastRenderedPageBreak/>
         <w:t>Implementar autenticación y autorización diferenciada para clientes y administradores.</w:t>
       </w:r>
     </w:p>
@@ -2272,6 +2272,7 @@
         <w:rPr>
           <w:lang w:val="es-ES"/>
         </w:rPr>
+        <w:lastRenderedPageBreak/>
         <w:t>Asegurar la protección de los datos personales y transacciones.</w:t>
       </w:r>
     </w:p>
@@ -2903,7 +2904,6 @@
         <w:rPr>
           <w:lang w:val="es-ES"/>
         </w:rPr>
-        <w:lastRenderedPageBreak/>
         <w:t>Canjeo de recompensas.</w:t>
       </w:r>
     </w:p>
@@ -3003,6 +3003,7 @@
         <w:rPr>
           <w:lang w:val="es-ES"/>
         </w:rPr>
+        <w:lastRenderedPageBreak/>
         <w:t>Sistema seguro con cifrado de datos sensibles.</w:t>
       </w:r>
     </w:p>
@@ -3217,8 +3218,16 @@
         <w:rPr>
           <w:lang w:val="es-ES"/>
         </w:rPr>
-        <w:t>: Angular</w:t>
-      </w:r>
+        <w:t xml:space="preserve">: </w:t>
+      </w:r>
+      <w:proofErr w:type="spellStart"/>
+      <w:r>
+        <w:rPr>
+          <w:lang w:val="es-ES"/>
+        </w:rPr>
+        <w:t>React</w:t>
+      </w:r>
+      <w:proofErr w:type="spellEnd"/>
     </w:p>
     <w:p>
       <w:pPr>
@@ -3802,7 +3811,6 @@
               <w:rPr>
                 <w:lang w:val="es-ES"/>
               </w:rPr>
-              <w:lastRenderedPageBreak/>
               <w:t>7-8</w:t>
             </w:r>
           </w:p>
@@ -4799,7 +4807,6 @@
               <w:rPr>
                 <w:lang w:val="es-ES"/>
               </w:rPr>
-              <w:lastRenderedPageBreak/>
               <w:t>Habitaciones</w:t>
             </w:r>
           </w:p>
@@ -5258,6 +5265,7 @@
         <w:rPr>
           <w:lang w:val="es-ES"/>
         </w:rPr>
+        <w:lastRenderedPageBreak/>
         <w:t xml:space="preserve">Todos los </w:t>
       </w:r>
       <w:proofErr w:type="spellStart"/>
@@ -5648,7 +5656,6 @@
         <w:rPr>
           <w:lang w:val="es-ES"/>
         </w:rPr>
-        <w:lastRenderedPageBreak/>
         <w:t xml:space="preserve">El diseño de la base de datos se realiza respetando los principios de normalización para evitar redundancias y garantizar integridad referencial. Se emplea </w:t>
       </w:r>
       <w:proofErr w:type="spellStart"/>
@@ -5997,6 +6004,7 @@
         <w:rPr>
           <w:lang w:val="es-ES"/>
         </w:rPr>
+        <w:lastRenderedPageBreak/>
         <w:t>Un usuario puede tener muchas reservas.</w:t>
       </w:r>
     </w:p>
@@ -6447,7 +6455,6 @@
           <w:bCs/>
           <w:lang w:val="es-ES"/>
         </w:rPr>
-        <w:lastRenderedPageBreak/>
         <w:t>Página de inicio:</w:t>
       </w:r>
       <w:r>
@@ -6787,6 +6794,7 @@
           <w:bCs/>
           <w:lang w:val="es-ES"/>
         </w:rPr>
+        <w:lastRenderedPageBreak/>
         <w:t>Feedback</w:t>
       </w:r>
       <w:proofErr w:type="spellEnd"/>
@@ -7162,115 +7170,112 @@
         <w:spacing w:line="360" w:lineRule="auto"/>
       </w:pPr>
       <w:r>
-        <w:t xml:space="preserve">En nuestra base de datos tendremos diferentes tablas: Clientes, Administradores, Objetos, Reservas, Hoteles, Habitaciones, Recompensas… Cada una tiene su ID y sus claves </w:t>
-      </w:r>
+        <w:t xml:space="preserve">En nuestra base de datos tendremos diferentes tablas: Clientes, Administradores, Objetos, Reservas, Hoteles, Habitaciones, Recompensas… Cada una tiene su ID y sus claves foráneas que hace que se relacionen entre </w:t>
+      </w:r>
+      <w:proofErr w:type="spellStart"/>
+      <w:r>
+        <w:t>si</w:t>
+      </w:r>
+      <w:proofErr w:type="spellEnd"/>
+      <w:r>
+        <w:t>.</w:t>
+      </w:r>
+      <w:r>
+        <w:t xml:space="preserve"> Esto es relevante porque mediante a nuestro Back que es una API </w:t>
+      </w:r>
+      <w:proofErr w:type="spellStart"/>
+      <w:r>
+        <w:t>Rest</w:t>
+      </w:r>
+      <w:proofErr w:type="spellEnd"/>
+      <w:r>
+        <w:t xml:space="preserve"> podremos consultar, modificar, crear y eliminar diferentes entradas en a base de </w:t>
+      </w:r>
+      <w:proofErr w:type="gramStart"/>
+      <w:r>
+        <w:t>datos.(</w:t>
+      </w:r>
+      <w:proofErr w:type="gramEnd"/>
+      <w:r>
+        <w:t>CRUD)</w:t>
+      </w:r>
+    </w:p>
+    <w:p>
+      <w:pPr>
+        <w:spacing w:line="360" w:lineRule="auto"/>
+      </w:pPr>
+    </w:p>
+    <w:p>
+      <w:pPr>
+        <w:spacing w:line="360" w:lineRule="auto"/>
+      </w:pPr>
+    </w:p>
+    <w:p>
+      <w:pPr>
+        <w:spacing w:line="360" w:lineRule="auto"/>
+      </w:pPr>
+    </w:p>
+    <w:p>
+      <w:pPr>
+        <w:spacing w:line="360" w:lineRule="auto"/>
+      </w:pPr>
+    </w:p>
+    <w:p>
+      <w:pPr>
+        <w:spacing w:line="360" w:lineRule="auto"/>
+        <w:rPr>
+          <w:b/>
+          <w:bCs/>
+        </w:rPr>
+      </w:pPr>
+      <w:r>
+        <w:rPr>
+          <w:b/>
+          <w:bCs/>
+        </w:rPr>
+        <w:t xml:space="preserve">4.3 </w:t>
+      </w:r>
+      <w:r>
+        <w:rPr>
+          <w:b/>
+          <w:bCs/>
+          <w:lang w:val="es-ES"/>
+        </w:rPr>
+        <w:t>Implementación de controladores</w:t>
+      </w:r>
+      <w:r>
+        <w:rPr>
+          <w:b/>
+          <w:bCs/>
+          <w:lang w:val="es-ES"/>
+        </w:rPr>
+        <w:t>, recursos y entidades</w:t>
+      </w:r>
+    </w:p>
+    <w:p>
+      <w:pPr>
+        <w:spacing w:line="360" w:lineRule="auto"/>
+      </w:pPr>
+    </w:p>
+    <w:p>
+      <w:pPr>
+        <w:spacing w:line="360" w:lineRule="auto"/>
+      </w:pPr>
+      <w:r>
+        <w:t xml:space="preserve">Para este proyecto el Back en Spring se ha distribuido de la siguiente manera: </w:t>
+      </w:r>
+    </w:p>
+    <w:p>
+      <w:pPr>
+        <w:spacing w:line="360" w:lineRule="auto"/>
+      </w:pPr>
+    </w:p>
+    <w:p>
+      <w:pPr>
+        <w:spacing w:line="360" w:lineRule="auto"/>
+      </w:pPr>
       <w:r>
         <w:lastRenderedPageBreak/>
-        <w:t xml:space="preserve">foráneas que hace que se relacionen entre </w:t>
-      </w:r>
-      <w:proofErr w:type="spellStart"/>
-      <w:r>
-        <w:t>si</w:t>
-      </w:r>
-      <w:proofErr w:type="spellEnd"/>
-      <w:r>
-        <w:t>.</w:t>
-      </w:r>
-      <w:r>
-        <w:t xml:space="preserve"> Esto es relevante porque mediante a nuestro Back que es una API </w:t>
-      </w:r>
-      <w:proofErr w:type="spellStart"/>
-      <w:r>
-        <w:t>Rest</w:t>
-      </w:r>
-      <w:proofErr w:type="spellEnd"/>
-      <w:r>
-        <w:t xml:space="preserve"> podremos consultar, modificar, crear y eliminar diferentes entradas en a base de </w:t>
-      </w:r>
-      <w:proofErr w:type="gramStart"/>
-      <w:r>
-        <w:t>datos.(</w:t>
-      </w:r>
-      <w:proofErr w:type="gramEnd"/>
-      <w:r>
-        <w:t>CRUD)</w:t>
-      </w:r>
-    </w:p>
-    <w:p>
-      <w:pPr>
-        <w:spacing w:line="360" w:lineRule="auto"/>
-      </w:pPr>
-    </w:p>
-    <w:p>
-      <w:pPr>
-        <w:spacing w:line="360" w:lineRule="auto"/>
-      </w:pPr>
-    </w:p>
-    <w:p>
-      <w:pPr>
-        <w:spacing w:line="360" w:lineRule="auto"/>
-      </w:pPr>
-    </w:p>
-    <w:p>
-      <w:pPr>
-        <w:spacing w:line="360" w:lineRule="auto"/>
-      </w:pPr>
-    </w:p>
-    <w:p>
-      <w:pPr>
-        <w:spacing w:line="360" w:lineRule="auto"/>
-        <w:rPr>
-          <w:b/>
-          <w:bCs/>
-        </w:rPr>
-      </w:pPr>
-      <w:r>
-        <w:rPr>
-          <w:b/>
-          <w:bCs/>
-        </w:rPr>
-        <w:t xml:space="preserve">4.3 </w:t>
-      </w:r>
-      <w:r>
-        <w:rPr>
-          <w:b/>
-          <w:bCs/>
-          <w:lang w:val="es-ES"/>
-        </w:rPr>
-        <w:t>Implementación de controladores</w:t>
-      </w:r>
-      <w:r>
-        <w:rPr>
-          <w:b/>
-          <w:bCs/>
-          <w:lang w:val="es-ES"/>
-        </w:rPr>
-        <w:t>, recursos y entidades</w:t>
-      </w:r>
-    </w:p>
-    <w:p>
-      <w:pPr>
-        <w:spacing w:line="360" w:lineRule="auto"/>
-      </w:pPr>
-    </w:p>
-    <w:p>
-      <w:pPr>
-        <w:spacing w:line="360" w:lineRule="auto"/>
-      </w:pPr>
-      <w:r>
-        <w:t xml:space="preserve">Para este proyecto el Back en Spring se ha distribuido de la siguiente manera: </w:t>
-      </w:r>
-    </w:p>
-    <w:p>
-      <w:pPr>
-        <w:spacing w:line="360" w:lineRule="auto"/>
-      </w:pPr>
-    </w:p>
-    <w:p>
-      <w:pPr>
-        <w:spacing w:line="360" w:lineRule="auto"/>
-      </w:pPr>
-      <w:r>
         <w:t xml:space="preserve">-Primero tenemos las </w:t>
       </w:r>
       <w:r>
@@ -7308,7 +7313,7 @@
           <w:noProof/>
         </w:rPr>
         <w:drawing>
-          <wp:inline distT="0" distB="0" distL="0" distR="0" wp14:anchorId="20850595" wp14:editId="282B1F30">
+          <wp:inline distT="0" distB="0" distL="0" distR="0" wp14:anchorId="20850595" wp14:editId="19107D4B">
             <wp:extent cx="5733415" cy="3439795"/>
             <wp:effectExtent l="0" t="0" r="635" b="8255"/>
             <wp:docPr id="1673178129" name="Imagen 1" descr="Texto&#10;&#10;El contenido generado por IA puede ser incorrecto."/>
@@ -7358,7 +7363,6 @@
         <w:rPr>
           <w:noProof/>
         </w:rPr>
-        <w:lastRenderedPageBreak/>
         <w:drawing>
           <wp:inline distT="0" distB="0" distL="0" distR="0" wp14:anchorId="0DA69F45" wp14:editId="2797C188">
             <wp:extent cx="5733415" cy="2986405"/>
@@ -7410,8 +7414,9 @@
         <w:rPr>
           <w:noProof/>
         </w:rPr>
+        <w:lastRenderedPageBreak/>
         <w:drawing>
-          <wp:inline distT="0" distB="0" distL="0" distR="0" wp14:anchorId="0DF41C2D" wp14:editId="02664329">
+          <wp:inline distT="0" distB="0" distL="0" distR="0" wp14:anchorId="0DF41C2D" wp14:editId="6AAD6534">
             <wp:extent cx="5733415" cy="2990215"/>
             <wp:effectExtent l="0" t="0" r="635" b="635"/>
             <wp:docPr id="657427393" name="Imagen 3" descr="Texto&#10;&#10;El contenido generado por IA puede ser incorrecto."/>
@@ -7526,7 +7531,6 @@
         <w:spacing w:line="360" w:lineRule="auto"/>
       </w:pPr>
       <w:r>
-        <w:lastRenderedPageBreak/>
         <w:t xml:space="preserve">-Después tenemos los </w:t>
       </w:r>
       <w:r>
@@ -7699,9 +7703,8 @@
         <w:rPr>
           <w:noProof/>
         </w:rPr>
-        <w:lastRenderedPageBreak/>
         <w:drawing>
-          <wp:inline distT="0" distB="0" distL="0" distR="0" wp14:anchorId="79838EB8" wp14:editId="72D221C4">
+          <wp:inline distT="0" distB="0" distL="0" distR="0" wp14:anchorId="79838EB8" wp14:editId="700E2BA6">
             <wp:extent cx="5733415" cy="3043555"/>
             <wp:effectExtent l="0" t="0" r="635" b="4445"/>
             <wp:docPr id="58610322" name="Imagen 5" descr="Texto&#10;&#10;El contenido generado por IA puede ser incorrecto."/>
@@ -7752,7 +7755,7 @@
           <w:noProof/>
         </w:rPr>
         <w:drawing>
-          <wp:inline distT="0" distB="0" distL="0" distR="0" wp14:anchorId="3F9FD170" wp14:editId="5FB9B7EE">
+          <wp:inline distT="0" distB="0" distL="0" distR="0" wp14:anchorId="3F9FD170" wp14:editId="180E1A28">
             <wp:extent cx="5733415" cy="3173730"/>
             <wp:effectExtent l="0" t="0" r="635" b="7620"/>
             <wp:docPr id="2017186993" name="Imagen 6" descr="Texto&#10;&#10;El contenido generado por IA puede ser incorrecto."/>
@@ -7804,7 +7807,7 @@
         </w:rPr>
         <w:lastRenderedPageBreak/>
         <w:drawing>
-          <wp:inline distT="0" distB="0" distL="0" distR="0" wp14:anchorId="6C5A39FD" wp14:editId="7E46084F">
+          <wp:inline distT="0" distB="0" distL="0" distR="0" wp14:anchorId="6C5A39FD" wp14:editId="28993189">
             <wp:extent cx="5733415" cy="3152775"/>
             <wp:effectExtent l="0" t="0" r="635" b="9525"/>
             <wp:docPr id="1754316065" name="Imagen 7" descr="Texto&#10;&#10;El contenido generado por IA puede ser incorrecto."/>
@@ -8083,7 +8086,7 @@
           <w:noProof/>
         </w:rPr>
         <w:drawing>
-          <wp:inline distT="0" distB="0" distL="0" distR="0" wp14:anchorId="07672ACD" wp14:editId="18CFFDBD">
+          <wp:inline distT="0" distB="0" distL="0" distR="0" wp14:anchorId="07672ACD" wp14:editId="61983E41">
             <wp:extent cx="5733415" cy="1701800"/>
             <wp:effectExtent l="0" t="0" r="635" b="0"/>
             <wp:docPr id="1098602129" name="Imagen 9" descr="Texto&#10;&#10;El contenido generado por IA puede ser incorrecto."/>
@@ -8311,7 +8314,7 @@
         </w:rPr>
         <w:lastRenderedPageBreak/>
         <w:drawing>
-          <wp:inline distT="0" distB="0" distL="0" distR="0" wp14:anchorId="134FDF82" wp14:editId="7696F8B4">
+          <wp:inline distT="0" distB="0" distL="0" distR="0" wp14:anchorId="134FDF82" wp14:editId="41046B61">
             <wp:extent cx="5733415" cy="2368550"/>
             <wp:effectExtent l="0" t="0" r="635" b="0"/>
             <wp:docPr id="1853395792" name="Imagen 1" descr="Texto&#10;&#10;El contenido generado por IA puede ser incorrecto."/>
@@ -8445,7 +8448,7 @@
           <w:noProof/>
         </w:rPr>
         <w:drawing>
-          <wp:inline distT="0" distB="0" distL="0" distR="0" wp14:anchorId="236ADD88" wp14:editId="05645ED6">
+          <wp:inline distT="0" distB="0" distL="0" distR="0" wp14:anchorId="236ADD88" wp14:editId="2E5D0137">
             <wp:extent cx="5733415" cy="3185795"/>
             <wp:effectExtent l="0" t="0" r="635" b="0"/>
             <wp:docPr id="1715816621" name="Imagen 1" descr="Texto&#10;&#10;El contenido generado por IA puede ser incorrecto."/>
@@ -8501,7 +8504,7 @@
           <w:noProof/>
         </w:rPr>
         <w:drawing>
-          <wp:inline distT="0" distB="0" distL="0" distR="0" wp14:anchorId="27014FCE" wp14:editId="43288ADF">
+          <wp:inline distT="0" distB="0" distL="0" distR="0" wp14:anchorId="27014FCE" wp14:editId="134A8F02">
             <wp:extent cx="5733415" cy="3139440"/>
             <wp:effectExtent l="0" t="0" r="635" b="3810"/>
             <wp:docPr id="1579628756" name="Imagen 2" descr="Texto&#10;&#10;El contenido generado por IA puede ser incorrecto."/>
@@ -9263,7 +9266,7 @@
           <w:noProof/>
         </w:rPr>
         <w:drawing>
-          <wp:inline distT="0" distB="0" distL="0" distR="0" wp14:anchorId="04D35A16" wp14:editId="40B03686">
+          <wp:inline distT="0" distB="0" distL="0" distR="0" wp14:anchorId="04D35A16" wp14:editId="58DC3783">
             <wp:extent cx="5733415" cy="1213485"/>
             <wp:effectExtent l="0" t="0" r="635" b="5715"/>
             <wp:docPr id="831898284" name="Imagen 1" descr="Captura de pantalla de computadora&#10;&#10;El contenido generado por IA puede ser incorrecto."/>
@@ -12778,11 +12781,848 @@
     <w:p>
       <w:pPr>
         <w:spacing w:line="360" w:lineRule="auto"/>
-        <w:rPr>
-          <w:b/>
-          <w:bCs/>
-        </w:rPr>
-      </w:pPr>
+      </w:pPr>
+      <w:r>
+        <w:t>Las pruebas son una fase tan importarte como el propio desarrollo ya que gracias a estas podemos comprobar el correcto funcionamiento del software antes de que lo haga el cliente final, y con esto poder detectar errores de diferentes tipos y corregirlos</w:t>
+      </w:r>
+      <w:r>
+        <w:t>.</w:t>
+      </w:r>
+    </w:p>
+    <w:p>
+      <w:pPr>
+        <w:spacing w:line="360" w:lineRule="auto"/>
+      </w:pPr>
+    </w:p>
+    <w:p>
+      <w:pPr>
+        <w:spacing w:line="360" w:lineRule="auto"/>
+      </w:pPr>
+      <w:r>
+        <w:t>En este caso una de las pruebas mas relevantes son las pruebas unitarias</w:t>
+      </w:r>
+      <w:r>
+        <w:t>,</w:t>
+      </w:r>
+    </w:p>
+    <w:p>
+      <w:pPr>
+        <w:spacing w:line="360" w:lineRule="auto"/>
+      </w:pPr>
+      <w:r>
+        <w:t xml:space="preserve">Las pruebas unitarias se han centrado en los componentes del </w:t>
+      </w:r>
+      <w:proofErr w:type="spellStart"/>
+      <w:r>
+        <w:t>backend</w:t>
+      </w:r>
+      <w:proofErr w:type="spellEnd"/>
+      <w:r>
+        <w:t xml:space="preserve"> desarrollados en Spring </w:t>
+      </w:r>
+      <w:proofErr w:type="spellStart"/>
+      <w:r>
+        <w:t>Boot</w:t>
+      </w:r>
+      <w:proofErr w:type="spellEnd"/>
+      <w:r>
+        <w:t xml:space="preserve">. Se han utilizado test con </w:t>
+      </w:r>
+      <w:proofErr w:type="spellStart"/>
+      <w:r>
+        <w:rPr>
+          <w:b/>
+          <w:bCs/>
+        </w:rPr>
+        <w:t>JUnit</w:t>
+      </w:r>
+      <w:proofErr w:type="spellEnd"/>
+      <w:r>
+        <w:rPr>
+          <w:b/>
+          <w:bCs/>
+        </w:rPr>
+        <w:t xml:space="preserve"> 5</w:t>
+      </w:r>
+      <w:r>
+        <w:t>, orientados a verificar la lógica interna de los servicios, controladores y repositorios. Cada método crítico ha sido cubierto por casos de prueba que contemplan tanto comportamientos esperados como condiciones límite y errores esperados. El objetivo principal ha sido garantizar la fiabilidad del núcleo de la lógica de negocio.</w:t>
+      </w:r>
+      <w:r>
+        <w:t xml:space="preserve"> </w:t>
+      </w:r>
+    </w:p>
+    <w:p>
+      <w:pPr>
+        <w:spacing w:line="360" w:lineRule="auto"/>
+      </w:pPr>
+    </w:p>
+    <w:p>
+      <w:pPr>
+        <w:spacing w:line="360" w:lineRule="auto"/>
+        <w:rPr>
+          <w:b/>
+          <w:bCs/>
+          <w:lang w:val="es-ES"/>
+        </w:rPr>
+      </w:pPr>
+      <w:r>
+        <w:rPr>
+          <w:b/>
+          <w:bCs/>
+          <w:lang w:val="es-ES"/>
+        </w:rPr>
+        <w:t>6.2. Pruebas de integración (</w:t>
+      </w:r>
+      <w:proofErr w:type="spellStart"/>
+      <w:r>
+        <w:rPr>
+          <w:b/>
+          <w:bCs/>
+          <w:lang w:val="es-ES"/>
+        </w:rPr>
+        <w:t>Postman</w:t>
+      </w:r>
+      <w:proofErr w:type="spellEnd"/>
+      <w:r>
+        <w:rPr>
+          <w:b/>
+          <w:bCs/>
+          <w:lang w:val="es-ES"/>
+        </w:rPr>
+        <w:t xml:space="preserve">, </w:t>
+      </w:r>
+      <w:proofErr w:type="spellStart"/>
+      <w:r>
+        <w:rPr>
+          <w:b/>
+          <w:bCs/>
+          <w:lang w:val="es-ES"/>
+        </w:rPr>
+        <w:t>Swagger</w:t>
+      </w:r>
+      <w:proofErr w:type="spellEnd"/>
+      <w:r>
+        <w:rPr>
+          <w:b/>
+          <w:bCs/>
+          <w:lang w:val="es-ES"/>
+        </w:rPr>
+        <w:t>)</w:t>
+      </w:r>
+    </w:p>
+    <w:p>
+      <w:pPr>
+        <w:spacing w:line="360" w:lineRule="auto"/>
+        <w:rPr>
+          <w:lang w:val="es-ES"/>
+        </w:rPr>
+      </w:pPr>
+      <w:r>
+        <w:rPr>
+          <w:lang w:val="es-ES"/>
+        </w:rPr>
+        <w:t xml:space="preserve">Para validar el correcto funcionamiento de la </w:t>
+      </w:r>
+      <w:r>
+        <w:rPr>
+          <w:b/>
+          <w:bCs/>
+          <w:lang w:val="es-ES"/>
+        </w:rPr>
+        <w:t>API REST</w:t>
+      </w:r>
+      <w:r>
+        <w:rPr>
+          <w:lang w:val="es-ES"/>
+        </w:rPr>
+        <w:t xml:space="preserve">, se realizaron pruebas de integración mediante </w:t>
+      </w:r>
+      <w:proofErr w:type="spellStart"/>
+      <w:r>
+        <w:rPr>
+          <w:b/>
+          <w:bCs/>
+          <w:lang w:val="es-ES"/>
+        </w:rPr>
+        <w:t>Postman</w:t>
+      </w:r>
+      <w:proofErr w:type="spellEnd"/>
+      <w:r>
+        <w:rPr>
+          <w:lang w:val="es-ES"/>
+        </w:rPr>
+        <w:t xml:space="preserve">, simulando solicitudes típicas del flujo de uso: creación, modificación, cancelación y consulta de reservas, así como autenticación y gestión de recompensas. Las colecciones de </w:t>
+      </w:r>
+      <w:proofErr w:type="spellStart"/>
+      <w:r>
+        <w:rPr>
+          <w:lang w:val="es-ES"/>
+        </w:rPr>
+        <w:t>Postman</w:t>
+      </w:r>
+      <w:proofErr w:type="spellEnd"/>
+      <w:r>
+        <w:rPr>
+          <w:lang w:val="es-ES"/>
+        </w:rPr>
+        <w:t xml:space="preserve"> permitieron automatizar pruebas para diferentes escenarios.</w:t>
+      </w:r>
+    </w:p>
+    <w:p>
+      <w:pPr>
+        <w:spacing w:line="360" w:lineRule="auto"/>
+        <w:rPr>
+          <w:lang w:val="es-ES"/>
+        </w:rPr>
+      </w:pPr>
+      <w:r>
+        <w:rPr>
+          <w:lang w:val="es-ES"/>
+        </w:rPr>
+        <w:t xml:space="preserve">Además, </w:t>
+      </w:r>
+      <w:proofErr w:type="spellStart"/>
+      <w:r>
+        <w:rPr>
+          <w:b/>
+          <w:bCs/>
+          <w:lang w:val="es-ES"/>
+        </w:rPr>
+        <w:t>Swagger</w:t>
+      </w:r>
+      <w:proofErr w:type="spellEnd"/>
+      <w:r>
+        <w:rPr>
+          <w:lang w:val="es-ES"/>
+        </w:rPr>
+        <w:t xml:space="preserve"> se integró en el proyecto para documentar y explorar de forma interactiva los </w:t>
+      </w:r>
+      <w:proofErr w:type="spellStart"/>
+      <w:r>
+        <w:rPr>
+          <w:lang w:val="es-ES"/>
+        </w:rPr>
+        <w:t>endpoints</w:t>
+      </w:r>
+      <w:proofErr w:type="spellEnd"/>
+      <w:r>
+        <w:rPr>
+          <w:lang w:val="es-ES"/>
+        </w:rPr>
+        <w:t xml:space="preserve"> de la API, lo cual facilitó tanto el desarrollo como la detección temprana de inconsistencias entre los contratos de la API y su implementación.</w:t>
+      </w:r>
+    </w:p>
+    <w:p>
+      <w:pPr>
+        <w:spacing w:line="360" w:lineRule="auto"/>
+        <w:rPr>
+          <w:lang w:val="es-ES"/>
+        </w:rPr>
+      </w:pPr>
+    </w:p>
+    <w:p>
+      <w:pPr>
+        <w:spacing w:line="360" w:lineRule="auto"/>
+        <w:rPr>
+          <w:b/>
+          <w:bCs/>
+          <w:lang w:val="es-ES"/>
+        </w:rPr>
+      </w:pPr>
+      <w:r>
+        <w:rPr>
+          <w:b/>
+          <w:bCs/>
+          <w:lang w:val="es-ES"/>
+        </w:rPr>
+        <w:t>6.3. Pruebas de carga y rendimiento</w:t>
+      </w:r>
+    </w:p>
+    <w:p>
+      <w:pPr>
+        <w:spacing w:line="360" w:lineRule="auto"/>
+        <w:rPr>
+          <w:lang w:val="es-ES"/>
+        </w:rPr>
+      </w:pPr>
+      <w:r>
+        <w:rPr>
+          <w:lang w:val="es-ES"/>
+        </w:rPr>
+        <w:t xml:space="preserve">Se efectuaron pruebas básicas de carga utilizando herramientas como </w:t>
+      </w:r>
+      <w:r>
+        <w:rPr>
+          <w:b/>
+          <w:bCs/>
+          <w:lang w:val="es-ES"/>
+        </w:rPr>
+        <w:t xml:space="preserve">Apache </w:t>
+      </w:r>
+      <w:proofErr w:type="spellStart"/>
+      <w:r>
+        <w:rPr>
+          <w:b/>
+          <w:bCs/>
+          <w:lang w:val="es-ES"/>
+        </w:rPr>
+        <w:t>JMeter</w:t>
+      </w:r>
+      <w:proofErr w:type="spellEnd"/>
+      <w:r>
+        <w:rPr>
+          <w:lang w:val="es-ES"/>
+        </w:rPr>
+        <w:t>, con el fin de evaluar el comportamiento del sistema bajo múltiples peticiones simultáneas, simulando picos de usuarios accediendo al sistema para consultar disponibilidad o realizar reservas.</w:t>
+      </w:r>
+    </w:p>
+    <w:p>
+      <w:pPr>
+        <w:spacing w:line="360" w:lineRule="auto"/>
+        <w:rPr>
+          <w:lang w:val="es-ES"/>
+        </w:rPr>
+      </w:pPr>
+      <w:r>
+        <w:rPr>
+          <w:lang w:val="es-ES"/>
+        </w:rPr>
+        <w:t xml:space="preserve">Estas pruebas se orientaron especialmente al </w:t>
+      </w:r>
+      <w:proofErr w:type="spellStart"/>
+      <w:r>
+        <w:rPr>
+          <w:lang w:val="es-ES"/>
+        </w:rPr>
+        <w:t>backend</w:t>
+      </w:r>
+      <w:proofErr w:type="spellEnd"/>
+      <w:r>
+        <w:rPr>
+          <w:lang w:val="es-ES"/>
+        </w:rPr>
+        <w:t>, para asegurar que la API REST pudiera responder de forma eficiente sin provocar caídas ni tiempos de espera excesivos. Se identificaron cuellos de botella y se realizaron optimizaciones en las consultas a la base de datos y la configuración del entorno de ejecución.</w:t>
+      </w:r>
+    </w:p>
+    <w:p>
+      <w:pPr>
+        <w:spacing w:line="360" w:lineRule="auto"/>
+        <w:rPr>
+          <w:lang w:val="es-ES"/>
+        </w:rPr>
+      </w:pPr>
+    </w:p>
+    <w:p>
+      <w:pPr>
+        <w:spacing w:line="360" w:lineRule="auto"/>
+        <w:rPr>
+          <w:lang w:val="es-ES"/>
+        </w:rPr>
+      </w:pPr>
+    </w:p>
+    <w:p>
+      <w:pPr>
+        <w:spacing w:line="360" w:lineRule="auto"/>
+        <w:rPr>
+          <w:b/>
+          <w:bCs/>
+          <w:lang w:val="es-ES"/>
+        </w:rPr>
+      </w:pPr>
+      <w:r>
+        <w:rPr>
+          <w:b/>
+          <w:bCs/>
+          <w:lang w:val="es-ES"/>
+        </w:rPr>
+        <w:lastRenderedPageBreak/>
+        <w:t>6.4. Pruebas de usabilidad y accesibilidad</w:t>
+      </w:r>
+    </w:p>
+    <w:p>
+      <w:pPr>
+        <w:spacing w:line="360" w:lineRule="auto"/>
+        <w:rPr>
+          <w:lang w:val="es-ES"/>
+        </w:rPr>
+      </w:pPr>
+      <w:r>
+        <w:rPr>
+          <w:lang w:val="es-ES"/>
+        </w:rPr>
+        <w:t xml:space="preserve">Desde el </w:t>
+      </w:r>
+      <w:proofErr w:type="spellStart"/>
+      <w:r>
+        <w:rPr>
+          <w:lang w:val="es-ES"/>
+        </w:rPr>
+        <w:t>frontend</w:t>
+      </w:r>
+      <w:proofErr w:type="spellEnd"/>
+      <w:r>
+        <w:rPr>
+          <w:lang w:val="es-ES"/>
+        </w:rPr>
+        <w:t xml:space="preserve">, desarrollado en </w:t>
+      </w:r>
+      <w:proofErr w:type="spellStart"/>
+      <w:r>
+        <w:rPr>
+          <w:b/>
+          <w:bCs/>
+          <w:lang w:val="es-ES"/>
+        </w:rPr>
+        <w:t>React</w:t>
+      </w:r>
+      <w:proofErr w:type="spellEnd"/>
+      <w:r>
+        <w:rPr>
+          <w:lang w:val="es-ES"/>
+        </w:rPr>
+        <w:t>, se realizaron pruebas de usabilidad con usuarios reales que simularon distintos perfiles (cliente y administrador). Se recopilaron observaciones sobre la claridad de la interfaz, la navegación, y la disposición de elementos clave como botones y formularios.</w:t>
+      </w:r>
+    </w:p>
+    <w:p>
+      <w:pPr>
+        <w:spacing w:line="360" w:lineRule="auto"/>
+        <w:rPr>
+          <w:lang w:val="es-ES"/>
+        </w:rPr>
+      </w:pPr>
+      <w:r>
+        <w:rPr>
+          <w:lang w:val="es-ES"/>
+        </w:rPr>
+        <w:t xml:space="preserve">Asimismo, se validaron aspectos de </w:t>
+      </w:r>
+      <w:r>
+        <w:rPr>
+          <w:b/>
+          <w:bCs/>
+          <w:lang w:val="es-ES"/>
+        </w:rPr>
+        <w:t>accesibilidad</w:t>
+      </w:r>
+      <w:r>
+        <w:rPr>
+          <w:lang w:val="es-ES"/>
+        </w:rPr>
+        <w:t xml:space="preserve">, como el uso de etiquetas adecuadas, contraste de colores y navegación mediante teclado, siguiendo las pautas WCAG (Web Content </w:t>
+      </w:r>
+      <w:proofErr w:type="spellStart"/>
+      <w:r>
+        <w:rPr>
+          <w:lang w:val="es-ES"/>
+        </w:rPr>
+        <w:t>Accessibility</w:t>
+      </w:r>
+      <w:proofErr w:type="spellEnd"/>
+      <w:r>
+        <w:rPr>
+          <w:lang w:val="es-ES"/>
+        </w:rPr>
+        <w:t xml:space="preserve"> </w:t>
+      </w:r>
+      <w:proofErr w:type="spellStart"/>
+      <w:r>
+        <w:rPr>
+          <w:lang w:val="es-ES"/>
+        </w:rPr>
+        <w:t>Guidelines</w:t>
+      </w:r>
+      <w:proofErr w:type="spellEnd"/>
+      <w:r>
+        <w:rPr>
+          <w:lang w:val="es-ES"/>
+        </w:rPr>
+        <w:t>). Estas pruebas contribuyeron a mejorar la experiencia de usuario final y garantizar la inclusión.</w:t>
+      </w:r>
+    </w:p>
+    <w:p>
+      <w:pPr>
+        <w:spacing w:line="360" w:lineRule="auto"/>
+        <w:rPr>
+          <w:lang w:val="es-ES"/>
+        </w:rPr>
+      </w:pPr>
+    </w:p>
+    <w:p>
+      <w:pPr>
+        <w:spacing w:line="360" w:lineRule="auto"/>
+        <w:rPr>
+          <w:b/>
+          <w:bCs/>
+          <w:lang w:val="es-ES"/>
+        </w:rPr>
+      </w:pPr>
+      <w:r>
+        <w:rPr>
+          <w:b/>
+          <w:bCs/>
+          <w:lang w:val="es-ES"/>
+        </w:rPr>
+        <w:t>6.5. Estrategias de depuración y resolución de errores</w:t>
+      </w:r>
+    </w:p>
+    <w:p>
+      <w:pPr>
+        <w:spacing w:line="360" w:lineRule="auto"/>
+        <w:rPr>
+          <w:lang w:val="es-ES"/>
+        </w:rPr>
+      </w:pPr>
+      <w:r>
+        <w:rPr>
+          <w:lang w:val="es-ES"/>
+        </w:rPr>
+        <w:t xml:space="preserve">Durante el desarrollo se aplicaron distintas estrategias de depuración tanto en </w:t>
+      </w:r>
+      <w:proofErr w:type="spellStart"/>
+      <w:r>
+        <w:rPr>
+          <w:lang w:val="es-ES"/>
+        </w:rPr>
+        <w:t>frontend</w:t>
+      </w:r>
+      <w:proofErr w:type="spellEnd"/>
+      <w:r>
+        <w:rPr>
+          <w:lang w:val="es-ES"/>
+        </w:rPr>
+        <w:t xml:space="preserve"> como en </w:t>
+      </w:r>
+      <w:proofErr w:type="spellStart"/>
+      <w:r>
+        <w:rPr>
+          <w:lang w:val="es-ES"/>
+        </w:rPr>
+        <w:t>backend</w:t>
+      </w:r>
+      <w:proofErr w:type="spellEnd"/>
+      <w:r>
+        <w:rPr>
+          <w:lang w:val="es-ES"/>
+        </w:rPr>
+        <w:t>:</w:t>
+      </w:r>
+    </w:p>
+    <w:p>
+      <w:pPr>
+        <w:numPr>
+          <w:ilvl w:val="0"/>
+          <w:numId w:val="28"/>
+        </w:numPr>
+        <w:spacing w:line="360" w:lineRule="auto"/>
+        <w:rPr>
+          <w:lang w:val="es-ES"/>
+        </w:rPr>
+      </w:pPr>
+      <w:r>
+        <w:rPr>
+          <w:lang w:val="es-ES"/>
+        </w:rPr>
+        <w:t xml:space="preserve">En el </w:t>
+      </w:r>
+      <w:proofErr w:type="spellStart"/>
+      <w:r>
+        <w:rPr>
+          <w:lang w:val="es-ES"/>
+        </w:rPr>
+        <w:t>backend</w:t>
+      </w:r>
+      <w:proofErr w:type="spellEnd"/>
+      <w:r>
+        <w:rPr>
+          <w:lang w:val="es-ES"/>
+        </w:rPr>
+        <w:t xml:space="preserve">, se utilizó el sistema de logs de Spring </w:t>
+      </w:r>
+      <w:proofErr w:type="spellStart"/>
+      <w:r>
+        <w:rPr>
+          <w:lang w:val="es-ES"/>
+        </w:rPr>
+        <w:t>Boot</w:t>
+      </w:r>
+      <w:proofErr w:type="spellEnd"/>
+      <w:r>
+        <w:rPr>
+          <w:lang w:val="es-ES"/>
+        </w:rPr>
+        <w:t xml:space="preserve"> con niveles diferenciados (INFO, DEBUG, ERROR), lo que permitió localizar problemas de forma precisa.</w:t>
+      </w:r>
+    </w:p>
+    <w:p>
+      <w:pPr>
+        <w:numPr>
+          <w:ilvl w:val="0"/>
+          <w:numId w:val="28"/>
+        </w:numPr>
+        <w:spacing w:line="360" w:lineRule="auto"/>
+        <w:rPr>
+          <w:lang w:val="es-ES"/>
+        </w:rPr>
+      </w:pPr>
+      <w:r>
+        <w:rPr>
+          <w:lang w:val="es-ES"/>
+        </w:rPr>
+        <w:t xml:space="preserve">En el </w:t>
+      </w:r>
+      <w:proofErr w:type="spellStart"/>
+      <w:r>
+        <w:rPr>
+          <w:lang w:val="es-ES"/>
+        </w:rPr>
+        <w:t>frontend</w:t>
+      </w:r>
+      <w:proofErr w:type="spellEnd"/>
+      <w:r>
+        <w:rPr>
+          <w:lang w:val="es-ES"/>
+        </w:rPr>
+        <w:t>, se aprovechó la consola del navegador para inspeccionar errores de red y fallos de renderizado.</w:t>
+      </w:r>
+    </w:p>
+    <w:p>
+      <w:pPr>
+        <w:numPr>
+          <w:ilvl w:val="0"/>
+          <w:numId w:val="28"/>
+        </w:numPr>
+        <w:spacing w:line="360" w:lineRule="auto"/>
+        <w:rPr>
+          <w:lang w:val="es-ES"/>
+        </w:rPr>
+      </w:pPr>
+      <w:r>
+        <w:rPr>
+          <w:lang w:val="es-ES"/>
+        </w:rPr>
+        <w:t xml:space="preserve">Se recurrió a </w:t>
+      </w:r>
+      <w:proofErr w:type="spellStart"/>
+      <w:r>
+        <w:rPr>
+          <w:b/>
+          <w:bCs/>
+          <w:lang w:val="es-ES"/>
+        </w:rPr>
+        <w:t>debuggers</w:t>
+      </w:r>
+      <w:proofErr w:type="spellEnd"/>
+      <w:r>
+        <w:rPr>
+          <w:b/>
+          <w:bCs/>
+          <w:lang w:val="es-ES"/>
+        </w:rPr>
+        <w:t xml:space="preserve"> integrados</w:t>
+      </w:r>
+      <w:r>
+        <w:rPr>
+          <w:lang w:val="es-ES"/>
+        </w:rPr>
+        <w:t xml:space="preserve"> en IntelliJ IDEA y Visual Studio </w:t>
+      </w:r>
+      <w:proofErr w:type="spellStart"/>
+      <w:r>
+        <w:rPr>
+          <w:lang w:val="es-ES"/>
+        </w:rPr>
+        <w:t>Code</w:t>
+      </w:r>
+      <w:proofErr w:type="spellEnd"/>
+      <w:r>
+        <w:rPr>
+          <w:lang w:val="es-ES"/>
+        </w:rPr>
+        <w:t xml:space="preserve"> para analizar el flujo de ejecución.</w:t>
+      </w:r>
+    </w:p>
+    <w:p>
+      <w:pPr>
+        <w:numPr>
+          <w:ilvl w:val="0"/>
+          <w:numId w:val="28"/>
+        </w:numPr>
+        <w:spacing w:line="360" w:lineRule="auto"/>
+        <w:rPr>
+          <w:lang w:val="es-ES"/>
+        </w:rPr>
+      </w:pPr>
+      <w:r>
+        <w:rPr>
+          <w:lang w:val="es-ES"/>
+        </w:rPr>
+        <w:t>Los errores detectados durante las pruebas fueron registrados en un sistema de control de incidencias, y se priorizó su corrección antes de cada entrega.</w:t>
+      </w:r>
+    </w:p>
+    <w:p>
+      <w:pPr>
+        <w:spacing w:line="360" w:lineRule="auto"/>
+        <w:rPr>
+          <w:lang w:val="es-ES"/>
+        </w:rPr>
+      </w:pPr>
+      <w:r>
+        <w:rPr>
+          <w:lang w:val="es-ES"/>
+        </w:rPr>
+        <w:t xml:space="preserve">Estas estrategias permitieron mantener una alta calidad del software en cada iteración, favoreciendo una integración </w:t>
+      </w:r>
+      <w:proofErr w:type="gramStart"/>
+      <w:r>
+        <w:rPr>
+          <w:lang w:val="es-ES"/>
+        </w:rPr>
+        <w:t>continua</w:t>
+      </w:r>
+      <w:proofErr w:type="gramEnd"/>
+      <w:r>
+        <w:rPr>
+          <w:lang w:val="es-ES"/>
+        </w:rPr>
+        <w:t xml:space="preserve"> fluida y reduciendo el riesgo de errores en producción.</w:t>
+      </w:r>
+    </w:p>
+    <w:p>
+      <w:pPr>
+        <w:spacing w:line="360" w:lineRule="auto"/>
+      </w:pPr>
+      <w:r>
+        <w:t xml:space="preserve"> </w:t>
+      </w:r>
+    </w:p>
+    <w:p>
+      <w:pPr>
+        <w:spacing w:line="360" w:lineRule="auto"/>
+      </w:pPr>
+    </w:p>
+    <w:p>
+      <w:pPr>
+        <w:spacing w:line="360" w:lineRule="auto"/>
+      </w:pPr>
+      <w:r>
+        <w:t xml:space="preserve"> </w:t>
+      </w:r>
+    </w:p>
+    <w:p>
+      <w:pPr>
+        <w:spacing w:line="360" w:lineRule="auto"/>
+      </w:pPr>
+    </w:p>
+    <w:p>
+      <w:pPr>
+        <w:spacing w:line="360" w:lineRule="auto"/>
+      </w:pPr>
+    </w:p>
+    <w:p>
+      <w:pPr>
+        <w:spacing w:line="360" w:lineRule="auto"/>
+      </w:pPr>
+      <w:r>
+        <w:t>-------------HACER CAPTURAS Y REVISAR EL PUNTO 6 ENTERO----------------------------</w:t>
+      </w:r>
+    </w:p>
+    <w:p>
+      <w:pPr>
+        <w:spacing w:line="360" w:lineRule="auto"/>
+      </w:pPr>
+    </w:p>
+    <w:p>
+      <w:pPr>
+        <w:spacing w:line="360" w:lineRule="auto"/>
+      </w:pPr>
+    </w:p>
+    <w:p>
+      <w:pPr>
+        <w:spacing w:line="360" w:lineRule="auto"/>
+      </w:pPr>
+    </w:p>
+    <w:p>
+      <w:pPr>
+        <w:spacing w:line="360" w:lineRule="auto"/>
+      </w:pPr>
+    </w:p>
+    <w:p>
+      <w:pPr>
+        <w:spacing w:line="360" w:lineRule="auto"/>
+      </w:pPr>
+    </w:p>
+    <w:p>
+      <w:pPr>
+        <w:spacing w:line="360" w:lineRule="auto"/>
+      </w:pPr>
+    </w:p>
+    <w:p>
+      <w:pPr>
+        <w:spacing w:line="360" w:lineRule="auto"/>
+      </w:pPr>
+    </w:p>
+    <w:p>
+      <w:pPr>
+        <w:spacing w:line="360" w:lineRule="auto"/>
+      </w:pPr>
+    </w:p>
+    <w:p>
+      <w:pPr>
+        <w:spacing w:line="360" w:lineRule="auto"/>
+      </w:pPr>
+    </w:p>
+    <w:p>
+      <w:pPr>
+        <w:spacing w:line="360" w:lineRule="auto"/>
+        <w:rPr>
+          <w:b/>
+          <w:bCs/>
+          <w:lang w:val="es-ES"/>
+        </w:rPr>
+      </w:pPr>
+      <w:r>
+        <w:rPr>
+          <w:b/>
+          <w:bCs/>
+          <w:lang w:val="es-ES"/>
+        </w:rPr>
+        <w:t>7. DESPLIEGUE Y MANTENIMIENTO</w:t>
+      </w:r>
+    </w:p>
+    <w:p>
+      <w:pPr>
+        <w:spacing w:line="360" w:lineRule="auto"/>
+        <w:rPr>
+          <w:b/>
+          <w:bCs/>
+        </w:rPr>
+      </w:pPr>
+      <w:r>
+        <w:rPr>
+          <w:b/>
+          <w:bCs/>
+          <w:lang w:val="es-ES"/>
+        </w:rPr>
+        <w:t xml:space="preserve">7.1. </w:t>
+      </w:r>
+      <w:proofErr w:type="spellStart"/>
+      <w:r>
+        <w:rPr>
+          <w:b/>
+          <w:bCs/>
+          <w:lang w:val="es-ES"/>
+        </w:rPr>
+        <w:t>Contenedorización</w:t>
+      </w:r>
+      <w:proofErr w:type="spellEnd"/>
+      <w:r>
+        <w:rPr>
+          <w:b/>
+          <w:bCs/>
+          <w:lang w:val="es-ES"/>
+        </w:rPr>
+        <w:t xml:space="preserve"> con Docker</w:t>
+      </w:r>
     </w:p>
     <w:sectPr>
       <w:headerReference w:type="default" r:id="rId32"/>
@@ -13055,7 +13895,7 @@
 <w:numbering xmlns:wpc="http://schemas.microsoft.com/office/word/2010/wordprocessingCanvas" xmlns:cx="http://schemas.microsoft.com/office/drawing/2014/chartex" xmlns:cx1="http://schemas.microsoft.com/office/drawing/2015/9/8/chartex" xmlns:cx2="http://schemas.microsoft.com/office/drawing/2015/10/21/chartex" xmlns:cx3="http://schemas.microsoft.com/office/drawing/2016/5/9/chartex" xmlns:cx4="http://schemas.microsoft.com/office/drawing/2016/5/10/chartex" xmlns:cx5="http://schemas.microsoft.com/office/drawing/2016/5/11/chartex" xmlns:cx6="http://schemas.microsoft.com/office/drawing/2016/5/12/chartex" xmlns:cx7="http://schemas.microsoft.com/office/drawing/2016/5/13/chartex" xmlns:cx8="http://schemas.microsoft.com/office/drawing/2016/5/14/chartex" xmlns:mc="http://schemas.openxmlformats.org/markup-compatibility/2006" xmlns:aink="http://schemas.microsoft.com/office/drawing/2016/ink" xmlns:am3d="http://schemas.microsoft.com/office/drawing/2017/model3d" xmlns:o="urn:schemas-microsoft-com:office:office" xmlns:oel="http://schemas.microsoft.com/office/2019/extlst" xmlns:r="http://schemas.openxmlformats.org/officeDocument/2006/relationships" xmlns:m="http://schemas.openxmlformats.org/officeDocument/2006/math" xmlns:v="urn:schemas-microsoft-com:vml" xmlns:wp14="http://schemas.microsoft.com/office/word/2010/wordprocessingDrawing" xmlns:wp="http://schemas.openxmlformats.org/drawingml/2006/wordprocessingDrawing" xmlns:w10="urn:schemas-microsoft-com:office:word" xmlns:w="http://schemas.openxmlformats.org/wordprocessingml/2006/main" xmlns:w14="http://schemas.microsoft.com/office/word/2010/wordml" xmlns:w15="http://schemas.microsoft.com/office/word/2012/wordml" xmlns:w16cex="http://schemas.microsoft.com/office/word/2018/wordml/cex" xmlns:w16cid="http://schemas.microsoft.com/office/word/2016/wordml/cid" xmlns:w16="http://schemas.microsoft.com/office/word/2018/wordml" xmlns:w16sdtdh="http://schemas.microsoft.com/office/word/2020/wordml/sdtdatahash" xmlns:w16se="http://schemas.microsoft.com/office/word/2015/wordml/symex" xmlns:wpg="http://schemas.microsoft.com/office/word/2010/wordprocessingGroup" xmlns:wpi="http://schemas.microsoft.com/office/word/2010/wordprocessingInk" xmlns:wne="http://schemas.microsoft.com/office/word/2006/wordml" xmlns:wps="http://schemas.microsoft.com/office/word/2010/wordprocessingShape" mc:Ignorable="w14 w15 w16se w16cid w16 w16cex w16sdtdh wp14">
   <w:numPicBullet w:numPicBulletId="0">
     <w:pict>
-      <v:rect id="_x0000_i1036" style="width:0;height:1.5pt" o:hralign="center" o:bullet="t" o:hrstd="t" o:hr="t" fillcolor="#a0a0a0" stroked="f"/>
+      <v:rect id="_x0000_i1052" style="width:0;height:1.5pt" o:hralign="center" o:bullet="t" o:hrstd="t" o:hr="t" fillcolor="#a0a0a0" stroked="f"/>
     </w:pict>
   </w:numPicBullet>
   <w:abstractNum w:abstractNumId="0" w15:restartNumberingAfterBreak="0">
@@ -15033,6 +15873,155 @@
     </w:lvl>
   </w:abstractNum>
   <w:abstractNum w:abstractNumId="14" w15:restartNumberingAfterBreak="0">
+    <w:nsid w:val="46881BB5"/>
+    <w:multiLevelType w:val="multilevel"/>
+    <w:tmpl w:val="61124DA2"/>
+    <w:lvl w:ilvl="0">
+      <w:start w:val="1"/>
+      <w:numFmt w:val="bullet"/>
+      <w:lvlText w:val=""/>
+      <w:lvlJc w:val="left"/>
+      <w:pPr>
+        <w:tabs>
+          <w:tab w:val="num" w:pos="720"/>
+        </w:tabs>
+        <w:ind w:left="720" w:hanging="360"/>
+      </w:pPr>
+      <w:rPr>
+        <w:rFonts w:ascii="Symbol" w:hAnsi="Symbol" w:hint="default"/>
+        <w:sz w:val="20"/>
+      </w:rPr>
+    </w:lvl>
+    <w:lvl w:ilvl="1" w:tentative="1">
+      <w:start w:val="1"/>
+      <w:numFmt w:val="bullet"/>
+      <w:lvlText w:val="o"/>
+      <w:lvlJc w:val="left"/>
+      <w:pPr>
+        <w:tabs>
+          <w:tab w:val="num" w:pos="1440"/>
+        </w:tabs>
+        <w:ind w:left="1440" w:hanging="360"/>
+      </w:pPr>
+      <w:rPr>
+        <w:rFonts w:ascii="Courier New" w:hAnsi="Courier New" w:hint="default"/>
+        <w:sz w:val="20"/>
+      </w:rPr>
+    </w:lvl>
+    <w:lvl w:ilvl="2" w:tentative="1">
+      <w:start w:val="1"/>
+      <w:numFmt w:val="bullet"/>
+      <w:lvlText w:val=""/>
+      <w:lvlJc w:val="left"/>
+      <w:pPr>
+        <w:tabs>
+          <w:tab w:val="num" w:pos="2160"/>
+        </w:tabs>
+        <w:ind w:left="2160" w:hanging="360"/>
+      </w:pPr>
+      <w:rPr>
+        <w:rFonts w:ascii="Wingdings" w:hAnsi="Wingdings" w:hint="default"/>
+        <w:sz w:val="20"/>
+      </w:rPr>
+    </w:lvl>
+    <w:lvl w:ilvl="3" w:tentative="1">
+      <w:start w:val="1"/>
+      <w:numFmt w:val="bullet"/>
+      <w:lvlText w:val=""/>
+      <w:lvlJc w:val="left"/>
+      <w:pPr>
+        <w:tabs>
+          <w:tab w:val="num" w:pos="2880"/>
+        </w:tabs>
+        <w:ind w:left="2880" w:hanging="360"/>
+      </w:pPr>
+      <w:rPr>
+        <w:rFonts w:ascii="Wingdings" w:hAnsi="Wingdings" w:hint="default"/>
+        <w:sz w:val="20"/>
+      </w:rPr>
+    </w:lvl>
+    <w:lvl w:ilvl="4" w:tentative="1">
+      <w:start w:val="1"/>
+      <w:numFmt w:val="bullet"/>
+      <w:lvlText w:val=""/>
+      <w:lvlJc w:val="left"/>
+      <w:pPr>
+        <w:tabs>
+          <w:tab w:val="num" w:pos="3600"/>
+        </w:tabs>
+        <w:ind w:left="3600" w:hanging="360"/>
+      </w:pPr>
+      <w:rPr>
+        <w:rFonts w:ascii="Wingdings" w:hAnsi="Wingdings" w:hint="default"/>
+        <w:sz w:val="20"/>
+      </w:rPr>
+    </w:lvl>
+    <w:lvl w:ilvl="5" w:tentative="1">
+      <w:start w:val="1"/>
+      <w:numFmt w:val="bullet"/>
+      <w:lvlText w:val=""/>
+      <w:lvlJc w:val="left"/>
+      <w:pPr>
+        <w:tabs>
+          <w:tab w:val="num" w:pos="4320"/>
+        </w:tabs>
+        <w:ind w:left="4320" w:hanging="360"/>
+      </w:pPr>
+      <w:rPr>
+        <w:rFonts w:ascii="Wingdings" w:hAnsi="Wingdings" w:hint="default"/>
+        <w:sz w:val="20"/>
+      </w:rPr>
+    </w:lvl>
+    <w:lvl w:ilvl="6" w:tentative="1">
+      <w:start w:val="1"/>
+      <w:numFmt w:val="bullet"/>
+      <w:lvlText w:val=""/>
+      <w:lvlJc w:val="left"/>
+      <w:pPr>
+        <w:tabs>
+          <w:tab w:val="num" w:pos="5040"/>
+        </w:tabs>
+        <w:ind w:left="5040" w:hanging="360"/>
+      </w:pPr>
+      <w:rPr>
+        <w:rFonts w:ascii="Wingdings" w:hAnsi="Wingdings" w:hint="default"/>
+        <w:sz w:val="20"/>
+      </w:rPr>
+    </w:lvl>
+    <w:lvl w:ilvl="7" w:tentative="1">
+      <w:start w:val="1"/>
+      <w:numFmt w:val="bullet"/>
+      <w:lvlText w:val=""/>
+      <w:lvlJc w:val="left"/>
+      <w:pPr>
+        <w:tabs>
+          <w:tab w:val="num" w:pos="5760"/>
+        </w:tabs>
+        <w:ind w:left="5760" w:hanging="360"/>
+      </w:pPr>
+      <w:rPr>
+        <w:rFonts w:ascii="Wingdings" w:hAnsi="Wingdings" w:hint="default"/>
+        <w:sz w:val="20"/>
+      </w:rPr>
+    </w:lvl>
+    <w:lvl w:ilvl="8" w:tentative="1">
+      <w:start w:val="1"/>
+      <w:numFmt w:val="bullet"/>
+      <w:lvlText w:val=""/>
+      <w:lvlJc w:val="left"/>
+      <w:pPr>
+        <w:tabs>
+          <w:tab w:val="num" w:pos="6480"/>
+        </w:tabs>
+        <w:ind w:left="6480" w:hanging="360"/>
+      </w:pPr>
+      <w:rPr>
+        <w:rFonts w:ascii="Wingdings" w:hAnsi="Wingdings" w:hint="default"/>
+        <w:sz w:val="20"/>
+      </w:rPr>
+    </w:lvl>
+  </w:abstractNum>
+  <w:abstractNum w:abstractNumId="15" w15:restartNumberingAfterBreak="0">
     <w:nsid w:val="47F11CE0"/>
     <w:multiLevelType w:val="multilevel"/>
     <w:tmpl w:val="0C9E5B06"/>
@@ -15181,7 +16170,7 @@
       </w:rPr>
     </w:lvl>
   </w:abstractNum>
-  <w:abstractNum w:abstractNumId="15" w15:restartNumberingAfterBreak="0">
+  <w:abstractNum w:abstractNumId="16" w15:restartNumberingAfterBreak="0">
     <w:nsid w:val="4AA03372"/>
     <w:multiLevelType w:val="multilevel"/>
     <w:tmpl w:val="A7C822CE"/>
@@ -15330,7 +16319,7 @@
       </w:rPr>
     </w:lvl>
   </w:abstractNum>
-  <w:abstractNum w:abstractNumId="16" w15:restartNumberingAfterBreak="0">
+  <w:abstractNum w:abstractNumId="17" w15:restartNumberingAfterBreak="0">
     <w:nsid w:val="5019071B"/>
     <w:multiLevelType w:val="multilevel"/>
     <w:tmpl w:val="81AAEB5C"/>
@@ -15444,7 +16433,7 @@
       </w:rPr>
     </w:lvl>
   </w:abstractNum>
-  <w:abstractNum w:abstractNumId="17" w15:restartNumberingAfterBreak="0">
+  <w:abstractNum w:abstractNumId="18" w15:restartNumberingAfterBreak="0">
     <w:nsid w:val="5B825D26"/>
     <w:multiLevelType w:val="multilevel"/>
     <w:tmpl w:val="6F9C43DE"/>
@@ -15593,7 +16582,7 @@
       </w:rPr>
     </w:lvl>
   </w:abstractNum>
-  <w:abstractNum w:abstractNumId="18" w15:restartNumberingAfterBreak="0">
+  <w:abstractNum w:abstractNumId="19" w15:restartNumberingAfterBreak="0">
     <w:nsid w:val="5B842F43"/>
     <w:multiLevelType w:val="multilevel"/>
     <w:tmpl w:val="B12EBCA0"/>
@@ -15742,7 +16731,7 @@
       </w:rPr>
     </w:lvl>
   </w:abstractNum>
-  <w:abstractNum w:abstractNumId="19" w15:restartNumberingAfterBreak="0">
+  <w:abstractNum w:abstractNumId="20" w15:restartNumberingAfterBreak="0">
     <w:nsid w:val="5FB6017E"/>
     <w:multiLevelType w:val="multilevel"/>
     <w:tmpl w:val="DD4A1C90"/>
@@ -15891,7 +16880,7 @@
       </w:rPr>
     </w:lvl>
   </w:abstractNum>
-  <w:abstractNum w:abstractNumId="20" w15:restartNumberingAfterBreak="0">
+  <w:abstractNum w:abstractNumId="21" w15:restartNumberingAfterBreak="0">
     <w:nsid w:val="613D378F"/>
     <w:multiLevelType w:val="multilevel"/>
     <w:tmpl w:val="2E1EA15A"/>
@@ -16040,7 +17029,7 @@
       </w:rPr>
     </w:lvl>
   </w:abstractNum>
-  <w:abstractNum w:abstractNumId="21" w15:restartNumberingAfterBreak="0">
+  <w:abstractNum w:abstractNumId="22" w15:restartNumberingAfterBreak="0">
     <w:nsid w:val="64270633"/>
     <w:multiLevelType w:val="multilevel"/>
     <w:tmpl w:val="FFD2DCAA"/>
@@ -16189,7 +17178,7 @@
       </w:rPr>
     </w:lvl>
   </w:abstractNum>
-  <w:abstractNum w:abstractNumId="22" w15:restartNumberingAfterBreak="0">
+  <w:abstractNum w:abstractNumId="23" w15:restartNumberingAfterBreak="0">
     <w:nsid w:val="6A43504E"/>
     <w:multiLevelType w:val="multilevel"/>
     <w:tmpl w:val="FB50E81A"/>
@@ -16338,7 +17327,7 @@
       </w:rPr>
     </w:lvl>
   </w:abstractNum>
-  <w:abstractNum w:abstractNumId="23" w15:restartNumberingAfterBreak="0">
+  <w:abstractNum w:abstractNumId="24" w15:restartNumberingAfterBreak="0">
     <w:nsid w:val="6AB44103"/>
     <w:multiLevelType w:val="multilevel"/>
     <w:tmpl w:val="8BD02E46"/>
@@ -16487,7 +17476,7 @@
       </w:rPr>
     </w:lvl>
   </w:abstractNum>
-  <w:abstractNum w:abstractNumId="24" w15:restartNumberingAfterBreak="0">
+  <w:abstractNum w:abstractNumId="25" w15:restartNumberingAfterBreak="0">
     <w:nsid w:val="6F5E42CA"/>
     <w:multiLevelType w:val="multilevel"/>
     <w:tmpl w:val="02F4A5D6"/>
@@ -16636,7 +17625,7 @@
       </w:rPr>
     </w:lvl>
   </w:abstractNum>
-  <w:abstractNum w:abstractNumId="25" w15:restartNumberingAfterBreak="0">
+  <w:abstractNum w:abstractNumId="26" w15:restartNumberingAfterBreak="0">
     <w:nsid w:val="73D61E06"/>
     <w:multiLevelType w:val="multilevel"/>
     <w:tmpl w:val="214E27A0"/>
@@ -16785,7 +17774,7 @@
       </w:rPr>
     </w:lvl>
   </w:abstractNum>
-  <w:abstractNum w:abstractNumId="26" w15:restartNumberingAfterBreak="0">
+  <w:abstractNum w:abstractNumId="27" w15:restartNumberingAfterBreak="0">
     <w:nsid w:val="7A653CDE"/>
     <w:multiLevelType w:val="multilevel"/>
     <w:tmpl w:val="A8D45FD8"/>
@@ -16935,13 +17924,13 @@
     </w:lvl>
   </w:abstractNum>
   <w:num w:numId="1" w16cid:durableId="396713136">
-    <w:abstractNumId w:val="16"/>
+    <w:abstractNumId w:val="17"/>
   </w:num>
   <w:num w:numId="2" w16cid:durableId="817115568">
     <w:abstractNumId w:val="6"/>
   </w:num>
   <w:num w:numId="3" w16cid:durableId="2117477304">
-    <w:abstractNumId w:val="21"/>
+    <w:abstractNumId w:val="22"/>
   </w:num>
   <w:num w:numId="4" w16cid:durableId="1625501863">
     <w:abstractNumId w:val="11"/>
@@ -16953,25 +17942,25 @@
     <w:abstractNumId w:val="7"/>
   </w:num>
   <w:num w:numId="7" w16cid:durableId="2004893327">
-    <w:abstractNumId w:val="22"/>
+    <w:abstractNumId w:val="23"/>
   </w:num>
   <w:num w:numId="8" w16cid:durableId="393698866">
     <w:abstractNumId w:val="8"/>
   </w:num>
   <w:num w:numId="9" w16cid:durableId="1167206118">
-    <w:abstractNumId w:val="25"/>
+    <w:abstractNumId w:val="26"/>
   </w:num>
   <w:num w:numId="10" w16cid:durableId="505170247">
-    <w:abstractNumId w:val="26"/>
+    <w:abstractNumId w:val="27"/>
   </w:num>
   <w:num w:numId="11" w16cid:durableId="100102613">
+    <w:abstractNumId w:val="20"/>
+  </w:num>
+  <w:num w:numId="12" w16cid:durableId="1653754015">
     <w:abstractNumId w:val="19"/>
   </w:num>
-  <w:num w:numId="12" w16cid:durableId="1653754015">
+  <w:num w:numId="13" w16cid:durableId="2136480524">
     <w:abstractNumId w:val="18"/>
-  </w:num>
-  <w:num w:numId="13" w16cid:durableId="2136480524">
-    <w:abstractNumId w:val="17"/>
   </w:num>
   <w:num w:numId="14" w16cid:durableId="1948807075">
     <w:abstractNumId w:val="9"/>
@@ -16983,19 +17972,19 @@
     <w:abstractNumId w:val="4"/>
   </w:num>
   <w:num w:numId="17" w16cid:durableId="1189026517">
-    <w:abstractNumId w:val="23"/>
+    <w:abstractNumId w:val="24"/>
   </w:num>
   <w:num w:numId="18" w16cid:durableId="797335113">
     <w:abstractNumId w:val="3"/>
   </w:num>
   <w:num w:numId="19" w16cid:durableId="969824413">
-    <w:abstractNumId w:val="20"/>
+    <w:abstractNumId w:val="21"/>
   </w:num>
   <w:num w:numId="20" w16cid:durableId="1174563758">
     <w:abstractNumId w:val="5"/>
   </w:num>
   <w:num w:numId="21" w16cid:durableId="1269510090">
-    <w:abstractNumId w:val="15"/>
+    <w:abstractNumId w:val="16"/>
   </w:num>
   <w:num w:numId="22" w16cid:durableId="433938096">
     <w:abstractNumId w:val="1"/>
@@ -17004,16 +17993,19 @@
     <w:abstractNumId w:val="13"/>
   </w:num>
   <w:num w:numId="24" w16cid:durableId="1056585570">
-    <w:abstractNumId w:val="14"/>
+    <w:abstractNumId w:val="15"/>
   </w:num>
   <w:num w:numId="25" w16cid:durableId="1252425522">
-    <w:abstractNumId w:val="24"/>
+    <w:abstractNumId w:val="25"/>
   </w:num>
   <w:num w:numId="26" w16cid:durableId="1405376425">
     <w:abstractNumId w:val="0"/>
   </w:num>
   <w:num w:numId="27" w16cid:durableId="1970044774">
     <w:abstractNumId w:val="10"/>
+  </w:num>
+  <w:num w:numId="28" w16cid:durableId="1693873858">
+    <w:abstractNumId w:val="14"/>
   </w:num>
 </w:numbering>
 </file>
@@ -17530,7 +18522,6 @@
   <w:style w:type="character" w:default="1" w:styleId="Fuentedeprrafopredeter">
     <w:name w:val="Default Paragraph Font"/>
     <w:uiPriority w:val="1"/>
-    <w:semiHidden/>
     <w:unhideWhenUsed/>
   </w:style>
   <w:style w:type="table" w:default="1" w:styleId="Tablanormal">
@@ -17652,6 +18643,16 @@
     <w:link w:val="Piedepgina"/>
     <w:uiPriority w:val="99"/>
     <w:rsid w:val="00066005"/>
+  </w:style>
+  <w:style w:type="character" w:styleId="Textodelmarcadordeposicin">
+    <w:name w:val="Placeholder Text"/>
+    <w:basedOn w:val="Fuentedeprrafopredeter"/>
+    <w:uiPriority w:val="99"/>
+    <w:semiHidden/>
+    <w:rsid w:val="009E587D"/>
+    <w:rPr>
+      <w:color w:val="666666"/>
+    </w:rPr>
   </w:style>
 </w:styles>
 </file>

</xml_diff>

<commit_message>
Partes de conclusion y actualizaciones memoria
</commit_message>
<xml_diff>
--- a/SkyStay.docx
+++ b/SkyStay.docx
@@ -34,6 +34,65 @@
           <w:bCs/>
         </w:rPr>
         <w:t>PORTADA</w:t>
+      </w:r>
+    </w:p>
+    <w:p/>
+    <w:p>
+      <w:r>
+        <w:rPr>
+          <w:noProof/>
+        </w:rPr>
+        <w:drawing>
+          <wp:inline distT="0" distB="0" distL="0" distR="0" wp14:anchorId="7CF0832A" wp14:editId="5BD54E87">
+            <wp:extent cx="4762500" cy="4762500"/>
+            <wp:effectExtent l="0" t="0" r="0" b="0"/>
+            <wp:docPr id="1184993967" name="Imagen 2" descr="Logotipo&#10;&#10;El contenido generado por IA puede ser incorrecto."/>
+            <wp:cNvGraphicFramePr>
+              <a:graphicFrameLocks xmlns:a="http://schemas.openxmlformats.org/drawingml/2006/main" noChangeAspect="1"/>
+            </wp:cNvGraphicFramePr>
+            <a:graphic xmlns:a="http://schemas.openxmlformats.org/drawingml/2006/main">
+              <a:graphicData uri="http://schemas.openxmlformats.org/drawingml/2006/picture">
+                <pic:pic xmlns:pic="http://schemas.openxmlformats.org/drawingml/2006/picture">
+                  <pic:nvPicPr>
+                    <pic:cNvPr id="1184993967" name="Imagen 2" descr="Logotipo&#10;&#10;El contenido generado por IA puede ser incorrecto."/>
+                    <pic:cNvPicPr/>
+                  </pic:nvPicPr>
+                  <pic:blipFill>
+                    <a:blip r:embed="rId8">
+                      <a:extLst>
+                        <a:ext uri="{28A0092B-C50C-407E-A947-70E740481C1C}">
+                          <a14:useLocalDpi xmlns:a14="http://schemas.microsoft.com/office/drawing/2010/main" val="0"/>
+                        </a:ext>
+                      </a:extLst>
+                    </a:blip>
+                    <a:stretch>
+                      <a:fillRect/>
+                    </a:stretch>
+                  </pic:blipFill>
+                  <pic:spPr>
+                    <a:xfrm>
+                      <a:off x="0" y="0"/>
+                      <a:ext cx="4762500" cy="4762500"/>
+                    </a:xfrm>
+                    <a:prstGeom prst="rect">
+                      <a:avLst/>
+                    </a:prstGeom>
+                  </pic:spPr>
+                </pic:pic>
+              </a:graphicData>
+            </a:graphic>
+          </wp:inline>
+        </w:drawing>
+      </w:r>
+    </w:p>
+    <w:p/>
+    <w:p/>
+    <w:p/>
+    <w:p/>
+    <w:p/>
+    <w:p>
+      <w:r>
+        <w:t>Eduardo Merino Fernández</w:t>
       </w:r>
     </w:p>
     <w:p/>
@@ -42,10 +101,1634 @@
     <w:p/>
     <w:p/>
     <w:p/>
-    <w:p/>
-    <w:p>
-      <w:r>
-        <w:t>Eduardo Merino Fernández</w:t>
+    <w:p>
+      <w:pPr>
+        <w:spacing w:line="360" w:lineRule="auto"/>
+        <w:rPr>
+          <w:b/>
+          <w:bCs/>
+          <w:lang w:val="es-ES"/>
+        </w:rPr>
+      </w:pPr>
+      <w:r>
+        <w:rPr>
+          <w:b/>
+          <w:bCs/>
+          <w:lang w:val="es-ES"/>
+        </w:rPr>
+        <w:lastRenderedPageBreak/>
+        <w:t>ÍNDICE</w:t>
+      </w:r>
+      <w:r>
+        <w:rPr>
+          <w:b/>
+          <w:bCs/>
+          <w:lang w:val="es-ES"/>
+        </w:rPr>
+        <w:t xml:space="preserve"> (Provisional)</w:t>
+      </w:r>
+    </w:p>
+    <w:p>
+      <w:pPr>
+        <w:spacing w:line="360" w:lineRule="auto"/>
+        <w:rPr>
+          <w:b/>
+          <w:bCs/>
+          <w:lang w:val="es-ES"/>
+        </w:rPr>
+      </w:pPr>
+      <w:r>
+        <w:rPr>
+          <w:b/>
+          <w:bCs/>
+          <w:lang w:val="es-ES"/>
+        </w:rPr>
+        <w:t>1. INTRODUCCIÓN</w:t>
+      </w:r>
+    </w:p>
+    <w:p>
+      <w:pPr>
+        <w:spacing w:line="360" w:lineRule="auto"/>
+        <w:rPr>
+          <w:lang w:val="es-ES"/>
+        </w:rPr>
+      </w:pPr>
+      <w:r>
+        <w:rPr>
+          <w:lang w:val="es-ES"/>
+        </w:rPr>
+        <w:t>1.1. Presentación del proyecto</w:t>
+      </w:r>
+      <w:r>
+        <w:rPr>
+          <w:lang w:val="es-ES"/>
+        </w:rPr>
+        <w:t>…………………………………………………………………4</w:t>
+      </w:r>
+      <w:r>
+        <w:rPr>
+          <w:lang w:val="es-ES"/>
+        </w:rPr>
+        <w:br/>
+        <w:t>1.2. Motivación y justificación</w:t>
+      </w:r>
+      <w:bookmarkStart w:id="2" w:name="_Hlk197436892"/>
+      <w:r>
+        <w:rPr>
+          <w:lang w:val="es-ES"/>
+        </w:rPr>
+        <w:t>……………………………………………</w:t>
+      </w:r>
+      <w:bookmarkEnd w:id="2"/>
+      <w:r>
+        <w:rPr>
+          <w:lang w:val="es-ES"/>
+        </w:rPr>
+        <w:t>………………</w:t>
+      </w:r>
+      <w:proofErr w:type="gramStart"/>
+      <w:r>
+        <w:rPr>
+          <w:lang w:val="es-ES"/>
+        </w:rPr>
+        <w:t>…….</w:t>
+      </w:r>
+      <w:proofErr w:type="gramEnd"/>
+      <w:r>
+        <w:rPr>
+          <w:lang w:val="es-ES"/>
+        </w:rPr>
+        <w:t>.</w:t>
+      </w:r>
+      <w:r>
+        <w:rPr>
+          <w:lang w:val="es-ES"/>
+        </w:rPr>
+        <w:t>4</w:t>
+      </w:r>
+      <w:r>
+        <w:rPr>
+          <w:lang w:val="es-ES"/>
+        </w:rPr>
+        <w:br/>
+        <w:t>1.3. Objetivos generales y específicos</w:t>
+      </w:r>
+      <w:r>
+        <w:rPr>
+          <w:lang w:val="es-ES"/>
+        </w:rPr>
+        <w:t>……………………………………………</w:t>
+      </w:r>
+      <w:r>
+        <w:rPr>
+          <w:lang w:val="es-ES"/>
+        </w:rPr>
+        <w:t>……</w:t>
+      </w:r>
+      <w:proofErr w:type="gramStart"/>
+      <w:r>
+        <w:rPr>
+          <w:lang w:val="es-ES"/>
+        </w:rPr>
+        <w:t>…….</w:t>
+      </w:r>
+      <w:proofErr w:type="gramEnd"/>
+      <w:r>
+        <w:rPr>
+          <w:lang w:val="es-ES"/>
+        </w:rPr>
+        <w:t>.</w:t>
+      </w:r>
+      <w:r>
+        <w:rPr>
+          <w:lang w:val="es-ES"/>
+        </w:rPr>
+        <w:t>4</w:t>
+      </w:r>
+      <w:r>
+        <w:rPr>
+          <w:lang w:val="es-ES"/>
+        </w:rPr>
+        <w:br/>
+        <w:t>1.4. Metodología de desarrollo y herramientas utilizadas</w:t>
+      </w:r>
+      <w:r>
+        <w:rPr>
+          <w:lang w:val="es-ES"/>
+        </w:rPr>
+        <w:t>……………………………</w:t>
+      </w:r>
+      <w:proofErr w:type="gramStart"/>
+      <w:r>
+        <w:rPr>
+          <w:lang w:val="es-ES"/>
+        </w:rPr>
+        <w:t>…</w:t>
+      </w:r>
+      <w:r>
+        <w:rPr>
+          <w:lang w:val="es-ES"/>
+        </w:rPr>
+        <w:t>….</w:t>
+      </w:r>
+      <w:proofErr w:type="gramEnd"/>
+      <w:r>
+        <w:rPr>
+          <w:lang w:val="es-ES"/>
+        </w:rPr>
+        <w:t>.</w:t>
+      </w:r>
+      <w:r>
+        <w:rPr>
+          <w:lang w:val="es-ES"/>
+        </w:rPr>
+        <w:t>5</w:t>
+      </w:r>
+    </w:p>
+    <w:p>
+      <w:pPr>
+        <w:spacing w:line="360" w:lineRule="auto"/>
+        <w:rPr>
+          <w:b/>
+          <w:bCs/>
+          <w:lang w:val="es-ES"/>
+        </w:rPr>
+      </w:pPr>
+      <w:r>
+        <w:rPr>
+          <w:b/>
+          <w:bCs/>
+          <w:lang w:val="es-ES"/>
+        </w:rPr>
+        <w:t>2. PLANIFICACIÓN Y ANÁLISIS</w:t>
+      </w:r>
+    </w:p>
+    <w:p>
+      <w:pPr>
+        <w:spacing w:line="360" w:lineRule="auto"/>
+        <w:rPr>
+          <w:lang w:val="es-ES"/>
+        </w:rPr>
+      </w:pPr>
+      <w:r>
+        <w:rPr>
+          <w:lang w:val="es-ES"/>
+        </w:rPr>
+        <w:t>2.1. Definición del problema</w:t>
+      </w:r>
+      <w:r>
+        <w:rPr>
+          <w:lang w:val="es-ES"/>
+        </w:rPr>
+        <w:t>…………………………………………………………………</w:t>
+      </w:r>
+      <w:r>
+        <w:rPr>
+          <w:lang w:val="es-ES"/>
+        </w:rPr>
+        <w:t>…</w:t>
+      </w:r>
+      <w:r>
+        <w:rPr>
+          <w:lang w:val="es-ES"/>
+        </w:rPr>
+        <w:t>5</w:t>
+      </w:r>
+      <w:r>
+        <w:rPr>
+          <w:lang w:val="es-ES"/>
+        </w:rPr>
+        <w:br/>
+        <w:t>2.2. Requisitos del sistema</w:t>
+      </w:r>
+      <w:r>
+        <w:rPr>
+          <w:lang w:val="es-ES"/>
+        </w:rPr>
+        <w:t>………………………………………………………………</w:t>
+      </w:r>
+      <w:proofErr w:type="gramStart"/>
+      <w:r>
+        <w:rPr>
+          <w:lang w:val="es-ES"/>
+        </w:rPr>
+        <w:t>……</w:t>
+      </w:r>
+      <w:r>
+        <w:rPr>
+          <w:lang w:val="es-ES"/>
+        </w:rPr>
+        <w:t>.</w:t>
+      </w:r>
+      <w:proofErr w:type="gramEnd"/>
+      <w:r>
+        <w:rPr>
+          <w:lang w:val="es-ES"/>
+        </w:rPr>
+        <w:t>.</w:t>
+      </w:r>
+      <w:r>
+        <w:rPr>
+          <w:lang w:val="es-ES"/>
+        </w:rPr>
+        <w:t>5</w:t>
+      </w:r>
+      <w:r>
+        <w:rPr>
+          <w:lang w:val="es-ES"/>
+        </w:rPr>
+        <w:br/>
+        <w:t>2.2.1. Requisitos funcionales</w:t>
+      </w:r>
+      <w:r>
+        <w:rPr>
+          <w:lang w:val="es-ES"/>
+        </w:rPr>
+        <w:br/>
+        <w:t>2.2.2. Requisitos no funcionales</w:t>
+      </w:r>
+      <w:r>
+        <w:rPr>
+          <w:lang w:val="es-ES"/>
+        </w:rPr>
+        <w:br/>
+        <w:t>2.3. Análisis de viabilidad</w:t>
+      </w:r>
+      <w:r>
+        <w:rPr>
+          <w:lang w:val="es-ES"/>
+        </w:rPr>
+        <w:t>……………………………………………</w:t>
+      </w:r>
+      <w:r>
+        <w:rPr>
+          <w:lang w:val="es-ES"/>
+        </w:rPr>
+        <w:t>……………………</w:t>
+      </w:r>
+      <w:proofErr w:type="gramStart"/>
+      <w:r>
+        <w:rPr>
+          <w:lang w:val="es-ES"/>
+        </w:rPr>
+        <w:t>…….</w:t>
+      </w:r>
+      <w:proofErr w:type="gramEnd"/>
+      <w:r>
+        <w:rPr>
+          <w:lang w:val="es-ES"/>
+        </w:rPr>
+        <w:t>.</w:t>
+      </w:r>
+      <w:r>
+        <w:rPr>
+          <w:lang w:val="es-ES"/>
+        </w:rPr>
+        <w:t>6</w:t>
+      </w:r>
+      <w:r>
+        <w:rPr>
+          <w:lang w:val="es-ES"/>
+        </w:rPr>
+        <w:br/>
+        <w:t>2.3.1. Estudio de tecnología</w:t>
+      </w:r>
+      <w:r>
+        <w:rPr>
+          <w:lang w:val="es-ES"/>
+        </w:rPr>
+        <w:t>s</w:t>
+      </w:r>
+      <w:r>
+        <w:rPr>
+          <w:lang w:val="es-ES"/>
+        </w:rPr>
+        <w:br/>
+        <w:t>2.3.2. Recursos necesarios</w:t>
+      </w:r>
+      <w:r>
+        <w:rPr>
+          <w:lang w:val="es-ES"/>
+        </w:rPr>
+        <w:br/>
+        <w:t>2.3.3. Planificación temporal del desarrollo</w:t>
+      </w:r>
+    </w:p>
+    <w:p>
+      <w:pPr>
+        <w:spacing w:line="360" w:lineRule="auto"/>
+        <w:rPr>
+          <w:b/>
+          <w:bCs/>
+          <w:lang w:val="es-ES"/>
+        </w:rPr>
+      </w:pPr>
+      <w:r>
+        <w:rPr>
+          <w:b/>
+          <w:bCs/>
+          <w:lang w:val="es-ES"/>
+        </w:rPr>
+        <w:t>3. DISEÑO DE LA ARQUITECTURA DEL SISTEMA</w:t>
+      </w:r>
+    </w:p>
+    <w:p>
+      <w:pPr>
+        <w:spacing w:line="360" w:lineRule="auto"/>
+        <w:rPr>
+          <w:lang w:val="es-ES"/>
+        </w:rPr>
+      </w:pPr>
+      <w:r>
+        <w:rPr>
+          <w:lang w:val="es-ES"/>
+        </w:rPr>
+        <w:t>3.1. Modelo de arquitectura (cliente-servidor)</w:t>
+      </w:r>
+      <w:r>
+        <w:rPr>
+          <w:lang w:val="es-ES"/>
+        </w:rPr>
+        <w:t xml:space="preserve"> </w:t>
+      </w:r>
+      <w:r>
+        <w:rPr>
+          <w:lang w:val="es-ES"/>
+        </w:rPr>
+        <w:t>…………………………………………</w:t>
+      </w:r>
+      <w:proofErr w:type="gramStart"/>
+      <w:r>
+        <w:rPr>
+          <w:lang w:val="es-ES"/>
+        </w:rPr>
+        <w:t>…</w:t>
+      </w:r>
+      <w:r>
+        <w:rPr>
+          <w:lang w:val="es-ES"/>
+        </w:rPr>
+        <w:t>….</w:t>
+      </w:r>
+      <w:proofErr w:type="gramEnd"/>
+      <w:r>
+        <w:rPr>
+          <w:lang w:val="es-ES"/>
+        </w:rPr>
+        <w:t>.7</w:t>
+      </w:r>
+      <w:r>
+        <w:rPr>
+          <w:lang w:val="es-ES"/>
+        </w:rPr>
+        <w:br/>
+        <w:t>3.2. Diseño de la API REST</w:t>
+      </w:r>
+      <w:r>
+        <w:rPr>
+          <w:lang w:val="es-ES"/>
+        </w:rPr>
+        <w:t>……………………………………………</w:t>
+      </w:r>
+      <w:r>
+        <w:rPr>
+          <w:lang w:val="es-ES"/>
+        </w:rPr>
+        <w:t>………………</w:t>
+      </w:r>
+      <w:proofErr w:type="gramStart"/>
+      <w:r>
+        <w:rPr>
+          <w:lang w:val="es-ES"/>
+        </w:rPr>
+        <w:t>……</w:t>
+      </w:r>
+      <w:r>
+        <w:rPr>
+          <w:lang w:val="es-ES"/>
+        </w:rPr>
+        <w:t>.</w:t>
+      </w:r>
+      <w:proofErr w:type="gramEnd"/>
+      <w:r>
+        <w:rPr>
+          <w:lang w:val="es-ES"/>
+        </w:rPr>
+        <w:t>….7</w:t>
+      </w:r>
+      <w:r>
+        <w:rPr>
+          <w:lang w:val="es-ES"/>
+        </w:rPr>
+        <w:br/>
+        <w:t xml:space="preserve">3.2.1. Definición de </w:t>
+      </w:r>
+      <w:proofErr w:type="spellStart"/>
+      <w:r>
+        <w:rPr>
+          <w:lang w:val="es-ES"/>
+        </w:rPr>
+        <w:t>endpoints</w:t>
+      </w:r>
+      <w:proofErr w:type="spellEnd"/>
+      <w:r>
+        <w:rPr>
+          <w:lang w:val="es-ES"/>
+        </w:rPr>
+        <w:br/>
+        <w:t>3.2.2. Seguridad y autenticación (JWT, roles de usuario)</w:t>
+      </w:r>
+      <w:r>
+        <w:rPr>
+          <w:lang w:val="es-ES"/>
+        </w:rPr>
+        <w:t xml:space="preserve"> </w:t>
+      </w:r>
+      <w:r>
+        <w:rPr>
+          <w:lang w:val="es-ES"/>
+        </w:rPr>
+        <w:br/>
+        <w:t>3.3. Modelado de la base de datos</w:t>
+      </w:r>
+      <w:r>
+        <w:rPr>
+          <w:lang w:val="es-ES"/>
+        </w:rPr>
+        <w:t>……………………………………………</w:t>
+      </w:r>
+      <w:r>
+        <w:rPr>
+          <w:lang w:val="es-ES"/>
+        </w:rPr>
+        <w:t>…………</w:t>
+      </w:r>
+      <w:proofErr w:type="gramStart"/>
+      <w:r>
+        <w:rPr>
+          <w:lang w:val="es-ES"/>
+        </w:rPr>
+        <w:t>……</w:t>
+      </w:r>
+      <w:r>
+        <w:rPr>
+          <w:lang w:val="es-ES"/>
+        </w:rPr>
+        <w:t>.</w:t>
+      </w:r>
+      <w:proofErr w:type="gramEnd"/>
+      <w:r>
+        <w:rPr>
+          <w:lang w:val="es-ES"/>
+        </w:rPr>
+        <w:t>.</w:t>
+      </w:r>
+      <w:r>
+        <w:rPr>
+          <w:lang w:val="es-ES"/>
+        </w:rPr>
+        <w:t>8</w:t>
+      </w:r>
+      <w:r>
+        <w:rPr>
+          <w:lang w:val="es-ES"/>
+        </w:rPr>
+        <w:br/>
+        <w:t>3.3.1. Diagrama entidad-relación (ER)</w:t>
+      </w:r>
+      <w:r>
+        <w:rPr>
+          <w:lang w:val="es-ES"/>
+        </w:rPr>
+        <w:t xml:space="preserve"> </w:t>
+      </w:r>
+      <w:r>
+        <w:rPr>
+          <w:lang w:val="es-ES"/>
+        </w:rPr>
+        <w:br/>
+        <w:t>3.3.2. Estructura y normalización de tablas</w:t>
+      </w:r>
+      <w:r>
+        <w:rPr>
+          <w:lang w:val="es-ES"/>
+        </w:rPr>
+        <w:br/>
+        <w:t xml:space="preserve">3.4. Diseño del </w:t>
+      </w:r>
+      <w:proofErr w:type="spellStart"/>
+      <w:r>
+        <w:rPr>
+          <w:lang w:val="es-ES"/>
+        </w:rPr>
+        <w:t>frontend</w:t>
+      </w:r>
+      <w:proofErr w:type="spellEnd"/>
+      <w:r>
+        <w:rPr>
+          <w:lang w:val="es-ES"/>
+        </w:rPr>
+        <w:t>……………………………………………</w:t>
+      </w:r>
+      <w:r>
+        <w:rPr>
+          <w:lang w:val="es-ES"/>
+        </w:rPr>
+        <w:t>………………………</w:t>
+      </w:r>
+      <w:proofErr w:type="gramStart"/>
+      <w:r>
+        <w:rPr>
+          <w:lang w:val="es-ES"/>
+        </w:rPr>
+        <w:t>…….</w:t>
+      </w:r>
+      <w:proofErr w:type="gramEnd"/>
+      <w:r>
+        <w:rPr>
+          <w:lang w:val="es-ES"/>
+        </w:rPr>
+        <w:t>.</w:t>
+      </w:r>
+      <w:r>
+        <w:rPr>
+          <w:lang w:val="es-ES"/>
+        </w:rPr>
+        <w:t>9</w:t>
+      </w:r>
+    </w:p>
+    <w:p>
+      <w:pPr>
+        <w:spacing w:line="360" w:lineRule="auto"/>
+        <w:rPr>
+          <w:b/>
+          <w:bCs/>
+          <w:lang w:val="es-ES"/>
+        </w:rPr>
+      </w:pPr>
+      <w:r>
+        <w:rPr>
+          <w:b/>
+          <w:bCs/>
+          <w:lang w:val="es-ES"/>
+        </w:rPr>
+        <w:t>4. IMPLEMENTACIÓN DEL BACKEND</w:t>
+      </w:r>
+    </w:p>
+    <w:p>
+      <w:pPr>
+        <w:spacing w:line="360" w:lineRule="auto"/>
+        <w:rPr>
+          <w:lang w:val="es-ES"/>
+        </w:rPr>
+      </w:pPr>
+      <w:r>
+        <w:rPr>
+          <w:lang w:val="es-ES"/>
+        </w:rPr>
+        <w:t xml:space="preserve">4.1. Configuración del entorno y dependencias (Spring </w:t>
+      </w:r>
+      <w:proofErr w:type="spellStart"/>
+      <w:r>
+        <w:rPr>
+          <w:lang w:val="es-ES"/>
+        </w:rPr>
+        <w:t>Boot</w:t>
+      </w:r>
+      <w:proofErr w:type="spellEnd"/>
+      <w:r>
+        <w:rPr>
+          <w:lang w:val="es-ES"/>
+        </w:rPr>
+        <w:t xml:space="preserve">, </w:t>
+      </w:r>
+      <w:proofErr w:type="gramStart"/>
+      <w:r>
+        <w:rPr>
+          <w:lang w:val="es-ES"/>
+        </w:rPr>
+        <w:t>Maven)</w:t>
+      </w:r>
+      <w:r>
+        <w:rPr>
+          <w:lang w:val="es-ES"/>
+        </w:rPr>
+        <w:t>…</w:t>
+      </w:r>
+      <w:proofErr w:type="gramEnd"/>
+      <w:r>
+        <w:rPr>
+          <w:lang w:val="es-ES"/>
+        </w:rPr>
+        <w:t>…………</w:t>
+      </w:r>
+      <w:r>
+        <w:rPr>
+          <w:lang w:val="es-ES"/>
+        </w:rPr>
+        <w:t>………</w:t>
+      </w:r>
+      <w:r>
+        <w:rPr>
+          <w:lang w:val="es-ES"/>
+        </w:rPr>
+        <w:t>..10</w:t>
+      </w:r>
+      <w:r>
+        <w:rPr>
+          <w:lang w:val="es-ES"/>
+        </w:rPr>
+        <w:br/>
+        <w:t xml:space="preserve">4.2. Creación del modelo de datos en </w:t>
+      </w:r>
+      <w:proofErr w:type="spellStart"/>
+      <w:r>
+        <w:rPr>
+          <w:lang w:val="es-ES"/>
+        </w:rPr>
+        <w:t>MariaDB</w:t>
+      </w:r>
+      <w:proofErr w:type="spellEnd"/>
+      <w:r>
+        <w:rPr>
+          <w:lang w:val="es-ES"/>
+        </w:rPr>
+        <w:t>……………………………………</w:t>
+      </w:r>
+      <w:r>
+        <w:rPr>
+          <w:lang w:val="es-ES"/>
+        </w:rPr>
+        <w:t>……</w:t>
+      </w:r>
+      <w:proofErr w:type="gramStart"/>
+      <w:r>
+        <w:rPr>
+          <w:lang w:val="es-ES"/>
+        </w:rPr>
+        <w:t>…….</w:t>
+      </w:r>
+      <w:proofErr w:type="gramEnd"/>
+      <w:r>
+        <w:rPr>
+          <w:lang w:val="es-ES"/>
+        </w:rPr>
+        <w:t>10</w:t>
+      </w:r>
+      <w:r>
+        <w:rPr>
+          <w:lang w:val="es-ES"/>
+        </w:rPr>
+        <w:br/>
+        <w:t>4.3. Implementación de controladores y servicios</w:t>
+      </w:r>
+      <w:r>
+        <w:rPr>
+          <w:lang w:val="es-ES"/>
+        </w:rPr>
+        <w:t>……………………………………</w:t>
+      </w:r>
+      <w:r>
+        <w:rPr>
+          <w:lang w:val="es-ES"/>
+        </w:rPr>
+        <w:t>…</w:t>
+      </w:r>
+      <w:proofErr w:type="gramStart"/>
+      <w:r>
+        <w:rPr>
+          <w:lang w:val="es-ES"/>
+        </w:rPr>
+        <w:t>…….</w:t>
+      </w:r>
+      <w:proofErr w:type="gramEnd"/>
+      <w:r>
+        <w:rPr>
+          <w:lang w:val="es-ES"/>
+        </w:rPr>
+        <w:t>.</w:t>
+      </w:r>
+      <w:r>
+        <w:rPr>
+          <w:lang w:val="es-ES"/>
+        </w:rPr>
+        <w:t>11</w:t>
+      </w:r>
+      <w:r>
+        <w:rPr>
+          <w:lang w:val="es-ES"/>
+        </w:rPr>
+        <w:br/>
+        <w:t>4.4. Seguridad y autenticación con Spring Security y JWT</w:t>
+      </w:r>
+      <w:r>
+        <w:rPr>
+          <w:lang w:val="es-ES"/>
+        </w:rPr>
+        <w:t>…………………………………</w:t>
+      </w:r>
+      <w:r>
+        <w:rPr>
+          <w:lang w:val="es-ES"/>
+        </w:rPr>
+        <w:t>...14</w:t>
+      </w:r>
+      <w:r>
+        <w:rPr>
+          <w:lang w:val="es-ES"/>
+        </w:rPr>
+        <w:br/>
+        <w:t>4.5. Gestión de reservas y usuarios</w:t>
+      </w:r>
+      <w:r>
+        <w:rPr>
+          <w:lang w:val="es-ES"/>
+        </w:rPr>
+        <w:t>………………………………………………………</w:t>
+      </w:r>
+      <w:proofErr w:type="gramStart"/>
+      <w:r>
+        <w:rPr>
+          <w:lang w:val="es-ES"/>
+        </w:rPr>
+        <w:t>……</w:t>
+      </w:r>
+      <w:r>
+        <w:rPr>
+          <w:lang w:val="es-ES"/>
+        </w:rPr>
+        <w:t>.</w:t>
+      </w:r>
+      <w:proofErr w:type="gramEnd"/>
+      <w:r>
+        <w:rPr>
+          <w:lang w:val="es-ES"/>
+        </w:rPr>
+        <w:t>.</w:t>
+      </w:r>
+      <w:r>
+        <w:rPr>
+          <w:lang w:val="es-ES"/>
+        </w:rPr>
+        <w:br/>
+        <w:t>4.6. Envío de correos electrónicos con notificaciones</w:t>
+      </w:r>
+      <w:r>
+        <w:rPr>
+          <w:lang w:val="es-ES"/>
+        </w:rPr>
+        <w:t>…………………………………………</w:t>
+      </w:r>
+      <w:r>
+        <w:rPr>
+          <w:lang w:val="es-ES"/>
+        </w:rPr>
+        <w:br/>
+        <w:t>4.7. Generación de informes y estadísticas</w:t>
+      </w:r>
+      <w:r>
+        <w:rPr>
+          <w:lang w:val="es-ES"/>
+        </w:rPr>
+        <w:t>…………………………………………………….</w:t>
+      </w:r>
+    </w:p>
+    <w:p>
+      <w:pPr>
+        <w:spacing w:line="360" w:lineRule="auto"/>
+        <w:rPr>
+          <w:lang w:val="es-ES"/>
+        </w:rPr>
+      </w:pPr>
+    </w:p>
+    <w:p>
+      <w:pPr>
+        <w:spacing w:line="360" w:lineRule="auto"/>
+        <w:rPr>
+          <w:lang w:val="es-ES"/>
+        </w:rPr>
+      </w:pPr>
+    </w:p>
+    <w:p>
+      <w:pPr>
+        <w:spacing w:line="360" w:lineRule="auto"/>
+        <w:rPr>
+          <w:lang w:val="es-ES"/>
+        </w:rPr>
+      </w:pPr>
+    </w:p>
+    <w:p>
+      <w:pPr>
+        <w:spacing w:line="360" w:lineRule="auto"/>
+        <w:rPr>
+          <w:lang w:val="es-ES"/>
+        </w:rPr>
+      </w:pPr>
+    </w:p>
+    <w:p>
+      <w:pPr>
+        <w:spacing w:line="360" w:lineRule="auto"/>
+        <w:rPr>
+          <w:lang w:val="es-ES"/>
+        </w:rPr>
+      </w:pPr>
+    </w:p>
+    <w:p>
+      <w:pPr>
+        <w:spacing w:line="360" w:lineRule="auto"/>
+        <w:rPr>
+          <w:b/>
+          <w:bCs/>
+          <w:lang w:val="es-ES"/>
+        </w:rPr>
+      </w:pPr>
+      <w:r>
+        <w:rPr>
+          <w:b/>
+          <w:bCs/>
+          <w:lang w:val="es-ES"/>
+        </w:rPr>
+        <w:lastRenderedPageBreak/>
+        <w:t>5. IMPLEMENTACIÓN DEL FRONTEND</w:t>
+      </w:r>
+    </w:p>
+    <w:p>
+      <w:pPr>
+        <w:spacing w:line="360" w:lineRule="auto"/>
+        <w:rPr>
+          <w:lang w:val="es-ES"/>
+        </w:rPr>
+      </w:pPr>
+      <w:r>
+        <w:rPr>
+          <w:lang w:val="es-ES"/>
+        </w:rPr>
+        <w:t>5.1. Configuración del entorno y dependencias (</w:t>
+      </w:r>
+      <w:proofErr w:type="spellStart"/>
+      <w:r>
+        <w:rPr>
+          <w:lang w:val="es-ES"/>
+        </w:rPr>
+        <w:t>React</w:t>
+      </w:r>
+      <w:proofErr w:type="spellEnd"/>
+      <w:r>
+        <w:rPr>
+          <w:lang w:val="es-ES"/>
+        </w:rPr>
+        <w:t>)</w:t>
+      </w:r>
+      <w:r>
+        <w:rPr>
+          <w:lang w:val="es-ES"/>
+        </w:rPr>
+        <w:t xml:space="preserve"> </w:t>
+      </w:r>
+      <w:r>
+        <w:rPr>
+          <w:lang w:val="es-ES"/>
+        </w:rPr>
+        <w:t>………………………………………</w:t>
+      </w:r>
+      <w:r>
+        <w:rPr>
+          <w:lang w:val="es-ES"/>
+        </w:rPr>
+        <w:br/>
+        <w:t>5.2. Desarrollo de la estructura de componentes</w:t>
+      </w:r>
+      <w:r>
+        <w:rPr>
+          <w:lang w:val="es-ES"/>
+        </w:rPr>
+        <w:t>…………………………………………</w:t>
+      </w:r>
+      <w:proofErr w:type="gramStart"/>
+      <w:r>
+        <w:rPr>
+          <w:lang w:val="es-ES"/>
+        </w:rPr>
+        <w:t>…….</w:t>
+      </w:r>
+      <w:proofErr w:type="gramEnd"/>
+      <w:r>
+        <w:rPr>
+          <w:lang w:val="es-ES"/>
+        </w:rPr>
+        <w:br/>
+        <w:t>5.3. Conexión con la API REST</w:t>
+      </w:r>
+      <w:r>
+        <w:rPr>
+          <w:lang w:val="es-ES"/>
+        </w:rPr>
+        <w:t>…………………………………………………………………</w:t>
+      </w:r>
+      <w:r>
+        <w:rPr>
+          <w:lang w:val="es-ES"/>
+        </w:rPr>
+        <w:br/>
+        <w:t>5.4. Gestión de sesiones y autenticación</w:t>
+      </w:r>
+      <w:r>
+        <w:rPr>
+          <w:lang w:val="es-ES"/>
+        </w:rPr>
+        <w:t>………………………………………………………</w:t>
+      </w:r>
+      <w:r>
+        <w:rPr>
+          <w:lang w:val="es-ES"/>
+        </w:rPr>
+        <w:br/>
+        <w:t>5.5. Diseño de las vistas y experiencia de usuario</w:t>
+      </w:r>
+      <w:r>
+        <w:rPr>
+          <w:lang w:val="es-ES"/>
+        </w:rPr>
+        <w:t>………………………………………</w:t>
+      </w:r>
+      <w:proofErr w:type="gramStart"/>
+      <w:r>
+        <w:rPr>
+          <w:lang w:val="es-ES"/>
+        </w:rPr>
+        <w:t>…….</w:t>
+      </w:r>
+      <w:proofErr w:type="gramEnd"/>
+      <w:r>
+        <w:rPr>
+          <w:lang w:val="es-ES"/>
+        </w:rPr>
+        <w:t>.</w:t>
+      </w:r>
+      <w:r>
+        <w:rPr>
+          <w:lang w:val="es-ES"/>
+        </w:rPr>
+        <w:br/>
+        <w:t>5.6. Implementación de funcionalidades principales</w:t>
+      </w:r>
+      <w:r>
+        <w:rPr>
+          <w:lang w:val="es-ES"/>
+        </w:rPr>
+        <w:t>……………………………………………88</w:t>
+      </w:r>
+      <w:r>
+        <w:rPr>
+          <w:lang w:val="es-ES"/>
+        </w:rPr>
+        <w:br/>
+        <w:t>5.6.1. Consulta de disponibilidad y reservas</w:t>
+      </w:r>
+      <w:r>
+        <w:rPr>
+          <w:lang w:val="es-ES"/>
+        </w:rPr>
+        <w:t>………………………………………………</w:t>
+      </w:r>
+      <w:proofErr w:type="gramStart"/>
+      <w:r>
+        <w:rPr>
+          <w:lang w:val="es-ES"/>
+        </w:rPr>
+        <w:t>…….</w:t>
+      </w:r>
+      <w:proofErr w:type="gramEnd"/>
+      <w:r>
+        <w:rPr>
+          <w:lang w:val="es-ES"/>
+        </w:rPr>
+        <w:t>.88</w:t>
+      </w:r>
+      <w:r>
+        <w:rPr>
+          <w:lang w:val="es-ES"/>
+        </w:rPr>
+        <w:br/>
+        <w:t>5.6.2. Sistema de fidelización (puntos y recompensas)</w:t>
+      </w:r>
+      <w:r>
+        <w:rPr>
+          <w:lang w:val="es-ES"/>
+        </w:rPr>
+        <w:t xml:space="preserve"> </w:t>
+      </w:r>
+      <w:r>
+        <w:rPr>
+          <w:lang w:val="es-ES"/>
+        </w:rPr>
+        <w:t>………………………………………88</w:t>
+      </w:r>
+      <w:r>
+        <w:rPr>
+          <w:lang w:val="es-ES"/>
+        </w:rPr>
+        <w:br/>
+        <w:t>5.6.3. Gestión de reservas y cancelaciones</w:t>
+      </w:r>
+      <w:r>
+        <w:rPr>
+          <w:lang w:val="es-ES"/>
+        </w:rPr>
+        <w:t>………………………………………………</w:t>
+      </w:r>
+      <w:proofErr w:type="gramStart"/>
+      <w:r>
+        <w:rPr>
+          <w:lang w:val="es-ES"/>
+        </w:rPr>
+        <w:t>…….</w:t>
+      </w:r>
+      <w:proofErr w:type="gramEnd"/>
+      <w:r>
+        <w:rPr>
+          <w:lang w:val="es-ES"/>
+        </w:rPr>
+        <w:t>88</w:t>
+      </w:r>
+    </w:p>
+    <w:p>
+      <w:pPr>
+        <w:spacing w:line="360" w:lineRule="auto"/>
+        <w:rPr>
+          <w:b/>
+          <w:bCs/>
+          <w:lang w:val="es-ES"/>
+        </w:rPr>
+      </w:pPr>
+      <w:r>
+        <w:rPr>
+          <w:b/>
+          <w:bCs/>
+          <w:lang w:val="es-ES"/>
+        </w:rPr>
+        <w:t>6. PRUEBAS Y DEPURACIÓN</w:t>
+      </w:r>
+    </w:p>
+    <w:p>
+      <w:pPr>
+        <w:spacing w:line="360" w:lineRule="auto"/>
+        <w:rPr>
+          <w:lang w:val="es-ES"/>
+        </w:rPr>
+      </w:pPr>
+      <w:r>
+        <w:rPr>
+          <w:lang w:val="es-ES"/>
+        </w:rPr>
+        <w:t>6.1. Pruebas unitarias (</w:t>
+      </w:r>
+      <w:proofErr w:type="spellStart"/>
+      <w:r>
+        <w:rPr>
+          <w:lang w:val="es-ES"/>
+        </w:rPr>
+        <w:t>JUnit</w:t>
+      </w:r>
+      <w:proofErr w:type="spellEnd"/>
+      <w:r>
+        <w:rPr>
+          <w:lang w:val="es-ES"/>
+        </w:rPr>
+        <w:t>)</w:t>
+      </w:r>
+      <w:r>
+        <w:rPr>
+          <w:lang w:val="es-ES"/>
+        </w:rPr>
+        <w:t xml:space="preserve"> </w:t>
+      </w:r>
+      <w:r>
+        <w:rPr>
+          <w:lang w:val="es-ES"/>
+        </w:rPr>
+        <w:t>………………………………………………………………</w:t>
+      </w:r>
+      <w:proofErr w:type="gramStart"/>
+      <w:r>
+        <w:rPr>
+          <w:lang w:val="es-ES"/>
+        </w:rPr>
+        <w:t>…….</w:t>
+      </w:r>
+      <w:proofErr w:type="gramEnd"/>
+      <w:r>
+        <w:rPr>
+          <w:lang w:val="es-ES"/>
+        </w:rPr>
+        <w:t>.88</w:t>
+      </w:r>
+      <w:r>
+        <w:rPr>
+          <w:lang w:val="es-ES"/>
+        </w:rPr>
+        <w:br/>
+        <w:t>6.2. Pruebas de integración (</w:t>
+      </w:r>
+      <w:proofErr w:type="spellStart"/>
+      <w:r>
+        <w:rPr>
+          <w:lang w:val="es-ES"/>
+        </w:rPr>
+        <w:t>Postman</w:t>
+      </w:r>
+      <w:proofErr w:type="spellEnd"/>
+      <w:r>
+        <w:rPr>
+          <w:lang w:val="es-ES"/>
+        </w:rPr>
+        <w:t xml:space="preserve">, </w:t>
+      </w:r>
+      <w:proofErr w:type="spellStart"/>
+      <w:r>
+        <w:rPr>
+          <w:lang w:val="es-ES"/>
+        </w:rPr>
+        <w:t>Swagger</w:t>
+      </w:r>
+      <w:proofErr w:type="spellEnd"/>
+      <w:r>
+        <w:rPr>
+          <w:lang w:val="es-ES"/>
+        </w:rPr>
+        <w:t>)</w:t>
+      </w:r>
+      <w:r>
+        <w:rPr>
+          <w:lang w:val="es-ES"/>
+        </w:rPr>
+        <w:t xml:space="preserve"> </w:t>
+      </w:r>
+      <w:r>
+        <w:rPr>
+          <w:lang w:val="es-ES"/>
+        </w:rPr>
+        <w:t>………………………………………………88</w:t>
+      </w:r>
+      <w:r>
+        <w:rPr>
+          <w:lang w:val="es-ES"/>
+        </w:rPr>
+        <w:br/>
+        <w:t>6.3. Pruebas de carga y rendimiento</w:t>
+      </w:r>
+      <w:r>
+        <w:rPr>
+          <w:lang w:val="es-ES"/>
+        </w:rPr>
+        <w:t>………………………………………………………</w:t>
+      </w:r>
+      <w:proofErr w:type="gramStart"/>
+      <w:r>
+        <w:rPr>
+          <w:lang w:val="es-ES"/>
+        </w:rPr>
+        <w:t>…….</w:t>
+      </w:r>
+      <w:proofErr w:type="gramEnd"/>
+      <w:r>
+        <w:rPr>
+          <w:lang w:val="es-ES"/>
+        </w:rPr>
+        <w:t>.88</w:t>
+      </w:r>
+      <w:r>
+        <w:rPr>
+          <w:lang w:val="es-ES"/>
+        </w:rPr>
+        <w:br/>
+        <w:t>6.4. Pruebas de usabilidad y accesibilidad</w:t>
+      </w:r>
+      <w:r>
+        <w:rPr>
+          <w:lang w:val="es-ES"/>
+        </w:rPr>
+        <w:t>………………………………………………………88</w:t>
+      </w:r>
+      <w:r>
+        <w:rPr>
+          <w:lang w:val="es-ES"/>
+        </w:rPr>
+        <w:br/>
+        <w:t>6.5. Estrategias de depuración y resolución de errores</w:t>
+      </w:r>
+      <w:r>
+        <w:rPr>
+          <w:lang w:val="es-ES"/>
+        </w:rPr>
+        <w:t>…………………………………</w:t>
+      </w:r>
+      <w:proofErr w:type="gramStart"/>
+      <w:r>
+        <w:rPr>
+          <w:lang w:val="es-ES"/>
+        </w:rPr>
+        <w:t>…….</w:t>
+      </w:r>
+      <w:proofErr w:type="gramEnd"/>
+      <w:r>
+        <w:rPr>
+          <w:lang w:val="es-ES"/>
+        </w:rPr>
+        <w:t>.88</w:t>
+      </w:r>
+    </w:p>
+    <w:p>
+      <w:pPr>
+        <w:spacing w:line="360" w:lineRule="auto"/>
+        <w:rPr>
+          <w:b/>
+          <w:bCs/>
+          <w:lang w:val="es-ES"/>
+        </w:rPr>
+      </w:pPr>
+      <w:r>
+        <w:rPr>
+          <w:b/>
+          <w:bCs/>
+          <w:lang w:val="es-ES"/>
+        </w:rPr>
+        <w:t>7. DESPLIEGUE Y MANTENIMIENTO</w:t>
+      </w:r>
+    </w:p>
+    <w:p>
+      <w:pPr>
+        <w:spacing w:line="360" w:lineRule="auto"/>
+        <w:rPr>
+          <w:lang w:val="es-ES"/>
+        </w:rPr>
+      </w:pPr>
+      <w:r>
+        <w:rPr>
+          <w:lang w:val="es-ES"/>
+        </w:rPr>
+        <w:t xml:space="preserve">7.1. </w:t>
+      </w:r>
+      <w:proofErr w:type="spellStart"/>
+      <w:r>
+        <w:rPr>
+          <w:lang w:val="es-ES"/>
+        </w:rPr>
+        <w:t>Contenedorización</w:t>
+      </w:r>
+      <w:proofErr w:type="spellEnd"/>
+      <w:r>
+        <w:rPr>
+          <w:lang w:val="es-ES"/>
+        </w:rPr>
+        <w:t xml:space="preserve"> con Docker</w:t>
+      </w:r>
+      <w:r>
+        <w:rPr>
+          <w:lang w:val="es-ES"/>
+        </w:rPr>
+        <w:t>………………………………………………………………88</w:t>
+      </w:r>
+    </w:p>
+    <w:p>
+      <w:pPr>
+        <w:spacing w:line="360" w:lineRule="auto"/>
+        <w:rPr>
+          <w:lang w:val="es-ES"/>
+        </w:rPr>
+      </w:pPr>
+      <w:r>
+        <w:rPr>
+          <w:lang w:val="es-ES"/>
+        </w:rPr>
+        <w:t>7.2. Despliegue del Front……………………………………………………………………</w:t>
+      </w:r>
+      <w:proofErr w:type="gramStart"/>
+      <w:r>
+        <w:rPr>
+          <w:lang w:val="es-ES"/>
+        </w:rPr>
+        <w:t>…….</w:t>
+      </w:r>
+      <w:proofErr w:type="gramEnd"/>
+      <w:r>
+        <w:rPr>
+          <w:lang w:val="es-ES"/>
+        </w:rPr>
+        <w:t>.88</w:t>
+      </w:r>
+      <w:r>
+        <w:rPr>
+          <w:lang w:val="es-ES"/>
+        </w:rPr>
+        <w:br/>
+        <w:t>7.</w:t>
+      </w:r>
+      <w:r>
+        <w:rPr>
+          <w:lang w:val="es-ES"/>
+        </w:rPr>
+        <w:t>3</w:t>
+      </w:r>
+      <w:r>
+        <w:rPr>
+          <w:lang w:val="es-ES"/>
+        </w:rPr>
+        <w:t>. Estrategia de mantenimiento y actualizaciones</w:t>
+      </w:r>
+      <w:r>
+        <w:rPr>
+          <w:lang w:val="es-ES"/>
+        </w:rPr>
+        <w:t>……………………………………………88</w:t>
+      </w:r>
+    </w:p>
+    <w:p>
+      <w:pPr>
+        <w:spacing w:line="360" w:lineRule="auto"/>
+        <w:rPr>
+          <w:b/>
+          <w:bCs/>
+          <w:lang w:val="es-ES"/>
+        </w:rPr>
+      </w:pPr>
+      <w:r>
+        <w:rPr>
+          <w:b/>
+          <w:bCs/>
+          <w:lang w:val="es-ES"/>
+        </w:rPr>
+        <w:t>8. RESULTADOS Y CONCLUSIONES</w:t>
+      </w:r>
+    </w:p>
+    <w:p>
+      <w:pPr>
+        <w:spacing w:line="360" w:lineRule="auto"/>
+        <w:rPr>
+          <w:lang w:val="es-ES"/>
+        </w:rPr>
+      </w:pPr>
+      <w:r>
+        <w:rPr>
+          <w:lang w:val="es-ES"/>
+        </w:rPr>
+        <w:t>8.1. Comparación entre objetivos iniciales y resultados obtenidos</w:t>
+      </w:r>
+      <w:r>
+        <w:rPr>
+          <w:lang w:val="es-ES"/>
+        </w:rPr>
+        <w:t>……………………………88</w:t>
+      </w:r>
+      <w:r>
+        <w:rPr>
+          <w:lang w:val="es-ES"/>
+        </w:rPr>
+        <w:br/>
+        <w:t>8.2. Problemas encontrados y soluciones aplicadas</w:t>
+      </w:r>
+      <w:r>
+        <w:rPr>
+          <w:lang w:val="es-ES"/>
+        </w:rPr>
+        <w:t>……………………………………………88</w:t>
+      </w:r>
+      <w:r>
+        <w:rPr>
+          <w:lang w:val="es-ES"/>
+        </w:rPr>
+        <w:br/>
+        <w:t>8.3. Valoración del rendimiento del sistema</w:t>
+      </w:r>
+      <w:r>
+        <w:rPr>
+          <w:lang w:val="es-ES"/>
+        </w:rPr>
+        <w:t>………………………………………………</w:t>
+      </w:r>
+      <w:proofErr w:type="gramStart"/>
+      <w:r>
+        <w:rPr>
+          <w:lang w:val="es-ES"/>
+        </w:rPr>
+        <w:t>…….</w:t>
+      </w:r>
+      <w:proofErr w:type="gramEnd"/>
+      <w:r>
+        <w:rPr>
+          <w:lang w:val="es-ES"/>
+        </w:rPr>
+        <w:t>.88</w:t>
+      </w:r>
+      <w:r>
+        <w:rPr>
+          <w:lang w:val="es-ES"/>
+        </w:rPr>
+        <w:br/>
+        <w:t>8.4. Posibles mejoras y ampliaciones futuras</w:t>
+      </w:r>
+      <w:r>
+        <w:rPr>
+          <w:lang w:val="es-ES"/>
+        </w:rPr>
+        <w:t>……………………………………………………88</w:t>
+      </w:r>
+    </w:p>
+    <w:p>
+      <w:pPr>
+        <w:spacing w:line="360" w:lineRule="auto"/>
+        <w:rPr>
+          <w:b/>
+          <w:bCs/>
+          <w:lang w:val="es-ES"/>
+        </w:rPr>
+      </w:pPr>
+      <w:r>
+        <w:rPr>
+          <w:b/>
+          <w:bCs/>
+          <w:lang w:val="es-ES"/>
+        </w:rPr>
+        <w:t>9. BIBLIOGRAFÍA Y REFERENCIAS</w:t>
+      </w:r>
+    </w:p>
+    <w:p>
+      <w:pPr>
+        <w:spacing w:line="360" w:lineRule="auto"/>
+        <w:rPr>
+          <w:b/>
+          <w:bCs/>
+          <w:lang w:val="es-ES"/>
+        </w:rPr>
+      </w:pPr>
+      <w:r>
+        <w:rPr>
+          <w:b/>
+          <w:bCs/>
+          <w:lang w:val="es-ES"/>
+        </w:rPr>
+        <w:t>10. ANEXOS</w:t>
+      </w:r>
+    </w:p>
+    <w:p>
+      <w:pPr>
+        <w:spacing w:line="360" w:lineRule="auto"/>
+        <w:rPr>
+          <w:lang w:val="es-ES"/>
+        </w:rPr>
+      </w:pPr>
+      <w:r>
+        <w:rPr>
+          <w:lang w:val="es-ES"/>
+        </w:rPr>
+        <w:t>10.1. Código fuente relevante</w:t>
+      </w:r>
+      <w:r>
+        <w:rPr>
+          <w:lang w:val="es-ES"/>
+        </w:rPr>
+        <w:t>………………………………………………………………</w:t>
+      </w:r>
+      <w:proofErr w:type="gramStart"/>
+      <w:r>
+        <w:rPr>
+          <w:lang w:val="es-ES"/>
+        </w:rPr>
+        <w:t>…….</w:t>
+      </w:r>
+      <w:proofErr w:type="gramEnd"/>
+      <w:r>
+        <w:rPr>
+          <w:lang w:val="es-ES"/>
+        </w:rPr>
+        <w:t>88</w:t>
+      </w:r>
+      <w:r>
+        <w:rPr>
+          <w:lang w:val="es-ES"/>
+        </w:rPr>
+        <w:br/>
+        <w:t>10.2. Documentación técnica de la API (</w:t>
+      </w:r>
+      <w:proofErr w:type="spellStart"/>
+      <w:r>
+        <w:rPr>
+          <w:lang w:val="es-ES"/>
+        </w:rPr>
+        <w:t>Swagger</w:t>
+      </w:r>
+      <w:proofErr w:type="spellEnd"/>
+      <w:r>
+        <w:rPr>
+          <w:lang w:val="es-ES"/>
+        </w:rPr>
+        <w:t>)</w:t>
+      </w:r>
+      <w:r>
+        <w:rPr>
+          <w:lang w:val="es-ES"/>
+        </w:rPr>
+        <w:t xml:space="preserve"> </w:t>
+      </w:r>
+      <w:r>
+        <w:rPr>
+          <w:lang w:val="es-ES"/>
+        </w:rPr>
+        <w:t>……………………………………………88</w:t>
+      </w:r>
+      <w:r>
+        <w:rPr>
+          <w:lang w:val="es-ES"/>
+        </w:rPr>
+        <w:br/>
+        <w:t>10.3. Manual de usuario y administrador</w:t>
+      </w:r>
+      <w:r>
+        <w:rPr>
+          <w:lang w:val="es-ES"/>
+        </w:rPr>
+        <w:t>…………………………………………………</w:t>
+      </w:r>
+      <w:proofErr w:type="gramStart"/>
+      <w:r>
+        <w:rPr>
+          <w:lang w:val="es-ES"/>
+        </w:rPr>
+        <w:t>…….</w:t>
+      </w:r>
+      <w:proofErr w:type="gramEnd"/>
+      <w:r>
+        <w:rPr>
+          <w:lang w:val="es-ES"/>
+        </w:rPr>
+        <w:t>88</w:t>
+      </w:r>
+      <w:r>
+        <w:rPr>
+          <w:lang w:val="es-ES"/>
+        </w:rPr>
+        <w:br/>
+        <w:t>10.4. Planificación temporal detallada</w:t>
+      </w:r>
+      <w:r>
+        <w:rPr>
+          <w:lang w:val="es-ES"/>
+        </w:rPr>
+        <w:t>……………………………………………………</w:t>
+      </w:r>
+      <w:proofErr w:type="gramStart"/>
+      <w:r>
+        <w:rPr>
+          <w:lang w:val="es-ES"/>
+        </w:rPr>
+        <w:t>…….</w:t>
+      </w:r>
+      <w:proofErr w:type="gramEnd"/>
+      <w:r>
+        <w:rPr>
+          <w:lang w:val="es-ES"/>
+        </w:rPr>
+        <w:t>88</w:t>
       </w:r>
     </w:p>
     <w:p/>
@@ -56,1668 +1739,6 @@
     <w:p/>
     <w:p/>
     <w:p/>
-    <w:p/>
-    <w:p/>
-    <w:p/>
-    <w:p/>
-    <w:p/>
-    <w:p/>
-    <w:p/>
-    <w:p/>
-    <w:p/>
-    <w:p/>
-    <w:p/>
-    <w:p/>
-    <w:p/>
-    <w:p/>
-    <w:p/>
-    <w:p/>
-    <w:p/>
-    <w:p/>
-    <w:p/>
-    <w:p/>
-    <w:p/>
-    <w:p/>
-    <w:p/>
-    <w:p/>
-    <w:p>
-      <w:pPr>
-        <w:spacing w:line="360" w:lineRule="auto"/>
-        <w:rPr>
-          <w:b/>
-          <w:bCs/>
-          <w:lang w:val="es-ES"/>
-        </w:rPr>
-      </w:pPr>
-      <w:r>
-        <w:rPr>
-          <w:b/>
-          <w:bCs/>
-          <w:lang w:val="es-ES"/>
-        </w:rPr>
-        <w:t>ÍNDICE</w:t>
-      </w:r>
-      <w:r>
-        <w:rPr>
-          <w:b/>
-          <w:bCs/>
-          <w:lang w:val="es-ES"/>
-        </w:rPr>
-        <w:t xml:space="preserve"> (Provisional)</w:t>
-      </w:r>
-    </w:p>
-    <w:p>
-      <w:pPr>
-        <w:spacing w:line="360" w:lineRule="auto"/>
-        <w:rPr>
-          <w:b/>
-          <w:bCs/>
-          <w:lang w:val="es-ES"/>
-        </w:rPr>
-      </w:pPr>
-      <w:r>
-        <w:rPr>
-          <w:b/>
-          <w:bCs/>
-          <w:lang w:val="es-ES"/>
-        </w:rPr>
-        <w:t>1. INTRODUCCIÓN</w:t>
-      </w:r>
-    </w:p>
-    <w:p>
-      <w:pPr>
-        <w:spacing w:line="360" w:lineRule="auto"/>
-        <w:rPr>
-          <w:lang w:val="es-ES"/>
-        </w:rPr>
-      </w:pPr>
-      <w:r>
-        <w:rPr>
-          <w:lang w:val="es-ES"/>
-        </w:rPr>
-        <w:t>1.1. Presentación del proyecto</w:t>
-      </w:r>
-      <w:r>
-        <w:rPr>
-          <w:lang w:val="es-ES"/>
-        </w:rPr>
-        <w:t>…………………………………………………………………4</w:t>
-      </w:r>
-      <w:r>
-        <w:rPr>
-          <w:lang w:val="es-ES"/>
-        </w:rPr>
-        <w:br/>
-        <w:t>1.2. Motivación y justificación</w:t>
-      </w:r>
-      <w:bookmarkStart w:id="2" w:name="_Hlk197436892"/>
-      <w:r>
-        <w:rPr>
-          <w:lang w:val="es-ES"/>
-        </w:rPr>
-        <w:t>……………………………………………</w:t>
-      </w:r>
-      <w:bookmarkEnd w:id="2"/>
-      <w:r>
-        <w:rPr>
-          <w:lang w:val="es-ES"/>
-        </w:rPr>
-        <w:t>………………</w:t>
-      </w:r>
-      <w:proofErr w:type="gramStart"/>
-      <w:r>
-        <w:rPr>
-          <w:lang w:val="es-ES"/>
-        </w:rPr>
-        <w:t>…….</w:t>
-      </w:r>
-      <w:proofErr w:type="gramEnd"/>
-      <w:r>
-        <w:rPr>
-          <w:lang w:val="es-ES"/>
-        </w:rPr>
-        <w:t>.</w:t>
-      </w:r>
-      <w:r>
-        <w:rPr>
-          <w:lang w:val="es-ES"/>
-        </w:rPr>
-        <w:t>4</w:t>
-      </w:r>
-      <w:r>
-        <w:rPr>
-          <w:lang w:val="es-ES"/>
-        </w:rPr>
-        <w:br/>
-        <w:t>1.3. Objetivos generales y específicos</w:t>
-      </w:r>
-      <w:r>
-        <w:rPr>
-          <w:lang w:val="es-ES"/>
-        </w:rPr>
-        <w:t>……………………………………………</w:t>
-      </w:r>
-      <w:r>
-        <w:rPr>
-          <w:lang w:val="es-ES"/>
-        </w:rPr>
-        <w:t>……</w:t>
-      </w:r>
-      <w:proofErr w:type="gramStart"/>
-      <w:r>
-        <w:rPr>
-          <w:lang w:val="es-ES"/>
-        </w:rPr>
-        <w:t>…….</w:t>
-      </w:r>
-      <w:proofErr w:type="gramEnd"/>
-      <w:r>
-        <w:rPr>
-          <w:lang w:val="es-ES"/>
-        </w:rPr>
-        <w:t>.</w:t>
-      </w:r>
-      <w:r>
-        <w:rPr>
-          <w:lang w:val="es-ES"/>
-        </w:rPr>
-        <w:t>4</w:t>
-      </w:r>
-      <w:r>
-        <w:rPr>
-          <w:lang w:val="es-ES"/>
-        </w:rPr>
-        <w:br/>
-        <w:t>1.4. Metodología de desarrollo y herramientas utilizadas</w:t>
-      </w:r>
-      <w:r>
-        <w:rPr>
-          <w:lang w:val="es-ES"/>
-        </w:rPr>
-        <w:t>……………………………</w:t>
-      </w:r>
-      <w:proofErr w:type="gramStart"/>
-      <w:r>
-        <w:rPr>
-          <w:lang w:val="es-ES"/>
-        </w:rPr>
-        <w:t>…</w:t>
-      </w:r>
-      <w:r>
-        <w:rPr>
-          <w:lang w:val="es-ES"/>
-        </w:rPr>
-        <w:t>….</w:t>
-      </w:r>
-      <w:proofErr w:type="gramEnd"/>
-      <w:r>
-        <w:rPr>
-          <w:lang w:val="es-ES"/>
-        </w:rPr>
-        <w:t>.</w:t>
-      </w:r>
-      <w:r>
-        <w:rPr>
-          <w:lang w:val="es-ES"/>
-        </w:rPr>
-        <w:t>5</w:t>
-      </w:r>
-    </w:p>
-    <w:p>
-      <w:pPr>
-        <w:spacing w:line="360" w:lineRule="auto"/>
-        <w:rPr>
-          <w:b/>
-          <w:bCs/>
-          <w:lang w:val="es-ES"/>
-        </w:rPr>
-      </w:pPr>
-      <w:r>
-        <w:rPr>
-          <w:b/>
-          <w:bCs/>
-          <w:lang w:val="es-ES"/>
-        </w:rPr>
-        <w:t>2. PLANIFICACIÓN Y ANÁLISIS</w:t>
-      </w:r>
-    </w:p>
-    <w:p>
-      <w:pPr>
-        <w:spacing w:line="360" w:lineRule="auto"/>
-        <w:rPr>
-          <w:lang w:val="es-ES"/>
-        </w:rPr>
-      </w:pPr>
-      <w:r>
-        <w:rPr>
-          <w:lang w:val="es-ES"/>
-        </w:rPr>
-        <w:t>2.1. Definición del problema</w:t>
-      </w:r>
-      <w:r>
-        <w:rPr>
-          <w:lang w:val="es-ES"/>
-        </w:rPr>
-        <w:t>…………………………………………………………………</w:t>
-      </w:r>
-      <w:r>
-        <w:rPr>
-          <w:lang w:val="es-ES"/>
-        </w:rPr>
-        <w:t>…</w:t>
-      </w:r>
-      <w:r>
-        <w:rPr>
-          <w:lang w:val="es-ES"/>
-        </w:rPr>
-        <w:t>5</w:t>
-      </w:r>
-      <w:r>
-        <w:rPr>
-          <w:lang w:val="es-ES"/>
-        </w:rPr>
-        <w:br/>
-        <w:t>2.2. Requisitos del sistema</w:t>
-      </w:r>
-      <w:r>
-        <w:rPr>
-          <w:lang w:val="es-ES"/>
-        </w:rPr>
-        <w:t>………………………………………………………………</w:t>
-      </w:r>
-      <w:proofErr w:type="gramStart"/>
-      <w:r>
-        <w:rPr>
-          <w:lang w:val="es-ES"/>
-        </w:rPr>
-        <w:t>……</w:t>
-      </w:r>
-      <w:r>
-        <w:rPr>
-          <w:lang w:val="es-ES"/>
-        </w:rPr>
-        <w:t>.</w:t>
-      </w:r>
-      <w:proofErr w:type="gramEnd"/>
-      <w:r>
-        <w:rPr>
-          <w:lang w:val="es-ES"/>
-        </w:rPr>
-        <w:t>.</w:t>
-      </w:r>
-      <w:r>
-        <w:rPr>
-          <w:lang w:val="es-ES"/>
-        </w:rPr>
-        <w:t>5</w:t>
-      </w:r>
-      <w:r>
-        <w:rPr>
-          <w:lang w:val="es-ES"/>
-        </w:rPr>
-        <w:br/>
-        <w:t>2.2.1. Requisitos funcionales</w:t>
-      </w:r>
-      <w:r>
-        <w:rPr>
-          <w:lang w:val="es-ES"/>
-        </w:rPr>
-        <w:br/>
-        <w:t>2.2.2. Requisitos no funcionales</w:t>
-      </w:r>
-      <w:r>
-        <w:rPr>
-          <w:lang w:val="es-ES"/>
-        </w:rPr>
-        <w:br/>
-        <w:t>2.3. Análisis de viabilidad</w:t>
-      </w:r>
-      <w:r>
-        <w:rPr>
-          <w:lang w:val="es-ES"/>
-        </w:rPr>
-        <w:t>……………………………………………</w:t>
-      </w:r>
-      <w:r>
-        <w:rPr>
-          <w:lang w:val="es-ES"/>
-        </w:rPr>
-        <w:t>……………………</w:t>
-      </w:r>
-      <w:proofErr w:type="gramStart"/>
-      <w:r>
-        <w:rPr>
-          <w:lang w:val="es-ES"/>
-        </w:rPr>
-        <w:t>…….</w:t>
-      </w:r>
-      <w:proofErr w:type="gramEnd"/>
-      <w:r>
-        <w:rPr>
-          <w:lang w:val="es-ES"/>
-        </w:rPr>
-        <w:t>.</w:t>
-      </w:r>
-      <w:r>
-        <w:rPr>
-          <w:lang w:val="es-ES"/>
-        </w:rPr>
-        <w:t>6</w:t>
-      </w:r>
-      <w:r>
-        <w:rPr>
-          <w:lang w:val="es-ES"/>
-        </w:rPr>
-        <w:br/>
-        <w:t>2.3.1. Estudio de tecnología</w:t>
-      </w:r>
-      <w:r>
-        <w:rPr>
-          <w:lang w:val="es-ES"/>
-        </w:rPr>
-        <w:t>s</w:t>
-      </w:r>
-      <w:r>
-        <w:rPr>
-          <w:lang w:val="es-ES"/>
-        </w:rPr>
-        <w:br/>
-        <w:t>2.3.2. Recursos necesarios</w:t>
-      </w:r>
-      <w:r>
-        <w:rPr>
-          <w:lang w:val="es-ES"/>
-        </w:rPr>
-        <w:br/>
-        <w:t>2.3.3. Planificación temporal del desarrollo</w:t>
-      </w:r>
-    </w:p>
-    <w:p>
-      <w:pPr>
-        <w:spacing w:line="360" w:lineRule="auto"/>
-        <w:rPr>
-          <w:b/>
-          <w:bCs/>
-          <w:lang w:val="es-ES"/>
-        </w:rPr>
-      </w:pPr>
-      <w:r>
-        <w:rPr>
-          <w:b/>
-          <w:bCs/>
-          <w:lang w:val="es-ES"/>
-        </w:rPr>
-        <w:t>3. DISEÑO DE LA ARQUITECTURA DEL SISTEMA</w:t>
-      </w:r>
-    </w:p>
-    <w:p>
-      <w:pPr>
-        <w:spacing w:line="360" w:lineRule="auto"/>
-        <w:rPr>
-          <w:lang w:val="es-ES"/>
-        </w:rPr>
-      </w:pPr>
-      <w:r>
-        <w:rPr>
-          <w:lang w:val="es-ES"/>
-        </w:rPr>
-        <w:t>3.1. Modelo de arquitectura (cliente-servidor)</w:t>
-      </w:r>
-      <w:r>
-        <w:rPr>
-          <w:lang w:val="es-ES"/>
-        </w:rPr>
-        <w:t xml:space="preserve"> </w:t>
-      </w:r>
-      <w:r>
-        <w:rPr>
-          <w:lang w:val="es-ES"/>
-        </w:rPr>
-        <w:t>…………………………………………</w:t>
-      </w:r>
-      <w:proofErr w:type="gramStart"/>
-      <w:r>
-        <w:rPr>
-          <w:lang w:val="es-ES"/>
-        </w:rPr>
-        <w:t>…</w:t>
-      </w:r>
-      <w:r>
-        <w:rPr>
-          <w:lang w:val="es-ES"/>
-        </w:rPr>
-        <w:t>….</w:t>
-      </w:r>
-      <w:proofErr w:type="gramEnd"/>
-      <w:r>
-        <w:rPr>
-          <w:lang w:val="es-ES"/>
-        </w:rPr>
-        <w:t>.7</w:t>
-      </w:r>
-      <w:r>
-        <w:rPr>
-          <w:lang w:val="es-ES"/>
-        </w:rPr>
-        <w:br/>
-        <w:t>3.2. Diseño de la API REST</w:t>
-      </w:r>
-      <w:r>
-        <w:rPr>
-          <w:lang w:val="es-ES"/>
-        </w:rPr>
-        <w:t>……………………………………………</w:t>
-      </w:r>
-      <w:r>
-        <w:rPr>
-          <w:lang w:val="es-ES"/>
-        </w:rPr>
-        <w:t>………………</w:t>
-      </w:r>
-      <w:proofErr w:type="gramStart"/>
-      <w:r>
-        <w:rPr>
-          <w:lang w:val="es-ES"/>
-        </w:rPr>
-        <w:t>……</w:t>
-      </w:r>
-      <w:r>
-        <w:rPr>
-          <w:lang w:val="es-ES"/>
-        </w:rPr>
-        <w:t>.</w:t>
-      </w:r>
-      <w:proofErr w:type="gramEnd"/>
-      <w:r>
-        <w:rPr>
-          <w:lang w:val="es-ES"/>
-        </w:rPr>
-        <w:t>….7</w:t>
-      </w:r>
-      <w:r>
-        <w:rPr>
-          <w:lang w:val="es-ES"/>
-        </w:rPr>
-        <w:br/>
-        <w:t xml:space="preserve">3.2.1. Definición de </w:t>
-      </w:r>
-      <w:proofErr w:type="spellStart"/>
-      <w:r>
-        <w:rPr>
-          <w:lang w:val="es-ES"/>
-        </w:rPr>
-        <w:t>endpoints</w:t>
-      </w:r>
-      <w:proofErr w:type="spellEnd"/>
-      <w:r>
-        <w:rPr>
-          <w:lang w:val="es-ES"/>
-        </w:rPr>
-        <w:br/>
-        <w:t>3.2.2. Seguridad y autenticación (JWT, roles de usuario)</w:t>
-      </w:r>
-      <w:r>
-        <w:rPr>
-          <w:lang w:val="es-ES"/>
-        </w:rPr>
-        <w:t xml:space="preserve"> </w:t>
-      </w:r>
-      <w:r>
-        <w:rPr>
-          <w:lang w:val="es-ES"/>
-        </w:rPr>
-        <w:br/>
-        <w:t>3.3. Modelado de la base de datos</w:t>
-      </w:r>
-      <w:r>
-        <w:rPr>
-          <w:lang w:val="es-ES"/>
-        </w:rPr>
-        <w:t>……………………………………………</w:t>
-      </w:r>
-      <w:r>
-        <w:rPr>
-          <w:lang w:val="es-ES"/>
-        </w:rPr>
-        <w:t>…………</w:t>
-      </w:r>
-      <w:proofErr w:type="gramStart"/>
-      <w:r>
-        <w:rPr>
-          <w:lang w:val="es-ES"/>
-        </w:rPr>
-        <w:t>……</w:t>
-      </w:r>
-      <w:r>
-        <w:rPr>
-          <w:lang w:val="es-ES"/>
-        </w:rPr>
-        <w:t>.</w:t>
-      </w:r>
-      <w:proofErr w:type="gramEnd"/>
-      <w:r>
-        <w:rPr>
-          <w:lang w:val="es-ES"/>
-        </w:rPr>
-        <w:t>.</w:t>
-      </w:r>
-      <w:r>
-        <w:rPr>
-          <w:lang w:val="es-ES"/>
-        </w:rPr>
-        <w:t>8</w:t>
-      </w:r>
-      <w:r>
-        <w:rPr>
-          <w:lang w:val="es-ES"/>
-        </w:rPr>
-        <w:br/>
-        <w:t>3.3.1. Diagrama entidad-relación (ER)</w:t>
-      </w:r>
-      <w:r>
-        <w:rPr>
-          <w:lang w:val="es-ES"/>
-        </w:rPr>
-        <w:t xml:space="preserve"> </w:t>
-      </w:r>
-      <w:r>
-        <w:rPr>
-          <w:lang w:val="es-ES"/>
-        </w:rPr>
-        <w:br/>
-        <w:t>3.3.2. Estructura y normalización de tablas</w:t>
-      </w:r>
-      <w:r>
-        <w:rPr>
-          <w:lang w:val="es-ES"/>
-        </w:rPr>
-        <w:br/>
-        <w:t xml:space="preserve">3.4. Diseño del </w:t>
-      </w:r>
-      <w:proofErr w:type="spellStart"/>
-      <w:r>
-        <w:rPr>
-          <w:lang w:val="es-ES"/>
-        </w:rPr>
-        <w:t>frontend</w:t>
-      </w:r>
-      <w:proofErr w:type="spellEnd"/>
-      <w:r>
-        <w:rPr>
-          <w:lang w:val="es-ES"/>
-        </w:rPr>
-        <w:t>……………………………………………</w:t>
-      </w:r>
-      <w:r>
-        <w:rPr>
-          <w:lang w:val="es-ES"/>
-        </w:rPr>
-        <w:t>………………………</w:t>
-      </w:r>
-      <w:proofErr w:type="gramStart"/>
-      <w:r>
-        <w:rPr>
-          <w:lang w:val="es-ES"/>
-        </w:rPr>
-        <w:t>…….</w:t>
-      </w:r>
-      <w:proofErr w:type="gramEnd"/>
-      <w:r>
-        <w:rPr>
-          <w:lang w:val="es-ES"/>
-        </w:rPr>
-        <w:t>.</w:t>
-      </w:r>
-      <w:r>
-        <w:rPr>
-          <w:lang w:val="es-ES"/>
-        </w:rPr>
-        <w:t>9</w:t>
-      </w:r>
-    </w:p>
-    <w:p>
-      <w:pPr>
-        <w:spacing w:line="360" w:lineRule="auto"/>
-        <w:rPr>
-          <w:b/>
-          <w:bCs/>
-          <w:lang w:val="es-ES"/>
-        </w:rPr>
-      </w:pPr>
-      <w:r>
-        <w:rPr>
-          <w:b/>
-          <w:bCs/>
-          <w:lang w:val="es-ES"/>
-        </w:rPr>
-        <w:t>4. IMPLEMENTACIÓN DEL BACKEND</w:t>
-      </w:r>
-    </w:p>
-    <w:p>
-      <w:pPr>
-        <w:spacing w:line="360" w:lineRule="auto"/>
-        <w:rPr>
-          <w:lang w:val="es-ES"/>
-        </w:rPr>
-      </w:pPr>
-      <w:r>
-        <w:rPr>
-          <w:lang w:val="es-ES"/>
-        </w:rPr>
-        <w:t xml:space="preserve">4.1. Configuración del entorno y dependencias (Spring </w:t>
-      </w:r>
-      <w:proofErr w:type="spellStart"/>
-      <w:r>
-        <w:rPr>
-          <w:lang w:val="es-ES"/>
-        </w:rPr>
-        <w:t>Boot</w:t>
-      </w:r>
-      <w:proofErr w:type="spellEnd"/>
-      <w:r>
-        <w:rPr>
-          <w:lang w:val="es-ES"/>
-        </w:rPr>
-        <w:t xml:space="preserve">, </w:t>
-      </w:r>
-      <w:proofErr w:type="gramStart"/>
-      <w:r>
-        <w:rPr>
-          <w:lang w:val="es-ES"/>
-        </w:rPr>
-        <w:t>Maven)</w:t>
-      </w:r>
-      <w:r>
-        <w:rPr>
-          <w:lang w:val="es-ES"/>
-        </w:rPr>
-        <w:t>…</w:t>
-      </w:r>
-      <w:proofErr w:type="gramEnd"/>
-      <w:r>
-        <w:rPr>
-          <w:lang w:val="es-ES"/>
-        </w:rPr>
-        <w:t>…………</w:t>
-      </w:r>
-      <w:r>
-        <w:rPr>
-          <w:lang w:val="es-ES"/>
-        </w:rPr>
-        <w:t>………</w:t>
-      </w:r>
-      <w:r>
-        <w:rPr>
-          <w:lang w:val="es-ES"/>
-        </w:rPr>
-        <w:t>..10</w:t>
-      </w:r>
-      <w:r>
-        <w:rPr>
-          <w:lang w:val="es-ES"/>
-        </w:rPr>
-        <w:br/>
-        <w:t xml:space="preserve">4.2. Creación del modelo de datos en </w:t>
-      </w:r>
-      <w:proofErr w:type="spellStart"/>
-      <w:r>
-        <w:rPr>
-          <w:lang w:val="es-ES"/>
-        </w:rPr>
-        <w:t>MariaDB</w:t>
-      </w:r>
-      <w:proofErr w:type="spellEnd"/>
-      <w:r>
-        <w:rPr>
-          <w:lang w:val="es-ES"/>
-        </w:rPr>
-        <w:t>……………………………………</w:t>
-      </w:r>
-      <w:r>
-        <w:rPr>
-          <w:lang w:val="es-ES"/>
-        </w:rPr>
-        <w:t>……</w:t>
-      </w:r>
-      <w:proofErr w:type="gramStart"/>
-      <w:r>
-        <w:rPr>
-          <w:lang w:val="es-ES"/>
-        </w:rPr>
-        <w:t>…….</w:t>
-      </w:r>
-      <w:proofErr w:type="gramEnd"/>
-      <w:r>
-        <w:rPr>
-          <w:lang w:val="es-ES"/>
-        </w:rPr>
-        <w:t>10</w:t>
-      </w:r>
-      <w:r>
-        <w:rPr>
-          <w:lang w:val="es-ES"/>
-        </w:rPr>
-        <w:br/>
-        <w:t>4.3. Implementación de controladores y servicios</w:t>
-      </w:r>
-      <w:r>
-        <w:rPr>
-          <w:lang w:val="es-ES"/>
-        </w:rPr>
-        <w:t>……………………………………</w:t>
-      </w:r>
-      <w:r>
-        <w:rPr>
-          <w:lang w:val="es-ES"/>
-        </w:rPr>
-        <w:t>…</w:t>
-      </w:r>
-      <w:proofErr w:type="gramStart"/>
-      <w:r>
-        <w:rPr>
-          <w:lang w:val="es-ES"/>
-        </w:rPr>
-        <w:t>…….</w:t>
-      </w:r>
-      <w:proofErr w:type="gramEnd"/>
-      <w:r>
-        <w:rPr>
-          <w:lang w:val="es-ES"/>
-        </w:rPr>
-        <w:t>.</w:t>
-      </w:r>
-      <w:r>
-        <w:rPr>
-          <w:lang w:val="es-ES"/>
-        </w:rPr>
-        <w:t>11</w:t>
-      </w:r>
-      <w:r>
-        <w:rPr>
-          <w:lang w:val="es-ES"/>
-        </w:rPr>
-        <w:br/>
-        <w:t>4.4. Seguridad y autenticación con Spring Security y JWT</w:t>
-      </w:r>
-      <w:r>
-        <w:rPr>
-          <w:lang w:val="es-ES"/>
-        </w:rPr>
-        <w:t>…………………………………</w:t>
-      </w:r>
-      <w:r>
-        <w:rPr>
-          <w:lang w:val="es-ES"/>
-        </w:rPr>
-        <w:t>...14</w:t>
-      </w:r>
-      <w:r>
-        <w:rPr>
-          <w:lang w:val="es-ES"/>
-        </w:rPr>
-        <w:br/>
-        <w:t>4.5. Gestión de reservas y usuarios</w:t>
-      </w:r>
-      <w:r>
-        <w:rPr>
-          <w:lang w:val="es-ES"/>
-        </w:rPr>
-        <w:t>………………………………………………………</w:t>
-      </w:r>
-      <w:proofErr w:type="gramStart"/>
-      <w:r>
-        <w:rPr>
-          <w:lang w:val="es-ES"/>
-        </w:rPr>
-        <w:t>……</w:t>
-      </w:r>
-      <w:r>
-        <w:rPr>
-          <w:lang w:val="es-ES"/>
-        </w:rPr>
-        <w:t>.</w:t>
-      </w:r>
-      <w:proofErr w:type="gramEnd"/>
-      <w:r>
-        <w:rPr>
-          <w:lang w:val="es-ES"/>
-        </w:rPr>
-        <w:t>.</w:t>
-      </w:r>
-      <w:r>
-        <w:rPr>
-          <w:lang w:val="es-ES"/>
-        </w:rPr>
-        <w:br/>
-        <w:t>4.6. Envío de correos electrónicos con notificaciones</w:t>
-      </w:r>
-      <w:r>
-        <w:rPr>
-          <w:lang w:val="es-ES"/>
-        </w:rPr>
-        <w:t>…………………………………………</w:t>
-      </w:r>
-      <w:r>
-        <w:rPr>
-          <w:lang w:val="es-ES"/>
-        </w:rPr>
-        <w:br/>
-        <w:t>4.7. Generación de informes y estadísticas</w:t>
-      </w:r>
-      <w:r>
-        <w:rPr>
-          <w:lang w:val="es-ES"/>
-        </w:rPr>
-        <w:t>…………………………………………………….</w:t>
-      </w:r>
-    </w:p>
-    <w:p>
-      <w:pPr>
-        <w:spacing w:line="360" w:lineRule="auto"/>
-        <w:rPr>
-          <w:lang w:val="es-ES"/>
-        </w:rPr>
-      </w:pPr>
-    </w:p>
-    <w:p>
-      <w:pPr>
-        <w:spacing w:line="360" w:lineRule="auto"/>
-        <w:rPr>
-          <w:lang w:val="es-ES"/>
-        </w:rPr>
-      </w:pPr>
-    </w:p>
-    <w:p>
-      <w:pPr>
-        <w:spacing w:line="360" w:lineRule="auto"/>
-        <w:rPr>
-          <w:lang w:val="es-ES"/>
-        </w:rPr>
-      </w:pPr>
-    </w:p>
-    <w:p>
-      <w:pPr>
-        <w:spacing w:line="360" w:lineRule="auto"/>
-        <w:rPr>
-          <w:lang w:val="es-ES"/>
-        </w:rPr>
-      </w:pPr>
-    </w:p>
-    <w:p>
-      <w:pPr>
-        <w:spacing w:line="360" w:lineRule="auto"/>
-        <w:rPr>
-          <w:b/>
-          <w:bCs/>
-          <w:lang w:val="es-ES"/>
-        </w:rPr>
-      </w:pPr>
-      <w:r>
-        <w:rPr>
-          <w:b/>
-          <w:bCs/>
-          <w:lang w:val="es-ES"/>
-        </w:rPr>
-        <w:lastRenderedPageBreak/>
-        <w:t>5. IMPLEMENTACIÓN DEL FRONTEND</w:t>
-      </w:r>
-    </w:p>
-    <w:p>
-      <w:pPr>
-        <w:spacing w:line="360" w:lineRule="auto"/>
-        <w:rPr>
-          <w:lang w:val="es-ES"/>
-        </w:rPr>
-      </w:pPr>
-      <w:r>
-        <w:rPr>
-          <w:lang w:val="es-ES"/>
-        </w:rPr>
-        <w:t>5.1. Configuración del entorno y dependencias (</w:t>
-      </w:r>
-      <w:proofErr w:type="spellStart"/>
-      <w:r>
-        <w:rPr>
-          <w:lang w:val="es-ES"/>
-        </w:rPr>
-        <w:t>React</w:t>
-      </w:r>
-      <w:proofErr w:type="spellEnd"/>
-      <w:r>
-        <w:rPr>
-          <w:lang w:val="es-ES"/>
-        </w:rPr>
-        <w:t>)</w:t>
-      </w:r>
-      <w:r>
-        <w:rPr>
-          <w:lang w:val="es-ES"/>
-        </w:rPr>
-        <w:t xml:space="preserve"> </w:t>
-      </w:r>
-      <w:r>
-        <w:rPr>
-          <w:lang w:val="es-ES"/>
-        </w:rPr>
-        <w:t>………………………………………</w:t>
-      </w:r>
-      <w:r>
-        <w:rPr>
-          <w:lang w:val="es-ES"/>
-        </w:rPr>
-        <w:br/>
-        <w:t>5.2. Desarrollo de la estructura de componentes</w:t>
-      </w:r>
-      <w:r>
-        <w:rPr>
-          <w:lang w:val="es-ES"/>
-        </w:rPr>
-        <w:t>…………………………………………</w:t>
-      </w:r>
-      <w:proofErr w:type="gramStart"/>
-      <w:r>
-        <w:rPr>
-          <w:lang w:val="es-ES"/>
-        </w:rPr>
-        <w:t>…….</w:t>
-      </w:r>
-      <w:proofErr w:type="gramEnd"/>
-      <w:r>
-        <w:rPr>
-          <w:lang w:val="es-ES"/>
-        </w:rPr>
-        <w:br/>
-        <w:t>5.3. Conexión con la API REST</w:t>
-      </w:r>
-      <w:r>
-        <w:rPr>
-          <w:lang w:val="es-ES"/>
-        </w:rPr>
-        <w:t>…………………………………………………………………</w:t>
-      </w:r>
-      <w:r>
-        <w:rPr>
-          <w:lang w:val="es-ES"/>
-        </w:rPr>
-        <w:br/>
-        <w:t>5.4. Gestión de sesiones y autenticación</w:t>
-      </w:r>
-      <w:r>
-        <w:rPr>
-          <w:lang w:val="es-ES"/>
-        </w:rPr>
-        <w:t>………………………………………………………</w:t>
-      </w:r>
-      <w:r>
-        <w:rPr>
-          <w:lang w:val="es-ES"/>
-        </w:rPr>
-        <w:br/>
-        <w:t>5.5. Diseño de las vistas y experiencia de usuario</w:t>
-      </w:r>
-      <w:r>
-        <w:rPr>
-          <w:lang w:val="es-ES"/>
-        </w:rPr>
-        <w:t>………………………………………</w:t>
-      </w:r>
-      <w:proofErr w:type="gramStart"/>
-      <w:r>
-        <w:rPr>
-          <w:lang w:val="es-ES"/>
-        </w:rPr>
-        <w:t>…….</w:t>
-      </w:r>
-      <w:proofErr w:type="gramEnd"/>
-      <w:r>
-        <w:rPr>
-          <w:lang w:val="es-ES"/>
-        </w:rPr>
-        <w:t>.</w:t>
-      </w:r>
-      <w:r>
-        <w:rPr>
-          <w:lang w:val="es-ES"/>
-        </w:rPr>
-        <w:br/>
-        <w:t>5.6. Implementación de funcionalidades principales</w:t>
-      </w:r>
-      <w:r>
-        <w:rPr>
-          <w:lang w:val="es-ES"/>
-        </w:rPr>
-        <w:t>……………………………………………88</w:t>
-      </w:r>
-      <w:r>
-        <w:rPr>
-          <w:lang w:val="es-ES"/>
-        </w:rPr>
-        <w:br/>
-        <w:t>5.6.1. Consulta de disponibilidad y reservas</w:t>
-      </w:r>
-      <w:r>
-        <w:rPr>
-          <w:lang w:val="es-ES"/>
-        </w:rPr>
-        <w:t>………………………………………………</w:t>
-      </w:r>
-      <w:proofErr w:type="gramStart"/>
-      <w:r>
-        <w:rPr>
-          <w:lang w:val="es-ES"/>
-        </w:rPr>
-        <w:t>…….</w:t>
-      </w:r>
-      <w:proofErr w:type="gramEnd"/>
-      <w:r>
-        <w:rPr>
-          <w:lang w:val="es-ES"/>
-        </w:rPr>
-        <w:t>.88</w:t>
-      </w:r>
-      <w:r>
-        <w:rPr>
-          <w:lang w:val="es-ES"/>
-        </w:rPr>
-        <w:br/>
-        <w:t>5.6.2. Sistema de fidelización (puntos y recompensas)</w:t>
-      </w:r>
-      <w:r>
-        <w:rPr>
-          <w:lang w:val="es-ES"/>
-        </w:rPr>
-        <w:t xml:space="preserve"> </w:t>
-      </w:r>
-      <w:r>
-        <w:rPr>
-          <w:lang w:val="es-ES"/>
-        </w:rPr>
-        <w:t>………………………………………88</w:t>
-      </w:r>
-      <w:r>
-        <w:rPr>
-          <w:lang w:val="es-ES"/>
-        </w:rPr>
-        <w:br/>
-        <w:t>5.6.3. Gestión de reservas y cancelaciones</w:t>
-      </w:r>
-      <w:r>
-        <w:rPr>
-          <w:lang w:val="es-ES"/>
-        </w:rPr>
-        <w:t>………………………………………………</w:t>
-      </w:r>
-      <w:proofErr w:type="gramStart"/>
-      <w:r>
-        <w:rPr>
-          <w:lang w:val="es-ES"/>
-        </w:rPr>
-        <w:t>…….</w:t>
-      </w:r>
-      <w:proofErr w:type="gramEnd"/>
-      <w:r>
-        <w:rPr>
-          <w:lang w:val="es-ES"/>
-        </w:rPr>
-        <w:t>88</w:t>
-      </w:r>
-    </w:p>
-    <w:p>
-      <w:pPr>
-        <w:spacing w:line="360" w:lineRule="auto"/>
-        <w:rPr>
-          <w:b/>
-          <w:bCs/>
-          <w:lang w:val="es-ES"/>
-        </w:rPr>
-      </w:pPr>
-      <w:r>
-        <w:rPr>
-          <w:b/>
-          <w:bCs/>
-          <w:lang w:val="es-ES"/>
-        </w:rPr>
-        <w:t>6. PRUEBAS Y DEPURACIÓN</w:t>
-      </w:r>
-    </w:p>
-    <w:p>
-      <w:pPr>
-        <w:spacing w:line="360" w:lineRule="auto"/>
-        <w:rPr>
-          <w:lang w:val="es-ES"/>
-        </w:rPr>
-      </w:pPr>
-      <w:r>
-        <w:rPr>
-          <w:lang w:val="es-ES"/>
-        </w:rPr>
-        <w:t>6.1. Pruebas unitarias (</w:t>
-      </w:r>
-      <w:proofErr w:type="spellStart"/>
-      <w:r>
-        <w:rPr>
-          <w:lang w:val="es-ES"/>
-        </w:rPr>
-        <w:t>JUnit</w:t>
-      </w:r>
-      <w:proofErr w:type="spellEnd"/>
-      <w:r>
-        <w:rPr>
-          <w:lang w:val="es-ES"/>
-        </w:rPr>
-        <w:t>)</w:t>
-      </w:r>
-      <w:r>
-        <w:rPr>
-          <w:lang w:val="es-ES"/>
-        </w:rPr>
-        <w:t xml:space="preserve"> </w:t>
-      </w:r>
-      <w:r>
-        <w:rPr>
-          <w:lang w:val="es-ES"/>
-        </w:rPr>
-        <w:t>………………………………………………………………</w:t>
-      </w:r>
-      <w:proofErr w:type="gramStart"/>
-      <w:r>
-        <w:rPr>
-          <w:lang w:val="es-ES"/>
-        </w:rPr>
-        <w:t>…….</w:t>
-      </w:r>
-      <w:proofErr w:type="gramEnd"/>
-      <w:r>
-        <w:rPr>
-          <w:lang w:val="es-ES"/>
-        </w:rPr>
-        <w:t>.88</w:t>
-      </w:r>
-      <w:r>
-        <w:rPr>
-          <w:lang w:val="es-ES"/>
-        </w:rPr>
-        <w:br/>
-        <w:t>6.2. Pruebas de integración (</w:t>
-      </w:r>
-      <w:proofErr w:type="spellStart"/>
-      <w:r>
-        <w:rPr>
-          <w:lang w:val="es-ES"/>
-        </w:rPr>
-        <w:t>Postman</w:t>
-      </w:r>
-      <w:proofErr w:type="spellEnd"/>
-      <w:r>
-        <w:rPr>
-          <w:lang w:val="es-ES"/>
-        </w:rPr>
-        <w:t xml:space="preserve">, </w:t>
-      </w:r>
-      <w:proofErr w:type="spellStart"/>
-      <w:r>
-        <w:rPr>
-          <w:lang w:val="es-ES"/>
-        </w:rPr>
-        <w:t>Swagger</w:t>
-      </w:r>
-      <w:proofErr w:type="spellEnd"/>
-      <w:r>
-        <w:rPr>
-          <w:lang w:val="es-ES"/>
-        </w:rPr>
-        <w:t>)</w:t>
-      </w:r>
-      <w:r>
-        <w:rPr>
-          <w:lang w:val="es-ES"/>
-        </w:rPr>
-        <w:t xml:space="preserve"> </w:t>
-      </w:r>
-      <w:r>
-        <w:rPr>
-          <w:lang w:val="es-ES"/>
-        </w:rPr>
-        <w:t>………………………………………………88</w:t>
-      </w:r>
-      <w:r>
-        <w:rPr>
-          <w:lang w:val="es-ES"/>
-        </w:rPr>
-        <w:br/>
-        <w:t>6.3. Pruebas de carga y rendimiento</w:t>
-      </w:r>
-      <w:r>
-        <w:rPr>
-          <w:lang w:val="es-ES"/>
-        </w:rPr>
-        <w:t>………………………………………………………</w:t>
-      </w:r>
-      <w:proofErr w:type="gramStart"/>
-      <w:r>
-        <w:rPr>
-          <w:lang w:val="es-ES"/>
-        </w:rPr>
-        <w:t>…….</w:t>
-      </w:r>
-      <w:proofErr w:type="gramEnd"/>
-      <w:r>
-        <w:rPr>
-          <w:lang w:val="es-ES"/>
-        </w:rPr>
-        <w:t>.88</w:t>
-      </w:r>
-      <w:r>
-        <w:rPr>
-          <w:lang w:val="es-ES"/>
-        </w:rPr>
-        <w:br/>
-        <w:t>6.4. Pruebas de usabilidad y accesibilidad</w:t>
-      </w:r>
-      <w:r>
-        <w:rPr>
-          <w:lang w:val="es-ES"/>
-        </w:rPr>
-        <w:t>………………………………………………………88</w:t>
-      </w:r>
-      <w:r>
-        <w:rPr>
-          <w:lang w:val="es-ES"/>
-        </w:rPr>
-        <w:br/>
-        <w:t>6.5. Estrategias de depuración y resolución de errores</w:t>
-      </w:r>
-      <w:r>
-        <w:rPr>
-          <w:lang w:val="es-ES"/>
-        </w:rPr>
-        <w:t>…………………………………</w:t>
-      </w:r>
-      <w:proofErr w:type="gramStart"/>
-      <w:r>
-        <w:rPr>
-          <w:lang w:val="es-ES"/>
-        </w:rPr>
-        <w:t>…….</w:t>
-      </w:r>
-      <w:proofErr w:type="gramEnd"/>
-      <w:r>
-        <w:rPr>
-          <w:lang w:val="es-ES"/>
-        </w:rPr>
-        <w:t>.88</w:t>
-      </w:r>
-    </w:p>
-    <w:p>
-      <w:pPr>
-        <w:spacing w:line="360" w:lineRule="auto"/>
-        <w:rPr>
-          <w:b/>
-          <w:bCs/>
-          <w:lang w:val="es-ES"/>
-        </w:rPr>
-      </w:pPr>
-      <w:r>
-        <w:rPr>
-          <w:b/>
-          <w:bCs/>
-          <w:lang w:val="es-ES"/>
-        </w:rPr>
-        <w:t>7. DESPLIEGUE Y MANTENIMIENTO</w:t>
-      </w:r>
-    </w:p>
-    <w:p>
-      <w:pPr>
-        <w:spacing w:line="360" w:lineRule="auto"/>
-        <w:rPr>
-          <w:lang w:val="es-ES"/>
-        </w:rPr>
-      </w:pPr>
-      <w:r>
-        <w:rPr>
-          <w:lang w:val="es-ES"/>
-        </w:rPr>
-        <w:t xml:space="preserve">7.1. </w:t>
-      </w:r>
-      <w:proofErr w:type="spellStart"/>
-      <w:r>
-        <w:rPr>
-          <w:lang w:val="es-ES"/>
-        </w:rPr>
-        <w:t>Contenedorización</w:t>
-      </w:r>
-      <w:proofErr w:type="spellEnd"/>
-      <w:r>
-        <w:rPr>
-          <w:lang w:val="es-ES"/>
-        </w:rPr>
-        <w:t xml:space="preserve"> con Docker</w:t>
-      </w:r>
-      <w:r>
-        <w:rPr>
-          <w:lang w:val="es-ES"/>
-        </w:rPr>
-        <w:t>………………………………………………………………88</w:t>
-      </w:r>
-    </w:p>
-    <w:p>
-      <w:pPr>
-        <w:spacing w:line="360" w:lineRule="auto"/>
-        <w:rPr>
-          <w:lang w:val="es-ES"/>
-        </w:rPr>
-      </w:pPr>
-      <w:r>
-        <w:rPr>
-          <w:lang w:val="es-ES"/>
-        </w:rPr>
-        <w:t>7.2. Despliegue del Front……………………………………………………………………</w:t>
-      </w:r>
-      <w:proofErr w:type="gramStart"/>
-      <w:r>
-        <w:rPr>
-          <w:lang w:val="es-ES"/>
-        </w:rPr>
-        <w:t>…….</w:t>
-      </w:r>
-      <w:proofErr w:type="gramEnd"/>
-      <w:r>
-        <w:rPr>
-          <w:lang w:val="es-ES"/>
-        </w:rPr>
-        <w:t>.88</w:t>
-      </w:r>
-      <w:r>
-        <w:rPr>
-          <w:lang w:val="es-ES"/>
-        </w:rPr>
-        <w:br/>
-        <w:t>7.</w:t>
-      </w:r>
-      <w:r>
-        <w:rPr>
-          <w:lang w:val="es-ES"/>
-        </w:rPr>
-        <w:t>3</w:t>
-      </w:r>
-      <w:r>
-        <w:rPr>
-          <w:lang w:val="es-ES"/>
-        </w:rPr>
-        <w:t>. Estrategia de mantenimiento y actualizaciones</w:t>
-      </w:r>
-      <w:r>
-        <w:rPr>
-          <w:lang w:val="es-ES"/>
-        </w:rPr>
-        <w:t>……………………………………………88</w:t>
-      </w:r>
-    </w:p>
-    <w:p>
-      <w:pPr>
-        <w:spacing w:line="360" w:lineRule="auto"/>
-        <w:rPr>
-          <w:b/>
-          <w:bCs/>
-          <w:lang w:val="es-ES"/>
-        </w:rPr>
-      </w:pPr>
-      <w:r>
-        <w:rPr>
-          <w:b/>
-          <w:bCs/>
-          <w:lang w:val="es-ES"/>
-        </w:rPr>
-        <w:t>8. RESULTADOS Y CONCLUSIONES</w:t>
-      </w:r>
-    </w:p>
-    <w:p>
-      <w:pPr>
-        <w:spacing w:line="360" w:lineRule="auto"/>
-        <w:rPr>
-          <w:lang w:val="es-ES"/>
-        </w:rPr>
-      </w:pPr>
-      <w:r>
-        <w:rPr>
-          <w:lang w:val="es-ES"/>
-        </w:rPr>
-        <w:t>8.1. Comparación entre objetivos iniciales y resultados obtenidos</w:t>
-      </w:r>
-      <w:r>
-        <w:rPr>
-          <w:lang w:val="es-ES"/>
-        </w:rPr>
-        <w:t>……………………………88</w:t>
-      </w:r>
-      <w:r>
-        <w:rPr>
-          <w:lang w:val="es-ES"/>
-        </w:rPr>
-        <w:br/>
-        <w:t>8.2. Problemas encontrados y soluciones aplicadas</w:t>
-      </w:r>
-      <w:r>
-        <w:rPr>
-          <w:lang w:val="es-ES"/>
-        </w:rPr>
-        <w:t>……………………………………………88</w:t>
-      </w:r>
-      <w:r>
-        <w:rPr>
-          <w:lang w:val="es-ES"/>
-        </w:rPr>
-        <w:br/>
-        <w:t>8.3. Valoración del rendimiento del sistema</w:t>
-      </w:r>
-      <w:r>
-        <w:rPr>
-          <w:lang w:val="es-ES"/>
-        </w:rPr>
-        <w:t>………………………………………………</w:t>
-      </w:r>
-      <w:proofErr w:type="gramStart"/>
-      <w:r>
-        <w:rPr>
-          <w:lang w:val="es-ES"/>
-        </w:rPr>
-        <w:t>…….</w:t>
-      </w:r>
-      <w:proofErr w:type="gramEnd"/>
-      <w:r>
-        <w:rPr>
-          <w:lang w:val="es-ES"/>
-        </w:rPr>
-        <w:t>.88</w:t>
-      </w:r>
-      <w:r>
-        <w:rPr>
-          <w:lang w:val="es-ES"/>
-        </w:rPr>
-        <w:br/>
-        <w:t>8.4. Posibles mejoras y ampliaciones futuras</w:t>
-      </w:r>
-      <w:r>
-        <w:rPr>
-          <w:lang w:val="es-ES"/>
-        </w:rPr>
-        <w:t>……………………………………………………88</w:t>
-      </w:r>
-    </w:p>
-    <w:p>
-      <w:pPr>
-        <w:spacing w:line="360" w:lineRule="auto"/>
-        <w:rPr>
-          <w:b/>
-          <w:bCs/>
-          <w:lang w:val="es-ES"/>
-        </w:rPr>
-      </w:pPr>
-      <w:r>
-        <w:rPr>
-          <w:b/>
-          <w:bCs/>
-          <w:lang w:val="es-ES"/>
-        </w:rPr>
-        <w:t>9. BIBLIOGRAFÍA Y REFERENCIAS</w:t>
-      </w:r>
-    </w:p>
-    <w:p>
-      <w:pPr>
-        <w:spacing w:line="360" w:lineRule="auto"/>
-        <w:rPr>
-          <w:b/>
-          <w:bCs/>
-          <w:lang w:val="es-ES"/>
-        </w:rPr>
-      </w:pPr>
-      <w:r>
-        <w:rPr>
-          <w:b/>
-          <w:bCs/>
-          <w:lang w:val="es-ES"/>
-        </w:rPr>
-        <w:t>10. ANEXOS</w:t>
-      </w:r>
-    </w:p>
-    <w:p>
-      <w:pPr>
-        <w:spacing w:line="360" w:lineRule="auto"/>
-        <w:rPr>
-          <w:lang w:val="es-ES"/>
-        </w:rPr>
-      </w:pPr>
-      <w:r>
-        <w:rPr>
-          <w:lang w:val="es-ES"/>
-        </w:rPr>
-        <w:t>10.1. Código fuente relevante</w:t>
-      </w:r>
-      <w:r>
-        <w:rPr>
-          <w:lang w:val="es-ES"/>
-        </w:rPr>
-        <w:t>………………………………………………………………</w:t>
-      </w:r>
-      <w:proofErr w:type="gramStart"/>
-      <w:r>
-        <w:rPr>
-          <w:lang w:val="es-ES"/>
-        </w:rPr>
-        <w:t>…….</w:t>
-      </w:r>
-      <w:proofErr w:type="gramEnd"/>
-      <w:r>
-        <w:rPr>
-          <w:lang w:val="es-ES"/>
-        </w:rPr>
-        <w:t>88</w:t>
-      </w:r>
-      <w:r>
-        <w:rPr>
-          <w:lang w:val="es-ES"/>
-        </w:rPr>
-        <w:br/>
-        <w:t>10.2. Documentación técnica de la API (</w:t>
-      </w:r>
-      <w:proofErr w:type="spellStart"/>
-      <w:r>
-        <w:rPr>
-          <w:lang w:val="es-ES"/>
-        </w:rPr>
-        <w:t>Swagger</w:t>
-      </w:r>
-      <w:proofErr w:type="spellEnd"/>
-      <w:r>
-        <w:rPr>
-          <w:lang w:val="es-ES"/>
-        </w:rPr>
-        <w:t>)</w:t>
-      </w:r>
-      <w:r>
-        <w:rPr>
-          <w:lang w:val="es-ES"/>
-        </w:rPr>
-        <w:t xml:space="preserve"> </w:t>
-      </w:r>
-      <w:r>
-        <w:rPr>
-          <w:lang w:val="es-ES"/>
-        </w:rPr>
-        <w:t>……………………………………………88</w:t>
-      </w:r>
-      <w:r>
-        <w:rPr>
-          <w:lang w:val="es-ES"/>
-        </w:rPr>
-        <w:br/>
-        <w:t>10.3. Manual de usuario y administrador</w:t>
-      </w:r>
-      <w:r>
-        <w:rPr>
-          <w:lang w:val="es-ES"/>
-        </w:rPr>
-        <w:t>…………………………………………………</w:t>
-      </w:r>
-      <w:proofErr w:type="gramStart"/>
-      <w:r>
-        <w:rPr>
-          <w:lang w:val="es-ES"/>
-        </w:rPr>
-        <w:t>…….</w:t>
-      </w:r>
-      <w:proofErr w:type="gramEnd"/>
-      <w:r>
-        <w:rPr>
-          <w:lang w:val="es-ES"/>
-        </w:rPr>
-        <w:t>88</w:t>
-      </w:r>
-      <w:r>
-        <w:rPr>
-          <w:lang w:val="es-ES"/>
-        </w:rPr>
-        <w:br/>
-        <w:t>10.4. Planificación temporal detallada</w:t>
-      </w:r>
-      <w:r>
-        <w:rPr>
-          <w:lang w:val="es-ES"/>
-        </w:rPr>
-        <w:t>……………………………………………………</w:t>
-      </w:r>
-      <w:proofErr w:type="gramStart"/>
-      <w:r>
-        <w:rPr>
-          <w:lang w:val="es-ES"/>
-        </w:rPr>
-        <w:t>…….</w:t>
-      </w:r>
-      <w:proofErr w:type="gramEnd"/>
-      <w:r>
-        <w:rPr>
-          <w:lang w:val="es-ES"/>
-        </w:rPr>
-        <w:t>88</w:t>
-      </w:r>
-    </w:p>
-    <w:p/>
-    <w:p/>
-    <w:p/>
-    <w:p/>
-    <w:p/>
-    <w:p/>
-    <w:p/>
-    <w:p>
-      <w:r>
-        <w:lastRenderedPageBreak/>
-        <w:t>Aquí voy a realizar la memoria del proyecto</w:t>
-      </w:r>
-      <w:r>
-        <w:t>,</w:t>
-      </w:r>
-    </w:p>
-    <w:p/>
     <w:p>
       <w:pPr>
         <w:spacing w:line="360" w:lineRule="auto"/>
@@ -2205,7 +2226,21 @@
         <w:rPr>
           <w:lang w:val="es-ES"/>
         </w:rPr>
-        <w:t xml:space="preserve"> responsive e intuitivo en Angular.</w:t>
+        <w:t xml:space="preserve"> responsive e intuitivo en </w:t>
+      </w:r>
+      <w:proofErr w:type="spellStart"/>
+      <w:r>
+        <w:rPr>
+          <w:lang w:val="es-ES"/>
+        </w:rPr>
+        <w:t>React</w:t>
+      </w:r>
+      <w:proofErr w:type="spellEnd"/>
+      <w:r>
+        <w:rPr>
+          <w:lang w:val="es-ES"/>
+        </w:rPr>
+        <w:t>.</w:t>
       </w:r>
     </w:p>
     <w:p>
@@ -2277,21 +2312,21 @@
         <w:rPr>
           <w:lang w:val="es-ES"/>
         </w:rPr>
+        <w:t>Generar estadísticas de ocupación para los administradores.</w:t>
+      </w:r>
+    </w:p>
+    <w:p>
+      <w:pPr>
+        <w:spacing w:line="360" w:lineRule="auto"/>
+        <w:rPr>
+          <w:lang w:val="es-ES"/>
+        </w:rPr>
+      </w:pPr>
+      <w:r>
+        <w:rPr>
+          <w:lang w:val="es-ES"/>
+        </w:rPr>
         <w:lastRenderedPageBreak/>
-        <w:t>Generar estadísticas de ocupación para los administradores.</w:t>
-      </w:r>
-    </w:p>
-    <w:p>
-      <w:pPr>
-        <w:spacing w:line="360" w:lineRule="auto"/>
-        <w:rPr>
-          <w:lang w:val="es-ES"/>
-        </w:rPr>
-      </w:pPr>
-      <w:r>
-        <w:rPr>
-          <w:lang w:val="es-ES"/>
-        </w:rPr>
         <w:pict w14:anchorId="5B5CEE19">
           <v:rect id="_x0000_i1028" style="width:0;height:1.5pt" o:hralign="center" o:hrstd="t" o:hr="t" fillcolor="#a0a0a0" stroked="f"/>
         </w:pict>
@@ -3008,7 +3043,6 @@
         <w:rPr>
           <w:lang w:val="es-ES"/>
         </w:rPr>
-        <w:lastRenderedPageBreak/>
         <w:t xml:space="preserve">Accesibilidad desde distintos dispositivos (responsive </w:t>
       </w:r>
       <w:proofErr w:type="spellStart"/>
@@ -3041,6 +3075,7 @@
         <w:rPr>
           <w:lang w:val="es-ES"/>
         </w:rPr>
+        <w:lastRenderedPageBreak/>
         <w:t>Alta disponibilidad y rendimiento.</w:t>
       </w:r>
     </w:p>
@@ -7300,7 +7335,7 @@
           <w:noProof/>
         </w:rPr>
         <w:drawing>
-          <wp:inline distT="0" distB="0" distL="0" distR="0" wp14:anchorId="20850595" wp14:editId="26F331EF">
+          <wp:inline distT="0" distB="0" distL="0" distR="0" wp14:anchorId="20850595" wp14:editId="66F47859">
             <wp:extent cx="5733415" cy="3439795"/>
             <wp:effectExtent l="0" t="0" r="635" b="8255"/>
             <wp:docPr id="1673178129" name="Imagen 1" descr="Texto&#10;&#10;El contenido generado por IA puede ser incorrecto."/>
@@ -7315,7 +7350,7 @@
                     <pic:cNvPicPr/>
                   </pic:nvPicPr>
                   <pic:blipFill>
-                    <a:blip r:embed="rId8" cstate="print">
+                    <a:blip r:embed="rId9" cstate="print">
                       <a:extLst>
                         <a:ext uri="{28A0092B-C50C-407E-A947-70E740481C1C}">
                           <a14:useLocalDpi xmlns:a14="http://schemas.microsoft.com/office/drawing/2010/main" val="0"/>
@@ -7366,7 +7401,7 @@
                     <pic:cNvPicPr/>
                   </pic:nvPicPr>
                   <pic:blipFill>
-                    <a:blip r:embed="rId9" cstate="print">
+                    <a:blip r:embed="rId10" cstate="print">
                       <a:extLst>
                         <a:ext uri="{28A0092B-C50C-407E-A947-70E740481C1C}">
                           <a14:useLocalDpi xmlns:a14="http://schemas.microsoft.com/office/drawing/2010/main" val="0"/>
@@ -7403,7 +7438,7 @@
         </w:rPr>
         <w:lastRenderedPageBreak/>
         <w:drawing>
-          <wp:inline distT="0" distB="0" distL="0" distR="0" wp14:anchorId="0DF41C2D" wp14:editId="7849168E">
+          <wp:inline distT="0" distB="0" distL="0" distR="0" wp14:anchorId="0DF41C2D" wp14:editId="5BAF1639">
             <wp:extent cx="5733415" cy="2990215"/>
             <wp:effectExtent l="0" t="0" r="635" b="635"/>
             <wp:docPr id="657427393" name="Imagen 3" descr="Texto&#10;&#10;El contenido generado por IA puede ser incorrecto."/>
@@ -7418,7 +7453,7 @@
                     <pic:cNvPicPr/>
                   </pic:nvPicPr>
                   <pic:blipFill>
-                    <a:blip r:embed="rId10" cstate="print">
+                    <a:blip r:embed="rId11" cstate="print">
                       <a:extLst>
                         <a:ext uri="{28A0092B-C50C-407E-A947-70E740481C1C}">
                           <a14:useLocalDpi xmlns:a14="http://schemas.microsoft.com/office/drawing/2010/main" val="0"/>
@@ -7560,7 +7595,7 @@
                     <pic:cNvPicPr/>
                   </pic:nvPicPr>
                   <pic:blipFill>
-                    <a:blip r:embed="rId11" cstate="print">
+                    <a:blip r:embed="rId12" cstate="print">
                       <a:extLst>
                         <a:ext uri="{28A0092B-C50C-407E-A947-70E740481C1C}">
                           <a14:useLocalDpi xmlns:a14="http://schemas.microsoft.com/office/drawing/2010/main" val="0"/>
@@ -7691,7 +7726,7 @@
           <w:noProof/>
         </w:rPr>
         <w:drawing>
-          <wp:inline distT="0" distB="0" distL="0" distR="0" wp14:anchorId="79838EB8" wp14:editId="533A2277">
+          <wp:inline distT="0" distB="0" distL="0" distR="0" wp14:anchorId="79838EB8" wp14:editId="330ED932">
             <wp:extent cx="5733415" cy="3043555"/>
             <wp:effectExtent l="0" t="0" r="635" b="4445"/>
             <wp:docPr id="58610322" name="Imagen 5" descr="Texto&#10;&#10;El contenido generado por IA puede ser incorrecto."/>
@@ -7706,7 +7741,7 @@
                     <pic:cNvPicPr/>
                   </pic:nvPicPr>
                   <pic:blipFill>
-                    <a:blip r:embed="rId12" cstate="print">
+                    <a:blip r:embed="rId13" cstate="print">
                       <a:extLst>
                         <a:ext uri="{28A0092B-C50C-407E-A947-70E740481C1C}">
                           <a14:useLocalDpi xmlns:a14="http://schemas.microsoft.com/office/drawing/2010/main" val="0"/>
@@ -7742,7 +7777,7 @@
           <w:noProof/>
         </w:rPr>
         <w:drawing>
-          <wp:inline distT="0" distB="0" distL="0" distR="0" wp14:anchorId="3F9FD170" wp14:editId="7BADBD0A">
+          <wp:inline distT="0" distB="0" distL="0" distR="0" wp14:anchorId="3F9FD170" wp14:editId="5A636B0E">
             <wp:extent cx="5733415" cy="3173730"/>
             <wp:effectExtent l="0" t="0" r="635" b="7620"/>
             <wp:docPr id="2017186993" name="Imagen 6" descr="Texto&#10;&#10;El contenido generado por IA puede ser incorrecto."/>
@@ -7757,7 +7792,7 @@
                     <pic:cNvPicPr/>
                   </pic:nvPicPr>
                   <pic:blipFill>
-                    <a:blip r:embed="rId13" cstate="print">
+                    <a:blip r:embed="rId14" cstate="print">
                       <a:extLst>
                         <a:ext uri="{28A0092B-C50C-407E-A947-70E740481C1C}">
                           <a14:useLocalDpi xmlns:a14="http://schemas.microsoft.com/office/drawing/2010/main" val="0"/>
@@ -7794,7 +7829,7 @@
         </w:rPr>
         <w:lastRenderedPageBreak/>
         <w:drawing>
-          <wp:inline distT="0" distB="0" distL="0" distR="0" wp14:anchorId="6C5A39FD" wp14:editId="36BFEB2C">
+          <wp:inline distT="0" distB="0" distL="0" distR="0" wp14:anchorId="6C5A39FD" wp14:editId="1B4C54F1">
             <wp:extent cx="5733415" cy="3152775"/>
             <wp:effectExtent l="0" t="0" r="635" b="9525"/>
             <wp:docPr id="1754316065" name="Imagen 7" descr="Texto&#10;&#10;El contenido generado por IA puede ser incorrecto."/>
@@ -7809,7 +7844,7 @@
                     <pic:cNvPicPr/>
                   </pic:nvPicPr>
                   <pic:blipFill>
-                    <a:blip r:embed="rId14" cstate="print">
+                    <a:blip r:embed="rId15" cstate="print">
                       <a:extLst>
                         <a:ext uri="{28A0092B-C50C-407E-A947-70E740481C1C}">
                           <a14:useLocalDpi xmlns:a14="http://schemas.microsoft.com/office/drawing/2010/main" val="0"/>
@@ -8034,7 +8069,7 @@
                     <pic:cNvPicPr/>
                   </pic:nvPicPr>
                   <pic:blipFill>
-                    <a:blip r:embed="rId15">
+                    <a:blip r:embed="rId16">
                       <a:extLst>
                         <a:ext uri="{28A0092B-C50C-407E-A947-70E740481C1C}">
                           <a14:useLocalDpi xmlns:a14="http://schemas.microsoft.com/office/drawing/2010/main" val="0"/>
@@ -8073,7 +8108,7 @@
           <w:noProof/>
         </w:rPr>
         <w:drawing>
-          <wp:inline distT="0" distB="0" distL="0" distR="0" wp14:anchorId="07672ACD" wp14:editId="18A616A8">
+          <wp:inline distT="0" distB="0" distL="0" distR="0" wp14:anchorId="07672ACD" wp14:editId="3104AC22">
             <wp:extent cx="5733415" cy="1701800"/>
             <wp:effectExtent l="0" t="0" r="635" b="0"/>
             <wp:docPr id="1098602129" name="Imagen 9" descr="Texto&#10;&#10;El contenido generado por IA puede ser incorrecto."/>
@@ -8088,7 +8123,7 @@
                     <pic:cNvPicPr/>
                   </pic:nvPicPr>
                   <pic:blipFill>
-                    <a:blip r:embed="rId16" cstate="print">
+                    <a:blip r:embed="rId17" cstate="print">
                       <a:extLst>
                         <a:ext uri="{28A0092B-C50C-407E-A947-70E740481C1C}">
                           <a14:useLocalDpi xmlns:a14="http://schemas.microsoft.com/office/drawing/2010/main" val="0"/>
@@ -8301,7 +8336,7 @@
         </w:rPr>
         <w:lastRenderedPageBreak/>
         <w:drawing>
-          <wp:inline distT="0" distB="0" distL="0" distR="0" wp14:anchorId="134FDF82" wp14:editId="0F826695">
+          <wp:inline distT="0" distB="0" distL="0" distR="0" wp14:anchorId="134FDF82" wp14:editId="4A476BF0">
             <wp:extent cx="5733415" cy="2368550"/>
             <wp:effectExtent l="0" t="0" r="635" b="0"/>
             <wp:docPr id="1853395792" name="Imagen 1" descr="Texto&#10;&#10;El contenido generado por IA puede ser incorrecto."/>
@@ -8316,7 +8351,7 @@
                     <pic:cNvPicPr/>
                   </pic:nvPicPr>
                   <pic:blipFill>
-                    <a:blip r:embed="rId17" cstate="print">
+                    <a:blip r:embed="rId18" cstate="print">
                       <a:extLst>
                         <a:ext uri="{28A0092B-C50C-407E-A947-70E740481C1C}">
                           <a14:useLocalDpi xmlns:a14="http://schemas.microsoft.com/office/drawing/2010/main" val="0"/>
@@ -8435,7 +8470,7 @@
           <w:noProof/>
         </w:rPr>
         <w:drawing>
-          <wp:inline distT="0" distB="0" distL="0" distR="0" wp14:anchorId="236ADD88" wp14:editId="4D429CB3">
+          <wp:inline distT="0" distB="0" distL="0" distR="0" wp14:anchorId="236ADD88" wp14:editId="1A7D0C23">
             <wp:extent cx="5733415" cy="3185795"/>
             <wp:effectExtent l="0" t="0" r="635" b="0"/>
             <wp:docPr id="1715816621" name="Imagen 1" descr="Texto&#10;&#10;El contenido generado por IA puede ser incorrecto."/>
@@ -8450,7 +8485,7 @@
                     <pic:cNvPicPr/>
                   </pic:nvPicPr>
                   <pic:blipFill>
-                    <a:blip r:embed="rId18" cstate="print">
+                    <a:blip r:embed="rId19" cstate="print">
                       <a:extLst>
                         <a:ext uri="{28A0092B-C50C-407E-A947-70E740481C1C}">
                           <a14:useLocalDpi xmlns:a14="http://schemas.microsoft.com/office/drawing/2010/main" val="0"/>
@@ -8491,7 +8526,7 @@
           <w:noProof/>
         </w:rPr>
         <w:drawing>
-          <wp:inline distT="0" distB="0" distL="0" distR="0" wp14:anchorId="27014FCE" wp14:editId="29DE3922">
+          <wp:inline distT="0" distB="0" distL="0" distR="0" wp14:anchorId="27014FCE" wp14:editId="579C1922">
             <wp:extent cx="5733415" cy="3139440"/>
             <wp:effectExtent l="0" t="0" r="635" b="3810"/>
             <wp:docPr id="1579628756" name="Imagen 2" descr="Texto&#10;&#10;El contenido generado por IA puede ser incorrecto."/>
@@ -8506,7 +8541,7 @@
                     <pic:cNvPicPr/>
                   </pic:nvPicPr>
                   <pic:blipFill>
-                    <a:blip r:embed="rId19" cstate="print">
+                    <a:blip r:embed="rId20" cstate="print">
                       <a:extLst>
                         <a:ext uri="{28A0092B-C50C-407E-A947-70E740481C1C}">
                           <a14:useLocalDpi xmlns:a14="http://schemas.microsoft.com/office/drawing/2010/main" val="0"/>
@@ -8572,7 +8607,7 @@
                     <pic:cNvPicPr/>
                   </pic:nvPicPr>
                   <pic:blipFill>
-                    <a:blip r:embed="rId20" cstate="print">
+                    <a:blip r:embed="rId21" cstate="print">
                       <a:extLst>
                         <a:ext uri="{28A0092B-C50C-407E-A947-70E740481C1C}">
                           <a14:useLocalDpi xmlns:a14="http://schemas.microsoft.com/office/drawing/2010/main" val="0"/>
@@ -8709,7 +8744,7 @@
                     <pic:cNvPicPr/>
                   </pic:nvPicPr>
                   <pic:blipFill>
-                    <a:blip r:embed="rId21" cstate="print">
+                    <a:blip r:embed="rId22" cstate="print">
                       <a:extLst>
                         <a:ext uri="{28A0092B-C50C-407E-A947-70E740481C1C}">
                           <a14:useLocalDpi xmlns:a14="http://schemas.microsoft.com/office/drawing/2010/main" val="0"/>
@@ -8796,7 +8831,7 @@
                     <pic:cNvPicPr/>
                   </pic:nvPicPr>
                   <pic:blipFill>
-                    <a:blip r:embed="rId22" cstate="print">
+                    <a:blip r:embed="rId23" cstate="print">
                       <a:extLst>
                         <a:ext uri="{28A0092B-C50C-407E-A947-70E740481C1C}">
                           <a14:useLocalDpi xmlns:a14="http://schemas.microsoft.com/office/drawing/2010/main" val="0"/>
@@ -9222,7 +9257,7 @@
                     <pic:cNvPicPr/>
                   </pic:nvPicPr>
                   <pic:blipFill>
-                    <a:blip r:embed="rId23">
+                    <a:blip r:embed="rId24">
                       <a:extLst>
                         <a:ext uri="{28A0092B-C50C-407E-A947-70E740481C1C}">
                           <a14:useLocalDpi xmlns:a14="http://schemas.microsoft.com/office/drawing/2010/main" val="0"/>
@@ -9253,7 +9288,7 @@
           <w:noProof/>
         </w:rPr>
         <w:drawing>
-          <wp:inline distT="0" distB="0" distL="0" distR="0" wp14:anchorId="04D35A16" wp14:editId="3D7AC4D7">
+          <wp:inline distT="0" distB="0" distL="0" distR="0" wp14:anchorId="04D35A16" wp14:editId="77281434">
             <wp:extent cx="5733415" cy="1213485"/>
             <wp:effectExtent l="0" t="0" r="635" b="5715"/>
             <wp:docPr id="831898284" name="Imagen 1" descr="Captura de pantalla de computadora&#10;&#10;El contenido generado por IA puede ser incorrecto."/>
@@ -9268,7 +9303,7 @@
                     <pic:cNvPicPr/>
                   </pic:nvPicPr>
                   <pic:blipFill>
-                    <a:blip r:embed="rId24" cstate="print">
+                    <a:blip r:embed="rId25" cstate="print">
                       <a:extLst>
                         <a:ext uri="{28A0092B-C50C-407E-A947-70E740481C1C}">
                           <a14:useLocalDpi xmlns:a14="http://schemas.microsoft.com/office/drawing/2010/main" val="0"/>
@@ -9320,7 +9355,7 @@
                     <pic:cNvPicPr/>
                   </pic:nvPicPr>
                   <pic:blipFill>
-                    <a:blip r:embed="rId25">
+                    <a:blip r:embed="rId26">
                       <a:extLst>
                         <a:ext uri="{28A0092B-C50C-407E-A947-70E740481C1C}">
                           <a14:useLocalDpi xmlns:a14="http://schemas.microsoft.com/office/drawing/2010/main" val="0"/>
@@ -9499,7 +9534,7 @@
                     <pic:cNvPicPr/>
                   </pic:nvPicPr>
                   <pic:blipFill>
-                    <a:blip r:embed="rId26">
+                    <a:blip r:embed="rId27">
                       <a:extLst>
                         <a:ext uri="{28A0092B-C50C-407E-A947-70E740481C1C}">
                           <a14:useLocalDpi xmlns:a14="http://schemas.microsoft.com/office/drawing/2010/main" val="0"/>
@@ -10636,7 +10671,7 @@
                     <pic:cNvPicPr/>
                   </pic:nvPicPr>
                   <pic:blipFill>
-                    <a:blip r:embed="rId27">
+                    <a:blip r:embed="rId28">
                       <a:extLst>
                         <a:ext uri="{28A0092B-C50C-407E-A947-70E740481C1C}">
                           <a14:useLocalDpi xmlns:a14="http://schemas.microsoft.com/office/drawing/2010/main" val="0"/>
@@ -10767,7 +10802,7 @@
                     <pic:cNvPicPr/>
                   </pic:nvPicPr>
                   <pic:blipFill>
-                    <a:blip r:embed="rId28">
+                    <a:blip r:embed="rId29">
                       <a:extLst>
                         <a:ext uri="{28A0092B-C50C-407E-A947-70E740481C1C}">
                           <a14:useLocalDpi xmlns:a14="http://schemas.microsoft.com/office/drawing/2010/main" val="0"/>
@@ -11316,7 +11351,7 @@
                     <pic:cNvPicPr/>
                   </pic:nvPicPr>
                   <pic:blipFill>
-                    <a:blip r:embed="rId29">
+                    <a:blip r:embed="rId30">
                       <a:extLst>
                         <a:ext uri="{28A0092B-C50C-407E-A947-70E740481C1C}">
                           <a14:useLocalDpi xmlns:a14="http://schemas.microsoft.com/office/drawing/2010/main" val="0"/>
@@ -12000,7 +12035,7 @@
                     <pic:cNvPicPr/>
                   </pic:nvPicPr>
                   <pic:blipFill>
-                    <a:blip r:embed="rId30" cstate="print">
+                    <a:blip r:embed="rId31" cstate="print">
                       <a:extLst>
                         <a:ext uri="{28A0092B-C50C-407E-A947-70E740481C1C}">
                           <a14:useLocalDpi xmlns:a14="http://schemas.microsoft.com/office/drawing/2010/main" val="0"/>
@@ -12046,7 +12081,7 @@
                     <pic:cNvPicPr/>
                   </pic:nvPicPr>
                   <pic:blipFill>
-                    <a:blip r:embed="rId31" cstate="print">
+                    <a:blip r:embed="rId32" cstate="print">
                       <a:extLst>
                         <a:ext uri="{28A0092B-C50C-407E-A947-70E740481C1C}">
                           <a14:useLocalDpi xmlns:a14="http://schemas.microsoft.com/office/drawing/2010/main" val="0"/>
@@ -13819,7 +13854,7 @@
                     <pic:cNvPicPr/>
                   </pic:nvPicPr>
                   <pic:blipFill>
-                    <a:blip r:embed="rId32" cstate="print">
+                    <a:blip r:embed="rId33" cstate="print">
                       <a:extLst>
                         <a:ext uri="{28A0092B-C50C-407E-A947-70E740481C1C}">
                           <a14:useLocalDpi xmlns:a14="http://schemas.microsoft.com/office/drawing/2010/main" val="0"/>
@@ -13859,7 +13894,7 @@
           <w:lang w:val="es-ES"/>
         </w:rPr>
         <w:drawing>
-          <wp:inline distT="0" distB="0" distL="0" distR="0" wp14:anchorId="62EB3621" wp14:editId="5DE88D1F">
+          <wp:inline distT="0" distB="0" distL="0" distR="0" wp14:anchorId="62EB3621" wp14:editId="4EDFB4CE">
             <wp:extent cx="4670425" cy="2738423"/>
             <wp:effectExtent l="0" t="0" r="0" b="5080"/>
             <wp:docPr id="1819032603" name="Imagen 2" descr="Texto&#10;&#10;El contenido generado por IA puede ser incorrecto."/>
@@ -13874,7 +13909,7 @@
                     <pic:cNvPicPr/>
                   </pic:nvPicPr>
                   <pic:blipFill>
-                    <a:blip r:embed="rId33" cstate="print">
+                    <a:blip r:embed="rId34" cstate="print">
                       <a:extLst>
                         <a:ext uri="{28A0092B-C50C-407E-A947-70E740481C1C}">
                           <a14:useLocalDpi xmlns:a14="http://schemas.microsoft.com/office/drawing/2010/main" val="0"/>
@@ -14088,7 +14123,7 @@
                     <pic:cNvPicPr/>
                   </pic:nvPicPr>
                   <pic:blipFill>
-                    <a:blip r:embed="rId34">
+                    <a:blip r:embed="rId35">
                       <a:extLst>
                         <a:ext uri="{28A0092B-C50C-407E-A947-70E740481C1C}">
                           <a14:useLocalDpi xmlns:a14="http://schemas.microsoft.com/office/drawing/2010/main" val="0"/>
@@ -15270,15 +15305,510 @@
     <w:p>
       <w:pPr>
         <w:spacing w:line="360" w:lineRule="auto"/>
-        <w:rPr>
-          <w:b/>
-          <w:bCs/>
-        </w:rPr>
+      </w:pPr>
+      <w:r>
+        <w:t xml:space="preserve">Inicialmente se pusieron unos </w:t>
+      </w:r>
+      <w:r>
+        <w:t>objetivos,</w:t>
+      </w:r>
+      <w:r>
+        <w:t xml:space="preserve"> aunque realistas a la vez que algo optimistas, debido a todas las funcionalidades que quise introducir en un primer momento, como la seguridad, las recompensas canjeadas o los amigos; todo esto fue realizado </w:t>
+      </w:r>
+      <w:proofErr w:type="gramStart"/>
+      <w:r>
+        <w:t>correctamente</w:t>
+      </w:r>
+      <w:proofErr w:type="gramEnd"/>
+      <w:r>
+        <w:t xml:space="preserve"> pero al intentar abarcar tanto no se pulió al detalle cada apartado debidamente, por lo que </w:t>
+      </w:r>
+      <w:r>
+        <w:t>me di cuenta que es mejor centrarse en ciertas acciones y pulirlas correctamente que intentar abarcar mucho y no lograr el objetivo al detalle.</w:t>
+      </w:r>
+    </w:p>
+    <w:p>
+      <w:pPr>
+        <w:spacing w:line="360" w:lineRule="auto"/>
+      </w:pPr>
+    </w:p>
+    <w:p>
+      <w:pPr>
+        <w:spacing w:line="360" w:lineRule="auto"/>
+      </w:pPr>
+      <w:r>
+        <w:t xml:space="preserve">Aun </w:t>
+      </w:r>
+      <w:proofErr w:type="gramStart"/>
+      <w:r>
+        <w:t>así</w:t>
+      </w:r>
+      <w:proofErr w:type="gramEnd"/>
+      <w:r>
+        <w:t xml:space="preserve"> tanto el objetivo general como los objetivos específicos se lograron correctamente:</w:t>
+      </w:r>
+    </w:p>
+    <w:p>
+      <w:pPr>
+        <w:spacing w:line="360" w:lineRule="auto"/>
+        <w:rPr>
+          <w:lang w:val="es-ES"/>
+        </w:rPr>
+      </w:pPr>
+      <w:r>
+        <w:rPr>
+          <w:b/>
+          <w:bCs/>
+          <w:lang w:val="es-ES"/>
+        </w:rPr>
+        <w:t>Objetivo General:</w:t>
+      </w:r>
+      <w:r>
+        <w:rPr>
+          <w:lang w:val="es-ES"/>
+        </w:rPr>
+        <w:t xml:space="preserve"> Desarrollar una plataforma completa de gestión de reservas hoteleras que integre </w:t>
+      </w:r>
+      <w:proofErr w:type="spellStart"/>
+      <w:r>
+        <w:rPr>
+          <w:lang w:val="es-ES"/>
+        </w:rPr>
+        <w:t>frontend</w:t>
+      </w:r>
+      <w:proofErr w:type="spellEnd"/>
+      <w:r>
+        <w:rPr>
+          <w:lang w:val="es-ES"/>
+        </w:rPr>
+        <w:t xml:space="preserve">, </w:t>
+      </w:r>
+      <w:proofErr w:type="spellStart"/>
+      <w:r>
+        <w:rPr>
+          <w:lang w:val="es-ES"/>
+        </w:rPr>
+        <w:t>backend</w:t>
+      </w:r>
+      <w:proofErr w:type="spellEnd"/>
+      <w:r>
+        <w:rPr>
+          <w:lang w:val="es-ES"/>
+        </w:rPr>
+        <w:t xml:space="preserve"> y base de datos.</w:t>
+      </w:r>
+      <w:r>
+        <w:rPr>
+          <w:lang w:val="es-ES"/>
+        </w:rPr>
+        <w:t xml:space="preserve"> </w:t>
+      </w:r>
+      <w:r>
+        <w:rPr>
+          <w:rFonts w:ascii="Segoe UI Emoji" w:hAnsi="Segoe UI Emoji" w:cs="Segoe UI Emoji"/>
+        </w:rPr>
+        <w:t>✅</w:t>
+      </w:r>
+    </w:p>
+    <w:p>
+      <w:pPr>
+        <w:spacing w:line="360" w:lineRule="auto"/>
+        <w:rPr>
+          <w:lang w:val="es-ES"/>
+        </w:rPr>
+      </w:pPr>
+      <w:r>
+        <w:rPr>
+          <w:b/>
+          <w:bCs/>
+          <w:lang w:val="es-ES"/>
+        </w:rPr>
+        <w:t>Objetivos Específicos:</w:t>
+      </w:r>
+    </w:p>
+    <w:p>
+      <w:pPr>
+        <w:numPr>
+          <w:ilvl w:val="0"/>
+          <w:numId w:val="35"/>
+        </w:numPr>
+        <w:spacing w:line="360" w:lineRule="auto"/>
+        <w:rPr>
+          <w:lang w:val="es-ES"/>
+        </w:rPr>
+      </w:pPr>
+      <w:r>
+        <w:rPr>
+          <w:lang w:val="es-ES"/>
+        </w:rPr>
+        <w:t xml:space="preserve">Crear una API REST con Spring </w:t>
+      </w:r>
+      <w:proofErr w:type="spellStart"/>
+      <w:r>
+        <w:rPr>
+          <w:lang w:val="es-ES"/>
+        </w:rPr>
+        <w:t>Boot</w:t>
+      </w:r>
+      <w:proofErr w:type="spellEnd"/>
+      <w:r>
+        <w:rPr>
+          <w:lang w:val="es-ES"/>
+        </w:rPr>
+        <w:t xml:space="preserve"> para la gestión de reservas.</w:t>
+      </w:r>
+      <w:r>
+        <w:rPr>
+          <w:lang w:val="es-ES"/>
+        </w:rPr>
+        <w:t xml:space="preserve"> </w:t>
+      </w:r>
+      <w:r>
+        <w:rPr>
+          <w:rFonts w:ascii="Segoe UI Emoji" w:hAnsi="Segoe UI Emoji" w:cs="Segoe UI Emoji"/>
+        </w:rPr>
+        <w:t>✅</w:t>
+      </w:r>
+    </w:p>
+    <w:p>
+      <w:pPr>
+        <w:numPr>
+          <w:ilvl w:val="0"/>
+          <w:numId w:val="35"/>
+        </w:numPr>
+        <w:spacing w:line="360" w:lineRule="auto"/>
+        <w:rPr>
+          <w:lang w:val="es-ES"/>
+        </w:rPr>
+      </w:pPr>
+      <w:r>
+        <w:rPr>
+          <w:lang w:val="es-ES"/>
+        </w:rPr>
+        <w:t>Implementar autenticación y autorización diferenciada para clientes y administradores.</w:t>
+      </w:r>
+      <w:r>
+        <w:rPr>
+          <w:lang w:val="es-ES"/>
+        </w:rPr>
+        <w:t xml:space="preserve"> </w:t>
+      </w:r>
+      <w:r>
+        <w:rPr>
+          <w:rFonts w:ascii="Segoe UI Emoji" w:hAnsi="Segoe UI Emoji" w:cs="Segoe UI Emoji"/>
+        </w:rPr>
+        <w:t>✅</w:t>
+      </w:r>
+    </w:p>
+    <w:p>
+      <w:pPr>
+        <w:numPr>
+          <w:ilvl w:val="0"/>
+          <w:numId w:val="35"/>
+        </w:numPr>
+        <w:spacing w:line="360" w:lineRule="auto"/>
+        <w:rPr>
+          <w:lang w:val="es-ES"/>
+        </w:rPr>
+      </w:pPr>
+      <w:r>
+        <w:rPr>
+          <w:lang w:val="es-ES"/>
+        </w:rPr>
+        <w:t>Permitir reservas en tiempo real y gestión de recompensas.</w:t>
+      </w:r>
+      <w:r>
+        <w:rPr>
+          <w:lang w:val="es-ES"/>
+        </w:rPr>
+        <w:t xml:space="preserve"> </w:t>
+      </w:r>
+      <w:r>
+        <w:rPr>
+          <w:rFonts w:ascii="Segoe UI Emoji" w:hAnsi="Segoe UI Emoji" w:cs="Segoe UI Emoji"/>
+        </w:rPr>
+        <w:t>✅</w:t>
+      </w:r>
+    </w:p>
+    <w:p>
+      <w:pPr>
+        <w:numPr>
+          <w:ilvl w:val="0"/>
+          <w:numId w:val="35"/>
+        </w:numPr>
+        <w:spacing w:line="360" w:lineRule="auto"/>
+        <w:rPr>
+          <w:lang w:val="es-ES"/>
+        </w:rPr>
+      </w:pPr>
+      <w:r>
+        <w:rPr>
+          <w:lang w:val="es-ES"/>
+        </w:rPr>
+        <w:t xml:space="preserve">Desarrollar un </w:t>
+      </w:r>
+      <w:proofErr w:type="spellStart"/>
+      <w:r>
+        <w:rPr>
+          <w:lang w:val="es-ES"/>
+        </w:rPr>
+        <w:t>frontend</w:t>
+      </w:r>
+      <w:proofErr w:type="spellEnd"/>
+      <w:r>
+        <w:rPr>
+          <w:lang w:val="es-ES"/>
+        </w:rPr>
+        <w:t xml:space="preserve"> responsive e intuitivo en </w:t>
+      </w:r>
+      <w:proofErr w:type="spellStart"/>
+      <w:r>
+        <w:rPr>
+          <w:lang w:val="es-ES"/>
+        </w:rPr>
+        <w:t>React</w:t>
+      </w:r>
+      <w:proofErr w:type="spellEnd"/>
+      <w:r>
+        <w:rPr>
+          <w:lang w:val="es-ES"/>
+        </w:rPr>
+        <w:t>.</w:t>
+      </w:r>
+      <w:r>
+        <w:rPr>
+          <w:lang w:val="es-ES"/>
+        </w:rPr>
+        <w:t xml:space="preserve"> </w:t>
+      </w:r>
+      <w:r>
+        <w:rPr>
+          <w:rFonts w:ascii="Segoe UI Emoji" w:hAnsi="Segoe UI Emoji" w:cs="Segoe UI Emoji"/>
+        </w:rPr>
+        <w:t>✅</w:t>
+      </w:r>
+    </w:p>
+    <w:p>
+      <w:pPr>
+        <w:numPr>
+          <w:ilvl w:val="0"/>
+          <w:numId w:val="35"/>
+        </w:numPr>
+        <w:spacing w:line="360" w:lineRule="auto"/>
+        <w:rPr>
+          <w:lang w:val="es-ES"/>
+        </w:rPr>
+      </w:pPr>
+      <w:r>
+        <w:rPr>
+          <w:lang w:val="es-ES"/>
+        </w:rPr>
+        <w:t>Incluir funcionalidades de cancelación y modificación de reservas.</w:t>
+      </w:r>
+      <w:r>
+        <w:rPr>
+          <w:rFonts w:ascii="Segoe UI Symbol" w:hAnsi="Segoe UI Symbol" w:cs="Segoe UI Symbol"/>
+          <w:color w:val="333333"/>
+          <w:sz w:val="27"/>
+          <w:szCs w:val="27"/>
+        </w:rPr>
+        <w:t xml:space="preserve"> </w:t>
+      </w:r>
+      <w:r>
+        <w:rPr>
+          <w:rFonts w:ascii="Segoe UI Emoji" w:hAnsi="Segoe UI Emoji" w:cs="Segoe UI Emoji"/>
+        </w:rPr>
+        <w:t>✅</w:t>
+      </w:r>
+    </w:p>
+    <w:p>
+      <w:pPr>
+        <w:numPr>
+          <w:ilvl w:val="0"/>
+          <w:numId w:val="35"/>
+        </w:numPr>
+        <w:spacing w:line="360" w:lineRule="auto"/>
+        <w:rPr>
+          <w:lang w:val="es-ES"/>
+        </w:rPr>
+      </w:pPr>
+      <w:r>
+        <w:rPr>
+          <w:lang w:val="es-ES"/>
+        </w:rPr>
+        <w:t>Incorporar notificaciones por correo para eventos clave.</w:t>
+      </w:r>
+      <w:r>
+        <w:rPr>
+          <w:lang w:val="es-ES"/>
+        </w:rPr>
+        <w:t xml:space="preserve"> </w:t>
+      </w:r>
+      <w:r>
+        <w:rPr>
+          <w:rFonts w:ascii="Segoe UI Emoji" w:hAnsi="Segoe UI Emoji" w:cs="Segoe UI Emoji"/>
+        </w:rPr>
+        <w:t>✅</w:t>
+      </w:r>
+    </w:p>
+    <w:p>
+      <w:pPr>
+        <w:numPr>
+          <w:ilvl w:val="0"/>
+          <w:numId w:val="35"/>
+        </w:numPr>
+        <w:spacing w:line="360" w:lineRule="auto"/>
+        <w:rPr>
+          <w:lang w:val="es-ES"/>
+        </w:rPr>
+      </w:pPr>
+      <w:r>
+        <w:rPr>
+          <w:lang w:val="es-ES"/>
+        </w:rPr>
+        <w:t>Asegurar la protección de los datos personales y transacciones.</w:t>
+      </w:r>
+      <w:r>
+        <w:rPr>
+          <w:lang w:val="es-ES"/>
+        </w:rPr>
+        <w:t xml:space="preserve"> </w:t>
+      </w:r>
+      <w:r>
+        <w:rPr>
+          <w:rFonts w:ascii="Segoe UI Emoji" w:hAnsi="Segoe UI Emoji" w:cs="Segoe UI Emoji"/>
+        </w:rPr>
+        <w:t>✅</w:t>
+      </w:r>
+    </w:p>
+    <w:p>
+      <w:pPr>
+        <w:numPr>
+          <w:ilvl w:val="0"/>
+          <w:numId w:val="35"/>
+        </w:numPr>
+        <w:spacing w:line="360" w:lineRule="auto"/>
+        <w:rPr>
+          <w:lang w:val="es-ES"/>
+        </w:rPr>
+      </w:pPr>
+      <w:r>
+        <w:rPr>
+          <w:lang w:val="es-ES"/>
+        </w:rPr>
+        <w:t>Generar estadísticas de ocupación para los administradores.</w:t>
+      </w:r>
+      <w:r>
+        <w:rPr>
+          <w:lang w:val="es-ES"/>
+        </w:rPr>
+        <w:t xml:space="preserve"> </w:t>
+      </w:r>
+      <w:r>
+        <w:rPr>
+          <w:rFonts w:ascii="Segoe UI Emoji" w:hAnsi="Segoe UI Emoji" w:cs="Segoe UI Emoji"/>
+        </w:rPr>
+        <w:t>❌</w:t>
+      </w:r>
+    </w:p>
+    <w:p>
+      <w:pPr>
+        <w:spacing w:line="360" w:lineRule="auto"/>
+        <w:rPr>
+          <w:rFonts w:ascii="Segoe UI Emoji" w:hAnsi="Segoe UI Emoji" w:cs="Segoe UI Emoji"/>
+        </w:rPr>
+      </w:pPr>
+    </w:p>
+    <w:p>
+      <w:pPr>
+        <w:spacing w:line="360" w:lineRule="auto"/>
+        <w:rPr>
+          <w:rFonts w:ascii="Segoe UI Emoji" w:hAnsi="Segoe UI Emoji" w:cs="Segoe UI Emoji"/>
+        </w:rPr>
+      </w:pPr>
+    </w:p>
+    <w:p>
+      <w:pPr>
+        <w:spacing w:line="360" w:lineRule="auto"/>
+      </w:pPr>
+      <w:r>
+        <w:lastRenderedPageBreak/>
+        <w:t xml:space="preserve">Como se puede observar </w:t>
+      </w:r>
+      <w:r>
+        <w:t>todos los objetivos has sido superados excepto el de estadísticas de ocupación que tiene acceso el administrador, que esto será uno de los añadidos posteriores en las actualizaciones.</w:t>
+      </w:r>
+    </w:p>
+    <w:p>
+      <w:pPr>
+        <w:spacing w:line="360" w:lineRule="auto"/>
+      </w:pPr>
+    </w:p>
+    <w:p>
+      <w:pPr>
+        <w:spacing w:line="360" w:lineRule="auto"/>
+        <w:rPr>
+          <w:lang w:val="es-ES"/>
+        </w:rPr>
+      </w:pPr>
+      <w:r>
+        <w:t>Por lo que se puede concluir que los objetivos han sido en su mayoría superados satisfactoriamente, incluso realizando mas funciones de las previamente buscadas como todas las funciones que tiene la API de mail.</w:t>
+      </w:r>
+    </w:p>
+    <w:p>
+      <w:pPr>
+        <w:spacing w:line="360" w:lineRule="auto"/>
+      </w:pPr>
+    </w:p>
+    <w:p>
+      <w:pPr>
+        <w:spacing w:line="360" w:lineRule="auto"/>
+      </w:pPr>
+    </w:p>
+    <w:p>
+      <w:pPr>
+        <w:spacing w:line="360" w:lineRule="auto"/>
+        <w:rPr>
+          <w:b/>
+          <w:bCs/>
+          <w:lang w:val="es-ES"/>
+        </w:rPr>
+      </w:pPr>
+      <w:r>
+        <w:rPr>
+          <w:b/>
+          <w:bCs/>
+          <w:lang w:val="es-ES"/>
+        </w:rPr>
+        <w:t xml:space="preserve">8.2. </w:t>
+      </w:r>
+      <w:r>
+        <w:rPr>
+          <w:b/>
+          <w:bCs/>
+          <w:lang w:val="es-ES"/>
+        </w:rPr>
+        <w:t>Problemas encontrados y soluciones aplicadas</w:t>
+      </w:r>
+    </w:p>
+    <w:p>
+      <w:pPr>
+        <w:spacing w:line="360" w:lineRule="auto"/>
+        <w:rPr>
+          <w:b/>
+          <w:bCs/>
+          <w:lang w:val="es-ES"/>
+        </w:rPr>
+      </w:pPr>
+    </w:p>
+    <w:p>
+      <w:pPr>
+        <w:spacing w:line="360" w:lineRule="auto"/>
       </w:pPr>
     </w:p>
     <w:sectPr>
-      <w:headerReference w:type="default" r:id="rId35"/>
-      <w:footerReference w:type="default" r:id="rId36"/>
+      <w:headerReference w:type="default" r:id="rId36"/>
+      <w:footerReference w:type="default" r:id="rId37"/>
       <w:pgSz w:w="11909" w:h="16834"/>
       <w:pgMar w:top="1440" w:right="1440" w:bottom="1440" w:left="1440" w:header="680" w:footer="624" w:gutter="0"/>
       <w:pgNumType w:start="1"/>
@@ -15547,7 +16077,7 @@
 <w:numbering xmlns:wpc="http://schemas.microsoft.com/office/word/2010/wordprocessingCanvas" xmlns:cx="http://schemas.microsoft.com/office/drawing/2014/chartex" xmlns:cx1="http://schemas.microsoft.com/office/drawing/2015/9/8/chartex" xmlns:cx2="http://schemas.microsoft.com/office/drawing/2015/10/21/chartex" xmlns:cx3="http://schemas.microsoft.com/office/drawing/2016/5/9/chartex" xmlns:cx4="http://schemas.microsoft.com/office/drawing/2016/5/10/chartex" xmlns:cx5="http://schemas.microsoft.com/office/drawing/2016/5/11/chartex" xmlns:cx6="http://schemas.microsoft.com/office/drawing/2016/5/12/chartex" xmlns:cx7="http://schemas.microsoft.com/office/drawing/2016/5/13/chartex" xmlns:cx8="http://schemas.microsoft.com/office/drawing/2016/5/14/chartex" xmlns:mc="http://schemas.openxmlformats.org/markup-compatibility/2006" xmlns:aink="http://schemas.microsoft.com/office/drawing/2016/ink" xmlns:am3d="http://schemas.microsoft.com/office/drawing/2017/model3d" xmlns:o="urn:schemas-microsoft-com:office:office" xmlns:oel="http://schemas.microsoft.com/office/2019/extlst" xmlns:r="http://schemas.openxmlformats.org/officeDocument/2006/relationships" xmlns:m="http://schemas.openxmlformats.org/officeDocument/2006/math" xmlns:v="urn:schemas-microsoft-com:vml" xmlns:wp14="http://schemas.microsoft.com/office/word/2010/wordprocessingDrawing" xmlns:wp="http://schemas.openxmlformats.org/drawingml/2006/wordprocessingDrawing" xmlns:w10="urn:schemas-microsoft-com:office:word" xmlns:w="http://schemas.openxmlformats.org/wordprocessingml/2006/main" xmlns:w14="http://schemas.microsoft.com/office/word/2010/wordml" xmlns:w15="http://schemas.microsoft.com/office/word/2012/wordml" xmlns:w16cex="http://schemas.microsoft.com/office/word/2018/wordml/cex" xmlns:w16cid="http://schemas.microsoft.com/office/word/2016/wordml/cid" xmlns:w16="http://schemas.microsoft.com/office/word/2018/wordml" xmlns:w16sdtdh="http://schemas.microsoft.com/office/word/2020/wordml/sdtdatahash" xmlns:w16se="http://schemas.microsoft.com/office/word/2015/wordml/symex" xmlns:wpg="http://schemas.microsoft.com/office/word/2010/wordprocessingGroup" xmlns:wpi="http://schemas.microsoft.com/office/word/2010/wordprocessingInk" xmlns:wne="http://schemas.microsoft.com/office/word/2006/wordml" xmlns:wps="http://schemas.microsoft.com/office/word/2010/wordprocessingShape" mc:Ignorable="w14 w15 w16se w16cid w16 w16cex w16sdtdh wp14">
   <w:numPicBullet w:numPicBulletId="0">
     <w:pict>
-      <v:rect id="_x0000_i1033" style="width:0;height:1.5pt" o:hralign="center" o:bullet="t" o:hrstd="t" o:hr="t" fillcolor="#a0a0a0" stroked="f"/>
+      <v:rect id="_x0000_i1071" style="width:0;height:1.5pt" o:hralign="center" o:bullet="t" o:hrstd="t" o:hr="t" fillcolor="#a0a0a0" stroked="f"/>
     </w:pict>
   </w:numPicBullet>
   <w:abstractNum w:abstractNumId="0" w15:restartNumberingAfterBreak="0">
@@ -16143,6 +16673,119 @@
     </w:lvl>
   </w:abstractNum>
   <w:abstractNum w:abstractNumId="4" w15:restartNumberingAfterBreak="0">
+    <w:nsid w:val="143D2BD1"/>
+    <w:multiLevelType w:val="multilevel"/>
+    <w:tmpl w:val="7382A45E"/>
+    <w:lvl w:ilvl="0">
+      <w:start w:val="1"/>
+      <w:numFmt w:val="decimal"/>
+      <w:lvlText w:val="%1."/>
+      <w:lvlJc w:val="left"/>
+      <w:pPr>
+        <w:tabs>
+          <w:tab w:val="num" w:pos="720"/>
+        </w:tabs>
+        <w:ind w:left="720" w:hanging="360"/>
+      </w:pPr>
+    </w:lvl>
+    <w:lvl w:ilvl="1" w:tentative="1">
+      <w:start w:val="1"/>
+      <w:numFmt w:val="decimal"/>
+      <w:lvlText w:val="%2."/>
+      <w:lvlJc w:val="left"/>
+      <w:pPr>
+        <w:tabs>
+          <w:tab w:val="num" w:pos="1440"/>
+        </w:tabs>
+        <w:ind w:left="1440" w:hanging="360"/>
+      </w:pPr>
+    </w:lvl>
+    <w:lvl w:ilvl="2" w:tentative="1">
+      <w:start w:val="1"/>
+      <w:numFmt w:val="decimal"/>
+      <w:lvlText w:val="%3."/>
+      <w:lvlJc w:val="left"/>
+      <w:pPr>
+        <w:tabs>
+          <w:tab w:val="num" w:pos="2160"/>
+        </w:tabs>
+        <w:ind w:left="2160" w:hanging="360"/>
+      </w:pPr>
+    </w:lvl>
+    <w:lvl w:ilvl="3" w:tentative="1">
+      <w:start w:val="1"/>
+      <w:numFmt w:val="decimal"/>
+      <w:lvlText w:val="%4."/>
+      <w:lvlJc w:val="left"/>
+      <w:pPr>
+        <w:tabs>
+          <w:tab w:val="num" w:pos="2880"/>
+        </w:tabs>
+        <w:ind w:left="2880" w:hanging="360"/>
+      </w:pPr>
+    </w:lvl>
+    <w:lvl w:ilvl="4" w:tentative="1">
+      <w:start w:val="1"/>
+      <w:numFmt w:val="decimal"/>
+      <w:lvlText w:val="%5."/>
+      <w:lvlJc w:val="left"/>
+      <w:pPr>
+        <w:tabs>
+          <w:tab w:val="num" w:pos="3600"/>
+        </w:tabs>
+        <w:ind w:left="3600" w:hanging="360"/>
+      </w:pPr>
+    </w:lvl>
+    <w:lvl w:ilvl="5" w:tentative="1">
+      <w:start w:val="1"/>
+      <w:numFmt w:val="decimal"/>
+      <w:lvlText w:val="%6."/>
+      <w:lvlJc w:val="left"/>
+      <w:pPr>
+        <w:tabs>
+          <w:tab w:val="num" w:pos="4320"/>
+        </w:tabs>
+        <w:ind w:left="4320" w:hanging="360"/>
+      </w:pPr>
+    </w:lvl>
+    <w:lvl w:ilvl="6" w:tentative="1">
+      <w:start w:val="1"/>
+      <w:numFmt w:val="decimal"/>
+      <w:lvlText w:val="%7."/>
+      <w:lvlJc w:val="left"/>
+      <w:pPr>
+        <w:tabs>
+          <w:tab w:val="num" w:pos="5040"/>
+        </w:tabs>
+        <w:ind w:left="5040" w:hanging="360"/>
+      </w:pPr>
+    </w:lvl>
+    <w:lvl w:ilvl="7" w:tentative="1">
+      <w:start w:val="1"/>
+      <w:numFmt w:val="decimal"/>
+      <w:lvlText w:val="%8."/>
+      <w:lvlJc w:val="left"/>
+      <w:pPr>
+        <w:tabs>
+          <w:tab w:val="num" w:pos="5760"/>
+        </w:tabs>
+        <w:ind w:left="5760" w:hanging="360"/>
+      </w:pPr>
+    </w:lvl>
+    <w:lvl w:ilvl="8" w:tentative="1">
+      <w:start w:val="1"/>
+      <w:numFmt w:val="decimal"/>
+      <w:lvlText w:val="%9."/>
+      <w:lvlJc w:val="left"/>
+      <w:pPr>
+        <w:tabs>
+          <w:tab w:val="num" w:pos="6480"/>
+        </w:tabs>
+        <w:ind w:left="6480" w:hanging="360"/>
+      </w:pPr>
+    </w:lvl>
+  </w:abstractNum>
+  <w:abstractNum w:abstractNumId="5" w15:restartNumberingAfterBreak="0">
     <w:nsid w:val="15662405"/>
     <w:multiLevelType w:val="multilevel"/>
     <w:tmpl w:val="2026A222"/>
@@ -16291,7 +16934,7 @@
       </w:rPr>
     </w:lvl>
   </w:abstractNum>
-  <w:abstractNum w:abstractNumId="5" w15:restartNumberingAfterBreak="0">
+  <w:abstractNum w:abstractNumId="6" w15:restartNumberingAfterBreak="0">
     <w:nsid w:val="19434D49"/>
     <w:multiLevelType w:val="multilevel"/>
     <w:tmpl w:val="7A78CA96"/>
@@ -16440,7 +17083,7 @@
       </w:rPr>
     </w:lvl>
   </w:abstractNum>
-  <w:abstractNum w:abstractNumId="6" w15:restartNumberingAfterBreak="0">
+  <w:abstractNum w:abstractNumId="7" w15:restartNumberingAfterBreak="0">
     <w:nsid w:val="1E19657B"/>
     <w:multiLevelType w:val="multilevel"/>
     <w:tmpl w:val="E8800F18"/>
@@ -16589,7 +17232,7 @@
       </w:rPr>
     </w:lvl>
   </w:abstractNum>
-  <w:abstractNum w:abstractNumId="7" w15:restartNumberingAfterBreak="0">
+  <w:abstractNum w:abstractNumId="8" w15:restartNumberingAfterBreak="0">
     <w:nsid w:val="25D7646D"/>
     <w:multiLevelType w:val="multilevel"/>
     <w:tmpl w:val="EDAC8B26"/>
@@ -16738,7 +17381,7 @@
       </w:rPr>
     </w:lvl>
   </w:abstractNum>
-  <w:abstractNum w:abstractNumId="8" w15:restartNumberingAfterBreak="0">
+  <w:abstractNum w:abstractNumId="9" w15:restartNumberingAfterBreak="0">
     <w:nsid w:val="2E9B3F1E"/>
     <w:multiLevelType w:val="multilevel"/>
     <w:tmpl w:val="5C2A3756"/>
@@ -16851,7 +17494,7 @@
       </w:pPr>
     </w:lvl>
   </w:abstractNum>
-  <w:abstractNum w:abstractNumId="9" w15:restartNumberingAfterBreak="0">
+  <w:abstractNum w:abstractNumId="10" w15:restartNumberingAfterBreak="0">
     <w:nsid w:val="329122D7"/>
     <w:multiLevelType w:val="multilevel"/>
     <w:tmpl w:val="7382A45E"/>
@@ -16964,7 +17607,7 @@
       </w:pPr>
     </w:lvl>
   </w:abstractNum>
-  <w:abstractNum w:abstractNumId="10" w15:restartNumberingAfterBreak="0">
+  <w:abstractNum w:abstractNumId="11" w15:restartNumberingAfterBreak="0">
     <w:nsid w:val="34DA5F2A"/>
     <w:multiLevelType w:val="multilevel"/>
     <w:tmpl w:val="39364590"/>
@@ -17113,7 +17756,7 @@
       </w:rPr>
     </w:lvl>
   </w:abstractNum>
-  <w:abstractNum w:abstractNumId="11" w15:restartNumberingAfterBreak="0">
+  <w:abstractNum w:abstractNumId="12" w15:restartNumberingAfterBreak="0">
     <w:nsid w:val="35CA430A"/>
     <w:multiLevelType w:val="multilevel"/>
     <w:tmpl w:val="25D0E640"/>
@@ -17262,7 +17905,7 @@
       </w:rPr>
     </w:lvl>
   </w:abstractNum>
-  <w:abstractNum w:abstractNumId="12" w15:restartNumberingAfterBreak="0">
+  <w:abstractNum w:abstractNumId="13" w15:restartNumberingAfterBreak="0">
     <w:nsid w:val="36144BC1"/>
     <w:multiLevelType w:val="multilevel"/>
     <w:tmpl w:val="DFC08000"/>
@@ -17411,7 +18054,7 @@
       </w:rPr>
     </w:lvl>
   </w:abstractNum>
-  <w:abstractNum w:abstractNumId="13" w15:restartNumberingAfterBreak="0">
+  <w:abstractNum w:abstractNumId="14" w15:restartNumberingAfterBreak="0">
     <w:nsid w:val="36226925"/>
     <w:multiLevelType w:val="hybridMultilevel"/>
     <w:tmpl w:val="262A8F54"/>
@@ -17524,7 +18167,7 @@
       </w:rPr>
     </w:lvl>
   </w:abstractNum>
-  <w:abstractNum w:abstractNumId="14" w15:restartNumberingAfterBreak="0">
+  <w:abstractNum w:abstractNumId="15" w15:restartNumberingAfterBreak="0">
     <w:nsid w:val="3A075F73"/>
     <w:multiLevelType w:val="multilevel"/>
     <w:tmpl w:val="0EEE3E98"/>
@@ -17673,7 +18316,7 @@
       </w:rPr>
     </w:lvl>
   </w:abstractNum>
-  <w:abstractNum w:abstractNumId="15" w15:restartNumberingAfterBreak="0">
+  <w:abstractNum w:abstractNumId="16" w15:restartNumberingAfterBreak="0">
     <w:nsid w:val="3E9E6D0B"/>
     <w:multiLevelType w:val="multilevel"/>
     <w:tmpl w:val="3BF80D68"/>
@@ -17822,7 +18465,7 @@
       </w:rPr>
     </w:lvl>
   </w:abstractNum>
-  <w:abstractNum w:abstractNumId="16" w15:restartNumberingAfterBreak="0">
+  <w:abstractNum w:abstractNumId="17" w15:restartNumberingAfterBreak="0">
     <w:nsid w:val="42823A06"/>
     <w:multiLevelType w:val="multilevel"/>
     <w:tmpl w:val="54048396"/>
@@ -17971,7 +18614,7 @@
       </w:rPr>
     </w:lvl>
   </w:abstractNum>
-  <w:abstractNum w:abstractNumId="17" w15:restartNumberingAfterBreak="0">
+  <w:abstractNum w:abstractNumId="18" w15:restartNumberingAfterBreak="0">
     <w:nsid w:val="458C5C3B"/>
     <w:multiLevelType w:val="multilevel"/>
     <w:tmpl w:val="0E54E81A"/>
@@ -18120,7 +18763,7 @@
       </w:rPr>
     </w:lvl>
   </w:abstractNum>
-  <w:abstractNum w:abstractNumId="18" w15:restartNumberingAfterBreak="0">
+  <w:abstractNum w:abstractNumId="19" w15:restartNumberingAfterBreak="0">
     <w:nsid w:val="46881BB5"/>
     <w:multiLevelType w:val="multilevel"/>
     <w:tmpl w:val="61124DA2"/>
@@ -18269,7 +18912,7 @@
       </w:rPr>
     </w:lvl>
   </w:abstractNum>
-  <w:abstractNum w:abstractNumId="19" w15:restartNumberingAfterBreak="0">
+  <w:abstractNum w:abstractNumId="20" w15:restartNumberingAfterBreak="0">
     <w:nsid w:val="47F11CE0"/>
     <w:multiLevelType w:val="multilevel"/>
     <w:tmpl w:val="0C9E5B06"/>
@@ -18418,7 +19061,7 @@
       </w:rPr>
     </w:lvl>
   </w:abstractNum>
-  <w:abstractNum w:abstractNumId="20" w15:restartNumberingAfterBreak="0">
+  <w:abstractNum w:abstractNumId="21" w15:restartNumberingAfterBreak="0">
     <w:nsid w:val="4AA03372"/>
     <w:multiLevelType w:val="multilevel"/>
     <w:tmpl w:val="A7C822CE"/>
@@ -18567,7 +19210,7 @@
       </w:rPr>
     </w:lvl>
   </w:abstractNum>
-  <w:abstractNum w:abstractNumId="21" w15:restartNumberingAfterBreak="0">
+  <w:abstractNum w:abstractNumId="22" w15:restartNumberingAfterBreak="0">
     <w:nsid w:val="5019071B"/>
     <w:multiLevelType w:val="multilevel"/>
     <w:tmpl w:val="81AAEB5C"/>
@@ -18681,7 +19324,7 @@
       </w:rPr>
     </w:lvl>
   </w:abstractNum>
-  <w:abstractNum w:abstractNumId="22" w15:restartNumberingAfterBreak="0">
+  <w:abstractNum w:abstractNumId="23" w15:restartNumberingAfterBreak="0">
     <w:nsid w:val="5B825D26"/>
     <w:multiLevelType w:val="multilevel"/>
     <w:tmpl w:val="6F9C43DE"/>
@@ -18830,7 +19473,7 @@
       </w:rPr>
     </w:lvl>
   </w:abstractNum>
-  <w:abstractNum w:abstractNumId="23" w15:restartNumberingAfterBreak="0">
+  <w:abstractNum w:abstractNumId="24" w15:restartNumberingAfterBreak="0">
     <w:nsid w:val="5B842F43"/>
     <w:multiLevelType w:val="multilevel"/>
     <w:tmpl w:val="B12EBCA0"/>
@@ -18979,7 +19622,7 @@
       </w:rPr>
     </w:lvl>
   </w:abstractNum>
-  <w:abstractNum w:abstractNumId="24" w15:restartNumberingAfterBreak="0">
+  <w:abstractNum w:abstractNumId="25" w15:restartNumberingAfterBreak="0">
     <w:nsid w:val="5E924774"/>
     <w:multiLevelType w:val="multilevel"/>
     <w:tmpl w:val="00CE49C4"/>
@@ -19128,7 +19771,7 @@
       </w:rPr>
     </w:lvl>
   </w:abstractNum>
-  <w:abstractNum w:abstractNumId="25" w15:restartNumberingAfterBreak="0">
+  <w:abstractNum w:abstractNumId="26" w15:restartNumberingAfterBreak="0">
     <w:nsid w:val="5FB6017E"/>
     <w:multiLevelType w:val="multilevel"/>
     <w:tmpl w:val="DD4A1C90"/>
@@ -19277,7 +19920,7 @@
       </w:rPr>
     </w:lvl>
   </w:abstractNum>
-  <w:abstractNum w:abstractNumId="26" w15:restartNumberingAfterBreak="0">
+  <w:abstractNum w:abstractNumId="27" w15:restartNumberingAfterBreak="0">
     <w:nsid w:val="613D378F"/>
     <w:multiLevelType w:val="multilevel"/>
     <w:tmpl w:val="2E1EA15A"/>
@@ -19426,7 +20069,7 @@
       </w:rPr>
     </w:lvl>
   </w:abstractNum>
-  <w:abstractNum w:abstractNumId="27" w15:restartNumberingAfterBreak="0">
+  <w:abstractNum w:abstractNumId="28" w15:restartNumberingAfterBreak="0">
     <w:nsid w:val="64270633"/>
     <w:multiLevelType w:val="multilevel"/>
     <w:tmpl w:val="FFD2DCAA"/>
@@ -19575,7 +20218,7 @@
       </w:rPr>
     </w:lvl>
   </w:abstractNum>
-  <w:abstractNum w:abstractNumId="28" w15:restartNumberingAfterBreak="0">
+  <w:abstractNum w:abstractNumId="29" w15:restartNumberingAfterBreak="0">
     <w:nsid w:val="6A43504E"/>
     <w:multiLevelType w:val="multilevel"/>
     <w:tmpl w:val="FB50E81A"/>
@@ -19724,7 +20367,7 @@
       </w:rPr>
     </w:lvl>
   </w:abstractNum>
-  <w:abstractNum w:abstractNumId="29" w15:restartNumberingAfterBreak="0">
+  <w:abstractNum w:abstractNumId="30" w15:restartNumberingAfterBreak="0">
     <w:nsid w:val="6AB44103"/>
     <w:multiLevelType w:val="multilevel"/>
     <w:tmpl w:val="8BD02E46"/>
@@ -19873,7 +20516,7 @@
       </w:rPr>
     </w:lvl>
   </w:abstractNum>
-  <w:abstractNum w:abstractNumId="30" w15:restartNumberingAfterBreak="0">
+  <w:abstractNum w:abstractNumId="31" w15:restartNumberingAfterBreak="0">
     <w:nsid w:val="6F5E42CA"/>
     <w:multiLevelType w:val="multilevel"/>
     <w:tmpl w:val="02F4A5D6"/>
@@ -20022,7 +20665,7 @@
       </w:rPr>
     </w:lvl>
   </w:abstractNum>
-  <w:abstractNum w:abstractNumId="31" w15:restartNumberingAfterBreak="0">
+  <w:abstractNum w:abstractNumId="32" w15:restartNumberingAfterBreak="0">
     <w:nsid w:val="73D61E06"/>
     <w:multiLevelType w:val="multilevel"/>
     <w:tmpl w:val="214E27A0"/>
@@ -20171,7 +20814,7 @@
       </w:rPr>
     </w:lvl>
   </w:abstractNum>
-  <w:abstractNum w:abstractNumId="32" w15:restartNumberingAfterBreak="0">
+  <w:abstractNum w:abstractNumId="33" w15:restartNumberingAfterBreak="0">
     <w:nsid w:val="77B2327B"/>
     <w:multiLevelType w:val="multilevel"/>
     <w:tmpl w:val="8B281A66"/>
@@ -20320,7 +20963,7 @@
       </w:rPr>
     </w:lvl>
   </w:abstractNum>
-  <w:abstractNum w:abstractNumId="33" w15:restartNumberingAfterBreak="0">
+  <w:abstractNum w:abstractNumId="34" w15:restartNumberingAfterBreak="0">
     <w:nsid w:val="7A653CDE"/>
     <w:multiLevelType w:val="multilevel"/>
     <w:tmpl w:val="A8D45FD8"/>
@@ -20470,106 +21113,109 @@
     </w:lvl>
   </w:abstractNum>
   <w:num w:numId="1" w16cid:durableId="396713136">
-    <w:abstractNumId w:val="21"/>
+    <w:abstractNumId w:val="22"/>
   </w:num>
   <w:num w:numId="2" w16cid:durableId="817115568">
-    <w:abstractNumId w:val="8"/>
+    <w:abstractNumId w:val="9"/>
   </w:num>
   <w:num w:numId="3" w16cid:durableId="2117477304">
-    <w:abstractNumId w:val="27"/>
+    <w:abstractNumId w:val="28"/>
   </w:num>
   <w:num w:numId="4" w16cid:durableId="1625501863">
-    <w:abstractNumId w:val="14"/>
+    <w:abstractNumId w:val="15"/>
   </w:num>
   <w:num w:numId="5" w16cid:durableId="1486512412">
-    <w:abstractNumId w:val="15"/>
+    <w:abstractNumId w:val="16"/>
   </w:num>
   <w:num w:numId="6" w16cid:durableId="642468934">
-    <w:abstractNumId w:val="9"/>
+    <w:abstractNumId w:val="10"/>
   </w:num>
   <w:num w:numId="7" w16cid:durableId="2004893327">
-    <w:abstractNumId w:val="28"/>
+    <w:abstractNumId w:val="29"/>
   </w:num>
   <w:num w:numId="8" w16cid:durableId="393698866">
-    <w:abstractNumId w:val="10"/>
+    <w:abstractNumId w:val="11"/>
   </w:num>
   <w:num w:numId="9" w16cid:durableId="1167206118">
-    <w:abstractNumId w:val="31"/>
+    <w:abstractNumId w:val="32"/>
   </w:num>
   <w:num w:numId="10" w16cid:durableId="505170247">
-    <w:abstractNumId w:val="33"/>
+    <w:abstractNumId w:val="34"/>
   </w:num>
   <w:num w:numId="11" w16cid:durableId="100102613">
-    <w:abstractNumId w:val="25"/>
+    <w:abstractNumId w:val="26"/>
   </w:num>
   <w:num w:numId="12" w16cid:durableId="1653754015">
+    <w:abstractNumId w:val="24"/>
+  </w:num>
+  <w:num w:numId="13" w16cid:durableId="2136480524">
     <w:abstractNumId w:val="23"/>
   </w:num>
-  <w:num w:numId="13" w16cid:durableId="2136480524">
-    <w:abstractNumId w:val="22"/>
-  </w:num>
   <w:num w:numId="14" w16cid:durableId="1948807075">
-    <w:abstractNumId w:val="12"/>
+    <w:abstractNumId w:val="13"/>
   </w:num>
   <w:num w:numId="15" w16cid:durableId="1010285">
     <w:abstractNumId w:val="2"/>
   </w:num>
   <w:num w:numId="16" w16cid:durableId="706220247">
+    <w:abstractNumId w:val="6"/>
+  </w:num>
+  <w:num w:numId="17" w16cid:durableId="1189026517">
+    <w:abstractNumId w:val="30"/>
+  </w:num>
+  <w:num w:numId="18" w16cid:durableId="797335113">
     <w:abstractNumId w:val="5"/>
   </w:num>
-  <w:num w:numId="17" w16cid:durableId="1189026517">
-    <w:abstractNumId w:val="29"/>
-  </w:num>
-  <w:num w:numId="18" w16cid:durableId="797335113">
-    <w:abstractNumId w:val="4"/>
-  </w:num>
   <w:num w:numId="19" w16cid:durableId="969824413">
-    <w:abstractNumId w:val="26"/>
+    <w:abstractNumId w:val="27"/>
   </w:num>
   <w:num w:numId="20" w16cid:durableId="1174563758">
-    <w:abstractNumId w:val="6"/>
+    <w:abstractNumId w:val="7"/>
   </w:num>
   <w:num w:numId="21" w16cid:durableId="1269510090">
-    <w:abstractNumId w:val="20"/>
+    <w:abstractNumId w:val="21"/>
   </w:num>
   <w:num w:numId="22" w16cid:durableId="433938096">
     <w:abstractNumId w:val="1"/>
   </w:num>
   <w:num w:numId="23" w16cid:durableId="1005128716">
-    <w:abstractNumId w:val="16"/>
+    <w:abstractNumId w:val="17"/>
   </w:num>
   <w:num w:numId="24" w16cid:durableId="1056585570">
-    <w:abstractNumId w:val="19"/>
+    <w:abstractNumId w:val="20"/>
   </w:num>
   <w:num w:numId="25" w16cid:durableId="1252425522">
-    <w:abstractNumId w:val="30"/>
+    <w:abstractNumId w:val="31"/>
   </w:num>
   <w:num w:numId="26" w16cid:durableId="1405376425">
     <w:abstractNumId w:val="0"/>
   </w:num>
   <w:num w:numId="27" w16cid:durableId="1970044774">
-    <w:abstractNumId w:val="13"/>
+    <w:abstractNumId w:val="14"/>
   </w:num>
   <w:num w:numId="28" w16cid:durableId="1693873858">
+    <w:abstractNumId w:val="19"/>
+  </w:num>
+  <w:num w:numId="29" w16cid:durableId="1622809817">
     <w:abstractNumId w:val="18"/>
   </w:num>
-  <w:num w:numId="29" w16cid:durableId="1622809817">
-    <w:abstractNumId w:val="17"/>
-  </w:num>
   <w:num w:numId="30" w16cid:durableId="1784379199">
-    <w:abstractNumId w:val="11"/>
+    <w:abstractNumId w:val="12"/>
   </w:num>
   <w:num w:numId="31" w16cid:durableId="167983164">
-    <w:abstractNumId w:val="32"/>
+    <w:abstractNumId w:val="33"/>
   </w:num>
   <w:num w:numId="32" w16cid:durableId="1590654609">
-    <w:abstractNumId w:val="7"/>
+    <w:abstractNumId w:val="8"/>
   </w:num>
   <w:num w:numId="33" w16cid:durableId="688409848">
-    <w:abstractNumId w:val="24"/>
+    <w:abstractNumId w:val="25"/>
   </w:num>
   <w:num w:numId="34" w16cid:durableId="1652443639">
     <w:abstractNumId w:val="3"/>
+  </w:num>
+  <w:num w:numId="35" w16cid:durableId="892622923">
+    <w:abstractNumId w:val="4"/>
   </w:num>
 </w:numbering>
 </file>
@@ -21086,7 +21732,6 @@
   <w:style w:type="character" w:default="1" w:styleId="Fuentedeprrafopredeter">
     <w:name w:val="Default Paragraph Font"/>
     <w:uiPriority w:val="1"/>
-    <w:semiHidden/>
     <w:unhideWhenUsed/>
   </w:style>
   <w:style w:type="table" w:default="1" w:styleId="Tablanormal">

</xml_diff>